<commit_message>
Changed business names from YPS - Bridge Mobile Phils., Inc.
</commit_message>
<xml_diff>
--- a/Business Plan Documents/YPS Business Plan.docx
+++ b/Business Plan Documents/YPS Business Plan.docx
@@ -4,376 +4,6 @@
   <w:body>
     <w:p>
       <w:pPr>
-        <w:pStyle w:val="Header"/>
-        <w:jc w:val="center"/>
-        <w:outlineLvl w:val="1"/>
-        <w:rPr>
-          <w:rFonts w:ascii="Arial Black" w:hAnsi="Arial Black" w:cs="Arial Black"/>
-          <w:sz w:val="44"/>
-          <w:szCs w:val="44"/>
-        </w:rPr>
-      </w:pPr>
-      <w:bookmarkStart w:id="0" w:name="_Toc504472905"/>
-      <w:bookmarkStart w:id="1" w:name="_Toc504472908"/>
-      <w:r>
-        <w:rPr>
-          <w:rFonts w:ascii="Arial Black" w:hAnsi="Arial Black" w:cs="Arial Black"/>
-          <w:sz w:val="44"/>
-          <w:szCs w:val="44"/>
-        </w:rPr>
-        <w:t xml:space="preserve">Business Plan for </w:t>
-      </w:r>
-      <w:r>
-        <w:rPr>
-          <w:rFonts w:ascii="Arial Black" w:hAnsi="Arial Black" w:cs="Arial Black"/>
-          <w:sz w:val="44"/>
-          <w:szCs w:val="44"/>
-        </w:rPr>
-        <w:t>Startup</w:t>
-      </w:r>
-      <w:r>
-        <w:rPr>
-          <w:rFonts w:ascii="Arial Black" w:hAnsi="Arial Black" w:cs="Arial Black"/>
-          <w:sz w:val="44"/>
-          <w:szCs w:val="44"/>
-        </w:rPr>
-        <w:t xml:space="preserve"> Business</w:t>
-      </w:r>
-      <w:bookmarkEnd w:id="0"/>
-    </w:p>
-    <w:p>
-      <w:pPr>
-        <w:pStyle w:val="NormalWeb"/>
-        <w:spacing w:before="120" w:after="120"/>
-        <w:ind w:right="0"/>
-        <w:outlineLvl w:val="1"/>
-        <w:rPr>
-          <w:rFonts w:ascii="Arial" w:hAnsi="Arial" w:cs="Arial"/>
-        </w:rPr>
-      </w:pPr>
-      <w:r>
-        <w:rPr>
-          <w:rFonts w:ascii="Arial" w:hAnsi="Arial" w:cs="Arial"/>
-        </w:rPr>
-        <w:t>The business plan consists of a narrative and several financial spreadsheets. The narrative template is the body of the business plan. It contains over 150 questions divided into several sections. Work through the sections in any order you like, except for the Executive Summary which should be done last. Skip any questions that do not apply to your type of business. When you are through writing your first draft, you will have a collection of small essays on the various topics of the business plan. Then you will want to edit them into a smooth flowing narrative.</w:t>
-      </w:r>
-    </w:p>
-    <w:p>
-      <w:pPr>
-        <w:pStyle w:val="NormalWeb"/>
-        <w:spacing w:before="120" w:after="120"/>
-        <w:ind w:right="0"/>
-        <w:outlineLvl w:val="1"/>
-        <w:rPr>
-          <w:rFonts w:ascii="Arial" w:hAnsi="Arial" w:cs="Arial"/>
-        </w:rPr>
-      </w:pPr>
-      <w:r>
-        <w:rPr>
-          <w:rFonts w:ascii="Arial" w:hAnsi="Arial" w:cs="Arial"/>
-        </w:rPr>
-        <w:t>The real value of doing a business plan is not having the finished product in hand; rather, the value lies in the process of research and thinking about your business in a systematic way.  The act of planning helps you to think things through thoroughly, study and research when you are not sure of the facts, and look at your ideas critically.  It takes time now, but avoids costly, perhaps disastrous, mistakes later.</w:t>
-      </w:r>
-    </w:p>
-    <w:p>
-      <w:pPr>
-        <w:pStyle w:val="NormalWeb"/>
-        <w:spacing w:before="120" w:after="120"/>
-        <w:ind w:right="0"/>
-        <w:outlineLvl w:val="1"/>
-        <w:rPr>
-          <w:rFonts w:ascii="Arial" w:hAnsi="Arial" w:cs="Arial"/>
-        </w:rPr>
-      </w:pPr>
-      <w:r>
-        <w:rPr>
-          <w:rFonts w:ascii="Arial" w:hAnsi="Arial" w:cs="Arial"/>
-        </w:rPr>
-        <w:t xml:space="preserve">This business plan is a generic model suitable for all types of businesses. However, you should modify it to suit your particular circumstances. Before you begin, review the section entitled Refining the Plan, found at the end of the narrative. It suggests emphasizing certain areas depending upon your type of business (manufacturing, retail, service, etc.). It also has tips for fine tuning your plan to make an effective presentation to investors or bankers.  If this is why you are writing your plan, then pay particular attention to your writing style. You will be judged by the quality and appearance of your work as well as your ideas. For your guidance, we have included a document entitled </w:t>
-      </w:r>
-      <w:r>
-        <w:rPr>
-          <w:rFonts w:ascii="Arial" w:hAnsi="Arial" w:cs="Arial"/>
-          <w:i/>
-          <w:iCs/>
-        </w:rPr>
-        <w:t>Writing Guid</w:t>
-      </w:r>
-      <w:r>
-        <w:rPr>
-          <w:rFonts w:ascii="Arial" w:hAnsi="Arial" w:cs="Arial"/>
-          <w:i/>
-          <w:iCs/>
-        </w:rPr>
-        <w:t>e</w:t>
-      </w:r>
-      <w:r>
-        <w:rPr>
-          <w:rFonts w:ascii="Arial" w:hAnsi="Arial" w:cs="Arial"/>
-        </w:rPr>
-        <w:t xml:space="preserve">. </w:t>
-      </w:r>
-      <w:r>
-        <w:rPr>
-          <w:rFonts w:ascii="Arial" w:hAnsi="Arial" w:cs="Arial"/>
-        </w:rPr>
-        <w:t>This is an example of an executive summary written in a clear and concise style suitable for this type of document.</w:t>
-      </w:r>
-    </w:p>
-    <w:p>
-      <w:pPr>
-        <w:pStyle w:val="NormalWeb"/>
-        <w:spacing w:before="120" w:after="120"/>
-        <w:ind w:right="0"/>
-        <w:outlineLvl w:val="1"/>
-        <w:rPr>
-          <w:rFonts w:ascii="Arial" w:hAnsi="Arial" w:cs="Arial"/>
-        </w:rPr>
-      </w:pPr>
-      <w:r>
-        <w:rPr>
-          <w:rFonts w:ascii="Arial" w:hAnsi="Arial" w:cs="Arial"/>
-        </w:rPr>
-        <w:t>It typically takes several weeks to complete a good plan.  Most of that time is spent in research and re-thinking your ideas and assumptions.  But then, that is the value of the process.  So make time to do the job properly.  Those who do, never regret the effort.  And finally, be sure to keep detailed notes on your sources of information and the assumptions underlying your financial data.</w:t>
-      </w:r>
-    </w:p>
-    <w:p>
-      <w:r>
-        <w:rPr>
-          <w:noProof/>
-          <w:lang w:val="en-PH" w:eastAsia="en-PH"/>
-        </w:rPr>
-        <mc:AlternateContent>
-          <mc:Choice Requires="wps">
-            <w:drawing>
-              <wp:anchor distT="0" distB="0" distL="114300" distR="114300" simplePos="0" relativeHeight="251658240" behindDoc="0" locked="0" layoutInCell="1" allowOverlap="1">
-                <wp:simplePos x="0" y="0"/>
-                <wp:positionH relativeFrom="column">
-                  <wp:posOffset>76200</wp:posOffset>
-                </wp:positionH>
-                <wp:positionV relativeFrom="paragraph">
-                  <wp:posOffset>29845</wp:posOffset>
-                </wp:positionV>
-                <wp:extent cx="5838825" cy="1662430"/>
-                <wp:effectExtent l="9525" t="12065" r="9525" b="11430"/>
-                <wp:wrapNone/>
-                <wp:docPr id="1" name="Text Box 2"/>
-                <wp:cNvGraphicFramePr>
-                  <a:graphicFrameLocks xmlns:a="http://schemas.openxmlformats.org/drawingml/2006/main"/>
-                </wp:cNvGraphicFramePr>
-                <a:graphic xmlns:a="http://schemas.openxmlformats.org/drawingml/2006/main">
-                  <a:graphicData uri="http://schemas.microsoft.com/office/word/2010/wordprocessingShape">
-                    <wps:wsp>
-                      <wps:cNvSpPr txBox="1">
-                        <a:spLocks noChangeArrowheads="1"/>
-                      </wps:cNvSpPr>
-                      <wps:spPr bwMode="auto">
-                        <a:xfrm>
-                          <a:off x="0" y="0"/>
-                          <a:ext cx="5838825" cy="1662430"/>
-                        </a:xfrm>
-                        <a:prstGeom prst="rect">
-                          <a:avLst/>
-                        </a:prstGeom>
-                        <a:solidFill>
-                          <a:srgbClr val="FFCC99"/>
-                        </a:solidFill>
-                        <a:ln w="9525">
-                          <a:solidFill>
-                            <a:srgbClr val="000000"/>
-                          </a:solidFill>
-                          <a:miter lim="800000"/>
-                          <a:headEnd/>
-                          <a:tailEnd/>
-                        </a:ln>
-                      </wps:spPr>
-                      <wps:txbx>
-                        <w:txbxContent>
-                          <w:p>
-                            <w:pPr>
-                              <w:rPr>
-                                <w:sz w:val="28"/>
-                                <w:szCs w:val="28"/>
-                              </w:rPr>
-                            </w:pPr>
-                            <w:r>
-                              <w:rPr>
-                                <w:sz w:val="28"/>
-                                <w:szCs w:val="28"/>
-                              </w:rPr>
-                              <w:t xml:space="preserve">To help you complete the narrative included in this business plan template, you can find templates for financial spreadsheets </w:t>
-                            </w:r>
-                            <w:r>
-                              <w:rPr>
-                                <w:sz w:val="28"/>
-                                <w:szCs w:val="28"/>
-                              </w:rPr>
-                              <w:t>by clicking on the appropriate links within this document</w:t>
-                            </w:r>
-                            <w:r>
-                              <w:rPr>
-                                <w:sz w:val="28"/>
-                                <w:szCs w:val="28"/>
-                              </w:rPr>
-                              <w:t>.</w:t>
-                            </w:r>
-                            <w:r>
-                              <w:rPr>
-                                <w:sz w:val="28"/>
-                                <w:szCs w:val="28"/>
-                              </w:rPr>
-                              <w:t xml:space="preserve">  Microsoft Excel will automatically open when you click on the link.</w:t>
-                            </w:r>
-                          </w:p>
-                          <w:p>
-                            <w:pPr>
-                              <w:rPr>
-                                <w:sz w:val="28"/>
-                                <w:szCs w:val="28"/>
-                              </w:rPr>
-                            </w:pPr>
-                          </w:p>
-                          <w:p>
-                            <w:pPr>
-                              <w:rPr>
-                                <w:sz w:val="28"/>
-                                <w:szCs w:val="28"/>
-                              </w:rPr>
-                            </w:pPr>
-                            <w:r>
-                              <w:rPr>
-                                <w:sz w:val="28"/>
-                                <w:szCs w:val="28"/>
-                              </w:rPr>
-                              <w:t xml:space="preserve">When you are done using these instructions, delete them by clicking the border of this text box and then pressing the DELETE </w:t>
-                            </w:r>
-                            <w:r>
-                              <w:rPr>
-                                <w:sz w:val="28"/>
-                                <w:szCs w:val="28"/>
-                              </w:rPr>
-                              <w:t xml:space="preserve"> </w:t>
-                            </w:r>
-                            <w:r>
-                              <w:rPr>
-                                <w:sz w:val="28"/>
-                                <w:szCs w:val="28"/>
-                              </w:rPr>
-                              <w:t>key.</w:t>
-                            </w:r>
-                          </w:p>
-                        </w:txbxContent>
-                      </wps:txbx>
-                      <wps:bodyPr rot="0" vert="horz" wrap="square" lIns="91440" tIns="45720" rIns="91440" bIns="45720" anchor="t" anchorCtr="0" upright="1">
-                        <a:noAutofit/>
-                      </wps:bodyPr>
-                    </wps:wsp>
-                  </a:graphicData>
-                </a:graphic>
-                <wp14:sizeRelH relativeFrom="page">
-                  <wp14:pctWidth>0</wp14:pctWidth>
-                </wp14:sizeRelH>
-                <wp14:sizeRelV relativeFrom="page">
-                  <wp14:pctHeight>0</wp14:pctHeight>
-                </wp14:sizeRelV>
-              </wp:anchor>
-            </w:drawing>
-          </mc:Choice>
-          <mc:Fallback>
-            <w:pict>
-              <v:shapetype id="_x0000_t202" coordsize="21600,21600" o:spt="202" path="m,l,21600r21600,l21600,xe">
-                <v:stroke joinstyle="miter"/>
-                <v:path gradientshapeok="t" o:connecttype="rect"/>
-              </v:shapetype>
-              <v:shape id="Text Box 2" o:spid="_x0000_s1026" type="#_x0000_t202" style="position:absolute;margin-left:6pt;margin-top:2.35pt;width:459.75pt;height:130.9pt;z-index:251658240;visibility:visible;mso-wrap-style:square;mso-width-percent:0;mso-height-percent:0;mso-wrap-distance-left:9pt;mso-wrap-distance-top:0;mso-wrap-distance-right:9pt;mso-wrap-distance-bottom:0;mso-position-horizontal:absolute;mso-position-horizontal-relative:text;mso-position-vertical:absolute;mso-position-vertical-relative:text;mso-width-percent:0;mso-height-percent:0;mso-width-relative:page;mso-height-relative:page;v-text-anchor:top" o:gfxdata="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" fillcolor="#fc9">
-                <v:textbox>
-                  <w:txbxContent>
-                    <w:p>
-                      <w:pPr>
-                        <w:rPr>
-                          <w:sz w:val="28"/>
-                          <w:szCs w:val="28"/>
-                        </w:rPr>
-                      </w:pPr>
-                      <w:r>
-                        <w:rPr>
-                          <w:sz w:val="28"/>
-                          <w:szCs w:val="28"/>
-                        </w:rPr>
-                        <w:t xml:space="preserve">To help you complete the narrative included in this business plan template, you can find templates for financial spreadsheets </w:t>
-                      </w:r>
-                      <w:r>
-                        <w:rPr>
-                          <w:sz w:val="28"/>
-                          <w:szCs w:val="28"/>
-                        </w:rPr>
-                        <w:t>by clicking on the appropriate links within this document</w:t>
-                      </w:r>
-                      <w:r>
-                        <w:rPr>
-                          <w:sz w:val="28"/>
-                          <w:szCs w:val="28"/>
-                        </w:rPr>
-                        <w:t>.</w:t>
-                      </w:r>
-                      <w:r>
-                        <w:rPr>
-                          <w:sz w:val="28"/>
-                          <w:szCs w:val="28"/>
-                        </w:rPr>
-                        <w:t xml:space="preserve">  Microsoft Excel will automatically open when you click on the link.</w:t>
-                      </w:r>
-                    </w:p>
-                    <w:p>
-                      <w:pPr>
-                        <w:rPr>
-                          <w:sz w:val="28"/>
-                          <w:szCs w:val="28"/>
-                        </w:rPr>
-                      </w:pPr>
-                    </w:p>
-                    <w:p>
-                      <w:pPr>
-                        <w:rPr>
-                          <w:sz w:val="28"/>
-                          <w:szCs w:val="28"/>
-                        </w:rPr>
-                      </w:pPr>
-                      <w:r>
-                        <w:rPr>
-                          <w:sz w:val="28"/>
-                          <w:szCs w:val="28"/>
-                        </w:rPr>
-                        <w:t xml:space="preserve">When you are done using these instructions, delete them by clicking the border of this text box and then pressing the DELETE </w:t>
-                      </w:r>
-                      <w:r>
-                        <w:rPr>
-                          <w:sz w:val="28"/>
-                          <w:szCs w:val="28"/>
-                        </w:rPr>
-                        <w:t xml:space="preserve"> </w:t>
-                      </w:r>
-                      <w:r>
-                        <w:rPr>
-                          <w:sz w:val="28"/>
-                          <w:szCs w:val="28"/>
-                        </w:rPr>
-                        <w:t>key.</w:t>
-                      </w:r>
-                    </w:p>
-                  </w:txbxContent>
-                </v:textbox>
-              </v:shape>
-            </w:pict>
-          </mc:Fallback>
-        </mc:AlternateContent>
-      </w:r>
-      <w:r>
-        <w:br w:type="page"/>
-      </w:r>
-    </w:p>
-    <w:p>
-      <w:pPr>
         <w:spacing w:before="2520" w:after="4200"/>
         <w:jc w:val="center"/>
         <w:outlineLvl w:val="1"/>
@@ -383,16 +13,16 @@
           <w:szCs w:val="72"/>
         </w:rPr>
       </w:pPr>
+      <w:bookmarkStart w:id="0" w:name="_Toc504472908"/>
       <w:r>
         <w:rPr>
           <w:rFonts w:ascii="Arial Black" w:hAnsi="Arial Black" w:cs="Arial Black"/>
           <w:sz w:val="72"/>
           <w:szCs w:val="72"/>
         </w:rPr>
-        <w:lastRenderedPageBreak/>
         <w:t>Business Plan</w:t>
       </w:r>
-      <w:bookmarkEnd w:id="1"/>
+      <w:bookmarkEnd w:id="0"/>
     </w:p>
     <w:p>
       <w:pPr>
@@ -404,7 +34,7 @@
           <w:szCs w:val="32"/>
         </w:rPr>
       </w:pPr>
-      <w:bookmarkStart w:id="2" w:name="_Toc504472909"/>
+      <w:bookmarkStart w:id="1" w:name="_Toc504472909"/>
       <w:r>
         <w:rPr>
           <w:rFonts w:ascii="Arial" w:hAnsi="Arial" w:cs="Arial"/>
@@ -415,7 +45,7 @@
         </w:rPr>
         <w:t>OWNERS</w:t>
       </w:r>
-      <w:bookmarkEnd w:id="2"/>
+      <w:bookmarkEnd w:id="1"/>
       <w:r>
         <w:rPr>
           <w:rFonts w:ascii="Arial" w:hAnsi="Arial" w:cs="Arial"/>
@@ -700,8 +330,8 @@
           <w:szCs w:val="48"/>
         </w:rPr>
       </w:pPr>
-      <w:bookmarkStart w:id="3" w:name="_Toc504472910"/>
-      <w:bookmarkStart w:id="4" w:name="_Toc504555995"/>
+      <w:bookmarkStart w:id="2" w:name="_Toc504472910"/>
+      <w:bookmarkStart w:id="3" w:name="_Toc504555995"/>
       <w:r>
         <w:rPr>
           <w:rFonts w:ascii="Arial Black" w:hAnsi="Arial Black" w:cs="Arial Black"/>
@@ -727,13 +357,13 @@
         </w:rPr>
         <w:t>tents</w:t>
       </w:r>
+      <w:bookmarkEnd w:id="2"/>
       <w:bookmarkEnd w:id="3"/>
-      <w:bookmarkEnd w:id="4"/>
-    </w:p>
-    <w:bookmarkStart w:id="5" w:name="_Executive_summary"/>
-    <w:bookmarkStart w:id="6" w:name="_Toc504472911"/>
-    <w:bookmarkStart w:id="7" w:name="_Toc504555996"/>
-    <w:bookmarkEnd w:id="5"/>
+    </w:p>
+    <w:bookmarkStart w:id="4" w:name="_Executive_summary"/>
+    <w:bookmarkStart w:id="5" w:name="_Toc504472911"/>
+    <w:bookmarkStart w:id="6" w:name="_Toc504555996"/>
+    <w:bookmarkEnd w:id="4"/>
     <w:p>
       <w:pPr>
         <w:pStyle w:val="TOC1"/>
@@ -825,7 +455,7 @@
             <w:noProof/>
             <w:webHidden/>
           </w:rPr>
-          <w:t>4</w:t>
+          <w:t>3</w:t>
         </w:r>
         <w:r>
           <w:rPr>
@@ -897,7 +527,7 @@
             <w:noProof/>
             <w:webHidden/>
           </w:rPr>
-          <w:t>5</w:t>
+          <w:t>4</w:t>
         </w:r>
         <w:r>
           <w:rPr>
@@ -969,7 +599,7 @@
             <w:noProof/>
             <w:webHidden/>
           </w:rPr>
-          <w:t>7</w:t>
+          <w:t>6</w:t>
         </w:r>
         <w:r>
           <w:rPr>
@@ -1041,7 +671,7 @@
             <w:noProof/>
             <w:webHidden/>
           </w:rPr>
-          <w:t>8</w:t>
+          <w:t>7</w:t>
         </w:r>
         <w:r>
           <w:rPr>
@@ -1113,7 +743,7 @@
             <w:noProof/>
             <w:webHidden/>
           </w:rPr>
-          <w:t>19</w:t>
+          <w:t>23</w:t>
         </w:r>
         <w:r>
           <w:rPr>
@@ -1185,7 +815,7 @@
             <w:noProof/>
             <w:webHidden/>
           </w:rPr>
-          <w:t>20</w:t>
+          <w:t>25</w:t>
         </w:r>
         <w:r>
           <w:rPr>
@@ -1257,7 +887,7 @@
             <w:noProof/>
             <w:webHidden/>
           </w:rPr>
-          <w:t>21</w:t>
+          <w:t>26</w:t>
         </w:r>
         <w:r>
           <w:rPr>
@@ -1329,7 +959,7 @@
             <w:noProof/>
             <w:webHidden/>
           </w:rPr>
-          <w:t>22</w:t>
+          <w:t>27</w:t>
         </w:r>
         <w:r>
           <w:rPr>
@@ -1357,7 +987,7 @@
       <w:r>
         <w:br w:type="page"/>
       </w:r>
-      <w:bookmarkStart w:id="8" w:name="_Toc415245096"/>
+      <w:bookmarkStart w:id="7" w:name="_Toc415245096"/>
       <w:r>
         <w:lastRenderedPageBreak/>
         <w:t xml:space="preserve">Executive </w:t>
@@ -1368,9 +998,9 @@
       <w:r>
         <w:t>ummary</w:t>
       </w:r>
+      <w:bookmarkEnd w:id="5"/>
       <w:bookmarkEnd w:id="6"/>
       <w:bookmarkEnd w:id="7"/>
-      <w:bookmarkEnd w:id="8"/>
     </w:p>
     <w:p>
       <w:pPr>
@@ -1537,12 +1167,12 @@
       <w:r>
         <w:br w:type="page"/>
       </w:r>
-      <w:bookmarkStart w:id="9" w:name="_Toc415245097"/>
+      <w:bookmarkStart w:id="8" w:name="_Toc415245097"/>
       <w:r>
         <w:lastRenderedPageBreak/>
         <w:t>General Company Description</w:t>
       </w:r>
-      <w:bookmarkEnd w:id="9"/>
+      <w:bookmarkEnd w:id="8"/>
     </w:p>
     <w:p>
       <w:pPr>
@@ -2654,14 +2284,14 @@
           <w:kern w:val="0"/>
         </w:rPr>
       </w:pPr>
-      <w:bookmarkStart w:id="10" w:name="_Toc504472913"/>
-      <w:bookmarkStart w:id="11" w:name="_Toc504555998"/>
+      <w:bookmarkStart w:id="9" w:name="_Toc504472913"/>
+      <w:bookmarkStart w:id="10" w:name="_Toc504555998"/>
       <w:r>
         <w:br w:type="page"/>
       </w:r>
-      <w:bookmarkStart w:id="12" w:name="_Toc415245098"/>
+      <w:bookmarkStart w:id="11" w:name="_Toc415245098"/>
+      <w:bookmarkEnd w:id="9"/>
       <w:bookmarkEnd w:id="10"/>
-      <w:bookmarkEnd w:id="11"/>
       <w:r>
         <w:rPr>
           <w:kern w:val="0"/>
@@ -2669,23 +2299,13 @@
         <w:lastRenderedPageBreak/>
         <w:t>Our Service</w:t>
       </w:r>
-      <w:bookmarkEnd w:id="12"/>
-    </w:p>
-    <w:p>
-      <w:pPr>
-        <w:pStyle w:val="NormalWeb"/>
-        <w:spacing w:before="120" w:after="120"/>
-        <w:ind w:right="0"/>
-        <w:outlineLvl w:val="1"/>
-        <w:rPr>
-          <w:rFonts w:ascii="Arial" w:hAnsi="Arial" w:cs="Arial"/>
-        </w:rPr>
-      </w:pPr>
-    </w:p>
-    <w:p>
-      <w:pPr>
-        <w:pStyle w:val="NormalWeb"/>
-        <w:spacing w:before="120" w:after="120"/>
+      <w:bookmarkEnd w:id="11"/>
+    </w:p>
+    <w:p>
+      <w:pPr>
+        <w:pStyle w:val="NormalWeb"/>
+        <w:spacing w:before="120" w:after="120"/>
+        <w:ind w:left="-180"/>
         <w:outlineLvl w:val="1"/>
         <w:rPr>
           <w:rFonts w:ascii="Arial" w:hAnsi="Arial" w:cs="Arial"/>
@@ -3091,12 +2711,12 @@
           <w:kern w:val="0"/>
         </w:rPr>
       </w:pPr>
-      <w:bookmarkStart w:id="13" w:name="_Toc504472914"/>
-      <w:bookmarkStart w:id="14" w:name="_Toc504555999"/>
+      <w:bookmarkStart w:id="12" w:name="_Toc504472914"/>
+      <w:bookmarkStart w:id="13" w:name="_Toc504555999"/>
       <w:r>
         <w:br w:type="page"/>
       </w:r>
-      <w:bookmarkStart w:id="15" w:name="_Toc415245099"/>
+      <w:bookmarkStart w:id="14" w:name="_Toc415245099"/>
       <w:r>
         <w:rPr>
           <w:kern w:val="0"/>
@@ -3116,9 +2736,9 @@
         </w:rPr>
         <w:t>lan</w:t>
       </w:r>
+      <w:bookmarkEnd w:id="12"/>
       <w:bookmarkEnd w:id="13"/>
       <w:bookmarkEnd w:id="14"/>
-      <w:bookmarkEnd w:id="15"/>
     </w:p>
     <w:p>
       <w:pPr>
@@ -4594,7 +4214,7 @@
       <w:tblPr>
         <w:tblStyle w:val="GridTable4-Accent6"/>
         <w:tblW w:w="10890" w:type="dxa"/>
-        <w:tblInd w:w="-725" w:type="dxa"/>
+        <w:tblInd w:w="-815" w:type="dxa"/>
         <w:tblLook w:val="04A0" w:firstRow="1" w:lastRow="0" w:firstColumn="1" w:lastColumn="0" w:noHBand="0" w:noVBand="1"/>
       </w:tblPr>
       <w:tblGrid>
@@ -4610,7 +4230,7 @@
         <w:tc>
           <w:tcPr>
             <w:cnfStyle w:val="001000000000" w:firstRow="0" w:lastRow="0" w:firstColumn="1" w:lastColumn="0" w:oddVBand="0" w:evenVBand="0" w:oddHBand="0" w:evenHBand="0" w:firstRowFirstColumn="0" w:firstRowLastColumn="0" w:lastRowFirstColumn="0" w:lastRowLastColumn="0"/>
-            <w:tcW w:w="2520" w:type="dxa"/>
+            <w:tcW w:w="2489" w:type="dxa"/>
           </w:tcPr>
           <w:p>
             <w:pPr>
@@ -4631,7 +4251,7 @@
         </w:tc>
         <w:tc>
           <w:tcPr>
-            <w:tcW w:w="2520" w:type="dxa"/>
+            <w:tcW w:w="2591" w:type="dxa"/>
           </w:tcPr>
           <w:p>
             <w:pPr>
@@ -4653,7 +4273,7 @@
         </w:tc>
         <w:tc>
           <w:tcPr>
-            <w:tcW w:w="2790" w:type="dxa"/>
+            <w:tcW w:w="2777" w:type="dxa"/>
           </w:tcPr>
           <w:p>
             <w:pPr>
@@ -4675,7 +4295,7 @@
         </w:tc>
         <w:tc>
           <w:tcPr>
-            <w:tcW w:w="3060" w:type="dxa"/>
+            <w:tcW w:w="3033" w:type="dxa"/>
           </w:tcPr>
           <w:p>
             <w:pPr>
@@ -4703,7 +4323,7 @@
         <w:tc>
           <w:tcPr>
             <w:cnfStyle w:val="001000000000" w:firstRow="0" w:lastRow="0" w:firstColumn="1" w:lastColumn="0" w:oddVBand="0" w:evenVBand="0" w:oddHBand="0" w:evenHBand="0" w:firstRowFirstColumn="0" w:firstRowLastColumn="0" w:lastRowFirstColumn="0" w:lastRowLastColumn="0"/>
-            <w:tcW w:w="2520" w:type="dxa"/>
+            <w:tcW w:w="2489" w:type="dxa"/>
           </w:tcPr>
           <w:p>
             <w:pPr>
@@ -4730,7 +4350,7 @@
         </w:tc>
         <w:tc>
           <w:tcPr>
-            <w:tcW w:w="2520" w:type="dxa"/>
+            <w:tcW w:w="2591" w:type="dxa"/>
           </w:tcPr>
           <w:p>
             <w:pPr>
@@ -4783,7 +4403,7 @@
         </w:tc>
         <w:tc>
           <w:tcPr>
-            <w:tcW w:w="2790" w:type="dxa"/>
+            <w:tcW w:w="2777" w:type="dxa"/>
           </w:tcPr>
           <w:p>
             <w:pPr>
@@ -4812,7 +4432,7 @@
         </w:tc>
         <w:tc>
           <w:tcPr>
-            <w:tcW w:w="3060" w:type="dxa"/>
+            <w:tcW w:w="3033" w:type="dxa"/>
           </w:tcPr>
           <w:p>
             <w:pPr>
@@ -4892,7 +4512,7 @@
         <w:tc>
           <w:tcPr>
             <w:cnfStyle w:val="001000000000" w:firstRow="0" w:lastRow="0" w:firstColumn="1" w:lastColumn="0" w:oddVBand="0" w:evenVBand="0" w:oddHBand="0" w:evenHBand="0" w:firstRowFirstColumn="0" w:firstRowLastColumn="0" w:lastRowFirstColumn="0" w:lastRowLastColumn="0"/>
-            <w:tcW w:w="2520" w:type="dxa"/>
+            <w:tcW w:w="2489" w:type="dxa"/>
           </w:tcPr>
           <w:p>
             <w:pPr>
@@ -4920,7 +4540,7 @@
         </w:tc>
         <w:tc>
           <w:tcPr>
-            <w:tcW w:w="2520" w:type="dxa"/>
+            <w:tcW w:w="2591" w:type="dxa"/>
           </w:tcPr>
           <w:p>
             <w:pPr>
@@ -4949,7 +4569,7 @@
         </w:tc>
         <w:tc>
           <w:tcPr>
-            <w:tcW w:w="2790" w:type="dxa"/>
+            <w:tcW w:w="2777" w:type="dxa"/>
           </w:tcPr>
           <w:p>
             <w:pPr>
@@ -4978,7 +4598,7 @@
         </w:tc>
         <w:tc>
           <w:tcPr>
-            <w:tcW w:w="3060" w:type="dxa"/>
+            <w:tcW w:w="3033" w:type="dxa"/>
           </w:tcPr>
           <w:p>
             <w:pPr>
@@ -5013,7 +4633,7 @@
         <w:tc>
           <w:tcPr>
             <w:cnfStyle w:val="001000000000" w:firstRow="0" w:lastRow="0" w:firstColumn="1" w:lastColumn="0" w:oddVBand="0" w:evenVBand="0" w:oddHBand="0" w:evenHBand="0" w:firstRowFirstColumn="0" w:firstRowLastColumn="0" w:lastRowFirstColumn="0" w:lastRowLastColumn="0"/>
-            <w:tcW w:w="2520" w:type="dxa"/>
+            <w:tcW w:w="2489" w:type="dxa"/>
           </w:tcPr>
           <w:p>
             <w:pPr>
@@ -5041,7 +4661,7 @@
         </w:tc>
         <w:tc>
           <w:tcPr>
-            <w:tcW w:w="2520" w:type="dxa"/>
+            <w:tcW w:w="2591" w:type="dxa"/>
           </w:tcPr>
           <w:p>
             <w:pPr>
@@ -5070,7 +4690,7 @@
         </w:tc>
         <w:tc>
           <w:tcPr>
-            <w:tcW w:w="2790" w:type="dxa"/>
+            <w:tcW w:w="2777" w:type="dxa"/>
           </w:tcPr>
           <w:p>
             <w:pPr>
@@ -5099,7 +4719,7 @@
         </w:tc>
         <w:tc>
           <w:tcPr>
-            <w:tcW w:w="3060" w:type="dxa"/>
+            <w:tcW w:w="3033" w:type="dxa"/>
           </w:tcPr>
           <w:p>
             <w:pPr>
@@ -5131,7 +4751,7 @@
         <w:tc>
           <w:tcPr>
             <w:cnfStyle w:val="001000000000" w:firstRow="0" w:lastRow="0" w:firstColumn="1" w:lastColumn="0" w:oddVBand="0" w:evenVBand="0" w:oddHBand="0" w:evenHBand="0" w:firstRowFirstColumn="0" w:firstRowLastColumn="0" w:lastRowFirstColumn="0" w:lastRowLastColumn="0"/>
-            <w:tcW w:w="2520" w:type="dxa"/>
+            <w:tcW w:w="2489" w:type="dxa"/>
           </w:tcPr>
           <w:p>
             <w:pPr>
@@ -5159,7 +4779,7 @@
         </w:tc>
         <w:tc>
           <w:tcPr>
-            <w:tcW w:w="2520" w:type="dxa"/>
+            <w:tcW w:w="2591" w:type="dxa"/>
           </w:tcPr>
           <w:p>
             <w:pPr>
@@ -5197,7 +4817,7 @@
         </w:tc>
         <w:tc>
           <w:tcPr>
-            <w:tcW w:w="2790" w:type="dxa"/>
+            <w:tcW w:w="2777" w:type="dxa"/>
           </w:tcPr>
           <w:p>
             <w:pPr>
@@ -5236,7 +4856,7 @@
         </w:tc>
         <w:tc>
           <w:tcPr>
-            <w:tcW w:w="3060" w:type="dxa"/>
+            <w:tcW w:w="3033" w:type="dxa"/>
           </w:tcPr>
           <w:p>
             <w:pPr>
@@ -5305,7 +4925,7 @@
         <w:tc>
           <w:tcPr>
             <w:cnfStyle w:val="001000000000" w:firstRow="0" w:lastRow="0" w:firstColumn="1" w:lastColumn="0" w:oddVBand="0" w:evenVBand="0" w:oddHBand="0" w:evenHBand="0" w:firstRowFirstColumn="0" w:firstRowLastColumn="0" w:lastRowFirstColumn="0" w:lastRowLastColumn="0"/>
-            <w:tcW w:w="2520" w:type="dxa"/>
+            <w:tcW w:w="2489" w:type="dxa"/>
           </w:tcPr>
           <w:p>
             <w:pPr>
@@ -5334,7 +4954,7 @@
         </w:tc>
         <w:tc>
           <w:tcPr>
-            <w:tcW w:w="2520" w:type="dxa"/>
+            <w:tcW w:w="2591" w:type="dxa"/>
           </w:tcPr>
           <w:p>
             <w:pPr>
@@ -5363,7 +4983,7 @@
         </w:tc>
         <w:tc>
           <w:tcPr>
-            <w:tcW w:w="2790" w:type="dxa"/>
+            <w:tcW w:w="2777" w:type="dxa"/>
           </w:tcPr>
           <w:p>
             <w:pPr>
@@ -5416,7 +5036,7 @@
         </w:tc>
         <w:tc>
           <w:tcPr>
-            <w:tcW w:w="3060" w:type="dxa"/>
+            <w:tcW w:w="3033" w:type="dxa"/>
           </w:tcPr>
           <w:p>
             <w:pPr>
@@ -5472,7 +5092,7 @@
         <w:tc>
           <w:tcPr>
             <w:cnfStyle w:val="001000000000" w:firstRow="0" w:lastRow="0" w:firstColumn="1" w:lastColumn="0" w:oddVBand="0" w:evenVBand="0" w:oddHBand="0" w:evenHBand="0" w:firstRowFirstColumn="0" w:firstRowLastColumn="0" w:lastRowFirstColumn="0" w:lastRowLastColumn="0"/>
-            <w:tcW w:w="2520" w:type="dxa"/>
+            <w:tcW w:w="2489" w:type="dxa"/>
           </w:tcPr>
           <w:p>
             <w:pPr>
@@ -5500,7 +5120,7 @@
         </w:tc>
         <w:tc>
           <w:tcPr>
-            <w:tcW w:w="2520" w:type="dxa"/>
+            <w:tcW w:w="2591" w:type="dxa"/>
           </w:tcPr>
           <w:p>
             <w:pPr>
@@ -5529,7 +5149,7 @@
         </w:tc>
         <w:tc>
           <w:tcPr>
-            <w:tcW w:w="2790" w:type="dxa"/>
+            <w:tcW w:w="2777" w:type="dxa"/>
           </w:tcPr>
           <w:p>
             <w:pPr>
@@ -5558,7 +5178,7 @@
         </w:tc>
         <w:tc>
           <w:tcPr>
-            <w:tcW w:w="3060" w:type="dxa"/>
+            <w:tcW w:w="3033" w:type="dxa"/>
           </w:tcPr>
           <w:p>
             <w:pPr>
@@ -5617,7 +5237,7 @@
         <w:tc>
           <w:tcPr>
             <w:cnfStyle w:val="001000000000" w:firstRow="0" w:lastRow="0" w:firstColumn="1" w:lastColumn="0" w:oddVBand="0" w:evenVBand="0" w:oddHBand="0" w:evenHBand="0" w:firstRowFirstColumn="0" w:firstRowLastColumn="0" w:lastRowFirstColumn="0" w:lastRowLastColumn="0"/>
-            <w:tcW w:w="2520" w:type="dxa"/>
+            <w:tcW w:w="2489" w:type="dxa"/>
           </w:tcPr>
           <w:p>
             <w:pPr>
@@ -5661,7 +5281,7 @@
         </w:tc>
         <w:tc>
           <w:tcPr>
-            <w:tcW w:w="2520" w:type="dxa"/>
+            <w:tcW w:w="2591" w:type="dxa"/>
           </w:tcPr>
           <w:p>
             <w:pPr>
@@ -5748,7 +5368,7 @@
         </w:tc>
         <w:tc>
           <w:tcPr>
-            <w:tcW w:w="2790" w:type="dxa"/>
+            <w:tcW w:w="2777" w:type="dxa"/>
           </w:tcPr>
           <w:p>
             <w:pPr>
@@ -5851,7 +5471,7 @@
         </w:tc>
         <w:tc>
           <w:tcPr>
-            <w:tcW w:w="3060" w:type="dxa"/>
+            <w:tcW w:w="3033" w:type="dxa"/>
           </w:tcPr>
           <w:p>
             <w:pPr>
@@ -5933,7 +5553,7 @@
         <w:tc>
           <w:tcPr>
             <w:cnfStyle w:val="001000000000" w:firstRow="0" w:lastRow="0" w:firstColumn="1" w:lastColumn="0" w:oddVBand="0" w:evenVBand="0" w:oddHBand="0" w:evenHBand="0" w:firstRowFirstColumn="0" w:firstRowLastColumn="0" w:lastRowFirstColumn="0" w:lastRowLastColumn="0"/>
-            <w:tcW w:w="2520" w:type="dxa"/>
+            <w:tcW w:w="2489" w:type="dxa"/>
           </w:tcPr>
           <w:p>
             <w:pPr>
@@ -5962,7 +5582,7 @@
         </w:tc>
         <w:tc>
           <w:tcPr>
-            <w:tcW w:w="2520" w:type="dxa"/>
+            <w:tcW w:w="2591" w:type="dxa"/>
           </w:tcPr>
           <w:p>
             <w:pPr>
@@ -6015,7 +5635,7 @@
         </w:tc>
         <w:tc>
           <w:tcPr>
-            <w:tcW w:w="2790" w:type="dxa"/>
+            <w:tcW w:w="2777" w:type="dxa"/>
           </w:tcPr>
           <w:p>
             <w:pPr>
@@ -6116,7 +5736,7 @@
         </w:tc>
         <w:tc>
           <w:tcPr>
-            <w:tcW w:w="3060" w:type="dxa"/>
+            <w:tcW w:w="3033" w:type="dxa"/>
           </w:tcPr>
           <w:p>
             <w:pPr>
@@ -6199,7 +5819,7 @@
         <w:tc>
           <w:tcPr>
             <w:cnfStyle w:val="001000000000" w:firstRow="0" w:lastRow="0" w:firstColumn="1" w:lastColumn="0" w:oddVBand="0" w:evenVBand="0" w:oddHBand="0" w:evenHBand="0" w:firstRowFirstColumn="0" w:firstRowLastColumn="0" w:lastRowFirstColumn="0" w:lastRowLastColumn="0"/>
-            <w:tcW w:w="2520" w:type="dxa"/>
+            <w:tcW w:w="2489" w:type="dxa"/>
           </w:tcPr>
           <w:p>
             <w:pPr>
@@ -6240,7 +5860,7 @@
         </w:tc>
         <w:tc>
           <w:tcPr>
-            <w:tcW w:w="2520" w:type="dxa"/>
+            <w:tcW w:w="2591" w:type="dxa"/>
           </w:tcPr>
           <w:p>
             <w:pPr>
@@ -6269,7 +5889,7 @@
         </w:tc>
         <w:tc>
           <w:tcPr>
-            <w:tcW w:w="2790" w:type="dxa"/>
+            <w:tcW w:w="2777" w:type="dxa"/>
           </w:tcPr>
           <w:p>
             <w:pPr>
@@ -6298,7 +5918,7 @@
         </w:tc>
         <w:tc>
           <w:tcPr>
-            <w:tcW w:w="3060" w:type="dxa"/>
+            <w:tcW w:w="3033" w:type="dxa"/>
           </w:tcPr>
           <w:p>
             <w:pPr>
@@ -6354,7 +5974,7 @@
         <w:tc>
           <w:tcPr>
             <w:cnfStyle w:val="001000000000" w:firstRow="0" w:lastRow="0" w:firstColumn="1" w:lastColumn="0" w:oddVBand="0" w:evenVBand="0" w:oddHBand="0" w:evenHBand="0" w:firstRowFirstColumn="0" w:firstRowLastColumn="0" w:lastRowFirstColumn="0" w:lastRowLastColumn="0"/>
-            <w:tcW w:w="2520" w:type="dxa"/>
+            <w:tcW w:w="2489" w:type="dxa"/>
           </w:tcPr>
           <w:p>
             <w:pPr>
@@ -6381,7 +6001,7 @@
         </w:tc>
         <w:tc>
           <w:tcPr>
-            <w:tcW w:w="2520" w:type="dxa"/>
+            <w:tcW w:w="2591" w:type="dxa"/>
           </w:tcPr>
           <w:p>
             <w:pPr>
@@ -6410,7 +6030,7 @@
         </w:tc>
         <w:tc>
           <w:tcPr>
-            <w:tcW w:w="2790" w:type="dxa"/>
+            <w:tcW w:w="2777" w:type="dxa"/>
           </w:tcPr>
           <w:p>
             <w:pPr>
@@ -6439,7 +6059,7 @@
         </w:tc>
         <w:tc>
           <w:tcPr>
-            <w:tcW w:w="3060" w:type="dxa"/>
+            <w:tcW w:w="3033" w:type="dxa"/>
           </w:tcPr>
           <w:p>
             <w:pPr>
@@ -6498,7 +6118,7 @@
         <w:tc>
           <w:tcPr>
             <w:cnfStyle w:val="001000000000" w:firstRow="0" w:lastRow="0" w:firstColumn="1" w:lastColumn="0" w:oddVBand="0" w:evenVBand="0" w:oddHBand="0" w:evenHBand="0" w:firstRowFirstColumn="0" w:firstRowLastColumn="0" w:lastRowFirstColumn="0" w:lastRowLastColumn="0"/>
-            <w:tcW w:w="2520" w:type="dxa"/>
+            <w:tcW w:w="2489" w:type="dxa"/>
           </w:tcPr>
           <w:p>
             <w:pPr>
@@ -6512,7 +6132,7 @@
         </w:tc>
         <w:tc>
           <w:tcPr>
-            <w:tcW w:w="2520" w:type="dxa"/>
+            <w:tcW w:w="2591" w:type="dxa"/>
           </w:tcPr>
           <w:p>
             <w:pPr>
@@ -6525,7 +6145,7 @@
         </w:tc>
         <w:tc>
           <w:tcPr>
-            <w:tcW w:w="2790" w:type="dxa"/>
+            <w:tcW w:w="2777" w:type="dxa"/>
           </w:tcPr>
           <w:p>
             <w:pPr>
@@ -6538,7 +6158,7 @@
         </w:tc>
         <w:tc>
           <w:tcPr>
-            <w:tcW w:w="3060" w:type="dxa"/>
+            <w:tcW w:w="3033" w:type="dxa"/>
           </w:tcPr>
           <w:p>
             <w:pPr>
@@ -8092,7 +7712,8 @@
     <w:tbl>
       <w:tblPr>
         <w:tblStyle w:val="GridTable3-Accent6"/>
-        <w:tblW w:w="9625" w:type="dxa"/>
+        <w:tblW w:w="9900" w:type="dxa"/>
+        <w:tblInd w:w="-275" w:type="dxa"/>
         <w:tblLayout w:type="fixed"/>
         <w:tblLook w:val="0000" w:firstRow="0" w:lastRow="0" w:firstColumn="0" w:lastColumn="0" w:noHBand="0" w:noVBand="0"/>
       </w:tblPr>
@@ -8103,7 +7724,7 @@
         <w:gridCol w:w="1658"/>
         <w:gridCol w:w="1025"/>
         <w:gridCol w:w="1101"/>
-        <w:gridCol w:w="1149"/>
+        <w:gridCol w:w="1424"/>
       </w:tblGrid>
       <w:tr>
         <w:trPr>
@@ -8317,7 +7938,7 @@
         <w:tc>
           <w:tcPr>
             <w:cnfStyle w:val="000010000000" w:firstRow="0" w:lastRow="0" w:firstColumn="0" w:lastColumn="0" w:oddVBand="1" w:evenVBand="0" w:oddHBand="0" w:evenHBand="0" w:firstRowFirstColumn="0" w:firstRowLastColumn="0" w:lastRowFirstColumn="0" w:lastRowLastColumn="0"/>
-            <w:tcW w:w="1149" w:type="dxa"/>
+            <w:tcW w:w="1424" w:type="dxa"/>
           </w:tcPr>
           <w:p>
             <w:pPr>
@@ -8540,7 +8161,7 @@
         <w:tc>
           <w:tcPr>
             <w:cnfStyle w:val="000010000000" w:firstRow="0" w:lastRow="0" w:firstColumn="0" w:lastColumn="0" w:oddVBand="1" w:evenVBand="0" w:oddHBand="0" w:evenHBand="0" w:firstRowFirstColumn="0" w:firstRowLastColumn="0" w:lastRowFirstColumn="0" w:lastRowLastColumn="0"/>
-            <w:tcW w:w="1149" w:type="dxa"/>
+            <w:tcW w:w="1424" w:type="dxa"/>
           </w:tcPr>
           <w:p>
             <w:pPr>
@@ -8760,7 +8381,7 @@
         <w:tc>
           <w:tcPr>
             <w:cnfStyle w:val="000010000000" w:firstRow="0" w:lastRow="0" w:firstColumn="0" w:lastColumn="0" w:oddVBand="1" w:evenVBand="0" w:oddHBand="0" w:evenHBand="0" w:firstRowFirstColumn="0" w:firstRowLastColumn="0" w:lastRowFirstColumn="0" w:lastRowLastColumn="0"/>
-            <w:tcW w:w="1149" w:type="dxa"/>
+            <w:tcW w:w="1424" w:type="dxa"/>
           </w:tcPr>
           <w:p>
             <w:pPr>
@@ -8987,7 +8608,7 @@
         <w:tc>
           <w:tcPr>
             <w:cnfStyle w:val="000010000000" w:firstRow="0" w:lastRow="0" w:firstColumn="0" w:lastColumn="0" w:oddVBand="1" w:evenVBand="0" w:oddHBand="0" w:evenHBand="0" w:firstRowFirstColumn="0" w:firstRowLastColumn="0" w:lastRowFirstColumn="0" w:lastRowLastColumn="0"/>
-            <w:tcW w:w="1149" w:type="dxa"/>
+            <w:tcW w:w="1424" w:type="dxa"/>
           </w:tcPr>
           <w:p>
             <w:pPr>
@@ -9207,7 +8828,7 @@
         <w:tc>
           <w:tcPr>
             <w:cnfStyle w:val="000010000000" w:firstRow="0" w:lastRow="0" w:firstColumn="0" w:lastColumn="0" w:oddVBand="1" w:evenVBand="0" w:oddHBand="0" w:evenHBand="0" w:firstRowFirstColumn="0" w:firstRowLastColumn="0" w:lastRowFirstColumn="0" w:lastRowLastColumn="0"/>
-            <w:tcW w:w="1149" w:type="dxa"/>
+            <w:tcW w:w="1424" w:type="dxa"/>
           </w:tcPr>
           <w:p>
             <w:pPr>
@@ -9426,7 +9047,7 @@
         <w:tc>
           <w:tcPr>
             <w:cnfStyle w:val="000010000000" w:firstRow="0" w:lastRow="0" w:firstColumn="0" w:lastColumn="0" w:oddVBand="1" w:evenVBand="0" w:oddHBand="0" w:evenHBand="0" w:firstRowFirstColumn="0" w:firstRowLastColumn="0" w:lastRowFirstColumn="0" w:lastRowLastColumn="0"/>
-            <w:tcW w:w="1149" w:type="dxa"/>
+            <w:tcW w:w="1424" w:type="dxa"/>
           </w:tcPr>
           <w:p>
             <w:pPr>
@@ -9646,7 +9267,7 @@
         <w:tc>
           <w:tcPr>
             <w:cnfStyle w:val="000010000000" w:firstRow="0" w:lastRow="0" w:firstColumn="0" w:lastColumn="0" w:oddVBand="1" w:evenVBand="0" w:oddHBand="0" w:evenHBand="0" w:firstRowFirstColumn="0" w:firstRowLastColumn="0" w:lastRowFirstColumn="0" w:lastRowLastColumn="0"/>
-            <w:tcW w:w="1149" w:type="dxa"/>
+            <w:tcW w:w="1424" w:type="dxa"/>
           </w:tcPr>
           <w:p>
             <w:pPr>
@@ -9727,14 +9348,7 @@
         <w:rPr>
           <w:rFonts w:ascii="Arial" w:hAnsi="Arial" w:cs="Arial"/>
         </w:rPr>
-        <w:t xml:space="preserve">e providing additional benefits. This niche, though not that inhabited by most apps, presents a clear benefit to the company, because through </w:t>
-      </w:r>
-      <w:r>
-        <w:rPr>
-          <w:rFonts w:ascii="Arial" w:hAnsi="Arial" w:cs="Arial"/>
-        </w:rPr>
-        <w:lastRenderedPageBreak/>
-        <w:t>this location in the market, more users will be enticed to engage in online shopping, thus promoting sales for our clients, while providing benefits to our target customers</w:t>
+        <w:t>e providing additional benefits. This niche, though not that inhabited by most apps, presents a clear benefit to the company, because through this location in the market, more users will be enticed to engage in online shopping, thus promoting sales for our clients, while providing benefits to our target customers</w:t>
       </w:r>
     </w:p>
     <w:p>
@@ -9749,6 +9363,7 @@
         <w:rPr>
           <w:rFonts w:ascii="Arial" w:hAnsi="Arial" w:cs="Arial"/>
         </w:rPr>
+        <w:lastRenderedPageBreak/>
         <w:t>Strategy</w:t>
       </w:r>
     </w:p>
@@ -10160,8 +9775,55 @@
         <w:pStyle w:val="Heading3"/>
       </w:pPr>
       <w:r>
+        <w:t>Pricing</w:t>
+      </w:r>
+    </w:p>
+    <w:p>
+      <w:pPr>
+        <w:pStyle w:val="NormalWeb"/>
+        <w:spacing w:before="120" w:after="120"/>
+        <w:ind w:right="0"/>
+        <w:outlineLvl w:val="1"/>
+        <w:rPr>
+          <w:rFonts w:ascii="Arial" w:hAnsi="Arial" w:cs="Arial"/>
+        </w:rPr>
+      </w:pPr>
+      <w:r>
+        <w:rPr>
+          <w:rFonts w:ascii="Arial" w:hAnsi="Arial" w:cs="Arial"/>
+        </w:rPr>
+        <w:t>The pricing mechanism that the company has used for pricing the application’s premium version with Php 100.00, was based on a survey</w:t>
+      </w:r>
+      <w:r>
+        <w:rPr>
+          <w:rFonts w:ascii="Arial" w:hAnsi="Arial" w:cs="Arial"/>
+        </w:rPr>
+        <w:t>/study</w:t>
+      </w:r>
+      <w:r>
+        <w:rPr>
+          <w:rFonts w:ascii="Arial" w:hAnsi="Arial" w:cs="Arial"/>
+        </w:rPr>
+        <w:t xml:space="preserve"> the proponents conducted, on how much prospect customers would be willing to invest on a fashion app.</w:t>
+      </w:r>
+      <w:r>
+        <w:rPr>
+          <w:rFonts w:ascii="Arial" w:hAnsi="Arial" w:cs="Arial"/>
+        </w:rPr>
+        <w:t xml:space="preserve"> The results </w:t>
+      </w:r>
+      <w:r>
+        <w:rPr>
+          <w:rFonts w:ascii="Arial" w:hAnsi="Arial" w:cs="Arial"/>
+        </w:rPr>
         <w:lastRenderedPageBreak/>
-        <w:t>Pricing</w:t>
+        <w:t>were somehow conclusive, most individuals responded that they could purchase the app within the range of Php 85 – 100.</w:t>
+      </w:r>
+      <w:r>
+        <w:rPr>
+          <w:rFonts w:ascii="Arial" w:hAnsi="Arial" w:cs="Arial"/>
+        </w:rPr>
+        <w:t xml:space="preserve"> </w:t>
       </w:r>
     </w:p>
     <w:p>
@@ -10178,55 +9840,25 @@
         <w:rPr>
           <w:rFonts w:ascii="Arial" w:hAnsi="Arial" w:cs="Arial"/>
         </w:rPr>
-        <w:t>The pricing</w:t>
-      </w:r>
-      <w:r>
-        <w:rPr>
-          <w:rFonts w:ascii="Arial" w:hAnsi="Arial" w:cs="Arial"/>
-        </w:rPr>
-        <w:t xml:space="preserve"> mechanism that the company has used for pricing the application’s premium version with</w:t>
-      </w:r>
-      <w:r>
-        <w:rPr>
-          <w:rFonts w:ascii="Arial" w:hAnsi="Arial" w:cs="Arial"/>
-        </w:rPr>
-        <w:t xml:space="preserve"> Php 100.00</w:t>
-      </w:r>
-      <w:r>
-        <w:rPr>
-          <w:rFonts w:ascii="Arial" w:hAnsi="Arial" w:cs="Arial"/>
-        </w:rPr>
-        <w:t xml:space="preserve">, </w:t>
-      </w:r>
-      <w:r>
-        <w:rPr>
-          <w:rFonts w:ascii="Arial" w:hAnsi="Arial" w:cs="Arial"/>
-        </w:rPr>
-        <w:t>was based on a survey</w:t>
-      </w:r>
-      <w:r>
-        <w:rPr>
-          <w:rFonts w:ascii="Arial" w:hAnsi="Arial" w:cs="Arial"/>
-        </w:rPr>
-        <w:t>/study</w:t>
-      </w:r>
-      <w:r>
-        <w:rPr>
-          <w:rFonts w:ascii="Arial" w:hAnsi="Arial" w:cs="Arial"/>
-        </w:rPr>
-        <w:t xml:space="preserve"> the proponents conducted, on how much prospect customers would be willing to invest on a fashion app.</w:t>
-      </w:r>
-      <w:r>
-        <w:rPr>
-          <w:rFonts w:ascii="Arial" w:hAnsi="Arial" w:cs="Arial"/>
-        </w:rPr>
-        <w:t xml:space="preserve"> The results were somehow conclusive, most individuals responded that they could purchase the app within the range of Php 85 – 100.</w:t>
-      </w:r>
-      <w:r>
-        <w:rPr>
-          <w:rFonts w:ascii="Arial" w:hAnsi="Arial" w:cs="Arial"/>
-        </w:rPr>
-        <w:t xml:space="preserve"> </w:t>
+        <w:t>The p</w:t>
+      </w:r>
+      <w:r>
+        <w:rPr>
+          <w:rFonts w:ascii="Arial" w:hAnsi="Arial" w:cs="Arial"/>
+        </w:rPr>
+        <w:t>rices for in – app purchases (e.g. Wardrobe extension, fitting capacity), for those with the Free version were estimated based on a</w:t>
+      </w:r>
+      <w:r>
+        <w:rPr>
+          <w:rFonts w:ascii="Arial" w:hAnsi="Arial" w:cs="Arial"/>
+        </w:rPr>
+        <w:t xml:space="preserve"> 20%</w:t>
+      </w:r>
+      <w:r>
+        <w:rPr>
+          <w:rFonts w:ascii="Arial" w:hAnsi="Arial" w:cs="Arial"/>
+        </w:rPr>
+        <w:t xml:space="preserve"> percentage of the Premium version.</w:t>
       </w:r>
     </w:p>
     <w:p>
@@ -10243,25 +9875,37 @@
         <w:rPr>
           <w:rFonts w:ascii="Arial" w:hAnsi="Arial" w:cs="Arial"/>
         </w:rPr>
-        <w:t>The p</w:t>
-      </w:r>
-      <w:r>
-        <w:rPr>
-          <w:rFonts w:ascii="Arial" w:hAnsi="Arial" w:cs="Arial"/>
-        </w:rPr>
-        <w:t>rices for in – app purchases (e.g. Wardrobe extension, fitting capacity), for those with the Free version were estimated based on a</w:t>
-      </w:r>
-      <w:r>
-        <w:rPr>
-          <w:rFonts w:ascii="Arial" w:hAnsi="Arial" w:cs="Arial"/>
-        </w:rPr>
-        <w:t xml:space="preserve"> 20%</w:t>
-      </w:r>
-      <w:r>
-        <w:rPr>
-          <w:rFonts w:ascii="Arial" w:hAnsi="Arial" w:cs="Arial"/>
-        </w:rPr>
-        <w:t xml:space="preserve"> percentage of the Premium version.</w:t>
+        <w:t>The prices of Zalora and Lazada’s app are incomparably set, since they do n</w:t>
+      </w:r>
+      <w:r>
+        <w:rPr>
+          <w:rFonts w:ascii="Arial" w:hAnsi="Arial" w:cs="Arial"/>
+        </w:rPr>
+        <w:t>ot ask for money for their apps</w:t>
+      </w:r>
+      <w:r>
+        <w:rPr>
+          <w:rFonts w:ascii="Arial" w:hAnsi="Arial" w:cs="Arial"/>
+        </w:rPr>
+        <w:t xml:space="preserve"> (</w:t>
+      </w:r>
+      <w:r>
+        <w:rPr>
+          <w:rFonts w:ascii="Arial" w:hAnsi="Arial" w:cs="Arial"/>
+        </w:rPr>
+        <w:t>t</w:t>
+      </w:r>
+      <w:r>
+        <w:rPr>
+          <w:rFonts w:ascii="Arial" w:hAnsi="Arial" w:cs="Arial"/>
+        </w:rPr>
+        <w:t>heir apps are free)</w:t>
+      </w:r>
+      <w:r>
+        <w:rPr>
+          <w:rFonts w:ascii="Arial" w:hAnsi="Arial" w:cs="Arial"/>
+        </w:rPr>
+        <w:t>. Justifiably set, however, the pricing of this application compensates for the various functionalities that it provides, which in turn, are not present in the competitor’s applications.</w:t>
       </w:r>
     </w:p>
     <w:p>
@@ -10278,37 +9922,7 @@
         <w:rPr>
           <w:rFonts w:ascii="Arial" w:hAnsi="Arial" w:cs="Arial"/>
         </w:rPr>
-        <w:t>The prices of Zalora and Lazada’s app are incomparably set, since they do n</w:t>
-      </w:r>
-      <w:r>
-        <w:rPr>
-          <w:rFonts w:ascii="Arial" w:hAnsi="Arial" w:cs="Arial"/>
-        </w:rPr>
-        <w:t>ot ask for money for their apps</w:t>
-      </w:r>
-      <w:r>
-        <w:rPr>
-          <w:rFonts w:ascii="Arial" w:hAnsi="Arial" w:cs="Arial"/>
-        </w:rPr>
-        <w:t xml:space="preserve"> (</w:t>
-      </w:r>
-      <w:r>
-        <w:rPr>
-          <w:rFonts w:ascii="Arial" w:hAnsi="Arial" w:cs="Arial"/>
-        </w:rPr>
-        <w:t>t</w:t>
-      </w:r>
-      <w:r>
-        <w:rPr>
-          <w:rFonts w:ascii="Arial" w:hAnsi="Arial" w:cs="Arial"/>
-        </w:rPr>
-        <w:t>heir apps are free)</w:t>
-      </w:r>
-      <w:r>
-        <w:rPr>
-          <w:rFonts w:ascii="Arial" w:hAnsi="Arial" w:cs="Arial"/>
-        </w:rPr>
-        <w:t>. Justifiably set, however, the pricing of this application compensates for the various functionalities that it provides, which in turn, are not present in the competitor’s applications.</w:t>
+        <w:t>Price as a competitive factor in our business, will never really compensate that much as a show – stopping value. We believe that through the provision of a free version of our application, users will be provided with the experience of having an application that does its functionality well. Thus so, it can be assumed that from this experience, some of these customers would most likely be enticed to upgrade to premium versions, given that their experiences were satisfactory.</w:t>
       </w:r>
     </w:p>
     <w:p>
@@ -10325,27 +9939,8 @@
         <w:rPr>
           <w:rFonts w:ascii="Arial" w:hAnsi="Arial" w:cs="Arial"/>
         </w:rPr>
-        <w:t>Price as a competitive factor in our business, will never really compensate that much as a show – stopping value. We believe that through the provision of a free version of our application, users will be provided with the experience of having an application that does its functionality well. Thus so, it can be assumed that from this experience, some of these customers would most likely be enticed to upgrade to premium versions, given that their experiences were satisfactory.</w:t>
-      </w:r>
-    </w:p>
-    <w:p>
-      <w:pPr>
-        <w:pStyle w:val="NormalWeb"/>
-        <w:spacing w:before="120" w:after="120"/>
-        <w:ind w:right="0"/>
-        <w:outlineLvl w:val="1"/>
-        <w:rPr>
-          <w:rFonts w:ascii="Arial" w:hAnsi="Arial" w:cs="Arial"/>
-        </w:rPr>
-      </w:pPr>
-      <w:r>
-        <w:rPr>
-          <w:rFonts w:ascii="Arial" w:hAnsi="Arial" w:cs="Arial"/>
-        </w:rPr>
         <w:t>Customer service and credit policies are all defined in the google developer’s agreement data. Specified dates and periods of payment will be given to the customer to purchase the app, and a period of time will be allotted for the request to be processed, of course, the App store will be the body to provide the information as to how the policy / mode of payment to the business will be. Transactions are to be flattened out during the uploading of the app.</w:t>
       </w:r>
-      <w:bookmarkStart w:id="16" w:name="_GoBack"/>
-      <w:bookmarkEnd w:id="16"/>
     </w:p>
     <w:p>
       <w:pPr>
@@ -10408,11 +10003,13 @@
         <w:outlineLvl w:val="1"/>
         <w:rPr>
           <w:rFonts w:ascii="Arial" w:hAnsi="Arial" w:cs="Arial"/>
-        </w:rPr>
-      </w:pPr>
-      <w:r>
-        <w:rPr>
-          <w:rFonts w:ascii="Arial" w:hAnsi="Arial" w:cs="Arial"/>
+          <w:b/>
+        </w:rPr>
+      </w:pPr>
+      <w:r>
+        <w:rPr>
+          <w:rFonts w:ascii="Arial" w:hAnsi="Arial" w:cs="Arial"/>
+          <w:b/>
         </w:rPr>
         <w:t>Application Store</w:t>
       </w:r>
@@ -10501,8 +10098,48 @@
         <w:rPr>
           <w:rFonts w:ascii="Arial" w:hAnsi="Arial" w:cs="Arial"/>
         </w:rPr>
+        <w:t>Sales Forecast</w:t>
+      </w:r>
+    </w:p>
+    <w:p>
+      <w:pPr>
+        <w:pStyle w:val="NormalWeb"/>
+        <w:spacing w:before="120" w:after="120"/>
+        <w:ind w:right="0"/>
+        <w:outlineLvl w:val="1"/>
+        <w:rPr>
+          <w:rFonts w:ascii="Arial" w:hAnsi="Arial" w:cs="Arial"/>
+        </w:rPr>
+      </w:pPr>
+      <w:r>
+        <w:rPr>
+          <w:rFonts w:ascii="Arial" w:hAnsi="Arial" w:cs="Arial"/>
+        </w:rPr>
+        <w:t xml:space="preserve">Our sales forecast represents the </w:t>
+      </w:r>
+      <w:r>
+        <w:rPr>
+          <w:rFonts w:ascii="Arial" w:hAnsi="Arial" w:cs="Arial"/>
+        </w:rPr>
+        <w:t>initial pricing and the number of downloads we believe the market will bring us during our first four years.</w:t>
+      </w:r>
+    </w:p>
+    <w:p>
+      <w:pPr>
+        <w:pStyle w:val="NormalWeb"/>
+        <w:spacing w:before="120" w:after="120"/>
+        <w:ind w:right="0"/>
+        <w:outlineLvl w:val="1"/>
+        <w:rPr>
+          <w:rFonts w:ascii="Arial" w:hAnsi="Arial" w:cs="Arial"/>
+        </w:rPr>
+      </w:pPr>
+      <w:r>
+        <w:rPr>
+          <w:rFonts w:ascii="Arial" w:hAnsi="Arial" w:cs="Arial"/>
+        </w:rPr>
         <w:lastRenderedPageBreak/>
-        <w:t>Sales Forecast</w:t>
+        <w:t>For the first fiscal year (Jun – May 2015), we believe that there will at least be 3,600,000 downloads in total for that year (free version), and that there will be at least 465,000 upgrades within the said year. We also predict a Membership slot expectancy of 220 within the entire fiscal year (meaning, at least 220 online shops, local brands and clothing boutiques would be willing to partner with us)</w:t>
       </w:r>
     </w:p>
     <w:p>
@@ -10519,21 +10156,13 @@
         <w:rPr>
           <w:rFonts w:ascii="Arial" w:hAnsi="Arial" w:cs="Arial"/>
         </w:rPr>
-        <w:t xml:space="preserve">Now that you have described your products, services, customers, markets, and marketing plans in detail, it is time to attach some numbers to your plan. Use the </w:t>
-      </w:r>
-      <w:r>
-        <w:rPr>
-          <w:rFonts w:ascii="Arial" w:hAnsi="Arial" w:cs="Arial"/>
-          <w:i/>
-          <w:iCs/>
-        </w:rPr>
-        <w:t>Sales Forecast</w:t>
-      </w:r>
-      <w:r>
-        <w:rPr>
-          <w:rFonts w:ascii="Arial" w:hAnsi="Arial" w:cs="Arial"/>
-        </w:rPr>
-        <w:t xml:space="preserve"> spreadsheet to prepare a month-by-month projection. The forecast should be based upon your historical sales, the marketing strategies that you have just described, upon your market research, and industry data, if available.</w:t>
+        <w:t xml:space="preserve">The basis for the results we hypothesized above are derived mainly from Zalora’s # of downloads and a distribution </w:t>
+      </w:r>
+      <w:r>
+        <w:rPr>
+          <w:rFonts w:ascii="Arial" w:hAnsi="Arial" w:cs="Arial"/>
+        </w:rPr>
+        <w:t>scale within each year, which is summarized in the table below.</w:t>
       </w:r>
     </w:p>
     <w:p>
@@ -10543,16 +10172,1236 @@
         <w:ind w:right="0"/>
         <w:outlineLvl w:val="1"/>
         <w:rPr>
-          <w:rFonts w:ascii="Arial" w:hAnsi="Arial" w:cs="Arial"/>
-        </w:rPr>
-      </w:pPr>
-      <w:r>
-        <w:rPr>
-          <w:rFonts w:ascii="Arial" w:hAnsi="Arial" w:cs="Arial"/>
-        </w:rPr>
-        <w:t>You may wish to do two forecasts: 1) a "best guess", which is what you really expect, and 2) a "worst case" low estimate that you are confident you can reach no matter what happens.</w:t>
-      </w:r>
-    </w:p>
+          <w:sz w:val="22"/>
+          <w:szCs w:val="22"/>
+          <w:lang w:val="en-PH" w:eastAsia="en-PH"/>
+        </w:rPr>
+      </w:pPr>
+      <w:r>
+        <w:rPr>
+          <w:rFonts w:ascii="Arial" w:hAnsi="Arial" w:cs="Arial"/>
+        </w:rPr>
+        <w:fldChar w:fldCharType="begin"/>
+      </w:r>
+      <w:r>
+        <w:rPr>
+          <w:rFonts w:ascii="Arial" w:hAnsi="Arial" w:cs="Arial"/>
+        </w:rPr>
+        <w:instrText xml:space="preserve"> LINK Excel.Sheet.12 "D:\\Z MINSYST - TENTREP\\tentrep-yps\\Business Plan Documents\\YPS Sales Forecast.xlsx" "Basis of Year Estimates!R1C1:R15C3" \a \f 5 \h  \* MERGEFORMAT </w:instrText>
+      </w:r>
+      <w:r>
+        <w:rPr>
+          <w:rFonts w:ascii="Arial" w:hAnsi="Arial" w:cs="Arial"/>
+        </w:rPr>
+        <w:fldChar w:fldCharType="separate"/>
+      </w:r>
+    </w:p>
+    <w:tbl>
+      <w:tblPr>
+        <w:tblStyle w:val="GridTable4-Accent6"/>
+        <w:tblW w:w="5916" w:type="dxa"/>
+        <w:tblInd w:w="1712" w:type="dxa"/>
+        <w:tblLook w:val="04A0" w:firstRow="1" w:lastRow="0" w:firstColumn="1" w:lastColumn="0" w:noHBand="0" w:noVBand="1"/>
+      </w:tblPr>
+      <w:tblGrid>
+        <w:gridCol w:w="1153"/>
+        <w:gridCol w:w="2318"/>
+        <w:gridCol w:w="2445"/>
+      </w:tblGrid>
+      <w:tr>
+        <w:trPr>
+          <w:cnfStyle w:val="100000000000" w:firstRow="1" w:lastRow="0" w:firstColumn="0" w:lastColumn="0" w:oddVBand="0" w:evenVBand="0" w:oddHBand="0" w:evenHBand="0" w:firstRowFirstColumn="0" w:firstRowLastColumn="0" w:lastRowFirstColumn="0" w:lastRowLastColumn="0"/>
+          <w:trHeight w:val="255"/>
+        </w:trPr>
+        <w:tc>
+          <w:tcPr>
+            <w:cnfStyle w:val="001000000000" w:firstRow="0" w:lastRow="0" w:firstColumn="1" w:lastColumn="0" w:oddVBand="0" w:evenVBand="0" w:oddHBand="0" w:evenHBand="0" w:firstRowFirstColumn="0" w:firstRowLastColumn="0" w:lastRowFirstColumn="0" w:lastRowLastColumn="0"/>
+            <w:tcW w:w="5916" w:type="dxa"/>
+            <w:gridSpan w:val="3"/>
+            <w:noWrap/>
+            <w:hideMark/>
+          </w:tcPr>
+          <w:p>
+            <w:pPr>
+              <w:pStyle w:val="NormalWeb"/>
+              <w:spacing w:before="120" w:after="120"/>
+              <w:jc w:val="center"/>
+              <w:outlineLvl w:val="1"/>
+              <w:rPr>
+                <w:rFonts w:ascii="Arial" w:hAnsi="Arial" w:cs="Arial"/>
+                <w:sz w:val="22"/>
+              </w:rPr>
+            </w:pPr>
+            <w:r>
+              <w:rPr>
+                <w:rFonts w:ascii="Arial" w:hAnsi="Arial" w:cs="Arial"/>
+                <w:sz w:val="22"/>
+              </w:rPr>
+              <w:t>YPS Year Estimates using Zalora Records</w:t>
+            </w:r>
+          </w:p>
+        </w:tc>
+      </w:tr>
+      <w:tr>
+        <w:trPr>
+          <w:cnfStyle w:val="000000100000" w:firstRow="0" w:lastRow="0" w:firstColumn="0" w:lastColumn="0" w:oddVBand="0" w:evenVBand="0" w:oddHBand="1" w:evenHBand="0" w:firstRowFirstColumn="0" w:firstRowLastColumn="0" w:lastRowFirstColumn="0" w:lastRowLastColumn="0"/>
+          <w:trHeight w:val="255"/>
+        </w:trPr>
+        <w:tc>
+          <w:tcPr>
+            <w:cnfStyle w:val="001000000000" w:firstRow="0" w:lastRow="0" w:firstColumn="1" w:lastColumn="0" w:oddVBand="0" w:evenVBand="0" w:oddHBand="0" w:evenHBand="0" w:firstRowFirstColumn="0" w:firstRowLastColumn="0" w:lastRowFirstColumn="0" w:lastRowLastColumn="0"/>
+            <w:tcW w:w="3471" w:type="dxa"/>
+            <w:gridSpan w:val="2"/>
+            <w:noWrap/>
+            <w:hideMark/>
+          </w:tcPr>
+          <w:p>
+            <w:pPr>
+              <w:pStyle w:val="NormalWeb"/>
+              <w:spacing w:before="120" w:after="120"/>
+              <w:jc w:val="center"/>
+              <w:outlineLvl w:val="1"/>
+              <w:rPr>
+                <w:rFonts w:ascii="Arial" w:hAnsi="Arial" w:cs="Arial"/>
+                <w:sz w:val="22"/>
+              </w:rPr>
+            </w:pPr>
+            <w:r>
+              <w:rPr>
+                <w:rFonts w:ascii="Arial" w:hAnsi="Arial" w:cs="Arial"/>
+                <w:sz w:val="22"/>
+              </w:rPr>
+              <w:t>TOTAL # of Downloads</w:t>
+            </w:r>
+          </w:p>
+        </w:tc>
+        <w:tc>
+          <w:tcPr>
+            <w:tcW w:w="2445" w:type="dxa"/>
+            <w:noWrap/>
+            <w:hideMark/>
+          </w:tcPr>
+          <w:p>
+            <w:pPr>
+              <w:pStyle w:val="NormalWeb"/>
+              <w:spacing w:before="120" w:after="120"/>
+              <w:jc w:val="center"/>
+              <w:outlineLvl w:val="1"/>
+              <w:cnfStyle w:val="000000100000" w:firstRow="0" w:lastRow="0" w:firstColumn="0" w:lastColumn="0" w:oddVBand="0" w:evenVBand="0" w:oddHBand="1" w:evenHBand="0" w:firstRowFirstColumn="0" w:firstRowLastColumn="0" w:lastRowFirstColumn="0" w:lastRowLastColumn="0"/>
+              <w:rPr>
+                <w:rFonts w:ascii="Arial" w:hAnsi="Arial" w:cs="Arial"/>
+                <w:sz w:val="22"/>
+              </w:rPr>
+            </w:pPr>
+            <w:r>
+              <w:rPr>
+                <w:rFonts w:ascii="Arial" w:hAnsi="Arial" w:cs="Arial"/>
+                <w:sz w:val="22"/>
+              </w:rPr>
+              <w:t>5000000</w:t>
+            </w:r>
+          </w:p>
+        </w:tc>
+      </w:tr>
+      <w:tr>
+        <w:trPr>
+          <w:trHeight w:val="255"/>
+        </w:trPr>
+        <w:tc>
+          <w:tcPr>
+            <w:cnfStyle w:val="001000000000" w:firstRow="0" w:lastRow="0" w:firstColumn="1" w:lastColumn="0" w:oddVBand="0" w:evenVBand="0" w:oddHBand="0" w:evenHBand="0" w:firstRowFirstColumn="0" w:firstRowLastColumn="0" w:lastRowFirstColumn="0" w:lastRowLastColumn="0"/>
+            <w:tcW w:w="1153" w:type="dxa"/>
+            <w:noWrap/>
+            <w:hideMark/>
+          </w:tcPr>
+          <w:p>
+            <w:pPr>
+              <w:pStyle w:val="NormalWeb"/>
+              <w:spacing w:before="120" w:after="120"/>
+              <w:jc w:val="center"/>
+              <w:outlineLvl w:val="1"/>
+              <w:rPr>
+                <w:rFonts w:ascii="Arial" w:hAnsi="Arial" w:cs="Arial"/>
+                <w:sz w:val="22"/>
+              </w:rPr>
+            </w:pPr>
+          </w:p>
+        </w:tc>
+        <w:tc>
+          <w:tcPr>
+            <w:tcW w:w="2318" w:type="dxa"/>
+            <w:noWrap/>
+            <w:hideMark/>
+          </w:tcPr>
+          <w:p>
+            <w:pPr>
+              <w:pStyle w:val="NormalWeb"/>
+              <w:spacing w:before="120" w:after="120"/>
+              <w:jc w:val="center"/>
+              <w:outlineLvl w:val="1"/>
+              <w:cnfStyle w:val="000000000000" w:firstRow="0" w:lastRow="0" w:firstColumn="0" w:lastColumn="0" w:oddVBand="0" w:evenVBand="0" w:oddHBand="0" w:evenHBand="0" w:firstRowFirstColumn="0" w:firstRowLastColumn="0" w:lastRowFirstColumn="0" w:lastRowLastColumn="0"/>
+              <w:rPr>
+                <w:rFonts w:ascii="Arial" w:hAnsi="Arial" w:cs="Arial"/>
+                <w:sz w:val="22"/>
+              </w:rPr>
+            </w:pPr>
+          </w:p>
+        </w:tc>
+        <w:tc>
+          <w:tcPr>
+            <w:tcW w:w="2445" w:type="dxa"/>
+            <w:noWrap/>
+            <w:hideMark/>
+          </w:tcPr>
+          <w:p>
+            <w:pPr>
+              <w:pStyle w:val="NormalWeb"/>
+              <w:spacing w:before="120" w:after="120"/>
+              <w:jc w:val="center"/>
+              <w:outlineLvl w:val="1"/>
+              <w:cnfStyle w:val="000000000000" w:firstRow="0" w:lastRow="0" w:firstColumn="0" w:lastColumn="0" w:oddVBand="0" w:evenVBand="0" w:oddHBand="0" w:evenHBand="0" w:firstRowFirstColumn="0" w:firstRowLastColumn="0" w:lastRowFirstColumn="0" w:lastRowLastColumn="0"/>
+              <w:rPr>
+                <w:rFonts w:ascii="Arial" w:hAnsi="Arial" w:cs="Arial"/>
+                <w:sz w:val="22"/>
+              </w:rPr>
+            </w:pPr>
+          </w:p>
+        </w:tc>
+      </w:tr>
+      <w:tr>
+        <w:trPr>
+          <w:cnfStyle w:val="000000100000" w:firstRow="0" w:lastRow="0" w:firstColumn="0" w:lastColumn="0" w:oddVBand="0" w:evenVBand="0" w:oddHBand="1" w:evenHBand="0" w:firstRowFirstColumn="0" w:firstRowLastColumn="0" w:lastRowFirstColumn="0" w:lastRowLastColumn="0"/>
+          <w:trHeight w:val="255"/>
+        </w:trPr>
+        <w:tc>
+          <w:tcPr>
+            <w:cnfStyle w:val="001000000000" w:firstRow="0" w:lastRow="0" w:firstColumn="1" w:lastColumn="0" w:oddVBand="0" w:evenVBand="0" w:oddHBand="0" w:evenHBand="0" w:firstRowFirstColumn="0" w:firstRowLastColumn="0" w:lastRowFirstColumn="0" w:lastRowLastColumn="0"/>
+            <w:tcW w:w="1153" w:type="dxa"/>
+            <w:noWrap/>
+            <w:hideMark/>
+          </w:tcPr>
+          <w:p>
+            <w:pPr>
+              <w:pStyle w:val="NormalWeb"/>
+              <w:spacing w:before="120" w:after="120"/>
+              <w:jc w:val="center"/>
+              <w:outlineLvl w:val="1"/>
+              <w:rPr>
+                <w:rFonts w:ascii="Arial" w:hAnsi="Arial" w:cs="Arial"/>
+                <w:sz w:val="22"/>
+              </w:rPr>
+            </w:pPr>
+            <w:r>
+              <w:rPr>
+                <w:rFonts w:ascii="Arial" w:hAnsi="Arial" w:cs="Arial"/>
+                <w:sz w:val="22"/>
+              </w:rPr>
+              <w:t>YEAR</w:t>
+            </w:r>
+          </w:p>
+        </w:tc>
+        <w:tc>
+          <w:tcPr>
+            <w:tcW w:w="2318" w:type="dxa"/>
+            <w:noWrap/>
+            <w:hideMark/>
+          </w:tcPr>
+          <w:p>
+            <w:pPr>
+              <w:pStyle w:val="NormalWeb"/>
+              <w:spacing w:before="120" w:after="120"/>
+              <w:jc w:val="center"/>
+              <w:outlineLvl w:val="1"/>
+              <w:cnfStyle w:val="000000100000" w:firstRow="0" w:lastRow="0" w:firstColumn="0" w:lastColumn="0" w:oddVBand="0" w:evenVBand="0" w:oddHBand="1" w:evenHBand="0" w:firstRowFirstColumn="0" w:firstRowLastColumn="0" w:lastRowFirstColumn="0" w:lastRowLastColumn="0"/>
+              <w:rPr>
+                <w:rFonts w:ascii="Arial" w:hAnsi="Arial" w:cs="Arial"/>
+                <w:sz w:val="22"/>
+              </w:rPr>
+            </w:pPr>
+            <w:r>
+              <w:rPr>
+                <w:rFonts w:ascii="Arial" w:hAnsi="Arial" w:cs="Arial"/>
+                <w:sz w:val="22"/>
+              </w:rPr>
+              <w:t>% + (Increase)</w:t>
+            </w:r>
+          </w:p>
+        </w:tc>
+        <w:tc>
+          <w:tcPr>
+            <w:tcW w:w="2445" w:type="dxa"/>
+            <w:noWrap/>
+            <w:hideMark/>
+          </w:tcPr>
+          <w:p>
+            <w:pPr>
+              <w:pStyle w:val="NormalWeb"/>
+              <w:spacing w:before="120" w:after="120"/>
+              <w:jc w:val="center"/>
+              <w:outlineLvl w:val="1"/>
+              <w:cnfStyle w:val="000000100000" w:firstRow="0" w:lastRow="0" w:firstColumn="0" w:lastColumn="0" w:oddVBand="0" w:evenVBand="0" w:oddHBand="1" w:evenHBand="0" w:firstRowFirstColumn="0" w:firstRowLastColumn="0" w:lastRowFirstColumn="0" w:lastRowLastColumn="0"/>
+              <w:rPr>
+                <w:rFonts w:ascii="Arial" w:hAnsi="Arial" w:cs="Arial"/>
+                <w:sz w:val="22"/>
+              </w:rPr>
+            </w:pPr>
+            <w:r>
+              <w:rPr>
+                <w:rFonts w:ascii="Arial" w:hAnsi="Arial" w:cs="Arial"/>
+                <w:sz w:val="22"/>
+              </w:rPr>
+              <w:t># of Downloads</w:t>
+            </w:r>
+          </w:p>
+        </w:tc>
+      </w:tr>
+      <w:tr>
+        <w:trPr>
+          <w:trHeight w:val="255"/>
+        </w:trPr>
+        <w:tc>
+          <w:tcPr>
+            <w:cnfStyle w:val="001000000000" w:firstRow="0" w:lastRow="0" w:firstColumn="1" w:lastColumn="0" w:oddVBand="0" w:evenVBand="0" w:oddHBand="0" w:evenHBand="0" w:firstRowFirstColumn="0" w:firstRowLastColumn="0" w:lastRowFirstColumn="0" w:lastRowLastColumn="0"/>
+            <w:tcW w:w="1153" w:type="dxa"/>
+            <w:noWrap/>
+            <w:hideMark/>
+          </w:tcPr>
+          <w:p>
+            <w:pPr>
+              <w:pStyle w:val="NormalWeb"/>
+              <w:spacing w:before="120" w:after="120"/>
+              <w:jc w:val="center"/>
+              <w:outlineLvl w:val="1"/>
+              <w:rPr>
+                <w:rFonts w:ascii="Arial" w:hAnsi="Arial" w:cs="Arial"/>
+                <w:sz w:val="22"/>
+              </w:rPr>
+            </w:pPr>
+            <w:r>
+              <w:rPr>
+                <w:rFonts w:ascii="Arial" w:hAnsi="Arial" w:cs="Arial"/>
+                <w:sz w:val="22"/>
+              </w:rPr>
+              <w:t>0</w:t>
+            </w:r>
+          </w:p>
+        </w:tc>
+        <w:tc>
+          <w:tcPr>
+            <w:tcW w:w="2318" w:type="dxa"/>
+            <w:noWrap/>
+            <w:hideMark/>
+          </w:tcPr>
+          <w:p>
+            <w:pPr>
+              <w:pStyle w:val="NormalWeb"/>
+              <w:spacing w:before="120" w:after="120"/>
+              <w:jc w:val="center"/>
+              <w:outlineLvl w:val="1"/>
+              <w:cnfStyle w:val="000000000000" w:firstRow="0" w:lastRow="0" w:firstColumn="0" w:lastColumn="0" w:oddVBand="0" w:evenVBand="0" w:oddHBand="0" w:evenHBand="0" w:firstRowFirstColumn="0" w:firstRowLastColumn="0" w:lastRowFirstColumn="0" w:lastRowLastColumn="0"/>
+              <w:rPr>
+                <w:rFonts w:ascii="Arial" w:hAnsi="Arial" w:cs="Arial"/>
+                <w:sz w:val="22"/>
+              </w:rPr>
+            </w:pPr>
+            <w:r>
+              <w:rPr>
+                <w:rFonts w:ascii="Arial" w:hAnsi="Arial" w:cs="Arial"/>
+                <w:sz w:val="22"/>
+              </w:rPr>
+              <w:t>0.02</w:t>
+            </w:r>
+          </w:p>
+        </w:tc>
+        <w:tc>
+          <w:tcPr>
+            <w:tcW w:w="2445" w:type="dxa"/>
+            <w:noWrap/>
+            <w:hideMark/>
+          </w:tcPr>
+          <w:p>
+            <w:pPr>
+              <w:pStyle w:val="NormalWeb"/>
+              <w:spacing w:before="120" w:after="120"/>
+              <w:jc w:val="center"/>
+              <w:outlineLvl w:val="1"/>
+              <w:cnfStyle w:val="000000000000" w:firstRow="0" w:lastRow="0" w:firstColumn="0" w:lastColumn="0" w:oddVBand="0" w:evenVBand="0" w:oddHBand="0" w:evenHBand="0" w:firstRowFirstColumn="0" w:firstRowLastColumn="0" w:lastRowFirstColumn="0" w:lastRowLastColumn="0"/>
+              <w:rPr>
+                <w:rFonts w:ascii="Arial" w:hAnsi="Arial" w:cs="Arial"/>
+                <w:sz w:val="22"/>
+              </w:rPr>
+            </w:pPr>
+            <w:r>
+              <w:rPr>
+                <w:rFonts w:ascii="Arial" w:hAnsi="Arial" w:cs="Arial"/>
+                <w:sz w:val="22"/>
+              </w:rPr>
+              <w:t>100000</w:t>
+            </w:r>
+          </w:p>
+        </w:tc>
+      </w:tr>
+      <w:tr>
+        <w:trPr>
+          <w:cnfStyle w:val="000000100000" w:firstRow="0" w:lastRow="0" w:firstColumn="0" w:lastColumn="0" w:oddVBand="0" w:evenVBand="0" w:oddHBand="1" w:evenHBand="0" w:firstRowFirstColumn="0" w:firstRowLastColumn="0" w:lastRowFirstColumn="0" w:lastRowLastColumn="0"/>
+          <w:trHeight w:val="255"/>
+        </w:trPr>
+        <w:tc>
+          <w:tcPr>
+            <w:cnfStyle w:val="001000000000" w:firstRow="0" w:lastRow="0" w:firstColumn="1" w:lastColumn="0" w:oddVBand="0" w:evenVBand="0" w:oddHBand="0" w:evenHBand="0" w:firstRowFirstColumn="0" w:firstRowLastColumn="0" w:lastRowFirstColumn="0" w:lastRowLastColumn="0"/>
+            <w:tcW w:w="1153" w:type="dxa"/>
+            <w:noWrap/>
+            <w:hideMark/>
+          </w:tcPr>
+          <w:p>
+            <w:pPr>
+              <w:pStyle w:val="NormalWeb"/>
+              <w:spacing w:before="120" w:after="120"/>
+              <w:jc w:val="center"/>
+              <w:outlineLvl w:val="1"/>
+              <w:rPr>
+                <w:rFonts w:ascii="Arial" w:hAnsi="Arial" w:cs="Arial"/>
+                <w:sz w:val="22"/>
+              </w:rPr>
+            </w:pPr>
+            <w:r>
+              <w:rPr>
+                <w:rFonts w:ascii="Arial" w:hAnsi="Arial" w:cs="Arial"/>
+                <w:sz w:val="22"/>
+              </w:rPr>
+              <w:t>0.5</w:t>
+            </w:r>
+          </w:p>
+        </w:tc>
+        <w:tc>
+          <w:tcPr>
+            <w:tcW w:w="2318" w:type="dxa"/>
+            <w:noWrap/>
+            <w:hideMark/>
+          </w:tcPr>
+          <w:p>
+            <w:pPr>
+              <w:pStyle w:val="NormalWeb"/>
+              <w:spacing w:before="120" w:after="120"/>
+              <w:jc w:val="center"/>
+              <w:outlineLvl w:val="1"/>
+              <w:cnfStyle w:val="000000100000" w:firstRow="0" w:lastRow="0" w:firstColumn="0" w:lastColumn="0" w:oddVBand="0" w:evenVBand="0" w:oddHBand="1" w:evenHBand="0" w:firstRowFirstColumn="0" w:firstRowLastColumn="0" w:lastRowFirstColumn="0" w:lastRowLastColumn="0"/>
+              <w:rPr>
+                <w:rFonts w:ascii="Arial" w:hAnsi="Arial" w:cs="Arial"/>
+                <w:sz w:val="22"/>
+              </w:rPr>
+            </w:pPr>
+            <w:r>
+              <w:rPr>
+                <w:rFonts w:ascii="Arial" w:hAnsi="Arial" w:cs="Arial"/>
+                <w:sz w:val="22"/>
+              </w:rPr>
+              <w:t>0.05</w:t>
+            </w:r>
+          </w:p>
+        </w:tc>
+        <w:tc>
+          <w:tcPr>
+            <w:tcW w:w="2445" w:type="dxa"/>
+            <w:noWrap/>
+            <w:hideMark/>
+          </w:tcPr>
+          <w:p>
+            <w:pPr>
+              <w:pStyle w:val="NormalWeb"/>
+              <w:spacing w:before="120" w:after="120"/>
+              <w:jc w:val="center"/>
+              <w:outlineLvl w:val="1"/>
+              <w:cnfStyle w:val="000000100000" w:firstRow="0" w:lastRow="0" w:firstColumn="0" w:lastColumn="0" w:oddVBand="0" w:evenVBand="0" w:oddHBand="1" w:evenHBand="0" w:firstRowFirstColumn="0" w:firstRowLastColumn="0" w:lastRowFirstColumn="0" w:lastRowLastColumn="0"/>
+              <w:rPr>
+                <w:rFonts w:ascii="Arial" w:hAnsi="Arial" w:cs="Arial"/>
+                <w:sz w:val="22"/>
+              </w:rPr>
+            </w:pPr>
+            <w:r>
+              <w:rPr>
+                <w:rFonts w:ascii="Arial" w:hAnsi="Arial" w:cs="Arial"/>
+                <w:sz w:val="22"/>
+              </w:rPr>
+              <w:t>250000</w:t>
+            </w:r>
+          </w:p>
+        </w:tc>
+      </w:tr>
+      <w:tr>
+        <w:trPr>
+          <w:trHeight w:val="255"/>
+        </w:trPr>
+        <w:tc>
+          <w:tcPr>
+            <w:cnfStyle w:val="001000000000" w:firstRow="0" w:lastRow="0" w:firstColumn="1" w:lastColumn="0" w:oddVBand="0" w:evenVBand="0" w:oddHBand="0" w:evenHBand="0" w:firstRowFirstColumn="0" w:firstRowLastColumn="0" w:lastRowFirstColumn="0" w:lastRowLastColumn="0"/>
+            <w:tcW w:w="1153" w:type="dxa"/>
+            <w:noWrap/>
+            <w:hideMark/>
+          </w:tcPr>
+          <w:p>
+            <w:pPr>
+              <w:pStyle w:val="NormalWeb"/>
+              <w:spacing w:before="120" w:after="120"/>
+              <w:jc w:val="center"/>
+              <w:outlineLvl w:val="1"/>
+              <w:rPr>
+                <w:rFonts w:ascii="Arial" w:hAnsi="Arial" w:cs="Arial"/>
+                <w:sz w:val="22"/>
+              </w:rPr>
+            </w:pPr>
+            <w:r>
+              <w:rPr>
+                <w:rFonts w:ascii="Arial" w:hAnsi="Arial" w:cs="Arial"/>
+                <w:sz w:val="22"/>
+              </w:rPr>
+              <w:t>1</w:t>
+            </w:r>
+          </w:p>
+        </w:tc>
+        <w:tc>
+          <w:tcPr>
+            <w:tcW w:w="2318" w:type="dxa"/>
+            <w:noWrap/>
+            <w:hideMark/>
+          </w:tcPr>
+          <w:p>
+            <w:pPr>
+              <w:pStyle w:val="NormalWeb"/>
+              <w:spacing w:before="120" w:after="120"/>
+              <w:jc w:val="center"/>
+              <w:outlineLvl w:val="1"/>
+              <w:cnfStyle w:val="000000000000" w:firstRow="0" w:lastRow="0" w:firstColumn="0" w:lastColumn="0" w:oddVBand="0" w:evenVBand="0" w:oddHBand="0" w:evenHBand="0" w:firstRowFirstColumn="0" w:firstRowLastColumn="0" w:lastRowFirstColumn="0" w:lastRowLastColumn="0"/>
+              <w:rPr>
+                <w:rFonts w:ascii="Arial" w:hAnsi="Arial" w:cs="Arial"/>
+                <w:sz w:val="22"/>
+              </w:rPr>
+            </w:pPr>
+            <w:r>
+              <w:rPr>
+                <w:rFonts w:ascii="Arial" w:hAnsi="Arial" w:cs="Arial"/>
+                <w:sz w:val="22"/>
+              </w:rPr>
+              <w:t>0.08</w:t>
+            </w:r>
+          </w:p>
+        </w:tc>
+        <w:tc>
+          <w:tcPr>
+            <w:tcW w:w="2445" w:type="dxa"/>
+            <w:noWrap/>
+            <w:hideMark/>
+          </w:tcPr>
+          <w:p>
+            <w:pPr>
+              <w:pStyle w:val="NormalWeb"/>
+              <w:spacing w:before="120" w:after="120"/>
+              <w:jc w:val="center"/>
+              <w:outlineLvl w:val="1"/>
+              <w:cnfStyle w:val="000000000000" w:firstRow="0" w:lastRow="0" w:firstColumn="0" w:lastColumn="0" w:oddVBand="0" w:evenVBand="0" w:oddHBand="0" w:evenHBand="0" w:firstRowFirstColumn="0" w:firstRowLastColumn="0" w:lastRowFirstColumn="0" w:lastRowLastColumn="0"/>
+              <w:rPr>
+                <w:rFonts w:ascii="Arial" w:hAnsi="Arial" w:cs="Arial"/>
+                <w:sz w:val="22"/>
+              </w:rPr>
+            </w:pPr>
+            <w:r>
+              <w:rPr>
+                <w:rFonts w:ascii="Arial" w:hAnsi="Arial" w:cs="Arial"/>
+                <w:sz w:val="22"/>
+              </w:rPr>
+              <w:t>400000</w:t>
+            </w:r>
+          </w:p>
+        </w:tc>
+      </w:tr>
+      <w:tr>
+        <w:trPr>
+          <w:cnfStyle w:val="000000100000" w:firstRow="0" w:lastRow="0" w:firstColumn="0" w:lastColumn="0" w:oddVBand="0" w:evenVBand="0" w:oddHBand="1" w:evenHBand="0" w:firstRowFirstColumn="0" w:firstRowLastColumn="0" w:lastRowFirstColumn="0" w:lastRowLastColumn="0"/>
+          <w:trHeight w:val="255"/>
+        </w:trPr>
+        <w:tc>
+          <w:tcPr>
+            <w:cnfStyle w:val="001000000000" w:firstRow="0" w:lastRow="0" w:firstColumn="1" w:lastColumn="0" w:oddVBand="0" w:evenVBand="0" w:oddHBand="0" w:evenHBand="0" w:firstRowFirstColumn="0" w:firstRowLastColumn="0" w:lastRowFirstColumn="0" w:lastRowLastColumn="0"/>
+            <w:tcW w:w="1153" w:type="dxa"/>
+            <w:noWrap/>
+            <w:hideMark/>
+          </w:tcPr>
+          <w:p>
+            <w:pPr>
+              <w:pStyle w:val="NormalWeb"/>
+              <w:spacing w:before="120" w:after="120"/>
+              <w:jc w:val="center"/>
+              <w:outlineLvl w:val="1"/>
+              <w:rPr>
+                <w:rFonts w:ascii="Arial" w:hAnsi="Arial" w:cs="Arial"/>
+                <w:sz w:val="22"/>
+              </w:rPr>
+            </w:pPr>
+            <w:r>
+              <w:rPr>
+                <w:rFonts w:ascii="Arial" w:hAnsi="Arial" w:cs="Arial"/>
+                <w:sz w:val="22"/>
+              </w:rPr>
+              <w:t>1.5</w:t>
+            </w:r>
+          </w:p>
+        </w:tc>
+        <w:tc>
+          <w:tcPr>
+            <w:tcW w:w="2318" w:type="dxa"/>
+            <w:noWrap/>
+            <w:hideMark/>
+          </w:tcPr>
+          <w:p>
+            <w:pPr>
+              <w:pStyle w:val="NormalWeb"/>
+              <w:spacing w:before="120" w:after="120"/>
+              <w:jc w:val="center"/>
+              <w:outlineLvl w:val="1"/>
+              <w:cnfStyle w:val="000000100000" w:firstRow="0" w:lastRow="0" w:firstColumn="0" w:lastColumn="0" w:oddVBand="0" w:evenVBand="0" w:oddHBand="1" w:evenHBand="0" w:firstRowFirstColumn="0" w:firstRowLastColumn="0" w:lastRowFirstColumn="0" w:lastRowLastColumn="0"/>
+              <w:rPr>
+                <w:rFonts w:ascii="Arial" w:hAnsi="Arial" w:cs="Arial"/>
+                <w:sz w:val="22"/>
+              </w:rPr>
+            </w:pPr>
+            <w:r>
+              <w:rPr>
+                <w:rFonts w:ascii="Arial" w:hAnsi="Arial" w:cs="Arial"/>
+                <w:sz w:val="22"/>
+              </w:rPr>
+              <w:t>0.1</w:t>
+            </w:r>
+          </w:p>
+        </w:tc>
+        <w:tc>
+          <w:tcPr>
+            <w:tcW w:w="2445" w:type="dxa"/>
+            <w:noWrap/>
+            <w:hideMark/>
+          </w:tcPr>
+          <w:p>
+            <w:pPr>
+              <w:pStyle w:val="NormalWeb"/>
+              <w:spacing w:before="120" w:after="120"/>
+              <w:jc w:val="center"/>
+              <w:outlineLvl w:val="1"/>
+              <w:cnfStyle w:val="000000100000" w:firstRow="0" w:lastRow="0" w:firstColumn="0" w:lastColumn="0" w:oddVBand="0" w:evenVBand="0" w:oddHBand="1" w:evenHBand="0" w:firstRowFirstColumn="0" w:firstRowLastColumn="0" w:lastRowFirstColumn="0" w:lastRowLastColumn="0"/>
+              <w:rPr>
+                <w:rFonts w:ascii="Arial" w:hAnsi="Arial" w:cs="Arial"/>
+                <w:sz w:val="22"/>
+              </w:rPr>
+            </w:pPr>
+            <w:r>
+              <w:rPr>
+                <w:rFonts w:ascii="Arial" w:hAnsi="Arial" w:cs="Arial"/>
+                <w:sz w:val="22"/>
+              </w:rPr>
+              <w:t>500000</w:t>
+            </w:r>
+          </w:p>
+        </w:tc>
+      </w:tr>
+      <w:tr>
+        <w:trPr>
+          <w:trHeight w:val="255"/>
+        </w:trPr>
+        <w:tc>
+          <w:tcPr>
+            <w:cnfStyle w:val="001000000000" w:firstRow="0" w:lastRow="0" w:firstColumn="1" w:lastColumn="0" w:oddVBand="0" w:evenVBand="0" w:oddHBand="0" w:evenHBand="0" w:firstRowFirstColumn="0" w:firstRowLastColumn="0" w:lastRowFirstColumn="0" w:lastRowLastColumn="0"/>
+            <w:tcW w:w="1153" w:type="dxa"/>
+            <w:noWrap/>
+            <w:hideMark/>
+          </w:tcPr>
+          <w:p>
+            <w:pPr>
+              <w:pStyle w:val="NormalWeb"/>
+              <w:spacing w:before="120" w:after="120"/>
+              <w:jc w:val="center"/>
+              <w:outlineLvl w:val="1"/>
+              <w:rPr>
+                <w:rFonts w:ascii="Arial" w:hAnsi="Arial" w:cs="Arial"/>
+                <w:sz w:val="22"/>
+              </w:rPr>
+            </w:pPr>
+            <w:r>
+              <w:rPr>
+                <w:rFonts w:ascii="Arial" w:hAnsi="Arial" w:cs="Arial"/>
+                <w:sz w:val="22"/>
+              </w:rPr>
+              <w:t>2</w:t>
+            </w:r>
+          </w:p>
+        </w:tc>
+        <w:tc>
+          <w:tcPr>
+            <w:tcW w:w="2318" w:type="dxa"/>
+            <w:noWrap/>
+            <w:hideMark/>
+          </w:tcPr>
+          <w:p>
+            <w:pPr>
+              <w:pStyle w:val="NormalWeb"/>
+              <w:spacing w:before="120" w:after="120"/>
+              <w:jc w:val="center"/>
+              <w:outlineLvl w:val="1"/>
+              <w:cnfStyle w:val="000000000000" w:firstRow="0" w:lastRow="0" w:firstColumn="0" w:lastColumn="0" w:oddVBand="0" w:evenVBand="0" w:oddHBand="0" w:evenHBand="0" w:firstRowFirstColumn="0" w:firstRowLastColumn="0" w:lastRowFirstColumn="0" w:lastRowLastColumn="0"/>
+              <w:rPr>
+                <w:rFonts w:ascii="Arial" w:hAnsi="Arial" w:cs="Arial"/>
+                <w:sz w:val="22"/>
+              </w:rPr>
+            </w:pPr>
+            <w:r>
+              <w:rPr>
+                <w:rFonts w:ascii="Arial" w:hAnsi="Arial" w:cs="Arial"/>
+                <w:sz w:val="22"/>
+              </w:rPr>
+              <w:t>0.12</w:t>
+            </w:r>
+          </w:p>
+        </w:tc>
+        <w:tc>
+          <w:tcPr>
+            <w:tcW w:w="2445" w:type="dxa"/>
+            <w:noWrap/>
+            <w:hideMark/>
+          </w:tcPr>
+          <w:p>
+            <w:pPr>
+              <w:pStyle w:val="NormalWeb"/>
+              <w:spacing w:before="120" w:after="120"/>
+              <w:jc w:val="center"/>
+              <w:outlineLvl w:val="1"/>
+              <w:cnfStyle w:val="000000000000" w:firstRow="0" w:lastRow="0" w:firstColumn="0" w:lastColumn="0" w:oddVBand="0" w:evenVBand="0" w:oddHBand="0" w:evenHBand="0" w:firstRowFirstColumn="0" w:firstRowLastColumn="0" w:lastRowFirstColumn="0" w:lastRowLastColumn="0"/>
+              <w:rPr>
+                <w:rFonts w:ascii="Arial" w:hAnsi="Arial" w:cs="Arial"/>
+                <w:sz w:val="22"/>
+              </w:rPr>
+            </w:pPr>
+            <w:r>
+              <w:rPr>
+                <w:rFonts w:ascii="Arial" w:hAnsi="Arial" w:cs="Arial"/>
+                <w:sz w:val="22"/>
+              </w:rPr>
+              <w:t>600000</w:t>
+            </w:r>
+          </w:p>
+        </w:tc>
+      </w:tr>
+      <w:tr>
+        <w:trPr>
+          <w:cnfStyle w:val="000000100000" w:firstRow="0" w:lastRow="0" w:firstColumn="0" w:lastColumn="0" w:oddVBand="0" w:evenVBand="0" w:oddHBand="1" w:evenHBand="0" w:firstRowFirstColumn="0" w:firstRowLastColumn="0" w:lastRowFirstColumn="0" w:lastRowLastColumn="0"/>
+          <w:trHeight w:val="255"/>
+        </w:trPr>
+        <w:tc>
+          <w:tcPr>
+            <w:cnfStyle w:val="001000000000" w:firstRow="0" w:lastRow="0" w:firstColumn="1" w:lastColumn="0" w:oddVBand="0" w:evenVBand="0" w:oddHBand="0" w:evenHBand="0" w:firstRowFirstColumn="0" w:firstRowLastColumn="0" w:lastRowFirstColumn="0" w:lastRowLastColumn="0"/>
+            <w:tcW w:w="1153" w:type="dxa"/>
+            <w:noWrap/>
+            <w:hideMark/>
+          </w:tcPr>
+          <w:p>
+            <w:pPr>
+              <w:pStyle w:val="NormalWeb"/>
+              <w:spacing w:before="120" w:after="120"/>
+              <w:jc w:val="center"/>
+              <w:outlineLvl w:val="1"/>
+              <w:rPr>
+                <w:rFonts w:ascii="Arial" w:hAnsi="Arial" w:cs="Arial"/>
+                <w:sz w:val="22"/>
+              </w:rPr>
+            </w:pPr>
+            <w:r>
+              <w:rPr>
+                <w:rFonts w:ascii="Arial" w:hAnsi="Arial" w:cs="Arial"/>
+                <w:sz w:val="22"/>
+              </w:rPr>
+              <w:t>2.5</w:t>
+            </w:r>
+          </w:p>
+        </w:tc>
+        <w:tc>
+          <w:tcPr>
+            <w:tcW w:w="2318" w:type="dxa"/>
+            <w:noWrap/>
+            <w:hideMark/>
+          </w:tcPr>
+          <w:p>
+            <w:pPr>
+              <w:pStyle w:val="NormalWeb"/>
+              <w:spacing w:before="120" w:after="120"/>
+              <w:jc w:val="center"/>
+              <w:outlineLvl w:val="1"/>
+              <w:cnfStyle w:val="000000100000" w:firstRow="0" w:lastRow="0" w:firstColumn="0" w:lastColumn="0" w:oddVBand="0" w:evenVBand="0" w:oddHBand="1" w:evenHBand="0" w:firstRowFirstColumn="0" w:firstRowLastColumn="0" w:lastRowFirstColumn="0" w:lastRowLastColumn="0"/>
+              <w:rPr>
+                <w:rFonts w:ascii="Arial" w:hAnsi="Arial" w:cs="Arial"/>
+                <w:sz w:val="22"/>
+              </w:rPr>
+            </w:pPr>
+            <w:r>
+              <w:rPr>
+                <w:rFonts w:ascii="Arial" w:hAnsi="Arial" w:cs="Arial"/>
+                <w:sz w:val="22"/>
+              </w:rPr>
+              <w:t>0.18</w:t>
+            </w:r>
+          </w:p>
+        </w:tc>
+        <w:tc>
+          <w:tcPr>
+            <w:tcW w:w="2445" w:type="dxa"/>
+            <w:noWrap/>
+            <w:hideMark/>
+          </w:tcPr>
+          <w:p>
+            <w:pPr>
+              <w:pStyle w:val="NormalWeb"/>
+              <w:spacing w:before="120" w:after="120"/>
+              <w:jc w:val="center"/>
+              <w:outlineLvl w:val="1"/>
+              <w:cnfStyle w:val="000000100000" w:firstRow="0" w:lastRow="0" w:firstColumn="0" w:lastColumn="0" w:oddVBand="0" w:evenVBand="0" w:oddHBand="1" w:evenHBand="0" w:firstRowFirstColumn="0" w:firstRowLastColumn="0" w:lastRowFirstColumn="0" w:lastRowLastColumn="0"/>
+              <w:rPr>
+                <w:rFonts w:ascii="Arial" w:hAnsi="Arial" w:cs="Arial"/>
+                <w:sz w:val="22"/>
+              </w:rPr>
+            </w:pPr>
+            <w:r>
+              <w:rPr>
+                <w:rFonts w:ascii="Arial" w:hAnsi="Arial" w:cs="Arial"/>
+                <w:sz w:val="22"/>
+              </w:rPr>
+              <w:t>900000</w:t>
+            </w:r>
+          </w:p>
+        </w:tc>
+      </w:tr>
+      <w:tr>
+        <w:trPr>
+          <w:trHeight w:val="255"/>
+        </w:trPr>
+        <w:tc>
+          <w:tcPr>
+            <w:cnfStyle w:val="001000000000" w:firstRow="0" w:lastRow="0" w:firstColumn="1" w:lastColumn="0" w:oddVBand="0" w:evenVBand="0" w:oddHBand="0" w:evenHBand="0" w:firstRowFirstColumn="0" w:firstRowLastColumn="0" w:lastRowFirstColumn="0" w:lastRowLastColumn="0"/>
+            <w:tcW w:w="1153" w:type="dxa"/>
+            <w:noWrap/>
+            <w:hideMark/>
+          </w:tcPr>
+          <w:p>
+            <w:pPr>
+              <w:pStyle w:val="NormalWeb"/>
+              <w:spacing w:before="120" w:after="120"/>
+              <w:jc w:val="center"/>
+              <w:outlineLvl w:val="1"/>
+              <w:rPr>
+                <w:rFonts w:ascii="Arial" w:hAnsi="Arial" w:cs="Arial"/>
+                <w:sz w:val="22"/>
+              </w:rPr>
+            </w:pPr>
+            <w:r>
+              <w:rPr>
+                <w:rFonts w:ascii="Arial" w:hAnsi="Arial" w:cs="Arial"/>
+                <w:sz w:val="22"/>
+              </w:rPr>
+              <w:t>3</w:t>
+            </w:r>
+          </w:p>
+        </w:tc>
+        <w:tc>
+          <w:tcPr>
+            <w:tcW w:w="2318" w:type="dxa"/>
+            <w:noWrap/>
+            <w:hideMark/>
+          </w:tcPr>
+          <w:p>
+            <w:pPr>
+              <w:pStyle w:val="NormalWeb"/>
+              <w:spacing w:before="120" w:after="120"/>
+              <w:jc w:val="center"/>
+              <w:outlineLvl w:val="1"/>
+              <w:cnfStyle w:val="000000000000" w:firstRow="0" w:lastRow="0" w:firstColumn="0" w:lastColumn="0" w:oddVBand="0" w:evenVBand="0" w:oddHBand="0" w:evenHBand="0" w:firstRowFirstColumn="0" w:firstRowLastColumn="0" w:lastRowFirstColumn="0" w:lastRowLastColumn="0"/>
+              <w:rPr>
+                <w:rFonts w:ascii="Arial" w:hAnsi="Arial" w:cs="Arial"/>
+                <w:sz w:val="22"/>
+              </w:rPr>
+            </w:pPr>
+            <w:r>
+              <w:rPr>
+                <w:rFonts w:ascii="Arial" w:hAnsi="Arial" w:cs="Arial"/>
+                <w:sz w:val="22"/>
+              </w:rPr>
+              <w:t>0.2</w:t>
+            </w:r>
+          </w:p>
+        </w:tc>
+        <w:tc>
+          <w:tcPr>
+            <w:tcW w:w="2445" w:type="dxa"/>
+            <w:noWrap/>
+            <w:hideMark/>
+          </w:tcPr>
+          <w:p>
+            <w:pPr>
+              <w:pStyle w:val="NormalWeb"/>
+              <w:spacing w:before="120" w:after="120"/>
+              <w:jc w:val="center"/>
+              <w:outlineLvl w:val="1"/>
+              <w:cnfStyle w:val="000000000000" w:firstRow="0" w:lastRow="0" w:firstColumn="0" w:lastColumn="0" w:oddVBand="0" w:evenVBand="0" w:oddHBand="0" w:evenHBand="0" w:firstRowFirstColumn="0" w:firstRowLastColumn="0" w:lastRowFirstColumn="0" w:lastRowLastColumn="0"/>
+              <w:rPr>
+                <w:rFonts w:ascii="Arial" w:hAnsi="Arial" w:cs="Arial"/>
+                <w:sz w:val="22"/>
+              </w:rPr>
+            </w:pPr>
+            <w:r>
+              <w:rPr>
+                <w:rFonts w:ascii="Arial" w:hAnsi="Arial" w:cs="Arial"/>
+                <w:sz w:val="22"/>
+              </w:rPr>
+              <w:t>1000000</w:t>
+            </w:r>
+          </w:p>
+        </w:tc>
+      </w:tr>
+      <w:tr>
+        <w:trPr>
+          <w:cnfStyle w:val="000000100000" w:firstRow="0" w:lastRow="0" w:firstColumn="0" w:lastColumn="0" w:oddVBand="0" w:evenVBand="0" w:oddHBand="1" w:evenHBand="0" w:firstRowFirstColumn="0" w:firstRowLastColumn="0" w:lastRowFirstColumn="0" w:lastRowLastColumn="0"/>
+          <w:trHeight w:val="255"/>
+        </w:trPr>
+        <w:tc>
+          <w:tcPr>
+            <w:cnfStyle w:val="001000000000" w:firstRow="0" w:lastRow="0" w:firstColumn="1" w:lastColumn="0" w:oddVBand="0" w:evenVBand="0" w:oddHBand="0" w:evenHBand="0" w:firstRowFirstColumn="0" w:firstRowLastColumn="0" w:lastRowFirstColumn="0" w:lastRowLastColumn="0"/>
+            <w:tcW w:w="1153" w:type="dxa"/>
+            <w:noWrap/>
+            <w:hideMark/>
+          </w:tcPr>
+          <w:p>
+            <w:pPr>
+              <w:pStyle w:val="NormalWeb"/>
+              <w:spacing w:before="120" w:after="120"/>
+              <w:jc w:val="center"/>
+              <w:outlineLvl w:val="1"/>
+              <w:rPr>
+                <w:rFonts w:ascii="Arial" w:hAnsi="Arial" w:cs="Arial"/>
+                <w:sz w:val="22"/>
+              </w:rPr>
+            </w:pPr>
+            <w:r>
+              <w:rPr>
+                <w:rFonts w:ascii="Arial" w:hAnsi="Arial" w:cs="Arial"/>
+                <w:sz w:val="22"/>
+              </w:rPr>
+              <w:t>3.5</w:t>
+            </w:r>
+          </w:p>
+        </w:tc>
+        <w:tc>
+          <w:tcPr>
+            <w:tcW w:w="2318" w:type="dxa"/>
+            <w:noWrap/>
+            <w:hideMark/>
+          </w:tcPr>
+          <w:p>
+            <w:pPr>
+              <w:pStyle w:val="NormalWeb"/>
+              <w:spacing w:before="120" w:after="120"/>
+              <w:jc w:val="center"/>
+              <w:outlineLvl w:val="1"/>
+              <w:cnfStyle w:val="000000100000" w:firstRow="0" w:lastRow="0" w:firstColumn="0" w:lastColumn="0" w:oddVBand="0" w:evenVBand="0" w:oddHBand="1" w:evenHBand="0" w:firstRowFirstColumn="0" w:firstRowLastColumn="0" w:lastRowFirstColumn="0" w:lastRowLastColumn="0"/>
+              <w:rPr>
+                <w:rFonts w:ascii="Arial" w:hAnsi="Arial" w:cs="Arial"/>
+                <w:sz w:val="22"/>
+              </w:rPr>
+            </w:pPr>
+            <w:r>
+              <w:rPr>
+                <w:rFonts w:ascii="Arial" w:hAnsi="Arial" w:cs="Arial"/>
+                <w:sz w:val="22"/>
+              </w:rPr>
+              <w:t>0.25</w:t>
+            </w:r>
+          </w:p>
+        </w:tc>
+        <w:tc>
+          <w:tcPr>
+            <w:tcW w:w="2445" w:type="dxa"/>
+            <w:noWrap/>
+            <w:hideMark/>
+          </w:tcPr>
+          <w:p>
+            <w:pPr>
+              <w:pStyle w:val="NormalWeb"/>
+              <w:spacing w:before="120" w:after="120"/>
+              <w:jc w:val="center"/>
+              <w:outlineLvl w:val="1"/>
+              <w:cnfStyle w:val="000000100000" w:firstRow="0" w:lastRow="0" w:firstColumn="0" w:lastColumn="0" w:oddVBand="0" w:evenVBand="0" w:oddHBand="1" w:evenHBand="0" w:firstRowFirstColumn="0" w:firstRowLastColumn="0" w:lastRowFirstColumn="0" w:lastRowLastColumn="0"/>
+              <w:rPr>
+                <w:rFonts w:ascii="Arial" w:hAnsi="Arial" w:cs="Arial"/>
+                <w:sz w:val="22"/>
+              </w:rPr>
+            </w:pPr>
+            <w:r>
+              <w:rPr>
+                <w:rFonts w:ascii="Arial" w:hAnsi="Arial" w:cs="Arial"/>
+                <w:sz w:val="22"/>
+              </w:rPr>
+              <w:t>1250000</w:t>
+            </w:r>
+          </w:p>
+        </w:tc>
+      </w:tr>
+      <w:tr>
+        <w:trPr>
+          <w:trHeight w:val="255"/>
+        </w:trPr>
+        <w:tc>
+          <w:tcPr>
+            <w:cnfStyle w:val="001000000000" w:firstRow="0" w:lastRow="0" w:firstColumn="1" w:lastColumn="0" w:oddVBand="0" w:evenVBand="0" w:oddHBand="0" w:evenHBand="0" w:firstRowFirstColumn="0" w:firstRowLastColumn="0" w:lastRowFirstColumn="0" w:lastRowLastColumn="0"/>
+            <w:tcW w:w="1153" w:type="dxa"/>
+            <w:noWrap/>
+            <w:hideMark/>
+          </w:tcPr>
+          <w:p>
+            <w:pPr>
+              <w:pStyle w:val="NormalWeb"/>
+              <w:spacing w:before="120" w:after="120"/>
+              <w:jc w:val="center"/>
+              <w:outlineLvl w:val="1"/>
+              <w:rPr>
+                <w:rFonts w:ascii="Arial" w:hAnsi="Arial" w:cs="Arial"/>
+                <w:sz w:val="22"/>
+              </w:rPr>
+            </w:pPr>
+            <w:r>
+              <w:rPr>
+                <w:rFonts w:ascii="Arial" w:hAnsi="Arial" w:cs="Arial"/>
+                <w:sz w:val="22"/>
+              </w:rPr>
+              <w:t>4</w:t>
+            </w:r>
+          </w:p>
+        </w:tc>
+        <w:tc>
+          <w:tcPr>
+            <w:tcW w:w="2318" w:type="dxa"/>
+            <w:noWrap/>
+            <w:hideMark/>
+          </w:tcPr>
+          <w:p>
+            <w:pPr>
+              <w:pStyle w:val="NormalWeb"/>
+              <w:spacing w:before="120" w:after="120"/>
+              <w:jc w:val="center"/>
+              <w:outlineLvl w:val="1"/>
+              <w:cnfStyle w:val="000000000000" w:firstRow="0" w:lastRow="0" w:firstColumn="0" w:lastColumn="0" w:oddVBand="0" w:evenVBand="0" w:oddHBand="0" w:evenHBand="0" w:firstRowFirstColumn="0" w:firstRowLastColumn="0" w:lastRowFirstColumn="0" w:lastRowLastColumn="0"/>
+              <w:rPr>
+                <w:rFonts w:ascii="Arial" w:hAnsi="Arial" w:cs="Arial"/>
+                <w:sz w:val="22"/>
+              </w:rPr>
+            </w:pPr>
+            <w:r>
+              <w:rPr>
+                <w:rFonts w:ascii="Arial" w:hAnsi="Arial" w:cs="Arial"/>
+                <w:sz w:val="22"/>
+              </w:rPr>
+              <w:t>0.27</w:t>
+            </w:r>
+          </w:p>
+        </w:tc>
+        <w:tc>
+          <w:tcPr>
+            <w:tcW w:w="2445" w:type="dxa"/>
+            <w:noWrap/>
+            <w:hideMark/>
+          </w:tcPr>
+          <w:p>
+            <w:pPr>
+              <w:pStyle w:val="NormalWeb"/>
+              <w:spacing w:before="120" w:after="120"/>
+              <w:jc w:val="center"/>
+              <w:outlineLvl w:val="1"/>
+              <w:cnfStyle w:val="000000000000" w:firstRow="0" w:lastRow="0" w:firstColumn="0" w:lastColumn="0" w:oddVBand="0" w:evenVBand="0" w:oddHBand="0" w:evenHBand="0" w:firstRowFirstColumn="0" w:firstRowLastColumn="0" w:lastRowFirstColumn="0" w:lastRowLastColumn="0"/>
+              <w:rPr>
+                <w:rFonts w:ascii="Arial" w:hAnsi="Arial" w:cs="Arial"/>
+                <w:sz w:val="22"/>
+              </w:rPr>
+            </w:pPr>
+            <w:r>
+              <w:rPr>
+                <w:rFonts w:ascii="Arial" w:hAnsi="Arial" w:cs="Arial"/>
+                <w:sz w:val="22"/>
+              </w:rPr>
+              <w:t>1350000</w:t>
+            </w:r>
+          </w:p>
+        </w:tc>
+      </w:tr>
+      <w:tr>
+        <w:trPr>
+          <w:cnfStyle w:val="000000100000" w:firstRow="0" w:lastRow="0" w:firstColumn="0" w:lastColumn="0" w:oddVBand="0" w:evenVBand="0" w:oddHBand="1" w:evenHBand="0" w:firstRowFirstColumn="0" w:firstRowLastColumn="0" w:lastRowFirstColumn="0" w:lastRowLastColumn="0"/>
+          <w:trHeight w:val="255"/>
+        </w:trPr>
+        <w:tc>
+          <w:tcPr>
+            <w:cnfStyle w:val="001000000000" w:firstRow="0" w:lastRow="0" w:firstColumn="1" w:lastColumn="0" w:oddVBand="0" w:evenVBand="0" w:oddHBand="0" w:evenHBand="0" w:firstRowFirstColumn="0" w:firstRowLastColumn="0" w:lastRowFirstColumn="0" w:lastRowLastColumn="0"/>
+            <w:tcW w:w="1153" w:type="dxa"/>
+            <w:noWrap/>
+            <w:hideMark/>
+          </w:tcPr>
+          <w:p>
+            <w:pPr>
+              <w:pStyle w:val="NormalWeb"/>
+              <w:spacing w:before="120" w:after="120"/>
+              <w:jc w:val="center"/>
+              <w:outlineLvl w:val="1"/>
+              <w:rPr>
+                <w:rFonts w:ascii="Arial" w:hAnsi="Arial" w:cs="Arial"/>
+                <w:sz w:val="22"/>
+              </w:rPr>
+            </w:pPr>
+          </w:p>
+        </w:tc>
+        <w:tc>
+          <w:tcPr>
+            <w:tcW w:w="2318" w:type="dxa"/>
+            <w:noWrap/>
+            <w:hideMark/>
+          </w:tcPr>
+          <w:p>
+            <w:pPr>
+              <w:pStyle w:val="NormalWeb"/>
+              <w:spacing w:before="120" w:after="120"/>
+              <w:jc w:val="center"/>
+              <w:outlineLvl w:val="1"/>
+              <w:cnfStyle w:val="000000100000" w:firstRow="0" w:lastRow="0" w:firstColumn="0" w:lastColumn="0" w:oddVBand="0" w:evenVBand="0" w:oddHBand="1" w:evenHBand="0" w:firstRowFirstColumn="0" w:firstRowLastColumn="0" w:lastRowFirstColumn="0" w:lastRowLastColumn="0"/>
+              <w:rPr>
+                <w:rFonts w:ascii="Arial" w:hAnsi="Arial" w:cs="Arial"/>
+                <w:sz w:val="22"/>
+              </w:rPr>
+            </w:pPr>
+          </w:p>
+        </w:tc>
+        <w:tc>
+          <w:tcPr>
+            <w:tcW w:w="2445" w:type="dxa"/>
+            <w:noWrap/>
+            <w:hideMark/>
+          </w:tcPr>
+          <w:p>
+            <w:pPr>
+              <w:pStyle w:val="NormalWeb"/>
+              <w:spacing w:before="120" w:after="120"/>
+              <w:jc w:val="center"/>
+              <w:outlineLvl w:val="1"/>
+              <w:cnfStyle w:val="000000100000" w:firstRow="0" w:lastRow="0" w:firstColumn="0" w:lastColumn="0" w:oddVBand="0" w:evenVBand="0" w:oddHBand="1" w:evenHBand="0" w:firstRowFirstColumn="0" w:firstRowLastColumn="0" w:lastRowFirstColumn="0" w:lastRowLastColumn="0"/>
+              <w:rPr>
+                <w:rFonts w:ascii="Arial" w:hAnsi="Arial" w:cs="Arial"/>
+                <w:sz w:val="22"/>
+              </w:rPr>
+            </w:pPr>
+          </w:p>
+        </w:tc>
+      </w:tr>
+      <w:tr>
+        <w:trPr>
+          <w:trHeight w:val="255"/>
+        </w:trPr>
+        <w:tc>
+          <w:tcPr>
+            <w:cnfStyle w:val="001000000000" w:firstRow="0" w:lastRow="0" w:firstColumn="1" w:lastColumn="0" w:oddVBand="0" w:evenVBand="0" w:oddHBand="0" w:evenHBand="0" w:firstRowFirstColumn="0" w:firstRowLastColumn="0" w:lastRowFirstColumn="0" w:lastRowLastColumn="0"/>
+            <w:tcW w:w="1153" w:type="dxa"/>
+            <w:noWrap/>
+            <w:hideMark/>
+          </w:tcPr>
+          <w:p>
+            <w:pPr>
+              <w:pStyle w:val="NormalWeb"/>
+              <w:spacing w:before="120" w:after="120"/>
+              <w:jc w:val="center"/>
+              <w:outlineLvl w:val="1"/>
+              <w:rPr>
+                <w:rFonts w:ascii="Arial" w:hAnsi="Arial" w:cs="Arial"/>
+                <w:sz w:val="22"/>
+              </w:rPr>
+            </w:pPr>
+            <w:r>
+              <w:rPr>
+                <w:rFonts w:ascii="Arial" w:hAnsi="Arial" w:cs="Arial"/>
+                <w:sz w:val="22"/>
+              </w:rPr>
+              <w:t>TOTAL</w:t>
+            </w:r>
+          </w:p>
+        </w:tc>
+        <w:tc>
+          <w:tcPr>
+            <w:tcW w:w="2318" w:type="dxa"/>
+            <w:noWrap/>
+            <w:hideMark/>
+          </w:tcPr>
+          <w:p>
+            <w:pPr>
+              <w:pStyle w:val="NormalWeb"/>
+              <w:spacing w:before="120" w:after="120"/>
+              <w:jc w:val="center"/>
+              <w:outlineLvl w:val="1"/>
+              <w:cnfStyle w:val="000000000000" w:firstRow="0" w:lastRow="0" w:firstColumn="0" w:lastColumn="0" w:oddVBand="0" w:evenVBand="0" w:oddHBand="0" w:evenHBand="0" w:firstRowFirstColumn="0" w:firstRowLastColumn="0" w:lastRowFirstColumn="0" w:lastRowLastColumn="0"/>
+              <w:rPr>
+                <w:rFonts w:ascii="Arial" w:hAnsi="Arial" w:cs="Arial"/>
+                <w:sz w:val="22"/>
+              </w:rPr>
+            </w:pPr>
+            <w:r>
+              <w:rPr>
+                <w:rFonts w:ascii="Arial" w:hAnsi="Arial" w:cs="Arial"/>
+                <w:sz w:val="22"/>
+              </w:rPr>
+              <w:t>1.27</w:t>
+            </w:r>
+          </w:p>
+        </w:tc>
+        <w:tc>
+          <w:tcPr>
+            <w:tcW w:w="2445" w:type="dxa"/>
+            <w:noWrap/>
+            <w:hideMark/>
+          </w:tcPr>
+          <w:p>
+            <w:pPr>
+              <w:pStyle w:val="NormalWeb"/>
+              <w:spacing w:before="120" w:after="120"/>
+              <w:jc w:val="center"/>
+              <w:outlineLvl w:val="1"/>
+              <w:cnfStyle w:val="000000000000" w:firstRow="0" w:lastRow="0" w:firstColumn="0" w:lastColumn="0" w:oddVBand="0" w:evenVBand="0" w:oddHBand="0" w:evenHBand="0" w:firstRowFirstColumn="0" w:firstRowLastColumn="0" w:lastRowFirstColumn="0" w:lastRowLastColumn="0"/>
+              <w:rPr>
+                <w:rFonts w:ascii="Arial" w:hAnsi="Arial" w:cs="Arial"/>
+                <w:i/>
+                <w:sz w:val="22"/>
+              </w:rPr>
+            </w:pPr>
+            <w:r>
+              <w:rPr>
+                <w:rFonts w:ascii="Arial" w:hAnsi="Arial" w:cs="Arial"/>
+                <w:sz w:val="22"/>
+              </w:rPr>
+              <w:t>5000000</w:t>
+            </w:r>
+            <w:r>
+              <w:rPr>
+                <w:rFonts w:ascii="Arial" w:hAnsi="Arial" w:cs="Arial"/>
+                <w:sz w:val="22"/>
+              </w:rPr>
+              <w:t xml:space="preserve"> + </w:t>
+            </w:r>
+            <w:r>
+              <w:rPr>
+                <w:rFonts w:ascii="Arial" w:hAnsi="Arial" w:cs="Arial"/>
+                <w:i/>
+                <w:sz w:val="22"/>
+              </w:rPr>
+              <w:t>1350000</w:t>
+            </w:r>
+          </w:p>
+        </w:tc>
+      </w:tr>
+    </w:tbl>
     <w:p>
       <w:pPr>
         <w:pStyle w:val="NormalWeb"/>
@@ -10567,37 +11416,13 @@
         <w:rPr>
           <w:rFonts w:ascii="Arial" w:hAnsi="Arial" w:cs="Arial"/>
         </w:rPr>
-        <w:t>For this section, p</w:t>
-      </w:r>
-      <w:r>
-        <w:rPr>
-          <w:rFonts w:ascii="Arial" w:hAnsi="Arial" w:cs="Arial"/>
-        </w:rPr>
-        <w:t xml:space="preserve">lease refer to the </w:t>
-      </w:r>
-      <w:hyperlink r:id="rId7" w:history="1">
-        <w:r>
-          <w:rPr>
-            <w:rStyle w:val="Hyperlink"/>
-            <w:i/>
-            <w:iCs/>
-          </w:rPr>
-          <w:t>Twelve-Month S</w:t>
-        </w:r>
-        <w:r>
-          <w:rPr>
-            <w:rStyle w:val="Hyperlink"/>
-            <w:i/>
-            <w:iCs/>
-          </w:rPr>
-          <w:t>ales Forecast Spreadsheet</w:t>
-        </w:r>
-      </w:hyperlink>
-      <w:r>
-        <w:rPr>
-          <w:rFonts w:ascii="Arial" w:hAnsi="Arial" w:cs="Arial"/>
-        </w:rPr>
-        <w:t>.</w:t>
+        <w:fldChar w:fldCharType="end"/>
+      </w:r>
+      <w:r>
+        <w:rPr>
+          <w:rFonts w:ascii="Arial" w:hAnsi="Arial" w:cs="Arial"/>
+        </w:rPr>
+        <w:t>The distribution of the above mentioned totals were given a % pattern for the increase of (0.15, 0.25, 0.25 and 0.35) during the first quarter of the first month. This pattern has been followed within the Sales Forecast’s yearly projection, to obtain possible results, which are optimistic, yet realistic.</w:t>
       </w:r>
     </w:p>
     <w:p>
@@ -10610,24 +11435,6 @@
           <w:rFonts w:ascii="Arial" w:hAnsi="Arial" w:cs="Arial"/>
         </w:rPr>
       </w:pPr>
-      <w:r>
-        <w:rPr>
-          <w:rFonts w:ascii="Arial" w:hAnsi="Arial" w:cs="Arial"/>
-        </w:rPr>
-        <w:t>Remember to keep notes on your research and your assumptions as you build this sales forecast, and all subseq</w:t>
-      </w:r>
-      <w:r>
-        <w:rPr>
-          <w:rFonts w:ascii="Arial" w:hAnsi="Arial" w:cs="Arial"/>
-        </w:rPr>
-        <w:t xml:space="preserve">uent spreadsheets in the plan. </w:t>
-      </w:r>
-      <w:r>
-        <w:rPr>
-          <w:rFonts w:ascii="Arial" w:hAnsi="Arial" w:cs="Arial"/>
-        </w:rPr>
-        <w:t>This is critical if you are going to present it to funding sources.</w:t>
-      </w:r>
     </w:p>
     <w:p>
       <w:pPr>
@@ -10655,7 +11462,25 @@
         <w:rPr>
           <w:rFonts w:ascii="Arial" w:hAnsi="Arial" w:cs="Arial"/>
         </w:rPr>
-        <w:t>Explain the daily operation of the business, its location, equipment, people, processes, and surrounding environment.</w:t>
+        <w:t>The succeeding sections discuss BMPI’s</w:t>
+      </w:r>
+      <w:r>
+        <w:rPr>
+          <w:rFonts w:ascii="Arial" w:hAnsi="Arial" w:cs="Arial"/>
+        </w:rPr>
+        <w:t xml:space="preserve"> daily operation </w:t>
+      </w:r>
+      <w:r>
+        <w:rPr>
+          <w:rFonts w:ascii="Arial" w:hAnsi="Arial" w:cs="Arial"/>
+        </w:rPr>
+        <w:t>for YPS,</w:t>
+      </w:r>
+      <w:r>
+        <w:rPr>
+          <w:rFonts w:ascii="Arial" w:hAnsi="Arial" w:cs="Arial"/>
+        </w:rPr>
+        <w:t xml:space="preserve"> its location, equipment, people, processes, and surrounding environment.</w:t>
       </w:r>
     </w:p>
     <w:p>
@@ -10687,24 +11512,22 @@
         <w:rPr>
           <w:rFonts w:ascii="Arial" w:hAnsi="Arial" w:cs="Arial"/>
         </w:rPr>
-        <w:t>How and where are your products/services produced?</w:t>
-      </w:r>
-    </w:p>
-    <w:p>
-      <w:pPr>
-        <w:pStyle w:val="NormalWeb"/>
-        <w:spacing w:before="120" w:after="120"/>
-        <w:ind w:right="0"/>
-        <w:outlineLvl w:val="1"/>
-        <w:rPr>
-          <w:rFonts w:ascii="Arial" w:hAnsi="Arial" w:cs="Arial"/>
-        </w:rPr>
-      </w:pPr>
-      <w:r>
-        <w:rPr>
-          <w:rFonts w:ascii="Arial" w:hAnsi="Arial" w:cs="Arial"/>
-        </w:rPr>
-        <w:t>Explain your methods of:</w:t>
+        <w:t xml:space="preserve">Since our main product is an application that yields a service, this section will determine the ways that the team was able to produce the said application. </w:t>
+      </w:r>
+    </w:p>
+    <w:p>
+      <w:pPr>
+        <w:pStyle w:val="NormalWeb"/>
+        <w:outlineLvl w:val="1"/>
+        <w:rPr>
+          <w:rFonts w:ascii="Arial" w:hAnsi="Arial" w:cs="Arial"/>
+        </w:rPr>
+      </w:pPr>
+      <w:r>
+        <w:rPr>
+          <w:rFonts w:ascii="Arial" w:hAnsi="Arial" w:cs="Arial"/>
+        </w:rPr>
+        <w:t xml:space="preserve">Some important factors that the team considered in developing the application are the following: </w:t>
       </w:r>
     </w:p>
     <w:p>
@@ -10735,6 +11558,21 @@
     <w:p>
       <w:pPr>
         <w:pStyle w:val="NormalWeb"/>
+        <w:outlineLvl w:val="1"/>
+        <w:rPr>
+          <w:rFonts w:ascii="Arial" w:hAnsi="Arial" w:cs="Arial"/>
+        </w:rPr>
+      </w:pPr>
+      <w:r>
+        <w:rPr>
+          <w:rFonts w:ascii="Arial" w:hAnsi="Arial" w:cs="Arial"/>
+        </w:rPr>
+        <w:t>Since the team is composed of Information Technology Students, the team pursued the implementation and the making of the prototype, however, certain technologies within the prototype are not within the reach of the partners, which is why the partners have resorted to hiring certain developers who have a certain level of experience in the field to assist in the production of the application</w:t>
+      </w:r>
+    </w:p>
+    <w:p>
+      <w:pPr>
+        <w:pStyle w:val="NormalWeb"/>
         <w:numPr>
           <w:ilvl w:val="0"/>
           <w:numId w:val="6"/>
@@ -10754,6 +11592,21 @@
     <w:p>
       <w:pPr>
         <w:pStyle w:val="NormalWeb"/>
+        <w:outlineLvl w:val="1"/>
+        <w:rPr>
+          <w:rFonts w:ascii="Arial" w:hAnsi="Arial" w:cs="Arial"/>
+        </w:rPr>
+      </w:pPr>
+      <w:r>
+        <w:rPr>
+          <w:rFonts w:ascii="Arial" w:hAnsi="Arial" w:cs="Arial"/>
+        </w:rPr>
+        <w:t>The partners have also hired Quality Assurance Testers to further test the system after development and deployment</w:t>
+      </w:r>
+    </w:p>
+    <w:p>
+      <w:pPr>
+        <w:pStyle w:val="NormalWeb"/>
         <w:numPr>
           <w:ilvl w:val="0"/>
           <w:numId w:val="6"/>
@@ -10773,39 +11626,16 @@
     <w:p>
       <w:pPr>
         <w:pStyle w:val="NormalWeb"/>
-        <w:numPr>
-          <w:ilvl w:val="0"/>
-          <w:numId w:val="6"/>
-        </w:numPr>
-        <w:outlineLvl w:val="1"/>
-        <w:rPr>
-          <w:rFonts w:ascii="Arial" w:hAnsi="Arial" w:cs="Arial"/>
-        </w:rPr>
-      </w:pPr>
-      <w:r>
-        <w:rPr>
-          <w:rFonts w:ascii="Arial" w:hAnsi="Arial" w:cs="Arial"/>
-        </w:rPr>
-        <w:t>Inventory control</w:t>
-      </w:r>
-    </w:p>
-    <w:p>
-      <w:pPr>
-        <w:pStyle w:val="NormalWeb"/>
-        <w:numPr>
-          <w:ilvl w:val="0"/>
-          <w:numId w:val="6"/>
-        </w:numPr>
-        <w:outlineLvl w:val="1"/>
-        <w:rPr>
-          <w:rFonts w:ascii="Arial" w:hAnsi="Arial" w:cs="Arial"/>
-        </w:rPr>
-      </w:pPr>
-      <w:r>
-        <w:rPr>
-          <w:rFonts w:ascii="Arial" w:hAnsi="Arial" w:cs="Arial"/>
-        </w:rPr>
-        <w:t>Product development</w:t>
+        <w:outlineLvl w:val="1"/>
+        <w:rPr>
+          <w:rFonts w:ascii="Arial" w:hAnsi="Arial" w:cs="Arial"/>
+        </w:rPr>
+      </w:pPr>
+      <w:r>
+        <w:rPr>
+          <w:rFonts w:ascii="Arial" w:hAnsi="Arial" w:cs="Arial"/>
+        </w:rPr>
+        <w:t>The Managing partner, is responsible for developing CS measures and plans on how to establish proper mechanisms for customer satisfaction</w:t>
       </w:r>
     </w:p>
     <w:p>
@@ -10837,7 +11667,7 @@
         <w:rPr>
           <w:rFonts w:ascii="Arial" w:hAnsi="Arial" w:cs="Arial"/>
         </w:rPr>
-        <w:t>What qualities do you need in a location?  Describe the type of location you will have.</w:t>
+        <w:t>The following section describes the location that the BMPI desires to obtain for business purposes:</w:t>
       </w:r>
     </w:p>
     <w:p>
@@ -10873,7 +11703,25 @@
         <w:rPr>
           <w:rFonts w:ascii="Arial" w:hAnsi="Arial" w:cs="Arial"/>
         </w:rPr>
-        <w:t>Space; how much?</w:t>
+        <w:t>Space</w:t>
+      </w:r>
+      <w:r>
+        <w:rPr>
+          <w:rFonts w:ascii="Arial" w:hAnsi="Arial" w:cs="Arial"/>
+        </w:rPr>
+        <w:t>:</w:t>
+      </w:r>
+      <w:r>
+        <w:rPr>
+          <w:rFonts w:ascii="Arial" w:hAnsi="Arial" w:cs="Arial"/>
+        </w:rPr>
+        <w:t xml:space="preserve"> </w:t>
+      </w:r>
+      <w:r>
+        <w:rPr>
+          <w:rFonts w:ascii="Arial" w:hAnsi="Arial" w:cs="Arial"/>
+        </w:rPr>
+        <w:t xml:space="preserve">Small rental space </w:t>
       </w:r>
     </w:p>
     <w:p>
@@ -10892,7 +11740,7 @@
         <w:rPr>
           <w:rFonts w:ascii="Arial" w:hAnsi="Arial" w:cs="Arial"/>
         </w:rPr>
-        <w:t>Type of building</w:t>
+        <w:t xml:space="preserve">Capacity: Good for around 4-8 people </w:t>
       </w:r>
     </w:p>
     <w:p>
@@ -10911,7 +11759,7 @@
         <w:rPr>
           <w:rFonts w:ascii="Arial" w:hAnsi="Arial" w:cs="Arial"/>
         </w:rPr>
-        <w:t>Zoning</w:t>
+        <w:t>Building Type: Apartment space / Flat</w:t>
       </w:r>
     </w:p>
     <w:p>
@@ -10932,6 +11780,14 @@
         </w:rPr>
         <w:t>Power and other utilities</w:t>
       </w:r>
+      <w:r>
+        <w:rPr>
+          <w:rFonts w:ascii="Arial" w:hAnsi="Arial" w:cs="Arial"/>
+        </w:rPr>
+        <w:t>: Has electricity, water</w:t>
+      </w:r>
+      <w:bookmarkStart w:id="15" w:name="_GoBack"/>
+      <w:bookmarkEnd w:id="15"/>
     </w:p>
     <w:p>
       <w:pPr>
@@ -11032,6 +11888,7 @@
         <w:rPr>
           <w:rFonts w:ascii="Arial" w:hAnsi="Arial" w:cs="Arial"/>
         </w:rPr>
+        <w:lastRenderedPageBreak/>
         <w:t>Construction?  Most new companies should not sink capital into construction, but if you are planning to build, then costs and specifications will be a big part of your plan.</w:t>
       </w:r>
     </w:p>
@@ -11115,7 +11972,6 @@
         <w:rPr>
           <w:rFonts w:ascii="Arial" w:hAnsi="Arial" w:cs="Arial"/>
         </w:rPr>
-        <w:lastRenderedPageBreak/>
         <w:t>Licensing and bonding requirements</w:t>
       </w:r>
     </w:p>
@@ -11436,7 +12292,7 @@
         <w:rPr>
           <w:rFonts w:ascii="Arial" w:hAnsi="Arial" w:cs="Arial"/>
         </w:rPr>
-        <w:t>Inventory</w:t>
+        <w:t>Credit Policies</w:t>
       </w:r>
     </w:p>
     <w:p>
@@ -11449,23 +12305,13 @@
           <w:rFonts w:ascii="Arial" w:hAnsi="Arial" w:cs="Arial"/>
         </w:rPr>
       </w:pPr>
-      <w:r>
-        <w:rPr>
-          <w:rFonts w:ascii="Arial" w:hAnsi="Arial" w:cs="Arial"/>
-        </w:rPr>
-        <w:t>What kin</w:t>
-      </w:r>
-      <w:r>
-        <w:rPr>
-          <w:rFonts w:ascii="Arial" w:hAnsi="Arial" w:cs="Arial"/>
-        </w:rPr>
-        <w:t xml:space="preserve">d of inventory will be </w:t>
-      </w:r>
-      <w:r>
-        <w:rPr>
-          <w:rFonts w:ascii="Arial" w:hAnsi="Arial" w:cs="Arial"/>
-        </w:rPr>
-        <w:t>kept:  raw materials, supplies, finished goods?</w:t>
+      <w:bookmarkStart w:id="16" w:name="_Toc504472916"/>
+      <w:bookmarkStart w:id="17" w:name="_Toc504556001"/>
+      <w:r>
+        <w:rPr>
+          <w:rFonts w:ascii="Arial" w:hAnsi="Arial" w:cs="Arial"/>
+        </w:rPr>
+        <w:t>Do you plan to sell on credit?</w:t>
       </w:r>
     </w:p>
     <w:p>
@@ -11482,7 +12328,7 @@
         <w:rPr>
           <w:rFonts w:ascii="Arial" w:hAnsi="Arial" w:cs="Arial"/>
         </w:rPr>
-        <w:t>Average value in stock (i.e., what is your inventory investment)?</w:t>
+        <w:t>Do you really need to sell on credit?  Is it customary in your industry and expected by your clientele?</w:t>
       </w:r>
     </w:p>
     <w:p>
@@ -11499,290 +12345,7 @@
         <w:rPr>
           <w:rFonts w:ascii="Arial" w:hAnsi="Arial" w:cs="Arial"/>
         </w:rPr>
-        <w:t>Rate of turnover and how</w:t>
-      </w:r>
-      <w:r>
-        <w:rPr>
-          <w:rFonts w:ascii="Arial" w:hAnsi="Arial" w:cs="Arial"/>
-        </w:rPr>
-        <w:t xml:space="preserve"> this compare</w:t>
-      </w:r>
-      <w:r>
-        <w:rPr>
-          <w:rFonts w:ascii="Arial" w:hAnsi="Arial" w:cs="Arial"/>
-        </w:rPr>
-        <w:t>s</w:t>
-      </w:r>
-      <w:r>
-        <w:rPr>
-          <w:rFonts w:ascii="Arial" w:hAnsi="Arial" w:cs="Arial"/>
-        </w:rPr>
-        <w:t xml:space="preserve"> to industry averages?</w:t>
-      </w:r>
-    </w:p>
-    <w:p>
-      <w:pPr>
-        <w:pStyle w:val="NormalWeb"/>
-        <w:spacing w:before="120" w:after="120"/>
-        <w:ind w:right="0"/>
-        <w:outlineLvl w:val="1"/>
-        <w:rPr>
-          <w:rFonts w:ascii="Arial" w:hAnsi="Arial" w:cs="Arial"/>
-        </w:rPr>
-      </w:pPr>
-      <w:r>
-        <w:rPr>
-          <w:rFonts w:ascii="Arial" w:hAnsi="Arial" w:cs="Arial"/>
-        </w:rPr>
-        <w:t>Seasonal buildups?</w:t>
-      </w:r>
-    </w:p>
-    <w:p>
-      <w:pPr>
-        <w:pStyle w:val="NormalWeb"/>
-        <w:spacing w:before="120" w:after="120"/>
-        <w:ind w:right="0"/>
-        <w:outlineLvl w:val="1"/>
-        <w:rPr>
-          <w:rFonts w:ascii="Arial" w:hAnsi="Arial" w:cs="Arial"/>
-        </w:rPr>
-      </w:pPr>
-      <w:r>
-        <w:rPr>
-          <w:rFonts w:ascii="Arial" w:hAnsi="Arial" w:cs="Arial"/>
-        </w:rPr>
-        <w:t>Lead-time for ordering?</w:t>
-      </w:r>
-    </w:p>
-    <w:p>
-      <w:pPr>
-        <w:pStyle w:val="Heading2"/>
-        <w:spacing w:before="240" w:after="120"/>
-        <w:rPr>
-          <w:rFonts w:ascii="Arial" w:hAnsi="Arial" w:cs="Arial"/>
-        </w:rPr>
-      </w:pPr>
-      <w:r>
-        <w:rPr>
-          <w:rFonts w:ascii="Arial" w:hAnsi="Arial" w:cs="Arial"/>
-        </w:rPr>
-        <w:t>Suppliers</w:t>
-      </w:r>
-    </w:p>
-    <w:p>
-      <w:pPr>
-        <w:pStyle w:val="NormalWeb"/>
-        <w:keepNext/>
-        <w:spacing w:before="120" w:after="120"/>
-        <w:ind w:right="0"/>
-        <w:outlineLvl w:val="1"/>
-        <w:rPr>
-          <w:rFonts w:ascii="Arial" w:hAnsi="Arial" w:cs="Arial"/>
-        </w:rPr>
-      </w:pPr>
-      <w:r>
-        <w:rPr>
-          <w:rFonts w:ascii="Arial" w:hAnsi="Arial" w:cs="Arial"/>
-        </w:rPr>
-        <w:t>Identify key suppliers.</w:t>
-      </w:r>
-    </w:p>
-    <w:p>
-      <w:pPr>
-        <w:pStyle w:val="NormalWeb"/>
-        <w:keepNext/>
-        <w:numPr>
-          <w:ilvl w:val="0"/>
-          <w:numId w:val="8"/>
-        </w:numPr>
-        <w:outlineLvl w:val="1"/>
-        <w:rPr>
-          <w:rFonts w:ascii="Arial" w:hAnsi="Arial" w:cs="Arial"/>
-        </w:rPr>
-      </w:pPr>
-      <w:r>
-        <w:rPr>
-          <w:rFonts w:ascii="Arial" w:hAnsi="Arial" w:cs="Arial"/>
-        </w:rPr>
-        <w:t>Names &amp; addresses</w:t>
-      </w:r>
-    </w:p>
-    <w:p>
-      <w:pPr>
-        <w:pStyle w:val="NormalWeb"/>
-        <w:keepNext/>
-        <w:numPr>
-          <w:ilvl w:val="0"/>
-          <w:numId w:val="8"/>
-        </w:numPr>
-        <w:outlineLvl w:val="1"/>
-        <w:rPr>
-          <w:rFonts w:ascii="Arial" w:hAnsi="Arial" w:cs="Arial"/>
-        </w:rPr>
-      </w:pPr>
-      <w:r>
-        <w:rPr>
-          <w:rFonts w:ascii="Arial" w:hAnsi="Arial" w:cs="Arial"/>
-        </w:rPr>
-        <w:t>Type &amp; amount of inventory furnished</w:t>
-      </w:r>
-    </w:p>
-    <w:p>
-      <w:pPr>
-        <w:pStyle w:val="NormalWeb"/>
-        <w:keepNext/>
-        <w:numPr>
-          <w:ilvl w:val="0"/>
-          <w:numId w:val="8"/>
-        </w:numPr>
-        <w:outlineLvl w:val="1"/>
-        <w:rPr>
-          <w:rFonts w:ascii="Arial" w:hAnsi="Arial" w:cs="Arial"/>
-        </w:rPr>
-      </w:pPr>
-      <w:r>
-        <w:rPr>
-          <w:rFonts w:ascii="Arial" w:hAnsi="Arial" w:cs="Arial"/>
-        </w:rPr>
-        <w:t>Credit &amp; delivery policies</w:t>
-      </w:r>
-    </w:p>
-    <w:p>
-      <w:pPr>
-        <w:pStyle w:val="NormalWeb"/>
-        <w:numPr>
-          <w:ilvl w:val="0"/>
-          <w:numId w:val="8"/>
-        </w:numPr>
-        <w:outlineLvl w:val="1"/>
-        <w:rPr>
-          <w:rFonts w:ascii="Arial" w:hAnsi="Arial" w:cs="Arial"/>
-        </w:rPr>
-      </w:pPr>
-      <w:r>
-        <w:rPr>
-          <w:rFonts w:ascii="Arial" w:hAnsi="Arial" w:cs="Arial"/>
-        </w:rPr>
-        <w:t>History &amp; reliability</w:t>
-      </w:r>
-    </w:p>
-    <w:p>
-      <w:pPr>
-        <w:pStyle w:val="NormalWeb"/>
-        <w:spacing w:before="120" w:after="120"/>
-        <w:ind w:right="0"/>
-        <w:outlineLvl w:val="1"/>
-        <w:rPr>
-          <w:rFonts w:ascii="Arial" w:hAnsi="Arial" w:cs="Arial"/>
-        </w:rPr>
-      </w:pPr>
-      <w:r>
-        <w:rPr>
-          <w:rFonts w:ascii="Arial" w:hAnsi="Arial" w:cs="Arial"/>
-        </w:rPr>
         <w:lastRenderedPageBreak/>
-        <w:t>Should you have more than one supplier for critical items (as a backup)?</w:t>
-      </w:r>
-    </w:p>
-    <w:p>
-      <w:pPr>
-        <w:pStyle w:val="NormalWeb"/>
-        <w:spacing w:before="120" w:after="120"/>
-        <w:ind w:right="0"/>
-        <w:outlineLvl w:val="1"/>
-        <w:rPr>
-          <w:rFonts w:ascii="Arial" w:hAnsi="Arial" w:cs="Arial"/>
-        </w:rPr>
-      </w:pPr>
-      <w:r>
-        <w:rPr>
-          <w:rFonts w:ascii="Arial" w:hAnsi="Arial" w:cs="Arial"/>
-        </w:rPr>
-        <w:t>Do you expect shortages or short term delivery problems?</w:t>
-      </w:r>
-    </w:p>
-    <w:p>
-      <w:pPr>
-        <w:pStyle w:val="NormalWeb"/>
-        <w:spacing w:before="120" w:after="120"/>
-        <w:ind w:right="0"/>
-        <w:outlineLvl w:val="1"/>
-        <w:rPr>
-          <w:rFonts w:ascii="Arial" w:hAnsi="Arial" w:cs="Arial"/>
-        </w:rPr>
-      </w:pPr>
-      <w:r>
-        <w:rPr>
-          <w:rFonts w:ascii="Arial" w:hAnsi="Arial" w:cs="Arial"/>
-        </w:rPr>
-        <w:t>Are supply costs steady or fluctuating?  If fluctuating, how would you deal with changing costs?</w:t>
-      </w:r>
-    </w:p>
-    <w:p>
-      <w:pPr>
-        <w:pStyle w:val="Heading2"/>
-        <w:spacing w:before="240" w:after="120"/>
-        <w:rPr>
-          <w:rFonts w:ascii="Arial" w:hAnsi="Arial" w:cs="Arial"/>
-        </w:rPr>
-      </w:pPr>
-      <w:r>
-        <w:rPr>
-          <w:rFonts w:ascii="Arial" w:hAnsi="Arial" w:cs="Arial"/>
-        </w:rPr>
-        <w:t>Credit Policies</w:t>
-      </w:r>
-    </w:p>
-    <w:p>
-      <w:pPr>
-        <w:pStyle w:val="NormalWeb"/>
-        <w:spacing w:before="120" w:after="120"/>
-        <w:ind w:right="0"/>
-        <w:outlineLvl w:val="1"/>
-        <w:rPr>
-          <w:rFonts w:ascii="Arial" w:hAnsi="Arial" w:cs="Arial"/>
-        </w:rPr>
-      </w:pPr>
-      <w:bookmarkStart w:id="17" w:name="_Toc504472916"/>
-      <w:bookmarkStart w:id="18" w:name="_Toc504556001"/>
-      <w:r>
-        <w:rPr>
-          <w:rFonts w:ascii="Arial" w:hAnsi="Arial" w:cs="Arial"/>
-        </w:rPr>
-        <w:t>Do you plan to sell on credit?</w:t>
-      </w:r>
-    </w:p>
-    <w:p>
-      <w:pPr>
-        <w:pStyle w:val="NormalWeb"/>
-        <w:spacing w:before="120" w:after="120"/>
-        <w:ind w:right="0"/>
-        <w:outlineLvl w:val="1"/>
-        <w:rPr>
-          <w:rFonts w:ascii="Arial" w:hAnsi="Arial" w:cs="Arial"/>
-        </w:rPr>
-      </w:pPr>
-      <w:r>
-        <w:rPr>
-          <w:rFonts w:ascii="Arial" w:hAnsi="Arial" w:cs="Arial"/>
-        </w:rPr>
-        <w:t>Do you really need to sell on credit?  Is it customary in your industry and expected by your clientele?</w:t>
-      </w:r>
-    </w:p>
-    <w:p>
-      <w:pPr>
-        <w:pStyle w:val="NormalWeb"/>
-        <w:spacing w:before="120" w:after="120"/>
-        <w:ind w:right="0"/>
-        <w:outlineLvl w:val="1"/>
-        <w:rPr>
-          <w:rFonts w:ascii="Arial" w:hAnsi="Arial" w:cs="Arial"/>
-        </w:rPr>
-      </w:pPr>
-      <w:r>
-        <w:rPr>
-          <w:rFonts w:ascii="Arial" w:hAnsi="Arial" w:cs="Arial"/>
-        </w:rPr>
         <w:t>If yes, what policies will you have about who gets credit and how much?</w:t>
       </w:r>
     </w:p>
@@ -12344,14 +12907,7 @@
         <w:rPr>
           <w:rFonts w:ascii="Arial" w:hAnsi="Arial" w:cs="Arial"/>
         </w:rPr>
-        <w:t xml:space="preserve">You should also age your Accounts Payable, what you owe to your suppliers.  This helps you plan who to pay and when.  Paying too early depletes your cash, but paying </w:t>
-      </w:r>
-      <w:r>
-        <w:rPr>
-          <w:rFonts w:ascii="Arial" w:hAnsi="Arial" w:cs="Arial"/>
-        </w:rPr>
-        <w:lastRenderedPageBreak/>
-        <w:t>late can cost you valuable discounts and damage your credit.  (Hint: if you know you will be late making a payment, call the creditor before the due date.  It tends to relax them.)</w:t>
+        <w:t>You should also age your Accounts Payable, what you owe to your suppliers.  This helps you plan who to pay and when.  Paying too early depletes your cash, but paying late can cost you valuable discounts and damage your credit.  (Hint: if you know you will be late making a payment, call the creditor before the due date.  It tends to relax them.)</w:t>
       </w:r>
     </w:p>
     <w:p>
@@ -12727,7 +13283,7 @@
       <w:r>
         <w:br w:type="page"/>
       </w:r>
-      <w:bookmarkStart w:id="19" w:name="_Toc415245100"/>
+      <w:bookmarkStart w:id="18" w:name="_Toc415245100"/>
       <w:r>
         <w:lastRenderedPageBreak/>
         <w:t xml:space="preserve">Management and </w:t>
@@ -12738,9 +13294,9 @@
       <w:r>
         <w:t>rganization</w:t>
       </w:r>
+      <w:bookmarkEnd w:id="16"/>
       <w:bookmarkEnd w:id="17"/>
       <w:bookmarkEnd w:id="18"/>
-      <w:bookmarkEnd w:id="19"/>
     </w:p>
     <w:p>
       <w:pPr>
@@ -12947,7 +13503,39 @@
         <w:rPr>
           <w:rFonts w:ascii="Arial" w:hAnsi="Arial" w:cs="Arial"/>
         </w:rPr>
-        <w:t>The company’s capitalist partner must be able to satisfy the need of investors and be the front – man for the involved external entities in the business. The capitalist partner, though socially and financially invested within the company, must be able to separate himself from the company and be a venture capitalist in the eyes of our company’s clients. Through this, credibility is established.</w:t>
+        <w:t xml:space="preserve">The </w:t>
+      </w:r>
+      <w:r>
+        <w:rPr>
+          <w:rFonts w:ascii="Arial" w:hAnsi="Arial" w:cs="Arial"/>
+        </w:rPr>
+        <w:t>Company’s</w:t>
+      </w:r>
+      <w:r>
+        <w:rPr>
+          <w:rFonts w:ascii="Arial" w:hAnsi="Arial" w:cs="Arial"/>
+        </w:rPr>
+        <w:t xml:space="preserve"> capitalist partner must be able to satisfy the need of investors and be the front – man for the involved external entities in the business. The capitalist partner, though socially and financially invested within the company, must be able to separate himself from the company and be a venture capitalist in the eyes of our company’s clients. Through this, credibility is established.</w:t>
+      </w:r>
+    </w:p>
+    <w:p>
+      <w:pPr>
+        <w:pStyle w:val="NormalWeb"/>
+        <w:spacing w:before="120" w:after="120"/>
+        <w:ind w:right="0"/>
+        <w:jc w:val="center"/>
+        <w:outlineLvl w:val="1"/>
+        <w:rPr>
+          <w:rFonts w:ascii="Arial" w:hAnsi="Arial" w:cs="Arial"/>
+          <w:b/>
+        </w:rPr>
+      </w:pPr>
+      <w:r>
+        <w:rPr>
+          <w:rFonts w:ascii="Arial" w:hAnsi="Arial" w:cs="Arial"/>
+          <w:b/>
+        </w:rPr>
+        <w:t>Table 4: Partners</w:t>
       </w:r>
     </w:p>
     <w:tbl>
@@ -13262,6 +13850,7 @@
         <w:rPr>
           <w:rFonts w:ascii="Arial" w:hAnsi="Arial" w:cs="Arial"/>
         </w:rPr>
+        <w:lastRenderedPageBreak/>
         <w:t>Designers – For graphical support, design and logo - making</w:t>
       </w:r>
     </w:p>
@@ -13283,7 +13872,6 @@
         <w:rPr>
           <w:rFonts w:ascii="Arial" w:hAnsi="Arial" w:cs="Arial"/>
         </w:rPr>
-        <w:lastRenderedPageBreak/>
         <w:t>Developers – For development (coding) and maintenance (fixing)</w:t>
       </w:r>
     </w:p>
@@ -13355,6 +13943,10 @@
     <w:p>
       <w:pPr>
         <w:pStyle w:val="NormalWeb"/>
+        <w:numPr>
+          <w:ilvl w:val="0"/>
+          <w:numId w:val="23"/>
+        </w:numPr>
         <w:spacing w:before="120" w:after="120"/>
         <w:ind w:right="0"/>
         <w:outlineLvl w:val="1"/>
@@ -13377,9 +13969,120 @@
       <w:r>
         <w:rPr>
           <w:rFonts w:ascii="Arial" w:hAnsi="Arial" w:cs="Arial"/>
+        </w:rPr>
+        <w:t>Prov</w:t>
+      </w:r>
+      <w:r>
+        <w:rPr>
+          <w:rFonts w:ascii="Arial" w:hAnsi="Arial" w:cs="Arial"/>
+        </w:rPr>
+        <w:t>ision of legal advice and duties</w:t>
+      </w:r>
+      <w:r>
+        <w:rPr>
+          <w:rFonts w:ascii="Arial" w:hAnsi="Arial" w:cs="Arial"/>
+        </w:rPr>
+        <w:t xml:space="preserve"> of the company and each partner, for consultation in the event of legal crises / exigent circumstances</w:t>
+      </w:r>
+    </w:p>
+    <w:p>
+      <w:pPr>
+        <w:pStyle w:val="NormalWeb"/>
+        <w:numPr>
+          <w:ilvl w:val="0"/>
+          <w:numId w:val="23"/>
+        </w:numPr>
+        <w:spacing w:before="120" w:after="120"/>
+        <w:ind w:right="0"/>
+        <w:outlineLvl w:val="1"/>
+        <w:rPr>
+          <w:rFonts w:ascii="Arial" w:hAnsi="Arial" w:cs="Arial"/>
+        </w:rPr>
+      </w:pPr>
+      <w:r>
+        <w:rPr>
+          <w:rFonts w:ascii="Arial" w:hAnsi="Arial" w:cs="Arial"/>
+        </w:rPr>
+        <w:t>Accountant</w:t>
+      </w:r>
+      <w:r>
+        <w:rPr>
+          <w:rFonts w:ascii="Arial" w:hAnsi="Arial" w:cs="Arial"/>
+        </w:rPr>
+        <w:t xml:space="preserve">: </w:t>
+      </w:r>
+      <w:r>
+        <w:rPr>
+          <w:rFonts w:ascii="Arial" w:hAnsi="Arial" w:cs="Arial"/>
+        </w:rPr>
+        <w:t>Handling of accounting issues, by provision of guidelines to employed accountant of company and to the partners about accounts and finances</w:t>
+      </w:r>
+    </w:p>
+    <w:p>
+      <w:pPr>
+        <w:pStyle w:val="NormalWeb"/>
+        <w:numPr>
+          <w:ilvl w:val="0"/>
+          <w:numId w:val="23"/>
+        </w:numPr>
+        <w:spacing w:before="120" w:after="120"/>
+        <w:ind w:right="0"/>
+        <w:outlineLvl w:val="1"/>
+        <w:rPr>
+          <w:rFonts w:ascii="Arial" w:hAnsi="Arial" w:cs="Arial"/>
+        </w:rPr>
+      </w:pPr>
+      <w:r>
+        <w:rPr>
+          <w:rFonts w:ascii="Arial" w:hAnsi="Arial" w:cs="Arial"/>
+        </w:rPr>
+        <w:t>Insurance agent</w:t>
+      </w:r>
+      <w:r>
+        <w:rPr>
+          <w:rFonts w:ascii="Arial" w:hAnsi="Arial" w:cs="Arial"/>
+        </w:rPr>
+        <w:t xml:space="preserve">: </w:t>
+      </w:r>
+      <w:r>
+        <w:rPr>
+          <w:rFonts w:ascii="Arial" w:hAnsi="Arial" w:cs="Arial"/>
+        </w:rPr>
+        <w:t>Provision of insurance regulations and coverage of the plans used by the company</w:t>
+      </w:r>
+    </w:p>
+    <w:p>
+      <w:pPr>
+        <w:pStyle w:val="NormalWeb"/>
+        <w:numPr>
+          <w:ilvl w:val="0"/>
+          <w:numId w:val="23"/>
+        </w:numPr>
+        <w:spacing w:before="120" w:after="120"/>
+        <w:ind w:right="0"/>
+        <w:outlineLvl w:val="1"/>
+        <w:rPr>
+          <w:rFonts w:ascii="Arial" w:hAnsi="Arial" w:cs="Arial"/>
           <w:b/>
         </w:rPr>
-        <w:t>Judge Francis Rafil</w:t>
+      </w:pPr>
+      <w:r>
+        <w:rPr>
+          <w:rFonts w:ascii="Arial" w:hAnsi="Arial" w:cs="Arial"/>
+        </w:rPr>
+        <w:t>Banker</w:t>
+      </w:r>
+      <w:r>
+        <w:rPr>
+          <w:rFonts w:ascii="Arial" w:hAnsi="Arial" w:cs="Arial"/>
+        </w:rPr>
+        <w:t xml:space="preserve">: </w:t>
+      </w:r>
+      <w:r>
+        <w:rPr>
+          <w:rFonts w:ascii="Arial" w:hAnsi="Arial" w:cs="Arial"/>
+        </w:rPr>
+        <w:t>Banking, and other transactional issues are to be pinpointed and raised to gain advice / personal take on the matter</w:t>
       </w:r>
     </w:p>
     <w:p>
@@ -13387,31 +14090,291 @@
         <w:pStyle w:val="NormalWeb"/>
         <w:spacing w:before="120" w:after="120"/>
         <w:ind w:right="0"/>
-        <w:outlineLvl w:val="1"/>
-        <w:rPr>
-          <w:rFonts w:ascii="Arial" w:hAnsi="Arial" w:cs="Arial"/>
-        </w:rPr>
-      </w:pPr>
-      <w:r>
-        <w:rPr>
-          <w:rFonts w:ascii="Arial" w:hAnsi="Arial" w:cs="Arial"/>
-        </w:rPr>
-        <w:t>Accountant</w:t>
-      </w:r>
-      <w:r>
-        <w:rPr>
-          <w:rFonts w:ascii="Arial" w:hAnsi="Arial" w:cs="Arial"/>
-        </w:rPr>
-        <w:t xml:space="preserve">: </w:t>
-      </w:r>
-      <w:r>
+        <w:jc w:val="center"/>
+        <w:outlineLvl w:val="1"/>
         <w:rPr>
           <w:rFonts w:ascii="Arial" w:hAnsi="Arial" w:cs="Arial"/>
           <w:b/>
         </w:rPr>
-        <w:t>Ms. Mariveth Elizondo</w:t>
-      </w:r>
-    </w:p>
+      </w:pPr>
+      <w:r>
+        <w:rPr>
+          <w:rFonts w:ascii="Arial" w:hAnsi="Arial" w:cs="Arial"/>
+          <w:b/>
+        </w:rPr>
+        <w:t>Table 5: Board of Trustees</w:t>
+      </w:r>
+    </w:p>
+    <w:tbl>
+      <w:tblPr>
+        <w:tblStyle w:val="GridTable4-Accent6"/>
+        <w:tblW w:w="0" w:type="auto"/>
+        <w:tblLook w:val="04A0" w:firstRow="1" w:lastRow="0" w:firstColumn="1" w:lastColumn="0" w:noHBand="0" w:noVBand="1"/>
+      </w:tblPr>
+      <w:tblGrid>
+        <w:gridCol w:w="4675"/>
+        <w:gridCol w:w="4675"/>
+      </w:tblGrid>
+      <w:tr>
+        <w:trPr>
+          <w:cnfStyle w:val="100000000000" w:firstRow="1" w:lastRow="0" w:firstColumn="0" w:lastColumn="0" w:oddVBand="0" w:evenVBand="0" w:oddHBand="0" w:evenHBand="0" w:firstRowFirstColumn="0" w:firstRowLastColumn="0" w:lastRowFirstColumn="0" w:lastRowLastColumn="0"/>
+        </w:trPr>
+        <w:tc>
+          <w:tcPr>
+            <w:cnfStyle w:val="001000000000" w:firstRow="0" w:lastRow="0" w:firstColumn="1" w:lastColumn="0" w:oddVBand="0" w:evenVBand="0" w:oddHBand="0" w:evenHBand="0" w:firstRowFirstColumn="0" w:firstRowLastColumn="0" w:lastRowFirstColumn="0" w:lastRowLastColumn="0"/>
+            <w:tcW w:w="4675" w:type="dxa"/>
+          </w:tcPr>
+          <w:p>
+            <w:pPr>
+              <w:pStyle w:val="NormalWeb"/>
+              <w:spacing w:before="120" w:after="120"/>
+              <w:ind w:right="0"/>
+              <w:jc w:val="center"/>
+              <w:outlineLvl w:val="1"/>
+              <w:rPr>
+                <w:rFonts w:ascii="Arial" w:hAnsi="Arial" w:cs="Arial"/>
+              </w:rPr>
+            </w:pPr>
+            <w:r>
+              <w:rPr>
+                <w:rFonts w:ascii="Arial" w:hAnsi="Arial" w:cs="Arial"/>
+              </w:rPr>
+              <w:t>Board Responsibilities</w:t>
+            </w:r>
+          </w:p>
+        </w:tc>
+        <w:tc>
+          <w:tcPr>
+            <w:tcW w:w="4675" w:type="dxa"/>
+          </w:tcPr>
+          <w:p>
+            <w:pPr>
+              <w:pStyle w:val="NormalWeb"/>
+              <w:spacing w:before="120" w:after="120"/>
+              <w:ind w:right="0"/>
+              <w:jc w:val="center"/>
+              <w:outlineLvl w:val="1"/>
+              <w:cnfStyle w:val="100000000000" w:firstRow="1" w:lastRow="0" w:firstColumn="0" w:lastColumn="0" w:oddVBand="0" w:evenVBand="0" w:oddHBand="0" w:evenHBand="0" w:firstRowFirstColumn="0" w:firstRowLastColumn="0" w:lastRowFirstColumn="0" w:lastRowLastColumn="0"/>
+              <w:rPr>
+                <w:rFonts w:ascii="Arial" w:hAnsi="Arial" w:cs="Arial"/>
+              </w:rPr>
+            </w:pPr>
+            <w:r>
+              <w:rPr>
+                <w:rFonts w:ascii="Arial" w:hAnsi="Arial" w:cs="Arial"/>
+              </w:rPr>
+              <w:t>Trustee</w:t>
+            </w:r>
+          </w:p>
+        </w:tc>
+      </w:tr>
+      <w:tr>
+        <w:trPr>
+          <w:cnfStyle w:val="000000100000" w:firstRow="0" w:lastRow="0" w:firstColumn="0" w:lastColumn="0" w:oddVBand="0" w:evenVBand="0" w:oddHBand="1" w:evenHBand="0" w:firstRowFirstColumn="0" w:firstRowLastColumn="0" w:lastRowFirstColumn="0" w:lastRowLastColumn="0"/>
+        </w:trPr>
+        <w:tc>
+          <w:tcPr>
+            <w:cnfStyle w:val="001000000000" w:firstRow="0" w:lastRow="0" w:firstColumn="1" w:lastColumn="0" w:oddVBand="0" w:evenVBand="0" w:oddHBand="0" w:evenHBand="0" w:firstRowFirstColumn="0" w:firstRowLastColumn="0" w:lastRowFirstColumn="0" w:lastRowLastColumn="0"/>
+            <w:tcW w:w="4675" w:type="dxa"/>
+          </w:tcPr>
+          <w:p>
+            <w:pPr>
+              <w:pStyle w:val="NormalWeb"/>
+              <w:spacing w:before="120" w:after="120"/>
+              <w:jc w:val="center"/>
+              <w:outlineLvl w:val="1"/>
+              <w:rPr>
+                <w:rFonts w:ascii="Arial" w:hAnsi="Arial" w:cs="Arial"/>
+              </w:rPr>
+            </w:pPr>
+            <w:r>
+              <w:rPr>
+                <w:rFonts w:ascii="Arial" w:hAnsi="Arial" w:cs="Arial"/>
+              </w:rPr>
+              <w:t>Attorney</w:t>
+            </w:r>
+          </w:p>
+        </w:tc>
+        <w:tc>
+          <w:tcPr>
+            <w:tcW w:w="4675" w:type="dxa"/>
+          </w:tcPr>
+          <w:p>
+            <w:pPr>
+              <w:pStyle w:val="NormalWeb"/>
+              <w:spacing w:before="120" w:after="120"/>
+              <w:ind w:right="0"/>
+              <w:jc w:val="center"/>
+              <w:outlineLvl w:val="1"/>
+              <w:cnfStyle w:val="000000100000" w:firstRow="0" w:lastRow="0" w:firstColumn="0" w:lastColumn="0" w:oddVBand="0" w:evenVBand="0" w:oddHBand="1" w:evenHBand="0" w:firstRowFirstColumn="0" w:firstRowLastColumn="0" w:lastRowFirstColumn="0" w:lastRowLastColumn="0"/>
+              <w:rPr>
+                <w:rFonts w:ascii="Arial" w:hAnsi="Arial" w:cs="Arial"/>
+              </w:rPr>
+            </w:pPr>
+            <w:r>
+              <w:rPr>
+                <w:rFonts w:ascii="Arial" w:hAnsi="Arial" w:cs="Arial"/>
+                <w:b/>
+              </w:rPr>
+              <w:t>Judge Francis Rafil</w:t>
+            </w:r>
+          </w:p>
+        </w:tc>
+      </w:tr>
+      <w:tr>
+        <w:tc>
+          <w:tcPr>
+            <w:cnfStyle w:val="001000000000" w:firstRow="0" w:lastRow="0" w:firstColumn="1" w:lastColumn="0" w:oddVBand="0" w:evenVBand="0" w:oddHBand="0" w:evenHBand="0" w:firstRowFirstColumn="0" w:firstRowLastColumn="0" w:lastRowFirstColumn="0" w:lastRowLastColumn="0"/>
+            <w:tcW w:w="4675" w:type="dxa"/>
+          </w:tcPr>
+          <w:p>
+            <w:pPr>
+              <w:pStyle w:val="NormalWeb"/>
+              <w:spacing w:before="120" w:after="120"/>
+              <w:jc w:val="center"/>
+              <w:outlineLvl w:val="1"/>
+              <w:rPr>
+                <w:rFonts w:ascii="Arial" w:hAnsi="Arial" w:cs="Arial"/>
+              </w:rPr>
+            </w:pPr>
+            <w:r>
+              <w:rPr>
+                <w:rFonts w:ascii="Arial" w:hAnsi="Arial" w:cs="Arial"/>
+              </w:rPr>
+              <w:t>Accountant</w:t>
+            </w:r>
+          </w:p>
+        </w:tc>
+        <w:tc>
+          <w:tcPr>
+            <w:tcW w:w="4675" w:type="dxa"/>
+          </w:tcPr>
+          <w:p>
+            <w:pPr>
+              <w:pStyle w:val="NormalWeb"/>
+              <w:spacing w:before="120" w:after="120"/>
+              <w:ind w:right="0"/>
+              <w:jc w:val="center"/>
+              <w:outlineLvl w:val="1"/>
+              <w:cnfStyle w:val="000000000000" w:firstRow="0" w:lastRow="0" w:firstColumn="0" w:lastColumn="0" w:oddVBand="0" w:evenVBand="0" w:oddHBand="0" w:evenHBand="0" w:firstRowFirstColumn="0" w:firstRowLastColumn="0" w:lastRowFirstColumn="0" w:lastRowLastColumn="0"/>
+              <w:rPr>
+                <w:rFonts w:ascii="Arial" w:hAnsi="Arial" w:cs="Arial"/>
+              </w:rPr>
+            </w:pPr>
+            <w:r>
+              <w:rPr>
+                <w:rFonts w:ascii="Arial" w:hAnsi="Arial" w:cs="Arial"/>
+                <w:b/>
+              </w:rPr>
+              <w:t>Ms. Mariveth Elizondo</w:t>
+            </w:r>
+          </w:p>
+        </w:tc>
+      </w:tr>
+      <w:tr>
+        <w:trPr>
+          <w:cnfStyle w:val="000000100000" w:firstRow="0" w:lastRow="0" w:firstColumn="0" w:lastColumn="0" w:oddVBand="0" w:evenVBand="0" w:oddHBand="1" w:evenHBand="0" w:firstRowFirstColumn="0" w:firstRowLastColumn="0" w:lastRowFirstColumn="0" w:lastRowLastColumn="0"/>
+        </w:trPr>
+        <w:tc>
+          <w:tcPr>
+            <w:cnfStyle w:val="001000000000" w:firstRow="0" w:lastRow="0" w:firstColumn="1" w:lastColumn="0" w:oddVBand="0" w:evenVBand="0" w:oddHBand="0" w:evenHBand="0" w:firstRowFirstColumn="0" w:firstRowLastColumn="0" w:lastRowFirstColumn="0" w:lastRowLastColumn="0"/>
+            <w:tcW w:w="4675" w:type="dxa"/>
+          </w:tcPr>
+          <w:p>
+            <w:pPr>
+              <w:pStyle w:val="NormalWeb"/>
+              <w:spacing w:before="120" w:after="120"/>
+              <w:jc w:val="center"/>
+              <w:outlineLvl w:val="1"/>
+              <w:rPr>
+                <w:rFonts w:ascii="Arial" w:hAnsi="Arial" w:cs="Arial"/>
+              </w:rPr>
+            </w:pPr>
+            <w:r>
+              <w:rPr>
+                <w:rFonts w:ascii="Arial" w:hAnsi="Arial" w:cs="Arial"/>
+              </w:rPr>
+              <w:t>Insurance Agent</w:t>
+            </w:r>
+          </w:p>
+        </w:tc>
+        <w:tc>
+          <w:tcPr>
+            <w:tcW w:w="4675" w:type="dxa"/>
+          </w:tcPr>
+          <w:p>
+            <w:pPr>
+              <w:pStyle w:val="NormalWeb"/>
+              <w:spacing w:before="120" w:after="120"/>
+              <w:ind w:right="0"/>
+              <w:jc w:val="center"/>
+              <w:outlineLvl w:val="1"/>
+              <w:cnfStyle w:val="000000100000" w:firstRow="0" w:lastRow="0" w:firstColumn="0" w:lastColumn="0" w:oddVBand="0" w:evenVBand="0" w:oddHBand="1" w:evenHBand="0" w:firstRowFirstColumn="0" w:firstRowLastColumn="0" w:lastRowFirstColumn="0" w:lastRowLastColumn="0"/>
+              <w:rPr>
+                <w:rFonts w:ascii="Arial" w:hAnsi="Arial" w:cs="Arial"/>
+              </w:rPr>
+            </w:pPr>
+            <w:r>
+              <w:rPr>
+                <w:rFonts w:ascii="Arial" w:hAnsi="Arial" w:cs="Arial"/>
+                <w:b/>
+              </w:rPr>
+              <w:t>Ms. Eva Perocho</w:t>
+            </w:r>
+          </w:p>
+        </w:tc>
+      </w:tr>
+      <w:tr>
+        <w:tc>
+          <w:tcPr>
+            <w:cnfStyle w:val="001000000000" w:firstRow="0" w:lastRow="0" w:firstColumn="1" w:lastColumn="0" w:oddVBand="0" w:evenVBand="0" w:oddHBand="0" w:evenHBand="0" w:firstRowFirstColumn="0" w:firstRowLastColumn="0" w:lastRowFirstColumn="0" w:lastRowLastColumn="0"/>
+            <w:tcW w:w="4675" w:type="dxa"/>
+          </w:tcPr>
+          <w:p>
+            <w:pPr>
+              <w:pStyle w:val="NormalWeb"/>
+              <w:spacing w:before="120" w:after="120"/>
+              <w:jc w:val="center"/>
+              <w:outlineLvl w:val="1"/>
+              <w:rPr>
+                <w:rFonts w:ascii="Arial" w:hAnsi="Arial" w:cs="Arial"/>
+              </w:rPr>
+            </w:pPr>
+            <w:r>
+              <w:rPr>
+                <w:rFonts w:ascii="Arial" w:hAnsi="Arial" w:cs="Arial"/>
+              </w:rPr>
+              <w:t>Banker</w:t>
+            </w:r>
+          </w:p>
+        </w:tc>
+        <w:tc>
+          <w:tcPr>
+            <w:tcW w:w="4675" w:type="dxa"/>
+          </w:tcPr>
+          <w:p>
+            <w:pPr>
+              <w:pStyle w:val="NormalWeb"/>
+              <w:spacing w:before="120" w:after="120"/>
+              <w:ind w:right="0"/>
+              <w:jc w:val="center"/>
+              <w:outlineLvl w:val="1"/>
+              <w:cnfStyle w:val="000000000000" w:firstRow="0" w:lastRow="0" w:firstColumn="0" w:lastColumn="0" w:oddVBand="0" w:evenVBand="0" w:oddHBand="0" w:evenHBand="0" w:firstRowFirstColumn="0" w:firstRowLastColumn="0" w:lastRowFirstColumn="0" w:lastRowLastColumn="0"/>
+              <w:rPr>
+                <w:rFonts w:ascii="Arial" w:hAnsi="Arial" w:cs="Arial"/>
+              </w:rPr>
+            </w:pPr>
+            <w:r>
+              <w:rPr>
+                <w:rFonts w:ascii="Arial" w:hAnsi="Arial" w:cs="Arial"/>
+                <w:b/>
+              </w:rPr>
+              <w:t>Mr. Clarence Noveloso</w:t>
+            </w:r>
+          </w:p>
+        </w:tc>
+      </w:tr>
+    </w:tbl>
     <w:p>
       <w:pPr>
         <w:pStyle w:val="NormalWeb"/>
@@ -13422,67 +14385,18 @@
           <w:rFonts w:ascii="Arial" w:hAnsi="Arial" w:cs="Arial"/>
         </w:rPr>
       </w:pPr>
-      <w:r>
-        <w:rPr>
-          <w:rFonts w:ascii="Arial" w:hAnsi="Arial" w:cs="Arial"/>
-        </w:rPr>
-        <w:t>Insurance agent</w:t>
-      </w:r>
-      <w:r>
-        <w:rPr>
-          <w:rFonts w:ascii="Arial" w:hAnsi="Arial" w:cs="Arial"/>
-        </w:rPr>
-        <w:t xml:space="preserve">: </w:t>
-      </w:r>
-      <w:r>
-        <w:rPr>
-          <w:rFonts w:ascii="Arial" w:hAnsi="Arial" w:cs="Arial"/>
-          <w:b/>
-        </w:rPr>
-        <w:t>Ms. Eva Perocho</w:t>
-      </w:r>
-    </w:p>
-    <w:p>
-      <w:pPr>
-        <w:pStyle w:val="NormalWeb"/>
-        <w:spacing w:before="120" w:after="120"/>
-        <w:ind w:right="0"/>
-        <w:outlineLvl w:val="1"/>
-        <w:rPr>
-          <w:rFonts w:ascii="Arial" w:hAnsi="Arial" w:cs="Arial"/>
-        </w:rPr>
-      </w:pPr>
-      <w:r>
-        <w:rPr>
-          <w:rFonts w:ascii="Arial" w:hAnsi="Arial" w:cs="Arial"/>
-        </w:rPr>
-        <w:t>Banker</w:t>
-      </w:r>
-      <w:r>
-        <w:rPr>
-          <w:rFonts w:ascii="Arial" w:hAnsi="Arial" w:cs="Arial"/>
-        </w:rPr>
-        <w:t xml:space="preserve">: </w:t>
-      </w:r>
-      <w:r>
-        <w:rPr>
-          <w:rFonts w:ascii="Arial" w:hAnsi="Arial" w:cs="Arial"/>
-          <w:b/>
-        </w:rPr>
-        <w:t>Mr. Clarence Noveloso</w:t>
-      </w:r>
     </w:p>
     <w:p>
       <w:pPr>
         <w:pStyle w:val="Heading1"/>
         <w:jc w:val="left"/>
       </w:pPr>
-      <w:bookmarkStart w:id="20" w:name="_Toc504472917"/>
-      <w:bookmarkStart w:id="21" w:name="_Toc504556002"/>
+      <w:bookmarkStart w:id="19" w:name="_Toc504472917"/>
+      <w:bookmarkStart w:id="20" w:name="_Toc504556002"/>
       <w:r>
         <w:br w:type="page"/>
       </w:r>
-      <w:bookmarkStart w:id="22" w:name="_Toc415245101"/>
+      <w:bookmarkStart w:id="21" w:name="_Toc415245101"/>
       <w:r>
         <w:lastRenderedPageBreak/>
         <w:t xml:space="preserve">Personal </w:t>
@@ -13499,9 +14413,9 @@
       <w:r>
         <w:t>tatement</w:t>
       </w:r>
+      <w:bookmarkEnd w:id="19"/>
       <w:bookmarkEnd w:id="20"/>
       <w:bookmarkEnd w:id="21"/>
-      <w:bookmarkEnd w:id="22"/>
     </w:p>
     <w:p>
       <w:pPr>
@@ -13530,8 +14444,8 @@
           <w:rFonts w:ascii="Arial" w:hAnsi="Arial" w:cs="Arial"/>
         </w:rPr>
       </w:pPr>
-      <w:bookmarkStart w:id="23" w:name="_Toc504472918"/>
-      <w:bookmarkStart w:id="24" w:name="_Toc504556003"/>
+      <w:bookmarkStart w:id="22" w:name="_Toc504472918"/>
+      <w:bookmarkStart w:id="23" w:name="_Toc504556003"/>
       <w:r>
         <w:rPr>
           <w:rFonts w:ascii="Arial" w:hAnsi="Arial" w:cs="Arial"/>
@@ -13544,7 +14458,7 @@
         </w:rPr>
         <w:t xml:space="preserve"> </w:t>
       </w:r>
-      <w:hyperlink r:id="rId8" w:history="1">
+      <w:hyperlink r:id="rId7" w:history="1">
         <w:r>
           <w:rPr>
             <w:rStyle w:val="Hyperlink"/>
@@ -13576,12 +14490,12 @@
       <w:r>
         <w:br w:type="page"/>
       </w:r>
-      <w:bookmarkStart w:id="25" w:name="_Toc415245102"/>
+      <w:bookmarkStart w:id="24" w:name="_Toc415245102"/>
       <w:r>
         <w:lastRenderedPageBreak/>
         <w:t>Startup Expenses and Capitalization</w:t>
       </w:r>
-      <w:bookmarkEnd w:id="25"/>
+      <w:bookmarkEnd w:id="24"/>
     </w:p>
     <w:p>
       <w:pPr>
@@ -13593,9 +14507,9 @@
           <w:rFonts w:ascii="Arial" w:hAnsi="Arial" w:cs="Arial"/>
         </w:rPr>
       </w:pPr>
-      <w:bookmarkStart w:id="26" w:name="_Toc504472919"/>
+      <w:bookmarkStart w:id="25" w:name="_Toc504472919"/>
+      <w:bookmarkEnd w:id="22"/>
       <w:bookmarkEnd w:id="23"/>
-      <w:bookmarkEnd w:id="24"/>
       <w:r>
         <w:rPr>
           <w:rFonts w:ascii="Arial" w:hAnsi="Arial" w:cs="Arial"/>
@@ -13659,7 +14573,7 @@
         </w:rPr>
         <w:t xml:space="preserve">lease refer to the </w:t>
       </w:r>
-      <w:hyperlink r:id="rId9" w:history="1">
+      <w:hyperlink r:id="rId8" w:history="1">
         <w:r>
           <w:rPr>
             <w:rStyle w:val="Hyperlink"/>
@@ -13711,11 +14625,11 @@
       <w:pPr>
         <w:pStyle w:val="Heading1"/>
       </w:pPr>
-      <w:bookmarkStart w:id="27" w:name="_Toc504556004"/>
+      <w:bookmarkStart w:id="26" w:name="_Toc504556004"/>
       <w:r>
         <w:br w:type="page"/>
       </w:r>
-      <w:bookmarkStart w:id="28" w:name="_Toc415245103"/>
+      <w:bookmarkStart w:id="27" w:name="_Toc415245103"/>
       <w:r>
         <w:lastRenderedPageBreak/>
         <w:t xml:space="preserve">Financial </w:t>
@@ -13726,11 +14640,11 @@
       <w:r>
         <w:t>lan</w:t>
       </w:r>
-      <w:bookmarkStart w:id="29" w:name="_Toc504472920"/>
-      <w:bookmarkStart w:id="30" w:name="_Toc504556005"/>
+      <w:bookmarkStart w:id="28" w:name="_Toc504472920"/>
+      <w:bookmarkStart w:id="29" w:name="_Toc504556005"/>
+      <w:bookmarkEnd w:id="25"/>
       <w:bookmarkEnd w:id="26"/>
       <w:bookmarkEnd w:id="27"/>
-      <w:bookmarkEnd w:id="28"/>
     </w:p>
     <w:p>
       <w:pPr>
@@ -13791,13 +14705,7 @@
         <w:rPr>
           <w:rFonts w:ascii="Arial" w:hAnsi="Arial" w:cs="Arial"/>
         </w:rPr>
-        <w:t xml:space="preserve"> and </w:t>
-      </w:r>
-      <w:r>
-        <w:rPr>
-          <w:rFonts w:ascii="Arial" w:hAnsi="Arial" w:cs="Arial"/>
-        </w:rPr>
-        <w:t>Four Year Profit Proj</w:t>
+        <w:t xml:space="preserve"> and Four Year Profit Proj</w:t>
       </w:r>
       <w:r>
         <w:rPr>
@@ -14001,7 +14909,7 @@
         </w:rPr>
         <w:t xml:space="preserve">Please refer to the </w:t>
       </w:r>
-      <w:hyperlink r:id="rId10" w:history="1">
+      <w:hyperlink r:id="rId9" w:history="1">
         <w:r>
           <w:rPr>
             <w:rStyle w:val="Hyperlink"/>
@@ -14099,7 +15007,7 @@
         </w:rPr>
         <w:t xml:space="preserve">Use the </w:t>
       </w:r>
-      <w:hyperlink r:id="rId11" w:history="1">
+      <w:hyperlink r:id="rId10" w:history="1">
         <w:r>
           <w:rPr>
             <w:rStyle w:val="Hyperlink"/>
@@ -14563,7 +15471,7 @@
         </w:rPr>
         <w:t xml:space="preserve">Please refer to the </w:t>
       </w:r>
-      <w:hyperlink r:id="rId12" w:history="1">
+      <w:hyperlink r:id="rId11" w:history="1">
         <w:r>
           <w:rPr>
             <w:rStyle w:val="Hyperlink"/>
@@ -14663,7 +15571,7 @@
         </w:rPr>
         <w:t xml:space="preserve">OPTIONAL: Some people want to add a projected balance sheet showing the estimated financial position of the company at the end of the first year.  This is especially useful when selling your proposal to investors.  If you want to do this, use the </w:t>
       </w:r>
-      <w:hyperlink r:id="rId13" w:history="1">
+      <w:hyperlink r:id="rId12" w:history="1">
         <w:r>
           <w:rPr>
             <w:rStyle w:val="Hyperlink"/>
@@ -14921,7 +15829,7 @@
         </w:rPr>
         <w:t xml:space="preserve">Please refer to the </w:t>
       </w:r>
-      <w:hyperlink r:id="rId14" w:history="1">
+      <w:hyperlink r:id="rId13" w:history="1">
         <w:r>
           <w:rPr>
             <w:rStyle w:val="Hyperlink"/>
@@ -14959,8 +15867,8 @@
       <w:pPr>
         <w:pStyle w:val="Heading3"/>
       </w:pPr>
-      <w:bookmarkStart w:id="31" w:name="_Appendices"/>
-      <w:bookmarkEnd w:id="31"/>
+      <w:bookmarkStart w:id="30" w:name="_Appendices"/>
+      <w:bookmarkEnd w:id="30"/>
       <w:r>
         <w:br w:type="page"/>
       </w:r>
@@ -14968,8 +15876,8 @@
         <w:lastRenderedPageBreak/>
         <w:t>Appendices</w:t>
       </w:r>
+      <w:bookmarkEnd w:id="28"/>
       <w:bookmarkEnd w:id="29"/>
-      <w:bookmarkEnd w:id="30"/>
     </w:p>
     <w:p>
       <w:pPr>
@@ -15133,7 +16041,7 @@
                 <w:rFonts w:ascii="Arial" w:hAnsi="Arial" w:cs="Arial"/>
               </w:rPr>
             </w:pPr>
-            <w:hyperlink r:id="rId15" w:history="1">
+            <w:hyperlink r:id="rId14" w:history="1">
               <w:r>
                 <w:rPr>
                   <w:rStyle w:val="Hyperlink"/>
@@ -15182,7 +16090,7 @@
                 <w:rFonts w:ascii="Arial" w:hAnsi="Arial" w:cs="Arial"/>
               </w:rPr>
             </w:pPr>
-            <w:hyperlink r:id="rId16" w:history="1">
+            <w:hyperlink r:id="rId15" w:history="1">
               <w:r>
                 <w:rPr>
                   <w:rStyle w:val="Hyperlink"/>
@@ -15231,7 +16139,7 @@
                 <w:rFonts w:ascii="Arial" w:hAnsi="Arial" w:cs="Arial"/>
               </w:rPr>
             </w:pPr>
-            <w:hyperlink r:id="rId17" w:history="1">
+            <w:hyperlink r:id="rId16" w:history="1">
               <w:r>
                 <w:rPr>
                   <w:rStyle w:val="Hyperlink"/>
@@ -15280,7 +16188,7 @@
                 <w:rFonts w:ascii="Arial" w:hAnsi="Arial" w:cs="Arial"/>
               </w:rPr>
             </w:pPr>
-            <w:hyperlink r:id="rId18" w:history="1">
+            <w:hyperlink r:id="rId17" w:history="1">
               <w:r>
                 <w:rPr>
                   <w:rStyle w:val="Hyperlink"/>
@@ -15329,7 +16237,7 @@
                 <w:rFonts w:ascii="Arial" w:hAnsi="Arial" w:cs="Arial"/>
               </w:rPr>
             </w:pPr>
-            <w:hyperlink r:id="rId19" w:history="1">
+            <w:hyperlink r:id="rId18" w:history="1">
               <w:r>
                 <w:rPr>
                   <w:rStyle w:val="Hyperlink"/>
@@ -15378,7 +16286,7 @@
                 <w:rFonts w:ascii="Arial" w:hAnsi="Arial" w:cs="Arial"/>
               </w:rPr>
             </w:pPr>
-            <w:hyperlink r:id="rId20" w:history="1">
+            <w:hyperlink r:id="rId19" w:history="1">
               <w:r>
                 <w:rPr>
                   <w:rStyle w:val="Hyperlink"/>
@@ -15427,7 +16335,7 @@
                 <w:rFonts w:ascii="Arial" w:hAnsi="Arial" w:cs="Arial"/>
               </w:rPr>
             </w:pPr>
-            <w:hyperlink r:id="rId21" w:history="1">
+            <w:hyperlink r:id="rId20" w:history="1">
               <w:r>
                 <w:rPr>
                   <w:rStyle w:val="Hyperlink"/>
@@ -15476,7 +16384,7 @@
                 <w:rFonts w:ascii="Arial" w:hAnsi="Arial" w:cs="Arial"/>
               </w:rPr>
             </w:pPr>
-            <w:hyperlink r:id="rId22" w:history="1">
+            <w:hyperlink r:id="rId21" w:history="1">
               <w:r>
                 <w:rPr>
                   <w:rStyle w:val="Hyperlink"/>
@@ -15754,17 +16662,115 @@
     </w:p>
     <w:p>
       <w:pPr>
+        <w:pStyle w:val="NormalWeb"/>
+        <w:spacing w:before="120" w:after="120"/>
+        <w:ind w:right="0"/>
+        <w:outlineLvl w:val="1"/>
+        <w:rPr>
+          <w:rFonts w:ascii="Arial" w:hAnsi="Arial" w:cs="Arial"/>
+        </w:rPr>
+      </w:pPr>
+      <w:r>
+        <w:rPr>
+          <w:rFonts w:ascii="Arial" w:hAnsi="Arial" w:cs="Arial"/>
+        </w:rPr>
+        <w:t xml:space="preserve">Links </w:t>
+      </w:r>
+    </w:p>
+    <w:p>
+      <w:pPr>
+        <w:pStyle w:val="NormalWeb"/>
+        <w:numPr>
+          <w:ilvl w:val="0"/>
+          <w:numId w:val="24"/>
+        </w:numPr>
+        <w:spacing w:before="120" w:after="120"/>
+        <w:ind w:right="0"/>
+        <w:outlineLvl w:val="1"/>
+        <w:rPr>
+          <w:rFonts w:ascii="Arial" w:hAnsi="Arial" w:cs="Arial"/>
+        </w:rPr>
+      </w:pPr>
+      <w:hyperlink r:id="rId22" w:history="1">
+        <w:r>
+          <w:rPr>
+            <w:rStyle w:val="Hyperlink"/>
+          </w:rPr>
+          <w:t>http://www.forbes.com/sites/tristanlouis/2013/08/10/how-much-do-average-apps-make/</w:t>
+        </w:r>
+      </w:hyperlink>
+    </w:p>
+    <w:p>
+      <w:pPr>
+        <w:pStyle w:val="NormalWeb"/>
+        <w:numPr>
+          <w:ilvl w:val="0"/>
+          <w:numId w:val="24"/>
+        </w:numPr>
+        <w:spacing w:before="120" w:after="120"/>
+        <w:ind w:right="0"/>
+        <w:outlineLvl w:val="1"/>
+        <w:rPr>
+          <w:rFonts w:ascii="Arial" w:hAnsi="Arial" w:cs="Arial"/>
+        </w:rPr>
+      </w:pPr>
+      <w:hyperlink r:id="rId23" w:history="1">
+        <w:r>
+          <w:rPr>
+            <w:rStyle w:val="Hyperlink"/>
+          </w:rPr>
+          <w:t>http://www.forbes.com/sites/tristanlouis/2013/08/10/how-much-do-average-apps-make/</w:t>
+        </w:r>
+      </w:hyperlink>
+      <w:r>
+        <w:rPr>
+          <w:rFonts w:ascii="Arial" w:hAnsi="Arial" w:cs="Arial"/>
+        </w:rPr>
+        <w:t xml:space="preserve"> </w:t>
+      </w:r>
+    </w:p>
+    <w:p>
+      <w:pPr>
+        <w:pStyle w:val="NormalWeb"/>
+        <w:numPr>
+          <w:ilvl w:val="0"/>
+          <w:numId w:val="24"/>
+        </w:numPr>
+        <w:spacing w:before="120" w:after="120"/>
+        <w:ind w:right="0"/>
+        <w:outlineLvl w:val="1"/>
+        <w:rPr>
+          <w:rFonts w:ascii="Arial" w:hAnsi="Arial" w:cs="Arial"/>
+        </w:rPr>
+      </w:pPr>
+      <w:hyperlink r:id="rId24" w:history="1">
+        <w:r>
+          <w:rPr>
+            <w:rStyle w:val="Hyperlink"/>
+          </w:rPr>
+          <w:t>http://www.pricepony.com.ph/blog/top-6-upcoming-smartphones-with-4gb-ram-of-2015/</w:t>
+        </w:r>
+      </w:hyperlink>
+      <w:r>
+        <w:rPr>
+          <w:rFonts w:ascii="Arial" w:hAnsi="Arial" w:cs="Arial"/>
+        </w:rPr>
+        <w:t xml:space="preserve"> </w:t>
+      </w:r>
+    </w:p>
+    <w:p>
+      <w:pPr>
         <w:pStyle w:val="Heading1"/>
         <w:jc w:val="left"/>
         <w:rPr>
           <w:rFonts w:ascii="Arial" w:hAnsi="Arial" w:cs="Arial"/>
         </w:rPr>
       </w:pPr>
-      <w:bookmarkStart w:id="32" w:name="_Refining_the_Plan"/>
-      <w:bookmarkEnd w:id="32"/>
+      <w:bookmarkStart w:id="31" w:name="_Refining_the_Plan"/>
+      <w:bookmarkEnd w:id="31"/>
     </w:p>
     <w:sectPr>
-      <w:headerReference w:type="default" r:id="rId23"/>
+      <w:headerReference w:type="default" r:id="rId25"/>
       <w:pgSz w:w="12240" w:h="15840" w:code="1"/>
       <w:pgMar w:top="1440" w:right="1440" w:bottom="1440" w:left="1440" w:header="720" w:footer="720" w:gutter="720"/>
       <w:cols w:space="720"/>
@@ -15835,7 +16841,7 @@
       <w:rPr>
         <w:noProof/>
       </w:rPr>
-      <w:t>28</w:t>
+      <w:t>29</w:t>
     </w:r>
     <w:r>
       <w:fldChar w:fldCharType="end"/>
@@ -15856,7 +16862,7 @@
       <w:rPr>
         <w:noProof/>
       </w:rPr>
-      <w:t>31</w:t>
+      <w:t>30</w:t>
     </w:r>
     <w:r>
       <w:fldChar w:fldCharType="end"/>
@@ -16434,6 +17440,119 @@
     </w:lvl>
   </w:abstractNum>
   <w:abstractNum w:abstractNumId="5">
+    <w:nsid w:val="16B609C0"/>
+    <w:multiLevelType w:val="hybridMultilevel"/>
+    <w:tmpl w:val="966E5E70"/>
+    <w:lvl w:ilvl="0" w:tplc="34090001">
+      <w:start w:val="1"/>
+      <w:numFmt w:val="bullet"/>
+      <w:lvlText w:val=""/>
+      <w:lvlJc w:val="left"/>
+      <w:pPr>
+        <w:ind w:left="720" w:hanging="360"/>
+      </w:pPr>
+      <w:rPr>
+        <w:rFonts w:ascii="Symbol" w:hAnsi="Symbol" w:hint="default"/>
+      </w:rPr>
+    </w:lvl>
+    <w:lvl w:ilvl="1" w:tplc="34090003" w:tentative="1">
+      <w:start w:val="1"/>
+      <w:numFmt w:val="bullet"/>
+      <w:lvlText w:val="o"/>
+      <w:lvlJc w:val="left"/>
+      <w:pPr>
+        <w:ind w:left="1440" w:hanging="360"/>
+      </w:pPr>
+      <w:rPr>
+        <w:rFonts w:ascii="Courier New" w:hAnsi="Courier New" w:cs="Courier New" w:hint="default"/>
+      </w:rPr>
+    </w:lvl>
+    <w:lvl w:ilvl="2" w:tplc="34090005" w:tentative="1">
+      <w:start w:val="1"/>
+      <w:numFmt w:val="bullet"/>
+      <w:lvlText w:val=""/>
+      <w:lvlJc w:val="left"/>
+      <w:pPr>
+        <w:ind w:left="2160" w:hanging="360"/>
+      </w:pPr>
+      <w:rPr>
+        <w:rFonts w:ascii="Wingdings" w:hAnsi="Wingdings" w:hint="default"/>
+      </w:rPr>
+    </w:lvl>
+    <w:lvl w:ilvl="3" w:tplc="34090001" w:tentative="1">
+      <w:start w:val="1"/>
+      <w:numFmt w:val="bullet"/>
+      <w:lvlText w:val=""/>
+      <w:lvlJc w:val="left"/>
+      <w:pPr>
+        <w:ind w:left="2880" w:hanging="360"/>
+      </w:pPr>
+      <w:rPr>
+        <w:rFonts w:ascii="Symbol" w:hAnsi="Symbol" w:hint="default"/>
+      </w:rPr>
+    </w:lvl>
+    <w:lvl w:ilvl="4" w:tplc="34090003" w:tentative="1">
+      <w:start w:val="1"/>
+      <w:numFmt w:val="bullet"/>
+      <w:lvlText w:val="o"/>
+      <w:lvlJc w:val="left"/>
+      <w:pPr>
+        <w:ind w:left="3600" w:hanging="360"/>
+      </w:pPr>
+      <w:rPr>
+        <w:rFonts w:ascii="Courier New" w:hAnsi="Courier New" w:cs="Courier New" w:hint="default"/>
+      </w:rPr>
+    </w:lvl>
+    <w:lvl w:ilvl="5" w:tplc="34090005" w:tentative="1">
+      <w:start w:val="1"/>
+      <w:numFmt w:val="bullet"/>
+      <w:lvlText w:val=""/>
+      <w:lvlJc w:val="left"/>
+      <w:pPr>
+        <w:ind w:left="4320" w:hanging="360"/>
+      </w:pPr>
+      <w:rPr>
+        <w:rFonts w:ascii="Wingdings" w:hAnsi="Wingdings" w:hint="default"/>
+      </w:rPr>
+    </w:lvl>
+    <w:lvl w:ilvl="6" w:tplc="34090001" w:tentative="1">
+      <w:start w:val="1"/>
+      <w:numFmt w:val="bullet"/>
+      <w:lvlText w:val=""/>
+      <w:lvlJc w:val="left"/>
+      <w:pPr>
+        <w:ind w:left="5040" w:hanging="360"/>
+      </w:pPr>
+      <w:rPr>
+        <w:rFonts w:ascii="Symbol" w:hAnsi="Symbol" w:hint="default"/>
+      </w:rPr>
+    </w:lvl>
+    <w:lvl w:ilvl="7" w:tplc="34090003" w:tentative="1">
+      <w:start w:val="1"/>
+      <w:numFmt w:val="bullet"/>
+      <w:lvlText w:val="o"/>
+      <w:lvlJc w:val="left"/>
+      <w:pPr>
+        <w:ind w:left="5760" w:hanging="360"/>
+      </w:pPr>
+      <w:rPr>
+        <w:rFonts w:ascii="Courier New" w:hAnsi="Courier New" w:cs="Courier New" w:hint="default"/>
+      </w:rPr>
+    </w:lvl>
+    <w:lvl w:ilvl="8" w:tplc="34090005" w:tentative="1">
+      <w:start w:val="1"/>
+      <w:numFmt w:val="bullet"/>
+      <w:lvlText w:val=""/>
+      <w:lvlJc w:val="left"/>
+      <w:pPr>
+        <w:ind w:left="6480" w:hanging="360"/>
+      </w:pPr>
+      <w:rPr>
+        <w:rFonts w:ascii="Wingdings" w:hAnsi="Wingdings" w:hint="default"/>
+      </w:rPr>
+    </w:lvl>
+  </w:abstractNum>
+  <w:abstractNum w:abstractNumId="6">
     <w:nsid w:val="170847C1"/>
     <w:multiLevelType w:val="hybridMultilevel"/>
     <w:tmpl w:val="D9149212"/>
@@ -16546,7 +17665,7 @@
       </w:rPr>
     </w:lvl>
   </w:abstractNum>
-  <w:abstractNum w:abstractNumId="6">
+  <w:abstractNum w:abstractNumId="7">
     <w:nsid w:val="1BAB1B88"/>
     <w:multiLevelType w:val="hybridMultilevel"/>
     <w:tmpl w:val="DEE0B41E"/>
@@ -16686,7 +17805,120 @@
       </w:rPr>
     </w:lvl>
   </w:abstractNum>
-  <w:abstractNum w:abstractNumId="7">
+  <w:abstractNum w:abstractNumId="8">
+    <w:nsid w:val="1C7D2FDD"/>
+    <w:multiLevelType w:val="hybridMultilevel"/>
+    <w:tmpl w:val="FBB25FC2"/>
+    <w:lvl w:ilvl="0" w:tplc="34090001">
+      <w:start w:val="1"/>
+      <w:numFmt w:val="bullet"/>
+      <w:lvlText w:val=""/>
+      <w:lvlJc w:val="left"/>
+      <w:pPr>
+        <w:ind w:left="720" w:hanging="360"/>
+      </w:pPr>
+      <w:rPr>
+        <w:rFonts w:ascii="Symbol" w:hAnsi="Symbol" w:hint="default"/>
+      </w:rPr>
+    </w:lvl>
+    <w:lvl w:ilvl="1" w:tplc="34090003" w:tentative="1">
+      <w:start w:val="1"/>
+      <w:numFmt w:val="bullet"/>
+      <w:lvlText w:val="o"/>
+      <w:lvlJc w:val="left"/>
+      <w:pPr>
+        <w:ind w:left="1440" w:hanging="360"/>
+      </w:pPr>
+      <w:rPr>
+        <w:rFonts w:ascii="Courier New" w:hAnsi="Courier New" w:cs="Courier New" w:hint="default"/>
+      </w:rPr>
+    </w:lvl>
+    <w:lvl w:ilvl="2" w:tplc="34090005" w:tentative="1">
+      <w:start w:val="1"/>
+      <w:numFmt w:val="bullet"/>
+      <w:lvlText w:val=""/>
+      <w:lvlJc w:val="left"/>
+      <w:pPr>
+        <w:ind w:left="2160" w:hanging="360"/>
+      </w:pPr>
+      <w:rPr>
+        <w:rFonts w:ascii="Wingdings" w:hAnsi="Wingdings" w:hint="default"/>
+      </w:rPr>
+    </w:lvl>
+    <w:lvl w:ilvl="3" w:tplc="34090001" w:tentative="1">
+      <w:start w:val="1"/>
+      <w:numFmt w:val="bullet"/>
+      <w:lvlText w:val=""/>
+      <w:lvlJc w:val="left"/>
+      <w:pPr>
+        <w:ind w:left="2880" w:hanging="360"/>
+      </w:pPr>
+      <w:rPr>
+        <w:rFonts w:ascii="Symbol" w:hAnsi="Symbol" w:hint="default"/>
+      </w:rPr>
+    </w:lvl>
+    <w:lvl w:ilvl="4" w:tplc="34090003" w:tentative="1">
+      <w:start w:val="1"/>
+      <w:numFmt w:val="bullet"/>
+      <w:lvlText w:val="o"/>
+      <w:lvlJc w:val="left"/>
+      <w:pPr>
+        <w:ind w:left="3600" w:hanging="360"/>
+      </w:pPr>
+      <w:rPr>
+        <w:rFonts w:ascii="Courier New" w:hAnsi="Courier New" w:cs="Courier New" w:hint="default"/>
+      </w:rPr>
+    </w:lvl>
+    <w:lvl w:ilvl="5" w:tplc="34090005" w:tentative="1">
+      <w:start w:val="1"/>
+      <w:numFmt w:val="bullet"/>
+      <w:lvlText w:val=""/>
+      <w:lvlJc w:val="left"/>
+      <w:pPr>
+        <w:ind w:left="4320" w:hanging="360"/>
+      </w:pPr>
+      <w:rPr>
+        <w:rFonts w:ascii="Wingdings" w:hAnsi="Wingdings" w:hint="default"/>
+      </w:rPr>
+    </w:lvl>
+    <w:lvl w:ilvl="6" w:tplc="34090001" w:tentative="1">
+      <w:start w:val="1"/>
+      <w:numFmt w:val="bullet"/>
+      <w:lvlText w:val=""/>
+      <w:lvlJc w:val="left"/>
+      <w:pPr>
+        <w:ind w:left="5040" w:hanging="360"/>
+      </w:pPr>
+      <w:rPr>
+        <w:rFonts w:ascii="Symbol" w:hAnsi="Symbol" w:hint="default"/>
+      </w:rPr>
+    </w:lvl>
+    <w:lvl w:ilvl="7" w:tplc="34090003" w:tentative="1">
+      <w:start w:val="1"/>
+      <w:numFmt w:val="bullet"/>
+      <w:lvlText w:val="o"/>
+      <w:lvlJc w:val="left"/>
+      <w:pPr>
+        <w:ind w:left="5760" w:hanging="360"/>
+      </w:pPr>
+      <w:rPr>
+        <w:rFonts w:ascii="Courier New" w:hAnsi="Courier New" w:cs="Courier New" w:hint="default"/>
+      </w:rPr>
+    </w:lvl>
+    <w:lvl w:ilvl="8" w:tplc="34090005" w:tentative="1">
+      <w:start w:val="1"/>
+      <w:numFmt w:val="bullet"/>
+      <w:lvlText w:val=""/>
+      <w:lvlJc w:val="left"/>
+      <w:pPr>
+        <w:ind w:left="6480" w:hanging="360"/>
+      </w:pPr>
+      <w:rPr>
+        <w:rFonts w:ascii="Wingdings" w:hAnsi="Wingdings" w:hint="default"/>
+      </w:rPr>
+    </w:lvl>
+  </w:abstractNum>
+  <w:abstractNum w:abstractNumId="9">
     <w:nsid w:val="24580452"/>
     <w:multiLevelType w:val="hybridMultilevel"/>
     <w:tmpl w:val="ADCE5342"/>
@@ -16799,7 +18031,7 @@
       </w:rPr>
     </w:lvl>
   </w:abstractNum>
-  <w:abstractNum w:abstractNumId="8">
+  <w:abstractNum w:abstractNumId="10">
     <w:nsid w:val="297E02C7"/>
     <w:multiLevelType w:val="hybridMultilevel"/>
     <w:tmpl w:val="652A6ACC"/>
@@ -16939,7 +18171,7 @@
       </w:rPr>
     </w:lvl>
   </w:abstractNum>
-  <w:abstractNum w:abstractNumId="9">
+  <w:abstractNum w:abstractNumId="11">
     <w:nsid w:val="36021C22"/>
     <w:multiLevelType w:val="hybridMultilevel"/>
     <w:tmpl w:val="D01C39A8"/>
@@ -17079,7 +18311,7 @@
       </w:rPr>
     </w:lvl>
   </w:abstractNum>
-  <w:abstractNum w:abstractNumId="10">
+  <w:abstractNum w:abstractNumId="12">
     <w:nsid w:val="3ED5308E"/>
     <w:multiLevelType w:val="hybridMultilevel"/>
     <w:tmpl w:val="C48A70D2"/>
@@ -17192,7 +18424,7 @@
       </w:rPr>
     </w:lvl>
   </w:abstractNum>
-  <w:abstractNum w:abstractNumId="11">
+  <w:abstractNum w:abstractNumId="13">
     <w:nsid w:val="4B873DA4"/>
     <w:multiLevelType w:val="hybridMultilevel"/>
     <w:tmpl w:val="EFE2304A"/>
@@ -17305,7 +18537,7 @@
       </w:rPr>
     </w:lvl>
   </w:abstractNum>
-  <w:abstractNum w:abstractNumId="12">
+  <w:abstractNum w:abstractNumId="14">
     <w:nsid w:val="4C6D27B1"/>
     <w:multiLevelType w:val="hybridMultilevel"/>
     <w:tmpl w:val="E2A2EDF4"/>
@@ -17391,7 +18623,7 @@
       </w:pPr>
     </w:lvl>
   </w:abstractNum>
-  <w:abstractNum w:abstractNumId="13">
+  <w:abstractNum w:abstractNumId="15">
     <w:nsid w:val="4D667BB5"/>
     <w:multiLevelType w:val="hybridMultilevel"/>
     <w:tmpl w:val="5992B156"/>
@@ -17531,7 +18763,7 @@
       </w:rPr>
     </w:lvl>
   </w:abstractNum>
-  <w:abstractNum w:abstractNumId="14">
+  <w:abstractNum w:abstractNumId="16">
     <w:nsid w:val="4E5843D4"/>
     <w:multiLevelType w:val="hybridMultilevel"/>
     <w:tmpl w:val="AFA24CF2"/>
@@ -17671,7 +18903,7 @@
       </w:rPr>
     </w:lvl>
   </w:abstractNum>
-  <w:abstractNum w:abstractNumId="15">
+  <w:abstractNum w:abstractNumId="17">
     <w:nsid w:val="56082C5A"/>
     <w:multiLevelType w:val="hybridMultilevel"/>
     <w:tmpl w:val="47389316"/>
@@ -17784,7 +19016,7 @@
       </w:rPr>
     </w:lvl>
   </w:abstractNum>
-  <w:abstractNum w:abstractNumId="16">
+  <w:abstractNum w:abstractNumId="18">
     <w:nsid w:val="565D7810"/>
     <w:multiLevelType w:val="hybridMultilevel"/>
     <w:tmpl w:val="B1B03F2A"/>
@@ -17897,7 +19129,7 @@
       </w:rPr>
     </w:lvl>
   </w:abstractNum>
-  <w:abstractNum w:abstractNumId="17">
+  <w:abstractNum w:abstractNumId="19">
     <w:nsid w:val="5C403D62"/>
     <w:multiLevelType w:val="hybridMultilevel"/>
     <w:tmpl w:val="525E4CB0"/>
@@ -18010,7 +19242,7 @@
       </w:rPr>
     </w:lvl>
   </w:abstractNum>
-  <w:abstractNum w:abstractNumId="18">
+  <w:abstractNum w:abstractNumId="20">
     <w:nsid w:val="5DA000C5"/>
     <w:multiLevelType w:val="hybridMultilevel"/>
     <w:tmpl w:val="45680B40"/>
@@ -18123,7 +19355,7 @@
       </w:rPr>
     </w:lvl>
   </w:abstractNum>
-  <w:abstractNum w:abstractNumId="19">
+  <w:abstractNum w:abstractNumId="21">
     <w:nsid w:val="60ED3A2F"/>
     <w:multiLevelType w:val="hybridMultilevel"/>
     <w:tmpl w:val="C0B8DC36"/>
@@ -18263,7 +19495,7 @@
       </w:rPr>
     </w:lvl>
   </w:abstractNum>
-  <w:abstractNum w:abstractNumId="20">
+  <w:abstractNum w:abstractNumId="22">
     <w:nsid w:val="7DEC13E4"/>
     <w:multiLevelType w:val="hybridMultilevel"/>
     <w:tmpl w:val="ADE0E3E6"/>
@@ -18403,7 +19635,7 @@
       </w:rPr>
     </w:lvl>
   </w:abstractNum>
-  <w:abstractNum w:abstractNumId="21">
+  <w:abstractNum w:abstractNumId="23">
     <w:nsid w:val="7F511923"/>
     <w:multiLevelType w:val="hybridMultilevel"/>
     <w:tmpl w:val="EFC4B4AE"/>
@@ -18517,55 +19749,55 @@
     </w:lvl>
   </w:abstractNum>
   <w:num w:numId="1">
-    <w:abstractNumId w:val="6"/>
+    <w:abstractNumId w:val="7"/>
   </w:num>
   <w:num w:numId="2">
-    <w:abstractNumId w:val="8"/>
+    <w:abstractNumId w:val="10"/>
   </w:num>
   <w:num w:numId="3">
-    <w:abstractNumId w:val="13"/>
+    <w:abstractNumId w:val="15"/>
   </w:num>
   <w:num w:numId="4">
-    <w:abstractNumId w:val="19"/>
+    <w:abstractNumId w:val="21"/>
   </w:num>
   <w:num w:numId="5">
-    <w:abstractNumId w:val="14"/>
+    <w:abstractNumId w:val="16"/>
   </w:num>
   <w:num w:numId="6">
-    <w:abstractNumId w:val="9"/>
+    <w:abstractNumId w:val="11"/>
   </w:num>
   <w:num w:numId="7">
-    <w:abstractNumId w:val="20"/>
+    <w:abstractNumId w:val="22"/>
   </w:num>
   <w:num w:numId="8">
     <w:abstractNumId w:val="0"/>
   </w:num>
   <w:num w:numId="9">
-    <w:abstractNumId w:val="11"/>
+    <w:abstractNumId w:val="13"/>
   </w:num>
   <w:num w:numId="10">
-    <w:abstractNumId w:val="21"/>
+    <w:abstractNumId w:val="23"/>
   </w:num>
   <w:num w:numId="11">
     <w:abstractNumId w:val="4"/>
   </w:num>
   <w:num w:numId="12">
-    <w:abstractNumId w:val="15"/>
+    <w:abstractNumId w:val="17"/>
   </w:num>
   <w:num w:numId="13">
     <w:abstractNumId w:val="3"/>
   </w:num>
   <w:num w:numId="14">
-    <w:abstractNumId w:val="10"/>
+    <w:abstractNumId w:val="12"/>
   </w:num>
   <w:num w:numId="15">
-    <w:abstractNumId w:val="7"/>
+    <w:abstractNumId w:val="9"/>
   </w:num>
   <w:num w:numId="16">
-    <w:abstractNumId w:val="12"/>
+    <w:abstractNumId w:val="14"/>
   </w:num>
   <w:num w:numId="17">
-    <w:abstractNumId w:val="17"/>
+    <w:abstractNumId w:val="19"/>
   </w:num>
   <w:num w:numId="18">
     <w:abstractNumId w:val="1"/>
@@ -18574,13 +19806,19 @@
     <w:abstractNumId w:val="2"/>
   </w:num>
   <w:num w:numId="20">
-    <w:abstractNumId w:val="5"/>
+    <w:abstractNumId w:val="6"/>
   </w:num>
   <w:num w:numId="21">
-    <w:abstractNumId w:val="16"/>
+    <w:abstractNumId w:val="18"/>
   </w:num>
   <w:num w:numId="22">
-    <w:abstractNumId w:val="18"/>
+    <w:abstractNumId w:val="20"/>
+  </w:num>
+  <w:num w:numId="23">
+    <w:abstractNumId w:val="8"/>
+  </w:num>
+  <w:num w:numId="24">
+    <w:abstractNumId w:val="5"/>
   </w:num>
   <w:numIdMacAtCleanup w:val="13"/>
 </w:numbering>

</xml_diff>

<commit_message>
Added changes to business plan
</commit_message>
<xml_diff>
--- a/Business Plan Documents/YPS Business Plan.docx
+++ b/Business Plan Documents/YPS Business Plan.docx
@@ -10170,6 +10170,7 @@
         <w:pStyle w:val="NormalWeb"/>
         <w:spacing w:before="120" w:after="120"/>
         <w:ind w:right="0"/>
+        <w:jc w:val="center"/>
         <w:outlineLvl w:val="1"/>
         <w:rPr>
           <w:sz w:val="22"/>
@@ -10177,6 +10178,13 @@
           <w:lang w:val="en-PH" w:eastAsia="en-PH"/>
         </w:rPr>
       </w:pPr>
+      <w:r>
+        <w:rPr>
+          <w:rFonts w:ascii="Arial" w:hAnsi="Arial" w:cs="Arial"/>
+          <w:b/>
+        </w:rPr>
+        <w:t>Table 4: Year Estimates</w:t>
+      </w:r>
       <w:r>
         <w:rPr>
           <w:rFonts w:ascii="Arial" w:hAnsi="Arial" w:cs="Arial"/>
@@ -11786,8 +11794,50 @@
         </w:rPr>
         <w:t>: Has electricity, water</w:t>
       </w:r>
-      <w:bookmarkStart w:id="15" w:name="_GoBack"/>
-      <w:bookmarkEnd w:id="15"/>
+    </w:p>
+    <w:p>
+      <w:pPr>
+        <w:pStyle w:val="NormalWeb"/>
+        <w:numPr>
+          <w:ilvl w:val="0"/>
+          <w:numId w:val="7"/>
+        </w:numPr>
+        <w:outlineLvl w:val="1"/>
+        <w:rPr>
+          <w:rFonts w:ascii="Arial" w:hAnsi="Arial" w:cs="Arial"/>
+        </w:rPr>
+      </w:pPr>
+      <w:r>
+        <w:rPr>
+          <w:rFonts w:ascii="Arial" w:hAnsi="Arial" w:cs="Arial"/>
+        </w:rPr>
+        <w:t>Furniture and fixtures: May still be up for refurbishing</w:t>
+      </w:r>
+    </w:p>
+    <w:p>
+      <w:pPr>
+        <w:pStyle w:val="NormalWeb"/>
+        <w:numPr>
+          <w:ilvl w:val="0"/>
+          <w:numId w:val="7"/>
+        </w:numPr>
+        <w:outlineLvl w:val="1"/>
+        <w:rPr>
+          <w:rFonts w:ascii="Arial" w:hAnsi="Arial" w:cs="Arial"/>
+        </w:rPr>
+      </w:pPr>
+      <w:r>
+        <w:rPr>
+          <w:rFonts w:ascii="Arial" w:hAnsi="Arial" w:cs="Arial"/>
+        </w:rPr>
+        <w:t xml:space="preserve">Reconstruction, Remodeling and other Leasehold Improvements (Painting, Flooring, Installation, etc.) are still up for </w:t>
+      </w:r>
+      <w:r>
+        <w:rPr>
+          <w:rFonts w:ascii="Arial" w:hAnsi="Arial" w:cs="Arial"/>
+        </w:rPr>
+        <w:t>discussion</w:t>
+      </w:r>
     </w:p>
     <w:p>
       <w:pPr>
@@ -11803,7 +11853,7 @@
         <w:rPr>
           <w:rFonts w:ascii="Arial" w:hAnsi="Arial" w:cs="Arial"/>
         </w:rPr>
-        <w:t>Access:</w:t>
+        <w:t>Presumably, the cost allotment we provided for all of these physical requirements is Php 80,000.00, under the assumption that all goes well within the deployment, this amount will be used to further improve the office space / rental space that the proponents / the company rented.</w:t>
       </w:r>
     </w:p>
     <w:p>
@@ -11820,7 +11870,29 @@
         <w:rPr>
           <w:rFonts w:ascii="Arial" w:hAnsi="Arial" w:cs="Arial"/>
         </w:rPr>
-        <w:t xml:space="preserve">Is it important that your location be convenient to transportation or to suppliers?  </w:t>
+        <w:t>This location is s</w:t>
+      </w:r>
+      <w:r>
+        <w:rPr>
+          <w:rFonts w:ascii="Arial" w:hAnsi="Arial" w:cs="Arial"/>
+        </w:rPr>
+        <w:t>till / currently being sought.</w:t>
+      </w:r>
+    </w:p>
+    <w:p>
+      <w:pPr>
+        <w:pStyle w:val="Heading2"/>
+        <w:spacing w:before="240" w:after="120"/>
+        <w:rPr>
+          <w:rFonts w:ascii="Arial" w:hAnsi="Arial" w:cs="Arial"/>
+        </w:rPr>
+      </w:pPr>
+      <w:r>
+        <w:rPr>
+          <w:rFonts w:ascii="Arial" w:hAnsi="Arial" w:cs="Arial"/>
+        </w:rPr>
+        <w:lastRenderedPageBreak/>
+        <w:t>Legal Environment</w:t>
       </w:r>
     </w:p>
     <w:p>
@@ -11837,12 +11909,16 @@
         <w:rPr>
           <w:rFonts w:ascii="Arial" w:hAnsi="Arial" w:cs="Arial"/>
         </w:rPr>
-        <w:t xml:space="preserve">Do you need easy walk-in access?  </w:t>
-      </w:r>
-    </w:p>
-    <w:p>
-      <w:pPr>
-        <w:pStyle w:val="NormalWeb"/>
+        <w:t>The following section assesses the Legal technicalities as to which must apply in the proponent’s business.</w:t>
+      </w:r>
+    </w:p>
+    <w:p>
+      <w:pPr>
+        <w:pStyle w:val="NormalWeb"/>
+        <w:numPr>
+          <w:ilvl w:val="0"/>
+          <w:numId w:val="25"/>
+        </w:numPr>
         <w:spacing w:before="120" w:after="120"/>
         <w:ind w:right="0"/>
         <w:outlineLvl w:val="1"/>
@@ -11854,7 +11930,25 @@
         <w:rPr>
           <w:rFonts w:ascii="Arial" w:hAnsi="Arial" w:cs="Arial"/>
         </w:rPr>
-        <w:t>What are your requirements for parking, and proximity to freeway, airports, railroads, shipping centers?</w:t>
+        <w:t xml:space="preserve">Business </w:t>
+      </w:r>
+      <w:r>
+        <w:rPr>
+          <w:rFonts w:ascii="Arial" w:hAnsi="Arial" w:cs="Arial"/>
+        </w:rPr>
+        <w:t>Permits</w:t>
+      </w:r>
+      <w:r>
+        <w:rPr>
+          <w:rFonts w:ascii="Arial" w:hAnsi="Arial" w:cs="Arial"/>
+        </w:rPr>
+        <w:t xml:space="preserve"> &amp; </w:t>
+      </w:r>
+      <w:r>
+        <w:rPr>
+          <w:rFonts w:ascii="Arial" w:hAnsi="Arial" w:cs="Arial"/>
+        </w:rPr>
+        <w:t>Licensing and bonding requirements</w:t>
       </w:r>
     </w:p>
     <w:p>
@@ -11871,12 +11965,16 @@
         <w:rPr>
           <w:rFonts w:ascii="Arial" w:hAnsi="Arial" w:cs="Arial"/>
         </w:rPr>
-        <w:t>Include a drawing or layout of your proposed facility if it is important, as it might be for a manufacturer.</w:t>
-      </w:r>
-    </w:p>
-    <w:p>
-      <w:pPr>
-        <w:pStyle w:val="NormalWeb"/>
+        <w:t>The proponents must ensure that once operation is underway the following permits and regulations are already in place:</w:t>
+      </w:r>
+    </w:p>
+    <w:p>
+      <w:pPr>
+        <w:pStyle w:val="NormalWeb"/>
+        <w:numPr>
+          <w:ilvl w:val="1"/>
+          <w:numId w:val="25"/>
+        </w:numPr>
         <w:spacing w:before="120" w:after="120"/>
         <w:ind w:right="0"/>
         <w:outlineLvl w:val="1"/>
@@ -11888,13 +11986,16 @@
         <w:rPr>
           <w:rFonts w:ascii="Arial" w:hAnsi="Arial" w:cs="Arial"/>
         </w:rPr>
-        <w:lastRenderedPageBreak/>
-        <w:t>Construction?  Most new companies should not sink capital into construction, but if you are planning to build, then costs and specifications will be a big part of your plan.</w:t>
-      </w:r>
-    </w:p>
-    <w:p>
-      <w:pPr>
-        <w:pStyle w:val="NormalWeb"/>
+        <w:t>Local Barangay Permit</w:t>
+      </w:r>
+    </w:p>
+    <w:p>
+      <w:pPr>
+        <w:pStyle w:val="NormalWeb"/>
+        <w:numPr>
+          <w:ilvl w:val="1"/>
+          <w:numId w:val="25"/>
+        </w:numPr>
         <w:spacing w:before="120" w:after="120"/>
         <w:ind w:right="0"/>
         <w:outlineLvl w:val="1"/>
@@ -11906,12 +12007,16 @@
         <w:rPr>
           <w:rFonts w:ascii="Arial" w:hAnsi="Arial" w:cs="Arial"/>
         </w:rPr>
-        <w:t>Cost:  Estimate your occupation expenses, including rent, but also including:  maintenance, utilities, insurance, and initial remodeling costs to make it suit your needs.  These numbers will become part of your financial plan.</w:t>
-      </w:r>
-    </w:p>
-    <w:p>
-      <w:pPr>
-        <w:pStyle w:val="NormalWeb"/>
+        <w:t>City Government Permit</w:t>
+      </w:r>
+    </w:p>
+    <w:p>
+      <w:pPr>
+        <w:pStyle w:val="NormalWeb"/>
+        <w:numPr>
+          <w:ilvl w:val="1"/>
+          <w:numId w:val="25"/>
+        </w:numPr>
         <w:spacing w:before="120" w:after="120"/>
         <w:ind w:right="0"/>
         <w:outlineLvl w:val="1"/>
@@ -11923,7 +12028,133 @@
         <w:rPr>
           <w:rFonts w:ascii="Arial" w:hAnsi="Arial" w:cs="Arial"/>
         </w:rPr>
-        <w:t>What will be your business hours?</w:t>
+        <w:t>BIR Permit</w:t>
+      </w:r>
+    </w:p>
+    <w:p>
+      <w:pPr>
+        <w:pStyle w:val="NormalWeb"/>
+        <w:numPr>
+          <w:ilvl w:val="1"/>
+          <w:numId w:val="25"/>
+        </w:numPr>
+        <w:spacing w:before="120" w:after="120"/>
+        <w:ind w:right="0"/>
+        <w:outlineLvl w:val="1"/>
+        <w:rPr>
+          <w:rFonts w:ascii="Arial" w:hAnsi="Arial" w:cs="Arial"/>
+        </w:rPr>
+      </w:pPr>
+      <w:r>
+        <w:rPr>
+          <w:rFonts w:ascii="Arial" w:hAnsi="Arial" w:cs="Arial"/>
+        </w:rPr>
+        <w:t>Authentic certification of operation in good faith</w:t>
+      </w:r>
+    </w:p>
+    <w:p>
+      <w:pPr>
+        <w:pStyle w:val="NormalWeb"/>
+        <w:numPr>
+          <w:ilvl w:val="0"/>
+          <w:numId w:val="25"/>
+        </w:numPr>
+        <w:spacing w:before="120" w:after="120"/>
+        <w:ind w:right="0"/>
+        <w:outlineLvl w:val="1"/>
+        <w:rPr>
+          <w:rFonts w:ascii="Arial" w:hAnsi="Arial" w:cs="Arial"/>
+        </w:rPr>
+      </w:pPr>
+      <w:r>
+        <w:rPr>
+          <w:rFonts w:ascii="Arial" w:hAnsi="Arial" w:cs="Arial"/>
+        </w:rPr>
+        <w:t>Special regulations covering your industry or profession</w:t>
+      </w:r>
+    </w:p>
+    <w:p>
+      <w:pPr>
+        <w:pStyle w:val="NormalWeb"/>
+        <w:spacing w:before="120" w:after="120"/>
+        <w:ind w:right="0"/>
+        <w:outlineLvl w:val="1"/>
+        <w:rPr>
+          <w:rFonts w:ascii="Arial" w:hAnsi="Arial" w:cs="Arial"/>
+        </w:rPr>
+      </w:pPr>
+      <w:r>
+        <w:rPr>
+          <w:rFonts w:ascii="Arial" w:hAnsi="Arial" w:cs="Arial"/>
+        </w:rPr>
+        <w:t>In the fashion industry, it would be a benefit if certain known figures were to partner with the company, therefore boosting the possible initial rapport that they may establish.</w:t>
+      </w:r>
+    </w:p>
+    <w:p>
+      <w:pPr>
+        <w:pStyle w:val="NormalWeb"/>
+        <w:spacing w:before="120" w:after="120"/>
+        <w:ind w:right="0"/>
+        <w:outlineLvl w:val="1"/>
+        <w:rPr>
+          <w:rFonts w:ascii="Arial" w:hAnsi="Arial" w:cs="Arial"/>
+        </w:rPr>
+      </w:pPr>
+      <w:r>
+        <w:rPr>
+          <w:rFonts w:ascii="Arial" w:hAnsi="Arial" w:cs="Arial"/>
+        </w:rPr>
+        <w:t>It is also important for the line between our business to be defined and explain to our clients and customers, that we are not liable to whatever service our client provides them, and subjectivity to these terms and measures, etc.</w:t>
+      </w:r>
+    </w:p>
+    <w:p>
+      <w:pPr>
+        <w:pStyle w:val="NormalWeb"/>
+        <w:numPr>
+          <w:ilvl w:val="0"/>
+          <w:numId w:val="25"/>
+        </w:numPr>
+        <w:spacing w:before="120" w:after="120"/>
+        <w:ind w:right="0"/>
+        <w:outlineLvl w:val="1"/>
+        <w:rPr>
+          <w:rFonts w:ascii="Arial" w:hAnsi="Arial" w:cs="Arial"/>
+        </w:rPr>
+      </w:pPr>
+      <w:r>
+        <w:rPr>
+          <w:rFonts w:ascii="Arial" w:hAnsi="Arial" w:cs="Arial"/>
+        </w:rPr>
+        <w:t>Trademarks, copyrights, or patents (pending, existing, or purchased)</w:t>
+      </w:r>
+    </w:p>
+    <w:p>
+      <w:pPr>
+        <w:pStyle w:val="NormalWeb"/>
+        <w:spacing w:before="120" w:after="120"/>
+        <w:ind w:right="0"/>
+        <w:outlineLvl w:val="1"/>
+        <w:rPr>
+          <w:rFonts w:ascii="Arial" w:hAnsi="Arial" w:cs="Arial"/>
+        </w:rPr>
+      </w:pPr>
+      <w:r>
+        <w:rPr>
+          <w:rFonts w:ascii="Arial" w:hAnsi="Arial" w:cs="Arial"/>
+        </w:rPr>
+        <w:t>The technology used by the company for their application must be patented, this is wh</w:t>
+      </w:r>
+      <w:r>
+        <w:rPr>
+          <w:rFonts w:ascii="Arial" w:hAnsi="Arial" w:cs="Arial"/>
+        </w:rPr>
+        <w:t>y it is important that the company is licensed and is operating under good circumstances,</w:t>
+      </w:r>
+      <w:r>
+        <w:rPr>
+          <w:rFonts w:ascii="Arial" w:hAnsi="Arial" w:cs="Arial"/>
+        </w:rPr>
+        <w:t xml:space="preserve"> so that in the event of proprietary plagiarism, the company has the right to sue, and be the winning side in the case / trial</w:t>
       </w:r>
     </w:p>
     <w:p>
@@ -11938,7 +12169,7 @@
         <w:rPr>
           <w:rFonts w:ascii="Arial" w:hAnsi="Arial" w:cs="Arial"/>
         </w:rPr>
-        <w:t>Legal Environment</w:t>
+        <w:t>Personnel</w:t>
       </w:r>
     </w:p>
     <w:p>
@@ -11955,7 +12186,13 @@
         <w:rPr>
           <w:rFonts w:ascii="Arial" w:hAnsi="Arial" w:cs="Arial"/>
         </w:rPr>
-        <w:t>Describe the following</w:t>
+        <w:t>This section describes the Personnel that the proponents intend to hire for the application’</w:t>
+      </w:r>
+      <w:r>
+        <w:rPr>
+          <w:rFonts w:ascii="Arial" w:hAnsi="Arial" w:cs="Arial"/>
+        </w:rPr>
+        <w:t>s development and maintenance. The succeeding table summarizes the personnel’s profile to be hired for the said business.</w:t>
       </w:r>
     </w:p>
     <w:p>
@@ -11963,1326 +12200,1034 @@
         <w:pStyle w:val="NormalWeb"/>
         <w:spacing w:before="120" w:after="120"/>
         <w:ind w:right="0"/>
-        <w:outlineLvl w:val="1"/>
-        <w:rPr>
-          <w:rFonts w:ascii="Arial" w:hAnsi="Arial" w:cs="Arial"/>
-        </w:rPr>
-      </w:pPr>
-      <w:r>
-        <w:rPr>
-          <w:rFonts w:ascii="Arial" w:hAnsi="Arial" w:cs="Arial"/>
-        </w:rPr>
-        <w:t>Licensing and bonding requirements</w:t>
-      </w:r>
-    </w:p>
-    <w:p>
-      <w:pPr>
-        <w:pStyle w:val="NormalWeb"/>
-        <w:spacing w:before="120" w:after="120"/>
-        <w:ind w:right="0"/>
-        <w:outlineLvl w:val="1"/>
-        <w:rPr>
-          <w:rFonts w:ascii="Arial" w:hAnsi="Arial" w:cs="Arial"/>
-        </w:rPr>
-      </w:pPr>
-      <w:r>
-        <w:rPr>
-          <w:rFonts w:ascii="Arial" w:hAnsi="Arial" w:cs="Arial"/>
-        </w:rPr>
-        <w:t>Permits</w:t>
-      </w:r>
-    </w:p>
-    <w:p>
-      <w:pPr>
-        <w:pStyle w:val="NormalWeb"/>
-        <w:spacing w:before="120" w:after="120"/>
-        <w:ind w:right="0"/>
-        <w:outlineLvl w:val="1"/>
-        <w:rPr>
-          <w:rFonts w:ascii="Arial" w:hAnsi="Arial" w:cs="Arial"/>
-        </w:rPr>
-      </w:pPr>
-      <w:r>
-        <w:rPr>
-          <w:rFonts w:ascii="Arial" w:hAnsi="Arial" w:cs="Arial"/>
-        </w:rPr>
-        <w:t>Health, workplace or environmental regulations</w:t>
-      </w:r>
-    </w:p>
-    <w:p>
-      <w:pPr>
-        <w:pStyle w:val="NormalWeb"/>
-        <w:spacing w:before="120" w:after="120"/>
-        <w:ind w:right="0"/>
-        <w:outlineLvl w:val="1"/>
-        <w:rPr>
-          <w:rFonts w:ascii="Arial" w:hAnsi="Arial" w:cs="Arial"/>
-        </w:rPr>
-      </w:pPr>
-      <w:r>
-        <w:rPr>
-          <w:rFonts w:ascii="Arial" w:hAnsi="Arial" w:cs="Arial"/>
-        </w:rPr>
-        <w:t>Special regulations covering your industry or profession</w:t>
-      </w:r>
-    </w:p>
-    <w:p>
-      <w:pPr>
-        <w:pStyle w:val="NormalWeb"/>
-        <w:spacing w:before="120" w:after="120"/>
-        <w:ind w:right="0"/>
-        <w:outlineLvl w:val="1"/>
-        <w:rPr>
-          <w:rFonts w:ascii="Arial" w:hAnsi="Arial" w:cs="Arial"/>
-        </w:rPr>
-      </w:pPr>
-      <w:r>
-        <w:rPr>
-          <w:rFonts w:ascii="Arial" w:hAnsi="Arial" w:cs="Arial"/>
-        </w:rPr>
-        <w:t>Zoning or building code requirements</w:t>
-      </w:r>
-    </w:p>
-    <w:p>
-      <w:pPr>
-        <w:pStyle w:val="NormalWeb"/>
-        <w:spacing w:before="120" w:after="120"/>
-        <w:ind w:right="0"/>
-        <w:outlineLvl w:val="1"/>
-        <w:rPr>
-          <w:rFonts w:ascii="Arial" w:hAnsi="Arial" w:cs="Arial"/>
-        </w:rPr>
-      </w:pPr>
-      <w:r>
-        <w:rPr>
-          <w:rFonts w:ascii="Arial" w:hAnsi="Arial" w:cs="Arial"/>
-        </w:rPr>
-        <w:t>Insurance coverage</w:t>
-      </w:r>
-    </w:p>
-    <w:p>
-      <w:pPr>
-        <w:pStyle w:val="NormalWeb"/>
-        <w:spacing w:before="120" w:after="120"/>
-        <w:ind w:right="0"/>
-        <w:outlineLvl w:val="1"/>
-        <w:rPr>
-          <w:rFonts w:ascii="Arial" w:hAnsi="Arial" w:cs="Arial"/>
-        </w:rPr>
-      </w:pPr>
-      <w:r>
-        <w:rPr>
-          <w:rFonts w:ascii="Arial" w:hAnsi="Arial" w:cs="Arial"/>
-        </w:rPr>
-        <w:t>Trademarks, copyrights, or patents (pending, existing, or purchased)</w:t>
-      </w:r>
-    </w:p>
-    <w:p>
-      <w:pPr>
-        <w:pStyle w:val="Heading2"/>
-        <w:spacing w:before="240" w:after="120"/>
-        <w:rPr>
-          <w:rFonts w:ascii="Arial" w:hAnsi="Arial" w:cs="Arial"/>
-        </w:rPr>
-      </w:pPr>
-      <w:r>
-        <w:rPr>
-          <w:rFonts w:ascii="Arial" w:hAnsi="Arial" w:cs="Arial"/>
-        </w:rPr>
-        <w:t>Personnel</w:t>
-      </w:r>
-    </w:p>
-    <w:p>
-      <w:pPr>
-        <w:pStyle w:val="NormalWeb"/>
-        <w:spacing w:before="120" w:after="120"/>
-        <w:ind w:right="0"/>
-        <w:outlineLvl w:val="1"/>
-        <w:rPr>
-          <w:rFonts w:ascii="Arial" w:hAnsi="Arial" w:cs="Arial"/>
-        </w:rPr>
-      </w:pPr>
-      <w:r>
-        <w:rPr>
-          <w:rFonts w:ascii="Arial" w:hAnsi="Arial" w:cs="Arial"/>
-        </w:rPr>
-        <w:t>Number of employees</w:t>
-      </w:r>
-    </w:p>
-    <w:p>
-      <w:pPr>
-        <w:pStyle w:val="NormalWeb"/>
-        <w:spacing w:before="120" w:after="120"/>
-        <w:ind w:right="0"/>
-        <w:outlineLvl w:val="1"/>
-        <w:rPr>
-          <w:rFonts w:ascii="Arial" w:hAnsi="Arial" w:cs="Arial"/>
-        </w:rPr>
-      </w:pPr>
-      <w:r>
-        <w:rPr>
-          <w:rFonts w:ascii="Arial" w:hAnsi="Arial" w:cs="Arial"/>
-        </w:rPr>
-        <w:t>Type of labor (skilled, unskilled, professional)</w:t>
-      </w:r>
-    </w:p>
-    <w:p>
-      <w:pPr>
-        <w:pStyle w:val="NormalWeb"/>
-        <w:spacing w:before="120" w:after="120"/>
-        <w:ind w:right="0"/>
-        <w:outlineLvl w:val="1"/>
-        <w:rPr>
-          <w:rFonts w:ascii="Arial" w:hAnsi="Arial" w:cs="Arial"/>
-        </w:rPr>
-      </w:pPr>
-      <w:r>
-        <w:rPr>
-          <w:rFonts w:ascii="Arial" w:hAnsi="Arial" w:cs="Arial"/>
-        </w:rPr>
-        <w:t xml:space="preserve">Where </w:t>
-      </w:r>
-      <w:r>
-        <w:rPr>
-          <w:rFonts w:ascii="Arial" w:hAnsi="Arial" w:cs="Arial"/>
-        </w:rPr>
-        <w:t>and how will you find the right</w:t>
-      </w:r>
-      <w:r>
-        <w:rPr>
-          <w:rFonts w:ascii="Arial" w:hAnsi="Arial" w:cs="Arial"/>
-        </w:rPr>
-        <w:t xml:space="preserve"> employees?</w:t>
-      </w:r>
-    </w:p>
-    <w:p>
-      <w:pPr>
-        <w:pStyle w:val="NormalWeb"/>
-        <w:spacing w:before="120" w:after="120"/>
-        <w:ind w:right="0"/>
-        <w:outlineLvl w:val="1"/>
-        <w:rPr>
-          <w:rFonts w:ascii="Arial" w:hAnsi="Arial" w:cs="Arial"/>
-        </w:rPr>
-      </w:pPr>
-      <w:r>
-        <w:rPr>
-          <w:rFonts w:ascii="Arial" w:hAnsi="Arial" w:cs="Arial"/>
-        </w:rPr>
-        <w:t>Quality of existing staff</w:t>
-      </w:r>
-    </w:p>
-    <w:p>
-      <w:pPr>
-        <w:pStyle w:val="NormalWeb"/>
-        <w:spacing w:before="120" w:after="120"/>
-        <w:ind w:right="0"/>
-        <w:outlineLvl w:val="1"/>
-        <w:rPr>
-          <w:rFonts w:ascii="Arial" w:hAnsi="Arial" w:cs="Arial"/>
-        </w:rPr>
-      </w:pPr>
-      <w:r>
-        <w:rPr>
-          <w:rFonts w:ascii="Arial" w:hAnsi="Arial" w:cs="Arial"/>
-        </w:rPr>
-        <w:t>Pay structure</w:t>
-      </w:r>
-    </w:p>
-    <w:p>
-      <w:pPr>
-        <w:pStyle w:val="NormalWeb"/>
-        <w:spacing w:before="120" w:after="120"/>
-        <w:ind w:right="0"/>
-        <w:outlineLvl w:val="1"/>
-        <w:rPr>
-          <w:rFonts w:ascii="Arial" w:hAnsi="Arial" w:cs="Arial"/>
-        </w:rPr>
-      </w:pPr>
-      <w:r>
-        <w:rPr>
-          <w:rFonts w:ascii="Arial" w:hAnsi="Arial" w:cs="Arial"/>
-        </w:rPr>
-        <w:t>Training methods and requirements</w:t>
-      </w:r>
-    </w:p>
-    <w:p>
-      <w:pPr>
-        <w:pStyle w:val="NormalWeb"/>
-        <w:spacing w:before="120" w:after="120"/>
-        <w:ind w:right="0"/>
-        <w:outlineLvl w:val="1"/>
-        <w:rPr>
-          <w:rFonts w:ascii="Arial" w:hAnsi="Arial" w:cs="Arial"/>
-        </w:rPr>
-      </w:pPr>
-      <w:r>
-        <w:rPr>
-          <w:rFonts w:ascii="Arial" w:hAnsi="Arial" w:cs="Arial"/>
-        </w:rPr>
-        <w:t>Who does which tasks</w:t>
-      </w:r>
-      <w:r>
-        <w:rPr>
-          <w:rFonts w:ascii="Arial" w:hAnsi="Arial" w:cs="Arial"/>
-        </w:rPr>
-        <w:t xml:space="preserve">? </w:t>
-      </w:r>
-    </w:p>
-    <w:p>
-      <w:pPr>
-        <w:pStyle w:val="NormalWeb"/>
-        <w:spacing w:before="120" w:after="120"/>
-        <w:ind w:right="0"/>
-        <w:outlineLvl w:val="1"/>
-        <w:rPr>
-          <w:rFonts w:ascii="Arial" w:hAnsi="Arial" w:cs="Arial"/>
-        </w:rPr>
-      </w:pPr>
-      <w:r>
-        <w:rPr>
-          <w:rFonts w:ascii="Arial" w:hAnsi="Arial" w:cs="Arial"/>
-        </w:rPr>
-        <w:t xml:space="preserve">Do you have schedules and written procedures prepared? </w:t>
-      </w:r>
-    </w:p>
-    <w:p>
-      <w:pPr>
-        <w:pStyle w:val="NormalWeb"/>
-        <w:spacing w:before="120" w:after="120"/>
-        <w:ind w:right="0"/>
-        <w:outlineLvl w:val="1"/>
-        <w:rPr>
-          <w:rFonts w:ascii="Arial" w:hAnsi="Arial" w:cs="Arial"/>
-        </w:rPr>
-      </w:pPr>
-      <w:r>
-        <w:rPr>
-          <w:rFonts w:ascii="Arial" w:hAnsi="Arial" w:cs="Arial"/>
-        </w:rPr>
-        <w:t>Have you drafted job descriptions for employees?  If not, take time to write some.  They really help internal communications with employees.</w:t>
-      </w:r>
-    </w:p>
-    <w:p>
-      <w:pPr>
-        <w:pStyle w:val="NormalWeb"/>
-        <w:spacing w:before="120" w:after="120"/>
-        <w:ind w:right="0"/>
-        <w:outlineLvl w:val="1"/>
-        <w:rPr>
-          <w:rFonts w:ascii="Arial" w:hAnsi="Arial" w:cs="Arial"/>
-        </w:rPr>
-      </w:pPr>
-      <w:r>
-        <w:rPr>
-          <w:rFonts w:ascii="Arial" w:hAnsi="Arial" w:cs="Arial"/>
-        </w:rPr>
-        <w:t>For certain functions, will you use contract workers in addition to employees?</w:t>
-      </w:r>
-    </w:p>
-    <w:p>
-      <w:pPr>
-        <w:pStyle w:val="Heading2"/>
-        <w:spacing w:before="240" w:after="120"/>
-        <w:rPr>
-          <w:rFonts w:ascii="Arial" w:hAnsi="Arial" w:cs="Arial"/>
-        </w:rPr>
-      </w:pPr>
-      <w:r>
-        <w:rPr>
-          <w:rFonts w:ascii="Arial" w:hAnsi="Arial" w:cs="Arial"/>
-        </w:rPr>
-        <w:t>Credit Policies</w:t>
-      </w:r>
-    </w:p>
-    <w:p>
-      <w:pPr>
-        <w:pStyle w:val="NormalWeb"/>
-        <w:spacing w:before="120" w:after="120"/>
-        <w:ind w:right="0"/>
-        <w:outlineLvl w:val="1"/>
-        <w:rPr>
-          <w:rFonts w:ascii="Arial" w:hAnsi="Arial" w:cs="Arial"/>
-        </w:rPr>
-      </w:pPr>
-      <w:bookmarkStart w:id="16" w:name="_Toc504472916"/>
-      <w:bookmarkStart w:id="17" w:name="_Toc504556001"/>
-      <w:r>
-        <w:rPr>
-          <w:rFonts w:ascii="Arial" w:hAnsi="Arial" w:cs="Arial"/>
-        </w:rPr>
-        <w:t>Do you plan to sell on credit?</w:t>
-      </w:r>
-    </w:p>
-    <w:p>
-      <w:pPr>
-        <w:pStyle w:val="NormalWeb"/>
-        <w:spacing w:before="120" w:after="120"/>
-        <w:ind w:right="0"/>
-        <w:outlineLvl w:val="1"/>
-        <w:rPr>
-          <w:rFonts w:ascii="Arial" w:hAnsi="Arial" w:cs="Arial"/>
-        </w:rPr>
-      </w:pPr>
-      <w:r>
-        <w:rPr>
-          <w:rFonts w:ascii="Arial" w:hAnsi="Arial" w:cs="Arial"/>
-        </w:rPr>
-        <w:t>Do you really need to sell on credit?  Is it customary in your industry and expected by your clientele?</w:t>
-      </w:r>
-    </w:p>
-    <w:p>
-      <w:pPr>
-        <w:pStyle w:val="NormalWeb"/>
-        <w:spacing w:before="120" w:after="120"/>
-        <w:ind w:right="0"/>
-        <w:outlineLvl w:val="1"/>
-        <w:rPr>
-          <w:rFonts w:ascii="Arial" w:hAnsi="Arial" w:cs="Arial"/>
-        </w:rPr>
-      </w:pPr>
-      <w:r>
-        <w:rPr>
-          <w:rFonts w:ascii="Arial" w:hAnsi="Arial" w:cs="Arial"/>
-        </w:rPr>
-        <w:lastRenderedPageBreak/>
-        <w:t>If yes, what policies will you have about who gets credit and how much?</w:t>
-      </w:r>
-    </w:p>
-    <w:p>
-      <w:pPr>
-        <w:pStyle w:val="NormalWeb"/>
-        <w:spacing w:before="120" w:after="120"/>
-        <w:ind w:right="0"/>
-        <w:outlineLvl w:val="1"/>
-        <w:rPr>
-          <w:rFonts w:ascii="Arial" w:hAnsi="Arial" w:cs="Arial"/>
-        </w:rPr>
-      </w:pPr>
-      <w:r>
-        <w:rPr>
-          <w:rFonts w:ascii="Arial" w:hAnsi="Arial" w:cs="Arial"/>
-        </w:rPr>
-        <w:t>How will you check the creditworthiness of new applicants?</w:t>
-      </w:r>
-    </w:p>
-    <w:p>
-      <w:pPr>
-        <w:pStyle w:val="NormalWeb"/>
-        <w:spacing w:before="120" w:after="120"/>
-        <w:ind w:right="0"/>
-        <w:outlineLvl w:val="1"/>
-        <w:rPr>
-          <w:rFonts w:ascii="Arial" w:hAnsi="Arial" w:cs="Arial"/>
-        </w:rPr>
-      </w:pPr>
-      <w:r>
-        <w:rPr>
-          <w:rFonts w:ascii="Arial" w:hAnsi="Arial" w:cs="Arial"/>
-        </w:rPr>
-        <w:t>What terms will you offer your customers; i.e., how much credit and when is payment due?</w:t>
-      </w:r>
-    </w:p>
-    <w:p>
-      <w:pPr>
-        <w:pStyle w:val="NormalWeb"/>
-        <w:spacing w:before="120" w:after="120"/>
-        <w:ind w:right="0"/>
-        <w:outlineLvl w:val="1"/>
-        <w:rPr>
-          <w:rFonts w:ascii="Arial" w:hAnsi="Arial" w:cs="Arial"/>
-        </w:rPr>
-      </w:pPr>
-      <w:r>
-        <w:rPr>
-          <w:rFonts w:ascii="Arial" w:hAnsi="Arial" w:cs="Arial"/>
-        </w:rPr>
-        <w:t>Will you offer prompt payment discounts (hint:  do this only if it is usual and customary in your industry).</w:t>
-      </w:r>
-    </w:p>
-    <w:p>
-      <w:pPr>
-        <w:pStyle w:val="NormalWeb"/>
-        <w:spacing w:before="120" w:after="120"/>
-        <w:ind w:right="0"/>
-        <w:outlineLvl w:val="1"/>
-        <w:rPr>
-          <w:rFonts w:ascii="Arial" w:hAnsi="Arial" w:cs="Arial"/>
-        </w:rPr>
-      </w:pPr>
-      <w:r>
-        <w:rPr>
-          <w:rFonts w:ascii="Arial" w:hAnsi="Arial" w:cs="Arial"/>
-        </w:rPr>
-        <w:t>Do you know what it will cost you to extend credit?  Have you built the costs into your prices?</w:t>
-      </w:r>
-    </w:p>
-    <w:p>
-      <w:pPr>
-        <w:pStyle w:val="Heading3"/>
-      </w:pPr>
-      <w:r>
-        <w:t>Ma</w:t>
-      </w:r>
-      <w:r>
-        <w:t>naging your Accounts Receivable</w:t>
-      </w:r>
-    </w:p>
-    <w:p>
-      <w:pPr>
-        <w:pStyle w:val="NormalWeb"/>
-        <w:spacing w:before="120" w:after="120"/>
-        <w:ind w:right="0"/>
-        <w:outlineLvl w:val="1"/>
-        <w:rPr>
-          <w:rFonts w:ascii="Arial" w:hAnsi="Arial" w:cs="Arial"/>
-        </w:rPr>
-      </w:pPr>
-      <w:r>
-        <w:rPr>
-          <w:rFonts w:ascii="Arial" w:hAnsi="Arial" w:cs="Arial"/>
-        </w:rPr>
-        <w:t>If you do extend credit, you should do an aging at least monthly, to track how much of your money is tied up in credit given to customers, and to alert you to slow payment problems.  A receivables aging looks like this:</w:t>
-      </w:r>
-    </w:p>
-    <w:p>
-      <w:pPr>
-        <w:pStyle w:val="NormalWeb"/>
-        <w:spacing w:before="240" w:after="120"/>
-        <w:ind w:right="0"/>
         <w:jc w:val="center"/>
         <w:outlineLvl w:val="1"/>
         <w:rPr>
           <w:rFonts w:ascii="Arial" w:hAnsi="Arial" w:cs="Arial"/>
-        </w:rPr>
-      </w:pPr>
-      <w:r>
-        <w:rPr>
-          <w:rFonts w:ascii="Arial" w:hAnsi="Arial" w:cs="Arial"/>
           <w:b/>
-          <w:bCs/>
-        </w:rPr>
-        <w:t xml:space="preserve">Table 2: </w:t>
-      </w:r>
+        </w:rPr>
+      </w:pPr>
       <w:r>
         <w:rPr>
           <w:rFonts w:ascii="Arial" w:hAnsi="Arial" w:cs="Arial"/>
           <w:b/>
-          <w:bCs/>
-        </w:rPr>
-        <w:t>Accounts Receivable Aging</w:t>
+        </w:rPr>
+        <w:t>Table 5: Personnel Profile Sheet</w:t>
       </w:r>
     </w:p>
     <w:tbl>
       <w:tblPr>
-        <w:tblW w:w="9360" w:type="dxa"/>
-        <w:jc w:val="center"/>
-        <w:tblBorders>
-          <w:top w:val="single" w:sz="4" w:space="0" w:color="auto"/>
-          <w:left w:val="single" w:sz="4" w:space="0" w:color="auto"/>
-          <w:bottom w:val="single" w:sz="4" w:space="0" w:color="auto"/>
-          <w:right w:val="single" w:sz="4" w:space="0" w:color="auto"/>
-          <w:insideH w:val="single" w:sz="4" w:space="0" w:color="auto"/>
-          <w:insideV w:val="single" w:sz="4" w:space="0" w:color="auto"/>
-        </w:tblBorders>
-        <w:tblLook w:val="0000" w:firstRow="0" w:lastRow="0" w:firstColumn="0" w:lastColumn="0" w:noHBand="0" w:noVBand="0"/>
+        <w:tblStyle w:val="GridTable4-Accent6"/>
+        <w:tblpPr w:leftFromText="180" w:rightFromText="180" w:vertAnchor="text" w:horzAnchor="margin" w:tblpXSpec="center" w:tblpY="418"/>
+        <w:tblW w:w="8563" w:type="dxa"/>
+        <w:tblLook w:val="04A0" w:firstRow="1" w:lastRow="0" w:firstColumn="1" w:lastColumn="0" w:noHBand="0" w:noVBand="1"/>
       </w:tblPr>
       <w:tblGrid>
-        <w:gridCol w:w="1560"/>
-        <w:gridCol w:w="1560"/>
-        <w:gridCol w:w="1560"/>
-        <w:gridCol w:w="1560"/>
-        <w:gridCol w:w="1560"/>
-        <w:gridCol w:w="1560"/>
+        <w:gridCol w:w="1707"/>
+        <w:gridCol w:w="2451"/>
+        <w:gridCol w:w="2202"/>
+        <w:gridCol w:w="2203"/>
       </w:tblGrid>
       <w:tr>
         <w:trPr>
-          <w:trHeight w:val="456"/>
-          <w:jc w:val="center"/>
+          <w:cnfStyle w:val="100000000000" w:firstRow="1" w:lastRow="0" w:firstColumn="0" w:lastColumn="0" w:oddVBand="0" w:evenVBand="0" w:oddHBand="0" w:evenHBand="0" w:firstRowFirstColumn="0" w:firstRowLastColumn="0" w:lastRowFirstColumn="0" w:lastRowLastColumn="0"/>
+          <w:trHeight w:val="257"/>
         </w:trPr>
         <w:tc>
           <w:tcPr>
-            <w:tcW w:w="1440" w:type="dxa"/>
-            <w:vAlign w:val="center"/>
+            <w:cnfStyle w:val="001000000000" w:firstRow="0" w:lastRow="0" w:firstColumn="1" w:lastColumn="0" w:oddVBand="0" w:evenVBand="0" w:oddHBand="0" w:evenHBand="0" w:firstRowFirstColumn="0" w:firstRowLastColumn="0" w:lastRowFirstColumn="0" w:lastRowLastColumn="0"/>
+            <w:tcW w:w="8563" w:type="dxa"/>
+            <w:gridSpan w:val="4"/>
+            <w:noWrap/>
+            <w:hideMark/>
           </w:tcPr>
           <w:p>
             <w:pPr>
               <w:pStyle w:val="NormalWeb"/>
+              <w:spacing w:before="120" w:after="120"/>
               <w:jc w:val="center"/>
               <w:outlineLvl w:val="1"/>
               <w:rPr>
                 <w:rFonts w:ascii="Arial" w:hAnsi="Arial" w:cs="Arial"/>
-                <w:b/>
-                <w:bCs/>
-                <w:sz w:val="20"/>
-                <w:szCs w:val="20"/>
-              </w:rPr>
-            </w:pPr>
-            <w:r>
-              <w:rPr>
-                <w:rFonts w:ascii="Arial" w:hAnsi="Arial" w:cs="Arial"/>
-                <w:b/>
-                <w:bCs/>
-                <w:sz w:val="20"/>
-                <w:szCs w:val="20"/>
-              </w:rPr>
-              <w:t>Total</w:t>
-            </w:r>
-          </w:p>
-        </w:tc>
-        <w:tc>
-          <w:tcPr>
-            <w:tcW w:w="1440" w:type="dxa"/>
-            <w:vAlign w:val="center"/>
-          </w:tcPr>
-          <w:p>
-            <w:pPr>
-              <w:pStyle w:val="NormalWeb"/>
-              <w:jc w:val="center"/>
-              <w:outlineLvl w:val="1"/>
-              <w:rPr>
-                <w:rFonts w:ascii="Arial" w:hAnsi="Arial" w:cs="Arial"/>
-                <w:b/>
-                <w:bCs/>
-                <w:sz w:val="20"/>
-                <w:szCs w:val="20"/>
-              </w:rPr>
-            </w:pPr>
-            <w:r>
-              <w:rPr>
-                <w:rFonts w:ascii="Arial" w:hAnsi="Arial" w:cs="Arial"/>
-                <w:b/>
-                <w:bCs/>
-                <w:sz w:val="20"/>
-                <w:szCs w:val="20"/>
-              </w:rPr>
-              <w:t>Current</w:t>
-            </w:r>
-          </w:p>
-        </w:tc>
-        <w:tc>
-          <w:tcPr>
-            <w:tcW w:w="1440" w:type="dxa"/>
-            <w:vAlign w:val="center"/>
-          </w:tcPr>
-          <w:p>
-            <w:pPr>
-              <w:pStyle w:val="NormalWeb"/>
-              <w:jc w:val="center"/>
-              <w:outlineLvl w:val="1"/>
-              <w:rPr>
-                <w:rFonts w:ascii="Arial" w:hAnsi="Arial" w:cs="Arial"/>
-                <w:b/>
-                <w:bCs/>
-                <w:sz w:val="20"/>
-                <w:szCs w:val="20"/>
-              </w:rPr>
-            </w:pPr>
-            <w:r>
-              <w:rPr>
-                <w:rFonts w:ascii="Arial" w:hAnsi="Arial" w:cs="Arial"/>
-                <w:b/>
-                <w:bCs/>
-                <w:sz w:val="20"/>
-                <w:szCs w:val="20"/>
-              </w:rPr>
-              <w:t>30 Days</w:t>
-            </w:r>
-          </w:p>
-        </w:tc>
-        <w:tc>
-          <w:tcPr>
-            <w:tcW w:w="1440" w:type="dxa"/>
-            <w:vAlign w:val="center"/>
-          </w:tcPr>
-          <w:p>
-            <w:pPr>
-              <w:pStyle w:val="NormalWeb"/>
-              <w:jc w:val="center"/>
-              <w:outlineLvl w:val="1"/>
-              <w:rPr>
-                <w:rFonts w:ascii="Arial" w:hAnsi="Arial" w:cs="Arial"/>
-                <w:b/>
-                <w:bCs/>
-                <w:sz w:val="20"/>
-                <w:szCs w:val="20"/>
-              </w:rPr>
-            </w:pPr>
-            <w:r>
-              <w:rPr>
-                <w:rFonts w:ascii="Arial" w:hAnsi="Arial" w:cs="Arial"/>
-                <w:b/>
-                <w:bCs/>
-                <w:sz w:val="20"/>
-                <w:szCs w:val="20"/>
-              </w:rPr>
-              <w:t>60 Days</w:t>
-            </w:r>
-          </w:p>
-        </w:tc>
-        <w:tc>
-          <w:tcPr>
-            <w:tcW w:w="1440" w:type="dxa"/>
-            <w:vAlign w:val="center"/>
-          </w:tcPr>
-          <w:p>
-            <w:pPr>
-              <w:pStyle w:val="NormalWeb"/>
-              <w:jc w:val="center"/>
-              <w:outlineLvl w:val="1"/>
-              <w:rPr>
-                <w:rFonts w:ascii="Arial" w:hAnsi="Arial" w:cs="Arial"/>
-                <w:b/>
-                <w:bCs/>
-                <w:sz w:val="20"/>
-                <w:szCs w:val="20"/>
-              </w:rPr>
-            </w:pPr>
-            <w:r>
-              <w:rPr>
-                <w:rFonts w:ascii="Arial" w:hAnsi="Arial" w:cs="Arial"/>
-                <w:b/>
-                <w:bCs/>
-                <w:sz w:val="20"/>
-                <w:szCs w:val="20"/>
-              </w:rPr>
-              <w:t>90 Days</w:t>
-            </w:r>
-          </w:p>
-        </w:tc>
-        <w:tc>
-          <w:tcPr>
-            <w:tcW w:w="1440" w:type="dxa"/>
-            <w:vAlign w:val="center"/>
-          </w:tcPr>
-          <w:p>
-            <w:pPr>
-              <w:pStyle w:val="NormalWeb"/>
-              <w:jc w:val="center"/>
-              <w:outlineLvl w:val="1"/>
-              <w:rPr>
-                <w:rFonts w:ascii="Arial" w:hAnsi="Arial" w:cs="Arial"/>
-                <w:b/>
-                <w:bCs/>
-                <w:sz w:val="20"/>
-                <w:szCs w:val="20"/>
-              </w:rPr>
-            </w:pPr>
-            <w:r>
-              <w:rPr>
-                <w:rFonts w:ascii="Arial" w:hAnsi="Arial" w:cs="Arial"/>
-                <w:b/>
-                <w:bCs/>
-                <w:sz w:val="20"/>
-                <w:szCs w:val="20"/>
-              </w:rPr>
-              <w:t>Over 90 Days</w:t>
+                <w:sz w:val="22"/>
+              </w:rPr>
+            </w:pPr>
+            <w:r>
+              <w:rPr>
+                <w:rFonts w:ascii="Arial" w:hAnsi="Arial" w:cs="Arial"/>
+                <w:sz w:val="22"/>
+              </w:rPr>
+              <w:t>Personnel Profile Sheet</w:t>
             </w:r>
           </w:p>
         </w:tc>
       </w:tr>
       <w:tr>
         <w:trPr>
-          <w:trHeight w:val="648"/>
-          <w:jc w:val="center"/>
+          <w:cnfStyle w:val="000000100000" w:firstRow="0" w:lastRow="0" w:firstColumn="0" w:lastColumn="0" w:oddVBand="0" w:evenVBand="0" w:oddHBand="1" w:evenHBand="0" w:firstRowFirstColumn="0" w:firstRowLastColumn="0" w:lastRowFirstColumn="0" w:lastRowLastColumn="0"/>
+          <w:trHeight w:val="257"/>
         </w:trPr>
         <w:tc>
           <w:tcPr>
-            <w:tcW w:w="1440" w:type="dxa"/>
+            <w:cnfStyle w:val="001000000000" w:firstRow="0" w:lastRow="0" w:firstColumn="1" w:lastColumn="0" w:oddVBand="0" w:evenVBand="0" w:oddHBand="0" w:evenHBand="0" w:firstRowFirstColumn="0" w:firstRowLastColumn="0" w:lastRowFirstColumn="0" w:lastRowLastColumn="0"/>
+            <w:tcW w:w="1707" w:type="dxa"/>
             <w:noWrap/>
-            <w:vAlign w:val="center"/>
-          </w:tcPr>
-          <w:p>
-            <w:pPr>
-              <w:pStyle w:val="BodyText2"/>
+            <w:hideMark/>
+          </w:tcPr>
+          <w:p>
+            <w:pPr>
+              <w:pStyle w:val="NormalWeb"/>
+              <w:spacing w:before="120" w:after="120"/>
               <w:jc w:val="center"/>
               <w:outlineLvl w:val="1"/>
               <w:rPr>
                 <w:rFonts w:ascii="Arial" w:hAnsi="Arial" w:cs="Arial"/>
-                <w:sz w:val="14"/>
-                <w:szCs w:val="14"/>
-              </w:rPr>
-            </w:pPr>
-          </w:p>
-        </w:tc>
-        <w:tc>
-          <w:tcPr>
-            <w:tcW w:w="1440" w:type="dxa"/>
+                <w:sz w:val="22"/>
+              </w:rPr>
+            </w:pPr>
+          </w:p>
+        </w:tc>
+        <w:tc>
+          <w:tcPr>
+            <w:tcW w:w="2451" w:type="dxa"/>
             <w:noWrap/>
-            <w:vAlign w:val="center"/>
-          </w:tcPr>
-          <w:p>
-            <w:pPr>
-              <w:pStyle w:val="BodyText2"/>
+          </w:tcPr>
+          <w:p>
+            <w:pPr>
+              <w:pStyle w:val="NormalWeb"/>
+              <w:spacing w:before="120" w:after="120"/>
               <w:jc w:val="center"/>
               <w:outlineLvl w:val="1"/>
-              <w:rPr>
-                <w:rFonts w:ascii="Arial" w:hAnsi="Arial" w:cs="Arial"/>
-                <w:sz w:val="14"/>
-                <w:szCs w:val="14"/>
-              </w:rPr>
-            </w:pPr>
-          </w:p>
-        </w:tc>
-        <w:tc>
-          <w:tcPr>
-            <w:tcW w:w="1440" w:type="dxa"/>
-            <w:noWrap/>
-            <w:vAlign w:val="center"/>
-          </w:tcPr>
-          <w:p>
-            <w:pPr>
-              <w:pStyle w:val="BodyText2"/>
+              <w:cnfStyle w:val="000000100000" w:firstRow="0" w:lastRow="0" w:firstColumn="0" w:lastColumn="0" w:oddVBand="0" w:evenVBand="0" w:oddHBand="1" w:evenHBand="0" w:firstRowFirstColumn="0" w:firstRowLastColumn="0" w:lastRowFirstColumn="0" w:lastRowLastColumn="0"/>
+              <w:rPr>
+                <w:rFonts w:ascii="Arial" w:hAnsi="Arial" w:cs="Arial"/>
+                <w:sz w:val="22"/>
+              </w:rPr>
+            </w:pPr>
+            <w:r>
+              <w:rPr>
+                <w:rFonts w:ascii="Arial" w:hAnsi="Arial" w:cs="Arial"/>
+                <w:sz w:val="22"/>
+              </w:rPr>
+              <w:t>Designer</w:t>
+            </w:r>
+          </w:p>
+        </w:tc>
+        <w:tc>
+          <w:tcPr>
+            <w:tcW w:w="2202" w:type="dxa"/>
+          </w:tcPr>
+          <w:p>
+            <w:pPr>
+              <w:pStyle w:val="NormalWeb"/>
+              <w:spacing w:before="120" w:after="120"/>
               <w:jc w:val="center"/>
               <w:outlineLvl w:val="1"/>
-              <w:rPr>
-                <w:rFonts w:ascii="Arial" w:hAnsi="Arial" w:cs="Arial"/>
-                <w:sz w:val="14"/>
-                <w:szCs w:val="14"/>
-              </w:rPr>
-            </w:pPr>
-          </w:p>
-        </w:tc>
-        <w:tc>
-          <w:tcPr>
-            <w:tcW w:w="1440" w:type="dxa"/>
-            <w:noWrap/>
-            <w:vAlign w:val="center"/>
-          </w:tcPr>
-          <w:p>
-            <w:pPr>
-              <w:pStyle w:val="BodyText2"/>
+              <w:cnfStyle w:val="000000100000" w:firstRow="0" w:lastRow="0" w:firstColumn="0" w:lastColumn="0" w:oddVBand="0" w:evenVBand="0" w:oddHBand="1" w:evenHBand="0" w:firstRowFirstColumn="0" w:firstRowLastColumn="0" w:lastRowFirstColumn="0" w:lastRowLastColumn="0"/>
+              <w:rPr>
+                <w:rFonts w:ascii="Arial" w:hAnsi="Arial" w:cs="Arial"/>
+                <w:sz w:val="22"/>
+              </w:rPr>
+            </w:pPr>
+            <w:r>
+              <w:rPr>
+                <w:rFonts w:ascii="Arial" w:hAnsi="Arial" w:cs="Arial"/>
+                <w:sz w:val="22"/>
+              </w:rPr>
+              <w:t>Developers</w:t>
+            </w:r>
+          </w:p>
+        </w:tc>
+        <w:tc>
+          <w:tcPr>
+            <w:tcW w:w="2202" w:type="dxa"/>
+          </w:tcPr>
+          <w:p>
+            <w:pPr>
+              <w:pStyle w:val="NormalWeb"/>
+              <w:spacing w:before="120" w:after="120"/>
               <w:jc w:val="center"/>
               <w:outlineLvl w:val="1"/>
-              <w:rPr>
-                <w:rFonts w:ascii="Arial" w:hAnsi="Arial" w:cs="Arial"/>
-                <w:sz w:val="14"/>
-                <w:szCs w:val="14"/>
-              </w:rPr>
-            </w:pPr>
-          </w:p>
-        </w:tc>
-        <w:tc>
-          <w:tcPr>
-            <w:tcW w:w="1440" w:type="dxa"/>
-            <w:noWrap/>
-            <w:vAlign w:val="center"/>
-          </w:tcPr>
-          <w:p>
-            <w:pPr>
-              <w:pStyle w:val="BodyText2"/>
-              <w:jc w:val="center"/>
-              <w:outlineLvl w:val="1"/>
-              <w:rPr>
-                <w:rFonts w:ascii="Arial" w:hAnsi="Arial" w:cs="Arial"/>
-                <w:sz w:val="14"/>
-                <w:szCs w:val="14"/>
-              </w:rPr>
-            </w:pPr>
-          </w:p>
-        </w:tc>
-        <w:tc>
-          <w:tcPr>
-            <w:tcW w:w="1440" w:type="dxa"/>
-            <w:noWrap/>
-            <w:vAlign w:val="center"/>
-          </w:tcPr>
-          <w:p>
-            <w:pPr>
-              <w:pStyle w:val="BodyText2"/>
-              <w:jc w:val="center"/>
-              <w:outlineLvl w:val="1"/>
-              <w:rPr>
-                <w:rFonts w:ascii="Arial" w:hAnsi="Arial" w:cs="Arial"/>
-                <w:sz w:val="14"/>
-                <w:szCs w:val="14"/>
-              </w:rPr>
-            </w:pPr>
-          </w:p>
-        </w:tc>
-      </w:tr>
-    </w:tbl>
-    <w:p>
-      <w:pPr>
-        <w:pStyle w:val="NormalWeb"/>
-        <w:spacing w:before="120" w:after="120"/>
-        <w:ind w:right="0"/>
-        <w:outlineLvl w:val="1"/>
-        <w:rPr>
-          <w:rFonts w:ascii="Arial" w:hAnsi="Arial" w:cs="Arial"/>
-        </w:rPr>
-      </w:pPr>
-      <w:r>
-        <w:rPr>
-          <w:rFonts w:ascii="Arial" w:hAnsi="Arial" w:cs="Arial"/>
-        </w:rPr>
-        <w:t>You will need a policy for deali</w:t>
-      </w:r>
-      <w:r>
-        <w:rPr>
-          <w:rFonts w:ascii="Arial" w:hAnsi="Arial" w:cs="Arial"/>
-        </w:rPr>
-        <w:t>ng with slow paying customers.</w:t>
-      </w:r>
-    </w:p>
-    <w:p>
-      <w:pPr>
-        <w:pStyle w:val="NormalWeb"/>
-        <w:spacing w:before="120" w:after="120"/>
-        <w:ind w:right="0"/>
-        <w:outlineLvl w:val="1"/>
-        <w:rPr>
-          <w:rFonts w:ascii="Arial" w:hAnsi="Arial" w:cs="Arial"/>
-        </w:rPr>
-      </w:pPr>
-      <w:r>
-        <w:rPr>
-          <w:rFonts w:ascii="Arial" w:hAnsi="Arial" w:cs="Arial"/>
-        </w:rPr>
-        <w:t>When do you make a phone call?</w:t>
-      </w:r>
-    </w:p>
-    <w:p>
-      <w:pPr>
-        <w:pStyle w:val="NormalWeb"/>
-        <w:spacing w:before="120" w:after="120"/>
-        <w:ind w:right="0"/>
-        <w:outlineLvl w:val="1"/>
-        <w:rPr>
-          <w:rFonts w:ascii="Arial" w:hAnsi="Arial" w:cs="Arial"/>
-        </w:rPr>
-      </w:pPr>
-      <w:r>
-        <w:rPr>
-          <w:rFonts w:ascii="Arial" w:hAnsi="Arial" w:cs="Arial"/>
-        </w:rPr>
-        <w:t xml:space="preserve">When send a letter?  </w:t>
-      </w:r>
-    </w:p>
-    <w:p>
-      <w:pPr>
-        <w:pStyle w:val="NormalWeb"/>
-        <w:spacing w:before="120" w:after="120"/>
-        <w:ind w:right="0"/>
-        <w:outlineLvl w:val="1"/>
-        <w:rPr>
-          <w:rFonts w:ascii="Arial" w:hAnsi="Arial" w:cs="Arial"/>
-        </w:rPr>
-      </w:pPr>
-      <w:r>
-        <w:rPr>
-          <w:rFonts w:ascii="Arial" w:hAnsi="Arial" w:cs="Arial"/>
-        </w:rPr>
-        <w:t xml:space="preserve">When </w:t>
-      </w:r>
-      <w:r>
-        <w:rPr>
-          <w:rFonts w:ascii="Arial" w:hAnsi="Arial" w:cs="Arial"/>
-        </w:rPr>
-        <w:t>get your attorney to threaten?</w:t>
-      </w:r>
-    </w:p>
-    <w:p>
-      <w:pPr>
-        <w:pStyle w:val="Heading3"/>
-      </w:pPr>
-      <w:r>
-        <w:t>Managing your Accounts Pay</w:t>
-      </w:r>
-      <w:r>
-        <w:t>able</w:t>
-      </w:r>
-    </w:p>
-    <w:p>
-      <w:pPr>
-        <w:pStyle w:val="NormalWeb"/>
-        <w:spacing w:before="120" w:after="120"/>
-        <w:ind w:right="0"/>
-        <w:outlineLvl w:val="1"/>
-        <w:rPr>
-          <w:rFonts w:ascii="Arial" w:hAnsi="Arial" w:cs="Arial"/>
-        </w:rPr>
-      </w:pPr>
-      <w:r>
-        <w:rPr>
-          <w:rFonts w:ascii="Arial" w:hAnsi="Arial" w:cs="Arial"/>
-        </w:rPr>
-        <w:t>You should also age your Accounts Payable, what you owe to your suppliers.  This helps you plan who to pay and when.  Paying too early depletes your cash, but paying late can cost you valuable discounts and damage your credit.  (Hint: if you know you will be late making a payment, call the creditor before the due date.  It tends to relax them.)</w:t>
-      </w:r>
-    </w:p>
-    <w:p>
-      <w:pPr>
-        <w:pStyle w:val="NormalWeb"/>
-        <w:spacing w:before="120" w:after="120"/>
-        <w:ind w:right="0"/>
-        <w:outlineLvl w:val="1"/>
-        <w:rPr>
-          <w:rFonts w:ascii="Arial" w:hAnsi="Arial" w:cs="Arial"/>
-        </w:rPr>
-      </w:pPr>
-      <w:r>
-        <w:rPr>
-          <w:rFonts w:ascii="Arial" w:hAnsi="Arial" w:cs="Arial"/>
-        </w:rPr>
-        <w:t>Are prompt payment discounts offered by your proposed vendors?</w:t>
-      </w:r>
-    </w:p>
-    <w:p>
-      <w:pPr>
-        <w:pStyle w:val="NormalWeb"/>
-        <w:spacing w:before="120" w:after="120"/>
-        <w:ind w:right="0"/>
-        <w:outlineLvl w:val="1"/>
-        <w:rPr>
-          <w:rFonts w:ascii="Arial" w:hAnsi="Arial" w:cs="Arial"/>
-        </w:rPr>
-      </w:pPr>
-      <w:r>
-        <w:rPr>
-          <w:rFonts w:ascii="Arial" w:hAnsi="Arial" w:cs="Arial"/>
-        </w:rPr>
-        <w:t>A payables aging looks like this:</w:t>
-      </w:r>
-    </w:p>
-    <w:p>
-      <w:pPr>
-        <w:pStyle w:val="NormalWeb"/>
-        <w:spacing w:before="240" w:after="120"/>
-        <w:jc w:val="center"/>
-        <w:outlineLvl w:val="1"/>
-        <w:rPr>
-          <w:rFonts w:ascii="Arial" w:hAnsi="Arial" w:cs="Arial"/>
-          <w:b/>
-          <w:bCs/>
-        </w:rPr>
-      </w:pPr>
-      <w:r>
-        <w:rPr>
-          <w:rFonts w:ascii="Arial" w:hAnsi="Arial" w:cs="Arial"/>
-          <w:b/>
-          <w:bCs/>
-        </w:rPr>
-        <w:t>Accounts Payable Aging</w:t>
-      </w:r>
-    </w:p>
-    <w:tbl>
-      <w:tblPr>
-        <w:tblW w:w="9630" w:type="dxa"/>
-        <w:jc w:val="center"/>
-        <w:tblBorders>
-          <w:top w:val="single" w:sz="4" w:space="0" w:color="auto"/>
-          <w:left w:val="single" w:sz="4" w:space="0" w:color="auto"/>
-          <w:bottom w:val="single" w:sz="4" w:space="0" w:color="auto"/>
-          <w:right w:val="single" w:sz="4" w:space="0" w:color="auto"/>
-          <w:insideH w:val="single" w:sz="4" w:space="0" w:color="auto"/>
-          <w:insideV w:val="single" w:sz="4" w:space="0" w:color="auto"/>
-        </w:tblBorders>
-        <w:tblLook w:val="0000" w:firstRow="0" w:lastRow="0" w:firstColumn="0" w:lastColumn="0" w:noHBand="0" w:noVBand="0"/>
-      </w:tblPr>
-      <w:tblGrid>
-        <w:gridCol w:w="1440"/>
-        <w:gridCol w:w="1785"/>
-        <w:gridCol w:w="1569"/>
-        <w:gridCol w:w="1568"/>
-        <w:gridCol w:w="1569"/>
-        <w:gridCol w:w="1699"/>
-      </w:tblGrid>
-      <w:tr>
-        <w:trPr>
-          <w:trHeight w:val="170"/>
-          <w:jc w:val="center"/>
-        </w:trPr>
-        <w:tc>
-          <w:tcPr>
-            <w:tcW w:w="1440" w:type="dxa"/>
-            <w:noWrap/>
-            <w:vAlign w:val="center"/>
-          </w:tcPr>
-          <w:p>
-            <w:pPr>
-              <w:pStyle w:val="BodyText2"/>
-              <w:jc w:val="center"/>
-              <w:outlineLvl w:val="1"/>
-              <w:rPr>
-                <w:rFonts w:ascii="Arial" w:hAnsi="Arial" w:cs="Arial"/>
-                <w:b/>
-                <w:bCs/>
-              </w:rPr>
-            </w:pPr>
-            <w:r>
-              <w:rPr>
-                <w:rFonts w:ascii="Arial" w:hAnsi="Arial" w:cs="Arial"/>
-                <w:b/>
-                <w:bCs/>
-              </w:rPr>
-              <w:t>Total</w:t>
-            </w:r>
-          </w:p>
-        </w:tc>
-        <w:tc>
-          <w:tcPr>
-            <w:tcW w:w="1785" w:type="dxa"/>
-            <w:noWrap/>
-            <w:vAlign w:val="center"/>
-          </w:tcPr>
-          <w:p>
-            <w:pPr>
-              <w:pStyle w:val="BodyText2"/>
-              <w:jc w:val="center"/>
-              <w:outlineLvl w:val="1"/>
-              <w:rPr>
-                <w:rFonts w:ascii="Arial" w:hAnsi="Arial" w:cs="Arial"/>
-                <w:b/>
-                <w:bCs/>
-              </w:rPr>
-            </w:pPr>
-            <w:r>
-              <w:rPr>
-                <w:rFonts w:ascii="Arial" w:hAnsi="Arial" w:cs="Arial"/>
-                <w:b/>
-                <w:bCs/>
-              </w:rPr>
-              <w:t>Current</w:t>
-            </w:r>
-          </w:p>
-        </w:tc>
-        <w:tc>
-          <w:tcPr>
-            <w:tcW w:w="1569" w:type="dxa"/>
-            <w:noWrap/>
-            <w:vAlign w:val="center"/>
-          </w:tcPr>
-          <w:p>
-            <w:pPr>
-              <w:pStyle w:val="BodyText2"/>
-              <w:jc w:val="center"/>
-              <w:outlineLvl w:val="1"/>
-              <w:rPr>
-                <w:rFonts w:ascii="Arial" w:hAnsi="Arial" w:cs="Arial"/>
-                <w:b/>
-                <w:bCs/>
-              </w:rPr>
-            </w:pPr>
-            <w:r>
-              <w:rPr>
-                <w:rFonts w:ascii="Arial" w:hAnsi="Arial" w:cs="Arial"/>
-                <w:b/>
-                <w:bCs/>
-              </w:rPr>
-              <w:t>30 Days</w:t>
-            </w:r>
-          </w:p>
-        </w:tc>
-        <w:tc>
-          <w:tcPr>
-            <w:tcW w:w="1568" w:type="dxa"/>
-            <w:noWrap/>
-            <w:vAlign w:val="center"/>
-          </w:tcPr>
-          <w:p>
-            <w:pPr>
-              <w:pStyle w:val="BodyText2"/>
-              <w:jc w:val="center"/>
-              <w:outlineLvl w:val="1"/>
-              <w:rPr>
-                <w:rFonts w:ascii="Arial" w:hAnsi="Arial" w:cs="Arial"/>
-                <w:b/>
-                <w:bCs/>
-              </w:rPr>
-            </w:pPr>
-            <w:r>
-              <w:rPr>
-                <w:rFonts w:ascii="Arial" w:hAnsi="Arial" w:cs="Arial"/>
-                <w:b/>
-                <w:bCs/>
-              </w:rPr>
-              <w:t>60 Days</w:t>
-            </w:r>
-          </w:p>
-        </w:tc>
-        <w:tc>
-          <w:tcPr>
-            <w:tcW w:w="1569" w:type="dxa"/>
-            <w:noWrap/>
-            <w:vAlign w:val="center"/>
-          </w:tcPr>
-          <w:p>
-            <w:pPr>
-              <w:pStyle w:val="BodyText2"/>
-              <w:jc w:val="center"/>
-              <w:outlineLvl w:val="1"/>
-              <w:rPr>
-                <w:rFonts w:ascii="Arial" w:hAnsi="Arial" w:cs="Arial"/>
-                <w:b/>
-                <w:bCs/>
-              </w:rPr>
-            </w:pPr>
-            <w:r>
-              <w:rPr>
-                <w:rFonts w:ascii="Arial" w:hAnsi="Arial" w:cs="Arial"/>
-                <w:b/>
-                <w:bCs/>
-              </w:rPr>
-              <w:t>90 Days</w:t>
-            </w:r>
-          </w:p>
-        </w:tc>
-        <w:tc>
-          <w:tcPr>
-            <w:tcW w:w="1699" w:type="dxa"/>
-            <w:noWrap/>
-            <w:vAlign w:val="center"/>
-          </w:tcPr>
-          <w:p>
-            <w:pPr>
-              <w:pStyle w:val="BodyText2"/>
-              <w:jc w:val="center"/>
-              <w:outlineLvl w:val="1"/>
-              <w:rPr>
-                <w:rFonts w:ascii="Arial" w:hAnsi="Arial" w:cs="Arial"/>
-                <w:b/>
-                <w:bCs/>
-              </w:rPr>
-            </w:pPr>
-            <w:r>
-              <w:rPr>
-                <w:rFonts w:ascii="Arial" w:hAnsi="Arial" w:cs="Arial"/>
-                <w:b/>
-                <w:bCs/>
-              </w:rPr>
-              <w:t>Over 90 Days</w:t>
+              <w:cnfStyle w:val="000000100000" w:firstRow="0" w:lastRow="0" w:firstColumn="0" w:lastColumn="0" w:oddVBand="0" w:evenVBand="0" w:oddHBand="1" w:evenHBand="0" w:firstRowFirstColumn="0" w:firstRowLastColumn="0" w:lastRowFirstColumn="0" w:lastRowLastColumn="0"/>
+              <w:rPr>
+                <w:rFonts w:ascii="Arial" w:hAnsi="Arial" w:cs="Arial"/>
+                <w:sz w:val="22"/>
+              </w:rPr>
+            </w:pPr>
+            <w:r>
+              <w:rPr>
+                <w:rFonts w:ascii="Arial" w:hAnsi="Arial" w:cs="Arial"/>
+                <w:sz w:val="22"/>
+              </w:rPr>
+              <w:t>QA Testers</w:t>
             </w:r>
           </w:p>
         </w:tc>
       </w:tr>
       <w:tr>
         <w:trPr>
-          <w:trHeight w:val="648"/>
-          <w:jc w:val="center"/>
+          <w:trHeight w:val="257"/>
         </w:trPr>
         <w:tc>
           <w:tcPr>
-            <w:tcW w:w="1440" w:type="dxa"/>
+            <w:cnfStyle w:val="001000000000" w:firstRow="0" w:lastRow="0" w:firstColumn="1" w:lastColumn="0" w:oddVBand="0" w:evenVBand="0" w:oddHBand="0" w:evenHBand="0" w:firstRowFirstColumn="0" w:firstRowLastColumn="0" w:lastRowFirstColumn="0" w:lastRowLastColumn="0"/>
+            <w:tcW w:w="1707" w:type="dxa"/>
             <w:noWrap/>
-            <w:vAlign w:val="center"/>
-          </w:tcPr>
-          <w:p>
-            <w:pPr>
-              <w:pStyle w:val="BodyText2"/>
+            <w:hideMark/>
+          </w:tcPr>
+          <w:p>
+            <w:pPr>
+              <w:pStyle w:val="NormalWeb"/>
+              <w:spacing w:before="120" w:after="120"/>
               <w:jc w:val="center"/>
               <w:outlineLvl w:val="1"/>
               <w:rPr>
                 <w:rFonts w:ascii="Arial" w:hAnsi="Arial" w:cs="Arial"/>
-                <w:b/>
-                <w:bCs/>
-              </w:rPr>
-            </w:pPr>
-          </w:p>
-        </w:tc>
-        <w:tc>
-          <w:tcPr>
-            <w:tcW w:w="1785" w:type="dxa"/>
+                <w:sz w:val="22"/>
+              </w:rPr>
+            </w:pPr>
+            <w:r>
+              <w:rPr>
+                <w:rFonts w:ascii="Arial" w:hAnsi="Arial" w:cs="Arial"/>
+                <w:sz w:val="22"/>
+              </w:rPr>
+              <w:t>Type of Labor</w:t>
+            </w:r>
+          </w:p>
+        </w:tc>
+        <w:tc>
+          <w:tcPr>
+            <w:tcW w:w="2451" w:type="dxa"/>
             <w:noWrap/>
-            <w:vAlign w:val="center"/>
-          </w:tcPr>
-          <w:p>
-            <w:pPr>
-              <w:pStyle w:val="BodyText2"/>
+          </w:tcPr>
+          <w:p>
+            <w:pPr>
+              <w:pStyle w:val="NormalWeb"/>
+              <w:spacing w:before="120" w:after="120"/>
               <w:jc w:val="center"/>
               <w:outlineLvl w:val="1"/>
-              <w:rPr>
-                <w:rFonts w:ascii="Arial" w:hAnsi="Arial" w:cs="Arial"/>
-                <w:b/>
-                <w:bCs/>
-              </w:rPr>
-            </w:pPr>
-          </w:p>
-        </w:tc>
-        <w:tc>
-          <w:tcPr>
-            <w:tcW w:w="1569" w:type="dxa"/>
-            <w:noWrap/>
-            <w:vAlign w:val="center"/>
-          </w:tcPr>
-          <w:p>
-            <w:pPr>
-              <w:pStyle w:val="BodyText2"/>
+              <w:cnfStyle w:val="000000000000" w:firstRow="0" w:lastRow="0" w:firstColumn="0" w:lastColumn="0" w:oddVBand="0" w:evenVBand="0" w:oddHBand="0" w:evenHBand="0" w:firstRowFirstColumn="0" w:firstRowLastColumn="0" w:lastRowFirstColumn="0" w:lastRowLastColumn="0"/>
+              <w:rPr>
+                <w:rFonts w:ascii="Arial" w:hAnsi="Arial" w:cs="Arial"/>
+                <w:sz w:val="22"/>
+              </w:rPr>
+            </w:pPr>
+            <w:r>
+              <w:rPr>
+                <w:rFonts w:ascii="Arial" w:hAnsi="Arial" w:cs="Arial"/>
+                <w:sz w:val="22"/>
+              </w:rPr>
+              <w:t>Purely office – related work load is required</w:t>
+            </w:r>
+          </w:p>
+        </w:tc>
+        <w:tc>
+          <w:tcPr>
+            <w:tcW w:w="2202" w:type="dxa"/>
+          </w:tcPr>
+          <w:p>
+            <w:pPr>
+              <w:pStyle w:val="NormalWeb"/>
+              <w:spacing w:before="120" w:after="120"/>
               <w:jc w:val="center"/>
               <w:outlineLvl w:val="1"/>
-              <w:rPr>
-                <w:rFonts w:ascii="Arial" w:hAnsi="Arial" w:cs="Arial"/>
-                <w:b/>
-                <w:bCs/>
-              </w:rPr>
-            </w:pPr>
-          </w:p>
-        </w:tc>
-        <w:tc>
-          <w:tcPr>
-            <w:tcW w:w="1568" w:type="dxa"/>
-            <w:noWrap/>
-            <w:vAlign w:val="center"/>
-          </w:tcPr>
-          <w:p>
-            <w:pPr>
-              <w:pStyle w:val="BodyText2"/>
+              <w:cnfStyle w:val="000000000000" w:firstRow="0" w:lastRow="0" w:firstColumn="0" w:lastColumn="0" w:oddVBand="0" w:evenVBand="0" w:oddHBand="0" w:evenHBand="0" w:firstRowFirstColumn="0" w:firstRowLastColumn="0" w:lastRowFirstColumn="0" w:lastRowLastColumn="0"/>
+              <w:rPr>
+                <w:rFonts w:ascii="Arial" w:hAnsi="Arial" w:cs="Arial"/>
+                <w:sz w:val="22"/>
+              </w:rPr>
+            </w:pPr>
+            <w:r>
+              <w:rPr>
+                <w:rFonts w:ascii="Arial" w:hAnsi="Arial" w:cs="Arial"/>
+                <w:sz w:val="22"/>
+              </w:rPr>
+              <w:t>Purely office – related work load is required</w:t>
+            </w:r>
+          </w:p>
+        </w:tc>
+        <w:tc>
+          <w:tcPr>
+            <w:tcW w:w="2202" w:type="dxa"/>
+          </w:tcPr>
+          <w:p>
+            <w:pPr>
+              <w:pStyle w:val="NormalWeb"/>
+              <w:spacing w:before="120" w:after="120"/>
               <w:jc w:val="center"/>
               <w:outlineLvl w:val="1"/>
-              <w:rPr>
-                <w:rFonts w:ascii="Arial" w:hAnsi="Arial" w:cs="Arial"/>
-                <w:b/>
-                <w:bCs/>
-              </w:rPr>
-            </w:pPr>
-          </w:p>
-        </w:tc>
-        <w:tc>
-          <w:tcPr>
-            <w:tcW w:w="1569" w:type="dxa"/>
+              <w:cnfStyle w:val="000000000000" w:firstRow="0" w:lastRow="0" w:firstColumn="0" w:lastColumn="0" w:oddVBand="0" w:evenVBand="0" w:oddHBand="0" w:evenHBand="0" w:firstRowFirstColumn="0" w:firstRowLastColumn="0" w:lastRowFirstColumn="0" w:lastRowLastColumn="0"/>
+              <w:rPr>
+                <w:rFonts w:ascii="Arial" w:hAnsi="Arial" w:cs="Arial"/>
+                <w:sz w:val="22"/>
+              </w:rPr>
+            </w:pPr>
+            <w:r>
+              <w:rPr>
+                <w:rFonts w:ascii="Arial" w:hAnsi="Arial" w:cs="Arial"/>
+                <w:sz w:val="22"/>
+              </w:rPr>
+              <w:t>Purely office – related work load is required</w:t>
+            </w:r>
+          </w:p>
+        </w:tc>
+      </w:tr>
+      <w:tr>
+        <w:trPr>
+          <w:cnfStyle w:val="000000100000" w:firstRow="0" w:lastRow="0" w:firstColumn="0" w:lastColumn="0" w:oddVBand="0" w:evenVBand="0" w:oddHBand="1" w:evenHBand="0" w:firstRowFirstColumn="0" w:firstRowLastColumn="0" w:lastRowFirstColumn="0" w:lastRowLastColumn="0"/>
+          <w:trHeight w:val="257"/>
+        </w:trPr>
+        <w:tc>
+          <w:tcPr>
+            <w:cnfStyle w:val="001000000000" w:firstRow="0" w:lastRow="0" w:firstColumn="1" w:lastColumn="0" w:oddVBand="0" w:evenVBand="0" w:oddHBand="0" w:evenHBand="0" w:firstRowFirstColumn="0" w:firstRowLastColumn="0" w:lastRowFirstColumn="0" w:lastRowLastColumn="0"/>
+            <w:tcW w:w="1707" w:type="dxa"/>
             <w:noWrap/>
-            <w:vAlign w:val="center"/>
-          </w:tcPr>
-          <w:p>
-            <w:pPr>
-              <w:pStyle w:val="BodyText2"/>
+            <w:hideMark/>
+          </w:tcPr>
+          <w:p>
+            <w:pPr>
+              <w:pStyle w:val="NormalWeb"/>
+              <w:spacing w:before="120" w:after="120"/>
               <w:jc w:val="center"/>
               <w:outlineLvl w:val="1"/>
               <w:rPr>
                 <w:rFonts w:ascii="Arial" w:hAnsi="Arial" w:cs="Arial"/>
-                <w:b/>
-                <w:bCs/>
-              </w:rPr>
-            </w:pPr>
-          </w:p>
-        </w:tc>
-        <w:tc>
-          <w:tcPr>
-            <w:tcW w:w="1699" w:type="dxa"/>
+                <w:sz w:val="22"/>
+              </w:rPr>
+            </w:pPr>
+            <w:r>
+              <w:rPr>
+                <w:rFonts w:ascii="Arial" w:hAnsi="Arial" w:cs="Arial"/>
+                <w:sz w:val="22"/>
+              </w:rPr>
+              <w:lastRenderedPageBreak/>
+              <w:t>Where to be found</w:t>
+            </w:r>
+          </w:p>
+        </w:tc>
+        <w:tc>
+          <w:tcPr>
+            <w:tcW w:w="2451" w:type="dxa"/>
             <w:noWrap/>
-            <w:vAlign w:val="center"/>
-          </w:tcPr>
-          <w:p>
-            <w:pPr>
-              <w:pStyle w:val="BodyText2"/>
+          </w:tcPr>
+          <w:p>
+            <w:pPr>
+              <w:pStyle w:val="NormalWeb"/>
+              <w:spacing w:before="120" w:after="120"/>
               <w:jc w:val="center"/>
               <w:outlineLvl w:val="1"/>
-              <w:rPr>
-                <w:rFonts w:ascii="Arial" w:hAnsi="Arial" w:cs="Arial"/>
-                <w:b/>
-                <w:bCs/>
-              </w:rPr>
-            </w:pPr>
+              <w:cnfStyle w:val="000000100000" w:firstRow="0" w:lastRow="0" w:firstColumn="0" w:lastColumn="0" w:oddVBand="0" w:evenVBand="0" w:oddHBand="1" w:evenHBand="0" w:firstRowFirstColumn="0" w:firstRowLastColumn="0" w:lastRowFirstColumn="0" w:lastRowLastColumn="0"/>
+              <w:rPr>
+                <w:rFonts w:ascii="Arial" w:hAnsi="Arial" w:cs="Arial"/>
+                <w:sz w:val="22"/>
+              </w:rPr>
+            </w:pPr>
+            <w:r>
+              <w:rPr>
+                <w:rFonts w:ascii="Arial" w:hAnsi="Arial" w:cs="Arial"/>
+                <w:sz w:val="22"/>
+              </w:rPr>
+              <w:t>From freelance sites where people are willing to sign up for designated tasks</w:t>
+            </w:r>
+          </w:p>
+        </w:tc>
+        <w:tc>
+          <w:tcPr>
+            <w:tcW w:w="2202" w:type="dxa"/>
+          </w:tcPr>
+          <w:p>
+            <w:pPr>
+              <w:pStyle w:val="NormalWeb"/>
+              <w:spacing w:before="120" w:after="120"/>
+              <w:jc w:val="center"/>
+              <w:outlineLvl w:val="1"/>
+              <w:cnfStyle w:val="000000100000" w:firstRow="0" w:lastRow="0" w:firstColumn="0" w:lastColumn="0" w:oddVBand="0" w:evenVBand="0" w:oddHBand="1" w:evenHBand="0" w:firstRowFirstColumn="0" w:firstRowLastColumn="0" w:lastRowFirstColumn="0" w:lastRowLastColumn="0"/>
+              <w:rPr>
+                <w:rFonts w:ascii="Arial" w:hAnsi="Arial" w:cs="Arial"/>
+                <w:sz w:val="22"/>
+              </w:rPr>
+            </w:pPr>
+            <w:r>
+              <w:rPr>
+                <w:rFonts w:ascii="Arial" w:hAnsi="Arial" w:cs="Arial"/>
+                <w:sz w:val="22"/>
+              </w:rPr>
+              <w:t>By recommendation or by job offers during exposure events</w:t>
+            </w:r>
+          </w:p>
+        </w:tc>
+        <w:tc>
+          <w:tcPr>
+            <w:tcW w:w="2202" w:type="dxa"/>
+          </w:tcPr>
+          <w:p>
+            <w:pPr>
+              <w:pStyle w:val="NormalWeb"/>
+              <w:spacing w:before="120" w:after="120"/>
+              <w:jc w:val="center"/>
+              <w:outlineLvl w:val="1"/>
+              <w:cnfStyle w:val="000000100000" w:firstRow="0" w:lastRow="0" w:firstColumn="0" w:lastColumn="0" w:oddVBand="0" w:evenVBand="0" w:oddHBand="1" w:evenHBand="0" w:firstRowFirstColumn="0" w:firstRowLastColumn="0" w:lastRowFirstColumn="0" w:lastRowLastColumn="0"/>
+              <w:rPr>
+                <w:rFonts w:ascii="Arial" w:hAnsi="Arial" w:cs="Arial"/>
+                <w:sz w:val="22"/>
+              </w:rPr>
+            </w:pPr>
+            <w:r>
+              <w:rPr>
+                <w:rFonts w:ascii="Arial" w:hAnsi="Arial" w:cs="Arial"/>
+                <w:sz w:val="22"/>
+              </w:rPr>
+              <w:t>By recommendation or by job offers during exposure events</w:t>
+            </w:r>
+          </w:p>
+        </w:tc>
+      </w:tr>
+      <w:tr>
+        <w:trPr>
+          <w:trHeight w:val="257"/>
+        </w:trPr>
+        <w:tc>
+          <w:tcPr>
+            <w:cnfStyle w:val="001000000000" w:firstRow="0" w:lastRow="0" w:firstColumn="1" w:lastColumn="0" w:oddVBand="0" w:evenVBand="0" w:oddHBand="0" w:evenHBand="0" w:firstRowFirstColumn="0" w:firstRowLastColumn="0" w:lastRowFirstColumn="0" w:lastRowLastColumn="0"/>
+            <w:tcW w:w="1707" w:type="dxa"/>
+            <w:noWrap/>
+            <w:hideMark/>
+          </w:tcPr>
+          <w:p>
+            <w:pPr>
+              <w:pStyle w:val="NormalWeb"/>
+              <w:spacing w:before="120" w:after="120"/>
+              <w:jc w:val="center"/>
+              <w:outlineLvl w:val="1"/>
+              <w:rPr>
+                <w:rFonts w:ascii="Arial" w:hAnsi="Arial" w:cs="Arial"/>
+                <w:sz w:val="22"/>
+              </w:rPr>
+            </w:pPr>
+            <w:r>
+              <w:rPr>
+                <w:rFonts w:ascii="Arial" w:hAnsi="Arial" w:cs="Arial"/>
+                <w:sz w:val="22"/>
+              </w:rPr>
+              <w:t>Quality of Skills</w:t>
+            </w:r>
+          </w:p>
+        </w:tc>
+        <w:tc>
+          <w:tcPr>
+            <w:tcW w:w="2451" w:type="dxa"/>
+            <w:noWrap/>
+          </w:tcPr>
+          <w:p>
+            <w:pPr>
+              <w:pStyle w:val="NormalWeb"/>
+              <w:spacing w:before="120" w:after="120"/>
+              <w:jc w:val="center"/>
+              <w:outlineLvl w:val="1"/>
+              <w:cnfStyle w:val="000000000000" w:firstRow="0" w:lastRow="0" w:firstColumn="0" w:lastColumn="0" w:oddVBand="0" w:evenVBand="0" w:oddHBand="0" w:evenHBand="0" w:firstRowFirstColumn="0" w:firstRowLastColumn="0" w:lastRowFirstColumn="0" w:lastRowLastColumn="0"/>
+              <w:rPr>
+                <w:rFonts w:ascii="Arial" w:hAnsi="Arial" w:cs="Arial"/>
+                <w:sz w:val="22"/>
+              </w:rPr>
+            </w:pPr>
+            <w:r>
+              <w:rPr>
+                <w:rFonts w:ascii="Arial" w:hAnsi="Arial" w:cs="Arial"/>
+                <w:sz w:val="22"/>
+              </w:rPr>
+              <w:t>At par with industry standards</w:t>
+            </w:r>
+          </w:p>
+        </w:tc>
+        <w:tc>
+          <w:tcPr>
+            <w:tcW w:w="2202" w:type="dxa"/>
+          </w:tcPr>
+          <w:p>
+            <w:pPr>
+              <w:pStyle w:val="NormalWeb"/>
+              <w:spacing w:before="120" w:after="120"/>
+              <w:jc w:val="center"/>
+              <w:outlineLvl w:val="1"/>
+              <w:cnfStyle w:val="000000000000" w:firstRow="0" w:lastRow="0" w:firstColumn="0" w:lastColumn="0" w:oddVBand="0" w:evenVBand="0" w:oddHBand="0" w:evenHBand="0" w:firstRowFirstColumn="0" w:firstRowLastColumn="0" w:lastRowFirstColumn="0" w:lastRowLastColumn="0"/>
+              <w:rPr>
+                <w:rFonts w:ascii="Arial" w:hAnsi="Arial" w:cs="Arial"/>
+                <w:sz w:val="22"/>
+              </w:rPr>
+            </w:pPr>
+            <w:r>
+              <w:rPr>
+                <w:rFonts w:ascii="Arial" w:hAnsi="Arial" w:cs="Arial"/>
+                <w:sz w:val="22"/>
+              </w:rPr>
+              <w:t>Highly at par with industry standards</w:t>
+            </w:r>
+          </w:p>
+        </w:tc>
+        <w:tc>
+          <w:tcPr>
+            <w:tcW w:w="2202" w:type="dxa"/>
+          </w:tcPr>
+          <w:p>
+            <w:pPr>
+              <w:pStyle w:val="NormalWeb"/>
+              <w:spacing w:before="120" w:after="120"/>
+              <w:jc w:val="center"/>
+              <w:outlineLvl w:val="1"/>
+              <w:cnfStyle w:val="000000000000" w:firstRow="0" w:lastRow="0" w:firstColumn="0" w:lastColumn="0" w:oddVBand="0" w:evenVBand="0" w:oddHBand="0" w:evenHBand="0" w:firstRowFirstColumn="0" w:firstRowLastColumn="0" w:lastRowFirstColumn="0" w:lastRowLastColumn="0"/>
+              <w:rPr>
+                <w:rFonts w:ascii="Arial" w:hAnsi="Arial" w:cs="Arial"/>
+                <w:sz w:val="22"/>
+              </w:rPr>
+            </w:pPr>
+            <w:r>
+              <w:rPr>
+                <w:rFonts w:ascii="Arial" w:hAnsi="Arial" w:cs="Arial"/>
+                <w:sz w:val="22"/>
+              </w:rPr>
+              <w:t>At par with industry standards</w:t>
+            </w:r>
+          </w:p>
+        </w:tc>
+      </w:tr>
+      <w:tr>
+        <w:trPr>
+          <w:cnfStyle w:val="000000100000" w:firstRow="0" w:lastRow="0" w:firstColumn="0" w:lastColumn="0" w:oddVBand="0" w:evenVBand="0" w:oddHBand="1" w:evenHBand="0" w:firstRowFirstColumn="0" w:firstRowLastColumn="0" w:lastRowFirstColumn="0" w:lastRowLastColumn="0"/>
+          <w:trHeight w:val="257"/>
+        </w:trPr>
+        <w:tc>
+          <w:tcPr>
+            <w:cnfStyle w:val="001000000000" w:firstRow="0" w:lastRow="0" w:firstColumn="1" w:lastColumn="0" w:oddVBand="0" w:evenVBand="0" w:oddHBand="0" w:evenHBand="0" w:firstRowFirstColumn="0" w:firstRowLastColumn="0" w:lastRowFirstColumn="0" w:lastRowLastColumn="0"/>
+            <w:tcW w:w="1707" w:type="dxa"/>
+            <w:noWrap/>
+            <w:hideMark/>
+          </w:tcPr>
+          <w:p>
+            <w:pPr>
+              <w:pStyle w:val="NormalWeb"/>
+              <w:spacing w:before="120" w:after="120"/>
+              <w:jc w:val="center"/>
+              <w:outlineLvl w:val="1"/>
+              <w:rPr>
+                <w:rFonts w:ascii="Arial" w:hAnsi="Arial" w:cs="Arial"/>
+                <w:sz w:val="22"/>
+              </w:rPr>
+            </w:pPr>
+            <w:r>
+              <w:rPr>
+                <w:rFonts w:ascii="Arial" w:hAnsi="Arial" w:cs="Arial"/>
+                <w:sz w:val="22"/>
+              </w:rPr>
+              <w:t>Payment Structure</w:t>
+            </w:r>
+          </w:p>
+        </w:tc>
+        <w:tc>
+          <w:tcPr>
+            <w:tcW w:w="2451" w:type="dxa"/>
+            <w:noWrap/>
+          </w:tcPr>
+          <w:p>
+            <w:pPr>
+              <w:pStyle w:val="NormalWeb"/>
+              <w:spacing w:before="120" w:after="120"/>
+              <w:jc w:val="center"/>
+              <w:outlineLvl w:val="1"/>
+              <w:cnfStyle w:val="000000100000" w:firstRow="0" w:lastRow="0" w:firstColumn="0" w:lastColumn="0" w:oddVBand="0" w:evenVBand="0" w:oddHBand="1" w:evenHBand="0" w:firstRowFirstColumn="0" w:firstRowLastColumn="0" w:lastRowFirstColumn="0" w:lastRowLastColumn="0"/>
+              <w:rPr>
+                <w:rFonts w:ascii="Arial" w:hAnsi="Arial" w:cs="Arial"/>
+                <w:sz w:val="22"/>
+              </w:rPr>
+            </w:pPr>
+            <w:r>
+              <w:rPr>
+                <w:rFonts w:ascii="Arial" w:hAnsi="Arial" w:cs="Arial"/>
+                <w:sz w:val="22"/>
+              </w:rPr>
+              <w:t>Hired and paid only during the design phase of the development and app introduction</w:t>
+            </w:r>
+          </w:p>
+        </w:tc>
+        <w:tc>
+          <w:tcPr>
+            <w:tcW w:w="2202" w:type="dxa"/>
+          </w:tcPr>
+          <w:p>
+            <w:pPr>
+              <w:pStyle w:val="NormalWeb"/>
+              <w:spacing w:before="120" w:after="120"/>
+              <w:jc w:val="center"/>
+              <w:outlineLvl w:val="1"/>
+              <w:cnfStyle w:val="000000100000" w:firstRow="0" w:lastRow="0" w:firstColumn="0" w:lastColumn="0" w:oddVBand="0" w:evenVBand="0" w:oddHBand="1" w:evenHBand="0" w:firstRowFirstColumn="0" w:firstRowLastColumn="0" w:lastRowFirstColumn="0" w:lastRowLastColumn="0"/>
+              <w:rPr>
+                <w:rFonts w:ascii="Arial" w:hAnsi="Arial" w:cs="Arial"/>
+                <w:sz w:val="22"/>
+              </w:rPr>
+            </w:pPr>
+            <w:r>
+              <w:rPr>
+                <w:rFonts w:ascii="Arial" w:hAnsi="Arial" w:cs="Arial"/>
+                <w:sz w:val="22"/>
+              </w:rPr>
+              <w:t>First few months, as a regular employee, after implementation, on an on –call basis</w:t>
+            </w:r>
+          </w:p>
+        </w:tc>
+        <w:tc>
+          <w:tcPr>
+            <w:tcW w:w="2202" w:type="dxa"/>
+          </w:tcPr>
+          <w:p>
+            <w:pPr>
+              <w:pStyle w:val="NormalWeb"/>
+              <w:spacing w:before="120" w:after="120"/>
+              <w:jc w:val="center"/>
+              <w:outlineLvl w:val="1"/>
+              <w:cnfStyle w:val="000000100000" w:firstRow="0" w:lastRow="0" w:firstColumn="0" w:lastColumn="0" w:oddVBand="0" w:evenVBand="0" w:oddHBand="1" w:evenHBand="0" w:firstRowFirstColumn="0" w:firstRowLastColumn="0" w:lastRowFirstColumn="0" w:lastRowLastColumn="0"/>
+              <w:rPr>
+                <w:rFonts w:ascii="Arial" w:hAnsi="Arial" w:cs="Arial"/>
+                <w:sz w:val="22"/>
+              </w:rPr>
+            </w:pPr>
+            <w:r>
+              <w:rPr>
+                <w:rFonts w:ascii="Arial" w:hAnsi="Arial" w:cs="Arial"/>
+                <w:sz w:val="22"/>
+              </w:rPr>
+              <w:t>First few months, as a regular employee, after implementation, on an on –call basis</w:t>
+            </w:r>
+          </w:p>
+        </w:tc>
+      </w:tr>
+      <w:tr>
+        <w:trPr>
+          <w:trHeight w:val="257"/>
+        </w:trPr>
+        <w:tc>
+          <w:tcPr>
+            <w:cnfStyle w:val="001000000000" w:firstRow="0" w:lastRow="0" w:firstColumn="1" w:lastColumn="0" w:oddVBand="0" w:evenVBand="0" w:oddHBand="0" w:evenHBand="0" w:firstRowFirstColumn="0" w:firstRowLastColumn="0" w:lastRowFirstColumn="0" w:lastRowLastColumn="0"/>
+            <w:tcW w:w="1707" w:type="dxa"/>
+            <w:noWrap/>
+            <w:hideMark/>
+          </w:tcPr>
+          <w:p>
+            <w:pPr>
+              <w:pStyle w:val="NormalWeb"/>
+              <w:spacing w:before="120" w:after="120"/>
+              <w:jc w:val="center"/>
+              <w:outlineLvl w:val="1"/>
+              <w:rPr>
+                <w:rFonts w:ascii="Arial" w:hAnsi="Arial" w:cs="Arial"/>
+                <w:sz w:val="22"/>
+              </w:rPr>
+            </w:pPr>
+            <w:r>
+              <w:rPr>
+                <w:rFonts w:ascii="Arial" w:hAnsi="Arial" w:cs="Arial"/>
+                <w:sz w:val="22"/>
+              </w:rPr>
+              <w:t>Tasks</w:t>
+            </w:r>
+          </w:p>
+        </w:tc>
+        <w:tc>
+          <w:tcPr>
+            <w:tcW w:w="2451" w:type="dxa"/>
+            <w:noWrap/>
+          </w:tcPr>
+          <w:p>
+            <w:pPr>
+              <w:pStyle w:val="NormalWeb"/>
+              <w:numPr>
+                <w:ilvl w:val="0"/>
+                <w:numId w:val="25"/>
+              </w:numPr>
+              <w:spacing w:before="120" w:after="120"/>
+              <w:outlineLvl w:val="1"/>
+              <w:cnfStyle w:val="000000000000" w:firstRow="0" w:lastRow="0" w:firstColumn="0" w:lastColumn="0" w:oddVBand="0" w:evenVBand="0" w:oddHBand="0" w:evenHBand="0" w:firstRowFirstColumn="0" w:firstRowLastColumn="0" w:lastRowFirstColumn="0" w:lastRowLastColumn="0"/>
+              <w:rPr>
+                <w:rFonts w:ascii="Arial" w:hAnsi="Arial" w:cs="Arial"/>
+                <w:sz w:val="22"/>
+              </w:rPr>
+            </w:pPr>
+            <w:r>
+              <w:rPr>
+                <w:rFonts w:ascii="Arial" w:hAnsi="Arial" w:cs="Arial"/>
+                <w:sz w:val="22"/>
+              </w:rPr>
+              <w:t>Design the company Logo</w:t>
+            </w:r>
+          </w:p>
+          <w:p>
+            <w:pPr>
+              <w:pStyle w:val="NormalWeb"/>
+              <w:numPr>
+                <w:ilvl w:val="0"/>
+                <w:numId w:val="25"/>
+              </w:numPr>
+              <w:spacing w:before="120" w:after="120"/>
+              <w:outlineLvl w:val="1"/>
+              <w:cnfStyle w:val="000000000000" w:firstRow="0" w:lastRow="0" w:firstColumn="0" w:lastColumn="0" w:oddVBand="0" w:evenVBand="0" w:oddHBand="0" w:evenHBand="0" w:firstRowFirstColumn="0" w:firstRowLastColumn="0" w:lastRowFirstColumn="0" w:lastRowLastColumn="0"/>
+              <w:rPr>
+                <w:rFonts w:ascii="Arial" w:hAnsi="Arial" w:cs="Arial"/>
+                <w:sz w:val="22"/>
+              </w:rPr>
+            </w:pPr>
+            <w:r>
+              <w:rPr>
+                <w:rFonts w:ascii="Arial" w:hAnsi="Arial" w:cs="Arial"/>
+                <w:sz w:val="22"/>
+              </w:rPr>
+              <w:t>Create multiple advertising schemes</w:t>
+            </w:r>
+          </w:p>
+          <w:p>
+            <w:pPr>
+              <w:pStyle w:val="NormalWeb"/>
+              <w:numPr>
+                <w:ilvl w:val="0"/>
+                <w:numId w:val="25"/>
+              </w:numPr>
+              <w:spacing w:before="120" w:after="120"/>
+              <w:outlineLvl w:val="1"/>
+              <w:cnfStyle w:val="000000000000" w:firstRow="0" w:lastRow="0" w:firstColumn="0" w:lastColumn="0" w:oddVBand="0" w:evenVBand="0" w:oddHBand="0" w:evenHBand="0" w:firstRowFirstColumn="0" w:firstRowLastColumn="0" w:lastRowFirstColumn="0" w:lastRowLastColumn="0"/>
+              <w:rPr>
+                <w:rFonts w:ascii="Arial" w:hAnsi="Arial" w:cs="Arial"/>
+                <w:sz w:val="22"/>
+              </w:rPr>
+            </w:pPr>
+            <w:r>
+              <w:rPr>
+                <w:rFonts w:ascii="Arial" w:hAnsi="Arial" w:cs="Arial"/>
+                <w:sz w:val="22"/>
+              </w:rPr>
+              <w:t>Accomplish multiple graphical images supporting the company</w:t>
+            </w:r>
+          </w:p>
+        </w:tc>
+        <w:tc>
+          <w:tcPr>
+            <w:tcW w:w="2202" w:type="dxa"/>
+          </w:tcPr>
+          <w:p>
+            <w:pPr>
+              <w:pStyle w:val="NormalWeb"/>
+              <w:numPr>
+                <w:ilvl w:val="0"/>
+                <w:numId w:val="25"/>
+              </w:numPr>
+              <w:spacing w:before="120" w:after="120"/>
+              <w:outlineLvl w:val="1"/>
+              <w:cnfStyle w:val="000000000000" w:firstRow="0" w:lastRow="0" w:firstColumn="0" w:lastColumn="0" w:oddVBand="0" w:evenVBand="0" w:oddHBand="0" w:evenHBand="0" w:firstRowFirstColumn="0" w:firstRowLastColumn="0" w:lastRowFirstColumn="0" w:lastRowLastColumn="0"/>
+              <w:rPr>
+                <w:rFonts w:ascii="Arial" w:hAnsi="Arial" w:cs="Arial"/>
+                <w:sz w:val="22"/>
+              </w:rPr>
+            </w:pPr>
+            <w:r>
+              <w:rPr>
+                <w:rFonts w:ascii="Arial" w:hAnsi="Arial" w:cs="Arial"/>
+                <w:sz w:val="22"/>
+              </w:rPr>
+              <w:t>Develop technologies for the app</w:t>
+            </w:r>
+          </w:p>
+          <w:p>
+            <w:pPr>
+              <w:pStyle w:val="NormalWeb"/>
+              <w:numPr>
+                <w:ilvl w:val="0"/>
+                <w:numId w:val="25"/>
+              </w:numPr>
+              <w:spacing w:before="120" w:after="120"/>
+              <w:outlineLvl w:val="1"/>
+              <w:cnfStyle w:val="000000000000" w:firstRow="0" w:lastRow="0" w:firstColumn="0" w:lastColumn="0" w:oddVBand="0" w:evenVBand="0" w:oddHBand="0" w:evenHBand="0" w:firstRowFirstColumn="0" w:firstRowLastColumn="0" w:lastRowFirstColumn="0" w:lastRowLastColumn="0"/>
+              <w:rPr>
+                <w:rFonts w:ascii="Arial" w:hAnsi="Arial" w:cs="Arial"/>
+                <w:sz w:val="22"/>
+              </w:rPr>
+            </w:pPr>
+            <w:r>
+              <w:rPr>
+                <w:rFonts w:ascii="Arial" w:hAnsi="Arial" w:cs="Arial"/>
+                <w:sz w:val="22"/>
+              </w:rPr>
+              <w:t>Possibly improve prototype proponents created</w:t>
+            </w:r>
+          </w:p>
+          <w:p>
+            <w:pPr>
+              <w:pStyle w:val="NormalWeb"/>
+              <w:numPr>
+                <w:ilvl w:val="0"/>
+                <w:numId w:val="25"/>
+              </w:numPr>
+              <w:spacing w:before="120" w:after="120"/>
+              <w:outlineLvl w:val="1"/>
+              <w:cnfStyle w:val="000000000000" w:firstRow="0" w:lastRow="0" w:firstColumn="0" w:lastColumn="0" w:oddVBand="0" w:evenVBand="0" w:oddHBand="0" w:evenHBand="0" w:firstRowFirstColumn="0" w:firstRowLastColumn="0" w:lastRowFirstColumn="0" w:lastRowLastColumn="0"/>
+              <w:rPr>
+                <w:rFonts w:ascii="Arial" w:hAnsi="Arial" w:cs="Arial"/>
+                <w:sz w:val="22"/>
+              </w:rPr>
+            </w:pPr>
+            <w:r>
+              <w:rPr>
+                <w:rFonts w:ascii="Arial" w:hAnsi="Arial" w:cs="Arial"/>
+                <w:sz w:val="22"/>
+              </w:rPr>
+              <w:t>Perform additional development tasks</w:t>
+            </w:r>
+          </w:p>
+        </w:tc>
+        <w:tc>
+          <w:tcPr>
+            <w:tcW w:w="2202" w:type="dxa"/>
+          </w:tcPr>
+          <w:p>
+            <w:pPr>
+              <w:pStyle w:val="NormalWeb"/>
+              <w:numPr>
+                <w:ilvl w:val="0"/>
+                <w:numId w:val="25"/>
+              </w:numPr>
+              <w:spacing w:before="120" w:after="120"/>
+              <w:outlineLvl w:val="1"/>
+              <w:cnfStyle w:val="000000000000" w:firstRow="0" w:lastRow="0" w:firstColumn="0" w:lastColumn="0" w:oddVBand="0" w:evenVBand="0" w:oddHBand="0" w:evenHBand="0" w:firstRowFirstColumn="0" w:firstRowLastColumn="0" w:lastRowFirstColumn="0" w:lastRowLastColumn="0"/>
+              <w:rPr>
+                <w:rFonts w:ascii="Arial" w:hAnsi="Arial" w:cs="Arial"/>
+                <w:sz w:val="22"/>
+              </w:rPr>
+            </w:pPr>
+            <w:r>
+              <w:rPr>
+                <w:rFonts w:ascii="Arial" w:hAnsi="Arial" w:cs="Arial"/>
+                <w:sz w:val="22"/>
+              </w:rPr>
+              <w:t>Perform quality assurance testing</w:t>
+            </w:r>
+          </w:p>
+          <w:p>
+            <w:pPr>
+              <w:pStyle w:val="NormalWeb"/>
+              <w:numPr>
+                <w:ilvl w:val="0"/>
+                <w:numId w:val="25"/>
+              </w:numPr>
+              <w:spacing w:before="120" w:after="120"/>
+              <w:outlineLvl w:val="1"/>
+              <w:cnfStyle w:val="000000000000" w:firstRow="0" w:lastRow="0" w:firstColumn="0" w:lastColumn="0" w:oddVBand="0" w:evenVBand="0" w:oddHBand="0" w:evenHBand="0" w:firstRowFirstColumn="0" w:firstRowLastColumn="0" w:lastRowFirstColumn="0" w:lastRowLastColumn="0"/>
+              <w:rPr>
+                <w:rFonts w:ascii="Arial" w:hAnsi="Arial" w:cs="Arial"/>
+                <w:sz w:val="22"/>
+              </w:rPr>
+            </w:pPr>
+            <w:r>
+              <w:rPr>
+                <w:rFonts w:ascii="Arial" w:hAnsi="Arial" w:cs="Arial"/>
+                <w:sz w:val="22"/>
+              </w:rPr>
+              <w:t>Report issues and bugs found within the app</w:t>
+            </w:r>
+          </w:p>
+        </w:tc>
+      </w:tr>
+      <w:tr>
+        <w:trPr>
+          <w:cnfStyle w:val="000000100000" w:firstRow="0" w:lastRow="0" w:firstColumn="0" w:lastColumn="0" w:oddVBand="0" w:evenVBand="0" w:oddHBand="1" w:evenHBand="0" w:firstRowFirstColumn="0" w:firstRowLastColumn="0" w:lastRowFirstColumn="0" w:lastRowLastColumn="0"/>
+          <w:trHeight w:val="257"/>
+        </w:trPr>
+        <w:tc>
+          <w:tcPr>
+            <w:cnfStyle w:val="001000000000" w:firstRow="0" w:lastRow="0" w:firstColumn="1" w:lastColumn="0" w:oddVBand="0" w:evenVBand="0" w:oddHBand="0" w:evenHBand="0" w:firstRowFirstColumn="0" w:firstRowLastColumn="0" w:lastRowFirstColumn="0" w:lastRowLastColumn="0"/>
+            <w:tcW w:w="1707" w:type="dxa"/>
+            <w:noWrap/>
+            <w:hideMark/>
+          </w:tcPr>
+          <w:p>
+            <w:pPr>
+              <w:pStyle w:val="NormalWeb"/>
+              <w:spacing w:before="120" w:after="120"/>
+              <w:jc w:val="center"/>
+              <w:outlineLvl w:val="1"/>
+              <w:rPr>
+                <w:rFonts w:ascii="Arial" w:hAnsi="Arial" w:cs="Arial"/>
+                <w:sz w:val="22"/>
+              </w:rPr>
+            </w:pPr>
+            <w:r>
+              <w:rPr>
+                <w:rFonts w:ascii="Arial" w:hAnsi="Arial" w:cs="Arial"/>
+                <w:sz w:val="22"/>
+              </w:rPr>
+              <w:t>Schedules</w:t>
+            </w:r>
+          </w:p>
+        </w:tc>
+        <w:tc>
+          <w:tcPr>
+            <w:tcW w:w="2451" w:type="dxa"/>
+            <w:noWrap/>
+          </w:tcPr>
+          <w:p>
+            <w:pPr>
+              <w:pStyle w:val="NormalWeb"/>
+              <w:spacing w:before="120" w:after="120"/>
+              <w:jc w:val="center"/>
+              <w:outlineLvl w:val="1"/>
+              <w:cnfStyle w:val="000000100000" w:firstRow="0" w:lastRow="0" w:firstColumn="0" w:lastColumn="0" w:oddVBand="0" w:evenVBand="0" w:oddHBand="1" w:evenHBand="0" w:firstRowFirstColumn="0" w:firstRowLastColumn="0" w:lastRowFirstColumn="0" w:lastRowLastColumn="0"/>
+              <w:rPr>
+                <w:rFonts w:ascii="Arial" w:hAnsi="Arial" w:cs="Arial"/>
+                <w:sz w:val="22"/>
+              </w:rPr>
+            </w:pPr>
+            <w:r>
+              <w:rPr>
+                <w:rFonts w:ascii="Arial" w:hAnsi="Arial" w:cs="Arial"/>
+                <w:sz w:val="22"/>
+              </w:rPr>
+              <w:t>Will be hired before the implementation of the business scheme</w:t>
+            </w:r>
+          </w:p>
+        </w:tc>
+        <w:tc>
+          <w:tcPr>
+            <w:tcW w:w="2202" w:type="dxa"/>
+          </w:tcPr>
+          <w:p>
+            <w:pPr>
+              <w:pStyle w:val="NormalWeb"/>
+              <w:spacing w:before="120" w:after="120"/>
+              <w:jc w:val="center"/>
+              <w:outlineLvl w:val="1"/>
+              <w:cnfStyle w:val="000000100000" w:firstRow="0" w:lastRow="0" w:firstColumn="0" w:lastColumn="0" w:oddVBand="0" w:evenVBand="0" w:oddHBand="1" w:evenHBand="0" w:firstRowFirstColumn="0" w:firstRowLastColumn="0" w:lastRowFirstColumn="0" w:lastRowLastColumn="0"/>
+              <w:rPr>
+                <w:rFonts w:ascii="Arial" w:hAnsi="Arial" w:cs="Arial"/>
+                <w:sz w:val="22"/>
+              </w:rPr>
+            </w:pPr>
+            <w:r>
+              <w:rPr>
+                <w:rFonts w:ascii="Arial" w:hAnsi="Arial" w:cs="Arial"/>
+                <w:sz w:val="22"/>
+              </w:rPr>
+              <w:t>Will be hired before deployment to further improve application</w:t>
+            </w:r>
+          </w:p>
+        </w:tc>
+        <w:tc>
+          <w:tcPr>
+            <w:tcW w:w="2202" w:type="dxa"/>
+          </w:tcPr>
+          <w:p>
+            <w:pPr>
+              <w:pStyle w:val="NormalWeb"/>
+              <w:spacing w:before="120" w:after="120"/>
+              <w:jc w:val="center"/>
+              <w:outlineLvl w:val="1"/>
+              <w:cnfStyle w:val="000000100000" w:firstRow="0" w:lastRow="0" w:firstColumn="0" w:lastColumn="0" w:oddVBand="0" w:evenVBand="0" w:oddHBand="1" w:evenHBand="0" w:firstRowFirstColumn="0" w:firstRowLastColumn="0" w:lastRowFirstColumn="0" w:lastRowLastColumn="0"/>
+              <w:rPr>
+                <w:rFonts w:ascii="Arial" w:hAnsi="Arial" w:cs="Arial"/>
+                <w:sz w:val="22"/>
+              </w:rPr>
+            </w:pPr>
+            <w:r>
+              <w:rPr>
+                <w:rFonts w:ascii="Arial" w:hAnsi="Arial" w:cs="Arial"/>
+                <w:sz w:val="22"/>
+              </w:rPr>
+              <w:t>Will be hired before and after deployment for development and maintenance</w:t>
+            </w:r>
           </w:p>
         </w:tc>
       </w:tr>
     </w:tbl>
     <w:p>
       <w:pPr>
+        <w:pStyle w:val="NormalWeb"/>
+        <w:spacing w:before="120" w:after="120"/>
+        <w:ind w:right="0"/>
+        <w:outlineLvl w:val="1"/>
+        <w:rPr>
+          <w:rFonts w:ascii="Arial" w:hAnsi="Arial" w:cs="Arial"/>
+        </w:rPr>
+      </w:pPr>
+    </w:p>
+    <w:p>
+      <w:pPr>
+        <w:pStyle w:val="Heading2"/>
+        <w:spacing w:before="240" w:after="120"/>
+        <w:rPr>
+          <w:rFonts w:ascii="Arial" w:hAnsi="Arial" w:cs="Arial"/>
+        </w:rPr>
+      </w:pPr>
+      <w:r>
+        <w:rPr>
+          <w:rFonts w:ascii="Arial" w:hAnsi="Arial" w:cs="Arial"/>
+        </w:rPr>
+        <w:t>Credit Policies</w:t>
+      </w:r>
+    </w:p>
+    <w:p>
+      <w:pPr>
+        <w:pStyle w:val="NormalWeb"/>
+        <w:spacing w:before="120" w:after="120"/>
+        <w:ind w:right="0"/>
+        <w:outlineLvl w:val="1"/>
+        <w:rPr>
+          <w:rFonts w:ascii="Arial" w:hAnsi="Arial" w:cs="Arial"/>
+        </w:rPr>
+      </w:pPr>
+      <w:bookmarkStart w:id="15" w:name="_Toc504472916"/>
+      <w:bookmarkStart w:id="16" w:name="_Toc504556001"/>
+      <w:r>
+        <w:rPr>
+          <w:rFonts w:ascii="Arial" w:hAnsi="Arial" w:cs="Arial"/>
+        </w:rPr>
+        <w:t xml:space="preserve">Credit policies are purely subjected to the terms that the </w:t>
+      </w:r>
+      <w:r>
+        <w:rPr>
+          <w:rFonts w:ascii="Arial" w:hAnsi="Arial" w:cs="Arial"/>
+          <w:i/>
+        </w:rPr>
+        <w:t xml:space="preserve">Google </w:t>
+      </w:r>
+      <w:r>
+        <w:rPr>
+          <w:rFonts w:ascii="Arial" w:hAnsi="Arial" w:cs="Arial"/>
+        </w:rPr>
+        <w:t>application hosting highlights. Certain schedules as to when payment for applications will be released are to be clarified with the hosting app store.</w:t>
+      </w:r>
+    </w:p>
+    <w:p>
+      <w:pPr>
+        <w:pStyle w:val="NormalWeb"/>
+        <w:spacing w:before="120" w:after="120"/>
+        <w:ind w:right="0"/>
+        <w:outlineLvl w:val="1"/>
+        <w:rPr>
+          <w:rFonts w:ascii="Arial" w:hAnsi="Arial" w:cs="Arial"/>
+        </w:rPr>
+      </w:pPr>
+      <w:r>
+        <w:rPr>
+          <w:rFonts w:ascii="Arial" w:hAnsi="Arial" w:cs="Arial"/>
+        </w:rPr>
+        <w:t xml:space="preserve">Initially, a period of 2 months is required for processing individual payments done. Therefore schedules are to be considered in managing the </w:t>
+      </w:r>
+      <w:r>
+        <w:rPr>
+          <w:rFonts w:ascii="Arial" w:hAnsi="Arial" w:cs="Arial"/>
+        </w:rPr>
+        <w:t>accounts receivable and payable.</w:t>
+      </w:r>
+      <w:bookmarkStart w:id="17" w:name="_GoBack"/>
+      <w:bookmarkEnd w:id="17"/>
+    </w:p>
+    <w:p>
+      <w:pPr>
         <w:pStyle w:val="Heading1"/>
       </w:pPr>
-      <w:r>
-        <w:br w:type="page"/>
-      </w:r>
       <w:bookmarkStart w:id="18" w:name="_Toc415245100"/>
       <w:r>
         <w:lastRenderedPageBreak/>
@@ -13294,8 +13239,8 @@
       <w:r>
         <w:t>rganization</w:t>
       </w:r>
+      <w:bookmarkEnd w:id="15"/>
       <w:bookmarkEnd w:id="16"/>
-      <w:bookmarkEnd w:id="17"/>
       <w:bookmarkEnd w:id="18"/>
     </w:p>
     <w:p>
@@ -16841,7 +16786,7 @@
       <w:rPr>
         <w:noProof/>
       </w:rPr>
-      <w:t>29</w:t>
+      <w:t>10</w:t>
     </w:r>
     <w:r>
       <w:fldChar w:fldCharType="end"/>
@@ -19130,6 +19075,119 @@
     </w:lvl>
   </w:abstractNum>
   <w:abstractNum w:abstractNumId="19">
+    <w:nsid w:val="5BDC4B6A"/>
+    <w:multiLevelType w:val="hybridMultilevel"/>
+    <w:tmpl w:val="0CF46B52"/>
+    <w:lvl w:ilvl="0" w:tplc="34090001">
+      <w:start w:val="1"/>
+      <w:numFmt w:val="bullet"/>
+      <w:lvlText w:val=""/>
+      <w:lvlJc w:val="left"/>
+      <w:pPr>
+        <w:ind w:left="720" w:hanging="360"/>
+      </w:pPr>
+      <w:rPr>
+        <w:rFonts w:ascii="Symbol" w:hAnsi="Symbol" w:hint="default"/>
+      </w:rPr>
+    </w:lvl>
+    <w:lvl w:ilvl="1" w:tplc="34090003">
+      <w:start w:val="1"/>
+      <w:numFmt w:val="bullet"/>
+      <w:lvlText w:val="o"/>
+      <w:lvlJc w:val="left"/>
+      <w:pPr>
+        <w:ind w:left="1440" w:hanging="360"/>
+      </w:pPr>
+      <w:rPr>
+        <w:rFonts w:ascii="Courier New" w:hAnsi="Courier New" w:cs="Courier New" w:hint="default"/>
+      </w:rPr>
+    </w:lvl>
+    <w:lvl w:ilvl="2" w:tplc="34090005" w:tentative="1">
+      <w:start w:val="1"/>
+      <w:numFmt w:val="bullet"/>
+      <w:lvlText w:val=""/>
+      <w:lvlJc w:val="left"/>
+      <w:pPr>
+        <w:ind w:left="2160" w:hanging="360"/>
+      </w:pPr>
+      <w:rPr>
+        <w:rFonts w:ascii="Wingdings" w:hAnsi="Wingdings" w:hint="default"/>
+      </w:rPr>
+    </w:lvl>
+    <w:lvl w:ilvl="3" w:tplc="34090001" w:tentative="1">
+      <w:start w:val="1"/>
+      <w:numFmt w:val="bullet"/>
+      <w:lvlText w:val=""/>
+      <w:lvlJc w:val="left"/>
+      <w:pPr>
+        <w:ind w:left="2880" w:hanging="360"/>
+      </w:pPr>
+      <w:rPr>
+        <w:rFonts w:ascii="Symbol" w:hAnsi="Symbol" w:hint="default"/>
+      </w:rPr>
+    </w:lvl>
+    <w:lvl w:ilvl="4" w:tplc="34090003" w:tentative="1">
+      <w:start w:val="1"/>
+      <w:numFmt w:val="bullet"/>
+      <w:lvlText w:val="o"/>
+      <w:lvlJc w:val="left"/>
+      <w:pPr>
+        <w:ind w:left="3600" w:hanging="360"/>
+      </w:pPr>
+      <w:rPr>
+        <w:rFonts w:ascii="Courier New" w:hAnsi="Courier New" w:cs="Courier New" w:hint="default"/>
+      </w:rPr>
+    </w:lvl>
+    <w:lvl w:ilvl="5" w:tplc="34090005" w:tentative="1">
+      <w:start w:val="1"/>
+      <w:numFmt w:val="bullet"/>
+      <w:lvlText w:val=""/>
+      <w:lvlJc w:val="left"/>
+      <w:pPr>
+        <w:ind w:left="4320" w:hanging="360"/>
+      </w:pPr>
+      <w:rPr>
+        <w:rFonts w:ascii="Wingdings" w:hAnsi="Wingdings" w:hint="default"/>
+      </w:rPr>
+    </w:lvl>
+    <w:lvl w:ilvl="6" w:tplc="34090001" w:tentative="1">
+      <w:start w:val="1"/>
+      <w:numFmt w:val="bullet"/>
+      <w:lvlText w:val=""/>
+      <w:lvlJc w:val="left"/>
+      <w:pPr>
+        <w:ind w:left="5040" w:hanging="360"/>
+      </w:pPr>
+      <w:rPr>
+        <w:rFonts w:ascii="Symbol" w:hAnsi="Symbol" w:hint="default"/>
+      </w:rPr>
+    </w:lvl>
+    <w:lvl w:ilvl="7" w:tplc="34090003" w:tentative="1">
+      <w:start w:val="1"/>
+      <w:numFmt w:val="bullet"/>
+      <w:lvlText w:val="o"/>
+      <w:lvlJc w:val="left"/>
+      <w:pPr>
+        <w:ind w:left="5760" w:hanging="360"/>
+      </w:pPr>
+      <w:rPr>
+        <w:rFonts w:ascii="Courier New" w:hAnsi="Courier New" w:cs="Courier New" w:hint="default"/>
+      </w:rPr>
+    </w:lvl>
+    <w:lvl w:ilvl="8" w:tplc="34090005" w:tentative="1">
+      <w:start w:val="1"/>
+      <w:numFmt w:val="bullet"/>
+      <w:lvlText w:val=""/>
+      <w:lvlJc w:val="left"/>
+      <w:pPr>
+        <w:ind w:left="6480" w:hanging="360"/>
+      </w:pPr>
+      <w:rPr>
+        <w:rFonts w:ascii="Wingdings" w:hAnsi="Wingdings" w:hint="default"/>
+      </w:rPr>
+    </w:lvl>
+  </w:abstractNum>
+  <w:abstractNum w:abstractNumId="20">
     <w:nsid w:val="5C403D62"/>
     <w:multiLevelType w:val="hybridMultilevel"/>
     <w:tmpl w:val="525E4CB0"/>
@@ -19242,7 +19300,7 @@
       </w:rPr>
     </w:lvl>
   </w:abstractNum>
-  <w:abstractNum w:abstractNumId="20">
+  <w:abstractNum w:abstractNumId="21">
     <w:nsid w:val="5DA000C5"/>
     <w:multiLevelType w:val="hybridMultilevel"/>
     <w:tmpl w:val="45680B40"/>
@@ -19355,7 +19413,7 @@
       </w:rPr>
     </w:lvl>
   </w:abstractNum>
-  <w:abstractNum w:abstractNumId="21">
+  <w:abstractNum w:abstractNumId="22">
     <w:nsid w:val="60ED3A2F"/>
     <w:multiLevelType w:val="hybridMultilevel"/>
     <w:tmpl w:val="C0B8DC36"/>
@@ -19495,7 +19553,7 @@
       </w:rPr>
     </w:lvl>
   </w:abstractNum>
-  <w:abstractNum w:abstractNumId="22">
+  <w:abstractNum w:abstractNumId="23">
     <w:nsid w:val="7DEC13E4"/>
     <w:multiLevelType w:val="hybridMultilevel"/>
     <w:tmpl w:val="ADE0E3E6"/>
@@ -19635,7 +19693,7 @@
       </w:rPr>
     </w:lvl>
   </w:abstractNum>
-  <w:abstractNum w:abstractNumId="23">
+  <w:abstractNum w:abstractNumId="24">
     <w:nsid w:val="7F511923"/>
     <w:multiLevelType w:val="hybridMultilevel"/>
     <w:tmpl w:val="EFC4B4AE"/>
@@ -19758,7 +19816,7 @@
     <w:abstractNumId w:val="15"/>
   </w:num>
   <w:num w:numId="4">
-    <w:abstractNumId w:val="21"/>
+    <w:abstractNumId w:val="22"/>
   </w:num>
   <w:num w:numId="5">
     <w:abstractNumId w:val="16"/>
@@ -19767,7 +19825,7 @@
     <w:abstractNumId w:val="11"/>
   </w:num>
   <w:num w:numId="7">
-    <w:abstractNumId w:val="22"/>
+    <w:abstractNumId w:val="23"/>
   </w:num>
   <w:num w:numId="8">
     <w:abstractNumId w:val="0"/>
@@ -19776,7 +19834,7 @@
     <w:abstractNumId w:val="13"/>
   </w:num>
   <w:num w:numId="10">
-    <w:abstractNumId w:val="23"/>
+    <w:abstractNumId w:val="24"/>
   </w:num>
   <w:num w:numId="11">
     <w:abstractNumId w:val="4"/>
@@ -19797,7 +19855,7 @@
     <w:abstractNumId w:val="14"/>
   </w:num>
   <w:num w:numId="17">
-    <w:abstractNumId w:val="19"/>
+    <w:abstractNumId w:val="20"/>
   </w:num>
   <w:num w:numId="18">
     <w:abstractNumId w:val="1"/>
@@ -19812,13 +19870,16 @@
     <w:abstractNumId w:val="18"/>
   </w:num>
   <w:num w:numId="22">
-    <w:abstractNumId w:val="20"/>
+    <w:abstractNumId w:val="21"/>
   </w:num>
   <w:num w:numId="23">
     <w:abstractNumId w:val="8"/>
   </w:num>
   <w:num w:numId="24">
     <w:abstractNumId w:val="5"/>
+  </w:num>
+  <w:num w:numId="25">
+    <w:abstractNumId w:val="19"/>
   </w:num>
   <w:numIdMacAtCleanup w:val="13"/>
 </w:numbering>

</xml_diff>

<commit_message>
Updated Business Plan Marketing Section (Promotion and Distribution)
</commit_message>
<xml_diff>
--- a/Business Plan Documents/YPS Business Plan.docx
+++ b/Business Plan Documents/YPS Business Plan.docx
@@ -11202,8 +11202,6 @@
         </w:rPr>
         <w:t>To summarize, using the rules defined in this section, the revenue in an app purchase that the developers will receive is only Php70.00, and for each in – app purchase, will be Php28.50.</w:t>
       </w:r>
-      <w:bookmarkStart w:id="15" w:name="_GoBack"/>
-      <w:bookmarkEnd w:id="15"/>
     </w:p>
     <w:p>
       <w:pPr>
@@ -14374,8 +14372,8 @@
           <w:rFonts w:ascii="Arial" w:hAnsi="Arial" w:cs="Arial"/>
         </w:rPr>
       </w:pPr>
-      <w:bookmarkStart w:id="16" w:name="_Toc504472916"/>
-      <w:bookmarkStart w:id="17" w:name="_Toc504556001"/>
+      <w:bookmarkStart w:id="15" w:name="_Toc504472916"/>
+      <w:bookmarkStart w:id="16" w:name="_Toc504556001"/>
       <w:r>
         <w:rPr>
           <w:rFonts w:ascii="Arial" w:hAnsi="Arial" w:cs="Arial"/>
@@ -14423,7 +14421,7 @@
       <w:pPr>
         <w:pStyle w:val="Heading1"/>
       </w:pPr>
-      <w:bookmarkStart w:id="18" w:name="_Toc415245100"/>
+      <w:bookmarkStart w:id="17" w:name="_Toc415245100"/>
       <w:r>
         <w:lastRenderedPageBreak/>
         <w:t xml:space="preserve">Management and </w:t>
@@ -14434,9 +14432,9 @@
       <w:r>
         <w:t>rganization</w:t>
       </w:r>
+      <w:bookmarkEnd w:id="15"/>
       <w:bookmarkEnd w:id="16"/>
       <w:bookmarkEnd w:id="17"/>
-      <w:bookmarkEnd w:id="18"/>
     </w:p>
     <w:p>
       <w:pPr>
@@ -15614,12 +15612,12 @@
         <w:pStyle w:val="Heading1"/>
         <w:jc w:val="left"/>
       </w:pPr>
-      <w:bookmarkStart w:id="19" w:name="_Toc504472917"/>
-      <w:bookmarkStart w:id="20" w:name="_Toc504556002"/>
+      <w:bookmarkStart w:id="18" w:name="_Toc504472917"/>
+      <w:bookmarkStart w:id="19" w:name="_Toc504556002"/>
       <w:r>
         <w:br w:type="page"/>
       </w:r>
-      <w:bookmarkStart w:id="21" w:name="_Toc415245101"/>
+      <w:bookmarkStart w:id="20" w:name="_Toc415245101"/>
       <w:r>
         <w:lastRenderedPageBreak/>
         <w:t xml:space="preserve">Personal </w:t>
@@ -15636,9 +15634,9 @@
       <w:r>
         <w:t>tatement</w:t>
       </w:r>
+      <w:bookmarkEnd w:id="18"/>
       <w:bookmarkEnd w:id="19"/>
       <w:bookmarkEnd w:id="20"/>
-      <w:bookmarkEnd w:id="21"/>
     </w:p>
     <w:p>
       <w:pPr>
@@ -15667,8 +15665,8 @@
           <w:rFonts w:ascii="Arial" w:hAnsi="Arial" w:cs="Arial"/>
         </w:rPr>
       </w:pPr>
-      <w:bookmarkStart w:id="22" w:name="_Toc504472918"/>
-      <w:bookmarkStart w:id="23" w:name="_Toc504556003"/>
+      <w:bookmarkStart w:id="21" w:name="_Toc504472918"/>
+      <w:bookmarkStart w:id="22" w:name="_Toc504556003"/>
       <w:r>
         <w:rPr>
           <w:rFonts w:ascii="Arial" w:hAnsi="Arial" w:cs="Arial"/>
@@ -15713,12 +15711,12 @@
       <w:r>
         <w:br w:type="page"/>
       </w:r>
-      <w:bookmarkStart w:id="24" w:name="_Toc415245102"/>
+      <w:bookmarkStart w:id="23" w:name="_Toc415245102"/>
       <w:r>
         <w:lastRenderedPageBreak/>
         <w:t>Startup Expenses and Capitalization</w:t>
       </w:r>
-      <w:bookmarkEnd w:id="24"/>
+      <w:bookmarkEnd w:id="23"/>
     </w:p>
     <w:p>
       <w:pPr>
@@ -15730,14 +15728,22 @@
           <w:rFonts w:ascii="Arial" w:hAnsi="Arial" w:cs="Arial"/>
         </w:rPr>
       </w:pPr>
-      <w:bookmarkStart w:id="25" w:name="_Toc504472919"/>
+      <w:bookmarkStart w:id="24" w:name="_Toc504472919"/>
+      <w:bookmarkEnd w:id="21"/>
       <w:bookmarkEnd w:id="22"/>
-      <w:bookmarkEnd w:id="23"/>
-      <w:r>
-        <w:rPr>
-          <w:rFonts w:ascii="Arial" w:hAnsi="Arial" w:cs="Arial"/>
-        </w:rPr>
-        <w:t>You will have many expenses before you even begin operating your business.  It is important to estimate these expenses accurately, and then to plan where you will get sufficient capital.  This is a research project, and the more thorough your research, the less chance you will leave out important expenses or underestimate them.</w:t>
+      <w:r>
+        <w:rPr>
+          <w:rFonts w:ascii="Arial" w:hAnsi="Arial" w:cs="Arial"/>
+        </w:rPr>
+        <w:t>You will have many expenses before you even begin operating your business.  It is important to estimate these expenses accurately, and then to plan where you will get sufficient capital.  This is a research project, and the more thorough your research, the less chance you will leave out important</w:t>
+      </w:r>
+      <w:bookmarkStart w:id="25" w:name="_GoBack"/>
+      <w:bookmarkEnd w:id="25"/>
+      <w:r>
+        <w:rPr>
+          <w:rFonts w:ascii="Arial" w:hAnsi="Arial" w:cs="Arial"/>
+        </w:rPr>
+        <w:t xml:space="preserve"> expenses or underestimate them.</w:t>
       </w:r>
     </w:p>
     <w:p>
@@ -15865,7 +15871,7 @@
       </w:r>
       <w:bookmarkStart w:id="28" w:name="_Toc504472920"/>
       <w:bookmarkStart w:id="29" w:name="_Toc504556005"/>
-      <w:bookmarkEnd w:id="25"/>
+      <w:bookmarkEnd w:id="24"/>
       <w:bookmarkEnd w:id="26"/>
       <w:bookmarkEnd w:id="27"/>
     </w:p>
@@ -16872,16 +16878,20 @@
         <w:rPr>
           <w:rFonts w:ascii="Arial" w:hAnsi="Arial" w:cs="Arial"/>
         </w:rPr>
-        <w:t xml:space="preserve">that is the dividing line between operating at a loss and operating at a </w:t>
-      </w:r>
-      <w:proofErr w:type="gramStart"/>
-      <w:r>
-        <w:rPr>
-          <w:rFonts w:ascii="Arial" w:hAnsi="Arial" w:cs="Arial"/>
-        </w:rPr>
-        <w:t>profit .</w:t>
-      </w:r>
-      <w:proofErr w:type="gramEnd"/>
+        <w:t>that is the dividing line between operating at a</w:t>
+      </w:r>
+      <w:r>
+        <w:rPr>
+          <w:rFonts w:ascii="Arial" w:hAnsi="Arial" w:cs="Arial"/>
+        </w:rPr>
+        <w:t xml:space="preserve"> loss and operating at a profit</w:t>
+      </w:r>
+      <w:r>
+        <w:rPr>
+          <w:rFonts w:ascii="Arial" w:hAnsi="Arial" w:cs="Arial"/>
+        </w:rPr>
+        <w:t>.</w:t>
+      </w:r>
     </w:p>
     <w:p>
       <w:pPr>
@@ -18133,7 +18143,7 @@
       <w:rPr>
         <w:noProof/>
       </w:rPr>
-      <w:t>19</w:t>
+      <w:t>26</w:t>
     </w:r>
     <w:r>
       <w:fldChar w:fldCharType="end"/>

</xml_diff>

<commit_message>
Updated Links for Business Plan
</commit_message>
<xml_diff>
--- a/Business Plan Documents/YPS Business Plan.docx
+++ b/Business Plan Documents/YPS Business Plan.docx
@@ -20,6 +20,14 @@
           <w:sz w:val="72"/>
           <w:szCs w:val="72"/>
         </w:rPr>
+        <w:t xml:space="preserve">Your Personal Stylist </w:t>
+      </w:r>
+      <w:r>
+        <w:rPr>
+          <w:rFonts w:ascii="Arial Black" w:hAnsi="Arial Black" w:cs="Arial Black"/>
+          <w:sz w:val="72"/>
+          <w:szCs w:val="72"/>
+        </w:rPr>
         <w:t>Business Plan</w:t>
       </w:r>
       <w:bookmarkEnd w:id="0"/>
@@ -108,21 +116,7 @@
         <w:rPr>
           <w:rFonts w:ascii="Arial" w:hAnsi="Arial" w:cs="Arial"/>
         </w:rPr>
-        <w:t xml:space="preserve">Bridge Mobile </w:t>
-      </w:r>
-      <w:proofErr w:type="spellStart"/>
-      <w:r>
-        <w:rPr>
-          <w:rFonts w:ascii="Arial" w:hAnsi="Arial" w:cs="Arial"/>
-        </w:rPr>
-        <w:t>Phils</w:t>
-      </w:r>
-      <w:proofErr w:type="spellEnd"/>
-      <w:r>
-        <w:rPr>
-          <w:rFonts w:ascii="Arial" w:hAnsi="Arial" w:cs="Arial"/>
-        </w:rPr>
-        <w:t>. Inc.</w:t>
+        <w:t>Bridge Mobile Phils. Inc.</w:t>
       </w:r>
       <w:r>
         <w:rPr>
@@ -181,21 +175,7 @@
         <w:rPr>
           <w:rFonts w:ascii="Arial" w:hAnsi="Arial" w:cs="Arial"/>
         </w:rPr>
-        <w:t xml:space="preserve">ivision, </w:t>
-      </w:r>
-      <w:proofErr w:type="spellStart"/>
-      <w:r>
-        <w:rPr>
-          <w:rFonts w:ascii="Arial" w:hAnsi="Arial" w:cs="Arial"/>
-        </w:rPr>
-        <w:t>Sucat</w:t>
-      </w:r>
-      <w:proofErr w:type="spellEnd"/>
-      <w:r>
-        <w:rPr>
-          <w:rFonts w:ascii="Arial" w:hAnsi="Arial" w:cs="Arial"/>
-        </w:rPr>
-        <w:t xml:space="preserve"> Road</w:t>
+        <w:t>ivision, Sucat Road</w:t>
       </w:r>
     </w:p>
     <w:p>
@@ -206,19 +186,11 @@
           <w:rFonts w:ascii="Arial" w:hAnsi="Arial" w:cs="Arial"/>
         </w:rPr>
       </w:pPr>
-      <w:proofErr w:type="spellStart"/>
-      <w:r>
-        <w:rPr>
-          <w:rFonts w:ascii="Arial" w:hAnsi="Arial" w:cs="Arial"/>
-        </w:rPr>
-        <w:t>Parañaque</w:t>
-      </w:r>
-      <w:proofErr w:type="spellEnd"/>
-      <w:r>
-        <w:rPr>
-          <w:rFonts w:ascii="Arial" w:hAnsi="Arial" w:cs="Arial"/>
-        </w:rPr>
-        <w:t xml:space="preserve"> City</w:t>
+      <w:r>
+        <w:rPr>
+          <w:rFonts w:ascii="Arial" w:hAnsi="Arial" w:cs="Arial"/>
+        </w:rPr>
+        <w:t>Parañaque City</w:t>
       </w:r>
       <w:r>
         <w:rPr>
@@ -779,7 +751,7 @@
             <w:noProof/>
             <w:webHidden/>
           </w:rPr>
-          <w:t>22</w:t>
+          <w:t>23</w:t>
         </w:r>
         <w:r>
           <w:rPr>
@@ -851,7 +823,7 @@
             <w:noProof/>
             <w:webHidden/>
           </w:rPr>
-          <w:t>24</w:t>
+          <w:t>25</w:t>
         </w:r>
         <w:r>
           <w:rPr>
@@ -923,7 +895,7 @@
             <w:noProof/>
             <w:webHidden/>
           </w:rPr>
-          <w:t>25</w:t>
+          <w:t>26</w:t>
         </w:r>
         <w:r>
           <w:rPr>
@@ -995,7 +967,7 @@
             <w:noProof/>
             <w:webHidden/>
           </w:rPr>
-          <w:t>26</w:t>
+          <w:t>27</w:t>
         </w:r>
         <w:r>
           <w:rPr>
@@ -1237,23 +1209,7 @@
           <w:rFonts w:ascii="Arial" w:hAnsi="Arial" w:cs="Arial"/>
           <w:b/>
         </w:rPr>
-        <w:t xml:space="preserve">Bridge Mobile </w:t>
-      </w:r>
-      <w:proofErr w:type="spellStart"/>
-      <w:r>
-        <w:rPr>
-          <w:rFonts w:ascii="Arial" w:hAnsi="Arial" w:cs="Arial"/>
-          <w:b/>
-        </w:rPr>
-        <w:t>Phils</w:t>
-      </w:r>
-      <w:proofErr w:type="spellEnd"/>
-      <w:r>
-        <w:rPr>
-          <w:rFonts w:ascii="Arial" w:hAnsi="Arial" w:cs="Arial"/>
-          <w:b/>
-        </w:rPr>
-        <w:t xml:space="preserve">, Inc., </w:t>
+        <w:t xml:space="preserve">Bridge Mobile Phils, Inc., </w:t>
       </w:r>
       <w:r>
         <w:rPr>
@@ -1328,21 +1284,7 @@
         <w:rPr>
           <w:rFonts w:ascii="Arial" w:hAnsi="Arial" w:cs="Arial"/>
         </w:rPr>
-        <w:t xml:space="preserve">Bridge Mobile </w:t>
-      </w:r>
-      <w:proofErr w:type="spellStart"/>
-      <w:r>
-        <w:rPr>
-          <w:rFonts w:ascii="Arial" w:hAnsi="Arial" w:cs="Arial"/>
-        </w:rPr>
-        <w:t>Phils</w:t>
-      </w:r>
-      <w:proofErr w:type="spellEnd"/>
-      <w:r>
-        <w:rPr>
-          <w:rFonts w:ascii="Arial" w:hAnsi="Arial" w:cs="Arial"/>
-        </w:rPr>
-        <w:t xml:space="preserve">, Inc. or </w:t>
+        <w:t xml:space="preserve">Bridge Mobile Phils, Inc. or </w:t>
       </w:r>
       <w:r>
         <w:rPr>
@@ -1994,23 +1936,7 @@
           <w:rFonts w:ascii="Arial" w:hAnsi="Arial" w:cs="Arial"/>
           <w:i/>
         </w:rPr>
-        <w:t xml:space="preserve">Maslow’s </w:t>
-      </w:r>
-      <w:proofErr w:type="spellStart"/>
-      <w:r>
-        <w:rPr>
-          <w:rFonts w:ascii="Arial" w:hAnsi="Arial" w:cs="Arial"/>
-          <w:i/>
-        </w:rPr>
-        <w:t>Heirarchy</w:t>
-      </w:r>
-      <w:proofErr w:type="spellEnd"/>
-      <w:r>
-        <w:rPr>
-          <w:rFonts w:ascii="Arial" w:hAnsi="Arial" w:cs="Arial"/>
-          <w:i/>
-        </w:rPr>
-        <w:t xml:space="preserve"> of Needs</w:t>
+        <w:t>Maslow’s Heirarchy of Needs</w:t>
       </w:r>
       <w:r>
         <w:rPr>
@@ -2307,23 +2233,7 @@
           <w:rFonts w:ascii="Arial" w:hAnsi="Arial" w:cs="Arial"/>
           <w:b/>
         </w:rPr>
-        <w:t xml:space="preserve">Bridge Mobile </w:t>
-      </w:r>
-      <w:proofErr w:type="spellStart"/>
-      <w:r>
-        <w:rPr>
-          <w:rFonts w:ascii="Arial" w:hAnsi="Arial" w:cs="Arial"/>
-          <w:b/>
-        </w:rPr>
-        <w:t>Phils</w:t>
-      </w:r>
-      <w:proofErr w:type="spellEnd"/>
-      <w:r>
-        <w:rPr>
-          <w:rFonts w:ascii="Arial" w:hAnsi="Arial" w:cs="Arial"/>
-          <w:b/>
-        </w:rPr>
-        <w:t xml:space="preserve">, Inc., </w:t>
+        <w:t xml:space="preserve">Bridge Mobile Phils, Inc., </w:t>
       </w:r>
       <w:r>
         <w:rPr>
@@ -2494,25 +2404,7 @@
           <w:i/>
           <w:lang w:val="en-PH"/>
         </w:rPr>
-        <w:t xml:space="preserve">Bench, </w:t>
-      </w:r>
-      <w:proofErr w:type="spellStart"/>
-      <w:r>
-        <w:rPr>
-          <w:rFonts w:ascii="Arial" w:hAnsi="Arial" w:cs="Arial"/>
-          <w:i/>
-          <w:lang w:val="en-PH"/>
-        </w:rPr>
-        <w:t>Penshoppe</w:t>
-      </w:r>
-      <w:proofErr w:type="spellEnd"/>
-      <w:r>
-        <w:rPr>
-          <w:rFonts w:ascii="Arial" w:hAnsi="Arial" w:cs="Arial"/>
-          <w:i/>
-          <w:lang w:val="en-PH"/>
-        </w:rPr>
-        <w:t>, Oxygen, etc.</w:t>
+        <w:t>Bench, Penshoppe, Oxygen, etc.</w:t>
       </w:r>
       <w:r>
         <w:rPr>
@@ -2780,21 +2672,7 @@
         <w:rPr>
           <w:rFonts w:ascii="Arial" w:hAnsi="Arial" w:cs="Arial"/>
         </w:rPr>
-        <w:t xml:space="preserve">The pricing of </w:t>
-      </w:r>
-      <w:proofErr w:type="spellStart"/>
-      <w:r>
-        <w:rPr>
-          <w:rFonts w:ascii="Arial" w:hAnsi="Arial" w:cs="Arial"/>
-        </w:rPr>
-        <w:t>Php</w:t>
-      </w:r>
-      <w:proofErr w:type="spellEnd"/>
-      <w:r>
-        <w:rPr>
-          <w:rFonts w:ascii="Arial" w:hAnsi="Arial" w:cs="Arial"/>
-        </w:rPr>
-        <w:t xml:space="preserve"> 100.00</w:t>
+        <w:t>The pricing of Php 100.00</w:t>
       </w:r>
       <w:r>
         <w:rPr>
@@ -3187,21 +3065,12 @@
         </w:rPr>
         <w:t xml:space="preserve">competitors, </w:t>
       </w:r>
-      <w:proofErr w:type="spellStart"/>
       <w:r>
         <w:rPr>
           <w:rFonts w:ascii="Arial" w:hAnsi="Arial" w:cs="Arial"/>
           <w:i/>
         </w:rPr>
-        <w:t>Zalora</w:t>
-      </w:r>
-      <w:proofErr w:type="spellEnd"/>
-      <w:r>
-        <w:rPr>
-          <w:rFonts w:ascii="Arial" w:hAnsi="Arial" w:cs="Arial"/>
-          <w:i/>
-        </w:rPr>
-        <w:t>,</w:t>
+        <w:t>Zalora,</w:t>
       </w:r>
       <w:r>
         <w:rPr>
@@ -3236,21 +3105,7 @@
         <w:rPr>
           <w:rFonts w:ascii="Arial" w:hAnsi="Arial" w:cs="Arial"/>
         </w:rPr>
-        <w:t xml:space="preserve">To be able to assess our space in the market, we cannot directly say that we will take away the customers that </w:t>
-      </w:r>
-      <w:proofErr w:type="spellStart"/>
-      <w:r>
-        <w:rPr>
-          <w:rFonts w:ascii="Arial" w:hAnsi="Arial" w:cs="Arial"/>
-        </w:rPr>
-        <w:t>Zalora</w:t>
-      </w:r>
-      <w:proofErr w:type="spellEnd"/>
-      <w:r>
-        <w:rPr>
-          <w:rFonts w:ascii="Arial" w:hAnsi="Arial" w:cs="Arial"/>
-        </w:rPr>
-        <w:t>, and other fashion, online shop apps, presently have.</w:t>
+        <w:t>To be able to assess our space in the market, we cannot directly say that we will take away the customers that Zalora, and other fashion, online shop apps, presently have.</w:t>
       </w:r>
       <w:r>
         <w:rPr>
@@ -3274,21 +3129,7 @@
           <w:rFonts w:ascii="Arial" w:hAnsi="Arial" w:cs="Arial"/>
         </w:rPr>
         <w:lastRenderedPageBreak/>
-        <w:t xml:space="preserve">In line with the current demand from the target market, the data of 5 Million downloads for </w:t>
-      </w:r>
-      <w:proofErr w:type="spellStart"/>
-      <w:r>
-        <w:rPr>
-          <w:rFonts w:ascii="Arial" w:hAnsi="Arial" w:cs="Arial"/>
-        </w:rPr>
-        <w:t>Zalora</w:t>
-      </w:r>
-      <w:proofErr w:type="spellEnd"/>
-      <w:r>
-        <w:rPr>
-          <w:rFonts w:ascii="Arial" w:hAnsi="Arial" w:cs="Arial"/>
-        </w:rPr>
-        <w:t xml:space="preserve">, and an average of 40,000 customer reviews, we believe that the current demand for side apps that have fashion services are high. </w:t>
+        <w:t xml:space="preserve">In line with the current demand from the target market, the data of 5 Million downloads for Zalora, and an average of 40,000 customer reviews, we believe that the current demand for side apps that have fashion services are high. </w:t>
       </w:r>
       <w:r>
         <w:rPr>
@@ -4018,17 +3859,8 @@
           <w:rFonts w:ascii="Arial" w:hAnsi="Arial" w:cs="Arial"/>
           <w:lang w:val="en-PH"/>
         </w:rPr>
-        <w:t xml:space="preserve">Can choose between the following payment options: Credit card/debit card, </w:t>
-      </w:r>
-      <w:proofErr w:type="spellStart"/>
-      <w:r>
-        <w:rPr>
-          <w:rFonts w:ascii="Arial" w:hAnsi="Arial" w:cs="Arial"/>
-          <w:lang w:val="en-PH"/>
-        </w:rPr>
-        <w:t>paypal</w:t>
-      </w:r>
-      <w:proofErr w:type="spellEnd"/>
+        <w:t>Can choose between the following payment options: Credit card/debit card, paypal</w:t>
+      </w:r>
     </w:p>
     <w:p>
       <w:pPr>
@@ -4241,17 +4073,8 @@
           <w:rFonts w:ascii="Arial" w:hAnsi="Arial" w:cs="Arial"/>
           <w:lang w:val="en-PH"/>
         </w:rPr>
-        <w:t xml:space="preserve">Can choose between the following payment options: Cash On Delivery, Credit/Debit Card, </w:t>
-      </w:r>
-      <w:proofErr w:type="spellStart"/>
-      <w:r>
-        <w:rPr>
-          <w:rFonts w:ascii="Arial" w:hAnsi="Arial" w:cs="Arial"/>
-          <w:lang w:val="en-PH"/>
-        </w:rPr>
-        <w:t>paypal</w:t>
-      </w:r>
-      <w:proofErr w:type="spellEnd"/>
+        <w:t>Can choose between the following payment options: Cash On Delivery, Credit/Debit Card, paypal</w:t>
+      </w:r>
     </w:p>
     <w:p>
       <w:pPr>
@@ -5575,18 +5398,8 @@
                 <w:sz w:val="24"/>
                 <w:szCs w:val="24"/>
               </w:rPr>
-              <w:t xml:space="preserve">Can choose between the following payment options: Credit card/debit card, </w:t>
-            </w:r>
-            <w:proofErr w:type="spellStart"/>
-            <w:r>
-              <w:rPr>
-                <w:rFonts w:ascii="Arial" w:hAnsi="Arial" w:cs="Arial"/>
-                <w:sz w:val="24"/>
-                <w:szCs w:val="24"/>
-              </w:rPr>
-              <w:t>paypal</w:t>
-            </w:r>
-            <w:proofErr w:type="spellEnd"/>
+              <w:t>Can choose between the following payment options: Credit card/debit card, paypal</w:t>
+            </w:r>
           </w:p>
         </w:tc>
         <w:tc>
@@ -5688,18 +5501,8 @@
                 <w:sz w:val="24"/>
                 <w:szCs w:val="24"/>
               </w:rPr>
-              <w:t xml:space="preserve">Can choose between the following payment options: Cash On Delivery, Credit/Debit Card, </w:t>
-            </w:r>
-            <w:proofErr w:type="spellStart"/>
-            <w:r>
-              <w:rPr>
-                <w:rFonts w:ascii="Arial" w:hAnsi="Arial" w:cs="Arial"/>
-                <w:sz w:val="24"/>
-                <w:szCs w:val="24"/>
-              </w:rPr>
-              <w:t>paypal</w:t>
-            </w:r>
-            <w:proofErr w:type="spellEnd"/>
+              <w:t>Can choose between the following payment options: Cash On Delivery, Credit/Debit Card, paypal</w:t>
+            </w:r>
           </w:p>
         </w:tc>
         <w:tc>
@@ -7197,35 +7000,7 @@
               <w:rPr>
                 <w:rFonts w:ascii="Arial" w:hAnsi="Arial" w:cs="Arial"/>
               </w:rPr>
-              <w:t xml:space="preserve">Income level of </w:t>
-            </w:r>
-            <w:proofErr w:type="spellStart"/>
-            <w:r>
-              <w:rPr>
-                <w:rFonts w:ascii="Arial" w:hAnsi="Arial" w:cs="Arial"/>
-              </w:rPr>
-              <w:t>Php</w:t>
-            </w:r>
-            <w:proofErr w:type="spellEnd"/>
-            <w:r>
-              <w:rPr>
-                <w:rFonts w:ascii="Arial" w:hAnsi="Arial" w:cs="Arial"/>
-              </w:rPr>
-              <w:t xml:space="preserve"> 15,000 – </w:t>
-            </w:r>
-            <w:proofErr w:type="spellStart"/>
-            <w:r>
-              <w:rPr>
-                <w:rFonts w:ascii="Arial" w:hAnsi="Arial" w:cs="Arial"/>
-              </w:rPr>
-              <w:t>Php</w:t>
-            </w:r>
-            <w:proofErr w:type="spellEnd"/>
-            <w:r>
-              <w:rPr>
-                <w:rFonts w:ascii="Arial" w:hAnsi="Arial" w:cs="Arial"/>
-              </w:rPr>
-              <w:t xml:space="preserve"> 30,000 / month</w:t>
+              <w:t>Income level of Php 15,000 – Php 30,000 / month</w:t>
             </w:r>
           </w:p>
         </w:tc>
@@ -7245,21 +7020,7 @@
               <w:rPr>
                 <w:rFonts w:ascii="Arial" w:hAnsi="Arial" w:cs="Arial"/>
               </w:rPr>
-              <w:t xml:space="preserve">Income level of </w:t>
-            </w:r>
-            <w:proofErr w:type="spellStart"/>
-            <w:r>
-              <w:rPr>
-                <w:rFonts w:ascii="Arial" w:hAnsi="Arial" w:cs="Arial"/>
-              </w:rPr>
-              <w:t>Php</w:t>
-            </w:r>
-            <w:proofErr w:type="spellEnd"/>
-            <w:r>
-              <w:rPr>
-                <w:rFonts w:ascii="Arial" w:hAnsi="Arial" w:cs="Arial"/>
-              </w:rPr>
-              <w:t xml:space="preserve"> 30,000 - above</w:t>
+              <w:t>Income level of Php 30,000 - above</w:t>
             </w:r>
           </w:p>
         </w:tc>
@@ -7442,21 +7203,7 @@
               <w:rPr>
                 <w:rFonts w:ascii="Arial" w:hAnsi="Arial" w:cs="Arial"/>
               </w:rPr>
-              <w:t xml:space="preserve"> / </w:t>
-            </w:r>
-            <w:proofErr w:type="spellStart"/>
-            <w:r>
-              <w:rPr>
-                <w:rFonts w:ascii="Arial" w:hAnsi="Arial" w:cs="Arial"/>
-              </w:rPr>
-              <w:t>Masteral</w:t>
-            </w:r>
-            <w:proofErr w:type="spellEnd"/>
-            <w:r>
-              <w:rPr>
-                <w:rFonts w:ascii="Arial" w:hAnsi="Arial" w:cs="Arial"/>
-              </w:rPr>
-              <w:t xml:space="preserve"> / Doctorate</w:t>
+              <w:t xml:space="preserve"> / Masteral / Doctorate</w:t>
             </w:r>
           </w:p>
         </w:tc>
@@ -7782,7 +7529,6 @@
         </w:rPr>
         <w:t xml:space="preserve">Some of our major competitors include </w:t>
       </w:r>
-      <w:proofErr w:type="spellStart"/>
       <w:r>
         <w:rPr>
           <w:rFonts w:ascii="Arial" w:hAnsi="Arial" w:cs="Arial"/>
@@ -7790,14 +7536,12 @@
         </w:rPr>
         <w:t>Zalora</w:t>
       </w:r>
-      <w:proofErr w:type="spellEnd"/>
       <w:r>
         <w:rPr>
           <w:rFonts w:ascii="Arial" w:hAnsi="Arial" w:cs="Arial"/>
         </w:rPr>
         <w:t xml:space="preserve"> and </w:t>
       </w:r>
-      <w:proofErr w:type="spellStart"/>
       <w:r>
         <w:rPr>
           <w:rFonts w:ascii="Arial" w:hAnsi="Arial" w:cs="Arial"/>
@@ -7805,7 +7549,6 @@
         </w:rPr>
         <w:t>Lazada</w:t>
       </w:r>
-      <w:proofErr w:type="spellEnd"/>
       <w:r>
         <w:rPr>
           <w:rFonts w:ascii="Arial" w:hAnsi="Arial" w:cs="Arial"/>
@@ -7844,19 +7587,11 @@
           <w:rFonts w:ascii="Arial" w:hAnsi="Arial" w:cs="Arial"/>
         </w:rPr>
       </w:pPr>
-      <w:proofErr w:type="spellStart"/>
-      <w:r>
-        <w:rPr>
-          <w:rFonts w:ascii="Arial" w:hAnsi="Arial" w:cs="Arial"/>
-        </w:rPr>
-        <w:t>Zalora</w:t>
-      </w:r>
-      <w:proofErr w:type="spellEnd"/>
-      <w:r>
-        <w:rPr>
-          <w:rFonts w:ascii="Arial" w:hAnsi="Arial" w:cs="Arial"/>
-        </w:rPr>
-        <w:t xml:space="preserve"> (</w:t>
+      <w:r>
+        <w:rPr>
+          <w:rFonts w:ascii="Arial" w:hAnsi="Arial" w:cs="Arial"/>
+        </w:rPr>
+        <w:t>Zalora (</w:t>
       </w:r>
       <w:r>
         <w:rPr>
@@ -7885,47 +7620,17 @@
           <w:rFonts w:ascii="Arial" w:hAnsi="Arial" w:cs="Arial"/>
         </w:rPr>
       </w:pPr>
-      <w:proofErr w:type="spellStart"/>
-      <w:r>
-        <w:rPr>
-          <w:rFonts w:ascii="Arial" w:hAnsi="Arial" w:cs="Arial"/>
-        </w:rPr>
-        <w:t>Lazada</w:t>
-      </w:r>
-      <w:proofErr w:type="spellEnd"/>
-      <w:r>
-        <w:rPr>
-          <w:rFonts w:ascii="Arial" w:hAnsi="Arial" w:cs="Arial"/>
-        </w:rPr>
-        <w:t xml:space="preserve"> (</w:t>
-      </w:r>
-      <w:proofErr w:type="spellStart"/>
-      <w:r>
-        <w:rPr>
-          <w:rFonts w:ascii="Arial" w:hAnsi="Arial" w:cs="Arial"/>
-        </w:rPr>
-        <w:t>Salustiana</w:t>
-      </w:r>
-      <w:proofErr w:type="spellEnd"/>
-      <w:r>
-        <w:rPr>
-          <w:rFonts w:ascii="Arial" w:hAnsi="Arial" w:cs="Arial"/>
-        </w:rPr>
-        <w:t xml:space="preserve"> D. Ty Tower, 104 Paseo de </w:t>
-      </w:r>
-      <w:proofErr w:type="spellStart"/>
-      <w:r>
-        <w:rPr>
-          <w:rFonts w:ascii="Arial" w:hAnsi="Arial" w:cs="Arial"/>
-        </w:rPr>
-        <w:t>Roxas</w:t>
-      </w:r>
-      <w:proofErr w:type="spellEnd"/>
-      <w:r>
-        <w:rPr>
-          <w:rFonts w:ascii="Arial" w:hAnsi="Arial" w:cs="Arial"/>
-        </w:rPr>
-        <w:t>, Makati, 1229 Metro Manil</w:t>
+      <w:r>
+        <w:rPr>
+          <w:rFonts w:ascii="Arial" w:hAnsi="Arial" w:cs="Arial"/>
+        </w:rPr>
+        <w:t>Lazada (</w:t>
+      </w:r>
+      <w:r>
+        <w:rPr>
+          <w:rFonts w:ascii="Arial" w:hAnsi="Arial" w:cs="Arial"/>
+        </w:rPr>
+        <w:t>Salustiana D. Ty Tower, 104 Paseo de Roxas, Makati, 1229 Metro Manil</w:t>
       </w:r>
       <w:r>
         <w:rPr>
@@ -7948,49 +7653,7 @@
         <w:rPr>
           <w:rFonts w:ascii="Arial" w:hAnsi="Arial" w:cs="Arial"/>
         </w:rPr>
-        <w:t xml:space="preserve">We may consider </w:t>
-      </w:r>
-      <w:proofErr w:type="spellStart"/>
-      <w:r>
-        <w:rPr>
-          <w:rFonts w:ascii="Arial" w:hAnsi="Arial" w:cs="Arial"/>
-        </w:rPr>
-        <w:t>Zalora</w:t>
-      </w:r>
-      <w:proofErr w:type="spellEnd"/>
-      <w:r>
-        <w:rPr>
-          <w:rFonts w:ascii="Arial" w:hAnsi="Arial" w:cs="Arial"/>
-        </w:rPr>
-        <w:t xml:space="preserve"> as a direct competitor because they operate under terms similar to ours, </w:t>
-      </w:r>
-      <w:proofErr w:type="spellStart"/>
-      <w:r>
-        <w:rPr>
-          <w:rFonts w:ascii="Arial" w:hAnsi="Arial" w:cs="Arial"/>
-        </w:rPr>
-        <w:t>Lazada</w:t>
-      </w:r>
-      <w:proofErr w:type="spellEnd"/>
-      <w:r>
-        <w:rPr>
-          <w:rFonts w:ascii="Arial" w:hAnsi="Arial" w:cs="Arial"/>
-        </w:rPr>
-        <w:t xml:space="preserve"> on the other hand, is leaning more on to devices, and other miscellaneous items being sold online. Therefore, </w:t>
-      </w:r>
-      <w:proofErr w:type="spellStart"/>
-      <w:r>
-        <w:rPr>
-          <w:rFonts w:ascii="Arial" w:hAnsi="Arial" w:cs="Arial"/>
-        </w:rPr>
-        <w:t>Zalora</w:t>
-      </w:r>
-      <w:proofErr w:type="spellEnd"/>
-      <w:r>
-        <w:rPr>
-          <w:rFonts w:ascii="Arial" w:hAnsi="Arial" w:cs="Arial"/>
-        </w:rPr>
-        <w:t>, as a fashion / clothing distributor is one of our direct competitors.</w:t>
+        <w:t>We may consider Zalora as a direct competitor because they operate under terms similar to ours, Lazada on the other hand, is leaning more on to devices, and other miscellaneous items being sold online. Therefore, Zalora, as a fashion / clothing distributor is one of our direct competitors.</w:t>
       </w:r>
     </w:p>
     <w:p>
@@ -8017,23 +7680,7 @@
           <w:rFonts w:ascii="Arial" w:hAnsi="Arial" w:cs="Arial"/>
           <w:b/>
         </w:rPr>
-        <w:t xml:space="preserve">Bridge Mobile </w:t>
-      </w:r>
-      <w:proofErr w:type="spellStart"/>
-      <w:r>
-        <w:rPr>
-          <w:rFonts w:ascii="Arial" w:hAnsi="Arial" w:cs="Arial"/>
-          <w:b/>
-        </w:rPr>
-        <w:t>Phils</w:t>
-      </w:r>
-      <w:proofErr w:type="spellEnd"/>
-      <w:r>
-        <w:rPr>
-          <w:rFonts w:ascii="Arial" w:hAnsi="Arial" w:cs="Arial"/>
-          <w:b/>
-        </w:rPr>
-        <w:t>. Inc.</w:t>
+        <w:t>Bridge Mobile Phils. Inc.</w:t>
       </w:r>
       <w:r>
         <w:rPr>
@@ -8278,7 +7925,6 @@
                 <w:szCs w:val="22"/>
               </w:rPr>
             </w:pPr>
-            <w:proofErr w:type="spellStart"/>
             <w:r>
               <w:rPr>
                 <w:rFonts w:ascii="Arial" w:hAnsi="Arial" w:cs="Arial"/>
@@ -8289,7 +7935,6 @@
               </w:rPr>
               <w:t>Zalora</w:t>
             </w:r>
-            <w:proofErr w:type="spellEnd"/>
           </w:p>
         </w:tc>
         <w:tc>
@@ -8314,7 +7959,6 @@
                 <w:szCs w:val="22"/>
               </w:rPr>
             </w:pPr>
-            <w:proofErr w:type="spellStart"/>
             <w:r>
               <w:rPr>
                 <w:rFonts w:ascii="Arial" w:hAnsi="Arial" w:cs="Arial"/>
@@ -8325,7 +7969,6 @@
               </w:rPr>
               <w:t>Lazada</w:t>
             </w:r>
-            <w:proofErr w:type="spellEnd"/>
           </w:p>
         </w:tc>
         <w:tc>
@@ -9787,23 +9430,7 @@
           <w:rFonts w:ascii="Arial" w:hAnsi="Arial" w:cs="Arial"/>
           <w:i/>
         </w:rPr>
-        <w:t xml:space="preserve">Jon </w:t>
-      </w:r>
-      <w:proofErr w:type="spellStart"/>
-      <w:r>
-        <w:rPr>
-          <w:rFonts w:ascii="Arial" w:hAnsi="Arial" w:cs="Arial"/>
-          <w:i/>
-        </w:rPr>
-        <w:t>Loomer</w:t>
-      </w:r>
-      <w:proofErr w:type="spellEnd"/>
-      <w:r>
-        <w:rPr>
-          <w:rFonts w:ascii="Arial" w:hAnsi="Arial" w:cs="Arial"/>
-          <w:i/>
-        </w:rPr>
-        <w:t xml:space="preserve">, </w:t>
+        <w:t xml:space="preserve">Jon Loomer, </w:t>
       </w:r>
       <w:r>
         <w:rPr>
@@ -10182,21 +9809,7 @@
         <w:rPr>
           <w:rFonts w:ascii="Arial" w:hAnsi="Arial" w:cs="Arial"/>
         </w:rPr>
-        <w:t xml:space="preserve"> </w:t>
-      </w:r>
-      <w:proofErr w:type="spellStart"/>
-      <w:r>
-        <w:rPr>
-          <w:rFonts w:ascii="Arial" w:hAnsi="Arial" w:cs="Arial"/>
-        </w:rPr>
-        <w:t>Php</w:t>
-      </w:r>
-      <w:proofErr w:type="spellEnd"/>
-      <w:r>
-        <w:rPr>
-          <w:rFonts w:ascii="Arial" w:hAnsi="Arial" w:cs="Arial"/>
-        </w:rPr>
-        <w:t xml:space="preserve"> 27,500.00 for the first quart</w:t>
+        <w:t xml:space="preserve"> Php 27,500.00 for the first quart</w:t>
       </w:r>
       <w:r>
         <w:rPr>
@@ -10235,21 +9848,7 @@
         <w:rPr>
           <w:rFonts w:ascii="Arial" w:hAnsi="Arial" w:cs="Arial"/>
         </w:rPr>
-        <w:t xml:space="preserve">Advertising: </w:t>
-      </w:r>
-      <w:proofErr w:type="spellStart"/>
-      <w:r>
-        <w:rPr>
-          <w:rFonts w:ascii="Arial" w:hAnsi="Arial" w:cs="Arial"/>
-        </w:rPr>
-        <w:t>Php</w:t>
-      </w:r>
-      <w:proofErr w:type="spellEnd"/>
-      <w:r>
-        <w:rPr>
-          <w:rFonts w:ascii="Arial" w:hAnsi="Arial" w:cs="Arial"/>
-        </w:rPr>
-        <w:t xml:space="preserve"> 10,000.00</w:t>
+        <w:t>Advertising: Php 10,000.00</w:t>
       </w:r>
     </w:p>
     <w:p>
@@ -10270,21 +9869,7 @@
         <w:rPr>
           <w:rFonts w:ascii="Arial" w:hAnsi="Arial" w:cs="Arial"/>
         </w:rPr>
-        <w:t xml:space="preserve">Signage: </w:t>
-      </w:r>
-      <w:proofErr w:type="spellStart"/>
-      <w:r>
-        <w:rPr>
-          <w:rFonts w:ascii="Arial" w:hAnsi="Arial" w:cs="Arial"/>
-        </w:rPr>
-        <w:t>Php</w:t>
-      </w:r>
-      <w:proofErr w:type="spellEnd"/>
-      <w:r>
-        <w:rPr>
-          <w:rFonts w:ascii="Arial" w:hAnsi="Arial" w:cs="Arial"/>
-        </w:rPr>
-        <w:t xml:space="preserve"> 5,000.00</w:t>
+        <w:t>Signage: Php 5,000.00</w:t>
       </w:r>
     </w:p>
     <w:p>
@@ -10305,21 +9890,7 @@
         <w:rPr>
           <w:rFonts w:ascii="Arial" w:hAnsi="Arial" w:cs="Arial"/>
         </w:rPr>
-        <w:t xml:space="preserve">Miscellaneous Categories: </w:t>
-      </w:r>
-      <w:proofErr w:type="spellStart"/>
-      <w:r>
-        <w:rPr>
-          <w:rFonts w:ascii="Arial" w:hAnsi="Arial" w:cs="Arial"/>
-        </w:rPr>
-        <w:t>Php</w:t>
-      </w:r>
-      <w:proofErr w:type="spellEnd"/>
-      <w:r>
-        <w:rPr>
-          <w:rFonts w:ascii="Arial" w:hAnsi="Arial" w:cs="Arial"/>
-        </w:rPr>
-        <w:t xml:space="preserve"> 5,000.00</w:t>
+        <w:t>Miscellaneous Categories: Php 5,000.00</w:t>
       </w:r>
     </w:p>
     <w:p>
@@ -10336,13 +9907,7 @@
         <w:rPr>
           <w:rFonts w:ascii="Arial" w:hAnsi="Arial" w:cs="Arial"/>
         </w:rPr>
-        <w:t>To explain the mentioned breakdown, d</w:t>
-      </w:r>
-      <w:r>
-        <w:rPr>
-          <w:rFonts w:ascii="Arial" w:hAnsi="Arial" w:cs="Arial"/>
-        </w:rPr>
-        <w:t xml:space="preserve">uring the first quarter of the first year, </w:t>
+        <w:t xml:space="preserve">To explain the mentioned breakdown, during the first quarter of the first year, </w:t>
       </w:r>
       <w:r>
         <w:rPr>
@@ -10360,21 +9925,7 @@
         <w:rPr>
           <w:rFonts w:ascii="Arial" w:hAnsi="Arial" w:cs="Arial"/>
         </w:rPr>
-        <w:t>or Php6</w:t>
-      </w:r>
-      <w:proofErr w:type="gramStart"/>
-      <w:r>
-        <w:rPr>
-          <w:rFonts w:ascii="Arial" w:hAnsi="Arial" w:cs="Arial"/>
-        </w:rPr>
-        <w:t>,750.00</w:t>
-      </w:r>
-      <w:proofErr w:type="gramEnd"/>
-      <w:r>
-        <w:rPr>
-          <w:rFonts w:ascii="Arial" w:hAnsi="Arial" w:cs="Arial"/>
-        </w:rPr>
-        <w:t xml:space="preserve"> </w:t>
+        <w:t xml:space="preserve">or Php6,750.00 </w:t>
       </w:r>
       <w:r>
         <w:rPr>
@@ -10405,41 +9956,13 @@
         <w:rPr>
           <w:rFonts w:ascii="Arial" w:hAnsi="Arial" w:cs="Arial"/>
         </w:rPr>
-        <w:t xml:space="preserve"> (</w:t>
-      </w:r>
-      <w:proofErr w:type="spellStart"/>
-      <w:r>
-        <w:rPr>
-          <w:rFonts w:ascii="Arial" w:hAnsi="Arial" w:cs="Arial"/>
-        </w:rPr>
-        <w:t>Php</w:t>
-      </w:r>
-      <w:proofErr w:type="spellEnd"/>
-      <w:r>
-        <w:rPr>
-          <w:rFonts w:ascii="Arial" w:hAnsi="Arial" w:cs="Arial"/>
-        </w:rPr>
-        <w:t xml:space="preserve"> 3,240.00)</w:t>
-      </w:r>
-      <w:r>
-        <w:rPr>
-          <w:rFonts w:ascii="Arial" w:hAnsi="Arial" w:cs="Arial"/>
-        </w:rPr>
-        <w:t xml:space="preserve"> for maintenance of the Facebook, and other social media advertisements. All in all, this amounts to </w:t>
-      </w:r>
-      <w:proofErr w:type="spellStart"/>
-      <w:r>
-        <w:rPr>
-          <w:rFonts w:ascii="Arial" w:hAnsi="Arial" w:cs="Arial"/>
-        </w:rPr>
-        <w:t>Php</w:t>
-      </w:r>
-      <w:proofErr w:type="spellEnd"/>
-      <w:r>
-        <w:rPr>
-          <w:rFonts w:ascii="Arial" w:hAnsi="Arial" w:cs="Arial"/>
-        </w:rPr>
-        <w:t xml:space="preserve"> 10,000.00. </w:t>
+        <w:t xml:space="preserve"> (Php 3,240.00)</w:t>
+      </w:r>
+      <w:r>
+        <w:rPr>
+          <w:rFonts w:ascii="Arial" w:hAnsi="Arial" w:cs="Arial"/>
+        </w:rPr>
+        <w:t xml:space="preserve"> for maintenance of the Facebook, and other social media advertisements. All in all, this amounts to Php 10,000.00. </w:t>
       </w:r>
       <w:r>
         <w:rPr>
@@ -10457,21 +9980,7 @@
         <w:rPr>
           <w:rFonts w:ascii="Arial" w:hAnsi="Arial" w:cs="Arial"/>
         </w:rPr>
-        <w:t xml:space="preserve"> (Php900.00 – Php4</w:t>
-      </w:r>
-      <w:proofErr w:type="gramStart"/>
-      <w:r>
-        <w:rPr>
-          <w:rFonts w:ascii="Arial" w:hAnsi="Arial" w:cs="Arial"/>
-        </w:rPr>
-        <w:t>,500.00</w:t>
-      </w:r>
-      <w:proofErr w:type="gramEnd"/>
-      <w:r>
-        <w:rPr>
-          <w:rFonts w:ascii="Arial" w:hAnsi="Arial" w:cs="Arial"/>
-        </w:rPr>
-        <w:t>)</w:t>
+        <w:t xml:space="preserve"> (Php900.00 – Php4,500.00)</w:t>
       </w:r>
       <w:r>
         <w:rPr>
@@ -10544,21 +10053,7 @@
         <w:rPr>
           <w:rFonts w:ascii="Arial" w:hAnsi="Arial" w:cs="Arial"/>
         </w:rPr>
-        <w:t xml:space="preserve">The pricing mechanism that the company has used for pricing the application’s premium version with </w:t>
-      </w:r>
-      <w:proofErr w:type="spellStart"/>
-      <w:r>
-        <w:rPr>
-          <w:rFonts w:ascii="Arial" w:hAnsi="Arial" w:cs="Arial"/>
-        </w:rPr>
-        <w:t>Php</w:t>
-      </w:r>
-      <w:proofErr w:type="spellEnd"/>
-      <w:r>
-        <w:rPr>
-          <w:rFonts w:ascii="Arial" w:hAnsi="Arial" w:cs="Arial"/>
-        </w:rPr>
-        <w:t xml:space="preserve"> 100.00, was based on a survey</w:t>
+        <w:t>The pricing mechanism that the company has used for pricing the application’s premium version with Php 100.00, was based on a survey</w:t>
       </w:r>
       <w:r>
         <w:rPr>
@@ -10576,21 +10071,7 @@
         <w:rPr>
           <w:rFonts w:ascii="Arial" w:hAnsi="Arial" w:cs="Arial"/>
         </w:rPr>
-        <w:t xml:space="preserve"> The results were somehow conclusive, most individuals responded that they could purchase the app within the range of </w:t>
-      </w:r>
-      <w:proofErr w:type="spellStart"/>
-      <w:r>
-        <w:rPr>
-          <w:rFonts w:ascii="Arial" w:hAnsi="Arial" w:cs="Arial"/>
-        </w:rPr>
-        <w:t>Php</w:t>
-      </w:r>
-      <w:proofErr w:type="spellEnd"/>
-      <w:r>
-        <w:rPr>
-          <w:rFonts w:ascii="Arial" w:hAnsi="Arial" w:cs="Arial"/>
-        </w:rPr>
-        <w:t xml:space="preserve"> 85 – 100.</w:t>
+        <w:t xml:space="preserve"> The results were somehow conclusive, most individuals responded that they could purchase the app within the range of Php 85 – 100.</w:t>
       </w:r>
       <w:r>
         <w:rPr>
@@ -10684,35 +10165,7 @@
         <w:rPr>
           <w:rFonts w:ascii="Arial" w:hAnsi="Arial" w:cs="Arial"/>
         </w:rPr>
-        <w:t xml:space="preserve">The prices of </w:t>
-      </w:r>
-      <w:proofErr w:type="spellStart"/>
-      <w:r>
-        <w:rPr>
-          <w:rFonts w:ascii="Arial" w:hAnsi="Arial" w:cs="Arial"/>
-        </w:rPr>
-        <w:t>Zalora</w:t>
-      </w:r>
-      <w:proofErr w:type="spellEnd"/>
-      <w:r>
-        <w:rPr>
-          <w:rFonts w:ascii="Arial" w:hAnsi="Arial" w:cs="Arial"/>
-        </w:rPr>
-        <w:t xml:space="preserve"> and </w:t>
-      </w:r>
-      <w:proofErr w:type="spellStart"/>
-      <w:r>
-        <w:rPr>
-          <w:rFonts w:ascii="Arial" w:hAnsi="Arial" w:cs="Arial"/>
-        </w:rPr>
-        <w:t>Lazada’s</w:t>
-      </w:r>
-      <w:proofErr w:type="spellEnd"/>
-      <w:r>
-        <w:rPr>
-          <w:rFonts w:ascii="Arial" w:hAnsi="Arial" w:cs="Arial"/>
-        </w:rPr>
-        <w:t xml:space="preserve"> app are incomparably set, since they do n</w:t>
+        <w:t>The prices of Zalora and Lazada’s app are incomparably set, since they do n</w:t>
       </w:r>
       <w:r>
         <w:rPr>
@@ -10804,35 +10257,7 @@
         <w:rPr>
           <w:rFonts w:ascii="Arial" w:hAnsi="Arial" w:cs="Arial"/>
         </w:rPr>
-        <w:t xml:space="preserve">Tentatively, the proposed location for the business is one of the houses of the partners. Currently it is the </w:t>
-      </w:r>
-      <w:proofErr w:type="spellStart"/>
-      <w:r>
-        <w:rPr>
-          <w:rFonts w:ascii="Arial" w:hAnsi="Arial" w:cs="Arial"/>
-        </w:rPr>
-        <w:t>Dimapilis</w:t>
-      </w:r>
-      <w:proofErr w:type="spellEnd"/>
-      <w:r>
-        <w:rPr>
-          <w:rFonts w:ascii="Arial" w:hAnsi="Arial" w:cs="Arial"/>
-        </w:rPr>
-        <w:t xml:space="preserve">’ residence located in </w:t>
-      </w:r>
-      <w:proofErr w:type="spellStart"/>
-      <w:r>
-        <w:rPr>
-          <w:rFonts w:ascii="Arial" w:hAnsi="Arial" w:cs="Arial"/>
-        </w:rPr>
-        <w:t>Parañaque</w:t>
-      </w:r>
-      <w:proofErr w:type="spellEnd"/>
-      <w:r>
-        <w:rPr>
-          <w:rFonts w:ascii="Arial" w:hAnsi="Arial" w:cs="Arial"/>
-        </w:rPr>
-        <w:t xml:space="preserve"> City.</w:t>
+        <w:t>Tentatively, the proposed location for the business is one of the houses of the partners. Currently it is the Dimapilis’ residence located in Parañaque City.</w:t>
       </w:r>
     </w:p>
     <w:p>
@@ -10908,56 +10333,27 @@
         <w:rPr>
           <w:rFonts w:ascii="Arial" w:hAnsi="Arial" w:cs="Arial"/>
         </w:rPr>
-        <w:t xml:space="preserve"> is $25.00 or Php1</w:t>
-      </w:r>
-      <w:proofErr w:type="gramStart"/>
-      <w:r>
-        <w:rPr>
-          <w:rFonts w:ascii="Arial" w:hAnsi="Arial" w:cs="Arial"/>
-        </w:rPr>
-        <w:t>,125.00</w:t>
-      </w:r>
-      <w:proofErr w:type="gramEnd"/>
-      <w:r>
-        <w:rPr>
-          <w:rFonts w:ascii="Arial" w:hAnsi="Arial" w:cs="Arial"/>
-        </w:rPr>
-        <w:t xml:space="preserve">. In line with this, we will also be selling our application – so </w:t>
-      </w:r>
-      <w:proofErr w:type="spellStart"/>
+        <w:t xml:space="preserve"> is $25.00 or Php1,125.00. In line with this, we will also be selling our application – so </w:t>
+      </w:r>
       <w:r>
         <w:rPr>
           <w:rFonts w:ascii="Arial" w:hAnsi="Arial" w:cs="Arial"/>
           <w:i/>
         </w:rPr>
-        <w:t>Andromo</w:t>
-      </w:r>
-      <w:proofErr w:type="spellEnd"/>
+        <w:t>Andromo Support</w:t>
+      </w:r>
       <w:r>
         <w:rPr>
           <w:rFonts w:ascii="Arial" w:hAnsi="Arial" w:cs="Arial"/>
           <w:i/>
         </w:rPr>
-        <w:t xml:space="preserve"> Support</w:t>
-      </w:r>
-      <w:r>
-        <w:rPr>
-          <w:rFonts w:ascii="Arial" w:hAnsi="Arial" w:cs="Arial"/>
-          <w:i/>
-        </w:rPr>
         <w:t xml:space="preserve"> (secondary research)</w:t>
       </w:r>
       <w:r>
         <w:rPr>
           <w:rFonts w:ascii="Arial" w:hAnsi="Arial" w:cs="Arial"/>
         </w:rPr>
-        <w:t xml:space="preserve">, recommends </w:t>
-      </w:r>
-      <w:r>
-        <w:rPr>
-          <w:rFonts w:ascii="Arial" w:hAnsi="Arial" w:cs="Arial"/>
-        </w:rPr>
-        <w:t>signing</w:t>
+        <w:t>, recommends signing</w:t>
       </w:r>
       <w:r>
         <w:rPr>
@@ -11108,39 +10504,17 @@
         </w:rPr>
         <w:t xml:space="preserve">Price for Premium version is </w:t>
       </w:r>
-      <w:proofErr w:type="spellStart"/>
-      <w:r>
-        <w:rPr>
-          <w:rFonts w:ascii="Arial" w:hAnsi="Arial" w:cs="Arial"/>
-        </w:rPr>
-        <w:t>Php</w:t>
-      </w:r>
-      <w:proofErr w:type="spellEnd"/>
-      <w:r>
-        <w:rPr>
-          <w:rFonts w:ascii="Arial" w:hAnsi="Arial" w:cs="Arial"/>
-        </w:rPr>
-        <w:t xml:space="preserve"> 100.00</w:t>
-      </w:r>
-      <w:r>
-        <w:rPr>
-          <w:rFonts w:ascii="Arial" w:hAnsi="Arial" w:cs="Arial"/>
-        </w:rPr>
-        <w:t xml:space="preserve">, in – app purchases cost </w:t>
-      </w:r>
-      <w:proofErr w:type="spellStart"/>
-      <w:r>
-        <w:rPr>
-          <w:rFonts w:ascii="Arial" w:hAnsi="Arial" w:cs="Arial"/>
-        </w:rPr>
-        <w:t>Php</w:t>
-      </w:r>
-      <w:proofErr w:type="spellEnd"/>
-      <w:r>
-        <w:rPr>
-          <w:rFonts w:ascii="Arial" w:hAnsi="Arial" w:cs="Arial"/>
-        </w:rPr>
-        <w:t xml:space="preserve"> 2</w:t>
+      <w:r>
+        <w:rPr>
+          <w:rFonts w:ascii="Arial" w:hAnsi="Arial" w:cs="Arial"/>
+        </w:rPr>
+        <w:t>Php 100.00</w:t>
+      </w:r>
+      <w:r>
+        <w:rPr>
+          <w:rFonts w:ascii="Arial" w:hAnsi="Arial" w:cs="Arial"/>
+        </w:rPr>
+        <w:t>, in – app purchases cost Php 2</w:t>
       </w:r>
       <w:r>
         <w:rPr>
@@ -11308,21 +10682,7 @@
         <w:rPr>
           <w:rFonts w:ascii="Arial" w:hAnsi="Arial" w:cs="Arial"/>
         </w:rPr>
-        <w:t xml:space="preserve">The basis for the results we hypothesized above are derived mainly from </w:t>
-      </w:r>
-      <w:proofErr w:type="spellStart"/>
-      <w:r>
-        <w:rPr>
-          <w:rFonts w:ascii="Arial" w:hAnsi="Arial" w:cs="Arial"/>
-        </w:rPr>
-        <w:t>Zalora’s</w:t>
-      </w:r>
-      <w:proofErr w:type="spellEnd"/>
-      <w:r>
-        <w:rPr>
-          <w:rFonts w:ascii="Arial" w:hAnsi="Arial" w:cs="Arial"/>
-        </w:rPr>
-        <w:t xml:space="preserve"> # of downloads and a distribution scale within each year, which is summarized in the table below.</w:t>
+        <w:t>The basis for the results we hypothesized above are derived mainly from Zalora’s # of downloads and a distribution scale within each year, which is summarized in the table below.</w:t>
       </w:r>
     </w:p>
     <w:p>
@@ -11391,7 +10751,7 @@
       <w:tr>
         <w:trPr>
           <w:cnfStyle w:val="100000000000" w:firstRow="1" w:lastRow="0" w:firstColumn="0" w:lastColumn="0" w:oddVBand="0" w:evenVBand="0" w:oddHBand="0" w:evenHBand="0" w:firstRowFirstColumn="0" w:firstRowLastColumn="0" w:lastRowFirstColumn="0" w:lastRowLastColumn="0"/>
-          <w:divId w:val="524753742"/>
+          <w:divId w:val="89129056"/>
           <w:trHeight w:val="255"/>
         </w:trPr>
         <w:tc>
@@ -11418,23 +10778,7 @@
                 <w:rFonts w:ascii="Arial" w:hAnsi="Arial" w:cs="Arial"/>
                 <w:sz w:val="22"/>
               </w:rPr>
-              <w:t xml:space="preserve">YPS Year Estimates using </w:t>
-            </w:r>
-            <w:proofErr w:type="spellStart"/>
-            <w:r>
-              <w:rPr>
-                <w:rFonts w:ascii="Arial" w:hAnsi="Arial" w:cs="Arial"/>
-                <w:sz w:val="22"/>
-              </w:rPr>
-              <w:t>Zalora</w:t>
-            </w:r>
-            <w:proofErr w:type="spellEnd"/>
-            <w:r>
-              <w:rPr>
-                <w:rFonts w:ascii="Arial" w:hAnsi="Arial" w:cs="Arial"/>
-                <w:sz w:val="22"/>
-              </w:rPr>
-              <w:t xml:space="preserve"> Records</w:t>
+              <w:t>YPS Year Estimates using Zalora Records</w:t>
             </w:r>
           </w:p>
         </w:tc>
@@ -11442,7 +10786,7 @@
       <w:tr>
         <w:trPr>
           <w:cnfStyle w:val="000000100000" w:firstRow="0" w:lastRow="0" w:firstColumn="0" w:lastColumn="0" w:oddVBand="0" w:evenVBand="0" w:oddHBand="1" w:evenHBand="0" w:firstRowFirstColumn="0" w:firstRowLastColumn="0" w:lastRowFirstColumn="0" w:lastRowLastColumn="0"/>
-          <w:divId w:val="524753742"/>
+          <w:divId w:val="89129056"/>
           <w:trHeight w:val="255"/>
         </w:trPr>
         <w:tc>
@@ -11503,7 +10847,7 @@
       </w:tr>
       <w:tr>
         <w:trPr>
-          <w:divId w:val="524753742"/>
+          <w:divId w:val="89129056"/>
           <w:trHeight w:val="255"/>
         </w:trPr>
         <w:tc>
@@ -11570,7 +10914,7 @@
       <w:tr>
         <w:trPr>
           <w:cnfStyle w:val="000000100000" w:firstRow="0" w:lastRow="0" w:firstColumn="0" w:lastColumn="0" w:oddVBand="0" w:evenVBand="0" w:oddHBand="1" w:evenHBand="0" w:firstRowFirstColumn="0" w:firstRowLastColumn="0" w:lastRowFirstColumn="0" w:lastRowLastColumn="0"/>
-          <w:divId w:val="524753742"/>
+          <w:divId w:val="89129056"/>
           <w:trHeight w:val="255"/>
         </w:trPr>
         <w:tc>
@@ -11657,7 +11001,7 @@
       </w:tr>
       <w:tr>
         <w:trPr>
-          <w:divId w:val="524753742"/>
+          <w:divId w:val="89129056"/>
           <w:trHeight w:val="255"/>
         </w:trPr>
         <w:tc>
@@ -11745,7 +11089,7 @@
       <w:tr>
         <w:trPr>
           <w:cnfStyle w:val="000000100000" w:firstRow="0" w:lastRow="0" w:firstColumn="0" w:lastColumn="0" w:oddVBand="0" w:evenVBand="0" w:oddHBand="1" w:evenHBand="0" w:firstRowFirstColumn="0" w:firstRowLastColumn="0" w:lastRowFirstColumn="0" w:lastRowLastColumn="0"/>
-          <w:divId w:val="524753742"/>
+          <w:divId w:val="89129056"/>
           <w:trHeight w:val="255"/>
         </w:trPr>
         <w:tc>
@@ -11832,7 +11176,7 @@
       </w:tr>
       <w:tr>
         <w:trPr>
-          <w:divId w:val="524753742"/>
+          <w:divId w:val="89129056"/>
           <w:trHeight w:val="255"/>
         </w:trPr>
         <w:tc>
@@ -11920,7 +11264,7 @@
       <w:tr>
         <w:trPr>
           <w:cnfStyle w:val="000000100000" w:firstRow="0" w:lastRow="0" w:firstColumn="0" w:lastColumn="0" w:oddVBand="0" w:evenVBand="0" w:oddHBand="1" w:evenHBand="0" w:firstRowFirstColumn="0" w:firstRowLastColumn="0" w:lastRowFirstColumn="0" w:lastRowLastColumn="0"/>
-          <w:divId w:val="524753742"/>
+          <w:divId w:val="89129056"/>
           <w:trHeight w:val="255"/>
         </w:trPr>
         <w:tc>
@@ -12007,7 +11351,7 @@
       </w:tr>
       <w:tr>
         <w:trPr>
-          <w:divId w:val="524753742"/>
+          <w:divId w:val="89129056"/>
           <w:trHeight w:val="255"/>
         </w:trPr>
         <w:tc>
@@ -12095,7 +11439,7 @@
       <w:tr>
         <w:trPr>
           <w:cnfStyle w:val="000000100000" w:firstRow="0" w:lastRow="0" w:firstColumn="0" w:lastColumn="0" w:oddVBand="0" w:evenVBand="0" w:oddHBand="1" w:evenHBand="0" w:firstRowFirstColumn="0" w:firstRowLastColumn="0" w:lastRowFirstColumn="0" w:lastRowLastColumn="0"/>
-          <w:divId w:val="524753742"/>
+          <w:divId w:val="89129056"/>
           <w:trHeight w:val="255"/>
         </w:trPr>
         <w:tc>
@@ -12182,7 +11526,7 @@
       </w:tr>
       <w:tr>
         <w:trPr>
-          <w:divId w:val="524753742"/>
+          <w:divId w:val="89129056"/>
           <w:trHeight w:val="255"/>
         </w:trPr>
         <w:tc>
@@ -12270,7 +11614,7 @@
       <w:tr>
         <w:trPr>
           <w:cnfStyle w:val="000000100000" w:firstRow="0" w:lastRow="0" w:firstColumn="0" w:lastColumn="0" w:oddVBand="0" w:evenVBand="0" w:oddHBand="1" w:evenHBand="0" w:firstRowFirstColumn="0" w:firstRowLastColumn="0" w:lastRowFirstColumn="0" w:lastRowLastColumn="0"/>
-          <w:divId w:val="524753742"/>
+          <w:divId w:val="89129056"/>
           <w:trHeight w:val="255"/>
         </w:trPr>
         <w:tc>
@@ -12357,7 +11701,7 @@
       </w:tr>
       <w:tr>
         <w:trPr>
-          <w:divId w:val="524753742"/>
+          <w:divId w:val="89129056"/>
           <w:trHeight w:val="255"/>
         </w:trPr>
         <w:tc>
@@ -12445,7 +11789,7 @@
       <w:tr>
         <w:trPr>
           <w:cnfStyle w:val="000000100000" w:firstRow="0" w:lastRow="0" w:firstColumn="0" w:lastColumn="0" w:oddVBand="0" w:evenVBand="0" w:oddHBand="1" w:evenHBand="0" w:firstRowFirstColumn="0" w:firstRowLastColumn="0" w:lastRowFirstColumn="0" w:lastRowLastColumn="0"/>
-          <w:divId w:val="524753742"/>
+          <w:divId w:val="89129056"/>
           <w:trHeight w:val="255"/>
         </w:trPr>
         <w:tc>
@@ -12511,7 +11855,7 @@
       </w:tr>
       <w:tr>
         <w:trPr>
-          <w:divId w:val="524753742"/>
+          <w:divId w:val="89129056"/>
           <w:trHeight w:val="255"/>
         </w:trPr>
         <w:tc>
@@ -13040,21 +12384,7 @@
         <w:rPr>
           <w:rFonts w:ascii="Arial" w:hAnsi="Arial" w:cs="Arial"/>
         </w:rPr>
-        <w:t xml:space="preserve">Presumably, the cost allotment we provided for all of these physical requirements is </w:t>
-      </w:r>
-      <w:proofErr w:type="spellStart"/>
-      <w:r>
-        <w:rPr>
-          <w:rFonts w:ascii="Arial" w:hAnsi="Arial" w:cs="Arial"/>
-        </w:rPr>
-        <w:t>Php</w:t>
-      </w:r>
-      <w:proofErr w:type="spellEnd"/>
-      <w:r>
-        <w:rPr>
-          <w:rFonts w:ascii="Arial" w:hAnsi="Arial" w:cs="Arial"/>
-        </w:rPr>
-        <w:t xml:space="preserve"> 80,000.00, under the assumption that all goes well within the deployment, this amount will be used to further improve the office space / rental space that the proponents / the company rented.</w:t>
+        <w:t>Presumably, the cost allotment we provided for all of these physical requirements is Php 80,000.00, under the assumption that all goes well within the deployment, this amount will be used to further improve the office space / rental space that the proponents / the company rented.</w:t>
       </w:r>
     </w:p>
     <w:p>
@@ -14782,28 +14112,12 @@
                 <w:rFonts w:ascii="Arial" w:hAnsi="Arial" w:cs="Arial"/>
               </w:rPr>
             </w:pPr>
-            <w:proofErr w:type="spellStart"/>
-            <w:r>
-              <w:rPr>
-                <w:rFonts w:ascii="Arial" w:hAnsi="Arial" w:cs="Arial"/>
-              </w:rPr>
-              <w:t>Trixia</w:t>
-            </w:r>
-            <w:proofErr w:type="spellEnd"/>
-            <w:r>
-              <w:rPr>
-                <w:rFonts w:ascii="Arial" w:hAnsi="Arial" w:cs="Arial"/>
-              </w:rPr>
-              <w:t xml:space="preserve"> Marie </w:t>
-            </w:r>
-            <w:proofErr w:type="spellStart"/>
-            <w:r>
-              <w:rPr>
-                <w:rFonts w:ascii="Arial" w:hAnsi="Arial" w:cs="Arial"/>
-              </w:rPr>
-              <w:t>Urquiza</w:t>
-            </w:r>
-            <w:proofErr w:type="spellEnd"/>
+            <w:r>
+              <w:rPr>
+                <w:rFonts w:ascii="Arial" w:hAnsi="Arial" w:cs="Arial"/>
+              </w:rPr>
+              <w:t>Trixia Marie Urquiza</w:t>
+            </w:r>
           </w:p>
         </w:tc>
       </w:tr>
@@ -14903,16 +14217,8 @@
               <w:rPr>
                 <w:rFonts w:ascii="Arial" w:hAnsi="Arial" w:cs="Arial"/>
               </w:rPr>
-              <w:t xml:space="preserve">Joshua </w:t>
-            </w:r>
-            <w:proofErr w:type="spellStart"/>
-            <w:r>
-              <w:rPr>
-                <w:rFonts w:ascii="Arial" w:hAnsi="Arial" w:cs="Arial"/>
-              </w:rPr>
-              <w:t>Dimapilis</w:t>
-            </w:r>
-            <w:proofErr w:type="spellEnd"/>
+              <w:t>Joshua Dimapilis</w:t>
+            </w:r>
           </w:p>
         </w:tc>
       </w:tr>
@@ -14956,28 +14262,12 @@
                 <w:rFonts w:ascii="Arial" w:hAnsi="Arial" w:cs="Arial"/>
               </w:rPr>
             </w:pPr>
-            <w:proofErr w:type="spellStart"/>
-            <w:r>
-              <w:rPr>
-                <w:rFonts w:ascii="Arial" w:hAnsi="Arial" w:cs="Arial"/>
-              </w:rPr>
-              <w:t>Renon</w:t>
-            </w:r>
-            <w:proofErr w:type="spellEnd"/>
-            <w:r>
-              <w:rPr>
-                <w:rFonts w:ascii="Arial" w:hAnsi="Arial" w:cs="Arial"/>
-              </w:rPr>
-              <w:t xml:space="preserve"> </w:t>
-            </w:r>
-            <w:proofErr w:type="spellStart"/>
-            <w:r>
-              <w:rPr>
-                <w:rFonts w:ascii="Arial" w:hAnsi="Arial" w:cs="Arial"/>
-              </w:rPr>
-              <w:t>Dadulla</w:t>
-            </w:r>
-            <w:proofErr w:type="spellEnd"/>
+            <w:r>
+              <w:rPr>
+                <w:rFonts w:ascii="Arial" w:hAnsi="Arial" w:cs="Arial"/>
+              </w:rPr>
+              <w:t>Renon Dadulla</w:t>
+            </w:r>
           </w:p>
         </w:tc>
       </w:tr>
@@ -15394,17 +14684,8 @@
                 <w:rFonts w:ascii="Arial" w:hAnsi="Arial" w:cs="Arial"/>
                 <w:b/>
               </w:rPr>
-              <w:t xml:space="preserve">Judge Francis </w:t>
-            </w:r>
-            <w:proofErr w:type="spellStart"/>
-            <w:r>
-              <w:rPr>
-                <w:rFonts w:ascii="Arial" w:hAnsi="Arial" w:cs="Arial"/>
-                <w:b/>
-              </w:rPr>
-              <w:t>Rafil</w:t>
-            </w:r>
-            <w:proofErr w:type="spellEnd"/>
+              <w:t>Judge Francis Rafil</w:t>
+            </w:r>
           </w:p>
         </w:tc>
       </w:tr>
@@ -15453,23 +14734,7 @@
                 <w:rFonts w:ascii="Arial" w:hAnsi="Arial" w:cs="Arial"/>
                 <w:b/>
               </w:rPr>
-              <w:t xml:space="preserve">Ms. </w:t>
-            </w:r>
-            <w:proofErr w:type="spellStart"/>
-            <w:r>
-              <w:rPr>
-                <w:rFonts w:ascii="Arial" w:hAnsi="Arial" w:cs="Arial"/>
-                <w:b/>
-              </w:rPr>
-              <w:t>Mariveth</w:t>
-            </w:r>
-            <w:proofErr w:type="spellEnd"/>
-            <w:r>
-              <w:rPr>
-                <w:rFonts w:ascii="Arial" w:hAnsi="Arial" w:cs="Arial"/>
-                <w:b/>
-              </w:rPr>
-              <w:t xml:space="preserve"> Elizondo</w:t>
+              <w:t>Ms. Mariveth Elizondo</w:t>
             </w:r>
           </w:p>
         </w:tc>
@@ -15522,17 +14787,8 @@
                 <w:rFonts w:ascii="Arial" w:hAnsi="Arial" w:cs="Arial"/>
                 <w:b/>
               </w:rPr>
-              <w:t xml:space="preserve">Ms. Eva </w:t>
-            </w:r>
-            <w:proofErr w:type="spellStart"/>
-            <w:r>
-              <w:rPr>
-                <w:rFonts w:ascii="Arial" w:hAnsi="Arial" w:cs="Arial"/>
-                <w:b/>
-              </w:rPr>
-              <w:t>Perocho</w:t>
-            </w:r>
-            <w:proofErr w:type="spellEnd"/>
+              <w:t>Ms. Eva Perocho</w:t>
+            </w:r>
           </w:p>
         </w:tc>
       </w:tr>
@@ -15581,17 +14837,8 @@
                 <w:rFonts w:ascii="Arial" w:hAnsi="Arial" w:cs="Arial"/>
                 <w:b/>
               </w:rPr>
-              <w:t xml:space="preserve">Mr. Clarence </w:t>
-            </w:r>
-            <w:proofErr w:type="spellStart"/>
-            <w:r>
-              <w:rPr>
-                <w:rFonts w:ascii="Arial" w:hAnsi="Arial" w:cs="Arial"/>
-                <w:b/>
-              </w:rPr>
-              <w:t>Noveloso</w:t>
-            </w:r>
-            <w:proofErr w:type="spellEnd"/>
+              <w:t>Mr. Clarence Noveloso</w:t>
+            </w:r>
           </w:p>
         </w:tc>
       </w:tr>
@@ -15735,15 +14982,7 @@
         <w:rPr>
           <w:rFonts w:ascii="Arial" w:hAnsi="Arial" w:cs="Arial"/>
         </w:rPr>
-        <w:t>You will have many expenses before you even begin operating your business.  It is important to estimate these expenses accurately, and then to plan where you will get sufficient capital.  This is a research project, and the more thorough your research, the less chance you will leave out important</w:t>
-      </w:r>
-      <w:bookmarkStart w:id="25" w:name="_GoBack"/>
-      <w:bookmarkEnd w:id="25"/>
-      <w:r>
-        <w:rPr>
-          <w:rFonts w:ascii="Arial" w:hAnsi="Arial" w:cs="Arial"/>
-        </w:rPr>
-        <w:t xml:space="preserve"> expenses or underestimate them.</w:t>
+        <w:t>You will have many expenses before you even begin operating your business.  It is important to estimate these expenses accurately, and then to plan where you will get sufficient capital.  This is a research project, and the more thorough your research, the less chance you will leave out important expenses or underestimate them.</w:t>
       </w:r>
     </w:p>
     <w:p>
@@ -15854,11 +15093,11 @@
       <w:pPr>
         <w:pStyle w:val="Heading1"/>
       </w:pPr>
-      <w:bookmarkStart w:id="26" w:name="_Toc504556004"/>
+      <w:bookmarkStart w:id="25" w:name="_Toc504556004"/>
       <w:r>
         <w:br w:type="page"/>
       </w:r>
-      <w:bookmarkStart w:id="27" w:name="_Toc415245103"/>
+      <w:bookmarkStart w:id="26" w:name="_Toc415245103"/>
       <w:r>
         <w:lastRenderedPageBreak/>
         <w:t xml:space="preserve">Financial </w:t>
@@ -15869,11 +15108,11 @@
       <w:r>
         <w:t>lan</w:t>
       </w:r>
-      <w:bookmarkStart w:id="28" w:name="_Toc504472920"/>
-      <w:bookmarkStart w:id="29" w:name="_Toc504556005"/>
+      <w:bookmarkStart w:id="27" w:name="_Toc504472920"/>
+      <w:bookmarkStart w:id="28" w:name="_Toc504556005"/>
       <w:bookmarkEnd w:id="24"/>
+      <w:bookmarkEnd w:id="25"/>
       <w:bookmarkEnd w:id="26"/>
-      <w:bookmarkEnd w:id="27"/>
     </w:p>
     <w:p>
       <w:pPr>
@@ -15907,21 +15146,7 @@
         <w:rPr>
           <w:rFonts w:ascii="Arial" w:hAnsi="Arial" w:cs="Arial"/>
         </w:rPr>
-        <w:t xml:space="preserve"> </w:t>
-      </w:r>
-      <w:proofErr w:type="gramStart"/>
-      <w:r>
-        <w:rPr>
-          <w:rFonts w:ascii="Arial" w:hAnsi="Arial" w:cs="Arial"/>
-        </w:rPr>
-        <w:t>plan.</w:t>
-      </w:r>
-      <w:proofErr w:type="gramEnd"/>
-      <w:r>
-        <w:rPr>
-          <w:rFonts w:ascii="Arial" w:hAnsi="Arial" w:cs="Arial"/>
-        </w:rPr>
-        <w:t xml:space="preserve"> </w:t>
+        <w:t xml:space="preserve"> plan. </w:t>
       </w:r>
       <w:r>
         <w:rPr>
@@ -17122,8 +16347,8 @@
       <w:pPr>
         <w:pStyle w:val="Heading3"/>
       </w:pPr>
-      <w:bookmarkStart w:id="30" w:name="_Appendices"/>
-      <w:bookmarkEnd w:id="30"/>
+      <w:bookmarkStart w:id="29" w:name="_Appendices"/>
+      <w:bookmarkEnd w:id="29"/>
       <w:r>
         <w:br w:type="page"/>
       </w:r>
@@ -17131,8 +16356,8 @@
         <w:lastRenderedPageBreak/>
         <w:t>Appendices</w:t>
       </w:r>
+      <w:bookmarkEnd w:id="27"/>
       <w:bookmarkEnd w:id="28"/>
-      <w:bookmarkEnd w:id="29"/>
     </w:p>
     <w:p>
       <w:pPr>
@@ -18071,8 +17296,97 @@
         <w:t xml:space="preserve"> </w:t>
       </w:r>
     </w:p>
+    <w:p>
+      <w:pPr>
+        <w:pStyle w:val="NormalWeb"/>
+        <w:numPr>
+          <w:ilvl w:val="0"/>
+          <w:numId w:val="24"/>
+        </w:numPr>
+        <w:spacing w:before="120" w:after="120"/>
+        <w:ind w:right="0"/>
+        <w:outlineLvl w:val="1"/>
+        <w:rPr>
+          <w:rFonts w:ascii="Arial" w:hAnsi="Arial" w:cs="Arial"/>
+        </w:rPr>
+      </w:pPr>
+      <w:hyperlink r:id="rId27" w:history="1">
+        <w:r>
+          <w:rPr>
+            <w:rStyle w:val="Hyperlink"/>
+          </w:rPr>
+          <w:t>https://support.google.com/googleplay/android-developer/answer/112622?hl=en</w:t>
+        </w:r>
+      </w:hyperlink>
+      <w:r>
+        <w:rPr>
+          <w:rFonts w:ascii="Arial" w:hAnsi="Arial" w:cs="Arial"/>
+        </w:rPr>
+        <w:t xml:space="preserve"> </w:t>
+      </w:r>
+    </w:p>
+    <w:p>
+      <w:pPr>
+        <w:pStyle w:val="NormalWeb"/>
+        <w:numPr>
+          <w:ilvl w:val="0"/>
+          <w:numId w:val="24"/>
+        </w:numPr>
+        <w:spacing w:before="120" w:after="120"/>
+        <w:ind w:right="0"/>
+        <w:outlineLvl w:val="1"/>
+        <w:rPr>
+          <w:rFonts w:ascii="Arial" w:hAnsi="Arial" w:cs="Arial"/>
+        </w:rPr>
+      </w:pPr>
+      <w:hyperlink r:id="rId28" w:history="1">
+        <w:r>
+          <w:rPr>
+            <w:rStyle w:val="Hyperlink"/>
+          </w:rPr>
+          <w:t>https://blog.sensortower.com/blog/2014/03/05/everything-developers-need-to-know-about-app-store-transaction-costs/</w:t>
+        </w:r>
+      </w:hyperlink>
+      <w:r>
+        <w:rPr>
+          <w:rFonts w:ascii="Arial" w:hAnsi="Arial" w:cs="Arial"/>
+        </w:rPr>
+        <w:t xml:space="preserve"> </w:t>
+      </w:r>
+    </w:p>
+    <w:p>
+      <w:pPr>
+        <w:pStyle w:val="NormalWeb"/>
+        <w:numPr>
+          <w:ilvl w:val="0"/>
+          <w:numId w:val="24"/>
+        </w:numPr>
+        <w:spacing w:before="120" w:after="120"/>
+        <w:ind w:right="0"/>
+        <w:outlineLvl w:val="1"/>
+        <w:rPr>
+          <w:rFonts w:ascii="Arial" w:hAnsi="Arial" w:cs="Arial"/>
+        </w:rPr>
+      </w:pPr>
+      <w:hyperlink r:id="rId29" w:history="1">
+        <w:r>
+          <w:rPr>
+            <w:rStyle w:val="Hyperlink"/>
+          </w:rPr>
+          <w:t>http://readwrite.com/2013/05/24/5-tips-google-play-charts-apps-android</w:t>
+        </w:r>
+      </w:hyperlink>
+      <w:r>
+        <w:rPr>
+          <w:rFonts w:ascii="Arial" w:hAnsi="Arial" w:cs="Arial"/>
+        </w:rPr>
+        <w:t xml:space="preserve"> </w:t>
+      </w:r>
+      <w:bookmarkStart w:id="30" w:name="_GoBack"/>
+      <w:bookmarkEnd w:id="30"/>
+    </w:p>
     <w:sectPr>
-      <w:headerReference w:type="default" r:id="rId27"/>
+      <w:headerReference w:type="default" r:id="rId30"/>
       <w:pgSz w:w="12240" w:h="15840" w:code="1"/>
       <w:pgMar w:top="1440" w:right="1440" w:bottom="1440" w:left="1440" w:header="720" w:footer="720" w:gutter="720"/>
       <w:cols w:space="720"/>
@@ -18143,7 +17457,7 @@
       <w:rPr>
         <w:noProof/>
       </w:rPr>
-      <w:t>26</w:t>
+      <w:t>31</w:t>
     </w:r>
     <w:r>
       <w:fldChar w:fldCharType="end"/>

</xml_diff>

<commit_message>
Added startup expenses and capitalization
</commit_message>
<xml_diff>
--- a/Business Plan Documents/YPS Business Plan.docx
+++ b/Business Plan Documents/YPS Business Plan.docx
@@ -116,7 +116,21 @@
         <w:rPr>
           <w:rFonts w:ascii="Arial" w:hAnsi="Arial" w:cs="Arial"/>
         </w:rPr>
-        <w:t>Bridge Mobile Phils. Inc.</w:t>
+        <w:t xml:space="preserve">Bridge Mobile </w:t>
+      </w:r>
+      <w:proofErr w:type="spellStart"/>
+      <w:r>
+        <w:rPr>
+          <w:rFonts w:ascii="Arial" w:hAnsi="Arial" w:cs="Arial"/>
+        </w:rPr>
+        <w:t>Phils</w:t>
+      </w:r>
+      <w:proofErr w:type="spellEnd"/>
+      <w:r>
+        <w:rPr>
+          <w:rFonts w:ascii="Arial" w:hAnsi="Arial" w:cs="Arial"/>
+        </w:rPr>
+        <w:t>. Inc.</w:t>
       </w:r>
       <w:r>
         <w:rPr>
@@ -175,7 +189,21 @@
         <w:rPr>
           <w:rFonts w:ascii="Arial" w:hAnsi="Arial" w:cs="Arial"/>
         </w:rPr>
-        <w:t>ivision, Sucat Road</w:t>
+        <w:t xml:space="preserve">ivision, </w:t>
+      </w:r>
+      <w:proofErr w:type="spellStart"/>
+      <w:r>
+        <w:rPr>
+          <w:rFonts w:ascii="Arial" w:hAnsi="Arial" w:cs="Arial"/>
+        </w:rPr>
+        <w:t>Sucat</w:t>
+      </w:r>
+      <w:proofErr w:type="spellEnd"/>
+      <w:r>
+        <w:rPr>
+          <w:rFonts w:ascii="Arial" w:hAnsi="Arial" w:cs="Arial"/>
+        </w:rPr>
+        <w:t xml:space="preserve"> Road</w:t>
       </w:r>
     </w:p>
     <w:p>
@@ -186,11 +214,19 @@
           <w:rFonts w:ascii="Arial" w:hAnsi="Arial" w:cs="Arial"/>
         </w:rPr>
       </w:pPr>
-      <w:r>
-        <w:rPr>
-          <w:rFonts w:ascii="Arial" w:hAnsi="Arial" w:cs="Arial"/>
-        </w:rPr>
-        <w:t>Parañaque City</w:t>
+      <w:proofErr w:type="spellStart"/>
+      <w:r>
+        <w:rPr>
+          <w:rFonts w:ascii="Arial" w:hAnsi="Arial" w:cs="Arial"/>
+        </w:rPr>
+        <w:t>Parañaque</w:t>
+      </w:r>
+      <w:proofErr w:type="spellEnd"/>
+      <w:r>
+        <w:rPr>
+          <w:rFonts w:ascii="Arial" w:hAnsi="Arial" w:cs="Arial"/>
+        </w:rPr>
+        <w:t xml:space="preserve"> City</w:t>
       </w:r>
       <w:r>
         <w:rPr>
@@ -1209,7 +1245,23 @@
           <w:rFonts w:ascii="Arial" w:hAnsi="Arial" w:cs="Arial"/>
           <w:b/>
         </w:rPr>
-        <w:t xml:space="preserve">Bridge Mobile Phils, Inc., </w:t>
+        <w:t xml:space="preserve">Bridge Mobile </w:t>
+      </w:r>
+      <w:proofErr w:type="spellStart"/>
+      <w:r>
+        <w:rPr>
+          <w:rFonts w:ascii="Arial" w:hAnsi="Arial" w:cs="Arial"/>
+          <w:b/>
+        </w:rPr>
+        <w:t>Phils</w:t>
+      </w:r>
+      <w:proofErr w:type="spellEnd"/>
+      <w:r>
+        <w:rPr>
+          <w:rFonts w:ascii="Arial" w:hAnsi="Arial" w:cs="Arial"/>
+          <w:b/>
+        </w:rPr>
+        <w:t xml:space="preserve">, Inc., </w:t>
       </w:r>
       <w:r>
         <w:rPr>
@@ -1284,7 +1336,21 @@
         <w:rPr>
           <w:rFonts w:ascii="Arial" w:hAnsi="Arial" w:cs="Arial"/>
         </w:rPr>
-        <w:t xml:space="preserve">Bridge Mobile Phils, Inc. or </w:t>
+        <w:t xml:space="preserve">Bridge Mobile </w:t>
+      </w:r>
+      <w:proofErr w:type="spellStart"/>
+      <w:r>
+        <w:rPr>
+          <w:rFonts w:ascii="Arial" w:hAnsi="Arial" w:cs="Arial"/>
+        </w:rPr>
+        <w:t>Phils</w:t>
+      </w:r>
+      <w:proofErr w:type="spellEnd"/>
+      <w:r>
+        <w:rPr>
+          <w:rFonts w:ascii="Arial" w:hAnsi="Arial" w:cs="Arial"/>
+        </w:rPr>
+        <w:t xml:space="preserve">, Inc. or </w:t>
       </w:r>
       <w:r>
         <w:rPr>
@@ -1936,7 +2002,23 @@
           <w:rFonts w:ascii="Arial" w:hAnsi="Arial" w:cs="Arial"/>
           <w:i/>
         </w:rPr>
-        <w:t>Maslow’s Heirarchy of Needs</w:t>
+        <w:t xml:space="preserve">Maslow’s </w:t>
+      </w:r>
+      <w:proofErr w:type="spellStart"/>
+      <w:r>
+        <w:rPr>
+          <w:rFonts w:ascii="Arial" w:hAnsi="Arial" w:cs="Arial"/>
+          <w:i/>
+        </w:rPr>
+        <w:t>Heirarchy</w:t>
+      </w:r>
+      <w:proofErr w:type="spellEnd"/>
+      <w:r>
+        <w:rPr>
+          <w:rFonts w:ascii="Arial" w:hAnsi="Arial" w:cs="Arial"/>
+          <w:i/>
+        </w:rPr>
+        <w:t xml:space="preserve"> of Needs</w:t>
       </w:r>
       <w:r>
         <w:rPr>
@@ -2233,7 +2315,23 @@
           <w:rFonts w:ascii="Arial" w:hAnsi="Arial" w:cs="Arial"/>
           <w:b/>
         </w:rPr>
-        <w:t xml:space="preserve">Bridge Mobile Phils, Inc., </w:t>
+        <w:t xml:space="preserve">Bridge Mobile </w:t>
+      </w:r>
+      <w:proofErr w:type="spellStart"/>
+      <w:r>
+        <w:rPr>
+          <w:rFonts w:ascii="Arial" w:hAnsi="Arial" w:cs="Arial"/>
+          <w:b/>
+        </w:rPr>
+        <w:t>Phils</w:t>
+      </w:r>
+      <w:proofErr w:type="spellEnd"/>
+      <w:r>
+        <w:rPr>
+          <w:rFonts w:ascii="Arial" w:hAnsi="Arial" w:cs="Arial"/>
+          <w:b/>
+        </w:rPr>
+        <w:t xml:space="preserve">, Inc., </w:t>
       </w:r>
       <w:r>
         <w:rPr>
@@ -2404,7 +2502,25 @@
           <w:i/>
           <w:lang w:val="en-PH"/>
         </w:rPr>
-        <w:t>Bench, Penshoppe, Oxygen, etc.</w:t>
+        <w:t xml:space="preserve">Bench, </w:t>
+      </w:r>
+      <w:proofErr w:type="spellStart"/>
+      <w:r>
+        <w:rPr>
+          <w:rFonts w:ascii="Arial" w:hAnsi="Arial" w:cs="Arial"/>
+          <w:i/>
+          <w:lang w:val="en-PH"/>
+        </w:rPr>
+        <w:t>Penshoppe</w:t>
+      </w:r>
+      <w:proofErr w:type="spellEnd"/>
+      <w:r>
+        <w:rPr>
+          <w:rFonts w:ascii="Arial" w:hAnsi="Arial" w:cs="Arial"/>
+          <w:i/>
+          <w:lang w:val="en-PH"/>
+        </w:rPr>
+        <w:t>, Oxygen, etc.</w:t>
       </w:r>
       <w:r>
         <w:rPr>
@@ -2672,7 +2788,21 @@
         <w:rPr>
           <w:rFonts w:ascii="Arial" w:hAnsi="Arial" w:cs="Arial"/>
         </w:rPr>
-        <w:t>The pricing of Php 100.00</w:t>
+        <w:t xml:space="preserve">The pricing of </w:t>
+      </w:r>
+      <w:proofErr w:type="spellStart"/>
+      <w:r>
+        <w:rPr>
+          <w:rFonts w:ascii="Arial" w:hAnsi="Arial" w:cs="Arial"/>
+        </w:rPr>
+        <w:t>Php</w:t>
+      </w:r>
+      <w:proofErr w:type="spellEnd"/>
+      <w:r>
+        <w:rPr>
+          <w:rFonts w:ascii="Arial" w:hAnsi="Arial" w:cs="Arial"/>
+        </w:rPr>
+        <w:t xml:space="preserve"> 100.00</w:t>
       </w:r>
       <w:r>
         <w:rPr>
@@ -3065,12 +3195,21 @@
         </w:rPr>
         <w:t xml:space="preserve">competitors, </w:t>
       </w:r>
+      <w:proofErr w:type="spellStart"/>
       <w:r>
         <w:rPr>
           <w:rFonts w:ascii="Arial" w:hAnsi="Arial" w:cs="Arial"/>
           <w:i/>
         </w:rPr>
-        <w:t>Zalora,</w:t>
+        <w:t>Zalora</w:t>
+      </w:r>
+      <w:proofErr w:type="spellEnd"/>
+      <w:r>
+        <w:rPr>
+          <w:rFonts w:ascii="Arial" w:hAnsi="Arial" w:cs="Arial"/>
+          <w:i/>
+        </w:rPr>
+        <w:t>,</w:t>
       </w:r>
       <w:r>
         <w:rPr>
@@ -3105,7 +3244,21 @@
         <w:rPr>
           <w:rFonts w:ascii="Arial" w:hAnsi="Arial" w:cs="Arial"/>
         </w:rPr>
-        <w:t>To be able to assess our space in the market, we cannot directly say that we will take away the customers that Zalora, and other fashion, online shop apps, presently have.</w:t>
+        <w:t xml:space="preserve">To be able to assess our space in the market, we cannot directly say that we will take away the customers that </w:t>
+      </w:r>
+      <w:proofErr w:type="spellStart"/>
+      <w:r>
+        <w:rPr>
+          <w:rFonts w:ascii="Arial" w:hAnsi="Arial" w:cs="Arial"/>
+        </w:rPr>
+        <w:t>Zalora</w:t>
+      </w:r>
+      <w:proofErr w:type="spellEnd"/>
+      <w:r>
+        <w:rPr>
+          <w:rFonts w:ascii="Arial" w:hAnsi="Arial" w:cs="Arial"/>
+        </w:rPr>
+        <w:t>, and other fashion, online shop apps, presently have.</w:t>
       </w:r>
       <w:r>
         <w:rPr>
@@ -3129,7 +3282,21 @@
           <w:rFonts w:ascii="Arial" w:hAnsi="Arial" w:cs="Arial"/>
         </w:rPr>
         <w:lastRenderedPageBreak/>
-        <w:t xml:space="preserve">In line with the current demand from the target market, the data of 5 Million downloads for Zalora, and an average of 40,000 customer reviews, we believe that the current demand for side apps that have fashion services are high. </w:t>
+        <w:t xml:space="preserve">In line with the current demand from the target market, the data of 5 Million downloads for </w:t>
+      </w:r>
+      <w:proofErr w:type="spellStart"/>
+      <w:r>
+        <w:rPr>
+          <w:rFonts w:ascii="Arial" w:hAnsi="Arial" w:cs="Arial"/>
+        </w:rPr>
+        <w:t>Zalora</w:t>
+      </w:r>
+      <w:proofErr w:type="spellEnd"/>
+      <w:r>
+        <w:rPr>
+          <w:rFonts w:ascii="Arial" w:hAnsi="Arial" w:cs="Arial"/>
+        </w:rPr>
+        <w:t xml:space="preserve">, and an average of 40,000 customer reviews, we believe that the current demand for side apps that have fashion services are high. </w:t>
       </w:r>
       <w:r>
         <w:rPr>
@@ -3859,8 +4026,17 @@
           <w:rFonts w:ascii="Arial" w:hAnsi="Arial" w:cs="Arial"/>
           <w:lang w:val="en-PH"/>
         </w:rPr>
-        <w:t>Can choose between the following payment options: Credit card/debit card, paypal</w:t>
-      </w:r>
+        <w:t xml:space="preserve">Can choose between the following payment options: Credit card/debit card, </w:t>
+      </w:r>
+      <w:proofErr w:type="spellStart"/>
+      <w:r>
+        <w:rPr>
+          <w:rFonts w:ascii="Arial" w:hAnsi="Arial" w:cs="Arial"/>
+          <w:lang w:val="en-PH"/>
+        </w:rPr>
+        <w:t>paypal</w:t>
+      </w:r>
+      <w:proofErr w:type="spellEnd"/>
     </w:p>
     <w:p>
       <w:pPr>
@@ -4073,8 +4249,17 @@
           <w:rFonts w:ascii="Arial" w:hAnsi="Arial" w:cs="Arial"/>
           <w:lang w:val="en-PH"/>
         </w:rPr>
-        <w:t>Can choose between the following payment options: Cash On Delivery, Credit/Debit Card, paypal</w:t>
-      </w:r>
+        <w:t xml:space="preserve">Can choose between the following payment options: Cash On Delivery, Credit/Debit Card, </w:t>
+      </w:r>
+      <w:proofErr w:type="spellStart"/>
+      <w:r>
+        <w:rPr>
+          <w:rFonts w:ascii="Arial" w:hAnsi="Arial" w:cs="Arial"/>
+          <w:lang w:val="en-PH"/>
+        </w:rPr>
+        <w:t>paypal</w:t>
+      </w:r>
+      <w:proofErr w:type="spellEnd"/>
     </w:p>
     <w:p>
       <w:pPr>
@@ -5398,8 +5583,18 @@
                 <w:sz w:val="24"/>
                 <w:szCs w:val="24"/>
               </w:rPr>
-              <w:t>Can choose between the following payment options: Credit card/debit card, paypal</w:t>
-            </w:r>
+              <w:t xml:space="preserve">Can choose between the following payment options: Credit card/debit card, </w:t>
+            </w:r>
+            <w:proofErr w:type="spellStart"/>
+            <w:r>
+              <w:rPr>
+                <w:rFonts w:ascii="Arial" w:hAnsi="Arial" w:cs="Arial"/>
+                <w:sz w:val="24"/>
+                <w:szCs w:val="24"/>
+              </w:rPr>
+              <w:t>paypal</w:t>
+            </w:r>
+            <w:proofErr w:type="spellEnd"/>
           </w:p>
         </w:tc>
         <w:tc>
@@ -5501,8 +5696,18 @@
                 <w:sz w:val="24"/>
                 <w:szCs w:val="24"/>
               </w:rPr>
-              <w:t>Can choose between the following payment options: Cash On Delivery, Credit/Debit Card, paypal</w:t>
-            </w:r>
+              <w:t xml:space="preserve">Can choose between the following payment options: Cash On Delivery, Credit/Debit Card, </w:t>
+            </w:r>
+            <w:proofErr w:type="spellStart"/>
+            <w:r>
+              <w:rPr>
+                <w:rFonts w:ascii="Arial" w:hAnsi="Arial" w:cs="Arial"/>
+                <w:sz w:val="24"/>
+                <w:szCs w:val="24"/>
+              </w:rPr>
+              <w:t>paypal</w:t>
+            </w:r>
+            <w:proofErr w:type="spellEnd"/>
           </w:p>
         </w:tc>
         <w:tc>
@@ -7000,7 +7205,35 @@
               <w:rPr>
                 <w:rFonts w:ascii="Arial" w:hAnsi="Arial" w:cs="Arial"/>
               </w:rPr>
-              <w:t>Income level of Php 15,000 – Php 30,000 / month</w:t>
+              <w:t xml:space="preserve">Income level of </w:t>
+            </w:r>
+            <w:proofErr w:type="spellStart"/>
+            <w:r>
+              <w:rPr>
+                <w:rFonts w:ascii="Arial" w:hAnsi="Arial" w:cs="Arial"/>
+              </w:rPr>
+              <w:t>Php</w:t>
+            </w:r>
+            <w:proofErr w:type="spellEnd"/>
+            <w:r>
+              <w:rPr>
+                <w:rFonts w:ascii="Arial" w:hAnsi="Arial" w:cs="Arial"/>
+              </w:rPr>
+              <w:t xml:space="preserve"> 15,000 – </w:t>
+            </w:r>
+            <w:proofErr w:type="spellStart"/>
+            <w:r>
+              <w:rPr>
+                <w:rFonts w:ascii="Arial" w:hAnsi="Arial" w:cs="Arial"/>
+              </w:rPr>
+              <w:t>Php</w:t>
+            </w:r>
+            <w:proofErr w:type="spellEnd"/>
+            <w:r>
+              <w:rPr>
+                <w:rFonts w:ascii="Arial" w:hAnsi="Arial" w:cs="Arial"/>
+              </w:rPr>
+              <w:t xml:space="preserve"> 30,000 / month</w:t>
             </w:r>
           </w:p>
         </w:tc>
@@ -7020,7 +7253,21 @@
               <w:rPr>
                 <w:rFonts w:ascii="Arial" w:hAnsi="Arial" w:cs="Arial"/>
               </w:rPr>
-              <w:t>Income level of Php 30,000 - above</w:t>
+              <w:t xml:space="preserve">Income level of </w:t>
+            </w:r>
+            <w:proofErr w:type="spellStart"/>
+            <w:r>
+              <w:rPr>
+                <w:rFonts w:ascii="Arial" w:hAnsi="Arial" w:cs="Arial"/>
+              </w:rPr>
+              <w:t>Php</w:t>
+            </w:r>
+            <w:proofErr w:type="spellEnd"/>
+            <w:r>
+              <w:rPr>
+                <w:rFonts w:ascii="Arial" w:hAnsi="Arial" w:cs="Arial"/>
+              </w:rPr>
+              <w:t xml:space="preserve"> 30,000 - above</w:t>
             </w:r>
           </w:p>
         </w:tc>
@@ -7203,7 +7450,21 @@
               <w:rPr>
                 <w:rFonts w:ascii="Arial" w:hAnsi="Arial" w:cs="Arial"/>
               </w:rPr>
-              <w:t xml:space="preserve"> / Masteral / Doctorate</w:t>
+              <w:t xml:space="preserve"> / </w:t>
+            </w:r>
+            <w:proofErr w:type="spellStart"/>
+            <w:r>
+              <w:rPr>
+                <w:rFonts w:ascii="Arial" w:hAnsi="Arial" w:cs="Arial"/>
+              </w:rPr>
+              <w:t>Masteral</w:t>
+            </w:r>
+            <w:proofErr w:type="spellEnd"/>
+            <w:r>
+              <w:rPr>
+                <w:rFonts w:ascii="Arial" w:hAnsi="Arial" w:cs="Arial"/>
+              </w:rPr>
+              <w:t xml:space="preserve"> / Doctorate</w:t>
             </w:r>
           </w:p>
         </w:tc>
@@ -7529,6 +7790,7 @@
         </w:rPr>
         <w:t xml:space="preserve">Some of our major competitors include </w:t>
       </w:r>
+      <w:proofErr w:type="spellStart"/>
       <w:r>
         <w:rPr>
           <w:rFonts w:ascii="Arial" w:hAnsi="Arial" w:cs="Arial"/>
@@ -7536,12 +7798,14 @@
         </w:rPr>
         <w:t>Zalora</w:t>
       </w:r>
+      <w:proofErr w:type="spellEnd"/>
       <w:r>
         <w:rPr>
           <w:rFonts w:ascii="Arial" w:hAnsi="Arial" w:cs="Arial"/>
         </w:rPr>
         <w:t xml:space="preserve"> and </w:t>
       </w:r>
+      <w:proofErr w:type="spellStart"/>
       <w:r>
         <w:rPr>
           <w:rFonts w:ascii="Arial" w:hAnsi="Arial" w:cs="Arial"/>
@@ -7549,6 +7813,7 @@
         </w:rPr>
         <w:t>Lazada</w:t>
       </w:r>
+      <w:proofErr w:type="spellEnd"/>
       <w:r>
         <w:rPr>
           <w:rFonts w:ascii="Arial" w:hAnsi="Arial" w:cs="Arial"/>
@@ -7587,11 +7852,19 @@
           <w:rFonts w:ascii="Arial" w:hAnsi="Arial" w:cs="Arial"/>
         </w:rPr>
       </w:pPr>
-      <w:r>
-        <w:rPr>
-          <w:rFonts w:ascii="Arial" w:hAnsi="Arial" w:cs="Arial"/>
-        </w:rPr>
-        <w:t>Zalora (</w:t>
+      <w:proofErr w:type="spellStart"/>
+      <w:r>
+        <w:rPr>
+          <w:rFonts w:ascii="Arial" w:hAnsi="Arial" w:cs="Arial"/>
+        </w:rPr>
+        <w:t>Zalora</w:t>
+      </w:r>
+      <w:proofErr w:type="spellEnd"/>
+      <w:r>
+        <w:rPr>
+          <w:rFonts w:ascii="Arial" w:hAnsi="Arial" w:cs="Arial"/>
+        </w:rPr>
+        <w:t xml:space="preserve"> (</w:t>
       </w:r>
       <w:r>
         <w:rPr>
@@ -7620,17 +7893,47 @@
           <w:rFonts w:ascii="Arial" w:hAnsi="Arial" w:cs="Arial"/>
         </w:rPr>
       </w:pPr>
-      <w:r>
-        <w:rPr>
-          <w:rFonts w:ascii="Arial" w:hAnsi="Arial" w:cs="Arial"/>
-        </w:rPr>
-        <w:t>Lazada (</w:t>
-      </w:r>
-      <w:r>
-        <w:rPr>
-          <w:rFonts w:ascii="Arial" w:hAnsi="Arial" w:cs="Arial"/>
-        </w:rPr>
-        <w:t>Salustiana D. Ty Tower, 104 Paseo de Roxas, Makati, 1229 Metro Manil</w:t>
+      <w:proofErr w:type="spellStart"/>
+      <w:r>
+        <w:rPr>
+          <w:rFonts w:ascii="Arial" w:hAnsi="Arial" w:cs="Arial"/>
+        </w:rPr>
+        <w:t>Lazada</w:t>
+      </w:r>
+      <w:proofErr w:type="spellEnd"/>
+      <w:r>
+        <w:rPr>
+          <w:rFonts w:ascii="Arial" w:hAnsi="Arial" w:cs="Arial"/>
+        </w:rPr>
+        <w:t xml:space="preserve"> (</w:t>
+      </w:r>
+      <w:proofErr w:type="spellStart"/>
+      <w:r>
+        <w:rPr>
+          <w:rFonts w:ascii="Arial" w:hAnsi="Arial" w:cs="Arial"/>
+        </w:rPr>
+        <w:t>Salustiana</w:t>
+      </w:r>
+      <w:proofErr w:type="spellEnd"/>
+      <w:r>
+        <w:rPr>
+          <w:rFonts w:ascii="Arial" w:hAnsi="Arial" w:cs="Arial"/>
+        </w:rPr>
+        <w:t xml:space="preserve"> D. Ty Tower, 104 Paseo de </w:t>
+      </w:r>
+      <w:proofErr w:type="spellStart"/>
+      <w:r>
+        <w:rPr>
+          <w:rFonts w:ascii="Arial" w:hAnsi="Arial" w:cs="Arial"/>
+        </w:rPr>
+        <w:t>Roxas</w:t>
+      </w:r>
+      <w:proofErr w:type="spellEnd"/>
+      <w:r>
+        <w:rPr>
+          <w:rFonts w:ascii="Arial" w:hAnsi="Arial" w:cs="Arial"/>
+        </w:rPr>
+        <w:t>, Makati, 1229 Metro Manil</w:t>
       </w:r>
       <w:r>
         <w:rPr>
@@ -7653,7 +7956,49 @@
         <w:rPr>
           <w:rFonts w:ascii="Arial" w:hAnsi="Arial" w:cs="Arial"/>
         </w:rPr>
-        <w:t>We may consider Zalora as a direct competitor because they operate under terms similar to ours, Lazada on the other hand, is leaning more on to devices, and other miscellaneous items being sold online. Therefore, Zalora, as a fashion / clothing distributor is one of our direct competitors.</w:t>
+        <w:t xml:space="preserve">We may consider </w:t>
+      </w:r>
+      <w:proofErr w:type="spellStart"/>
+      <w:r>
+        <w:rPr>
+          <w:rFonts w:ascii="Arial" w:hAnsi="Arial" w:cs="Arial"/>
+        </w:rPr>
+        <w:t>Zalora</w:t>
+      </w:r>
+      <w:proofErr w:type="spellEnd"/>
+      <w:r>
+        <w:rPr>
+          <w:rFonts w:ascii="Arial" w:hAnsi="Arial" w:cs="Arial"/>
+        </w:rPr>
+        <w:t xml:space="preserve"> as a direct competitor because they operate under terms similar to ours, </w:t>
+      </w:r>
+      <w:proofErr w:type="spellStart"/>
+      <w:r>
+        <w:rPr>
+          <w:rFonts w:ascii="Arial" w:hAnsi="Arial" w:cs="Arial"/>
+        </w:rPr>
+        <w:t>Lazada</w:t>
+      </w:r>
+      <w:proofErr w:type="spellEnd"/>
+      <w:r>
+        <w:rPr>
+          <w:rFonts w:ascii="Arial" w:hAnsi="Arial" w:cs="Arial"/>
+        </w:rPr>
+        <w:t xml:space="preserve"> on the other hand, is leaning more on to devices, and other miscellaneous items being sold online. Therefore, </w:t>
+      </w:r>
+      <w:proofErr w:type="spellStart"/>
+      <w:r>
+        <w:rPr>
+          <w:rFonts w:ascii="Arial" w:hAnsi="Arial" w:cs="Arial"/>
+        </w:rPr>
+        <w:t>Zalora</w:t>
+      </w:r>
+      <w:proofErr w:type="spellEnd"/>
+      <w:r>
+        <w:rPr>
+          <w:rFonts w:ascii="Arial" w:hAnsi="Arial" w:cs="Arial"/>
+        </w:rPr>
+        <w:t>, as a fashion / clothing distributor is one of our direct competitors.</w:t>
       </w:r>
     </w:p>
     <w:p>
@@ -7680,7 +8025,23 @@
           <w:rFonts w:ascii="Arial" w:hAnsi="Arial" w:cs="Arial"/>
           <w:b/>
         </w:rPr>
-        <w:t>Bridge Mobile Phils. Inc.</w:t>
+        <w:t xml:space="preserve">Bridge Mobile </w:t>
+      </w:r>
+      <w:proofErr w:type="spellStart"/>
+      <w:r>
+        <w:rPr>
+          <w:rFonts w:ascii="Arial" w:hAnsi="Arial" w:cs="Arial"/>
+          <w:b/>
+        </w:rPr>
+        <w:t>Phils</w:t>
+      </w:r>
+      <w:proofErr w:type="spellEnd"/>
+      <w:r>
+        <w:rPr>
+          <w:rFonts w:ascii="Arial" w:hAnsi="Arial" w:cs="Arial"/>
+          <w:b/>
+        </w:rPr>
+        <w:t>. Inc.</w:t>
       </w:r>
       <w:r>
         <w:rPr>
@@ -7925,6 +8286,7 @@
                 <w:szCs w:val="22"/>
               </w:rPr>
             </w:pPr>
+            <w:proofErr w:type="spellStart"/>
             <w:r>
               <w:rPr>
                 <w:rFonts w:ascii="Arial" w:hAnsi="Arial" w:cs="Arial"/>
@@ -7935,6 +8297,7 @@
               </w:rPr>
               <w:t>Zalora</w:t>
             </w:r>
+            <w:proofErr w:type="spellEnd"/>
           </w:p>
         </w:tc>
         <w:tc>
@@ -7959,6 +8322,7 @@
                 <w:szCs w:val="22"/>
               </w:rPr>
             </w:pPr>
+            <w:proofErr w:type="spellStart"/>
             <w:r>
               <w:rPr>
                 <w:rFonts w:ascii="Arial" w:hAnsi="Arial" w:cs="Arial"/>
@@ -7969,6 +8333,7 @@
               </w:rPr>
               <w:t>Lazada</w:t>
             </w:r>
+            <w:proofErr w:type="spellEnd"/>
           </w:p>
         </w:tc>
         <w:tc>
@@ -9430,7 +9795,23 @@
           <w:rFonts w:ascii="Arial" w:hAnsi="Arial" w:cs="Arial"/>
           <w:i/>
         </w:rPr>
-        <w:t xml:space="preserve">Jon Loomer, </w:t>
+        <w:t xml:space="preserve">Jon </w:t>
+      </w:r>
+      <w:proofErr w:type="spellStart"/>
+      <w:r>
+        <w:rPr>
+          <w:rFonts w:ascii="Arial" w:hAnsi="Arial" w:cs="Arial"/>
+          <w:i/>
+        </w:rPr>
+        <w:t>Loomer</w:t>
+      </w:r>
+      <w:proofErr w:type="spellEnd"/>
+      <w:r>
+        <w:rPr>
+          <w:rFonts w:ascii="Arial" w:hAnsi="Arial" w:cs="Arial"/>
+          <w:i/>
+        </w:rPr>
+        <w:t xml:space="preserve">, </w:t>
       </w:r>
       <w:r>
         <w:rPr>
@@ -9809,7 +10190,21 @@
         <w:rPr>
           <w:rFonts w:ascii="Arial" w:hAnsi="Arial" w:cs="Arial"/>
         </w:rPr>
-        <w:t xml:space="preserve"> Php 27,500.00 for the first quart</w:t>
+        <w:t xml:space="preserve"> </w:t>
+      </w:r>
+      <w:proofErr w:type="spellStart"/>
+      <w:r>
+        <w:rPr>
+          <w:rFonts w:ascii="Arial" w:hAnsi="Arial" w:cs="Arial"/>
+        </w:rPr>
+        <w:t>Php</w:t>
+      </w:r>
+      <w:proofErr w:type="spellEnd"/>
+      <w:r>
+        <w:rPr>
+          <w:rFonts w:ascii="Arial" w:hAnsi="Arial" w:cs="Arial"/>
+        </w:rPr>
+        <w:t xml:space="preserve"> 27,500.00 for the first quart</w:t>
       </w:r>
       <w:r>
         <w:rPr>
@@ -9848,7 +10243,21 @@
         <w:rPr>
           <w:rFonts w:ascii="Arial" w:hAnsi="Arial" w:cs="Arial"/>
         </w:rPr>
-        <w:t>Advertising: Php 10,000.00</w:t>
+        <w:t xml:space="preserve">Advertising: </w:t>
+      </w:r>
+      <w:proofErr w:type="spellStart"/>
+      <w:r>
+        <w:rPr>
+          <w:rFonts w:ascii="Arial" w:hAnsi="Arial" w:cs="Arial"/>
+        </w:rPr>
+        <w:t>Php</w:t>
+      </w:r>
+      <w:proofErr w:type="spellEnd"/>
+      <w:r>
+        <w:rPr>
+          <w:rFonts w:ascii="Arial" w:hAnsi="Arial" w:cs="Arial"/>
+        </w:rPr>
+        <w:t xml:space="preserve"> 10,000.00</w:t>
       </w:r>
     </w:p>
     <w:p>
@@ -9869,7 +10278,21 @@
         <w:rPr>
           <w:rFonts w:ascii="Arial" w:hAnsi="Arial" w:cs="Arial"/>
         </w:rPr>
-        <w:t>Signage: Php 5,000.00</w:t>
+        <w:t xml:space="preserve">Signage: </w:t>
+      </w:r>
+      <w:proofErr w:type="spellStart"/>
+      <w:r>
+        <w:rPr>
+          <w:rFonts w:ascii="Arial" w:hAnsi="Arial" w:cs="Arial"/>
+        </w:rPr>
+        <w:t>Php</w:t>
+      </w:r>
+      <w:proofErr w:type="spellEnd"/>
+      <w:r>
+        <w:rPr>
+          <w:rFonts w:ascii="Arial" w:hAnsi="Arial" w:cs="Arial"/>
+        </w:rPr>
+        <w:t xml:space="preserve"> 5,000.00</w:t>
       </w:r>
     </w:p>
     <w:p>
@@ -9890,7 +10313,21 @@
         <w:rPr>
           <w:rFonts w:ascii="Arial" w:hAnsi="Arial" w:cs="Arial"/>
         </w:rPr>
-        <w:t>Miscellaneous Categories: Php 5,000.00</w:t>
+        <w:t xml:space="preserve">Miscellaneous Categories: </w:t>
+      </w:r>
+      <w:proofErr w:type="spellStart"/>
+      <w:r>
+        <w:rPr>
+          <w:rFonts w:ascii="Arial" w:hAnsi="Arial" w:cs="Arial"/>
+        </w:rPr>
+        <w:t>Php</w:t>
+      </w:r>
+      <w:proofErr w:type="spellEnd"/>
+      <w:r>
+        <w:rPr>
+          <w:rFonts w:ascii="Arial" w:hAnsi="Arial" w:cs="Arial"/>
+        </w:rPr>
+        <w:t xml:space="preserve"> 5,000.00</w:t>
       </w:r>
     </w:p>
     <w:p>
@@ -9925,7 +10362,21 @@
         <w:rPr>
           <w:rFonts w:ascii="Arial" w:hAnsi="Arial" w:cs="Arial"/>
         </w:rPr>
-        <w:t xml:space="preserve">or Php6,750.00 </w:t>
+        <w:t>or Php6</w:t>
+      </w:r>
+      <w:proofErr w:type="gramStart"/>
+      <w:r>
+        <w:rPr>
+          <w:rFonts w:ascii="Arial" w:hAnsi="Arial" w:cs="Arial"/>
+        </w:rPr>
+        <w:t>,750.00</w:t>
+      </w:r>
+      <w:proofErr w:type="gramEnd"/>
+      <w:r>
+        <w:rPr>
+          <w:rFonts w:ascii="Arial" w:hAnsi="Arial" w:cs="Arial"/>
+        </w:rPr>
+        <w:t xml:space="preserve"> </w:t>
       </w:r>
       <w:r>
         <w:rPr>
@@ -9956,13 +10407,41 @@
         <w:rPr>
           <w:rFonts w:ascii="Arial" w:hAnsi="Arial" w:cs="Arial"/>
         </w:rPr>
-        <w:t xml:space="preserve"> (Php 3,240.00)</w:t>
-      </w:r>
-      <w:r>
-        <w:rPr>
-          <w:rFonts w:ascii="Arial" w:hAnsi="Arial" w:cs="Arial"/>
-        </w:rPr>
-        <w:t xml:space="preserve"> for maintenance of the Facebook, and other social media advertisements. All in all, this amounts to Php 10,000.00. </w:t>
+        <w:t xml:space="preserve"> (</w:t>
+      </w:r>
+      <w:proofErr w:type="spellStart"/>
+      <w:r>
+        <w:rPr>
+          <w:rFonts w:ascii="Arial" w:hAnsi="Arial" w:cs="Arial"/>
+        </w:rPr>
+        <w:t>Php</w:t>
+      </w:r>
+      <w:proofErr w:type="spellEnd"/>
+      <w:r>
+        <w:rPr>
+          <w:rFonts w:ascii="Arial" w:hAnsi="Arial" w:cs="Arial"/>
+        </w:rPr>
+        <w:t xml:space="preserve"> 3,240.00)</w:t>
+      </w:r>
+      <w:r>
+        <w:rPr>
+          <w:rFonts w:ascii="Arial" w:hAnsi="Arial" w:cs="Arial"/>
+        </w:rPr>
+        <w:t xml:space="preserve"> for maintenance of the Facebook, and other social media advertisements. All in all, this amounts to </w:t>
+      </w:r>
+      <w:proofErr w:type="spellStart"/>
+      <w:r>
+        <w:rPr>
+          <w:rFonts w:ascii="Arial" w:hAnsi="Arial" w:cs="Arial"/>
+        </w:rPr>
+        <w:t>Php</w:t>
+      </w:r>
+      <w:proofErr w:type="spellEnd"/>
+      <w:r>
+        <w:rPr>
+          <w:rFonts w:ascii="Arial" w:hAnsi="Arial" w:cs="Arial"/>
+        </w:rPr>
+        <w:t xml:space="preserve"> 10,000.00. </w:t>
       </w:r>
       <w:r>
         <w:rPr>
@@ -9980,7 +10459,21 @@
         <w:rPr>
           <w:rFonts w:ascii="Arial" w:hAnsi="Arial" w:cs="Arial"/>
         </w:rPr>
-        <w:t xml:space="preserve"> (Php900.00 – Php4,500.00)</w:t>
+        <w:t xml:space="preserve"> (Php900.00 – Php4</w:t>
+      </w:r>
+      <w:proofErr w:type="gramStart"/>
+      <w:r>
+        <w:rPr>
+          <w:rFonts w:ascii="Arial" w:hAnsi="Arial" w:cs="Arial"/>
+        </w:rPr>
+        <w:t>,500.00</w:t>
+      </w:r>
+      <w:proofErr w:type="gramEnd"/>
+      <w:r>
+        <w:rPr>
+          <w:rFonts w:ascii="Arial" w:hAnsi="Arial" w:cs="Arial"/>
+        </w:rPr>
+        <w:t>)</w:t>
       </w:r>
       <w:r>
         <w:rPr>
@@ -10053,7 +10546,21 @@
         <w:rPr>
           <w:rFonts w:ascii="Arial" w:hAnsi="Arial" w:cs="Arial"/>
         </w:rPr>
-        <w:t>The pricing mechanism that the company has used for pricing the application’s premium version with Php 100.00, was based on a survey</w:t>
+        <w:t xml:space="preserve">The pricing mechanism that the company has used for pricing the application’s premium version with </w:t>
+      </w:r>
+      <w:proofErr w:type="spellStart"/>
+      <w:r>
+        <w:rPr>
+          <w:rFonts w:ascii="Arial" w:hAnsi="Arial" w:cs="Arial"/>
+        </w:rPr>
+        <w:t>Php</w:t>
+      </w:r>
+      <w:proofErr w:type="spellEnd"/>
+      <w:r>
+        <w:rPr>
+          <w:rFonts w:ascii="Arial" w:hAnsi="Arial" w:cs="Arial"/>
+        </w:rPr>
+        <w:t xml:space="preserve"> 100.00, was based on a survey</w:t>
       </w:r>
       <w:r>
         <w:rPr>
@@ -10071,7 +10578,21 @@
         <w:rPr>
           <w:rFonts w:ascii="Arial" w:hAnsi="Arial" w:cs="Arial"/>
         </w:rPr>
-        <w:t xml:space="preserve"> The results were somehow conclusive, most individuals responded that they could purchase the app within the range of Php 85 – 100.</w:t>
+        <w:t xml:space="preserve"> The results were somehow conclusive, most individuals responded that they could purchase the app within the range of </w:t>
+      </w:r>
+      <w:proofErr w:type="spellStart"/>
+      <w:r>
+        <w:rPr>
+          <w:rFonts w:ascii="Arial" w:hAnsi="Arial" w:cs="Arial"/>
+        </w:rPr>
+        <w:t>Php</w:t>
+      </w:r>
+      <w:proofErr w:type="spellEnd"/>
+      <w:r>
+        <w:rPr>
+          <w:rFonts w:ascii="Arial" w:hAnsi="Arial" w:cs="Arial"/>
+        </w:rPr>
+        <w:t xml:space="preserve"> 85 – 100.</w:t>
       </w:r>
       <w:r>
         <w:rPr>
@@ -10165,7 +10686,35 @@
         <w:rPr>
           <w:rFonts w:ascii="Arial" w:hAnsi="Arial" w:cs="Arial"/>
         </w:rPr>
-        <w:t>The prices of Zalora and Lazada’s app are incomparably set, since they do n</w:t>
+        <w:t xml:space="preserve">The prices of </w:t>
+      </w:r>
+      <w:proofErr w:type="spellStart"/>
+      <w:r>
+        <w:rPr>
+          <w:rFonts w:ascii="Arial" w:hAnsi="Arial" w:cs="Arial"/>
+        </w:rPr>
+        <w:t>Zalora</w:t>
+      </w:r>
+      <w:proofErr w:type="spellEnd"/>
+      <w:r>
+        <w:rPr>
+          <w:rFonts w:ascii="Arial" w:hAnsi="Arial" w:cs="Arial"/>
+        </w:rPr>
+        <w:t xml:space="preserve"> and </w:t>
+      </w:r>
+      <w:proofErr w:type="spellStart"/>
+      <w:r>
+        <w:rPr>
+          <w:rFonts w:ascii="Arial" w:hAnsi="Arial" w:cs="Arial"/>
+        </w:rPr>
+        <w:t>Lazada’s</w:t>
+      </w:r>
+      <w:proofErr w:type="spellEnd"/>
+      <w:r>
+        <w:rPr>
+          <w:rFonts w:ascii="Arial" w:hAnsi="Arial" w:cs="Arial"/>
+        </w:rPr>
+        <w:t xml:space="preserve"> app are incomparably set, since they do n</w:t>
       </w:r>
       <w:r>
         <w:rPr>
@@ -10257,7 +10806,35 @@
         <w:rPr>
           <w:rFonts w:ascii="Arial" w:hAnsi="Arial" w:cs="Arial"/>
         </w:rPr>
-        <w:t>Tentatively, the proposed location for the business is one of the houses of the partners. Currently it is the Dimapilis’ residence located in Parañaque City.</w:t>
+        <w:t xml:space="preserve">Tentatively, the proposed location for the business is one of the houses of the partners. Currently it is the </w:t>
+      </w:r>
+      <w:proofErr w:type="spellStart"/>
+      <w:r>
+        <w:rPr>
+          <w:rFonts w:ascii="Arial" w:hAnsi="Arial" w:cs="Arial"/>
+        </w:rPr>
+        <w:t>Dimapilis</w:t>
+      </w:r>
+      <w:proofErr w:type="spellEnd"/>
+      <w:r>
+        <w:rPr>
+          <w:rFonts w:ascii="Arial" w:hAnsi="Arial" w:cs="Arial"/>
+        </w:rPr>
+        <w:t xml:space="preserve">’ residence located in </w:t>
+      </w:r>
+      <w:proofErr w:type="spellStart"/>
+      <w:r>
+        <w:rPr>
+          <w:rFonts w:ascii="Arial" w:hAnsi="Arial" w:cs="Arial"/>
+        </w:rPr>
+        <w:t>Parañaque</w:t>
+      </w:r>
+      <w:proofErr w:type="spellEnd"/>
+      <w:r>
+        <w:rPr>
+          <w:rFonts w:ascii="Arial" w:hAnsi="Arial" w:cs="Arial"/>
+        </w:rPr>
+        <w:t xml:space="preserve"> City.</w:t>
       </w:r>
     </w:p>
     <w:p>
@@ -10333,14 +10910,37 @@
         <w:rPr>
           <w:rFonts w:ascii="Arial" w:hAnsi="Arial" w:cs="Arial"/>
         </w:rPr>
-        <w:t xml:space="preserve"> is $25.00 or Php1,125.00. In line with this, we will also be selling our application – so </w:t>
-      </w:r>
+        <w:t xml:space="preserve"> is $25.00 or Php1</w:t>
+      </w:r>
+      <w:proofErr w:type="gramStart"/>
+      <w:r>
+        <w:rPr>
+          <w:rFonts w:ascii="Arial" w:hAnsi="Arial" w:cs="Arial"/>
+        </w:rPr>
+        <w:t>,125.00</w:t>
+      </w:r>
+      <w:proofErr w:type="gramEnd"/>
+      <w:r>
+        <w:rPr>
+          <w:rFonts w:ascii="Arial" w:hAnsi="Arial" w:cs="Arial"/>
+        </w:rPr>
+        <w:t xml:space="preserve">. In line with this, we will also be selling our application – so </w:t>
+      </w:r>
+      <w:proofErr w:type="spellStart"/>
       <w:r>
         <w:rPr>
           <w:rFonts w:ascii="Arial" w:hAnsi="Arial" w:cs="Arial"/>
           <w:i/>
         </w:rPr>
-        <w:t>Andromo Support</w:t>
+        <w:t>Andromo</w:t>
+      </w:r>
+      <w:proofErr w:type="spellEnd"/>
+      <w:r>
+        <w:rPr>
+          <w:rFonts w:ascii="Arial" w:hAnsi="Arial" w:cs="Arial"/>
+          <w:i/>
+        </w:rPr>
+        <w:t xml:space="preserve"> Support</w:t>
       </w:r>
       <w:r>
         <w:rPr>
@@ -10504,17 +11104,39 @@
         </w:rPr>
         <w:t xml:space="preserve">Price for Premium version is </w:t>
       </w:r>
-      <w:r>
-        <w:rPr>
-          <w:rFonts w:ascii="Arial" w:hAnsi="Arial" w:cs="Arial"/>
-        </w:rPr>
-        <w:t>Php 100.00</w:t>
-      </w:r>
-      <w:r>
-        <w:rPr>
-          <w:rFonts w:ascii="Arial" w:hAnsi="Arial" w:cs="Arial"/>
-        </w:rPr>
-        <w:t>, in – app purchases cost Php 2</w:t>
+      <w:proofErr w:type="spellStart"/>
+      <w:r>
+        <w:rPr>
+          <w:rFonts w:ascii="Arial" w:hAnsi="Arial" w:cs="Arial"/>
+        </w:rPr>
+        <w:t>Php</w:t>
+      </w:r>
+      <w:proofErr w:type="spellEnd"/>
+      <w:r>
+        <w:rPr>
+          <w:rFonts w:ascii="Arial" w:hAnsi="Arial" w:cs="Arial"/>
+        </w:rPr>
+        <w:t xml:space="preserve"> 100.00</w:t>
+      </w:r>
+      <w:r>
+        <w:rPr>
+          <w:rFonts w:ascii="Arial" w:hAnsi="Arial" w:cs="Arial"/>
+        </w:rPr>
+        <w:t xml:space="preserve">, in – app purchases cost </w:t>
+      </w:r>
+      <w:proofErr w:type="spellStart"/>
+      <w:r>
+        <w:rPr>
+          <w:rFonts w:ascii="Arial" w:hAnsi="Arial" w:cs="Arial"/>
+        </w:rPr>
+        <w:t>Php</w:t>
+      </w:r>
+      <w:proofErr w:type="spellEnd"/>
+      <w:r>
+        <w:rPr>
+          <w:rFonts w:ascii="Arial" w:hAnsi="Arial" w:cs="Arial"/>
+        </w:rPr>
+        <w:t xml:space="preserve"> 2</w:t>
       </w:r>
       <w:r>
         <w:rPr>
@@ -10682,7 +11304,21 @@
         <w:rPr>
           <w:rFonts w:ascii="Arial" w:hAnsi="Arial" w:cs="Arial"/>
         </w:rPr>
-        <w:t>The basis for the results we hypothesized above are derived mainly from Zalora’s # of downloads and a distribution scale within each year, which is summarized in the table below.</w:t>
+        <w:t xml:space="preserve">The basis for the results we hypothesized above are derived mainly from </w:t>
+      </w:r>
+      <w:proofErr w:type="spellStart"/>
+      <w:r>
+        <w:rPr>
+          <w:rFonts w:ascii="Arial" w:hAnsi="Arial" w:cs="Arial"/>
+        </w:rPr>
+        <w:t>Zalora’s</w:t>
+      </w:r>
+      <w:proofErr w:type="spellEnd"/>
+      <w:r>
+        <w:rPr>
+          <w:rFonts w:ascii="Arial" w:hAnsi="Arial" w:cs="Arial"/>
+        </w:rPr>
+        <w:t xml:space="preserve"> # of downloads and a distribution scale within each year, which is summarized in the table below.</w:t>
       </w:r>
     </w:p>
     <w:p>
@@ -10778,7 +11414,23 @@
                 <w:rFonts w:ascii="Arial" w:hAnsi="Arial" w:cs="Arial"/>
                 <w:sz w:val="22"/>
               </w:rPr>
-              <w:t>YPS Year Estimates using Zalora Records</w:t>
+              <w:t xml:space="preserve">YPS Year Estimates using </w:t>
+            </w:r>
+            <w:proofErr w:type="spellStart"/>
+            <w:r>
+              <w:rPr>
+                <w:rFonts w:ascii="Arial" w:hAnsi="Arial" w:cs="Arial"/>
+                <w:sz w:val="22"/>
+              </w:rPr>
+              <w:t>Zalora</w:t>
+            </w:r>
+            <w:proofErr w:type="spellEnd"/>
+            <w:r>
+              <w:rPr>
+                <w:rFonts w:ascii="Arial" w:hAnsi="Arial" w:cs="Arial"/>
+                <w:sz w:val="22"/>
+              </w:rPr>
+              <w:t xml:space="preserve"> Records</w:t>
             </w:r>
           </w:p>
         </w:tc>
@@ -12384,7 +13036,21 @@
         <w:rPr>
           <w:rFonts w:ascii="Arial" w:hAnsi="Arial" w:cs="Arial"/>
         </w:rPr>
-        <w:t>Presumably, the cost allotment we provided for all of these physical requirements is Php 80,000.00, under the assumption that all goes well within the deployment, this amount will be used to further improve the office space / rental space that the proponents / the company rented.</w:t>
+        <w:t xml:space="preserve">Presumably, the cost allotment we provided for all of these physical requirements is </w:t>
+      </w:r>
+      <w:proofErr w:type="spellStart"/>
+      <w:r>
+        <w:rPr>
+          <w:rFonts w:ascii="Arial" w:hAnsi="Arial" w:cs="Arial"/>
+        </w:rPr>
+        <w:t>Php</w:t>
+      </w:r>
+      <w:proofErr w:type="spellEnd"/>
+      <w:r>
+        <w:rPr>
+          <w:rFonts w:ascii="Arial" w:hAnsi="Arial" w:cs="Arial"/>
+        </w:rPr>
+        <w:t xml:space="preserve"> 80,000.00, under the assumption that all goes well within the deployment, this amount will be used to further improve the office space / rental space that the proponents / the company rented.</w:t>
       </w:r>
     </w:p>
     <w:p>
@@ -14217,8 +14883,16 @@
               <w:rPr>
                 <w:rFonts w:ascii="Arial" w:hAnsi="Arial" w:cs="Arial"/>
               </w:rPr>
-              <w:t>Joshua Dimapilis</w:t>
-            </w:r>
+              <w:t xml:space="preserve">Joshua </w:t>
+            </w:r>
+            <w:proofErr w:type="spellStart"/>
+            <w:r>
+              <w:rPr>
+                <w:rFonts w:ascii="Arial" w:hAnsi="Arial" w:cs="Arial"/>
+              </w:rPr>
+              <w:t>Dimapilis</w:t>
+            </w:r>
+            <w:proofErr w:type="spellEnd"/>
           </w:p>
         </w:tc>
       </w:tr>
@@ -14262,12 +14936,28 @@
                 <w:rFonts w:ascii="Arial" w:hAnsi="Arial" w:cs="Arial"/>
               </w:rPr>
             </w:pPr>
-            <w:r>
-              <w:rPr>
-                <w:rFonts w:ascii="Arial" w:hAnsi="Arial" w:cs="Arial"/>
-              </w:rPr>
-              <w:t>Renon Dadulla</w:t>
-            </w:r>
+            <w:proofErr w:type="spellStart"/>
+            <w:r>
+              <w:rPr>
+                <w:rFonts w:ascii="Arial" w:hAnsi="Arial" w:cs="Arial"/>
+              </w:rPr>
+              <w:t>Renon</w:t>
+            </w:r>
+            <w:proofErr w:type="spellEnd"/>
+            <w:r>
+              <w:rPr>
+                <w:rFonts w:ascii="Arial" w:hAnsi="Arial" w:cs="Arial"/>
+              </w:rPr>
+              <w:t xml:space="preserve"> </w:t>
+            </w:r>
+            <w:proofErr w:type="spellStart"/>
+            <w:r>
+              <w:rPr>
+                <w:rFonts w:ascii="Arial" w:hAnsi="Arial" w:cs="Arial"/>
+              </w:rPr>
+              <w:t>Dadulla</w:t>
+            </w:r>
+            <w:proofErr w:type="spellEnd"/>
           </w:p>
         </w:tc>
       </w:tr>
@@ -14684,8 +15374,17 @@
                 <w:rFonts w:ascii="Arial" w:hAnsi="Arial" w:cs="Arial"/>
                 <w:b/>
               </w:rPr>
-              <w:t>Judge Francis Rafil</w:t>
-            </w:r>
+              <w:t xml:space="preserve">Judge Francis </w:t>
+            </w:r>
+            <w:proofErr w:type="spellStart"/>
+            <w:r>
+              <w:rPr>
+                <w:rFonts w:ascii="Arial" w:hAnsi="Arial" w:cs="Arial"/>
+                <w:b/>
+              </w:rPr>
+              <w:t>Rafil</w:t>
+            </w:r>
+            <w:proofErr w:type="spellEnd"/>
           </w:p>
         </w:tc>
       </w:tr>
@@ -14734,7 +15433,23 @@
                 <w:rFonts w:ascii="Arial" w:hAnsi="Arial" w:cs="Arial"/>
                 <w:b/>
               </w:rPr>
-              <w:t>Ms. Mariveth Elizondo</w:t>
+              <w:t xml:space="preserve">Ms. </w:t>
+            </w:r>
+            <w:proofErr w:type="spellStart"/>
+            <w:r>
+              <w:rPr>
+                <w:rFonts w:ascii="Arial" w:hAnsi="Arial" w:cs="Arial"/>
+                <w:b/>
+              </w:rPr>
+              <w:t>Mariveth</w:t>
+            </w:r>
+            <w:proofErr w:type="spellEnd"/>
+            <w:r>
+              <w:rPr>
+                <w:rFonts w:ascii="Arial" w:hAnsi="Arial" w:cs="Arial"/>
+                <w:b/>
+              </w:rPr>
+              <w:t xml:space="preserve"> Elizondo</w:t>
             </w:r>
           </w:p>
         </w:tc>
@@ -14787,8 +15502,17 @@
                 <w:rFonts w:ascii="Arial" w:hAnsi="Arial" w:cs="Arial"/>
                 <w:b/>
               </w:rPr>
-              <w:t>Ms. Eva Perocho</w:t>
-            </w:r>
+              <w:t xml:space="preserve">Ms. Eva </w:t>
+            </w:r>
+            <w:proofErr w:type="spellStart"/>
+            <w:r>
+              <w:rPr>
+                <w:rFonts w:ascii="Arial" w:hAnsi="Arial" w:cs="Arial"/>
+                <w:b/>
+              </w:rPr>
+              <w:t>Perocho</w:t>
+            </w:r>
+            <w:proofErr w:type="spellEnd"/>
           </w:p>
         </w:tc>
       </w:tr>
@@ -14837,8 +15561,17 @@
                 <w:rFonts w:ascii="Arial" w:hAnsi="Arial" w:cs="Arial"/>
                 <w:b/>
               </w:rPr>
-              <w:t>Mr. Clarence Noveloso</w:t>
-            </w:r>
+              <w:t xml:space="preserve">Mr. Clarence </w:t>
+            </w:r>
+            <w:proofErr w:type="spellStart"/>
+            <w:r>
+              <w:rPr>
+                <w:rFonts w:ascii="Arial" w:hAnsi="Arial" w:cs="Arial"/>
+                <w:b/>
+              </w:rPr>
+              <w:t>Noveloso</w:t>
+            </w:r>
+            <w:proofErr w:type="spellEnd"/>
           </w:p>
         </w:tc>
       </w:tr>
@@ -14967,6 +15700,271 @@
     </w:p>
     <w:p>
       <w:pPr>
+        <w:ind w:firstLine="720"/>
+        <w:jc w:val="both"/>
+        <w:rPr>
+          <w:rFonts w:ascii="Arial" w:hAnsi="Arial" w:cs="Arial"/>
+        </w:rPr>
+      </w:pPr>
+      <w:bookmarkStart w:id="24" w:name="_Toc504472919"/>
+      <w:bookmarkStart w:id="25" w:name="_Toc504556004"/>
+      <w:bookmarkEnd w:id="21"/>
+      <w:bookmarkEnd w:id="22"/>
+      <w:r>
+        <w:rPr>
+          <w:rFonts w:ascii="Arial" w:hAnsi="Arial" w:cs="Arial"/>
+        </w:rPr>
+        <w:t xml:space="preserve">Managing a start-up business is very hard specially when dealing with the start-up expenses and the capital the business demands before it even start earning money. As for the line of industry that our business is into we don’t have much reference from other companies since we are the first to have this kind of application. We based our start-up expenses from the original agreement that we have. </w:t>
+      </w:r>
+    </w:p>
+    <w:p>
+      <w:pPr>
+        <w:ind w:firstLine="720"/>
+        <w:jc w:val="both"/>
+        <w:rPr>
+          <w:rFonts w:ascii="Arial" w:hAnsi="Arial" w:cs="Arial"/>
+        </w:rPr>
+      </w:pPr>
+    </w:p>
+    <w:p>
+      <w:pPr>
+        <w:ind w:firstLine="720"/>
+        <w:jc w:val="both"/>
+        <w:rPr>
+          <w:rFonts w:ascii="Arial" w:hAnsi="Arial" w:cs="Arial"/>
+        </w:rPr>
+      </w:pPr>
+      <w:r>
+        <w:rPr>
+          <w:rFonts w:ascii="Arial" w:hAnsi="Arial" w:cs="Arial"/>
+        </w:rPr>
+        <w:t xml:space="preserve">We won’t be needing an entire building for us to start operating the business, instead we decided to rent an apartment that will serve as our office. It will incur budget for improving the place and as well as the furniture and fixtures that we will be needing. We estimated the rental which costs </w:t>
+      </w:r>
+      <w:proofErr w:type="spellStart"/>
+      <w:r>
+        <w:rPr>
+          <w:rFonts w:ascii="Arial" w:hAnsi="Arial" w:cs="Arial"/>
+        </w:rPr>
+        <w:t>Php</w:t>
+      </w:r>
+      <w:proofErr w:type="spellEnd"/>
+      <w:r>
+        <w:rPr>
+          <w:rFonts w:ascii="Arial" w:hAnsi="Arial" w:cs="Arial"/>
+        </w:rPr>
+        <w:t xml:space="preserve"> 24,000.00 for 3 months advance payment based on the – </w:t>
+      </w:r>
+      <w:r>
+        <w:rPr>
+          <w:rFonts w:ascii="Arial" w:hAnsi="Arial" w:cs="Arial"/>
+        </w:rPr>
+        <w:t xml:space="preserve">continue (research </w:t>
+      </w:r>
+      <w:proofErr w:type="spellStart"/>
+      <w:r>
+        <w:rPr>
+          <w:rFonts w:ascii="Arial" w:hAnsi="Arial" w:cs="Arial"/>
+        </w:rPr>
+        <w:t>muna</w:t>
+      </w:r>
+      <w:proofErr w:type="spellEnd"/>
+      <w:r>
+        <w:rPr>
+          <w:rFonts w:ascii="Arial" w:hAnsi="Arial" w:cs="Arial"/>
+        </w:rPr>
+        <w:t xml:space="preserve"> about the place)</w:t>
+      </w:r>
+    </w:p>
+    <w:p>
+      <w:pPr>
+        <w:ind w:firstLine="720"/>
+        <w:jc w:val="both"/>
+        <w:rPr>
+          <w:rFonts w:ascii="Arial" w:hAnsi="Arial" w:cs="Arial"/>
+        </w:rPr>
+      </w:pPr>
+    </w:p>
+    <w:p>
+      <w:pPr>
+        <w:ind w:firstLine="720"/>
+        <w:jc w:val="both"/>
+        <w:rPr>
+          <w:rFonts w:ascii="Arial" w:hAnsi="Arial" w:cs="Arial"/>
+        </w:rPr>
+      </w:pPr>
+      <w:r>
+        <w:rPr>
+          <w:rFonts w:ascii="Arial" w:hAnsi="Arial" w:cs="Arial"/>
+        </w:rPr>
+        <w:t xml:space="preserve">The most important part of the allocation of the start-up expenses are the machineries (laptop) that are essential in the development of the entire application which costs </w:t>
+      </w:r>
+      <w:proofErr w:type="spellStart"/>
+      <w:r>
+        <w:rPr>
+          <w:rFonts w:ascii="Arial" w:hAnsi="Arial" w:cs="Arial"/>
+        </w:rPr>
+        <w:t>Php</w:t>
+      </w:r>
+      <w:proofErr w:type="spellEnd"/>
+      <w:r>
+        <w:rPr>
+          <w:rFonts w:ascii="Arial" w:hAnsi="Arial" w:cs="Arial"/>
+        </w:rPr>
+        <w:t xml:space="preserve"> 160,000.00 for 3 laptops that has i5 processor and the pre-opening salaries for the developer, designer and QA which costs </w:t>
+      </w:r>
+      <w:proofErr w:type="spellStart"/>
+      <w:r>
+        <w:rPr>
+          <w:rFonts w:ascii="Arial" w:hAnsi="Arial" w:cs="Arial"/>
+        </w:rPr>
+        <w:t>Php</w:t>
+      </w:r>
+      <w:proofErr w:type="spellEnd"/>
+      <w:r>
+        <w:rPr>
+          <w:rFonts w:ascii="Arial" w:hAnsi="Arial" w:cs="Arial"/>
+        </w:rPr>
+        <w:t xml:space="preserve"> 670,000.00 for 3 months given that we will be hiring freelancers because we have limited budget to suffice the salary for professional designer, developers and QA. </w:t>
+      </w:r>
+      <w:r>
+        <w:rPr>
+          <w:rFonts w:ascii="Arial" w:hAnsi="Arial" w:cs="Arial"/>
+        </w:rPr>
+        <w:t xml:space="preserve">Other part of the expenses would be for the utilities (water, electricity, food, and internet fee), Legal and accounting fees for the legal documents that we will be needing to apply for the legal permits and liquidation of the cash flow of the business. Lastly, for the Advertising and Promotional expenses, we allotted </w:t>
+      </w:r>
+      <w:proofErr w:type="spellStart"/>
+      <w:r>
+        <w:rPr>
+          <w:rFonts w:ascii="Arial" w:hAnsi="Arial" w:cs="Arial"/>
+        </w:rPr>
+        <w:t>Php</w:t>
+      </w:r>
+      <w:proofErr w:type="spellEnd"/>
+      <w:r>
+        <w:rPr>
+          <w:rFonts w:ascii="Arial" w:hAnsi="Arial" w:cs="Arial"/>
+        </w:rPr>
+        <w:t xml:space="preserve"> 27,500.00 for advertising, signage, printing of the materials needed, and other expenses related to promoting the application. The total start-up expenses and capital that we need is </w:t>
+      </w:r>
+      <w:proofErr w:type="spellStart"/>
+      <w:r>
+        <w:rPr>
+          <w:rFonts w:ascii="Arial" w:hAnsi="Arial" w:cs="Arial"/>
+        </w:rPr>
+        <w:t>Php</w:t>
+      </w:r>
+      <w:proofErr w:type="spellEnd"/>
+      <w:r>
+        <w:rPr>
+          <w:rFonts w:ascii="Arial" w:hAnsi="Arial" w:cs="Arial"/>
+        </w:rPr>
+        <w:t xml:space="preserve"> 1,147,000.00 based on our Startup expenses spreadsheet.</w:t>
+      </w:r>
+    </w:p>
+    <w:p>
+      <w:pPr>
+        <w:ind w:firstLine="720"/>
+        <w:jc w:val="both"/>
+        <w:rPr>
+          <w:rFonts w:ascii="Arial" w:hAnsi="Arial" w:cs="Arial"/>
+        </w:rPr>
+      </w:pPr>
+    </w:p>
+    <w:p>
+      <w:pPr>
+        <w:jc w:val="both"/>
+        <w:rPr>
+          <w:rFonts w:ascii="Arial" w:hAnsi="Arial" w:cs="Arial"/>
+        </w:rPr>
+      </w:pPr>
+      <w:r>
+        <w:rPr>
+          <w:rFonts w:ascii="Arial" w:hAnsi="Arial" w:cs="Arial"/>
+        </w:rPr>
+        <w:tab/>
+        <w:t xml:space="preserve">The money that we will be spending for the said expenses will be coming from our own money and loan from the bank. Each four of us will be giving </w:t>
+      </w:r>
+      <w:proofErr w:type="spellStart"/>
+      <w:r>
+        <w:rPr>
+          <w:rFonts w:ascii="Arial" w:hAnsi="Arial" w:cs="Arial"/>
+        </w:rPr>
+        <w:t>Php</w:t>
+      </w:r>
+      <w:proofErr w:type="spellEnd"/>
+      <w:r>
+        <w:rPr>
+          <w:rFonts w:ascii="Arial" w:hAnsi="Arial" w:cs="Arial"/>
+        </w:rPr>
+        <w:t xml:space="preserve"> 150,000.00 which sums up to </w:t>
+      </w:r>
+      <w:proofErr w:type="spellStart"/>
+      <w:r>
+        <w:rPr>
+          <w:rFonts w:ascii="Arial" w:hAnsi="Arial" w:cs="Arial"/>
+        </w:rPr>
+        <w:t>Php</w:t>
+      </w:r>
+      <w:proofErr w:type="spellEnd"/>
+      <w:r>
+        <w:rPr>
+          <w:rFonts w:ascii="Arial" w:hAnsi="Arial" w:cs="Arial"/>
+        </w:rPr>
+        <w:t xml:space="preserve"> 600,000.00 and we will be applying for a loan worth </w:t>
+      </w:r>
+      <w:proofErr w:type="spellStart"/>
+      <w:r>
+        <w:rPr>
+          <w:rFonts w:ascii="Arial" w:hAnsi="Arial" w:cs="Arial"/>
+        </w:rPr>
+        <w:t>Php</w:t>
+      </w:r>
+      <w:proofErr w:type="spellEnd"/>
+      <w:r>
+        <w:rPr>
+          <w:rFonts w:ascii="Arial" w:hAnsi="Arial" w:cs="Arial"/>
+        </w:rPr>
+        <w:t xml:space="preserve"> 800,000.00 which gives us a total money on hand, </w:t>
+      </w:r>
+      <w:proofErr w:type="spellStart"/>
+      <w:r>
+        <w:rPr>
+          <w:rFonts w:ascii="Arial" w:hAnsi="Arial" w:cs="Arial"/>
+        </w:rPr>
+        <w:t>Php</w:t>
+      </w:r>
+      <w:proofErr w:type="spellEnd"/>
+      <w:r>
+        <w:rPr>
+          <w:rFonts w:ascii="Arial" w:hAnsi="Arial" w:cs="Arial"/>
+        </w:rPr>
+        <w:t xml:space="preserve"> 1,400,000.00. Since we’ll only be needing </w:t>
+      </w:r>
+      <w:proofErr w:type="spellStart"/>
+      <w:r>
+        <w:rPr>
+          <w:rFonts w:ascii="Arial" w:hAnsi="Arial" w:cs="Arial"/>
+        </w:rPr>
+        <w:t>Php</w:t>
+      </w:r>
+      <w:proofErr w:type="spellEnd"/>
+      <w:r>
+        <w:rPr>
+          <w:rFonts w:ascii="Arial" w:hAnsi="Arial" w:cs="Arial"/>
+        </w:rPr>
+        <w:t xml:space="preserve"> 1,147,000.00 the remaining money will be used for contingencies and other emergency needs of the business.</w:t>
+      </w:r>
+    </w:p>
+    <w:p>
+      <w:pPr>
+        <w:jc w:val="both"/>
+        <w:rPr>
+          <w:rFonts w:ascii="Arial" w:hAnsi="Arial" w:cs="Arial"/>
+        </w:rPr>
+      </w:pPr>
+    </w:p>
+    <w:p>
+      <w:pPr>
         <w:pStyle w:val="NormalWeb"/>
         <w:spacing w:before="120" w:after="120"/>
         <w:ind w:right="0"/>
@@ -14975,71 +15973,11 @@
           <w:rFonts w:ascii="Arial" w:hAnsi="Arial" w:cs="Arial"/>
         </w:rPr>
       </w:pPr>
-      <w:bookmarkStart w:id="24" w:name="_Toc504472919"/>
-      <w:bookmarkEnd w:id="21"/>
-      <w:bookmarkEnd w:id="22"/>
-      <w:r>
-        <w:rPr>
-          <w:rFonts w:ascii="Arial" w:hAnsi="Arial" w:cs="Arial"/>
-        </w:rPr>
-        <w:t>You will have many expenses before you even begin operating your business.  It is important to estimate these expenses accurately, and then to plan where you will get sufficient capital.  This is a research project, and the more thorough your research, the less chance you will leave out important expenses or underestimate them.</w:t>
-      </w:r>
-    </w:p>
-    <w:p>
-      <w:pPr>
-        <w:pStyle w:val="NormalWeb"/>
-        <w:spacing w:before="120" w:after="120"/>
-        <w:ind w:right="0"/>
-        <w:outlineLvl w:val="1"/>
-        <w:rPr>
-          <w:rFonts w:ascii="Arial" w:hAnsi="Arial" w:cs="Arial"/>
-        </w:rPr>
-      </w:pPr>
-      <w:r>
-        <w:rPr>
-          <w:rFonts w:ascii="Arial" w:hAnsi="Arial" w:cs="Arial"/>
-        </w:rPr>
-        <w:t>Even with the best of research, however, opening a new business has a way of costing more than you anticipate.  There are two ways to make allowances for surprise expenses.  The first is to add a little “padding” to each item in the budget.  The problem with that approach, however, is that it destroys the accuracy of your carefully wrought plan.  The second approach is to add a separate line item, which we call contingencies, to account for the unforeseeable.  This is the approach we recommend, and you will see a “Contingencies” line in our spreadsheet.</w:t>
-      </w:r>
-    </w:p>
-    <w:p>
-      <w:pPr>
-        <w:pStyle w:val="NormalWeb"/>
-        <w:spacing w:before="120" w:after="120"/>
-        <w:ind w:right="0"/>
-        <w:outlineLvl w:val="1"/>
-        <w:rPr>
-          <w:rFonts w:ascii="Arial" w:hAnsi="Arial" w:cs="Arial"/>
-        </w:rPr>
-      </w:pPr>
-      <w:r>
-        <w:rPr>
-          <w:rFonts w:ascii="Arial" w:hAnsi="Arial" w:cs="Arial"/>
-        </w:rPr>
-        <w:t>Talk to others who have started similar businesses to get a good idea of how much to allow for contingencies.  If you cannot get good information, we recommend a rule of thumb that contingencies should equal at least 20% of the total of all other startup expenses.</w:t>
-      </w:r>
-    </w:p>
-    <w:p>
-      <w:pPr>
-        <w:pStyle w:val="NormalWeb"/>
-        <w:spacing w:before="120" w:after="120"/>
-        <w:ind w:right="0"/>
-        <w:outlineLvl w:val="1"/>
-        <w:rPr>
-          <w:rFonts w:ascii="Arial" w:hAnsi="Arial" w:cs="Arial"/>
-        </w:rPr>
-      </w:pPr>
-      <w:r>
-        <w:rPr>
-          <w:rFonts w:ascii="Arial" w:hAnsi="Arial" w:cs="Arial"/>
-        </w:rPr>
-        <w:t>For this section, p</w:t>
-      </w:r>
-      <w:r>
-        <w:rPr>
-          <w:rFonts w:ascii="Arial" w:hAnsi="Arial" w:cs="Arial"/>
-        </w:rPr>
-        <w:t xml:space="preserve">lease refer to the </w:t>
+      <w:r>
+        <w:rPr>
+          <w:rFonts w:ascii="Arial" w:hAnsi="Arial" w:cs="Arial"/>
+        </w:rPr>
+        <w:t xml:space="preserve">Please refer to the </w:t>
       </w:r>
       <w:hyperlink r:id="rId8" w:history="1">
         <w:r>
@@ -15048,23 +15986,57 @@
             <w:i/>
             <w:iCs/>
           </w:rPr>
-          <w:t xml:space="preserve">Startup Expenses </w:t>
-        </w:r>
-        <w:r>
-          <w:rPr>
-            <w:rStyle w:val="Hyperlink"/>
-            <w:i/>
-            <w:iCs/>
-          </w:rPr>
-          <w:t>Spreadsheet</w:t>
+          <w:t>Startup</w:t>
         </w:r>
       </w:hyperlink>
       <w:r>
         <w:rPr>
-          <w:rFonts w:ascii="Arial" w:hAnsi="Arial" w:cs="Arial"/>
-        </w:rPr>
-        <w:t>.</w:t>
-      </w:r>
+          <w:rStyle w:val="Hyperlink"/>
+          <w:i/>
+          <w:iCs/>
+        </w:rPr>
+        <w:t xml:space="preserve"> expenses</w:t>
+      </w:r>
+      <w:r>
+        <w:rPr>
+          <w:rFonts w:ascii="Arial" w:hAnsi="Arial" w:cs="Arial"/>
+        </w:rPr>
+        <w:t xml:space="preserve"> Spreadsheet.</w:t>
+      </w:r>
+    </w:p>
+    <w:p>
+      <w:pPr>
+        <w:pStyle w:val="Heading1"/>
+      </w:pPr>
+      <w:bookmarkStart w:id="26" w:name="_GoBack"/>
+      <w:bookmarkEnd w:id="26"/>
+      <w:r>
+        <w:rPr>
+          <w:rFonts w:ascii="Arial" w:hAnsi="Arial" w:cs="Arial"/>
+          <w:b w:val="0"/>
+          <w:bCs w:val="0"/>
+          <w:kern w:val="0"/>
+          <w:sz w:val="24"/>
+          <w:szCs w:val="24"/>
+        </w:rPr>
+        <w:br w:type="page"/>
+      </w:r>
+      <w:bookmarkStart w:id="27" w:name="_Toc415245103"/>
+      <w:r>
+        <w:lastRenderedPageBreak/>
+        <w:t xml:space="preserve">Financial </w:t>
+      </w:r>
+      <w:r>
+        <w:t>P</w:t>
+      </w:r>
+      <w:r>
+        <w:t>lan</w:t>
+      </w:r>
+      <w:bookmarkStart w:id="28" w:name="_Toc504472920"/>
+      <w:bookmarkStart w:id="29" w:name="_Toc504556005"/>
+      <w:bookmarkEnd w:id="24"/>
+      <w:bookmarkEnd w:id="25"/>
+      <w:bookmarkEnd w:id="27"/>
     </w:p>
     <w:p>
       <w:pPr>
@@ -15080,54 +16052,6 @@
         <w:rPr>
           <w:rFonts w:ascii="Arial" w:hAnsi="Arial" w:cs="Arial"/>
         </w:rPr>
-        <w:t>E</w:t>
-      </w:r>
-      <w:r>
-        <w:rPr>
-          <w:rFonts w:ascii="Arial" w:hAnsi="Arial" w:cs="Arial"/>
-        </w:rPr>
-        <w:t>xplain your research and how you arrived at your forecasts of expenses.  Give sources, amounts, and terms of proposed loans.  Also explain in detail how much will be contributed by each investor and what percent ownership each will have.</w:t>
-      </w:r>
-    </w:p>
-    <w:p>
-      <w:pPr>
-        <w:pStyle w:val="Heading1"/>
-      </w:pPr>
-      <w:bookmarkStart w:id="25" w:name="_Toc504556004"/>
-      <w:r>
-        <w:br w:type="page"/>
-      </w:r>
-      <w:bookmarkStart w:id="26" w:name="_Toc415245103"/>
-      <w:r>
-        <w:lastRenderedPageBreak/>
-        <w:t xml:space="preserve">Financial </w:t>
-      </w:r>
-      <w:r>
-        <w:t>P</w:t>
-      </w:r>
-      <w:r>
-        <w:t>lan</w:t>
-      </w:r>
-      <w:bookmarkStart w:id="27" w:name="_Toc504472920"/>
-      <w:bookmarkStart w:id="28" w:name="_Toc504556005"/>
-      <w:bookmarkEnd w:id="24"/>
-      <w:bookmarkEnd w:id="25"/>
-      <w:bookmarkEnd w:id="26"/>
-    </w:p>
-    <w:p>
-      <w:pPr>
-        <w:pStyle w:val="NormalWeb"/>
-        <w:spacing w:before="120" w:after="120"/>
-        <w:ind w:right="0"/>
-        <w:outlineLvl w:val="1"/>
-        <w:rPr>
-          <w:rFonts w:ascii="Arial" w:hAnsi="Arial" w:cs="Arial"/>
-        </w:rPr>
-      </w:pPr>
-      <w:r>
-        <w:rPr>
-          <w:rFonts w:ascii="Arial" w:hAnsi="Arial" w:cs="Arial"/>
-        </w:rPr>
         <w:t>The following documents / spreadsheets are done for the estimation and further analysis of the plan for the business. Below are narrati</w:t>
       </w:r>
       <w:r>
@@ -15146,7 +16070,21 @@
         <w:rPr>
           <w:rFonts w:ascii="Arial" w:hAnsi="Arial" w:cs="Arial"/>
         </w:rPr>
-        <w:t xml:space="preserve"> plan. </w:t>
+        <w:t xml:space="preserve"> </w:t>
+      </w:r>
+      <w:proofErr w:type="gramStart"/>
+      <w:r>
+        <w:rPr>
+          <w:rFonts w:ascii="Arial" w:hAnsi="Arial" w:cs="Arial"/>
+        </w:rPr>
+        <w:t>plan.</w:t>
+      </w:r>
+      <w:proofErr w:type="gramEnd"/>
+      <w:r>
+        <w:rPr>
+          <w:rFonts w:ascii="Arial" w:hAnsi="Arial" w:cs="Arial"/>
+        </w:rPr>
+        <w:t xml:space="preserve"> </w:t>
       </w:r>
       <w:r>
         <w:rPr>
@@ -16347,8 +17285,8 @@
       <w:pPr>
         <w:pStyle w:val="Heading3"/>
       </w:pPr>
-      <w:bookmarkStart w:id="29" w:name="_Appendices"/>
-      <w:bookmarkEnd w:id="29"/>
+      <w:bookmarkStart w:id="30" w:name="_Appendices"/>
+      <w:bookmarkEnd w:id="30"/>
       <w:r>
         <w:br w:type="page"/>
       </w:r>
@@ -16356,8 +17294,8 @@
         <w:lastRenderedPageBreak/>
         <w:t>Appendices</w:t>
       </w:r>
-      <w:bookmarkEnd w:id="27"/>
       <w:bookmarkEnd w:id="28"/>
+      <w:bookmarkEnd w:id="29"/>
     </w:p>
     <w:p>
       <w:pPr>
@@ -17382,8 +18320,6 @@
         </w:rPr>
         <w:t xml:space="preserve"> </w:t>
       </w:r>
-      <w:bookmarkStart w:id="30" w:name="_GoBack"/>
-      <w:bookmarkEnd w:id="30"/>
     </w:p>
     <w:sectPr>
       <w:headerReference w:type="default" r:id="rId30"/>
@@ -17457,7 +18393,7 @@
       <w:rPr>
         <w:noProof/>
       </w:rPr>
-      <w:t>31</w:t>
+      <w:t>27</w:t>
     </w:r>
     <w:r>
       <w:fldChar w:fldCharType="end"/>
@@ -21065,6 +22001,7 @@
   <w:style w:type="character" w:default="1" w:styleId="DefaultParagraphFont">
     <w:name w:val="Default Paragraph Font"/>
     <w:uiPriority w:val="1"/>
+    <w:semiHidden/>
     <w:unhideWhenUsed/>
   </w:style>
   <w:style w:type="table" w:default="1" w:styleId="TableNormal">

</xml_diff>

<commit_message>
Updated Business Plan and Sales Forecast
</commit_message>
<xml_diff>
--- a/Business Plan Documents/YPS Business Plan.docx
+++ b/Business Plan Documents/YPS Business Plan.docx
@@ -11198,6 +11198,12 @@
         </w:rPr>
         <w:t>To summarize, using the rules defined in this section, the revenue in an app purchase that the developers will receive is only Php70.00, and for each in – app purchase, will be Php28.50.</w:t>
       </w:r>
+      <w:r>
+        <w:rPr>
+          <w:rFonts w:ascii="Arial" w:hAnsi="Arial" w:cs="Arial"/>
+        </w:rPr>
+        <w:t xml:space="preserve"> This 30% reduction has already been deducted in the Sales Forecast.</w:t>
+      </w:r>
     </w:p>
     <w:p>
       <w:pPr>
@@ -11287,7 +11293,103 @@
         <w:rPr>
           <w:rFonts w:ascii="Arial" w:hAnsi="Arial" w:cs="Arial"/>
         </w:rPr>
-        <w:t>For the first fiscal year (Jun – May 2015), we believe that there will at least be 3,600,000 downloads in total for that year (free version), and that there will be at least 465,000 upgrades within the said year. We also predict a Membership slot expectancy of 220 within the entire fiscal year (meaning, at least 220 online shops, local brands and clothing boutiques would be willing to partner with us)</w:t>
+        <w:t>For the first fiscal year (Jun</w:t>
+      </w:r>
+      <w:r>
+        <w:rPr>
+          <w:rFonts w:ascii="Arial" w:hAnsi="Arial" w:cs="Arial"/>
+        </w:rPr>
+        <w:t xml:space="preserve"> 2015</w:t>
+      </w:r>
+      <w:r>
+        <w:rPr>
+          <w:rFonts w:ascii="Arial" w:hAnsi="Arial" w:cs="Arial"/>
+        </w:rPr>
+        <w:t xml:space="preserve"> – May 201</w:t>
+      </w:r>
+      <w:r>
+        <w:rPr>
+          <w:rFonts w:ascii="Arial" w:hAnsi="Arial" w:cs="Arial"/>
+        </w:rPr>
+        <w:t>6</w:t>
+      </w:r>
+      <w:r>
+        <w:rPr>
+          <w:rFonts w:ascii="Arial" w:hAnsi="Arial" w:cs="Arial"/>
+        </w:rPr>
+        <w:t xml:space="preserve">), we believe that there will at least be </w:t>
+      </w:r>
+      <w:r>
+        <w:rPr>
+          <w:rFonts w:ascii="Arial" w:hAnsi="Arial" w:cs="Arial"/>
+        </w:rPr>
+        <w:t>750,000</w:t>
+      </w:r>
+      <w:r>
+        <w:rPr>
+          <w:rFonts w:ascii="Arial" w:hAnsi="Arial" w:cs="Arial"/>
+        </w:rPr>
+        <w:t xml:space="preserve"> downloads in total for that year (free version), and that there will be at least </w:t>
+      </w:r>
+      <w:r>
+        <w:rPr>
+          <w:rFonts w:ascii="Arial" w:hAnsi="Arial" w:cs="Arial"/>
+        </w:rPr>
+        <w:t>102</w:t>
+      </w:r>
+      <w:r>
+        <w:rPr>
+          <w:rFonts w:ascii="Arial" w:hAnsi="Arial" w:cs="Arial"/>
+        </w:rPr>
+        <w:t>,</w:t>
+      </w:r>
+      <w:r>
+        <w:rPr>
+          <w:rFonts w:ascii="Arial" w:hAnsi="Arial" w:cs="Arial"/>
+        </w:rPr>
+        <w:t>5</w:t>
+      </w:r>
+      <w:r>
+        <w:rPr>
+          <w:rFonts w:ascii="Arial" w:hAnsi="Arial" w:cs="Arial"/>
+        </w:rPr>
+        <w:t xml:space="preserve">00 upgrades within the said year. We also predict a Membership slot expectancy of </w:t>
+      </w:r>
+      <w:r>
+        <w:rPr>
+          <w:rFonts w:ascii="Arial" w:hAnsi="Arial" w:cs="Arial"/>
+        </w:rPr>
+        <w:t>148</w:t>
+      </w:r>
+      <w:r>
+        <w:rPr>
+          <w:rFonts w:ascii="Arial" w:hAnsi="Arial" w:cs="Arial"/>
+        </w:rPr>
+        <w:t xml:space="preserve"> within the entire fiscal year (meaning, </w:t>
+      </w:r>
+      <w:r>
+        <w:rPr>
+          <w:rFonts w:ascii="Arial" w:hAnsi="Arial" w:cs="Arial"/>
+        </w:rPr>
+        <w:t xml:space="preserve">a guarded assumption of </w:t>
+      </w:r>
+      <w:r>
+        <w:rPr>
+          <w:rFonts w:ascii="Arial" w:hAnsi="Arial" w:cs="Arial"/>
+        </w:rPr>
+        <w:t xml:space="preserve">at least </w:t>
+      </w:r>
+      <w:r>
+        <w:rPr>
+          <w:rFonts w:ascii="Arial" w:hAnsi="Arial" w:cs="Arial"/>
+        </w:rPr>
+        <w:t>148</w:t>
+      </w:r>
+      <w:r>
+        <w:rPr>
+          <w:rFonts w:ascii="Arial" w:hAnsi="Arial" w:cs="Arial"/>
+        </w:rPr>
+        <w:t xml:space="preserve"> online shops, local brands and clothing boutiques would be willing to partner with us)</w:t>
       </w:r>
     </w:p>
     <w:p>
@@ -11375,25 +11477,25 @@
     <w:tbl>
       <w:tblPr>
         <w:tblStyle w:val="GridTable4-Accent6"/>
-        <w:tblW w:w="5916" w:type="dxa"/>
-        <w:tblInd w:w="1712" w:type="dxa"/>
+        <w:tblW w:w="7380" w:type="dxa"/>
+        <w:tblInd w:w="895" w:type="dxa"/>
         <w:tblLook w:val="04A0" w:firstRow="1" w:lastRow="0" w:firstColumn="1" w:lastColumn="0" w:noHBand="0" w:noVBand="1"/>
       </w:tblPr>
       <w:tblGrid>
-        <w:gridCol w:w="1153"/>
-        <w:gridCol w:w="2318"/>
-        <w:gridCol w:w="2445"/>
+        <w:gridCol w:w="1368"/>
+        <w:gridCol w:w="2753"/>
+        <w:gridCol w:w="3259"/>
       </w:tblGrid>
       <w:tr>
         <w:trPr>
           <w:cnfStyle w:val="100000000000" w:firstRow="1" w:lastRow="0" w:firstColumn="0" w:lastColumn="0" w:oddVBand="0" w:evenVBand="0" w:oddHBand="0" w:evenHBand="0" w:firstRowFirstColumn="0" w:firstRowLastColumn="0" w:lastRowFirstColumn="0" w:lastRowLastColumn="0"/>
-          <w:divId w:val="89129056"/>
-          <w:trHeight w:val="255"/>
+          <w:divId w:val="1318803552"/>
+          <w:trHeight w:val="177"/>
         </w:trPr>
         <w:tc>
           <w:tcPr>
             <w:cnfStyle w:val="001000000000" w:firstRow="0" w:lastRow="0" w:firstColumn="1" w:lastColumn="0" w:oddVBand="0" w:evenVBand="0" w:oddHBand="0" w:evenHBand="0" w:firstRowFirstColumn="0" w:firstRowLastColumn="0" w:lastRowFirstColumn="0" w:lastRowLastColumn="0"/>
-            <w:tcW w:w="5916" w:type="dxa"/>
+            <w:tcW w:w="7380" w:type="dxa"/>
             <w:gridSpan w:val="3"/>
             <w:noWrap/>
             <w:hideMark/>
@@ -11438,13 +11540,13 @@
       <w:tr>
         <w:trPr>
           <w:cnfStyle w:val="000000100000" w:firstRow="0" w:lastRow="0" w:firstColumn="0" w:lastColumn="0" w:oddVBand="0" w:evenVBand="0" w:oddHBand="1" w:evenHBand="0" w:firstRowFirstColumn="0" w:firstRowLastColumn="0" w:lastRowFirstColumn="0" w:lastRowLastColumn="0"/>
-          <w:divId w:val="89129056"/>
-          <w:trHeight w:val="255"/>
+          <w:divId w:val="1318803552"/>
+          <w:trHeight w:val="177"/>
         </w:trPr>
         <w:tc>
           <w:tcPr>
             <w:cnfStyle w:val="001000000000" w:firstRow="0" w:lastRow="0" w:firstColumn="1" w:lastColumn="0" w:oddVBand="0" w:evenVBand="0" w:oddHBand="0" w:evenHBand="0" w:firstRowFirstColumn="0" w:firstRowLastColumn="0" w:lastRowFirstColumn="0" w:lastRowLastColumn="0"/>
-            <w:tcW w:w="3471" w:type="dxa"/>
+            <w:tcW w:w="4121" w:type="dxa"/>
             <w:gridSpan w:val="2"/>
             <w:noWrap/>
             <w:hideMark/>
@@ -11471,7 +11573,7 @@
         </w:tc>
         <w:tc>
           <w:tcPr>
-            <w:tcW w:w="2445" w:type="dxa"/>
+            <w:tcW w:w="3259" w:type="dxa"/>
             <w:noWrap/>
             <w:hideMark/>
           </w:tcPr>
@@ -11499,13 +11601,13 @@
       </w:tr>
       <w:tr>
         <w:trPr>
-          <w:divId w:val="89129056"/>
-          <w:trHeight w:val="255"/>
+          <w:divId w:val="1318803552"/>
+          <w:trHeight w:val="177"/>
         </w:trPr>
         <w:tc>
           <w:tcPr>
             <w:cnfStyle w:val="001000000000" w:firstRow="0" w:lastRow="0" w:firstColumn="1" w:lastColumn="0" w:oddVBand="0" w:evenVBand="0" w:oddHBand="0" w:evenHBand="0" w:firstRowFirstColumn="0" w:firstRowLastColumn="0" w:lastRowFirstColumn="0" w:lastRowLastColumn="0"/>
-            <w:tcW w:w="1153" w:type="dxa"/>
+            <w:tcW w:w="1368" w:type="dxa"/>
             <w:noWrap/>
             <w:hideMark/>
           </w:tcPr>
@@ -11520,11 +11622,19 @@
                 <w:sz w:val="22"/>
               </w:rPr>
             </w:pPr>
-          </w:p>
-        </w:tc>
-        <w:tc>
-          <w:tcPr>
-            <w:tcW w:w="2318" w:type="dxa"/>
+            <w:r>
+              <w:rPr>
+                <w:rFonts w:ascii="Arial" w:hAnsi="Arial" w:cs="Arial"/>
+                <w:sz w:val="22"/>
+              </w:rPr>
+              <w:lastRenderedPageBreak/>
+              <w:t>YEAR</w:t>
+            </w:r>
+          </w:p>
+        </w:tc>
+        <w:tc>
+          <w:tcPr>
+            <w:tcW w:w="2753" w:type="dxa"/>
             <w:noWrap/>
             <w:hideMark/>
           </w:tcPr>
@@ -11540,11 +11650,18 @@
                 <w:sz w:val="22"/>
               </w:rPr>
             </w:pPr>
-          </w:p>
-        </w:tc>
-        <w:tc>
-          <w:tcPr>
-            <w:tcW w:w="2445" w:type="dxa"/>
+            <w:r>
+              <w:rPr>
+                <w:rFonts w:ascii="Arial" w:hAnsi="Arial" w:cs="Arial"/>
+                <w:sz w:val="22"/>
+              </w:rPr>
+              <w:t>% + (Increase)</w:t>
+            </w:r>
+          </w:p>
+        </w:tc>
+        <w:tc>
+          <w:tcPr>
+            <w:tcW w:w="3259" w:type="dxa"/>
             <w:noWrap/>
             <w:hideMark/>
           </w:tcPr>
@@ -11560,19 +11677,26 @@
                 <w:sz w:val="22"/>
               </w:rPr>
             </w:pPr>
+            <w:r>
+              <w:rPr>
+                <w:rFonts w:ascii="Arial" w:hAnsi="Arial" w:cs="Arial"/>
+                <w:sz w:val="22"/>
+              </w:rPr>
+              <w:t># of Downloads</w:t>
+            </w:r>
           </w:p>
         </w:tc>
       </w:tr>
       <w:tr>
         <w:trPr>
           <w:cnfStyle w:val="000000100000" w:firstRow="0" w:lastRow="0" w:firstColumn="0" w:lastColumn="0" w:oddVBand="0" w:evenVBand="0" w:oddHBand="1" w:evenHBand="0" w:firstRowFirstColumn="0" w:firstRowLastColumn="0" w:lastRowFirstColumn="0" w:lastRowLastColumn="0"/>
-          <w:divId w:val="89129056"/>
-          <w:trHeight w:val="255"/>
+          <w:divId w:val="1318803552"/>
+          <w:trHeight w:val="177"/>
         </w:trPr>
         <w:tc>
           <w:tcPr>
             <w:cnfStyle w:val="001000000000" w:firstRow="0" w:lastRow="0" w:firstColumn="1" w:lastColumn="0" w:oddVBand="0" w:evenVBand="0" w:oddHBand="0" w:evenHBand="0" w:firstRowFirstColumn="0" w:firstRowLastColumn="0" w:lastRowFirstColumn="0" w:lastRowLastColumn="0"/>
-            <w:tcW w:w="1153" w:type="dxa"/>
+            <w:tcW w:w="1368" w:type="dxa"/>
             <w:noWrap/>
             <w:hideMark/>
           </w:tcPr>
@@ -11592,13 +11716,13 @@
                 <w:rFonts w:ascii="Arial" w:hAnsi="Arial" w:cs="Arial"/>
                 <w:sz w:val="22"/>
               </w:rPr>
-              <w:t>YEAR</w:t>
-            </w:r>
-          </w:p>
-        </w:tc>
-        <w:tc>
-          <w:tcPr>
-            <w:tcW w:w="2318" w:type="dxa"/>
+              <w:t>0</w:t>
+            </w:r>
+          </w:p>
+        </w:tc>
+        <w:tc>
+          <w:tcPr>
+            <w:tcW w:w="2753" w:type="dxa"/>
             <w:noWrap/>
             <w:hideMark/>
           </w:tcPr>
@@ -11619,13 +11743,13 @@
                 <w:rFonts w:ascii="Arial" w:hAnsi="Arial" w:cs="Arial"/>
                 <w:sz w:val="22"/>
               </w:rPr>
-              <w:t>% + (Increase)</w:t>
-            </w:r>
-          </w:p>
-        </w:tc>
-        <w:tc>
-          <w:tcPr>
-            <w:tcW w:w="2445" w:type="dxa"/>
+              <w:t>0.02</w:t>
+            </w:r>
+          </w:p>
+        </w:tc>
+        <w:tc>
+          <w:tcPr>
+            <w:tcW w:w="3259" w:type="dxa"/>
             <w:noWrap/>
             <w:hideMark/>
           </w:tcPr>
@@ -11646,20 +11770,20 @@
                 <w:rFonts w:ascii="Arial" w:hAnsi="Arial" w:cs="Arial"/>
                 <w:sz w:val="22"/>
               </w:rPr>
-              <w:t># of Downloads</w:t>
+              <w:t>100000</w:t>
             </w:r>
           </w:p>
         </w:tc>
       </w:tr>
       <w:tr>
         <w:trPr>
-          <w:divId w:val="89129056"/>
-          <w:trHeight w:val="255"/>
+          <w:divId w:val="1318803552"/>
+          <w:trHeight w:val="177"/>
         </w:trPr>
         <w:tc>
           <w:tcPr>
             <w:cnfStyle w:val="001000000000" w:firstRow="0" w:lastRow="0" w:firstColumn="1" w:lastColumn="0" w:oddVBand="0" w:evenVBand="0" w:oddHBand="0" w:evenHBand="0" w:firstRowFirstColumn="0" w:firstRowLastColumn="0" w:lastRowFirstColumn="0" w:lastRowLastColumn="0"/>
-            <w:tcW w:w="1153" w:type="dxa"/>
+            <w:tcW w:w="1368" w:type="dxa"/>
             <w:noWrap/>
             <w:hideMark/>
           </w:tcPr>
@@ -11679,13 +11803,13 @@
                 <w:rFonts w:ascii="Arial" w:hAnsi="Arial" w:cs="Arial"/>
                 <w:sz w:val="22"/>
               </w:rPr>
-              <w:t>0</w:t>
-            </w:r>
-          </w:p>
-        </w:tc>
-        <w:tc>
-          <w:tcPr>
-            <w:tcW w:w="2318" w:type="dxa"/>
+              <w:t>0.5</w:t>
+            </w:r>
+          </w:p>
+        </w:tc>
+        <w:tc>
+          <w:tcPr>
+            <w:tcW w:w="2753" w:type="dxa"/>
             <w:noWrap/>
             <w:hideMark/>
           </w:tcPr>
@@ -11706,13 +11830,13 @@
                 <w:rFonts w:ascii="Arial" w:hAnsi="Arial" w:cs="Arial"/>
                 <w:sz w:val="22"/>
               </w:rPr>
-              <w:t>0.02</w:t>
-            </w:r>
-          </w:p>
-        </w:tc>
-        <w:tc>
-          <w:tcPr>
-            <w:tcW w:w="2445" w:type="dxa"/>
+              <w:t>0.05</w:t>
+            </w:r>
+          </w:p>
+        </w:tc>
+        <w:tc>
+          <w:tcPr>
+            <w:tcW w:w="3259" w:type="dxa"/>
             <w:noWrap/>
             <w:hideMark/>
           </w:tcPr>
@@ -11733,7 +11857,7 @@
                 <w:rFonts w:ascii="Arial" w:hAnsi="Arial" w:cs="Arial"/>
                 <w:sz w:val="22"/>
               </w:rPr>
-              <w:t>100000</w:t>
+              <w:t>250000</w:t>
             </w:r>
           </w:p>
         </w:tc>
@@ -11741,13 +11865,13 @@
       <w:tr>
         <w:trPr>
           <w:cnfStyle w:val="000000100000" w:firstRow="0" w:lastRow="0" w:firstColumn="0" w:lastColumn="0" w:oddVBand="0" w:evenVBand="0" w:oddHBand="1" w:evenHBand="0" w:firstRowFirstColumn="0" w:firstRowLastColumn="0" w:lastRowFirstColumn="0" w:lastRowLastColumn="0"/>
-          <w:divId w:val="89129056"/>
-          <w:trHeight w:val="255"/>
+          <w:divId w:val="1318803552"/>
+          <w:trHeight w:val="177"/>
         </w:trPr>
         <w:tc>
           <w:tcPr>
             <w:cnfStyle w:val="001000000000" w:firstRow="0" w:lastRow="0" w:firstColumn="1" w:lastColumn="0" w:oddVBand="0" w:evenVBand="0" w:oddHBand="0" w:evenHBand="0" w:firstRowFirstColumn="0" w:firstRowLastColumn="0" w:lastRowFirstColumn="0" w:lastRowLastColumn="0"/>
-            <w:tcW w:w="1153" w:type="dxa"/>
+            <w:tcW w:w="1368" w:type="dxa"/>
             <w:noWrap/>
             <w:hideMark/>
           </w:tcPr>
@@ -11767,13 +11891,13 @@
                 <w:rFonts w:ascii="Arial" w:hAnsi="Arial" w:cs="Arial"/>
                 <w:sz w:val="22"/>
               </w:rPr>
-              <w:t>0.5</w:t>
-            </w:r>
-          </w:p>
-        </w:tc>
-        <w:tc>
-          <w:tcPr>
-            <w:tcW w:w="2318" w:type="dxa"/>
+              <w:t>1</w:t>
+            </w:r>
+          </w:p>
+        </w:tc>
+        <w:tc>
+          <w:tcPr>
+            <w:tcW w:w="2753" w:type="dxa"/>
             <w:noWrap/>
             <w:hideMark/>
           </w:tcPr>
@@ -11794,13 +11918,13 @@
                 <w:rFonts w:ascii="Arial" w:hAnsi="Arial" w:cs="Arial"/>
                 <w:sz w:val="22"/>
               </w:rPr>
-              <w:t>0.05</w:t>
-            </w:r>
-          </w:p>
-        </w:tc>
-        <w:tc>
-          <w:tcPr>
-            <w:tcW w:w="2445" w:type="dxa"/>
+              <w:t>0.08</w:t>
+            </w:r>
+          </w:p>
+        </w:tc>
+        <w:tc>
+          <w:tcPr>
+            <w:tcW w:w="3259" w:type="dxa"/>
             <w:noWrap/>
             <w:hideMark/>
           </w:tcPr>
@@ -11821,20 +11945,20 @@
                 <w:rFonts w:ascii="Arial" w:hAnsi="Arial" w:cs="Arial"/>
                 <w:sz w:val="22"/>
               </w:rPr>
-              <w:t>250000</w:t>
+              <w:t>400000</w:t>
             </w:r>
           </w:p>
         </w:tc>
       </w:tr>
       <w:tr>
         <w:trPr>
-          <w:divId w:val="89129056"/>
-          <w:trHeight w:val="255"/>
+          <w:divId w:val="1318803552"/>
+          <w:trHeight w:val="177"/>
         </w:trPr>
         <w:tc>
           <w:tcPr>
             <w:cnfStyle w:val="001000000000" w:firstRow="0" w:lastRow="0" w:firstColumn="1" w:lastColumn="0" w:oddVBand="0" w:evenVBand="0" w:oddHBand="0" w:evenHBand="0" w:firstRowFirstColumn="0" w:firstRowLastColumn="0" w:lastRowFirstColumn="0" w:lastRowLastColumn="0"/>
-            <w:tcW w:w="1153" w:type="dxa"/>
+            <w:tcW w:w="1368" w:type="dxa"/>
             <w:noWrap/>
             <w:hideMark/>
           </w:tcPr>
@@ -11854,13 +11978,13 @@
                 <w:rFonts w:ascii="Arial" w:hAnsi="Arial" w:cs="Arial"/>
                 <w:sz w:val="22"/>
               </w:rPr>
-              <w:t>1</w:t>
-            </w:r>
-          </w:p>
-        </w:tc>
-        <w:tc>
-          <w:tcPr>
-            <w:tcW w:w="2318" w:type="dxa"/>
+              <w:t>1.5</w:t>
+            </w:r>
+          </w:p>
+        </w:tc>
+        <w:tc>
+          <w:tcPr>
+            <w:tcW w:w="2753" w:type="dxa"/>
             <w:noWrap/>
             <w:hideMark/>
           </w:tcPr>
@@ -11881,13 +12005,13 @@
                 <w:rFonts w:ascii="Arial" w:hAnsi="Arial" w:cs="Arial"/>
                 <w:sz w:val="22"/>
               </w:rPr>
-              <w:t>0.08</w:t>
-            </w:r>
-          </w:p>
-        </w:tc>
-        <w:tc>
-          <w:tcPr>
-            <w:tcW w:w="2445" w:type="dxa"/>
+              <w:t>0.1</w:t>
+            </w:r>
+          </w:p>
+        </w:tc>
+        <w:tc>
+          <w:tcPr>
+            <w:tcW w:w="3259" w:type="dxa"/>
             <w:noWrap/>
             <w:hideMark/>
           </w:tcPr>
@@ -11908,7 +12032,7 @@
                 <w:rFonts w:ascii="Arial" w:hAnsi="Arial" w:cs="Arial"/>
                 <w:sz w:val="22"/>
               </w:rPr>
-              <w:t>400000</w:t>
+              <w:t>500000</w:t>
             </w:r>
           </w:p>
         </w:tc>
@@ -11916,13 +12040,13 @@
       <w:tr>
         <w:trPr>
           <w:cnfStyle w:val="000000100000" w:firstRow="0" w:lastRow="0" w:firstColumn="0" w:lastColumn="0" w:oddVBand="0" w:evenVBand="0" w:oddHBand="1" w:evenHBand="0" w:firstRowFirstColumn="0" w:firstRowLastColumn="0" w:lastRowFirstColumn="0" w:lastRowLastColumn="0"/>
-          <w:divId w:val="89129056"/>
-          <w:trHeight w:val="255"/>
+          <w:divId w:val="1318803552"/>
+          <w:trHeight w:val="177"/>
         </w:trPr>
         <w:tc>
           <w:tcPr>
             <w:cnfStyle w:val="001000000000" w:firstRow="0" w:lastRow="0" w:firstColumn="1" w:lastColumn="0" w:oddVBand="0" w:evenVBand="0" w:oddHBand="0" w:evenHBand="0" w:firstRowFirstColumn="0" w:firstRowLastColumn="0" w:lastRowFirstColumn="0" w:lastRowLastColumn="0"/>
-            <w:tcW w:w="1153" w:type="dxa"/>
+            <w:tcW w:w="1368" w:type="dxa"/>
             <w:noWrap/>
             <w:hideMark/>
           </w:tcPr>
@@ -11942,13 +12066,13 @@
                 <w:rFonts w:ascii="Arial" w:hAnsi="Arial" w:cs="Arial"/>
                 <w:sz w:val="22"/>
               </w:rPr>
-              <w:t>1.5</w:t>
-            </w:r>
-          </w:p>
-        </w:tc>
-        <w:tc>
-          <w:tcPr>
-            <w:tcW w:w="2318" w:type="dxa"/>
+              <w:t>2</w:t>
+            </w:r>
+          </w:p>
+        </w:tc>
+        <w:tc>
+          <w:tcPr>
+            <w:tcW w:w="2753" w:type="dxa"/>
             <w:noWrap/>
             <w:hideMark/>
           </w:tcPr>
@@ -11969,13 +12093,13 @@
                 <w:rFonts w:ascii="Arial" w:hAnsi="Arial" w:cs="Arial"/>
                 <w:sz w:val="22"/>
               </w:rPr>
-              <w:t>0.1</w:t>
-            </w:r>
-          </w:p>
-        </w:tc>
-        <w:tc>
-          <w:tcPr>
-            <w:tcW w:w="2445" w:type="dxa"/>
+              <w:t>0.12</w:t>
+            </w:r>
+          </w:p>
+        </w:tc>
+        <w:tc>
+          <w:tcPr>
+            <w:tcW w:w="3259" w:type="dxa"/>
             <w:noWrap/>
             <w:hideMark/>
           </w:tcPr>
@@ -11996,20 +12120,20 @@
                 <w:rFonts w:ascii="Arial" w:hAnsi="Arial" w:cs="Arial"/>
                 <w:sz w:val="22"/>
               </w:rPr>
-              <w:t>500000</w:t>
+              <w:t>600000</w:t>
             </w:r>
           </w:p>
         </w:tc>
       </w:tr>
       <w:tr>
         <w:trPr>
-          <w:divId w:val="89129056"/>
-          <w:trHeight w:val="255"/>
+          <w:divId w:val="1318803552"/>
+          <w:trHeight w:val="177"/>
         </w:trPr>
         <w:tc>
           <w:tcPr>
             <w:cnfStyle w:val="001000000000" w:firstRow="0" w:lastRow="0" w:firstColumn="1" w:lastColumn="0" w:oddVBand="0" w:evenVBand="0" w:oddHBand="0" w:evenHBand="0" w:firstRowFirstColumn="0" w:firstRowLastColumn="0" w:lastRowFirstColumn="0" w:lastRowLastColumn="0"/>
-            <w:tcW w:w="1153" w:type="dxa"/>
+            <w:tcW w:w="1368" w:type="dxa"/>
             <w:noWrap/>
             <w:hideMark/>
           </w:tcPr>
@@ -12029,13 +12153,13 @@
                 <w:rFonts w:ascii="Arial" w:hAnsi="Arial" w:cs="Arial"/>
                 <w:sz w:val="22"/>
               </w:rPr>
-              <w:t>2</w:t>
-            </w:r>
-          </w:p>
-        </w:tc>
-        <w:tc>
-          <w:tcPr>
-            <w:tcW w:w="2318" w:type="dxa"/>
+              <w:t>2.5</w:t>
+            </w:r>
+          </w:p>
+        </w:tc>
+        <w:tc>
+          <w:tcPr>
+            <w:tcW w:w="2753" w:type="dxa"/>
             <w:noWrap/>
             <w:hideMark/>
           </w:tcPr>
@@ -12056,13 +12180,13 @@
                 <w:rFonts w:ascii="Arial" w:hAnsi="Arial" w:cs="Arial"/>
                 <w:sz w:val="22"/>
               </w:rPr>
-              <w:t>0.12</w:t>
-            </w:r>
-          </w:p>
-        </w:tc>
-        <w:tc>
-          <w:tcPr>
-            <w:tcW w:w="2445" w:type="dxa"/>
+              <w:t>0.18</w:t>
+            </w:r>
+          </w:p>
+        </w:tc>
+        <w:tc>
+          <w:tcPr>
+            <w:tcW w:w="3259" w:type="dxa"/>
             <w:noWrap/>
             <w:hideMark/>
           </w:tcPr>
@@ -12083,7 +12207,7 @@
                 <w:rFonts w:ascii="Arial" w:hAnsi="Arial" w:cs="Arial"/>
                 <w:sz w:val="22"/>
               </w:rPr>
-              <w:t>600000</w:t>
+              <w:t>900000</w:t>
             </w:r>
           </w:p>
         </w:tc>
@@ -12091,13 +12215,13 @@
       <w:tr>
         <w:trPr>
           <w:cnfStyle w:val="000000100000" w:firstRow="0" w:lastRow="0" w:firstColumn="0" w:lastColumn="0" w:oddVBand="0" w:evenVBand="0" w:oddHBand="1" w:evenHBand="0" w:firstRowFirstColumn="0" w:firstRowLastColumn="0" w:lastRowFirstColumn="0" w:lastRowLastColumn="0"/>
-          <w:divId w:val="89129056"/>
-          <w:trHeight w:val="255"/>
+          <w:divId w:val="1318803552"/>
+          <w:trHeight w:val="177"/>
         </w:trPr>
         <w:tc>
           <w:tcPr>
             <w:cnfStyle w:val="001000000000" w:firstRow="0" w:lastRow="0" w:firstColumn="1" w:lastColumn="0" w:oddVBand="0" w:evenVBand="0" w:oddHBand="0" w:evenHBand="0" w:firstRowFirstColumn="0" w:firstRowLastColumn="0" w:lastRowFirstColumn="0" w:lastRowLastColumn="0"/>
-            <w:tcW w:w="1153" w:type="dxa"/>
+            <w:tcW w:w="1368" w:type="dxa"/>
             <w:noWrap/>
             <w:hideMark/>
           </w:tcPr>
@@ -12117,13 +12241,13 @@
                 <w:rFonts w:ascii="Arial" w:hAnsi="Arial" w:cs="Arial"/>
                 <w:sz w:val="22"/>
               </w:rPr>
-              <w:t>2.5</w:t>
-            </w:r>
-          </w:p>
-        </w:tc>
-        <w:tc>
-          <w:tcPr>
-            <w:tcW w:w="2318" w:type="dxa"/>
+              <w:t>3</w:t>
+            </w:r>
+          </w:p>
+        </w:tc>
+        <w:tc>
+          <w:tcPr>
+            <w:tcW w:w="2753" w:type="dxa"/>
             <w:noWrap/>
             <w:hideMark/>
           </w:tcPr>
@@ -12144,13 +12268,13 @@
                 <w:rFonts w:ascii="Arial" w:hAnsi="Arial" w:cs="Arial"/>
                 <w:sz w:val="22"/>
               </w:rPr>
-              <w:t>0.18</w:t>
-            </w:r>
-          </w:p>
-        </w:tc>
-        <w:tc>
-          <w:tcPr>
-            <w:tcW w:w="2445" w:type="dxa"/>
+              <w:t>0.2</w:t>
+            </w:r>
+          </w:p>
+        </w:tc>
+        <w:tc>
+          <w:tcPr>
+            <w:tcW w:w="3259" w:type="dxa"/>
             <w:noWrap/>
             <w:hideMark/>
           </w:tcPr>
@@ -12171,20 +12295,20 @@
                 <w:rFonts w:ascii="Arial" w:hAnsi="Arial" w:cs="Arial"/>
                 <w:sz w:val="22"/>
               </w:rPr>
-              <w:t>900000</w:t>
+              <w:t>1000000</w:t>
             </w:r>
           </w:p>
         </w:tc>
       </w:tr>
       <w:tr>
         <w:trPr>
-          <w:divId w:val="89129056"/>
-          <w:trHeight w:val="255"/>
+          <w:divId w:val="1318803552"/>
+          <w:trHeight w:val="177"/>
         </w:trPr>
         <w:tc>
           <w:tcPr>
             <w:cnfStyle w:val="001000000000" w:firstRow="0" w:lastRow="0" w:firstColumn="1" w:lastColumn="0" w:oddVBand="0" w:evenVBand="0" w:oddHBand="0" w:evenHBand="0" w:firstRowFirstColumn="0" w:firstRowLastColumn="0" w:lastRowFirstColumn="0" w:lastRowLastColumn="0"/>
-            <w:tcW w:w="1153" w:type="dxa"/>
+            <w:tcW w:w="1368" w:type="dxa"/>
             <w:noWrap/>
             <w:hideMark/>
           </w:tcPr>
@@ -12204,13 +12328,13 @@
                 <w:rFonts w:ascii="Arial" w:hAnsi="Arial" w:cs="Arial"/>
                 <w:sz w:val="22"/>
               </w:rPr>
-              <w:t>3</w:t>
-            </w:r>
-          </w:p>
-        </w:tc>
-        <w:tc>
-          <w:tcPr>
-            <w:tcW w:w="2318" w:type="dxa"/>
+              <w:t>3.5</w:t>
+            </w:r>
+          </w:p>
+        </w:tc>
+        <w:tc>
+          <w:tcPr>
+            <w:tcW w:w="2753" w:type="dxa"/>
             <w:noWrap/>
             <w:hideMark/>
           </w:tcPr>
@@ -12231,13 +12355,13 @@
                 <w:rFonts w:ascii="Arial" w:hAnsi="Arial" w:cs="Arial"/>
                 <w:sz w:val="22"/>
               </w:rPr>
-              <w:t>0.2</w:t>
-            </w:r>
-          </w:p>
-        </w:tc>
-        <w:tc>
-          <w:tcPr>
-            <w:tcW w:w="2445" w:type="dxa"/>
+              <w:t>0.25</w:t>
+            </w:r>
+          </w:p>
+        </w:tc>
+        <w:tc>
+          <w:tcPr>
+            <w:tcW w:w="3259" w:type="dxa"/>
             <w:noWrap/>
             <w:hideMark/>
           </w:tcPr>
@@ -12258,7 +12382,7 @@
                 <w:rFonts w:ascii="Arial" w:hAnsi="Arial" w:cs="Arial"/>
                 <w:sz w:val="22"/>
               </w:rPr>
-              <w:t>1000000</w:t>
+              <w:t>1250000</w:t>
             </w:r>
           </w:p>
         </w:tc>
@@ -12266,13 +12390,13 @@
       <w:tr>
         <w:trPr>
           <w:cnfStyle w:val="000000100000" w:firstRow="0" w:lastRow="0" w:firstColumn="0" w:lastColumn="0" w:oddVBand="0" w:evenVBand="0" w:oddHBand="1" w:evenHBand="0" w:firstRowFirstColumn="0" w:firstRowLastColumn="0" w:lastRowFirstColumn="0" w:lastRowLastColumn="0"/>
-          <w:divId w:val="89129056"/>
-          <w:trHeight w:val="255"/>
+          <w:divId w:val="1318803552"/>
+          <w:trHeight w:val="177"/>
         </w:trPr>
         <w:tc>
           <w:tcPr>
             <w:cnfStyle w:val="001000000000" w:firstRow="0" w:lastRow="0" w:firstColumn="1" w:lastColumn="0" w:oddVBand="0" w:evenVBand="0" w:oddHBand="0" w:evenHBand="0" w:firstRowFirstColumn="0" w:firstRowLastColumn="0" w:lastRowFirstColumn="0" w:lastRowLastColumn="0"/>
-            <w:tcW w:w="1153" w:type="dxa"/>
+            <w:tcW w:w="1368" w:type="dxa"/>
             <w:noWrap/>
             <w:hideMark/>
           </w:tcPr>
@@ -12292,13 +12416,13 @@
                 <w:rFonts w:ascii="Arial" w:hAnsi="Arial" w:cs="Arial"/>
                 <w:sz w:val="22"/>
               </w:rPr>
-              <w:t>3.5</w:t>
-            </w:r>
-          </w:p>
-        </w:tc>
-        <w:tc>
-          <w:tcPr>
-            <w:tcW w:w="2318" w:type="dxa"/>
+              <w:t>4</w:t>
+            </w:r>
+          </w:p>
+        </w:tc>
+        <w:tc>
+          <w:tcPr>
+            <w:tcW w:w="2753" w:type="dxa"/>
             <w:noWrap/>
             <w:hideMark/>
           </w:tcPr>
@@ -12319,13 +12443,20 @@
                 <w:rFonts w:ascii="Arial" w:hAnsi="Arial" w:cs="Arial"/>
                 <w:sz w:val="22"/>
               </w:rPr>
-              <w:t>0.25</w:t>
-            </w:r>
-          </w:p>
-        </w:tc>
-        <w:tc>
-          <w:tcPr>
-            <w:tcW w:w="2445" w:type="dxa"/>
+              <w:t>0.27</w:t>
+            </w:r>
+            <w:r>
+              <w:rPr>
+                <w:rFonts w:ascii="Arial" w:hAnsi="Arial" w:cs="Arial"/>
+                <w:sz w:val="22"/>
+              </w:rPr>
+              <w:t>*</w:t>
+            </w:r>
+          </w:p>
+        </w:tc>
+        <w:tc>
+          <w:tcPr>
+            <w:tcW w:w="3259" w:type="dxa"/>
             <w:noWrap/>
             <w:hideMark/>
           </w:tcPr>
@@ -12346,20 +12477,27 @@
                 <w:rFonts w:ascii="Arial" w:hAnsi="Arial" w:cs="Arial"/>
                 <w:sz w:val="22"/>
               </w:rPr>
-              <w:t>1250000</w:t>
+              <w:t>1350000</w:t>
+            </w:r>
+            <w:r>
+              <w:rPr>
+                <w:rFonts w:ascii="Arial" w:hAnsi="Arial" w:cs="Arial"/>
+                <w:sz w:val="22"/>
+              </w:rPr>
+              <w:t>*</w:t>
             </w:r>
           </w:p>
         </w:tc>
       </w:tr>
       <w:tr>
         <w:trPr>
-          <w:divId w:val="89129056"/>
-          <w:trHeight w:val="255"/>
+          <w:divId w:val="1318803552"/>
+          <w:trHeight w:val="177"/>
         </w:trPr>
         <w:tc>
           <w:tcPr>
             <w:cnfStyle w:val="001000000000" w:firstRow="0" w:lastRow="0" w:firstColumn="1" w:lastColumn="0" w:oddVBand="0" w:evenVBand="0" w:oddHBand="0" w:evenHBand="0" w:firstRowFirstColumn="0" w:firstRowLastColumn="0" w:lastRowFirstColumn="0" w:lastRowLastColumn="0"/>
-            <w:tcW w:w="1153" w:type="dxa"/>
+            <w:tcW w:w="1368" w:type="dxa"/>
             <w:noWrap/>
             <w:hideMark/>
           </w:tcPr>
@@ -12374,18 +12512,11 @@
                 <w:sz w:val="22"/>
               </w:rPr>
             </w:pPr>
-            <w:r>
-              <w:rPr>
-                <w:rFonts w:ascii="Arial" w:hAnsi="Arial" w:cs="Arial"/>
-                <w:sz w:val="22"/>
-              </w:rPr>
-              <w:t>4</w:t>
-            </w:r>
-          </w:p>
-        </w:tc>
-        <w:tc>
-          <w:tcPr>
-            <w:tcW w:w="2318" w:type="dxa"/>
+          </w:p>
+        </w:tc>
+        <w:tc>
+          <w:tcPr>
+            <w:tcW w:w="2753" w:type="dxa"/>
             <w:noWrap/>
             <w:hideMark/>
           </w:tcPr>
@@ -12401,18 +12532,11 @@
                 <w:sz w:val="22"/>
               </w:rPr>
             </w:pPr>
-            <w:r>
-              <w:rPr>
-                <w:rFonts w:ascii="Arial" w:hAnsi="Arial" w:cs="Arial"/>
-                <w:sz w:val="22"/>
-              </w:rPr>
-              <w:t>0.27</w:t>
-            </w:r>
-          </w:p>
-        </w:tc>
-        <w:tc>
-          <w:tcPr>
-            <w:tcW w:w="2445" w:type="dxa"/>
+          </w:p>
+        </w:tc>
+        <w:tc>
+          <w:tcPr>
+            <w:tcW w:w="3259" w:type="dxa"/>
             <w:noWrap/>
             <w:hideMark/>
           </w:tcPr>
@@ -12428,26 +12552,19 @@
                 <w:sz w:val="22"/>
               </w:rPr>
             </w:pPr>
-            <w:r>
-              <w:rPr>
-                <w:rFonts w:ascii="Arial" w:hAnsi="Arial" w:cs="Arial"/>
-                <w:sz w:val="22"/>
-              </w:rPr>
-              <w:t>1350000</w:t>
-            </w:r>
           </w:p>
         </w:tc>
       </w:tr>
       <w:tr>
         <w:trPr>
           <w:cnfStyle w:val="000000100000" w:firstRow="0" w:lastRow="0" w:firstColumn="0" w:lastColumn="0" w:oddVBand="0" w:evenVBand="0" w:oddHBand="1" w:evenHBand="0" w:firstRowFirstColumn="0" w:firstRowLastColumn="0" w:lastRowFirstColumn="0" w:lastRowLastColumn="0"/>
-          <w:divId w:val="89129056"/>
-          <w:trHeight w:val="255"/>
+          <w:divId w:val="1318803552"/>
+          <w:trHeight w:val="177"/>
         </w:trPr>
         <w:tc>
           <w:tcPr>
             <w:cnfStyle w:val="001000000000" w:firstRow="0" w:lastRow="0" w:firstColumn="1" w:lastColumn="0" w:oddVBand="0" w:evenVBand="0" w:oddHBand="0" w:evenHBand="0" w:firstRowFirstColumn="0" w:firstRowLastColumn="0" w:lastRowFirstColumn="0" w:lastRowLastColumn="0"/>
-            <w:tcW w:w="1153" w:type="dxa"/>
+            <w:tcW w:w="1368" w:type="dxa"/>
             <w:noWrap/>
             <w:hideMark/>
           </w:tcPr>
@@ -12462,11 +12579,18 @@
                 <w:sz w:val="22"/>
               </w:rPr>
             </w:pPr>
-          </w:p>
-        </w:tc>
-        <w:tc>
-          <w:tcPr>
-            <w:tcW w:w="2318" w:type="dxa"/>
+            <w:r>
+              <w:rPr>
+                <w:rFonts w:ascii="Arial" w:hAnsi="Arial" w:cs="Arial"/>
+                <w:sz w:val="22"/>
+              </w:rPr>
+              <w:t>TOTAL</w:t>
+            </w:r>
+          </w:p>
+        </w:tc>
+        <w:tc>
+          <w:tcPr>
+            <w:tcW w:w="2753" w:type="dxa"/>
             <w:noWrap/>
             <w:hideMark/>
           </w:tcPr>
@@ -12482,11 +12606,18 @@
                 <w:sz w:val="22"/>
               </w:rPr>
             </w:pPr>
-          </w:p>
-        </w:tc>
-        <w:tc>
-          <w:tcPr>
-            <w:tcW w:w="2445" w:type="dxa"/>
+            <w:r>
+              <w:rPr>
+                <w:rFonts w:ascii="Arial" w:hAnsi="Arial" w:cs="Arial"/>
+                <w:sz w:val="22"/>
+              </w:rPr>
+              <w:t>1.00</w:t>
+            </w:r>
+          </w:p>
+        </w:tc>
+        <w:tc>
+          <w:tcPr>
+            <w:tcW w:w="3259" w:type="dxa"/>
             <w:noWrap/>
             <w:hideMark/>
           </w:tcPr>
@@ -12502,86 +12633,6 @@
                 <w:sz w:val="22"/>
               </w:rPr>
             </w:pPr>
-          </w:p>
-        </w:tc>
-      </w:tr>
-      <w:tr>
-        <w:trPr>
-          <w:divId w:val="89129056"/>
-          <w:trHeight w:val="255"/>
-        </w:trPr>
-        <w:tc>
-          <w:tcPr>
-            <w:cnfStyle w:val="001000000000" w:firstRow="0" w:lastRow="0" w:firstColumn="1" w:lastColumn="0" w:oddVBand="0" w:evenVBand="0" w:oddHBand="0" w:evenHBand="0" w:firstRowFirstColumn="0" w:firstRowLastColumn="0" w:lastRowFirstColumn="0" w:lastRowLastColumn="0"/>
-            <w:tcW w:w="1153" w:type="dxa"/>
-            <w:noWrap/>
-            <w:hideMark/>
-          </w:tcPr>
-          <w:p>
-            <w:pPr>
-              <w:pStyle w:val="NormalWeb"/>
-              <w:spacing w:before="120" w:after="120"/>
-              <w:jc w:val="center"/>
-              <w:outlineLvl w:val="1"/>
-              <w:rPr>
-                <w:rFonts w:ascii="Arial" w:hAnsi="Arial" w:cs="Arial"/>
-                <w:sz w:val="22"/>
-              </w:rPr>
-            </w:pPr>
-            <w:r>
-              <w:rPr>
-                <w:rFonts w:ascii="Arial" w:hAnsi="Arial" w:cs="Arial"/>
-                <w:sz w:val="22"/>
-              </w:rPr>
-              <w:t>TOTAL</w:t>
-            </w:r>
-          </w:p>
-        </w:tc>
-        <w:tc>
-          <w:tcPr>
-            <w:tcW w:w="2318" w:type="dxa"/>
-            <w:noWrap/>
-            <w:hideMark/>
-          </w:tcPr>
-          <w:p>
-            <w:pPr>
-              <w:pStyle w:val="NormalWeb"/>
-              <w:spacing w:before="120" w:after="120"/>
-              <w:jc w:val="center"/>
-              <w:outlineLvl w:val="1"/>
-              <w:cnfStyle w:val="000000000000" w:firstRow="0" w:lastRow="0" w:firstColumn="0" w:lastColumn="0" w:oddVBand="0" w:evenVBand="0" w:oddHBand="0" w:evenHBand="0" w:firstRowFirstColumn="0" w:firstRowLastColumn="0" w:lastRowFirstColumn="0" w:lastRowLastColumn="0"/>
-              <w:rPr>
-                <w:rFonts w:ascii="Arial" w:hAnsi="Arial" w:cs="Arial"/>
-                <w:sz w:val="22"/>
-              </w:rPr>
-            </w:pPr>
-            <w:r>
-              <w:rPr>
-                <w:rFonts w:ascii="Arial" w:hAnsi="Arial" w:cs="Arial"/>
-                <w:sz w:val="22"/>
-              </w:rPr>
-              <w:t>1.27</w:t>
-            </w:r>
-          </w:p>
-        </w:tc>
-        <w:tc>
-          <w:tcPr>
-            <w:tcW w:w="2445" w:type="dxa"/>
-            <w:noWrap/>
-            <w:hideMark/>
-          </w:tcPr>
-          <w:p>
-            <w:pPr>
-              <w:pStyle w:val="NormalWeb"/>
-              <w:spacing w:before="120" w:after="120"/>
-              <w:jc w:val="center"/>
-              <w:outlineLvl w:val="1"/>
-              <w:cnfStyle w:val="000000000000" w:firstRow="0" w:lastRow="0" w:firstColumn="0" w:lastColumn="0" w:oddVBand="0" w:evenVBand="0" w:oddHBand="0" w:evenHBand="0" w:firstRowFirstColumn="0" w:firstRowLastColumn="0" w:lastRowFirstColumn="0" w:lastRowLastColumn="0"/>
-              <w:rPr>
-                <w:rFonts w:ascii="Arial" w:hAnsi="Arial" w:cs="Arial"/>
-                <w:sz w:val="22"/>
-              </w:rPr>
-            </w:pPr>
             <w:r>
               <w:rPr>
                 <w:rFonts w:ascii="Arial" w:hAnsi="Arial" w:cs="Arial"/>
@@ -12603,18 +12654,6 @@
           <w:rFonts w:ascii="Arial" w:hAnsi="Arial" w:cs="Arial"/>
         </w:rPr>
       </w:pPr>
-      <w:r>
-        <w:rPr>
-          <w:rFonts w:ascii="Arial" w:hAnsi="Arial" w:cs="Arial"/>
-        </w:rPr>
-        <w:fldChar w:fldCharType="end"/>
-      </w:r>
-      <w:r>
-        <w:rPr>
-          <w:rFonts w:ascii="Arial" w:hAnsi="Arial" w:cs="Arial"/>
-        </w:rPr>
-        <w:t>The distribution of the above mentioned totals were given a % pattern for the increase of (0.15, 0.25, 0.25 and 0.35) during the first quarter of the first month. This pattern has been followed within the Sales Forecast’s yearly projection, to obtain possible results, which are optimistic, yet realistic.</w:t>
-      </w:r>
     </w:p>
     <w:p>
       <w:pPr>
@@ -12626,6 +12665,124 @@
           <w:rFonts w:ascii="Arial" w:hAnsi="Arial" w:cs="Arial"/>
         </w:rPr>
       </w:pPr>
+      <w:r>
+        <w:rPr>
+          <w:rFonts w:ascii="Arial" w:hAnsi="Arial" w:cs="Arial"/>
+        </w:rPr>
+        <w:fldChar w:fldCharType="end"/>
+      </w:r>
+      <w:r>
+        <w:rPr>
+          <w:rFonts w:ascii="Arial" w:hAnsi="Arial" w:cs="Arial"/>
+        </w:rPr>
+        <w:t xml:space="preserve">After obtaining the fore-mentioned year estimates for the # of downloads and the % of increase, we used these obtained results to gather a guarded amount of estimated downloads per trimester. We used the trimestral scheme in identifying the estimated # of downloads, because we were able to obtain reasonable data that fit the patterns of our market, especially during the pick season. </w:t>
+      </w:r>
+      <w:r>
+        <w:rPr>
+          <w:rFonts w:ascii="Arial" w:hAnsi="Arial" w:cs="Arial"/>
+          <w:b/>
+        </w:rPr>
+        <w:t>*</w:t>
+      </w:r>
+      <w:r>
+        <w:rPr>
+          <w:rFonts w:ascii="Arial" w:hAnsi="Arial" w:cs="Arial"/>
+        </w:rPr>
+        <w:t>The last record (for year 4), this w</w:t>
+      </w:r>
+      <w:r>
+        <w:rPr>
+          <w:rFonts w:ascii="Arial" w:hAnsi="Arial" w:cs="Arial"/>
+        </w:rPr>
+        <w:t>as an estimate based on the previous year’s increases, and is not included in the totals.</w:t>
+      </w:r>
+    </w:p>
+    <w:p>
+      <w:pPr>
+        <w:pStyle w:val="NormalWeb"/>
+        <w:spacing w:before="120" w:after="120"/>
+        <w:ind w:right="0"/>
+        <w:outlineLvl w:val="1"/>
+        <w:rPr>
+          <w:rFonts w:ascii="Arial" w:hAnsi="Arial" w:cs="Arial"/>
+        </w:rPr>
+      </w:pPr>
+      <w:r>
+        <w:rPr>
+          <w:rFonts w:ascii="Arial" w:hAnsi="Arial" w:cs="Arial"/>
+        </w:rPr>
+        <w:t>The distribution of the above mentioned totals were given a % pattern for the increase of (0.15, 0.25, 0.25 and 0.35) during the first quarter of the first month. This pattern has been followed within the Sales Forecast’s yearly projection, to obtain possible results, which are optimistic, yet realistic.</w:t>
+      </w:r>
+    </w:p>
+    <w:p>
+      <w:pPr>
+        <w:pStyle w:val="NormalWeb"/>
+        <w:spacing w:before="120" w:after="120"/>
+        <w:ind w:right="0"/>
+        <w:outlineLvl w:val="1"/>
+        <w:rPr>
+          <w:rFonts w:ascii="Arial" w:hAnsi="Arial" w:cs="Arial"/>
+        </w:rPr>
+      </w:pPr>
+      <w:r>
+        <w:rPr>
+          <w:rFonts w:ascii="Arial" w:hAnsi="Arial" w:cs="Arial"/>
+        </w:rPr>
+        <w:t>The proponents were also able to obtain results up to four years, in advance for</w:t>
+      </w:r>
+      <w:r>
+        <w:rPr>
+          <w:rFonts w:ascii="Arial" w:hAnsi="Arial" w:cs="Arial"/>
+        </w:rPr>
+        <w:t xml:space="preserve"> the business</w:t>
+      </w:r>
+      <w:r>
+        <w:rPr>
+          <w:rFonts w:ascii="Arial" w:hAnsi="Arial" w:cs="Arial"/>
+        </w:rPr>
+        <w:t>.</w:t>
+      </w:r>
+      <w:r>
+        <w:rPr>
+          <w:rFonts w:ascii="Arial" w:hAnsi="Arial" w:cs="Arial"/>
+        </w:rPr>
+        <w:t xml:space="preserve"> During the fourth fiscal year (</w:t>
+      </w:r>
+      <w:r>
+        <w:rPr>
+          <w:rFonts w:ascii="Arial" w:hAnsi="Arial" w:cs="Arial"/>
+        </w:rPr>
+        <w:t>Jun 2018 – May 2019</w:t>
+      </w:r>
+      <w:r>
+        <w:rPr>
+          <w:rFonts w:ascii="Arial" w:hAnsi="Arial" w:cs="Arial"/>
+        </w:rPr>
+        <w:t>)</w:t>
+      </w:r>
+      <w:r>
+        <w:rPr>
+          <w:rFonts w:ascii="Arial" w:hAnsi="Arial" w:cs="Arial"/>
+        </w:rPr>
+        <w:t>, the annual totals of the # of downloads of the free app, is estimated to be 3,600,000. For the number of upgrades to premium, it is estimated to be at around 465,000.</w:t>
+      </w:r>
+      <w:r>
+        <w:rPr>
+          <w:rFonts w:ascii="Arial" w:hAnsi="Arial" w:cs="Arial"/>
+        </w:rPr>
+        <w:t xml:space="preserve"> We idealize the number of Members for our business’ clothing brand partners to be at around 220, by then.</w:t>
+      </w:r>
+    </w:p>
+    <w:p>
+      <w:pPr>
+        <w:pStyle w:val="NormalWeb"/>
+        <w:spacing w:before="120" w:after="120"/>
+        <w:ind w:right="0"/>
+        <w:outlineLvl w:val="1"/>
+        <w:rPr>
+          <w:rFonts w:ascii="Arial" w:hAnsi="Arial" w:cs="Arial"/>
+        </w:rPr>
+      </w:pPr>
     </w:p>
     <w:p>
       <w:pPr>
@@ -12653,7 +12810,20 @@
         <w:rPr>
           <w:rFonts w:ascii="Arial" w:hAnsi="Arial" w:cs="Arial"/>
         </w:rPr>
-        <w:t>The succeeding sections discuss BMPI’s</w:t>
+        <w:t xml:space="preserve">The succeeding sections discuss </w:t>
+      </w:r>
+      <w:r>
+        <w:rPr>
+          <w:rFonts w:ascii="Arial" w:hAnsi="Arial" w:cs="Arial"/>
+          <w:b/>
+        </w:rPr>
+        <w:t>BMPI</w:t>
+      </w:r>
+      <w:r>
+        <w:rPr>
+          <w:rFonts w:ascii="Arial" w:hAnsi="Arial" w:cs="Arial"/>
+        </w:rPr>
+        <w:t>’s</w:t>
       </w:r>
       <w:r>
         <w:rPr>
@@ -12665,7 +12835,20 @@
         <w:rPr>
           <w:rFonts w:ascii="Arial" w:hAnsi="Arial" w:cs="Arial"/>
         </w:rPr>
-        <w:t>for YPS,</w:t>
+        <w:t xml:space="preserve">for </w:t>
+      </w:r>
+      <w:r>
+        <w:rPr>
+          <w:rFonts w:ascii="Arial" w:hAnsi="Arial" w:cs="Arial"/>
+          <w:b/>
+        </w:rPr>
+        <w:t>YPS</w:t>
+      </w:r>
+      <w:r>
+        <w:rPr>
+          <w:rFonts w:ascii="Arial" w:hAnsi="Arial" w:cs="Arial"/>
+        </w:rPr>
+        <w:t>,</w:t>
       </w:r>
       <w:r>
         <w:rPr>
@@ -12831,6 +13014,106 @@
     </w:p>
     <w:p>
       <w:pPr>
+        <w:pStyle w:val="NormalWeb"/>
+        <w:outlineLvl w:val="1"/>
+        <w:rPr>
+          <w:rFonts w:ascii="Arial" w:hAnsi="Arial" w:cs="Arial"/>
+        </w:rPr>
+      </w:pPr>
+    </w:p>
+    <w:p>
+      <w:pPr>
+        <w:pStyle w:val="NormalWeb"/>
+        <w:outlineLvl w:val="1"/>
+        <w:rPr>
+          <w:rFonts w:ascii="Arial" w:hAnsi="Arial" w:cs="Arial"/>
+        </w:rPr>
+      </w:pPr>
+      <w:r>
+        <w:rPr>
+          <w:rFonts w:ascii="Arial" w:hAnsi="Arial" w:cs="Arial"/>
+        </w:rPr>
+        <w:t>Our main line of operations include the delivery of the application to the market, through app store hosting (Google Play), updating of fixes and removal of bugs for each backlog released for the public</w:t>
+      </w:r>
+      <w:r>
+        <w:rPr>
+          <w:rFonts w:ascii="Arial" w:hAnsi="Arial" w:cs="Arial"/>
+        </w:rPr>
+        <w:t>, and ensuring a wide variety of choices and designs</w:t>
+      </w:r>
+      <w:r>
+        <w:rPr>
+          <w:rFonts w:ascii="Arial" w:hAnsi="Arial" w:cs="Arial"/>
+        </w:rPr>
+        <w:t xml:space="preserve"> of garments in the app,</w:t>
+      </w:r>
+      <w:r>
+        <w:rPr>
+          <w:rFonts w:ascii="Arial" w:hAnsi="Arial" w:cs="Arial"/>
+        </w:rPr>
+        <w:t xml:space="preserve"> by partnering with multiple</w:t>
+      </w:r>
+      <w:r>
+        <w:rPr>
+          <w:rFonts w:ascii="Arial" w:hAnsi="Arial" w:cs="Arial"/>
+        </w:rPr>
+        <w:t xml:space="preserve"> clothing brands.</w:t>
+      </w:r>
+    </w:p>
+    <w:p>
+      <w:pPr>
+        <w:pStyle w:val="NormalWeb"/>
+        <w:outlineLvl w:val="1"/>
+        <w:rPr>
+          <w:rFonts w:ascii="Arial" w:hAnsi="Arial" w:cs="Arial"/>
+        </w:rPr>
+      </w:pPr>
+    </w:p>
+    <w:p>
+      <w:pPr>
+        <w:pStyle w:val="NormalWeb"/>
+        <w:spacing w:before="60" w:after="120"/>
+        <w:outlineLvl w:val="1"/>
+        <w:rPr>
+          <w:rFonts w:ascii="Arial" w:hAnsi="Arial" w:cs="Arial"/>
+        </w:rPr>
+      </w:pPr>
+      <w:r>
+        <w:rPr>
+          <w:rFonts w:ascii="Arial" w:hAnsi="Arial" w:cs="Arial"/>
+          <w:b/>
+        </w:rPr>
+        <w:t>Disclaimer:</w:t>
+      </w:r>
+      <w:r>
+        <w:rPr>
+          <w:rFonts w:ascii="Arial" w:hAnsi="Arial" w:cs="Arial"/>
+          <w:b/>
+        </w:rPr>
+        <w:t xml:space="preserve"> </w:t>
+      </w:r>
+      <w:r>
+        <w:rPr>
+          <w:rFonts w:ascii="Arial" w:hAnsi="Arial" w:cs="Arial"/>
+        </w:rPr>
+        <w:t>The application is a 3</w:t>
+      </w:r>
+      <w:r>
+        <w:rPr>
+          <w:rFonts w:ascii="Arial" w:hAnsi="Arial" w:cs="Arial"/>
+          <w:vertAlign w:val="superscript"/>
+        </w:rPr>
+        <w:t>rd</w:t>
+      </w:r>
+      <w:r>
+        <w:rPr>
+          <w:rFonts w:ascii="Arial" w:hAnsi="Arial" w:cs="Arial"/>
+        </w:rPr>
+        <w:t xml:space="preserve"> – party app, and it must be understood that the application is not responsible for any processes that requires direct possession of the products being sold (i.e. delivery, production of garments, etc.). Ergo, if the clothing brand partner has a delivery mechanism, this will only be linked to the customer, however, YPS, let alone BMPI, is not responsible for delivering garments ordered. The application will only display an option for delivery if the partnered brand has a delivery mechanism.</w:t>
+      </w:r>
+    </w:p>
+    <w:p>
+      <w:pPr>
         <w:pStyle w:val="Heading2"/>
         <w:spacing w:before="240" w:after="120"/>
         <w:rPr>
@@ -12931,6 +13214,7 @@
         <w:rPr>
           <w:rFonts w:ascii="Arial" w:hAnsi="Arial" w:cs="Arial"/>
         </w:rPr>
+        <w:lastRenderedPageBreak/>
         <w:t xml:space="preserve">Capacity: Good for around 4-8 people </w:t>
       </w:r>
     </w:p>
@@ -13088,7 +13372,6 @@
         <w:rPr>
           <w:rFonts w:ascii="Arial" w:hAnsi="Arial" w:cs="Arial"/>
         </w:rPr>
-        <w:lastRenderedPageBreak/>
         <w:t>Legal Environment</w:t>
       </w:r>
     </w:p>
@@ -13107,6 +13390,310 @@
           <w:rFonts w:ascii="Arial" w:hAnsi="Arial" w:cs="Arial"/>
         </w:rPr>
         <w:t>The following section assesses the Legal technicalities as to which must apply in the proponent’s business.</w:t>
+      </w:r>
+      <w:r>
+        <w:rPr>
+          <w:rFonts w:ascii="Arial" w:hAnsi="Arial" w:cs="Arial"/>
+        </w:rPr>
+        <w:t xml:space="preserve"> Following the cases we found in our market research, </w:t>
+      </w:r>
+      <w:r>
+        <w:rPr>
+          <w:rFonts w:ascii="Arial" w:hAnsi="Arial" w:cs="Arial"/>
+          <w:i/>
+        </w:rPr>
+        <w:t>DoingBusiness.org</w:t>
+      </w:r>
+      <w:r>
+        <w:rPr>
+          <w:rFonts w:ascii="Arial" w:hAnsi="Arial" w:cs="Arial"/>
+        </w:rPr>
+        <w:t xml:space="preserve"> has a summary of all the fees relating to starting up a business in the Philippines.</w:t>
+      </w:r>
+      <w:r>
+        <w:rPr>
+          <w:rFonts w:ascii="Arial" w:hAnsi="Arial" w:cs="Arial"/>
+        </w:rPr>
+        <w:t xml:space="preserve"> Our findings dictate that the proponents should set a 30 – 35 day allowance for the processing of these papers. </w:t>
+      </w:r>
+      <w:r>
+        <w:rPr>
+          <w:rFonts w:ascii="Arial" w:hAnsi="Arial" w:cs="Arial"/>
+        </w:rPr>
+        <w:t xml:space="preserve">The following </w:t>
+      </w:r>
+      <w:r>
+        <w:rPr>
+          <w:rFonts w:ascii="Arial" w:hAnsi="Arial" w:cs="Arial"/>
+        </w:rPr>
+        <w:t>lists activities we’ve gathered in the research that have</w:t>
+      </w:r>
+      <w:r>
+        <w:rPr>
+          <w:rFonts w:ascii="Arial" w:hAnsi="Arial" w:cs="Arial"/>
+        </w:rPr>
+        <w:t xml:space="preserve"> incurred costs for the processes involved in setting up the le</w:t>
+      </w:r>
+      <w:r>
+        <w:rPr>
+          <w:rFonts w:ascii="Arial" w:hAnsi="Arial" w:cs="Arial"/>
+        </w:rPr>
+        <w:t>gal environment of our business:</w:t>
+      </w:r>
+    </w:p>
+    <w:p>
+      <w:pPr>
+        <w:pStyle w:val="NormalWeb"/>
+        <w:numPr>
+          <w:ilvl w:val="0"/>
+          <w:numId w:val="27"/>
+        </w:numPr>
+        <w:spacing w:before="120" w:after="120"/>
+        <w:ind w:right="0"/>
+        <w:outlineLvl w:val="1"/>
+        <w:rPr>
+          <w:rFonts w:ascii="Arial" w:hAnsi="Arial" w:cs="Arial"/>
+        </w:rPr>
+      </w:pPr>
+      <w:r>
+        <w:rPr>
+          <w:rFonts w:ascii="Arial" w:hAnsi="Arial" w:cs="Arial"/>
+        </w:rPr>
+        <w:t xml:space="preserve">Verification and reservation of the company name with the Securities and Exchange Commission (SEC) – </w:t>
+      </w:r>
+      <w:r>
+        <w:rPr>
+          <w:rFonts w:ascii="Arial" w:hAnsi="Arial" w:cs="Arial"/>
+          <w:b/>
+        </w:rPr>
+        <w:t>Php40.00</w:t>
+      </w:r>
+    </w:p>
+    <w:p>
+      <w:pPr>
+        <w:pStyle w:val="NormalWeb"/>
+        <w:numPr>
+          <w:ilvl w:val="0"/>
+          <w:numId w:val="27"/>
+        </w:numPr>
+        <w:spacing w:before="120" w:after="120"/>
+        <w:ind w:right="0"/>
+        <w:outlineLvl w:val="1"/>
+        <w:rPr>
+          <w:rFonts w:ascii="Arial" w:hAnsi="Arial" w:cs="Arial"/>
+        </w:rPr>
+      </w:pPr>
+      <w:r>
+        <w:rPr>
+          <w:rFonts w:ascii="Arial" w:hAnsi="Arial" w:cs="Arial"/>
+        </w:rPr>
+        <w:t xml:space="preserve">Notary of articles for incorporation and treasurer’s affidavit at the notary – </w:t>
+      </w:r>
+      <w:r>
+        <w:rPr>
+          <w:rFonts w:ascii="Arial" w:hAnsi="Arial" w:cs="Arial"/>
+          <w:b/>
+        </w:rPr>
+        <w:t>Php500.00</w:t>
+      </w:r>
+    </w:p>
+    <w:p>
+      <w:pPr>
+        <w:pStyle w:val="NormalWeb"/>
+        <w:numPr>
+          <w:ilvl w:val="0"/>
+          <w:numId w:val="27"/>
+        </w:numPr>
+        <w:spacing w:before="120" w:after="120"/>
+        <w:ind w:right="0"/>
+        <w:outlineLvl w:val="1"/>
+        <w:rPr>
+          <w:rFonts w:ascii="Arial" w:hAnsi="Arial" w:cs="Arial"/>
+        </w:rPr>
+      </w:pPr>
+      <w:r>
+        <w:rPr>
+          <w:rFonts w:ascii="Arial" w:hAnsi="Arial" w:cs="Arial"/>
+        </w:rPr>
+        <w:t xml:space="preserve">Obtaining of Barangay Clearance – </w:t>
+      </w:r>
+      <w:r>
+        <w:rPr>
+          <w:rFonts w:ascii="Arial" w:hAnsi="Arial" w:cs="Arial"/>
+          <w:b/>
+        </w:rPr>
+        <w:t>Php500.00</w:t>
+      </w:r>
+      <w:r>
+        <w:rPr>
+          <w:rFonts w:ascii="Arial" w:hAnsi="Arial" w:cs="Arial"/>
+          <w:b/>
+        </w:rPr>
+        <w:t xml:space="preserve"> </w:t>
+      </w:r>
+    </w:p>
+    <w:p>
+      <w:pPr>
+        <w:pStyle w:val="NormalWeb"/>
+        <w:numPr>
+          <w:ilvl w:val="0"/>
+          <w:numId w:val="27"/>
+        </w:numPr>
+        <w:spacing w:before="120" w:after="120"/>
+        <w:ind w:right="0"/>
+        <w:outlineLvl w:val="1"/>
+        <w:rPr>
+          <w:rFonts w:ascii="Arial" w:hAnsi="Arial" w:cs="Arial"/>
+        </w:rPr>
+      </w:pPr>
+      <w:r>
+        <w:rPr>
+          <w:rFonts w:ascii="Arial" w:hAnsi="Arial" w:cs="Arial"/>
+        </w:rPr>
+        <w:t xml:space="preserve">Payment of the annual community tax, and obtaining of the community tax certificate (CTC) from the City Treasurer’s Office (CTO) – </w:t>
+      </w:r>
+      <w:r>
+        <w:rPr>
+          <w:rFonts w:ascii="Arial" w:hAnsi="Arial" w:cs="Arial"/>
+          <w:b/>
+        </w:rPr>
+        <w:t>Php500.00</w:t>
+      </w:r>
+    </w:p>
+    <w:p>
+      <w:pPr>
+        <w:pStyle w:val="NormalWeb"/>
+        <w:numPr>
+          <w:ilvl w:val="0"/>
+          <w:numId w:val="27"/>
+        </w:numPr>
+        <w:spacing w:before="120" w:after="120"/>
+        <w:ind w:right="0"/>
+        <w:outlineLvl w:val="1"/>
+        <w:rPr>
+          <w:rFonts w:ascii="Arial" w:hAnsi="Arial" w:cs="Arial"/>
+        </w:rPr>
+      </w:pPr>
+      <w:r>
+        <w:rPr>
+          <w:rFonts w:ascii="Arial" w:hAnsi="Arial" w:cs="Arial"/>
+        </w:rPr>
+        <w:t>Application for Certificate of Registration (COR) and TIN at the Bureau of Internal Revenue (BIR)</w:t>
+      </w:r>
+      <w:r>
+        <w:rPr>
+          <w:rFonts w:ascii="Arial" w:hAnsi="Arial" w:cs="Arial"/>
+        </w:rPr>
+        <w:t xml:space="preserve"> – </w:t>
+      </w:r>
+      <w:r>
+        <w:rPr>
+          <w:rFonts w:ascii="Arial" w:hAnsi="Arial" w:cs="Arial"/>
+          <w:b/>
+        </w:rPr>
+        <w:t>Php115.00</w:t>
+      </w:r>
+    </w:p>
+    <w:p>
+      <w:pPr>
+        <w:pStyle w:val="NormalWeb"/>
+        <w:numPr>
+          <w:ilvl w:val="0"/>
+          <w:numId w:val="27"/>
+        </w:numPr>
+        <w:spacing w:before="120" w:after="120"/>
+        <w:ind w:right="0"/>
+        <w:outlineLvl w:val="1"/>
+        <w:rPr>
+          <w:rFonts w:ascii="Arial" w:hAnsi="Arial" w:cs="Arial"/>
+        </w:rPr>
+      </w:pPr>
+      <w:r>
+        <w:rPr>
+          <w:rFonts w:ascii="Arial" w:hAnsi="Arial" w:cs="Arial"/>
+        </w:rPr>
+        <w:t xml:space="preserve">Printing of Receipts and invoices at the BIR print shop – </w:t>
+      </w:r>
+      <w:r>
+        <w:rPr>
+          <w:rFonts w:ascii="Arial" w:hAnsi="Arial" w:cs="Arial"/>
+          <w:b/>
+        </w:rPr>
+        <w:t>Php3,500.00</w:t>
+      </w:r>
+    </w:p>
+    <w:p>
+      <w:pPr>
+        <w:pStyle w:val="NormalWeb"/>
+        <w:spacing w:before="120" w:after="120"/>
+        <w:ind w:right="0"/>
+        <w:outlineLvl w:val="1"/>
+        <w:rPr>
+          <w:rFonts w:ascii="Arial" w:hAnsi="Arial" w:cs="Arial"/>
+        </w:rPr>
+      </w:pPr>
+      <w:r>
+        <w:rPr>
+          <w:rFonts w:ascii="Arial" w:hAnsi="Arial" w:cs="Arial"/>
+        </w:rPr>
+        <w:t xml:space="preserve">All in all, the total cost is </w:t>
+      </w:r>
+      <w:proofErr w:type="spellStart"/>
+      <w:r>
+        <w:rPr>
+          <w:rFonts w:ascii="Arial" w:hAnsi="Arial" w:cs="Arial"/>
+          <w:b/>
+        </w:rPr>
+        <w:t>Php</w:t>
+      </w:r>
+      <w:proofErr w:type="spellEnd"/>
+      <w:r>
+        <w:rPr>
+          <w:rFonts w:ascii="Arial" w:hAnsi="Arial" w:cs="Arial"/>
+          <w:b/>
+        </w:rPr>
+        <w:t xml:space="preserve"> 5,155.00</w:t>
+      </w:r>
+      <w:r>
+        <w:rPr>
+          <w:rFonts w:ascii="Arial" w:hAnsi="Arial" w:cs="Arial"/>
+          <w:b/>
+        </w:rPr>
+        <w:t xml:space="preserve">, </w:t>
+      </w:r>
+      <w:r>
+        <w:rPr>
+          <w:rFonts w:ascii="Arial" w:hAnsi="Arial" w:cs="Arial"/>
+        </w:rPr>
+        <w:t>this has been allocated in our Legal Fees for the Startup.</w:t>
+      </w:r>
+      <w:r>
+        <w:rPr>
+          <w:rFonts w:ascii="Arial" w:hAnsi="Arial" w:cs="Arial"/>
+        </w:rPr>
+        <w:t xml:space="preserve"> We have allocated </w:t>
+      </w:r>
+      <w:r>
+        <w:rPr>
+          <w:rFonts w:ascii="Arial" w:hAnsi="Arial" w:cs="Arial"/>
+          <w:b/>
+        </w:rPr>
+        <w:t>Php25</w:t>
+      </w:r>
+      <w:proofErr w:type="gramStart"/>
+      <w:r>
+        <w:rPr>
+          <w:rFonts w:ascii="Arial" w:hAnsi="Arial" w:cs="Arial"/>
+          <w:b/>
+        </w:rPr>
+        <w:t>,000.00</w:t>
+      </w:r>
+      <w:proofErr w:type="gramEnd"/>
+      <w:r>
+        <w:rPr>
+          <w:rFonts w:ascii="Arial" w:hAnsi="Arial" w:cs="Arial"/>
+        </w:rPr>
+        <w:t xml:space="preserve"> for the startup expenses, because this includes the total cost for the Legal Fees, and the compensation of the legal and accounting entities involved / hired in the business.</w:t>
       </w:r>
     </w:p>
     <w:p>
@@ -13204,6 +13791,7 @@
         <w:rPr>
           <w:rFonts w:ascii="Arial" w:hAnsi="Arial" w:cs="Arial"/>
         </w:rPr>
+        <w:lastRenderedPageBreak/>
         <w:t>City Government Permit</w:t>
       </w:r>
     </w:p>
@@ -13410,25 +13998,28 @@
       <w:tblPr>
         <w:tblStyle w:val="GridTable4-Accent6"/>
         <w:tblpPr w:leftFromText="180" w:rightFromText="180" w:vertAnchor="text" w:horzAnchor="margin" w:tblpXSpec="center" w:tblpY="418"/>
-        <w:tblW w:w="8563" w:type="dxa"/>
+        <w:tblW w:w="10525" w:type="dxa"/>
+        <w:tblLayout w:type="fixed"/>
         <w:tblLook w:val="04A0" w:firstRow="1" w:lastRow="0" w:firstColumn="1" w:lastColumn="0" w:noHBand="0" w:noVBand="1"/>
       </w:tblPr>
       <w:tblGrid>
-        <w:gridCol w:w="1707"/>
-        <w:gridCol w:w="2451"/>
-        <w:gridCol w:w="2202"/>
-        <w:gridCol w:w="2203"/>
+        <w:gridCol w:w="1525"/>
+        <w:gridCol w:w="1800"/>
+        <w:gridCol w:w="1800"/>
+        <w:gridCol w:w="1783"/>
+        <w:gridCol w:w="1800"/>
+        <w:gridCol w:w="1817"/>
       </w:tblGrid>
       <w:tr>
         <w:trPr>
           <w:cnfStyle w:val="100000000000" w:firstRow="1" w:lastRow="0" w:firstColumn="0" w:lastColumn="0" w:oddVBand="0" w:evenVBand="0" w:oddHBand="0" w:evenHBand="0" w:firstRowFirstColumn="0" w:firstRowLastColumn="0" w:lastRowFirstColumn="0" w:lastRowLastColumn="0"/>
-          <w:trHeight w:val="257"/>
+          <w:trHeight w:val="254"/>
         </w:trPr>
         <w:tc>
           <w:tcPr>
             <w:cnfStyle w:val="001000000000" w:firstRow="0" w:lastRow="0" w:firstColumn="1" w:lastColumn="0" w:oddVBand="0" w:evenVBand="0" w:oddHBand="0" w:evenHBand="0" w:firstRowFirstColumn="0" w:firstRowLastColumn="0" w:lastRowFirstColumn="0" w:lastRowLastColumn="0"/>
-            <w:tcW w:w="8563" w:type="dxa"/>
-            <w:gridSpan w:val="4"/>
+            <w:tcW w:w="10525" w:type="dxa"/>
+            <w:gridSpan w:val="6"/>
             <w:noWrap/>
             <w:hideMark/>
           </w:tcPr>
@@ -13456,12 +14047,12 @@
       <w:tr>
         <w:trPr>
           <w:cnfStyle w:val="000000100000" w:firstRow="0" w:lastRow="0" w:firstColumn="0" w:lastColumn="0" w:oddVBand="0" w:evenVBand="0" w:oddHBand="1" w:evenHBand="0" w:firstRowFirstColumn="0" w:firstRowLastColumn="0" w:lastRowFirstColumn="0" w:lastRowLastColumn="0"/>
-          <w:trHeight w:val="257"/>
+          <w:trHeight w:val="254"/>
         </w:trPr>
         <w:tc>
           <w:tcPr>
             <w:cnfStyle w:val="001000000000" w:firstRow="0" w:lastRow="0" w:firstColumn="1" w:lastColumn="0" w:oddVBand="0" w:evenVBand="0" w:oddHBand="0" w:evenHBand="0" w:firstRowFirstColumn="0" w:firstRowLastColumn="0" w:lastRowFirstColumn="0" w:lastRowLastColumn="0"/>
-            <w:tcW w:w="1707" w:type="dxa"/>
+            <w:tcW w:w="1525" w:type="dxa"/>
             <w:noWrap/>
             <w:hideMark/>
           </w:tcPr>
@@ -13480,7 +14071,7 @@
         </w:tc>
         <w:tc>
           <w:tcPr>
-            <w:tcW w:w="2451" w:type="dxa"/>
+            <w:tcW w:w="1800" w:type="dxa"/>
             <w:noWrap/>
           </w:tcPr>
           <w:p>
@@ -13506,7 +14097,7 @@
         </w:tc>
         <w:tc>
           <w:tcPr>
-            <w:tcW w:w="2202" w:type="dxa"/>
+            <w:tcW w:w="1800" w:type="dxa"/>
           </w:tcPr>
           <w:p>
             <w:pPr>
@@ -13531,7 +14122,7 @@
         </w:tc>
         <w:tc>
           <w:tcPr>
-            <w:tcW w:w="2202" w:type="dxa"/>
+            <w:tcW w:w="1783" w:type="dxa"/>
           </w:tcPr>
           <w:p>
             <w:pPr>
@@ -13554,17 +14145,9 @@
             </w:r>
           </w:p>
         </w:tc>
-      </w:tr>
-      <w:tr>
-        <w:trPr>
-          <w:trHeight w:val="257"/>
-        </w:trPr>
-        <w:tc>
-          <w:tcPr>
-            <w:cnfStyle w:val="001000000000" w:firstRow="0" w:lastRow="0" w:firstColumn="1" w:lastColumn="0" w:oddVBand="0" w:evenVBand="0" w:oddHBand="0" w:evenHBand="0" w:firstRowFirstColumn="0" w:firstRowLastColumn="0" w:lastRowFirstColumn="0" w:lastRowLastColumn="0"/>
-            <w:tcW w:w="1707" w:type="dxa"/>
-            <w:noWrap/>
-            <w:hideMark/>
+        <w:tc>
+          <w:tcPr>
+            <w:tcW w:w="1800" w:type="dxa"/>
           </w:tcPr>
           <w:p>
             <w:pPr>
@@ -13572,6 +14155,64 @@
               <w:spacing w:before="120" w:after="120"/>
               <w:jc w:val="center"/>
               <w:outlineLvl w:val="1"/>
+              <w:cnfStyle w:val="000000100000" w:firstRow="0" w:lastRow="0" w:firstColumn="0" w:lastColumn="0" w:oddVBand="0" w:evenVBand="0" w:oddHBand="1" w:evenHBand="0" w:firstRowFirstColumn="0" w:firstRowLastColumn="0" w:lastRowFirstColumn="0" w:lastRowLastColumn="0"/>
+              <w:rPr>
+                <w:rFonts w:ascii="Arial" w:hAnsi="Arial" w:cs="Arial"/>
+                <w:sz w:val="22"/>
+              </w:rPr>
+            </w:pPr>
+            <w:r>
+              <w:rPr>
+                <w:rFonts w:ascii="Arial" w:hAnsi="Arial" w:cs="Arial"/>
+                <w:sz w:val="22"/>
+              </w:rPr>
+              <w:t>Lawyer</w:t>
+            </w:r>
+          </w:p>
+        </w:tc>
+        <w:tc>
+          <w:tcPr>
+            <w:tcW w:w="1817" w:type="dxa"/>
+          </w:tcPr>
+          <w:p>
+            <w:pPr>
+              <w:pStyle w:val="NormalWeb"/>
+              <w:spacing w:before="120" w:after="120"/>
+              <w:jc w:val="center"/>
+              <w:outlineLvl w:val="1"/>
+              <w:cnfStyle w:val="000000100000" w:firstRow="0" w:lastRow="0" w:firstColumn="0" w:lastColumn="0" w:oddVBand="0" w:evenVBand="0" w:oddHBand="1" w:evenHBand="0" w:firstRowFirstColumn="0" w:firstRowLastColumn="0" w:lastRowFirstColumn="0" w:lastRowLastColumn="0"/>
+              <w:rPr>
+                <w:rFonts w:ascii="Arial" w:hAnsi="Arial" w:cs="Arial"/>
+                <w:sz w:val="22"/>
+              </w:rPr>
+            </w:pPr>
+            <w:r>
+              <w:rPr>
+                <w:rFonts w:ascii="Arial" w:hAnsi="Arial" w:cs="Arial"/>
+                <w:sz w:val="22"/>
+              </w:rPr>
+              <w:t>Accountant</w:t>
+            </w:r>
+          </w:p>
+        </w:tc>
+      </w:tr>
+      <w:tr>
+        <w:trPr>
+          <w:trHeight w:val="254"/>
+        </w:trPr>
+        <w:tc>
+          <w:tcPr>
+            <w:cnfStyle w:val="001000000000" w:firstRow="0" w:lastRow="0" w:firstColumn="1" w:lastColumn="0" w:oddVBand="0" w:evenVBand="0" w:oddHBand="0" w:evenHBand="0" w:firstRowFirstColumn="0" w:firstRowLastColumn="0" w:lastRowFirstColumn="0" w:lastRowLastColumn="0"/>
+            <w:tcW w:w="1525" w:type="dxa"/>
+            <w:noWrap/>
+            <w:hideMark/>
+          </w:tcPr>
+          <w:p>
+            <w:pPr>
+              <w:pStyle w:val="NormalWeb"/>
+              <w:spacing w:before="120" w:after="120"/>
+              <w:jc w:val="center"/>
+              <w:outlineLvl w:val="1"/>
               <w:rPr>
                 <w:rFonts w:ascii="Arial" w:hAnsi="Arial" w:cs="Arial"/>
                 <w:sz w:val="22"/>
@@ -13588,7 +14229,7 @@
         </w:tc>
         <w:tc>
           <w:tcPr>
-            <w:tcW w:w="2451" w:type="dxa"/>
+            <w:tcW w:w="1800" w:type="dxa"/>
             <w:noWrap/>
           </w:tcPr>
           <w:p>
@@ -13614,7 +14255,7 @@
         </w:tc>
         <w:tc>
           <w:tcPr>
-            <w:tcW w:w="2202" w:type="dxa"/>
+            <w:tcW w:w="1800" w:type="dxa"/>
           </w:tcPr>
           <w:p>
             <w:pPr>
@@ -13639,7 +14280,7 @@
         </w:tc>
         <w:tc>
           <w:tcPr>
-            <w:tcW w:w="2202" w:type="dxa"/>
+            <w:tcW w:w="1783" w:type="dxa"/>
           </w:tcPr>
           <w:p>
             <w:pPr>
@@ -13662,16 +14303,66 @@
             </w:r>
           </w:p>
         </w:tc>
+        <w:tc>
+          <w:tcPr>
+            <w:tcW w:w="1800" w:type="dxa"/>
+          </w:tcPr>
+          <w:p>
+            <w:pPr>
+              <w:pStyle w:val="NormalWeb"/>
+              <w:spacing w:before="120" w:after="120"/>
+              <w:jc w:val="center"/>
+              <w:outlineLvl w:val="1"/>
+              <w:cnfStyle w:val="000000000000" w:firstRow="0" w:lastRow="0" w:firstColumn="0" w:lastColumn="0" w:oddVBand="0" w:evenVBand="0" w:oddHBand="0" w:evenHBand="0" w:firstRowFirstColumn="0" w:firstRowLastColumn="0" w:lastRowFirstColumn="0" w:lastRowLastColumn="0"/>
+              <w:rPr>
+                <w:rFonts w:ascii="Arial" w:hAnsi="Arial" w:cs="Arial"/>
+                <w:sz w:val="22"/>
+              </w:rPr>
+            </w:pPr>
+            <w:r>
+              <w:rPr>
+                <w:rFonts w:ascii="Arial" w:hAnsi="Arial" w:cs="Arial"/>
+                <w:sz w:val="22"/>
+              </w:rPr>
+              <w:t>Purely office – related work load is required</w:t>
+            </w:r>
+          </w:p>
+        </w:tc>
+        <w:tc>
+          <w:tcPr>
+            <w:tcW w:w="1817" w:type="dxa"/>
+          </w:tcPr>
+          <w:p>
+            <w:pPr>
+              <w:pStyle w:val="NormalWeb"/>
+              <w:spacing w:before="120" w:after="120"/>
+              <w:jc w:val="center"/>
+              <w:outlineLvl w:val="1"/>
+              <w:cnfStyle w:val="000000000000" w:firstRow="0" w:lastRow="0" w:firstColumn="0" w:lastColumn="0" w:oddVBand="0" w:evenVBand="0" w:oddHBand="0" w:evenHBand="0" w:firstRowFirstColumn="0" w:firstRowLastColumn="0" w:lastRowFirstColumn="0" w:lastRowLastColumn="0"/>
+              <w:rPr>
+                <w:rFonts w:ascii="Arial" w:hAnsi="Arial" w:cs="Arial"/>
+                <w:sz w:val="22"/>
+              </w:rPr>
+            </w:pPr>
+            <w:r>
+              <w:rPr>
+                <w:rFonts w:ascii="Arial" w:hAnsi="Arial" w:cs="Arial"/>
+                <w:sz w:val="22"/>
+              </w:rPr>
+              <w:t>Purely office – related work load is required</w:t>
+            </w:r>
+          </w:p>
+        </w:tc>
       </w:tr>
       <w:tr>
         <w:trPr>
           <w:cnfStyle w:val="000000100000" w:firstRow="0" w:lastRow="0" w:firstColumn="0" w:lastColumn="0" w:oddVBand="0" w:evenVBand="0" w:oddHBand="1" w:evenHBand="0" w:firstRowFirstColumn="0" w:firstRowLastColumn="0" w:lastRowFirstColumn="0" w:lastRowLastColumn="0"/>
-          <w:trHeight w:val="257"/>
+          <w:trHeight w:val="254"/>
         </w:trPr>
         <w:tc>
           <w:tcPr>
             <w:cnfStyle w:val="001000000000" w:firstRow="0" w:lastRow="0" w:firstColumn="1" w:lastColumn="0" w:oddVBand="0" w:evenVBand="0" w:oddHBand="0" w:evenHBand="0" w:firstRowFirstColumn="0" w:firstRowLastColumn="0" w:lastRowFirstColumn="0" w:lastRowLastColumn="0"/>
-            <w:tcW w:w="1707" w:type="dxa"/>
+            <w:tcW w:w="1525" w:type="dxa"/>
             <w:noWrap/>
             <w:hideMark/>
           </w:tcPr>
@@ -13691,14 +14382,13 @@
                 <w:rFonts w:ascii="Arial" w:hAnsi="Arial" w:cs="Arial"/>
                 <w:sz w:val="22"/>
               </w:rPr>
-              <w:lastRenderedPageBreak/>
               <w:t>Where to be found</w:t>
             </w:r>
           </w:p>
         </w:tc>
         <w:tc>
           <w:tcPr>
-            <w:tcW w:w="2451" w:type="dxa"/>
+            <w:tcW w:w="1800" w:type="dxa"/>
             <w:noWrap/>
           </w:tcPr>
           <w:p>
@@ -13724,7 +14414,7 @@
         </w:tc>
         <w:tc>
           <w:tcPr>
-            <w:tcW w:w="2202" w:type="dxa"/>
+            <w:tcW w:w="1800" w:type="dxa"/>
           </w:tcPr>
           <w:p>
             <w:pPr>
@@ -13749,7 +14439,7 @@
         </w:tc>
         <w:tc>
           <w:tcPr>
-            <w:tcW w:w="2202" w:type="dxa"/>
+            <w:tcW w:w="1783" w:type="dxa"/>
           </w:tcPr>
           <w:p>
             <w:pPr>
@@ -13772,17 +14462,9 @@
             </w:r>
           </w:p>
         </w:tc>
-      </w:tr>
-      <w:tr>
-        <w:trPr>
-          <w:trHeight w:val="257"/>
-        </w:trPr>
-        <w:tc>
-          <w:tcPr>
-            <w:cnfStyle w:val="001000000000" w:firstRow="0" w:lastRow="0" w:firstColumn="1" w:lastColumn="0" w:oddVBand="0" w:evenVBand="0" w:oddHBand="0" w:evenHBand="0" w:firstRowFirstColumn="0" w:firstRowLastColumn="0" w:lastRowFirstColumn="0" w:lastRowLastColumn="0"/>
-            <w:tcW w:w="1707" w:type="dxa"/>
-            <w:noWrap/>
-            <w:hideMark/>
+        <w:tc>
+          <w:tcPr>
+            <w:tcW w:w="1800" w:type="dxa"/>
           </w:tcPr>
           <w:p>
             <w:pPr>
@@ -13790,6 +14472,78 @@
               <w:spacing w:before="120" w:after="120"/>
               <w:jc w:val="center"/>
               <w:outlineLvl w:val="1"/>
+              <w:cnfStyle w:val="000000100000" w:firstRow="0" w:lastRow="0" w:firstColumn="0" w:lastColumn="0" w:oddVBand="0" w:evenVBand="0" w:oddHBand="1" w:evenHBand="0" w:firstRowFirstColumn="0" w:firstRowLastColumn="0" w:lastRowFirstColumn="0" w:lastRowLastColumn="0"/>
+              <w:rPr>
+                <w:rFonts w:ascii="Arial" w:hAnsi="Arial" w:cs="Arial"/>
+                <w:sz w:val="22"/>
+              </w:rPr>
+            </w:pPr>
+            <w:r>
+              <w:rPr>
+                <w:rFonts w:ascii="Arial" w:hAnsi="Arial" w:cs="Arial"/>
+                <w:sz w:val="22"/>
+              </w:rPr>
+              <w:t>By careful selection from shortlist of lawyers from a selected firm</w:t>
+            </w:r>
+          </w:p>
+        </w:tc>
+        <w:tc>
+          <w:tcPr>
+            <w:tcW w:w="1817" w:type="dxa"/>
+          </w:tcPr>
+          <w:p>
+            <w:pPr>
+              <w:pStyle w:val="NormalWeb"/>
+              <w:spacing w:before="120" w:after="120"/>
+              <w:jc w:val="center"/>
+              <w:outlineLvl w:val="1"/>
+              <w:cnfStyle w:val="000000100000" w:firstRow="0" w:lastRow="0" w:firstColumn="0" w:lastColumn="0" w:oddVBand="0" w:evenVBand="0" w:oddHBand="1" w:evenHBand="0" w:firstRowFirstColumn="0" w:firstRowLastColumn="0" w:lastRowFirstColumn="0" w:lastRowLastColumn="0"/>
+              <w:rPr>
+                <w:rFonts w:ascii="Arial" w:hAnsi="Arial" w:cs="Arial"/>
+                <w:sz w:val="22"/>
+              </w:rPr>
+            </w:pPr>
+            <w:r>
+              <w:rPr>
+                <w:rFonts w:ascii="Arial" w:hAnsi="Arial" w:cs="Arial"/>
+                <w:sz w:val="22"/>
+              </w:rPr>
+              <w:t xml:space="preserve">By careful selection from shortlist of </w:t>
+            </w:r>
+            <w:r>
+              <w:rPr>
+                <w:rFonts w:ascii="Arial" w:hAnsi="Arial" w:cs="Arial"/>
+                <w:sz w:val="22"/>
+              </w:rPr>
+              <w:t>accountants</w:t>
+            </w:r>
+            <w:r>
+              <w:rPr>
+                <w:rFonts w:ascii="Arial" w:hAnsi="Arial" w:cs="Arial"/>
+                <w:sz w:val="22"/>
+              </w:rPr>
+              <w:t xml:space="preserve"> from a selected firm</w:t>
+            </w:r>
+          </w:p>
+        </w:tc>
+      </w:tr>
+      <w:tr>
+        <w:trPr>
+          <w:trHeight w:val="254"/>
+        </w:trPr>
+        <w:tc>
+          <w:tcPr>
+            <w:cnfStyle w:val="001000000000" w:firstRow="0" w:lastRow="0" w:firstColumn="1" w:lastColumn="0" w:oddVBand="0" w:evenVBand="0" w:oddHBand="0" w:evenHBand="0" w:firstRowFirstColumn="0" w:firstRowLastColumn="0" w:lastRowFirstColumn="0" w:lastRowLastColumn="0"/>
+            <w:tcW w:w="1525" w:type="dxa"/>
+            <w:noWrap/>
+            <w:hideMark/>
+          </w:tcPr>
+          <w:p>
+            <w:pPr>
+              <w:pStyle w:val="NormalWeb"/>
+              <w:spacing w:before="120" w:after="120"/>
+              <w:jc w:val="center"/>
+              <w:outlineLvl w:val="1"/>
               <w:rPr>
                 <w:rFonts w:ascii="Arial" w:hAnsi="Arial" w:cs="Arial"/>
                 <w:sz w:val="22"/>
@@ -13806,7 +14560,7 @@
         </w:tc>
         <w:tc>
           <w:tcPr>
-            <w:tcW w:w="2451" w:type="dxa"/>
+            <w:tcW w:w="1800" w:type="dxa"/>
             <w:noWrap/>
           </w:tcPr>
           <w:p>
@@ -13832,7 +14586,7 @@
         </w:tc>
         <w:tc>
           <w:tcPr>
-            <w:tcW w:w="2202" w:type="dxa"/>
+            <w:tcW w:w="1800" w:type="dxa"/>
           </w:tcPr>
           <w:p>
             <w:pPr>
@@ -13857,7 +14611,7 @@
         </w:tc>
         <w:tc>
           <w:tcPr>
-            <w:tcW w:w="2202" w:type="dxa"/>
+            <w:tcW w:w="1783" w:type="dxa"/>
           </w:tcPr>
           <w:p>
             <w:pPr>
@@ -13880,16 +14634,83 @@
             </w:r>
           </w:p>
         </w:tc>
+        <w:tc>
+          <w:tcPr>
+            <w:tcW w:w="1800" w:type="dxa"/>
+          </w:tcPr>
+          <w:p>
+            <w:pPr>
+              <w:pStyle w:val="NormalWeb"/>
+              <w:spacing w:before="120" w:after="120"/>
+              <w:jc w:val="center"/>
+              <w:outlineLvl w:val="1"/>
+              <w:cnfStyle w:val="000000000000" w:firstRow="0" w:lastRow="0" w:firstColumn="0" w:lastColumn="0" w:oddVBand="0" w:evenVBand="0" w:oddHBand="0" w:evenHBand="0" w:firstRowFirstColumn="0" w:firstRowLastColumn="0" w:lastRowFirstColumn="0" w:lastRowLastColumn="0"/>
+              <w:rPr>
+                <w:rFonts w:ascii="Arial" w:hAnsi="Arial" w:cs="Arial"/>
+                <w:sz w:val="22"/>
+              </w:rPr>
+            </w:pPr>
+            <w:r>
+              <w:rPr>
+                <w:rFonts w:ascii="Arial" w:hAnsi="Arial" w:cs="Arial"/>
+                <w:sz w:val="22"/>
+              </w:rPr>
+              <w:t xml:space="preserve">Technically and  legally knowledgeable, </w:t>
+            </w:r>
+            <w:r>
+              <w:rPr>
+                <w:rFonts w:ascii="Arial" w:hAnsi="Arial" w:cs="Arial"/>
+                <w:sz w:val="22"/>
+              </w:rPr>
+              <w:lastRenderedPageBreak/>
+              <w:t>has experience in corporate law</w:t>
+            </w:r>
+          </w:p>
+        </w:tc>
+        <w:tc>
+          <w:tcPr>
+            <w:tcW w:w="1817" w:type="dxa"/>
+          </w:tcPr>
+          <w:p>
+            <w:pPr>
+              <w:pStyle w:val="NormalWeb"/>
+              <w:spacing w:before="120" w:after="120"/>
+              <w:jc w:val="center"/>
+              <w:outlineLvl w:val="1"/>
+              <w:cnfStyle w:val="000000000000" w:firstRow="0" w:lastRow="0" w:firstColumn="0" w:lastColumn="0" w:oddVBand="0" w:evenVBand="0" w:oddHBand="0" w:evenHBand="0" w:firstRowFirstColumn="0" w:firstRowLastColumn="0" w:lastRowFirstColumn="0" w:lastRowLastColumn="0"/>
+              <w:rPr>
+                <w:rFonts w:ascii="Arial" w:hAnsi="Arial" w:cs="Arial"/>
+                <w:sz w:val="22"/>
+              </w:rPr>
+            </w:pPr>
+            <w:r>
+              <w:rPr>
+                <w:rFonts w:ascii="Arial" w:hAnsi="Arial" w:cs="Arial"/>
+                <w:sz w:val="22"/>
+              </w:rPr>
+              <w:lastRenderedPageBreak/>
+              <w:t xml:space="preserve">Knowledgeable in accounting and business, </w:t>
+            </w:r>
+            <w:r>
+              <w:rPr>
+                <w:rFonts w:ascii="Arial" w:hAnsi="Arial" w:cs="Arial"/>
+                <w:sz w:val="22"/>
+              </w:rPr>
+              <w:lastRenderedPageBreak/>
+              <w:t>and with experience</w:t>
+            </w:r>
+          </w:p>
+        </w:tc>
       </w:tr>
       <w:tr>
         <w:trPr>
           <w:cnfStyle w:val="000000100000" w:firstRow="0" w:lastRow="0" w:firstColumn="0" w:lastColumn="0" w:oddVBand="0" w:evenVBand="0" w:oddHBand="1" w:evenHBand="0" w:firstRowFirstColumn="0" w:firstRowLastColumn="0" w:lastRowFirstColumn="0" w:lastRowLastColumn="0"/>
-          <w:trHeight w:val="257"/>
+          <w:trHeight w:val="254"/>
         </w:trPr>
         <w:tc>
           <w:tcPr>
             <w:cnfStyle w:val="001000000000" w:firstRow="0" w:lastRow="0" w:firstColumn="1" w:lastColumn="0" w:oddVBand="0" w:evenVBand="0" w:oddHBand="0" w:evenHBand="0" w:firstRowFirstColumn="0" w:firstRowLastColumn="0" w:lastRowFirstColumn="0" w:lastRowLastColumn="0"/>
-            <w:tcW w:w="1707" w:type="dxa"/>
+            <w:tcW w:w="1525" w:type="dxa"/>
             <w:noWrap/>
             <w:hideMark/>
           </w:tcPr>
@@ -13909,13 +14730,14 @@
                 <w:rFonts w:ascii="Arial" w:hAnsi="Arial" w:cs="Arial"/>
                 <w:sz w:val="22"/>
               </w:rPr>
+              <w:lastRenderedPageBreak/>
               <w:t>Payment Structure</w:t>
             </w:r>
           </w:p>
         </w:tc>
         <w:tc>
           <w:tcPr>
-            <w:tcW w:w="2451" w:type="dxa"/>
+            <w:tcW w:w="1800" w:type="dxa"/>
             <w:noWrap/>
           </w:tcPr>
           <w:p>
@@ -13941,7 +14763,7 @@
         </w:tc>
         <w:tc>
           <w:tcPr>
-            <w:tcW w:w="2202" w:type="dxa"/>
+            <w:tcW w:w="1800" w:type="dxa"/>
           </w:tcPr>
           <w:p>
             <w:pPr>
@@ -13966,7 +14788,7 @@
         </w:tc>
         <w:tc>
           <w:tcPr>
-            <w:tcW w:w="2202" w:type="dxa"/>
+            <w:tcW w:w="1783" w:type="dxa"/>
           </w:tcPr>
           <w:p>
             <w:pPr>
@@ -13989,17 +14811,9 @@
             </w:r>
           </w:p>
         </w:tc>
-      </w:tr>
-      <w:tr>
-        <w:trPr>
-          <w:trHeight w:val="257"/>
-        </w:trPr>
-        <w:tc>
-          <w:tcPr>
-            <w:cnfStyle w:val="001000000000" w:firstRow="0" w:lastRow="0" w:firstColumn="1" w:lastColumn="0" w:oddVBand="0" w:evenVBand="0" w:oddHBand="0" w:evenHBand="0" w:firstRowFirstColumn="0" w:firstRowLastColumn="0" w:lastRowFirstColumn="0" w:lastRowLastColumn="0"/>
-            <w:tcW w:w="1707" w:type="dxa"/>
-            <w:noWrap/>
-            <w:hideMark/>
+        <w:tc>
+          <w:tcPr>
+            <w:tcW w:w="1800" w:type="dxa"/>
           </w:tcPr>
           <w:p>
             <w:pPr>
@@ -14007,6 +14821,64 @@
               <w:spacing w:before="120" w:after="120"/>
               <w:jc w:val="center"/>
               <w:outlineLvl w:val="1"/>
+              <w:cnfStyle w:val="000000100000" w:firstRow="0" w:lastRow="0" w:firstColumn="0" w:lastColumn="0" w:oddVBand="0" w:evenVBand="0" w:oddHBand="1" w:evenHBand="0" w:firstRowFirstColumn="0" w:firstRowLastColumn="0" w:lastRowFirstColumn="0" w:lastRowLastColumn="0"/>
+              <w:rPr>
+                <w:rFonts w:ascii="Arial" w:hAnsi="Arial" w:cs="Arial"/>
+                <w:sz w:val="22"/>
+              </w:rPr>
+            </w:pPr>
+            <w:r>
+              <w:rPr>
+                <w:rFonts w:ascii="Arial" w:hAnsi="Arial" w:cs="Arial"/>
+                <w:sz w:val="22"/>
+              </w:rPr>
+              <w:t>Payment is given every quarter</w:t>
+            </w:r>
+          </w:p>
+        </w:tc>
+        <w:tc>
+          <w:tcPr>
+            <w:tcW w:w="1817" w:type="dxa"/>
+          </w:tcPr>
+          <w:p>
+            <w:pPr>
+              <w:pStyle w:val="NormalWeb"/>
+              <w:spacing w:before="120" w:after="120"/>
+              <w:jc w:val="center"/>
+              <w:outlineLvl w:val="1"/>
+              <w:cnfStyle w:val="000000100000" w:firstRow="0" w:lastRow="0" w:firstColumn="0" w:lastColumn="0" w:oddVBand="0" w:evenVBand="0" w:oddHBand="1" w:evenHBand="0" w:firstRowFirstColumn="0" w:firstRowLastColumn="0" w:lastRowFirstColumn="0" w:lastRowLastColumn="0"/>
+              <w:rPr>
+                <w:rFonts w:ascii="Arial" w:hAnsi="Arial" w:cs="Arial"/>
+                <w:sz w:val="22"/>
+              </w:rPr>
+            </w:pPr>
+            <w:r>
+              <w:rPr>
+                <w:rFonts w:ascii="Arial" w:hAnsi="Arial" w:cs="Arial"/>
+                <w:sz w:val="22"/>
+              </w:rPr>
+              <w:t>Payment is given every quarter</w:t>
+            </w:r>
+          </w:p>
+        </w:tc>
+      </w:tr>
+      <w:tr>
+        <w:trPr>
+          <w:trHeight w:val="254"/>
+        </w:trPr>
+        <w:tc>
+          <w:tcPr>
+            <w:cnfStyle w:val="001000000000" w:firstRow="0" w:lastRow="0" w:firstColumn="1" w:lastColumn="0" w:oddVBand="0" w:evenVBand="0" w:oddHBand="0" w:evenHBand="0" w:firstRowFirstColumn="0" w:firstRowLastColumn="0" w:lastRowFirstColumn="0" w:lastRowLastColumn="0"/>
+            <w:tcW w:w="1525" w:type="dxa"/>
+            <w:noWrap/>
+            <w:hideMark/>
+          </w:tcPr>
+          <w:p>
+            <w:pPr>
+              <w:pStyle w:val="NormalWeb"/>
+              <w:spacing w:before="120" w:after="120"/>
+              <w:jc w:val="center"/>
+              <w:outlineLvl w:val="1"/>
               <w:rPr>
                 <w:rFonts w:ascii="Arial" w:hAnsi="Arial" w:cs="Arial"/>
                 <w:sz w:val="22"/>
@@ -14023,7 +14895,7 @@
         </w:tc>
         <w:tc>
           <w:tcPr>
-            <w:tcW w:w="2451" w:type="dxa"/>
+            <w:tcW w:w="1800" w:type="dxa"/>
             <w:noWrap/>
           </w:tcPr>
           <w:p>
@@ -14098,7 +14970,7 @@
         </w:tc>
         <w:tc>
           <w:tcPr>
-            <w:tcW w:w="2202" w:type="dxa"/>
+            <w:tcW w:w="1800" w:type="dxa"/>
           </w:tcPr>
           <w:p>
             <w:pPr>
@@ -14172,7 +15044,7 @@
         </w:tc>
         <w:tc>
           <w:tcPr>
-            <w:tcW w:w="2202" w:type="dxa"/>
+            <w:tcW w:w="1783" w:type="dxa"/>
           </w:tcPr>
           <w:p>
             <w:pPr>
@@ -14221,16 +15093,141 @@
             </w:r>
           </w:p>
         </w:tc>
+        <w:tc>
+          <w:tcPr>
+            <w:tcW w:w="1800" w:type="dxa"/>
+          </w:tcPr>
+          <w:p>
+            <w:pPr>
+              <w:pStyle w:val="NormalWeb"/>
+              <w:numPr>
+                <w:ilvl w:val="0"/>
+                <w:numId w:val="25"/>
+              </w:numPr>
+              <w:spacing w:before="120" w:after="120"/>
+              <w:outlineLvl w:val="1"/>
+              <w:cnfStyle w:val="000000000000" w:firstRow="0" w:lastRow="0" w:firstColumn="0" w:lastColumn="0" w:oddVBand="0" w:evenVBand="0" w:oddHBand="0" w:evenHBand="0" w:firstRowFirstColumn="0" w:firstRowLastColumn="0" w:lastRowFirstColumn="0" w:lastRowLastColumn="0"/>
+              <w:rPr>
+                <w:rFonts w:ascii="Arial" w:hAnsi="Arial" w:cs="Arial"/>
+                <w:sz w:val="22"/>
+              </w:rPr>
+            </w:pPr>
+            <w:r>
+              <w:rPr>
+                <w:rFonts w:ascii="Arial" w:hAnsi="Arial" w:cs="Arial"/>
+                <w:sz w:val="22"/>
+              </w:rPr>
+              <w:t>Perform legal duties for the firm</w:t>
+            </w:r>
+          </w:p>
+          <w:p>
+            <w:pPr>
+              <w:pStyle w:val="NormalWeb"/>
+              <w:numPr>
+                <w:ilvl w:val="0"/>
+                <w:numId w:val="25"/>
+              </w:numPr>
+              <w:spacing w:before="120" w:after="120"/>
+              <w:outlineLvl w:val="1"/>
+              <w:cnfStyle w:val="000000000000" w:firstRow="0" w:lastRow="0" w:firstColumn="0" w:lastColumn="0" w:oddVBand="0" w:evenVBand="0" w:oddHBand="0" w:evenHBand="0" w:firstRowFirstColumn="0" w:firstRowLastColumn="0" w:lastRowFirstColumn="0" w:lastRowLastColumn="0"/>
+              <w:rPr>
+                <w:rFonts w:ascii="Arial" w:hAnsi="Arial" w:cs="Arial"/>
+                <w:sz w:val="22"/>
+              </w:rPr>
+            </w:pPr>
+            <w:r>
+              <w:rPr>
+                <w:rFonts w:ascii="Arial" w:hAnsi="Arial" w:cs="Arial"/>
+                <w:sz w:val="22"/>
+              </w:rPr>
+              <w:t>Assess legal documents and necessary notaries</w:t>
+            </w:r>
+          </w:p>
+          <w:p>
+            <w:pPr>
+              <w:pStyle w:val="NormalWeb"/>
+              <w:numPr>
+                <w:ilvl w:val="0"/>
+                <w:numId w:val="25"/>
+              </w:numPr>
+              <w:spacing w:before="120" w:after="120"/>
+              <w:outlineLvl w:val="1"/>
+              <w:cnfStyle w:val="000000000000" w:firstRow="0" w:lastRow="0" w:firstColumn="0" w:lastColumn="0" w:oddVBand="0" w:evenVBand="0" w:oddHBand="0" w:evenHBand="0" w:firstRowFirstColumn="0" w:firstRowLastColumn="0" w:lastRowFirstColumn="0" w:lastRowLastColumn="0"/>
+              <w:rPr>
+                <w:rFonts w:ascii="Arial" w:hAnsi="Arial" w:cs="Arial"/>
+                <w:sz w:val="22"/>
+              </w:rPr>
+            </w:pPr>
+            <w:r>
+              <w:rPr>
+                <w:rFonts w:ascii="Arial" w:hAnsi="Arial" w:cs="Arial"/>
+                <w:sz w:val="22"/>
+              </w:rPr>
+              <w:t>Legal Consultation</w:t>
+            </w:r>
+          </w:p>
+        </w:tc>
+        <w:tc>
+          <w:tcPr>
+            <w:tcW w:w="1817" w:type="dxa"/>
+          </w:tcPr>
+          <w:p>
+            <w:pPr>
+              <w:pStyle w:val="NormalWeb"/>
+              <w:numPr>
+                <w:ilvl w:val="0"/>
+                <w:numId w:val="25"/>
+              </w:numPr>
+              <w:spacing w:before="120" w:after="120"/>
+              <w:outlineLvl w:val="1"/>
+              <w:cnfStyle w:val="000000000000" w:firstRow="0" w:lastRow="0" w:firstColumn="0" w:lastColumn="0" w:oddVBand="0" w:evenVBand="0" w:oddHBand="0" w:evenHBand="0" w:firstRowFirstColumn="0" w:firstRowLastColumn="0" w:lastRowFirstColumn="0" w:lastRowLastColumn="0"/>
+              <w:rPr>
+                <w:rFonts w:ascii="Arial" w:hAnsi="Arial" w:cs="Arial"/>
+                <w:sz w:val="22"/>
+              </w:rPr>
+            </w:pPr>
+            <w:r>
+              <w:rPr>
+                <w:rFonts w:ascii="Arial" w:hAnsi="Arial" w:cs="Arial"/>
+                <w:sz w:val="22"/>
+              </w:rPr>
+              <w:t>Perform accounting duties for the firm</w:t>
+            </w:r>
+          </w:p>
+          <w:p>
+            <w:pPr>
+              <w:pStyle w:val="NormalWeb"/>
+              <w:numPr>
+                <w:ilvl w:val="0"/>
+                <w:numId w:val="25"/>
+              </w:numPr>
+              <w:spacing w:before="120" w:after="120"/>
+              <w:outlineLvl w:val="1"/>
+              <w:cnfStyle w:val="000000000000" w:firstRow="0" w:lastRow="0" w:firstColumn="0" w:lastColumn="0" w:oddVBand="0" w:evenVBand="0" w:oddHBand="0" w:evenHBand="0" w:firstRowFirstColumn="0" w:firstRowLastColumn="0" w:lastRowFirstColumn="0" w:lastRowLastColumn="0"/>
+              <w:rPr>
+                <w:rFonts w:ascii="Arial" w:hAnsi="Arial" w:cs="Arial"/>
+                <w:sz w:val="22"/>
+              </w:rPr>
+            </w:pPr>
+            <w:r>
+              <w:rPr>
+                <w:rFonts w:ascii="Arial" w:hAnsi="Arial" w:cs="Arial"/>
+                <w:sz w:val="22"/>
+              </w:rPr>
+              <w:t>Business and Accounting Consultation</w:t>
+            </w:r>
+          </w:p>
+        </w:tc>
       </w:tr>
       <w:tr>
         <w:trPr>
           <w:cnfStyle w:val="000000100000" w:firstRow="0" w:lastRow="0" w:firstColumn="0" w:lastColumn="0" w:oddVBand="0" w:evenVBand="0" w:oddHBand="1" w:evenHBand="0" w:firstRowFirstColumn="0" w:firstRowLastColumn="0" w:lastRowFirstColumn="0" w:lastRowLastColumn="0"/>
-          <w:trHeight w:val="257"/>
+          <w:trHeight w:val="254"/>
         </w:trPr>
         <w:tc>
           <w:tcPr>
             <w:cnfStyle w:val="001000000000" w:firstRow="0" w:lastRow="0" w:firstColumn="1" w:lastColumn="0" w:oddVBand="0" w:evenVBand="0" w:oddHBand="0" w:evenHBand="0" w:firstRowFirstColumn="0" w:firstRowLastColumn="0" w:lastRowFirstColumn="0" w:lastRowLastColumn="0"/>
-            <w:tcW w:w="1707" w:type="dxa"/>
+            <w:tcW w:w="1525" w:type="dxa"/>
             <w:noWrap/>
             <w:hideMark/>
           </w:tcPr>
@@ -14256,7 +15253,7 @@
         </w:tc>
         <w:tc>
           <w:tcPr>
-            <w:tcW w:w="2451" w:type="dxa"/>
+            <w:tcW w:w="1800" w:type="dxa"/>
             <w:noWrap/>
           </w:tcPr>
           <w:p>
@@ -14282,7 +15279,7 @@
         </w:tc>
         <w:tc>
           <w:tcPr>
-            <w:tcW w:w="2202" w:type="dxa"/>
+            <w:tcW w:w="1800" w:type="dxa"/>
           </w:tcPr>
           <w:p>
             <w:pPr>
@@ -14307,7 +15304,57 @@
         </w:tc>
         <w:tc>
           <w:tcPr>
-            <w:tcW w:w="2202" w:type="dxa"/>
+            <w:tcW w:w="1783" w:type="dxa"/>
+          </w:tcPr>
+          <w:p>
+            <w:pPr>
+              <w:pStyle w:val="NormalWeb"/>
+              <w:spacing w:before="120" w:after="120"/>
+              <w:jc w:val="center"/>
+              <w:outlineLvl w:val="1"/>
+              <w:cnfStyle w:val="000000100000" w:firstRow="0" w:lastRow="0" w:firstColumn="0" w:lastColumn="0" w:oddVBand="0" w:evenVBand="0" w:oddHBand="1" w:evenHBand="0" w:firstRowFirstColumn="0" w:firstRowLastColumn="0" w:lastRowFirstColumn="0" w:lastRowLastColumn="0"/>
+              <w:rPr>
+                <w:rFonts w:ascii="Arial" w:hAnsi="Arial" w:cs="Arial"/>
+                <w:sz w:val="22"/>
+              </w:rPr>
+            </w:pPr>
+            <w:r>
+              <w:rPr>
+                <w:rFonts w:ascii="Arial" w:hAnsi="Arial" w:cs="Arial"/>
+                <w:sz w:val="22"/>
+              </w:rPr>
+              <w:t>Will be hired before and after deployment for development and maintenance</w:t>
+            </w:r>
+          </w:p>
+        </w:tc>
+        <w:tc>
+          <w:tcPr>
+            <w:tcW w:w="1800" w:type="dxa"/>
+          </w:tcPr>
+          <w:p>
+            <w:pPr>
+              <w:pStyle w:val="NormalWeb"/>
+              <w:spacing w:before="120" w:after="120"/>
+              <w:jc w:val="center"/>
+              <w:outlineLvl w:val="1"/>
+              <w:cnfStyle w:val="000000100000" w:firstRow="0" w:lastRow="0" w:firstColumn="0" w:lastColumn="0" w:oddVBand="0" w:evenVBand="0" w:oddHBand="1" w:evenHBand="0" w:firstRowFirstColumn="0" w:firstRowLastColumn="0" w:lastRowFirstColumn="0" w:lastRowLastColumn="0"/>
+              <w:rPr>
+                <w:rFonts w:ascii="Arial" w:hAnsi="Arial" w:cs="Arial"/>
+                <w:sz w:val="22"/>
+              </w:rPr>
+            </w:pPr>
+            <w:r>
+              <w:rPr>
+                <w:rFonts w:ascii="Arial" w:hAnsi="Arial" w:cs="Arial"/>
+                <w:sz w:val="22"/>
+              </w:rPr>
+              <w:t>Will be hired before and after deployment for development and maintenance</w:t>
+            </w:r>
+          </w:p>
+        </w:tc>
+        <w:tc>
+          <w:tcPr>
+            <w:tcW w:w="1817" w:type="dxa"/>
           </w:tcPr>
           <w:p>
             <w:pPr>
@@ -15056,6 +16103,62 @@
     </w:p>
     <w:p>
       <w:pPr>
+        <w:pStyle w:val="NormalWeb"/>
+        <w:numPr>
+          <w:ilvl w:val="0"/>
+          <w:numId w:val="21"/>
+        </w:numPr>
+        <w:spacing w:before="120" w:after="120"/>
+        <w:ind w:right="0"/>
+        <w:outlineLvl w:val="1"/>
+        <w:rPr>
+          <w:rFonts w:ascii="Arial" w:hAnsi="Arial" w:cs="Arial"/>
+        </w:rPr>
+      </w:pPr>
+      <w:r>
+        <w:rPr>
+          <w:rFonts w:ascii="Arial" w:hAnsi="Arial" w:cs="Arial"/>
+        </w:rPr>
+        <w:t>Lawyer</w:t>
+      </w:r>
+      <w:r>
+        <w:rPr>
+          <w:rFonts w:ascii="Arial" w:hAnsi="Arial" w:cs="Arial"/>
+        </w:rPr>
+        <w:t xml:space="preserve"> – For legal purposes; legal consultation</w:t>
+      </w:r>
+    </w:p>
+    <w:p>
+      <w:pPr>
+        <w:pStyle w:val="NormalWeb"/>
+        <w:numPr>
+          <w:ilvl w:val="0"/>
+          <w:numId w:val="21"/>
+        </w:numPr>
+        <w:spacing w:before="120" w:after="120"/>
+        <w:ind w:right="0"/>
+        <w:outlineLvl w:val="1"/>
+        <w:rPr>
+          <w:rFonts w:ascii="Arial" w:hAnsi="Arial" w:cs="Arial"/>
+        </w:rPr>
+      </w:pPr>
+      <w:r>
+        <w:rPr>
+          <w:rFonts w:ascii="Arial" w:hAnsi="Arial" w:cs="Arial"/>
+        </w:rPr>
+        <w:t>Accountant</w:t>
+      </w:r>
+      <w:r>
+        <w:rPr>
+          <w:rFonts w:ascii="Arial" w:hAnsi="Arial" w:cs="Arial"/>
+        </w:rPr>
+        <w:t xml:space="preserve"> – For business and accounting functions; accounting responsibilities and consultation</w:t>
+      </w:r>
+      <w:bookmarkStart w:id="18" w:name="_GoBack"/>
+      <w:bookmarkEnd w:id="18"/>
+    </w:p>
+    <w:p>
+      <w:pPr>
         <w:pStyle w:val="Heading2"/>
         <w:spacing w:before="240" w:after="120"/>
         <w:rPr>
@@ -15592,12 +16695,12 @@
         <w:pStyle w:val="Heading1"/>
         <w:jc w:val="left"/>
       </w:pPr>
-      <w:bookmarkStart w:id="18" w:name="_Toc504472917"/>
-      <w:bookmarkStart w:id="19" w:name="_Toc504556002"/>
+      <w:bookmarkStart w:id="19" w:name="_Toc504472917"/>
+      <w:bookmarkStart w:id="20" w:name="_Toc504556002"/>
       <w:r>
         <w:br w:type="page"/>
       </w:r>
-      <w:bookmarkStart w:id="20" w:name="_Toc415245101"/>
+      <w:bookmarkStart w:id="21" w:name="_Toc415245101"/>
       <w:r>
         <w:lastRenderedPageBreak/>
         <w:t xml:space="preserve">Personal </w:t>
@@ -15614,9 +16717,9 @@
       <w:r>
         <w:t>tatement</w:t>
       </w:r>
-      <w:bookmarkEnd w:id="18"/>
       <w:bookmarkEnd w:id="19"/>
       <w:bookmarkEnd w:id="20"/>
+      <w:bookmarkEnd w:id="21"/>
     </w:p>
     <w:p>
       <w:pPr>
@@ -15645,8 +16748,8 @@
           <w:rFonts w:ascii="Arial" w:hAnsi="Arial" w:cs="Arial"/>
         </w:rPr>
       </w:pPr>
-      <w:bookmarkStart w:id="21" w:name="_Toc504472918"/>
-      <w:bookmarkStart w:id="22" w:name="_Toc504556003"/>
+      <w:bookmarkStart w:id="22" w:name="_Toc504472918"/>
+      <w:bookmarkStart w:id="23" w:name="_Toc504556003"/>
       <w:r>
         <w:rPr>
           <w:rFonts w:ascii="Arial" w:hAnsi="Arial" w:cs="Arial"/>
@@ -15691,12 +16794,12 @@
       <w:r>
         <w:br w:type="page"/>
       </w:r>
-      <w:bookmarkStart w:id="23" w:name="_Toc415245102"/>
+      <w:bookmarkStart w:id="24" w:name="_Toc415245102"/>
       <w:r>
         <w:lastRenderedPageBreak/>
         <w:t>Startup Expenses and Capitalization</w:t>
       </w:r>
-      <w:bookmarkEnd w:id="23"/>
+      <w:bookmarkEnd w:id="24"/>
     </w:p>
     <w:p>
       <w:pPr>
@@ -15706,10 +16809,10 @@
           <w:rFonts w:ascii="Arial" w:hAnsi="Arial" w:cs="Arial"/>
         </w:rPr>
       </w:pPr>
-      <w:bookmarkStart w:id="24" w:name="_Toc504472919"/>
-      <w:bookmarkStart w:id="25" w:name="_Toc504556004"/>
-      <w:bookmarkEnd w:id="21"/>
+      <w:bookmarkStart w:id="25" w:name="_Toc504472919"/>
+      <w:bookmarkStart w:id="26" w:name="_Toc504556004"/>
       <w:bookmarkEnd w:id="22"/>
+      <w:bookmarkEnd w:id="23"/>
       <w:r>
         <w:rPr>
           <w:rFonts w:ascii="Arial" w:hAnsi="Arial" w:cs="Arial"/>
@@ -16008,8 +17111,6 @@
       <w:pPr>
         <w:pStyle w:val="Heading1"/>
       </w:pPr>
-      <w:bookmarkStart w:id="26" w:name="_GoBack"/>
-      <w:bookmarkEnd w:id="26"/>
       <w:r>
         <w:rPr>
           <w:rFonts w:ascii="Arial" w:hAnsi="Arial" w:cs="Arial"/>
@@ -16034,8 +17135,8 @@
       </w:r>
       <w:bookmarkStart w:id="28" w:name="_Toc504472920"/>
       <w:bookmarkStart w:id="29" w:name="_Toc504556005"/>
-      <w:bookmarkEnd w:id="24"/>
       <w:bookmarkEnd w:id="25"/>
+      <w:bookmarkEnd w:id="26"/>
       <w:bookmarkEnd w:id="27"/>
     </w:p>
     <w:p>
@@ -18282,7 +19383,31 @@
           <w:rPr>
             <w:rStyle w:val="Hyperlink"/>
           </w:rPr>
-          <w:t>https://blog.sensortower.com/blog/2014/03/05/everything-developers-need-to-know-about-app-store-transaction-costs/</w:t>
+          <w:t>https://blog.sensortower.com/blog/2014/03/05/everything-developers-need-to-know-about-app-store-transa</w:t>
+        </w:r>
+        <w:r>
+          <w:rPr>
+            <w:rStyle w:val="Hyperlink"/>
+          </w:rPr>
+          <w:t>c</w:t>
+        </w:r>
+        <w:r>
+          <w:rPr>
+            <w:rStyle w:val="Hyperlink"/>
+          </w:rPr>
+          <w:t>ti</w:t>
+        </w:r>
+        <w:r>
+          <w:rPr>
+            <w:rStyle w:val="Hyperlink"/>
+          </w:rPr>
+          <w:t>o</w:t>
+        </w:r>
+        <w:r>
+          <w:rPr>
+            <w:rStyle w:val="Hyperlink"/>
+          </w:rPr>
+          <w:t>n-costs/</w:t>
         </w:r>
       </w:hyperlink>
       <w:r>
@@ -18311,7 +19436,19 @@
           <w:rPr>
             <w:rStyle w:val="Hyperlink"/>
           </w:rPr>
-          <w:t>http://readwrite.com/2013/05/24/5-tips-google-play-charts-apps-android</w:t>
+          <w:t>http://readwrite.com/201</w:t>
+        </w:r>
+        <w:r>
+          <w:rPr>
+            <w:rStyle w:val="Hyperlink"/>
+          </w:rPr>
+          <w:t>3</w:t>
+        </w:r>
+        <w:r>
+          <w:rPr>
+            <w:rStyle w:val="Hyperlink"/>
+          </w:rPr>
+          <w:t>/05/24/5-tips-google-play-charts-apps-android</w:t>
         </w:r>
       </w:hyperlink>
       <w:r>
@@ -18321,8 +19458,37 @@
         <w:t xml:space="preserve"> </w:t>
       </w:r>
     </w:p>
+    <w:p>
+      <w:pPr>
+        <w:pStyle w:val="NormalWeb"/>
+        <w:numPr>
+          <w:ilvl w:val="0"/>
+          <w:numId w:val="24"/>
+        </w:numPr>
+        <w:spacing w:before="120" w:after="120"/>
+        <w:ind w:right="0"/>
+        <w:outlineLvl w:val="1"/>
+        <w:rPr>
+          <w:rFonts w:ascii="Arial" w:hAnsi="Arial" w:cs="Arial"/>
+        </w:rPr>
+      </w:pPr>
+      <w:hyperlink r:id="rId30" w:history="1">
+        <w:r>
+          <w:rPr>
+            <w:rStyle w:val="Hyperlink"/>
+          </w:rPr>
+          <w:t>http://www.doingbusiness.org/data/exploreeconomies/philippines/starting-a-business</w:t>
+        </w:r>
+      </w:hyperlink>
+      <w:r>
+        <w:rPr>
+          <w:rFonts w:ascii="Arial" w:hAnsi="Arial" w:cs="Arial"/>
+        </w:rPr>
+        <w:t xml:space="preserve"> </w:t>
+      </w:r>
+    </w:p>
     <w:sectPr>
-      <w:headerReference w:type="default" r:id="rId30"/>
+      <w:headerReference w:type="default" r:id="rId31"/>
       <w:pgSz w:w="12240" w:h="15840" w:code="1"/>
       <w:pgMar w:top="1440" w:right="1440" w:bottom="1440" w:left="1440" w:header="720" w:footer="720" w:gutter="720"/>
       <w:cols w:space="720"/>
@@ -18393,7 +19559,7 @@
       <w:rPr>
         <w:noProof/>
       </w:rPr>
-      <w:t>27</w:t>
+      <w:t>31</w:t>
     </w:r>
     <w:r>
       <w:fldChar w:fldCharType="end"/>
@@ -18414,7 +19580,7 @@
       <w:rPr>
         <w:noProof/>
       </w:rPr>
-      <w:t>31</w:t>
+      <w:t>32</w:t>
     </w:r>
     <w:r>
       <w:fldChar w:fldCharType="end"/>
@@ -20456,16 +21622,16 @@
     </w:lvl>
   </w:abstractNum>
   <w:abstractNum w:abstractNumId="17">
-    <w:nsid w:val="56082C5A"/>
+    <w:nsid w:val="4F874357"/>
     <w:multiLevelType w:val="hybridMultilevel"/>
-    <w:tmpl w:val="47389316"/>
+    <w:tmpl w:val="2E1416B0"/>
     <w:lvl w:ilvl="0" w:tplc="34090001">
       <w:start w:val="1"/>
       <w:numFmt w:val="bullet"/>
       <w:lvlText w:val=""/>
       <w:lvlJc w:val="left"/>
       <w:pPr>
-        <w:ind w:left="720" w:hanging="360"/>
+        <w:ind w:left="1080" w:hanging="360"/>
       </w:pPr>
       <w:rPr>
         <w:rFonts w:ascii="Symbol" w:hAnsi="Symbol" w:hint="default"/>
@@ -20477,7 +21643,7 @@
       <w:lvlText w:val="o"/>
       <w:lvlJc w:val="left"/>
       <w:pPr>
-        <w:ind w:left="1440" w:hanging="360"/>
+        <w:ind w:left="1800" w:hanging="360"/>
       </w:pPr>
       <w:rPr>
         <w:rFonts w:ascii="Courier New" w:hAnsi="Courier New" w:cs="Courier New" w:hint="default"/>
@@ -20489,7 +21655,7 @@
       <w:lvlText w:val=""/>
       <w:lvlJc w:val="left"/>
       <w:pPr>
-        <w:ind w:left="2160" w:hanging="360"/>
+        <w:ind w:left="2520" w:hanging="360"/>
       </w:pPr>
       <w:rPr>
         <w:rFonts w:ascii="Wingdings" w:hAnsi="Wingdings" w:hint="default"/>
@@ -20501,7 +21667,7 @@
       <w:lvlText w:val=""/>
       <w:lvlJc w:val="left"/>
       <w:pPr>
-        <w:ind w:left="2880" w:hanging="360"/>
+        <w:ind w:left="3240" w:hanging="360"/>
       </w:pPr>
       <w:rPr>
         <w:rFonts w:ascii="Symbol" w:hAnsi="Symbol" w:hint="default"/>
@@ -20513,7 +21679,7 @@
       <w:lvlText w:val="o"/>
       <w:lvlJc w:val="left"/>
       <w:pPr>
-        <w:ind w:left="3600" w:hanging="360"/>
+        <w:ind w:left="3960" w:hanging="360"/>
       </w:pPr>
       <w:rPr>
         <w:rFonts w:ascii="Courier New" w:hAnsi="Courier New" w:cs="Courier New" w:hint="default"/>
@@ -20525,7 +21691,7 @@
       <w:lvlText w:val=""/>
       <w:lvlJc w:val="left"/>
       <w:pPr>
-        <w:ind w:left="4320" w:hanging="360"/>
+        <w:ind w:left="4680" w:hanging="360"/>
       </w:pPr>
       <w:rPr>
         <w:rFonts w:ascii="Wingdings" w:hAnsi="Wingdings" w:hint="default"/>
@@ -20537,7 +21703,7 @@
       <w:lvlText w:val=""/>
       <w:lvlJc w:val="left"/>
       <w:pPr>
-        <w:ind w:left="5040" w:hanging="360"/>
+        <w:ind w:left="5400" w:hanging="360"/>
       </w:pPr>
       <w:rPr>
         <w:rFonts w:ascii="Symbol" w:hAnsi="Symbol" w:hint="default"/>
@@ -20549,7 +21715,7 @@
       <w:lvlText w:val="o"/>
       <w:lvlJc w:val="left"/>
       <w:pPr>
-        <w:ind w:left="5760" w:hanging="360"/>
+        <w:ind w:left="6120" w:hanging="360"/>
       </w:pPr>
       <w:rPr>
         <w:rFonts w:ascii="Courier New" w:hAnsi="Courier New" w:cs="Courier New" w:hint="default"/>
@@ -20561,7 +21727,7 @@
       <w:lvlText w:val=""/>
       <w:lvlJc w:val="left"/>
       <w:pPr>
-        <w:ind w:left="6480" w:hanging="360"/>
+        <w:ind w:left="6840" w:hanging="360"/>
       </w:pPr>
       <w:rPr>
         <w:rFonts w:ascii="Wingdings" w:hAnsi="Wingdings" w:hint="default"/>
@@ -20569,9 +21735,9 @@
     </w:lvl>
   </w:abstractNum>
   <w:abstractNum w:abstractNumId="18">
-    <w:nsid w:val="565D7810"/>
+    <w:nsid w:val="56082C5A"/>
     <w:multiLevelType w:val="hybridMultilevel"/>
-    <w:tmpl w:val="B1B03F2A"/>
+    <w:tmpl w:val="47389316"/>
     <w:lvl w:ilvl="0" w:tplc="34090001">
       <w:start w:val="1"/>
       <w:numFmt w:val="bullet"/>
@@ -20682,6 +21848,119 @@
     </w:lvl>
   </w:abstractNum>
   <w:abstractNum w:abstractNumId="19">
+    <w:nsid w:val="565D7810"/>
+    <w:multiLevelType w:val="hybridMultilevel"/>
+    <w:tmpl w:val="B1B03F2A"/>
+    <w:lvl w:ilvl="0" w:tplc="34090001">
+      <w:start w:val="1"/>
+      <w:numFmt w:val="bullet"/>
+      <w:lvlText w:val=""/>
+      <w:lvlJc w:val="left"/>
+      <w:pPr>
+        <w:ind w:left="720" w:hanging="360"/>
+      </w:pPr>
+      <w:rPr>
+        <w:rFonts w:ascii="Symbol" w:hAnsi="Symbol" w:hint="default"/>
+      </w:rPr>
+    </w:lvl>
+    <w:lvl w:ilvl="1" w:tplc="34090003" w:tentative="1">
+      <w:start w:val="1"/>
+      <w:numFmt w:val="bullet"/>
+      <w:lvlText w:val="o"/>
+      <w:lvlJc w:val="left"/>
+      <w:pPr>
+        <w:ind w:left="1440" w:hanging="360"/>
+      </w:pPr>
+      <w:rPr>
+        <w:rFonts w:ascii="Courier New" w:hAnsi="Courier New" w:cs="Courier New" w:hint="default"/>
+      </w:rPr>
+    </w:lvl>
+    <w:lvl w:ilvl="2" w:tplc="34090005" w:tentative="1">
+      <w:start w:val="1"/>
+      <w:numFmt w:val="bullet"/>
+      <w:lvlText w:val=""/>
+      <w:lvlJc w:val="left"/>
+      <w:pPr>
+        <w:ind w:left="2160" w:hanging="360"/>
+      </w:pPr>
+      <w:rPr>
+        <w:rFonts w:ascii="Wingdings" w:hAnsi="Wingdings" w:hint="default"/>
+      </w:rPr>
+    </w:lvl>
+    <w:lvl w:ilvl="3" w:tplc="34090001" w:tentative="1">
+      <w:start w:val="1"/>
+      <w:numFmt w:val="bullet"/>
+      <w:lvlText w:val=""/>
+      <w:lvlJc w:val="left"/>
+      <w:pPr>
+        <w:ind w:left="2880" w:hanging="360"/>
+      </w:pPr>
+      <w:rPr>
+        <w:rFonts w:ascii="Symbol" w:hAnsi="Symbol" w:hint="default"/>
+      </w:rPr>
+    </w:lvl>
+    <w:lvl w:ilvl="4" w:tplc="34090003" w:tentative="1">
+      <w:start w:val="1"/>
+      <w:numFmt w:val="bullet"/>
+      <w:lvlText w:val="o"/>
+      <w:lvlJc w:val="left"/>
+      <w:pPr>
+        <w:ind w:left="3600" w:hanging="360"/>
+      </w:pPr>
+      <w:rPr>
+        <w:rFonts w:ascii="Courier New" w:hAnsi="Courier New" w:cs="Courier New" w:hint="default"/>
+      </w:rPr>
+    </w:lvl>
+    <w:lvl w:ilvl="5" w:tplc="34090005" w:tentative="1">
+      <w:start w:val="1"/>
+      <w:numFmt w:val="bullet"/>
+      <w:lvlText w:val=""/>
+      <w:lvlJc w:val="left"/>
+      <w:pPr>
+        <w:ind w:left="4320" w:hanging="360"/>
+      </w:pPr>
+      <w:rPr>
+        <w:rFonts w:ascii="Wingdings" w:hAnsi="Wingdings" w:hint="default"/>
+      </w:rPr>
+    </w:lvl>
+    <w:lvl w:ilvl="6" w:tplc="34090001" w:tentative="1">
+      <w:start w:val="1"/>
+      <w:numFmt w:val="bullet"/>
+      <w:lvlText w:val=""/>
+      <w:lvlJc w:val="left"/>
+      <w:pPr>
+        <w:ind w:left="5040" w:hanging="360"/>
+      </w:pPr>
+      <w:rPr>
+        <w:rFonts w:ascii="Symbol" w:hAnsi="Symbol" w:hint="default"/>
+      </w:rPr>
+    </w:lvl>
+    <w:lvl w:ilvl="7" w:tplc="34090003" w:tentative="1">
+      <w:start w:val="1"/>
+      <w:numFmt w:val="bullet"/>
+      <w:lvlText w:val="o"/>
+      <w:lvlJc w:val="left"/>
+      <w:pPr>
+        <w:ind w:left="5760" w:hanging="360"/>
+      </w:pPr>
+      <w:rPr>
+        <w:rFonts w:ascii="Courier New" w:hAnsi="Courier New" w:cs="Courier New" w:hint="default"/>
+      </w:rPr>
+    </w:lvl>
+    <w:lvl w:ilvl="8" w:tplc="34090005" w:tentative="1">
+      <w:start w:val="1"/>
+      <w:numFmt w:val="bullet"/>
+      <w:lvlText w:val=""/>
+      <w:lvlJc w:val="left"/>
+      <w:pPr>
+        <w:ind w:left="6480" w:hanging="360"/>
+      </w:pPr>
+      <w:rPr>
+        <w:rFonts w:ascii="Wingdings" w:hAnsi="Wingdings" w:hint="default"/>
+      </w:rPr>
+    </w:lvl>
+  </w:abstractNum>
+  <w:abstractNum w:abstractNumId="20">
     <w:nsid w:val="5BDC4B6A"/>
     <w:multiLevelType w:val="hybridMultilevel"/>
     <w:tmpl w:val="0CF46B52"/>
@@ -20794,7 +22073,7 @@
       </w:rPr>
     </w:lvl>
   </w:abstractNum>
-  <w:abstractNum w:abstractNumId="20">
+  <w:abstractNum w:abstractNumId="21">
     <w:nsid w:val="5C403D62"/>
     <w:multiLevelType w:val="hybridMultilevel"/>
     <w:tmpl w:val="525E4CB0"/>
@@ -20907,7 +22186,7 @@
       </w:rPr>
     </w:lvl>
   </w:abstractNum>
-  <w:abstractNum w:abstractNumId="21">
+  <w:abstractNum w:abstractNumId="22">
     <w:nsid w:val="5DA000C5"/>
     <w:multiLevelType w:val="hybridMultilevel"/>
     <w:tmpl w:val="45680B40"/>
@@ -21020,7 +22299,93 @@
       </w:rPr>
     </w:lvl>
   </w:abstractNum>
-  <w:abstractNum w:abstractNumId="22">
+  <w:abstractNum w:abstractNumId="23">
+    <w:nsid w:val="5E9546CD"/>
+    <w:multiLevelType w:val="hybridMultilevel"/>
+    <w:tmpl w:val="B24CA22C"/>
+    <w:lvl w:ilvl="0" w:tplc="3409000F">
+      <w:start w:val="1"/>
+      <w:numFmt w:val="decimal"/>
+      <w:lvlText w:val="%1."/>
+      <w:lvlJc w:val="left"/>
+      <w:pPr>
+        <w:ind w:left="720" w:hanging="360"/>
+      </w:pPr>
+    </w:lvl>
+    <w:lvl w:ilvl="1" w:tplc="34090019" w:tentative="1">
+      <w:start w:val="1"/>
+      <w:numFmt w:val="lowerLetter"/>
+      <w:lvlText w:val="%2."/>
+      <w:lvlJc w:val="left"/>
+      <w:pPr>
+        <w:ind w:left="1440" w:hanging="360"/>
+      </w:pPr>
+    </w:lvl>
+    <w:lvl w:ilvl="2" w:tplc="3409001B" w:tentative="1">
+      <w:start w:val="1"/>
+      <w:numFmt w:val="lowerRoman"/>
+      <w:lvlText w:val="%3."/>
+      <w:lvlJc w:val="right"/>
+      <w:pPr>
+        <w:ind w:left="2160" w:hanging="180"/>
+      </w:pPr>
+    </w:lvl>
+    <w:lvl w:ilvl="3" w:tplc="3409000F" w:tentative="1">
+      <w:start w:val="1"/>
+      <w:numFmt w:val="decimal"/>
+      <w:lvlText w:val="%4."/>
+      <w:lvlJc w:val="left"/>
+      <w:pPr>
+        <w:ind w:left="2880" w:hanging="360"/>
+      </w:pPr>
+    </w:lvl>
+    <w:lvl w:ilvl="4" w:tplc="34090019" w:tentative="1">
+      <w:start w:val="1"/>
+      <w:numFmt w:val="lowerLetter"/>
+      <w:lvlText w:val="%5."/>
+      <w:lvlJc w:val="left"/>
+      <w:pPr>
+        <w:ind w:left="3600" w:hanging="360"/>
+      </w:pPr>
+    </w:lvl>
+    <w:lvl w:ilvl="5" w:tplc="3409001B" w:tentative="1">
+      <w:start w:val="1"/>
+      <w:numFmt w:val="lowerRoman"/>
+      <w:lvlText w:val="%6."/>
+      <w:lvlJc w:val="right"/>
+      <w:pPr>
+        <w:ind w:left="4320" w:hanging="180"/>
+      </w:pPr>
+    </w:lvl>
+    <w:lvl w:ilvl="6" w:tplc="3409000F" w:tentative="1">
+      <w:start w:val="1"/>
+      <w:numFmt w:val="decimal"/>
+      <w:lvlText w:val="%7."/>
+      <w:lvlJc w:val="left"/>
+      <w:pPr>
+        <w:ind w:left="5040" w:hanging="360"/>
+      </w:pPr>
+    </w:lvl>
+    <w:lvl w:ilvl="7" w:tplc="34090019" w:tentative="1">
+      <w:start w:val="1"/>
+      <w:numFmt w:val="lowerLetter"/>
+      <w:lvlText w:val="%8."/>
+      <w:lvlJc w:val="left"/>
+      <w:pPr>
+        <w:ind w:left="5760" w:hanging="360"/>
+      </w:pPr>
+    </w:lvl>
+    <w:lvl w:ilvl="8" w:tplc="3409001B" w:tentative="1">
+      <w:start w:val="1"/>
+      <w:numFmt w:val="lowerRoman"/>
+      <w:lvlText w:val="%9."/>
+      <w:lvlJc w:val="right"/>
+      <w:pPr>
+        <w:ind w:left="6480" w:hanging="180"/>
+      </w:pPr>
+    </w:lvl>
+  </w:abstractNum>
+  <w:abstractNum w:abstractNumId="24">
     <w:nsid w:val="60ED3A2F"/>
     <w:multiLevelType w:val="hybridMultilevel"/>
     <w:tmpl w:val="C0B8DC36"/>
@@ -21160,7 +22525,7 @@
       </w:rPr>
     </w:lvl>
   </w:abstractNum>
-  <w:abstractNum w:abstractNumId="23">
+  <w:abstractNum w:abstractNumId="25">
     <w:nsid w:val="7DEC13E4"/>
     <w:multiLevelType w:val="hybridMultilevel"/>
     <w:tmpl w:val="ADE0E3E6"/>
@@ -21300,7 +22665,7 @@
       </w:rPr>
     </w:lvl>
   </w:abstractNum>
-  <w:abstractNum w:abstractNumId="24">
+  <w:abstractNum w:abstractNumId="26">
     <w:nsid w:val="7F511923"/>
     <w:multiLevelType w:val="hybridMultilevel"/>
     <w:tmpl w:val="EFC4B4AE"/>
@@ -21423,7 +22788,7 @@
     <w:abstractNumId w:val="15"/>
   </w:num>
   <w:num w:numId="4">
-    <w:abstractNumId w:val="22"/>
+    <w:abstractNumId w:val="24"/>
   </w:num>
   <w:num w:numId="5">
     <w:abstractNumId w:val="16"/>
@@ -21432,7 +22797,7 @@
     <w:abstractNumId w:val="11"/>
   </w:num>
   <w:num w:numId="7">
-    <w:abstractNumId w:val="23"/>
+    <w:abstractNumId w:val="25"/>
   </w:num>
   <w:num w:numId="8">
     <w:abstractNumId w:val="0"/>
@@ -21441,13 +22806,13 @@
     <w:abstractNumId w:val="13"/>
   </w:num>
   <w:num w:numId="10">
-    <w:abstractNumId w:val="24"/>
+    <w:abstractNumId w:val="26"/>
   </w:num>
   <w:num w:numId="11">
     <w:abstractNumId w:val="4"/>
   </w:num>
   <w:num w:numId="12">
-    <w:abstractNumId w:val="17"/>
+    <w:abstractNumId w:val="18"/>
   </w:num>
   <w:num w:numId="13">
     <w:abstractNumId w:val="3"/>
@@ -21462,7 +22827,7 @@
     <w:abstractNumId w:val="14"/>
   </w:num>
   <w:num w:numId="17">
-    <w:abstractNumId w:val="20"/>
+    <w:abstractNumId w:val="21"/>
   </w:num>
   <w:num w:numId="18">
     <w:abstractNumId w:val="1"/>
@@ -21474,10 +22839,10 @@
     <w:abstractNumId w:val="6"/>
   </w:num>
   <w:num w:numId="21">
-    <w:abstractNumId w:val="18"/>
+    <w:abstractNumId w:val="19"/>
   </w:num>
   <w:num w:numId="22">
-    <w:abstractNumId w:val="21"/>
+    <w:abstractNumId w:val="22"/>
   </w:num>
   <w:num w:numId="23">
     <w:abstractNumId w:val="8"/>
@@ -21486,7 +22851,13 @@
     <w:abstractNumId w:val="5"/>
   </w:num>
   <w:num w:numId="25">
-    <w:abstractNumId w:val="19"/>
+    <w:abstractNumId w:val="20"/>
+  </w:num>
+  <w:num w:numId="26">
+    <w:abstractNumId w:val="17"/>
+  </w:num>
+  <w:num w:numId="27">
+    <w:abstractNumId w:val="23"/>
   </w:num>
   <w:numIdMacAtCleanup w:val="13"/>
 </w:numbering>
@@ -22001,7 +23372,6 @@
   <w:style w:type="character" w:default="1" w:styleId="DefaultParagraphFont">
     <w:name w:val="Default Paragraph Font"/>
     <w:uiPriority w:val="1"/>
-    <w:semiHidden/>
     <w:unhideWhenUsed/>
   </w:style>
   <w:style w:type="table" w:default="1" w:styleId="TableNormal">

</xml_diff>

<commit_message>
Updated Narrative for Breakeven Analysis and Opening Day Balance Sheet
</commit_message>
<xml_diff>
--- a/Business Plan Documents/YPS Business Plan.docx
+++ b/Business Plan Documents/YPS Business Plan.docx
@@ -116,21 +116,7 @@
         <w:rPr>
           <w:rFonts w:ascii="Arial" w:hAnsi="Arial" w:cs="Arial"/>
         </w:rPr>
-        <w:t xml:space="preserve">Bridge Mobile </w:t>
-      </w:r>
-      <w:proofErr w:type="spellStart"/>
-      <w:r>
-        <w:rPr>
-          <w:rFonts w:ascii="Arial" w:hAnsi="Arial" w:cs="Arial"/>
-        </w:rPr>
-        <w:t>Phils</w:t>
-      </w:r>
-      <w:proofErr w:type="spellEnd"/>
-      <w:r>
-        <w:rPr>
-          <w:rFonts w:ascii="Arial" w:hAnsi="Arial" w:cs="Arial"/>
-        </w:rPr>
-        <w:t>. Inc.</w:t>
+        <w:t>Bridge Mobile Phils. Inc.</w:t>
       </w:r>
       <w:r>
         <w:rPr>
@@ -189,21 +175,7 @@
         <w:rPr>
           <w:rFonts w:ascii="Arial" w:hAnsi="Arial" w:cs="Arial"/>
         </w:rPr>
-        <w:t xml:space="preserve">ivision, </w:t>
-      </w:r>
-      <w:proofErr w:type="spellStart"/>
-      <w:r>
-        <w:rPr>
-          <w:rFonts w:ascii="Arial" w:hAnsi="Arial" w:cs="Arial"/>
-        </w:rPr>
-        <w:t>Sucat</w:t>
-      </w:r>
-      <w:proofErr w:type="spellEnd"/>
-      <w:r>
-        <w:rPr>
-          <w:rFonts w:ascii="Arial" w:hAnsi="Arial" w:cs="Arial"/>
-        </w:rPr>
-        <w:t xml:space="preserve"> Road</w:t>
+        <w:t>ivision, Sucat Road</w:t>
       </w:r>
     </w:p>
     <w:p>
@@ -214,19 +186,11 @@
           <w:rFonts w:ascii="Arial" w:hAnsi="Arial" w:cs="Arial"/>
         </w:rPr>
       </w:pPr>
-      <w:proofErr w:type="spellStart"/>
-      <w:r>
-        <w:rPr>
-          <w:rFonts w:ascii="Arial" w:hAnsi="Arial" w:cs="Arial"/>
-        </w:rPr>
-        <w:t>Parañaque</w:t>
-      </w:r>
-      <w:proofErr w:type="spellEnd"/>
-      <w:r>
-        <w:rPr>
-          <w:rFonts w:ascii="Arial" w:hAnsi="Arial" w:cs="Arial"/>
-        </w:rPr>
-        <w:t xml:space="preserve"> City</w:t>
+      <w:r>
+        <w:rPr>
+          <w:rFonts w:ascii="Arial" w:hAnsi="Arial" w:cs="Arial"/>
+        </w:rPr>
+        <w:t>Parañaque City</w:t>
       </w:r>
       <w:r>
         <w:rPr>
@@ -1245,23 +1209,7 @@
           <w:rFonts w:ascii="Arial" w:hAnsi="Arial" w:cs="Arial"/>
           <w:b/>
         </w:rPr>
-        <w:t xml:space="preserve">Bridge Mobile </w:t>
-      </w:r>
-      <w:proofErr w:type="spellStart"/>
-      <w:r>
-        <w:rPr>
-          <w:rFonts w:ascii="Arial" w:hAnsi="Arial" w:cs="Arial"/>
-          <w:b/>
-        </w:rPr>
-        <w:t>Phils</w:t>
-      </w:r>
-      <w:proofErr w:type="spellEnd"/>
-      <w:r>
-        <w:rPr>
-          <w:rFonts w:ascii="Arial" w:hAnsi="Arial" w:cs="Arial"/>
-          <w:b/>
-        </w:rPr>
-        <w:t xml:space="preserve">, Inc., </w:t>
+        <w:t xml:space="preserve">Bridge Mobile Phils, Inc., </w:t>
       </w:r>
       <w:r>
         <w:rPr>
@@ -1336,21 +1284,7 @@
         <w:rPr>
           <w:rFonts w:ascii="Arial" w:hAnsi="Arial" w:cs="Arial"/>
         </w:rPr>
-        <w:t xml:space="preserve">Bridge Mobile </w:t>
-      </w:r>
-      <w:proofErr w:type="spellStart"/>
-      <w:r>
-        <w:rPr>
-          <w:rFonts w:ascii="Arial" w:hAnsi="Arial" w:cs="Arial"/>
-        </w:rPr>
-        <w:t>Phils</w:t>
-      </w:r>
-      <w:proofErr w:type="spellEnd"/>
-      <w:r>
-        <w:rPr>
-          <w:rFonts w:ascii="Arial" w:hAnsi="Arial" w:cs="Arial"/>
-        </w:rPr>
-        <w:t xml:space="preserve">, Inc. or </w:t>
+        <w:t xml:space="preserve">Bridge Mobile Phils, Inc. or </w:t>
       </w:r>
       <w:r>
         <w:rPr>
@@ -2002,23 +1936,7 @@
           <w:rFonts w:ascii="Arial" w:hAnsi="Arial" w:cs="Arial"/>
           <w:i/>
         </w:rPr>
-        <w:t xml:space="preserve">Maslow’s </w:t>
-      </w:r>
-      <w:proofErr w:type="spellStart"/>
-      <w:r>
-        <w:rPr>
-          <w:rFonts w:ascii="Arial" w:hAnsi="Arial" w:cs="Arial"/>
-          <w:i/>
-        </w:rPr>
-        <w:t>Heirarchy</w:t>
-      </w:r>
-      <w:proofErr w:type="spellEnd"/>
-      <w:r>
-        <w:rPr>
-          <w:rFonts w:ascii="Arial" w:hAnsi="Arial" w:cs="Arial"/>
-          <w:i/>
-        </w:rPr>
-        <w:t xml:space="preserve"> of Needs</w:t>
+        <w:t>Maslow’s Heirarchy of Needs</w:t>
       </w:r>
       <w:r>
         <w:rPr>
@@ -2315,23 +2233,7 @@
           <w:rFonts w:ascii="Arial" w:hAnsi="Arial" w:cs="Arial"/>
           <w:b/>
         </w:rPr>
-        <w:t xml:space="preserve">Bridge Mobile </w:t>
-      </w:r>
-      <w:proofErr w:type="spellStart"/>
-      <w:r>
-        <w:rPr>
-          <w:rFonts w:ascii="Arial" w:hAnsi="Arial" w:cs="Arial"/>
-          <w:b/>
-        </w:rPr>
-        <w:t>Phils</w:t>
-      </w:r>
-      <w:proofErr w:type="spellEnd"/>
-      <w:r>
-        <w:rPr>
-          <w:rFonts w:ascii="Arial" w:hAnsi="Arial" w:cs="Arial"/>
-          <w:b/>
-        </w:rPr>
-        <w:t xml:space="preserve">, Inc., </w:t>
+        <w:t xml:space="preserve">Bridge Mobile Phils, Inc., </w:t>
       </w:r>
       <w:r>
         <w:rPr>
@@ -2502,25 +2404,7 @@
           <w:i/>
           <w:lang w:val="en-PH"/>
         </w:rPr>
-        <w:t xml:space="preserve">Bench, </w:t>
-      </w:r>
-      <w:proofErr w:type="spellStart"/>
-      <w:r>
-        <w:rPr>
-          <w:rFonts w:ascii="Arial" w:hAnsi="Arial" w:cs="Arial"/>
-          <w:i/>
-          <w:lang w:val="en-PH"/>
-        </w:rPr>
-        <w:t>Penshoppe</w:t>
-      </w:r>
-      <w:proofErr w:type="spellEnd"/>
-      <w:r>
-        <w:rPr>
-          <w:rFonts w:ascii="Arial" w:hAnsi="Arial" w:cs="Arial"/>
-          <w:i/>
-          <w:lang w:val="en-PH"/>
-        </w:rPr>
-        <w:t>, Oxygen, etc.</w:t>
+        <w:t>Bench, Penshoppe, Oxygen, etc.</w:t>
       </w:r>
       <w:r>
         <w:rPr>
@@ -2788,21 +2672,7 @@
         <w:rPr>
           <w:rFonts w:ascii="Arial" w:hAnsi="Arial" w:cs="Arial"/>
         </w:rPr>
-        <w:t xml:space="preserve">The pricing of </w:t>
-      </w:r>
-      <w:proofErr w:type="spellStart"/>
-      <w:r>
-        <w:rPr>
-          <w:rFonts w:ascii="Arial" w:hAnsi="Arial" w:cs="Arial"/>
-        </w:rPr>
-        <w:t>Php</w:t>
-      </w:r>
-      <w:proofErr w:type="spellEnd"/>
-      <w:r>
-        <w:rPr>
-          <w:rFonts w:ascii="Arial" w:hAnsi="Arial" w:cs="Arial"/>
-        </w:rPr>
-        <w:t xml:space="preserve"> 100.00</w:t>
+        <w:t>The pricing of Php 100.00</w:t>
       </w:r>
       <w:r>
         <w:rPr>
@@ -3195,21 +3065,12 @@
         </w:rPr>
         <w:t xml:space="preserve">competitors, </w:t>
       </w:r>
-      <w:proofErr w:type="spellStart"/>
       <w:r>
         <w:rPr>
           <w:rFonts w:ascii="Arial" w:hAnsi="Arial" w:cs="Arial"/>
           <w:i/>
         </w:rPr>
-        <w:t>Zalora</w:t>
-      </w:r>
-      <w:proofErr w:type="spellEnd"/>
-      <w:r>
-        <w:rPr>
-          <w:rFonts w:ascii="Arial" w:hAnsi="Arial" w:cs="Arial"/>
-          <w:i/>
-        </w:rPr>
-        <w:t>,</w:t>
+        <w:t>Zalora,</w:t>
       </w:r>
       <w:r>
         <w:rPr>
@@ -3244,21 +3105,7 @@
         <w:rPr>
           <w:rFonts w:ascii="Arial" w:hAnsi="Arial" w:cs="Arial"/>
         </w:rPr>
-        <w:t xml:space="preserve">To be able to assess our space in the market, we cannot directly say that we will take away the customers that </w:t>
-      </w:r>
-      <w:proofErr w:type="spellStart"/>
-      <w:r>
-        <w:rPr>
-          <w:rFonts w:ascii="Arial" w:hAnsi="Arial" w:cs="Arial"/>
-        </w:rPr>
-        <w:t>Zalora</w:t>
-      </w:r>
-      <w:proofErr w:type="spellEnd"/>
-      <w:r>
-        <w:rPr>
-          <w:rFonts w:ascii="Arial" w:hAnsi="Arial" w:cs="Arial"/>
-        </w:rPr>
-        <w:t>, and other fashion, online shop apps, presently have.</w:t>
+        <w:t>To be able to assess our space in the market, we cannot directly say that we will take away the customers that Zalora, and other fashion, online shop apps, presently have.</w:t>
       </w:r>
       <w:r>
         <w:rPr>
@@ -3282,21 +3129,7 @@
           <w:rFonts w:ascii="Arial" w:hAnsi="Arial" w:cs="Arial"/>
         </w:rPr>
         <w:lastRenderedPageBreak/>
-        <w:t xml:space="preserve">In line with the current demand from the target market, the data of 5 Million downloads for </w:t>
-      </w:r>
-      <w:proofErr w:type="spellStart"/>
-      <w:r>
-        <w:rPr>
-          <w:rFonts w:ascii="Arial" w:hAnsi="Arial" w:cs="Arial"/>
-        </w:rPr>
-        <w:t>Zalora</w:t>
-      </w:r>
-      <w:proofErr w:type="spellEnd"/>
-      <w:r>
-        <w:rPr>
-          <w:rFonts w:ascii="Arial" w:hAnsi="Arial" w:cs="Arial"/>
-        </w:rPr>
-        <w:t xml:space="preserve">, and an average of 40,000 customer reviews, we believe that the current demand for side apps that have fashion services are high. </w:t>
+        <w:t xml:space="preserve">In line with the current demand from the target market, the data of 5 Million downloads for Zalora, and an average of 40,000 customer reviews, we believe that the current demand for side apps that have fashion services are high. </w:t>
       </w:r>
       <w:r>
         <w:rPr>
@@ -4026,17 +3859,8 @@
           <w:rFonts w:ascii="Arial" w:hAnsi="Arial" w:cs="Arial"/>
           <w:lang w:val="en-PH"/>
         </w:rPr>
-        <w:t xml:space="preserve">Can choose between the following payment options: Credit card/debit card, </w:t>
-      </w:r>
-      <w:proofErr w:type="spellStart"/>
-      <w:r>
-        <w:rPr>
-          <w:rFonts w:ascii="Arial" w:hAnsi="Arial" w:cs="Arial"/>
-          <w:lang w:val="en-PH"/>
-        </w:rPr>
-        <w:t>paypal</w:t>
-      </w:r>
-      <w:proofErr w:type="spellEnd"/>
+        <w:t>Can choose between the following payment options: Credit card/debit card, paypal</w:t>
+      </w:r>
     </w:p>
     <w:p>
       <w:pPr>
@@ -4249,17 +4073,8 @@
           <w:rFonts w:ascii="Arial" w:hAnsi="Arial" w:cs="Arial"/>
           <w:lang w:val="en-PH"/>
         </w:rPr>
-        <w:t xml:space="preserve">Can choose between the following payment options: Cash On Delivery, Credit/Debit Card, </w:t>
-      </w:r>
-      <w:proofErr w:type="spellStart"/>
-      <w:r>
-        <w:rPr>
-          <w:rFonts w:ascii="Arial" w:hAnsi="Arial" w:cs="Arial"/>
-          <w:lang w:val="en-PH"/>
-        </w:rPr>
-        <w:t>paypal</w:t>
-      </w:r>
-      <w:proofErr w:type="spellEnd"/>
+        <w:t>Can choose between the following payment options: Cash On Delivery, Credit/Debit Card, paypal</w:t>
+      </w:r>
     </w:p>
     <w:p>
       <w:pPr>
@@ -5583,18 +5398,8 @@
                 <w:sz w:val="24"/>
                 <w:szCs w:val="24"/>
               </w:rPr>
-              <w:t xml:space="preserve">Can choose between the following payment options: Credit card/debit card, </w:t>
-            </w:r>
-            <w:proofErr w:type="spellStart"/>
-            <w:r>
-              <w:rPr>
-                <w:rFonts w:ascii="Arial" w:hAnsi="Arial" w:cs="Arial"/>
-                <w:sz w:val="24"/>
-                <w:szCs w:val="24"/>
-              </w:rPr>
-              <w:t>paypal</w:t>
-            </w:r>
-            <w:proofErr w:type="spellEnd"/>
+              <w:t>Can choose between the following payment options: Credit card/debit card, paypal</w:t>
+            </w:r>
           </w:p>
         </w:tc>
         <w:tc>
@@ -5696,18 +5501,8 @@
                 <w:sz w:val="24"/>
                 <w:szCs w:val="24"/>
               </w:rPr>
-              <w:t xml:space="preserve">Can choose between the following payment options: Cash On Delivery, Credit/Debit Card, </w:t>
-            </w:r>
-            <w:proofErr w:type="spellStart"/>
-            <w:r>
-              <w:rPr>
-                <w:rFonts w:ascii="Arial" w:hAnsi="Arial" w:cs="Arial"/>
-                <w:sz w:val="24"/>
-                <w:szCs w:val="24"/>
-              </w:rPr>
-              <w:t>paypal</w:t>
-            </w:r>
-            <w:proofErr w:type="spellEnd"/>
+              <w:t>Can choose between the following payment options: Cash On Delivery, Credit/Debit Card, paypal</w:t>
+            </w:r>
           </w:p>
         </w:tc>
         <w:tc>
@@ -7205,35 +7000,7 @@
               <w:rPr>
                 <w:rFonts w:ascii="Arial" w:hAnsi="Arial" w:cs="Arial"/>
               </w:rPr>
-              <w:t xml:space="preserve">Income level of </w:t>
-            </w:r>
-            <w:proofErr w:type="spellStart"/>
-            <w:r>
-              <w:rPr>
-                <w:rFonts w:ascii="Arial" w:hAnsi="Arial" w:cs="Arial"/>
-              </w:rPr>
-              <w:t>Php</w:t>
-            </w:r>
-            <w:proofErr w:type="spellEnd"/>
-            <w:r>
-              <w:rPr>
-                <w:rFonts w:ascii="Arial" w:hAnsi="Arial" w:cs="Arial"/>
-              </w:rPr>
-              <w:t xml:space="preserve"> 15,000 – </w:t>
-            </w:r>
-            <w:proofErr w:type="spellStart"/>
-            <w:r>
-              <w:rPr>
-                <w:rFonts w:ascii="Arial" w:hAnsi="Arial" w:cs="Arial"/>
-              </w:rPr>
-              <w:t>Php</w:t>
-            </w:r>
-            <w:proofErr w:type="spellEnd"/>
-            <w:r>
-              <w:rPr>
-                <w:rFonts w:ascii="Arial" w:hAnsi="Arial" w:cs="Arial"/>
-              </w:rPr>
-              <w:t xml:space="preserve"> 30,000 / month</w:t>
+              <w:t>Income level of Php 15,000 – Php 30,000 / month</w:t>
             </w:r>
           </w:p>
         </w:tc>
@@ -7253,21 +7020,7 @@
               <w:rPr>
                 <w:rFonts w:ascii="Arial" w:hAnsi="Arial" w:cs="Arial"/>
               </w:rPr>
-              <w:t xml:space="preserve">Income level of </w:t>
-            </w:r>
-            <w:proofErr w:type="spellStart"/>
-            <w:r>
-              <w:rPr>
-                <w:rFonts w:ascii="Arial" w:hAnsi="Arial" w:cs="Arial"/>
-              </w:rPr>
-              <w:t>Php</w:t>
-            </w:r>
-            <w:proofErr w:type="spellEnd"/>
-            <w:r>
-              <w:rPr>
-                <w:rFonts w:ascii="Arial" w:hAnsi="Arial" w:cs="Arial"/>
-              </w:rPr>
-              <w:t xml:space="preserve"> 30,000 - above</w:t>
+              <w:t>Income level of Php 30,000 - above</w:t>
             </w:r>
           </w:p>
         </w:tc>
@@ -7450,21 +7203,7 @@
               <w:rPr>
                 <w:rFonts w:ascii="Arial" w:hAnsi="Arial" w:cs="Arial"/>
               </w:rPr>
-              <w:t xml:space="preserve"> / </w:t>
-            </w:r>
-            <w:proofErr w:type="spellStart"/>
-            <w:r>
-              <w:rPr>
-                <w:rFonts w:ascii="Arial" w:hAnsi="Arial" w:cs="Arial"/>
-              </w:rPr>
-              <w:t>Masteral</w:t>
-            </w:r>
-            <w:proofErr w:type="spellEnd"/>
-            <w:r>
-              <w:rPr>
-                <w:rFonts w:ascii="Arial" w:hAnsi="Arial" w:cs="Arial"/>
-              </w:rPr>
-              <w:t xml:space="preserve"> / Doctorate</w:t>
+              <w:t xml:space="preserve"> / Masteral / Doctorate</w:t>
             </w:r>
           </w:p>
         </w:tc>
@@ -7790,7 +7529,6 @@
         </w:rPr>
         <w:t xml:space="preserve">Some of our major competitors include </w:t>
       </w:r>
-      <w:proofErr w:type="spellStart"/>
       <w:r>
         <w:rPr>
           <w:rFonts w:ascii="Arial" w:hAnsi="Arial" w:cs="Arial"/>
@@ -7798,14 +7536,12 @@
         </w:rPr>
         <w:t>Zalora</w:t>
       </w:r>
-      <w:proofErr w:type="spellEnd"/>
       <w:r>
         <w:rPr>
           <w:rFonts w:ascii="Arial" w:hAnsi="Arial" w:cs="Arial"/>
         </w:rPr>
         <w:t xml:space="preserve"> and </w:t>
       </w:r>
-      <w:proofErr w:type="spellStart"/>
       <w:r>
         <w:rPr>
           <w:rFonts w:ascii="Arial" w:hAnsi="Arial" w:cs="Arial"/>
@@ -7813,7 +7549,6 @@
         </w:rPr>
         <w:t>Lazada</w:t>
       </w:r>
-      <w:proofErr w:type="spellEnd"/>
       <w:r>
         <w:rPr>
           <w:rFonts w:ascii="Arial" w:hAnsi="Arial" w:cs="Arial"/>
@@ -7852,19 +7587,11 @@
           <w:rFonts w:ascii="Arial" w:hAnsi="Arial" w:cs="Arial"/>
         </w:rPr>
       </w:pPr>
-      <w:proofErr w:type="spellStart"/>
-      <w:r>
-        <w:rPr>
-          <w:rFonts w:ascii="Arial" w:hAnsi="Arial" w:cs="Arial"/>
-        </w:rPr>
-        <w:t>Zalora</w:t>
-      </w:r>
-      <w:proofErr w:type="spellEnd"/>
-      <w:r>
-        <w:rPr>
-          <w:rFonts w:ascii="Arial" w:hAnsi="Arial" w:cs="Arial"/>
-        </w:rPr>
-        <w:t xml:space="preserve"> (</w:t>
+      <w:r>
+        <w:rPr>
+          <w:rFonts w:ascii="Arial" w:hAnsi="Arial" w:cs="Arial"/>
+        </w:rPr>
+        <w:t>Zalora (</w:t>
       </w:r>
       <w:r>
         <w:rPr>
@@ -7893,47 +7620,17 @@
           <w:rFonts w:ascii="Arial" w:hAnsi="Arial" w:cs="Arial"/>
         </w:rPr>
       </w:pPr>
-      <w:proofErr w:type="spellStart"/>
-      <w:r>
-        <w:rPr>
-          <w:rFonts w:ascii="Arial" w:hAnsi="Arial" w:cs="Arial"/>
-        </w:rPr>
-        <w:t>Lazada</w:t>
-      </w:r>
-      <w:proofErr w:type="spellEnd"/>
-      <w:r>
-        <w:rPr>
-          <w:rFonts w:ascii="Arial" w:hAnsi="Arial" w:cs="Arial"/>
-        </w:rPr>
-        <w:t xml:space="preserve"> (</w:t>
-      </w:r>
-      <w:proofErr w:type="spellStart"/>
-      <w:r>
-        <w:rPr>
-          <w:rFonts w:ascii="Arial" w:hAnsi="Arial" w:cs="Arial"/>
-        </w:rPr>
-        <w:t>Salustiana</w:t>
-      </w:r>
-      <w:proofErr w:type="spellEnd"/>
-      <w:r>
-        <w:rPr>
-          <w:rFonts w:ascii="Arial" w:hAnsi="Arial" w:cs="Arial"/>
-        </w:rPr>
-        <w:t xml:space="preserve"> D. Ty Tower, 104 Paseo de </w:t>
-      </w:r>
-      <w:proofErr w:type="spellStart"/>
-      <w:r>
-        <w:rPr>
-          <w:rFonts w:ascii="Arial" w:hAnsi="Arial" w:cs="Arial"/>
-        </w:rPr>
-        <w:t>Roxas</w:t>
-      </w:r>
-      <w:proofErr w:type="spellEnd"/>
-      <w:r>
-        <w:rPr>
-          <w:rFonts w:ascii="Arial" w:hAnsi="Arial" w:cs="Arial"/>
-        </w:rPr>
-        <w:t>, Makati, 1229 Metro Manil</w:t>
+      <w:r>
+        <w:rPr>
+          <w:rFonts w:ascii="Arial" w:hAnsi="Arial" w:cs="Arial"/>
+        </w:rPr>
+        <w:t>Lazada (</w:t>
+      </w:r>
+      <w:r>
+        <w:rPr>
+          <w:rFonts w:ascii="Arial" w:hAnsi="Arial" w:cs="Arial"/>
+        </w:rPr>
+        <w:t>Salustiana D. Ty Tower, 104 Paseo de Roxas, Makati, 1229 Metro Manil</w:t>
       </w:r>
       <w:r>
         <w:rPr>
@@ -7956,49 +7653,7 @@
         <w:rPr>
           <w:rFonts w:ascii="Arial" w:hAnsi="Arial" w:cs="Arial"/>
         </w:rPr>
-        <w:t xml:space="preserve">We may consider </w:t>
-      </w:r>
-      <w:proofErr w:type="spellStart"/>
-      <w:r>
-        <w:rPr>
-          <w:rFonts w:ascii="Arial" w:hAnsi="Arial" w:cs="Arial"/>
-        </w:rPr>
-        <w:t>Zalora</w:t>
-      </w:r>
-      <w:proofErr w:type="spellEnd"/>
-      <w:r>
-        <w:rPr>
-          <w:rFonts w:ascii="Arial" w:hAnsi="Arial" w:cs="Arial"/>
-        </w:rPr>
-        <w:t xml:space="preserve"> as a direct competitor because they operate under terms similar to ours, </w:t>
-      </w:r>
-      <w:proofErr w:type="spellStart"/>
-      <w:r>
-        <w:rPr>
-          <w:rFonts w:ascii="Arial" w:hAnsi="Arial" w:cs="Arial"/>
-        </w:rPr>
-        <w:t>Lazada</w:t>
-      </w:r>
-      <w:proofErr w:type="spellEnd"/>
-      <w:r>
-        <w:rPr>
-          <w:rFonts w:ascii="Arial" w:hAnsi="Arial" w:cs="Arial"/>
-        </w:rPr>
-        <w:t xml:space="preserve"> on the other hand, is leaning more on to devices, and other miscellaneous items being sold online. Therefore, </w:t>
-      </w:r>
-      <w:proofErr w:type="spellStart"/>
-      <w:r>
-        <w:rPr>
-          <w:rFonts w:ascii="Arial" w:hAnsi="Arial" w:cs="Arial"/>
-        </w:rPr>
-        <w:t>Zalora</w:t>
-      </w:r>
-      <w:proofErr w:type="spellEnd"/>
-      <w:r>
-        <w:rPr>
-          <w:rFonts w:ascii="Arial" w:hAnsi="Arial" w:cs="Arial"/>
-        </w:rPr>
-        <w:t>, as a fashion / clothing distributor is one of our direct competitors.</w:t>
+        <w:t>We may consider Zalora as a direct competitor because they operate under terms similar to ours, Lazada on the other hand, is leaning more on to devices, and other miscellaneous items being sold online. Therefore, Zalora, as a fashion / clothing distributor is one of our direct competitors.</w:t>
       </w:r>
     </w:p>
     <w:p>
@@ -8025,23 +7680,7 @@
           <w:rFonts w:ascii="Arial" w:hAnsi="Arial" w:cs="Arial"/>
           <w:b/>
         </w:rPr>
-        <w:t xml:space="preserve">Bridge Mobile </w:t>
-      </w:r>
-      <w:proofErr w:type="spellStart"/>
-      <w:r>
-        <w:rPr>
-          <w:rFonts w:ascii="Arial" w:hAnsi="Arial" w:cs="Arial"/>
-          <w:b/>
-        </w:rPr>
-        <w:t>Phils</w:t>
-      </w:r>
-      <w:proofErr w:type="spellEnd"/>
-      <w:r>
-        <w:rPr>
-          <w:rFonts w:ascii="Arial" w:hAnsi="Arial" w:cs="Arial"/>
-          <w:b/>
-        </w:rPr>
-        <w:t>. Inc.</w:t>
+        <w:t>Bridge Mobile Phils. Inc.</w:t>
       </w:r>
       <w:r>
         <w:rPr>
@@ -8286,7 +7925,6 @@
                 <w:szCs w:val="22"/>
               </w:rPr>
             </w:pPr>
-            <w:proofErr w:type="spellStart"/>
             <w:r>
               <w:rPr>
                 <w:rFonts w:ascii="Arial" w:hAnsi="Arial" w:cs="Arial"/>
@@ -8297,7 +7935,6 @@
               </w:rPr>
               <w:t>Zalora</w:t>
             </w:r>
-            <w:proofErr w:type="spellEnd"/>
           </w:p>
         </w:tc>
         <w:tc>
@@ -8322,7 +7959,6 @@
                 <w:szCs w:val="22"/>
               </w:rPr>
             </w:pPr>
-            <w:proofErr w:type="spellStart"/>
             <w:r>
               <w:rPr>
                 <w:rFonts w:ascii="Arial" w:hAnsi="Arial" w:cs="Arial"/>
@@ -8333,7 +7969,6 @@
               </w:rPr>
               <w:t>Lazada</w:t>
             </w:r>
-            <w:proofErr w:type="spellEnd"/>
           </w:p>
         </w:tc>
         <w:tc>
@@ -9795,23 +9430,7 @@
           <w:rFonts w:ascii="Arial" w:hAnsi="Arial" w:cs="Arial"/>
           <w:i/>
         </w:rPr>
-        <w:t xml:space="preserve">Jon </w:t>
-      </w:r>
-      <w:proofErr w:type="spellStart"/>
-      <w:r>
-        <w:rPr>
-          <w:rFonts w:ascii="Arial" w:hAnsi="Arial" w:cs="Arial"/>
-          <w:i/>
-        </w:rPr>
-        <w:t>Loomer</w:t>
-      </w:r>
-      <w:proofErr w:type="spellEnd"/>
-      <w:r>
-        <w:rPr>
-          <w:rFonts w:ascii="Arial" w:hAnsi="Arial" w:cs="Arial"/>
-          <w:i/>
-        </w:rPr>
-        <w:t xml:space="preserve">, </w:t>
+        <w:t xml:space="preserve">Jon Loomer, </w:t>
       </w:r>
       <w:r>
         <w:rPr>
@@ -10190,21 +9809,7 @@
         <w:rPr>
           <w:rFonts w:ascii="Arial" w:hAnsi="Arial" w:cs="Arial"/>
         </w:rPr>
-        <w:t xml:space="preserve"> </w:t>
-      </w:r>
-      <w:proofErr w:type="spellStart"/>
-      <w:r>
-        <w:rPr>
-          <w:rFonts w:ascii="Arial" w:hAnsi="Arial" w:cs="Arial"/>
-        </w:rPr>
-        <w:t>Php</w:t>
-      </w:r>
-      <w:proofErr w:type="spellEnd"/>
-      <w:r>
-        <w:rPr>
-          <w:rFonts w:ascii="Arial" w:hAnsi="Arial" w:cs="Arial"/>
-        </w:rPr>
-        <w:t xml:space="preserve"> 27,500.00 for the first quart</w:t>
+        <w:t xml:space="preserve"> Php 27,500.00 for the first quart</w:t>
       </w:r>
       <w:r>
         <w:rPr>
@@ -10243,21 +9848,7 @@
         <w:rPr>
           <w:rFonts w:ascii="Arial" w:hAnsi="Arial" w:cs="Arial"/>
         </w:rPr>
-        <w:t xml:space="preserve">Advertising: </w:t>
-      </w:r>
-      <w:proofErr w:type="spellStart"/>
-      <w:r>
-        <w:rPr>
-          <w:rFonts w:ascii="Arial" w:hAnsi="Arial" w:cs="Arial"/>
-        </w:rPr>
-        <w:t>Php</w:t>
-      </w:r>
-      <w:proofErr w:type="spellEnd"/>
-      <w:r>
-        <w:rPr>
-          <w:rFonts w:ascii="Arial" w:hAnsi="Arial" w:cs="Arial"/>
-        </w:rPr>
-        <w:t xml:space="preserve"> 10,000.00</w:t>
+        <w:t>Advertising: Php 10,000.00</w:t>
       </w:r>
     </w:p>
     <w:p>
@@ -10278,21 +9869,7 @@
         <w:rPr>
           <w:rFonts w:ascii="Arial" w:hAnsi="Arial" w:cs="Arial"/>
         </w:rPr>
-        <w:t xml:space="preserve">Signage: </w:t>
-      </w:r>
-      <w:proofErr w:type="spellStart"/>
-      <w:r>
-        <w:rPr>
-          <w:rFonts w:ascii="Arial" w:hAnsi="Arial" w:cs="Arial"/>
-        </w:rPr>
-        <w:t>Php</w:t>
-      </w:r>
-      <w:proofErr w:type="spellEnd"/>
-      <w:r>
-        <w:rPr>
-          <w:rFonts w:ascii="Arial" w:hAnsi="Arial" w:cs="Arial"/>
-        </w:rPr>
-        <w:t xml:space="preserve"> 5,000.00</w:t>
+        <w:t>Signage: Php 5,000.00</w:t>
       </w:r>
     </w:p>
     <w:p>
@@ -10313,21 +9890,7 @@
         <w:rPr>
           <w:rFonts w:ascii="Arial" w:hAnsi="Arial" w:cs="Arial"/>
         </w:rPr>
-        <w:t xml:space="preserve">Miscellaneous Categories: </w:t>
-      </w:r>
-      <w:proofErr w:type="spellStart"/>
-      <w:r>
-        <w:rPr>
-          <w:rFonts w:ascii="Arial" w:hAnsi="Arial" w:cs="Arial"/>
-        </w:rPr>
-        <w:t>Php</w:t>
-      </w:r>
-      <w:proofErr w:type="spellEnd"/>
-      <w:r>
-        <w:rPr>
-          <w:rFonts w:ascii="Arial" w:hAnsi="Arial" w:cs="Arial"/>
-        </w:rPr>
-        <w:t xml:space="preserve"> 5,000.00</w:t>
+        <w:t>Miscellaneous Categories: Php 5,000.00</w:t>
       </w:r>
     </w:p>
     <w:p>
@@ -10362,21 +9925,7 @@
         <w:rPr>
           <w:rFonts w:ascii="Arial" w:hAnsi="Arial" w:cs="Arial"/>
         </w:rPr>
-        <w:t>or Php6</w:t>
-      </w:r>
-      <w:proofErr w:type="gramStart"/>
-      <w:r>
-        <w:rPr>
-          <w:rFonts w:ascii="Arial" w:hAnsi="Arial" w:cs="Arial"/>
-        </w:rPr>
-        <w:t>,750.00</w:t>
-      </w:r>
-      <w:proofErr w:type="gramEnd"/>
-      <w:r>
-        <w:rPr>
-          <w:rFonts w:ascii="Arial" w:hAnsi="Arial" w:cs="Arial"/>
-        </w:rPr>
-        <w:t xml:space="preserve"> </w:t>
+        <w:t xml:space="preserve">or Php6,750.00 </w:t>
       </w:r>
       <w:r>
         <w:rPr>
@@ -10407,41 +9956,13 @@
         <w:rPr>
           <w:rFonts w:ascii="Arial" w:hAnsi="Arial" w:cs="Arial"/>
         </w:rPr>
-        <w:t xml:space="preserve"> (</w:t>
-      </w:r>
-      <w:proofErr w:type="spellStart"/>
-      <w:r>
-        <w:rPr>
-          <w:rFonts w:ascii="Arial" w:hAnsi="Arial" w:cs="Arial"/>
-        </w:rPr>
-        <w:t>Php</w:t>
-      </w:r>
-      <w:proofErr w:type="spellEnd"/>
-      <w:r>
-        <w:rPr>
-          <w:rFonts w:ascii="Arial" w:hAnsi="Arial" w:cs="Arial"/>
-        </w:rPr>
-        <w:t xml:space="preserve"> 3,240.00)</w:t>
-      </w:r>
-      <w:r>
-        <w:rPr>
-          <w:rFonts w:ascii="Arial" w:hAnsi="Arial" w:cs="Arial"/>
-        </w:rPr>
-        <w:t xml:space="preserve"> for maintenance of the Facebook, and other social media advertisements. All in all, this amounts to </w:t>
-      </w:r>
-      <w:proofErr w:type="spellStart"/>
-      <w:r>
-        <w:rPr>
-          <w:rFonts w:ascii="Arial" w:hAnsi="Arial" w:cs="Arial"/>
-        </w:rPr>
-        <w:t>Php</w:t>
-      </w:r>
-      <w:proofErr w:type="spellEnd"/>
-      <w:r>
-        <w:rPr>
-          <w:rFonts w:ascii="Arial" w:hAnsi="Arial" w:cs="Arial"/>
-        </w:rPr>
-        <w:t xml:space="preserve"> 10,000.00. </w:t>
+        <w:t xml:space="preserve"> (Php 3,240.00)</w:t>
+      </w:r>
+      <w:r>
+        <w:rPr>
+          <w:rFonts w:ascii="Arial" w:hAnsi="Arial" w:cs="Arial"/>
+        </w:rPr>
+        <w:t xml:space="preserve"> for maintenance of the Facebook, and other social media advertisements. All in all, this amounts to Php 10,000.00. </w:t>
       </w:r>
       <w:r>
         <w:rPr>
@@ -10459,21 +9980,7 @@
         <w:rPr>
           <w:rFonts w:ascii="Arial" w:hAnsi="Arial" w:cs="Arial"/>
         </w:rPr>
-        <w:t xml:space="preserve"> (Php900.00 – Php4</w:t>
-      </w:r>
-      <w:proofErr w:type="gramStart"/>
-      <w:r>
-        <w:rPr>
-          <w:rFonts w:ascii="Arial" w:hAnsi="Arial" w:cs="Arial"/>
-        </w:rPr>
-        <w:t>,500.00</w:t>
-      </w:r>
-      <w:proofErr w:type="gramEnd"/>
-      <w:r>
-        <w:rPr>
-          <w:rFonts w:ascii="Arial" w:hAnsi="Arial" w:cs="Arial"/>
-        </w:rPr>
-        <w:t>)</w:t>
+        <w:t xml:space="preserve"> (Php900.00 – Php4,500.00)</w:t>
       </w:r>
       <w:r>
         <w:rPr>
@@ -10546,21 +10053,7 @@
         <w:rPr>
           <w:rFonts w:ascii="Arial" w:hAnsi="Arial" w:cs="Arial"/>
         </w:rPr>
-        <w:t xml:space="preserve">The pricing mechanism that the company has used for pricing the application’s premium version with </w:t>
-      </w:r>
-      <w:proofErr w:type="spellStart"/>
-      <w:r>
-        <w:rPr>
-          <w:rFonts w:ascii="Arial" w:hAnsi="Arial" w:cs="Arial"/>
-        </w:rPr>
-        <w:t>Php</w:t>
-      </w:r>
-      <w:proofErr w:type="spellEnd"/>
-      <w:r>
-        <w:rPr>
-          <w:rFonts w:ascii="Arial" w:hAnsi="Arial" w:cs="Arial"/>
-        </w:rPr>
-        <w:t xml:space="preserve"> 100.00, was based on a survey</w:t>
+        <w:t>The pricing mechanism that the company has used for pricing the application’s premium version with Php 100.00, was based on a survey</w:t>
       </w:r>
       <w:r>
         <w:rPr>
@@ -10578,21 +10071,7 @@
         <w:rPr>
           <w:rFonts w:ascii="Arial" w:hAnsi="Arial" w:cs="Arial"/>
         </w:rPr>
-        <w:t xml:space="preserve"> The results were somehow conclusive, most individuals responded that they could purchase the app within the range of </w:t>
-      </w:r>
-      <w:proofErr w:type="spellStart"/>
-      <w:r>
-        <w:rPr>
-          <w:rFonts w:ascii="Arial" w:hAnsi="Arial" w:cs="Arial"/>
-        </w:rPr>
-        <w:t>Php</w:t>
-      </w:r>
-      <w:proofErr w:type="spellEnd"/>
-      <w:r>
-        <w:rPr>
-          <w:rFonts w:ascii="Arial" w:hAnsi="Arial" w:cs="Arial"/>
-        </w:rPr>
-        <w:t xml:space="preserve"> 85 – 100.</w:t>
+        <w:t xml:space="preserve"> The results were somehow conclusive, most individuals responded that they could purchase the app within the range of Php 85 – 100.</w:t>
       </w:r>
       <w:r>
         <w:rPr>
@@ -10686,35 +10165,7 @@
         <w:rPr>
           <w:rFonts w:ascii="Arial" w:hAnsi="Arial" w:cs="Arial"/>
         </w:rPr>
-        <w:t xml:space="preserve">The prices of </w:t>
-      </w:r>
-      <w:proofErr w:type="spellStart"/>
-      <w:r>
-        <w:rPr>
-          <w:rFonts w:ascii="Arial" w:hAnsi="Arial" w:cs="Arial"/>
-        </w:rPr>
-        <w:t>Zalora</w:t>
-      </w:r>
-      <w:proofErr w:type="spellEnd"/>
-      <w:r>
-        <w:rPr>
-          <w:rFonts w:ascii="Arial" w:hAnsi="Arial" w:cs="Arial"/>
-        </w:rPr>
-        <w:t xml:space="preserve"> and </w:t>
-      </w:r>
-      <w:proofErr w:type="spellStart"/>
-      <w:r>
-        <w:rPr>
-          <w:rFonts w:ascii="Arial" w:hAnsi="Arial" w:cs="Arial"/>
-        </w:rPr>
-        <w:t>Lazada’s</w:t>
-      </w:r>
-      <w:proofErr w:type="spellEnd"/>
-      <w:r>
-        <w:rPr>
-          <w:rFonts w:ascii="Arial" w:hAnsi="Arial" w:cs="Arial"/>
-        </w:rPr>
-        <w:t xml:space="preserve"> app are incomparably set, since they do n</w:t>
+        <w:t>The prices of Zalora and Lazada’s app are incomparably set, since they do n</w:t>
       </w:r>
       <w:r>
         <w:rPr>
@@ -10806,35 +10257,7 @@
         <w:rPr>
           <w:rFonts w:ascii="Arial" w:hAnsi="Arial" w:cs="Arial"/>
         </w:rPr>
-        <w:t xml:space="preserve">Tentatively, the proposed location for the business is one of the houses of the partners. Currently it is the </w:t>
-      </w:r>
-      <w:proofErr w:type="spellStart"/>
-      <w:r>
-        <w:rPr>
-          <w:rFonts w:ascii="Arial" w:hAnsi="Arial" w:cs="Arial"/>
-        </w:rPr>
-        <w:t>Dimapilis</w:t>
-      </w:r>
-      <w:proofErr w:type="spellEnd"/>
-      <w:r>
-        <w:rPr>
-          <w:rFonts w:ascii="Arial" w:hAnsi="Arial" w:cs="Arial"/>
-        </w:rPr>
-        <w:t xml:space="preserve">’ residence located in </w:t>
-      </w:r>
-      <w:proofErr w:type="spellStart"/>
-      <w:r>
-        <w:rPr>
-          <w:rFonts w:ascii="Arial" w:hAnsi="Arial" w:cs="Arial"/>
-        </w:rPr>
-        <w:t>Parañaque</w:t>
-      </w:r>
-      <w:proofErr w:type="spellEnd"/>
-      <w:r>
-        <w:rPr>
-          <w:rFonts w:ascii="Arial" w:hAnsi="Arial" w:cs="Arial"/>
-        </w:rPr>
-        <w:t xml:space="preserve"> City.</w:t>
+        <w:t>Tentatively, the proposed location for the business is one of the houses of the partners. Currently it is the Dimapilis’ residence located in Parañaque City.</w:t>
       </w:r>
     </w:p>
     <w:p>
@@ -10910,37 +10333,14 @@
         <w:rPr>
           <w:rFonts w:ascii="Arial" w:hAnsi="Arial" w:cs="Arial"/>
         </w:rPr>
-        <w:t xml:space="preserve"> is $25.00 or Php1</w:t>
-      </w:r>
-      <w:proofErr w:type="gramStart"/>
-      <w:r>
-        <w:rPr>
-          <w:rFonts w:ascii="Arial" w:hAnsi="Arial" w:cs="Arial"/>
-        </w:rPr>
-        <w:t>,125.00</w:t>
-      </w:r>
-      <w:proofErr w:type="gramEnd"/>
-      <w:r>
-        <w:rPr>
-          <w:rFonts w:ascii="Arial" w:hAnsi="Arial" w:cs="Arial"/>
-        </w:rPr>
-        <w:t xml:space="preserve">. In line with this, we will also be selling our application – so </w:t>
-      </w:r>
-      <w:proofErr w:type="spellStart"/>
+        <w:t xml:space="preserve"> is $25.00 or Php1,125.00. In line with this, we will also be selling our application – so </w:t>
+      </w:r>
       <w:r>
         <w:rPr>
           <w:rFonts w:ascii="Arial" w:hAnsi="Arial" w:cs="Arial"/>
           <w:i/>
         </w:rPr>
-        <w:t>Andromo</w:t>
-      </w:r>
-      <w:proofErr w:type="spellEnd"/>
-      <w:r>
-        <w:rPr>
-          <w:rFonts w:ascii="Arial" w:hAnsi="Arial" w:cs="Arial"/>
-          <w:i/>
-        </w:rPr>
-        <w:t xml:space="preserve"> Support</w:t>
+        <w:t>Andromo Support</w:t>
       </w:r>
       <w:r>
         <w:rPr>
@@ -11104,39 +10504,17 @@
         </w:rPr>
         <w:t xml:space="preserve">Price for Premium version is </w:t>
       </w:r>
-      <w:proofErr w:type="spellStart"/>
-      <w:r>
-        <w:rPr>
-          <w:rFonts w:ascii="Arial" w:hAnsi="Arial" w:cs="Arial"/>
-        </w:rPr>
-        <w:t>Php</w:t>
-      </w:r>
-      <w:proofErr w:type="spellEnd"/>
-      <w:r>
-        <w:rPr>
-          <w:rFonts w:ascii="Arial" w:hAnsi="Arial" w:cs="Arial"/>
-        </w:rPr>
-        <w:t xml:space="preserve"> 100.00</w:t>
-      </w:r>
-      <w:r>
-        <w:rPr>
-          <w:rFonts w:ascii="Arial" w:hAnsi="Arial" w:cs="Arial"/>
-        </w:rPr>
-        <w:t xml:space="preserve">, in – app purchases cost </w:t>
-      </w:r>
-      <w:proofErr w:type="spellStart"/>
-      <w:r>
-        <w:rPr>
-          <w:rFonts w:ascii="Arial" w:hAnsi="Arial" w:cs="Arial"/>
-        </w:rPr>
-        <w:t>Php</w:t>
-      </w:r>
-      <w:proofErr w:type="spellEnd"/>
-      <w:r>
-        <w:rPr>
-          <w:rFonts w:ascii="Arial" w:hAnsi="Arial" w:cs="Arial"/>
-        </w:rPr>
-        <w:t xml:space="preserve"> 2</w:t>
+      <w:r>
+        <w:rPr>
+          <w:rFonts w:ascii="Arial" w:hAnsi="Arial" w:cs="Arial"/>
+        </w:rPr>
+        <w:t>Php 100.00</w:t>
+      </w:r>
+      <w:r>
+        <w:rPr>
+          <w:rFonts w:ascii="Arial" w:hAnsi="Arial" w:cs="Arial"/>
+        </w:rPr>
+        <w:t>, in – app purchases cost Php 2</w:t>
       </w:r>
       <w:r>
         <w:rPr>
@@ -11406,21 +10784,7 @@
         <w:rPr>
           <w:rFonts w:ascii="Arial" w:hAnsi="Arial" w:cs="Arial"/>
         </w:rPr>
-        <w:t xml:space="preserve">The basis for the results we hypothesized above are derived mainly from </w:t>
-      </w:r>
-      <w:proofErr w:type="spellStart"/>
-      <w:r>
-        <w:rPr>
-          <w:rFonts w:ascii="Arial" w:hAnsi="Arial" w:cs="Arial"/>
-        </w:rPr>
-        <w:t>Zalora’s</w:t>
-      </w:r>
-      <w:proofErr w:type="spellEnd"/>
-      <w:r>
-        <w:rPr>
-          <w:rFonts w:ascii="Arial" w:hAnsi="Arial" w:cs="Arial"/>
-        </w:rPr>
-        <w:t xml:space="preserve"> # of downloads and a distribution scale within each year, which is summarized in the table below.</w:t>
+        <w:t>The basis for the results we hypothesized above are derived mainly from Zalora’s # of downloads and a distribution scale within each year, which is summarized in the table below.</w:t>
       </w:r>
     </w:p>
     <w:p>
@@ -11516,23 +10880,7 @@
                 <w:rFonts w:ascii="Arial" w:hAnsi="Arial" w:cs="Arial"/>
                 <w:sz w:val="22"/>
               </w:rPr>
-              <w:t xml:space="preserve">YPS Year Estimates using </w:t>
-            </w:r>
-            <w:proofErr w:type="spellStart"/>
-            <w:r>
-              <w:rPr>
-                <w:rFonts w:ascii="Arial" w:hAnsi="Arial" w:cs="Arial"/>
-                <w:sz w:val="22"/>
-              </w:rPr>
-              <w:t>Zalora</w:t>
-            </w:r>
-            <w:proofErr w:type="spellEnd"/>
-            <w:r>
-              <w:rPr>
-                <w:rFonts w:ascii="Arial" w:hAnsi="Arial" w:cs="Arial"/>
-                <w:sz w:val="22"/>
-              </w:rPr>
-              <w:t xml:space="preserve"> Records</w:t>
+              <w:t>YPS Year Estimates using Zalora Records</w:t>
             </w:r>
           </w:p>
         </w:tc>
@@ -13214,7 +12562,6 @@
         <w:rPr>
           <w:rFonts w:ascii="Arial" w:hAnsi="Arial" w:cs="Arial"/>
         </w:rPr>
-        <w:lastRenderedPageBreak/>
         <w:t xml:space="preserve">Capacity: Good for around 4-8 people </w:t>
       </w:r>
     </w:p>
@@ -13234,6 +12581,7 @@
         <w:rPr>
           <w:rFonts w:ascii="Arial" w:hAnsi="Arial" w:cs="Arial"/>
         </w:rPr>
+        <w:lastRenderedPageBreak/>
         <w:t>Building Type: Apartment space / Flat</w:t>
       </w:r>
     </w:p>
@@ -13320,21 +12668,7 @@
         <w:rPr>
           <w:rFonts w:ascii="Arial" w:hAnsi="Arial" w:cs="Arial"/>
         </w:rPr>
-        <w:t xml:space="preserve">Presumably, the cost allotment we provided for all of these physical requirements is </w:t>
-      </w:r>
-      <w:proofErr w:type="spellStart"/>
-      <w:r>
-        <w:rPr>
-          <w:rFonts w:ascii="Arial" w:hAnsi="Arial" w:cs="Arial"/>
-        </w:rPr>
-        <w:t>Php</w:t>
-      </w:r>
-      <w:proofErr w:type="spellEnd"/>
-      <w:r>
-        <w:rPr>
-          <w:rFonts w:ascii="Arial" w:hAnsi="Arial" w:cs="Arial"/>
-        </w:rPr>
-        <w:t xml:space="preserve"> 80,000.00, under the assumption that all goes well within the deployment, this amount will be used to further improve the office space / rental space that the proponents / the company rented.</w:t>
+        <w:t>Presumably, the cost allotment we provided for all of these physical requirements is Php 80,000.00, under the assumption that all goes well within the deployment, this amount will be used to further improve the office space / rental space that the proponents / the company rented.</w:t>
       </w:r>
     </w:p>
     <w:p>
@@ -13638,57 +12972,39 @@
         </w:rPr>
         <w:t xml:space="preserve">All in all, the total cost is </w:t>
       </w:r>
-      <w:proofErr w:type="spellStart"/>
       <w:r>
         <w:rPr>
           <w:rFonts w:ascii="Arial" w:hAnsi="Arial" w:cs="Arial"/>
           <w:b/>
         </w:rPr>
-        <w:t>Php</w:t>
-      </w:r>
-      <w:proofErr w:type="spellEnd"/>
+        <w:t>Php 5,155.00</w:t>
+      </w:r>
       <w:r>
         <w:rPr>
           <w:rFonts w:ascii="Arial" w:hAnsi="Arial" w:cs="Arial"/>
           <w:b/>
         </w:rPr>
-        <w:t xml:space="preserve"> 5,155.00</w:t>
+        <w:t xml:space="preserve">, </w:t>
+      </w:r>
+      <w:r>
+        <w:rPr>
+          <w:rFonts w:ascii="Arial" w:hAnsi="Arial" w:cs="Arial"/>
+        </w:rPr>
+        <w:t>this has been allocated in our Legal Fees for the Startup.</w:t>
+      </w:r>
+      <w:r>
+        <w:rPr>
+          <w:rFonts w:ascii="Arial" w:hAnsi="Arial" w:cs="Arial"/>
+        </w:rPr>
+        <w:t xml:space="preserve"> We have allocated </w:t>
       </w:r>
       <w:r>
         <w:rPr>
           <w:rFonts w:ascii="Arial" w:hAnsi="Arial" w:cs="Arial"/>
           <w:b/>
         </w:rPr>
-        <w:t xml:space="preserve">, </w:t>
-      </w:r>
-      <w:r>
-        <w:rPr>
-          <w:rFonts w:ascii="Arial" w:hAnsi="Arial" w:cs="Arial"/>
-        </w:rPr>
-        <w:t>this has been allocated in our Legal Fees for the Startup.</w:t>
-      </w:r>
-      <w:r>
-        <w:rPr>
-          <w:rFonts w:ascii="Arial" w:hAnsi="Arial" w:cs="Arial"/>
-        </w:rPr>
-        <w:t xml:space="preserve"> We have allocated </w:t>
-      </w:r>
-      <w:r>
-        <w:rPr>
-          <w:rFonts w:ascii="Arial" w:hAnsi="Arial" w:cs="Arial"/>
-          <w:b/>
-        </w:rPr>
-        <w:t>Php25</w:t>
-      </w:r>
-      <w:proofErr w:type="gramStart"/>
-      <w:r>
-        <w:rPr>
-          <w:rFonts w:ascii="Arial" w:hAnsi="Arial" w:cs="Arial"/>
-          <w:b/>
-        </w:rPr>
-        <w:t>,000.00</w:t>
-      </w:r>
-      <w:proofErr w:type="gramEnd"/>
+        <w:t>Php25,000.00</w:t>
+      </w:r>
       <w:r>
         <w:rPr>
           <w:rFonts w:ascii="Arial" w:hAnsi="Arial" w:cs="Arial"/>
@@ -15930,16 +15246,8 @@
               <w:rPr>
                 <w:rFonts w:ascii="Arial" w:hAnsi="Arial" w:cs="Arial"/>
               </w:rPr>
-              <w:t xml:space="preserve">Joshua </w:t>
-            </w:r>
-            <w:proofErr w:type="spellStart"/>
-            <w:r>
-              <w:rPr>
-                <w:rFonts w:ascii="Arial" w:hAnsi="Arial" w:cs="Arial"/>
-              </w:rPr>
-              <w:t>Dimapilis</w:t>
-            </w:r>
-            <w:proofErr w:type="spellEnd"/>
+              <w:t>Joshua Dimapilis</w:t>
+            </w:r>
           </w:p>
         </w:tc>
       </w:tr>
@@ -15983,28 +15291,12 @@
                 <w:rFonts w:ascii="Arial" w:hAnsi="Arial" w:cs="Arial"/>
               </w:rPr>
             </w:pPr>
-            <w:proofErr w:type="spellStart"/>
-            <w:r>
-              <w:rPr>
-                <w:rFonts w:ascii="Arial" w:hAnsi="Arial" w:cs="Arial"/>
-              </w:rPr>
-              <w:t>Renon</w:t>
-            </w:r>
-            <w:proofErr w:type="spellEnd"/>
-            <w:r>
-              <w:rPr>
-                <w:rFonts w:ascii="Arial" w:hAnsi="Arial" w:cs="Arial"/>
-              </w:rPr>
-              <w:t xml:space="preserve"> </w:t>
-            </w:r>
-            <w:proofErr w:type="spellStart"/>
-            <w:r>
-              <w:rPr>
-                <w:rFonts w:ascii="Arial" w:hAnsi="Arial" w:cs="Arial"/>
-              </w:rPr>
-              <w:t>Dadulla</w:t>
-            </w:r>
-            <w:proofErr w:type="spellEnd"/>
+            <w:r>
+              <w:rPr>
+                <w:rFonts w:ascii="Arial" w:hAnsi="Arial" w:cs="Arial"/>
+              </w:rPr>
+              <w:t>Renon Dadulla</w:t>
+            </w:r>
           </w:p>
         </w:tc>
       </w:tr>
@@ -16154,8 +15446,6 @@
         </w:rPr>
         <w:t xml:space="preserve"> – For business and accounting functions; accounting responsibilities and consultation</w:t>
       </w:r>
-      <w:bookmarkStart w:id="18" w:name="_GoBack"/>
-      <w:bookmarkEnd w:id="18"/>
     </w:p>
     <w:p>
       <w:pPr>
@@ -16477,17 +15767,8 @@
                 <w:rFonts w:ascii="Arial" w:hAnsi="Arial" w:cs="Arial"/>
                 <w:b/>
               </w:rPr>
-              <w:t xml:space="preserve">Judge Francis </w:t>
-            </w:r>
-            <w:proofErr w:type="spellStart"/>
-            <w:r>
-              <w:rPr>
-                <w:rFonts w:ascii="Arial" w:hAnsi="Arial" w:cs="Arial"/>
-                <w:b/>
-              </w:rPr>
-              <w:t>Rafil</w:t>
-            </w:r>
-            <w:proofErr w:type="spellEnd"/>
+              <w:t>Judge Francis Rafil</w:t>
+            </w:r>
           </w:p>
         </w:tc>
       </w:tr>
@@ -16536,23 +15817,7 @@
                 <w:rFonts w:ascii="Arial" w:hAnsi="Arial" w:cs="Arial"/>
                 <w:b/>
               </w:rPr>
-              <w:t xml:space="preserve">Ms. </w:t>
-            </w:r>
-            <w:proofErr w:type="spellStart"/>
-            <w:r>
-              <w:rPr>
-                <w:rFonts w:ascii="Arial" w:hAnsi="Arial" w:cs="Arial"/>
-                <w:b/>
-              </w:rPr>
-              <w:t>Mariveth</w:t>
-            </w:r>
-            <w:proofErr w:type="spellEnd"/>
-            <w:r>
-              <w:rPr>
-                <w:rFonts w:ascii="Arial" w:hAnsi="Arial" w:cs="Arial"/>
-                <w:b/>
-              </w:rPr>
-              <w:t xml:space="preserve"> Elizondo</w:t>
+              <w:t>Ms. Mariveth Elizondo</w:t>
             </w:r>
           </w:p>
         </w:tc>
@@ -16605,17 +15870,8 @@
                 <w:rFonts w:ascii="Arial" w:hAnsi="Arial" w:cs="Arial"/>
                 <w:b/>
               </w:rPr>
-              <w:t xml:space="preserve">Ms. Eva </w:t>
-            </w:r>
-            <w:proofErr w:type="spellStart"/>
-            <w:r>
-              <w:rPr>
-                <w:rFonts w:ascii="Arial" w:hAnsi="Arial" w:cs="Arial"/>
-                <w:b/>
-              </w:rPr>
-              <w:t>Perocho</w:t>
-            </w:r>
-            <w:proofErr w:type="spellEnd"/>
+              <w:t>Ms. Eva Perocho</w:t>
+            </w:r>
           </w:p>
         </w:tc>
       </w:tr>
@@ -16664,17 +15920,8 @@
                 <w:rFonts w:ascii="Arial" w:hAnsi="Arial" w:cs="Arial"/>
                 <w:b/>
               </w:rPr>
-              <w:t xml:space="preserve">Mr. Clarence </w:t>
-            </w:r>
-            <w:proofErr w:type="spellStart"/>
-            <w:r>
-              <w:rPr>
-                <w:rFonts w:ascii="Arial" w:hAnsi="Arial" w:cs="Arial"/>
-                <w:b/>
-              </w:rPr>
-              <w:t>Noveloso</w:t>
-            </w:r>
-            <w:proofErr w:type="spellEnd"/>
+              <w:t>Mr. Clarence Noveloso</w:t>
+            </w:r>
           </w:p>
         </w:tc>
       </w:tr>
@@ -16695,12 +15942,12 @@
         <w:pStyle w:val="Heading1"/>
         <w:jc w:val="left"/>
       </w:pPr>
-      <w:bookmarkStart w:id="19" w:name="_Toc504472917"/>
-      <w:bookmarkStart w:id="20" w:name="_Toc504556002"/>
+      <w:bookmarkStart w:id="18" w:name="_Toc504472917"/>
+      <w:bookmarkStart w:id="19" w:name="_Toc504556002"/>
       <w:r>
         <w:br w:type="page"/>
       </w:r>
-      <w:bookmarkStart w:id="21" w:name="_Toc415245101"/>
+      <w:bookmarkStart w:id="20" w:name="_Toc415245101"/>
       <w:r>
         <w:lastRenderedPageBreak/>
         <w:t xml:space="preserve">Personal </w:t>
@@ -16717,9 +15964,9 @@
       <w:r>
         <w:t>tatement</w:t>
       </w:r>
+      <w:bookmarkEnd w:id="18"/>
       <w:bookmarkEnd w:id="19"/>
       <w:bookmarkEnd w:id="20"/>
-      <w:bookmarkEnd w:id="21"/>
     </w:p>
     <w:p>
       <w:pPr>
@@ -16748,8 +15995,8 @@
           <w:rFonts w:ascii="Arial" w:hAnsi="Arial" w:cs="Arial"/>
         </w:rPr>
       </w:pPr>
-      <w:bookmarkStart w:id="22" w:name="_Toc504472918"/>
-      <w:bookmarkStart w:id="23" w:name="_Toc504556003"/>
+      <w:bookmarkStart w:id="21" w:name="_Toc504472918"/>
+      <w:bookmarkStart w:id="22" w:name="_Toc504556003"/>
       <w:r>
         <w:rPr>
           <w:rFonts w:ascii="Arial" w:hAnsi="Arial" w:cs="Arial"/>
@@ -16794,12 +16041,12 @@
       <w:r>
         <w:br w:type="page"/>
       </w:r>
-      <w:bookmarkStart w:id="24" w:name="_Toc415245102"/>
+      <w:bookmarkStart w:id="23" w:name="_Toc415245102"/>
       <w:r>
         <w:lastRenderedPageBreak/>
         <w:t>Startup Expenses and Capitalization</w:t>
       </w:r>
-      <w:bookmarkEnd w:id="24"/>
+      <w:bookmarkEnd w:id="23"/>
     </w:p>
     <w:p>
       <w:pPr>
@@ -16809,10 +16056,10 @@
           <w:rFonts w:ascii="Arial" w:hAnsi="Arial" w:cs="Arial"/>
         </w:rPr>
       </w:pPr>
-      <w:bookmarkStart w:id="25" w:name="_Toc504472919"/>
-      <w:bookmarkStart w:id="26" w:name="_Toc504556004"/>
+      <w:bookmarkStart w:id="24" w:name="_Toc504472919"/>
+      <w:bookmarkStart w:id="25" w:name="_Toc504556004"/>
+      <w:bookmarkEnd w:id="21"/>
       <w:bookmarkEnd w:id="22"/>
-      <w:bookmarkEnd w:id="23"/>
       <w:r>
         <w:rPr>
           <w:rFonts w:ascii="Arial" w:hAnsi="Arial" w:cs="Arial"/>
@@ -16841,41 +16088,13 @@
         <w:rPr>
           <w:rFonts w:ascii="Arial" w:hAnsi="Arial" w:cs="Arial"/>
         </w:rPr>
-        <w:t xml:space="preserve">We won’t be needing an entire building for us to start operating the business, instead we decided to rent an apartment that will serve as our office. It will incur budget for improving the place and as well as the furniture and fixtures that we will be needing. We estimated the rental which costs </w:t>
-      </w:r>
-      <w:proofErr w:type="spellStart"/>
-      <w:r>
-        <w:rPr>
-          <w:rFonts w:ascii="Arial" w:hAnsi="Arial" w:cs="Arial"/>
-        </w:rPr>
-        <w:t>Php</w:t>
-      </w:r>
-      <w:proofErr w:type="spellEnd"/>
-      <w:r>
-        <w:rPr>
-          <w:rFonts w:ascii="Arial" w:hAnsi="Arial" w:cs="Arial"/>
-        </w:rPr>
-        <w:t xml:space="preserve"> 24,000.00 for 3 months advance payment based on the – </w:t>
-      </w:r>
-      <w:r>
-        <w:rPr>
-          <w:rFonts w:ascii="Arial" w:hAnsi="Arial" w:cs="Arial"/>
-        </w:rPr>
-        <w:t xml:space="preserve">continue (research </w:t>
-      </w:r>
-      <w:proofErr w:type="spellStart"/>
-      <w:r>
-        <w:rPr>
-          <w:rFonts w:ascii="Arial" w:hAnsi="Arial" w:cs="Arial"/>
-        </w:rPr>
-        <w:t>muna</w:t>
-      </w:r>
-      <w:proofErr w:type="spellEnd"/>
-      <w:r>
-        <w:rPr>
-          <w:rFonts w:ascii="Arial" w:hAnsi="Arial" w:cs="Arial"/>
-        </w:rPr>
-        <w:t xml:space="preserve"> about the place)</w:t>
+        <w:t xml:space="preserve">We won’t be needing an entire building for us to start operating the business, instead we decided to rent an apartment that will serve as our office. It will incur budget for improving the place and as well as the furniture and fixtures that we will be needing. We estimated the rental which costs Php 24,000.00 for 3 months advance payment based on the – </w:t>
+      </w:r>
+      <w:r>
+        <w:rPr>
+          <w:rFonts w:ascii="Arial" w:hAnsi="Arial" w:cs="Arial"/>
+        </w:rPr>
+        <w:t>continue (research muna about the place)</w:t>
       </w:r>
     </w:p>
     <w:p>
@@ -16899,69 +16118,13 @@
         <w:rPr>
           <w:rFonts w:ascii="Arial" w:hAnsi="Arial" w:cs="Arial"/>
         </w:rPr>
-        <w:t xml:space="preserve">The most important part of the allocation of the start-up expenses are the machineries (laptop) that are essential in the development of the entire application which costs </w:t>
-      </w:r>
-      <w:proofErr w:type="spellStart"/>
-      <w:r>
-        <w:rPr>
-          <w:rFonts w:ascii="Arial" w:hAnsi="Arial" w:cs="Arial"/>
-        </w:rPr>
-        <w:t>Php</w:t>
-      </w:r>
-      <w:proofErr w:type="spellEnd"/>
-      <w:r>
-        <w:rPr>
-          <w:rFonts w:ascii="Arial" w:hAnsi="Arial" w:cs="Arial"/>
-        </w:rPr>
-        <w:t xml:space="preserve"> 160,000.00 for 3 laptops that has i5 processor and the pre-opening salaries for the developer, designer and QA which costs </w:t>
-      </w:r>
-      <w:proofErr w:type="spellStart"/>
-      <w:r>
-        <w:rPr>
-          <w:rFonts w:ascii="Arial" w:hAnsi="Arial" w:cs="Arial"/>
-        </w:rPr>
-        <w:t>Php</w:t>
-      </w:r>
-      <w:proofErr w:type="spellEnd"/>
-      <w:r>
-        <w:rPr>
-          <w:rFonts w:ascii="Arial" w:hAnsi="Arial" w:cs="Arial"/>
-        </w:rPr>
-        <w:t xml:space="preserve"> 670,000.00 for 3 months given that we will be hiring freelancers because we have limited budget to suffice the salary for professional designer, developers and QA. </w:t>
-      </w:r>
-      <w:r>
-        <w:rPr>
-          <w:rFonts w:ascii="Arial" w:hAnsi="Arial" w:cs="Arial"/>
-        </w:rPr>
-        <w:t xml:space="preserve">Other part of the expenses would be for the utilities (water, electricity, food, and internet fee), Legal and accounting fees for the legal documents that we will be needing to apply for the legal permits and liquidation of the cash flow of the business. Lastly, for the Advertising and Promotional expenses, we allotted </w:t>
-      </w:r>
-      <w:proofErr w:type="spellStart"/>
-      <w:r>
-        <w:rPr>
-          <w:rFonts w:ascii="Arial" w:hAnsi="Arial" w:cs="Arial"/>
-        </w:rPr>
-        <w:t>Php</w:t>
-      </w:r>
-      <w:proofErr w:type="spellEnd"/>
-      <w:r>
-        <w:rPr>
-          <w:rFonts w:ascii="Arial" w:hAnsi="Arial" w:cs="Arial"/>
-        </w:rPr>
-        <w:t xml:space="preserve"> 27,500.00 for advertising, signage, printing of the materials needed, and other expenses related to promoting the application. The total start-up expenses and capital that we need is </w:t>
-      </w:r>
-      <w:proofErr w:type="spellStart"/>
-      <w:r>
-        <w:rPr>
-          <w:rFonts w:ascii="Arial" w:hAnsi="Arial" w:cs="Arial"/>
-        </w:rPr>
-        <w:t>Php</w:t>
-      </w:r>
-      <w:proofErr w:type="spellEnd"/>
-      <w:r>
-        <w:rPr>
-          <w:rFonts w:ascii="Arial" w:hAnsi="Arial" w:cs="Arial"/>
-        </w:rPr>
-        <w:t xml:space="preserve"> 1,147,000.00 based on our Startup expenses spreadsheet.</w:t>
+        <w:t xml:space="preserve">The most important part of the allocation of the start-up expenses are the machineries (laptop) that are essential in the development of the entire application which costs Php 160,000.00 for 3 laptops that has i5 processor and the pre-opening salaries for the developer, designer and QA which costs Php 670,000.00 for 3 months given that we will be hiring freelancers because we have limited budget to suffice the salary for professional designer, developers and QA. </w:t>
+      </w:r>
+      <w:r>
+        <w:rPr>
+          <w:rFonts w:ascii="Arial" w:hAnsi="Arial" w:cs="Arial"/>
+        </w:rPr>
+        <w:t>Other part of the expenses would be for the utilities (water, electricity, food, and internet fee), Legal and accounting fees for the legal documents that we will be needing to apply for the legal permits and liquidation of the cash flow of the business. Lastly, for the Advertising and Promotional expenses, we allotted Php 27,500.00 for advertising, signage, printing of the materials needed, and other expenses related to promoting the application. The total start-up expenses and capital that we need is Php 1,147,000.00 based on our Startup expenses spreadsheet.</w:t>
       </w:r>
     </w:p>
     <w:p>
@@ -16985,77 +16148,7 @@
           <w:rFonts w:ascii="Arial" w:hAnsi="Arial" w:cs="Arial"/>
         </w:rPr>
         <w:tab/>
-        <w:t xml:space="preserve">The money that we will be spending for the said expenses will be coming from our own money and loan from the bank. Each four of us will be giving </w:t>
-      </w:r>
-      <w:proofErr w:type="spellStart"/>
-      <w:r>
-        <w:rPr>
-          <w:rFonts w:ascii="Arial" w:hAnsi="Arial" w:cs="Arial"/>
-        </w:rPr>
-        <w:t>Php</w:t>
-      </w:r>
-      <w:proofErr w:type="spellEnd"/>
-      <w:r>
-        <w:rPr>
-          <w:rFonts w:ascii="Arial" w:hAnsi="Arial" w:cs="Arial"/>
-        </w:rPr>
-        <w:t xml:space="preserve"> 150,000.00 which sums up to </w:t>
-      </w:r>
-      <w:proofErr w:type="spellStart"/>
-      <w:r>
-        <w:rPr>
-          <w:rFonts w:ascii="Arial" w:hAnsi="Arial" w:cs="Arial"/>
-        </w:rPr>
-        <w:t>Php</w:t>
-      </w:r>
-      <w:proofErr w:type="spellEnd"/>
-      <w:r>
-        <w:rPr>
-          <w:rFonts w:ascii="Arial" w:hAnsi="Arial" w:cs="Arial"/>
-        </w:rPr>
-        <w:t xml:space="preserve"> 600,000.00 and we will be applying for a loan worth </w:t>
-      </w:r>
-      <w:proofErr w:type="spellStart"/>
-      <w:r>
-        <w:rPr>
-          <w:rFonts w:ascii="Arial" w:hAnsi="Arial" w:cs="Arial"/>
-        </w:rPr>
-        <w:t>Php</w:t>
-      </w:r>
-      <w:proofErr w:type="spellEnd"/>
-      <w:r>
-        <w:rPr>
-          <w:rFonts w:ascii="Arial" w:hAnsi="Arial" w:cs="Arial"/>
-        </w:rPr>
-        <w:t xml:space="preserve"> 800,000.00 which gives us a total money on hand, </w:t>
-      </w:r>
-      <w:proofErr w:type="spellStart"/>
-      <w:r>
-        <w:rPr>
-          <w:rFonts w:ascii="Arial" w:hAnsi="Arial" w:cs="Arial"/>
-        </w:rPr>
-        <w:t>Php</w:t>
-      </w:r>
-      <w:proofErr w:type="spellEnd"/>
-      <w:r>
-        <w:rPr>
-          <w:rFonts w:ascii="Arial" w:hAnsi="Arial" w:cs="Arial"/>
-        </w:rPr>
-        <w:t xml:space="preserve"> 1,400,000.00. Since we’ll only be needing </w:t>
-      </w:r>
-      <w:proofErr w:type="spellStart"/>
-      <w:r>
-        <w:rPr>
-          <w:rFonts w:ascii="Arial" w:hAnsi="Arial" w:cs="Arial"/>
-        </w:rPr>
-        <w:t>Php</w:t>
-      </w:r>
-      <w:proofErr w:type="spellEnd"/>
-      <w:r>
-        <w:rPr>
-          <w:rFonts w:ascii="Arial" w:hAnsi="Arial" w:cs="Arial"/>
-        </w:rPr>
-        <w:t xml:space="preserve"> 1,147,000.00 the remaining money will be used for contingencies and other emergency needs of the business.</w:t>
+        <w:t>The money that we will be spending for the said expenses will be coming from our own money and loan from the bank. Each four of us will be giving Php 150,000.00 which sums up to Php 600,000.00 and we will be applying for a loan worth Php 800,000.00 which gives us a total money on hand, Php 1,400,000.00. Since we’ll only be needing Php 1,147,000.00 the remaining money will be used for contingencies and other emergency needs of the business.</w:t>
       </w:r>
     </w:p>
     <w:p>
@@ -17122,7 +16215,7 @@
         </w:rPr>
         <w:br w:type="page"/>
       </w:r>
-      <w:bookmarkStart w:id="27" w:name="_Toc415245103"/>
+      <w:bookmarkStart w:id="26" w:name="_Toc415245103"/>
       <w:r>
         <w:lastRenderedPageBreak/>
         <w:t xml:space="preserve">Financial </w:t>
@@ -17133,11 +16226,11 @@
       <w:r>
         <w:t>lan</w:t>
       </w:r>
-      <w:bookmarkStart w:id="28" w:name="_Toc504472920"/>
-      <w:bookmarkStart w:id="29" w:name="_Toc504556005"/>
+      <w:bookmarkStart w:id="27" w:name="_Toc504472920"/>
+      <w:bookmarkStart w:id="28" w:name="_Toc504556005"/>
+      <w:bookmarkEnd w:id="24"/>
       <w:bookmarkEnd w:id="25"/>
       <w:bookmarkEnd w:id="26"/>
-      <w:bookmarkEnd w:id="27"/>
     </w:p>
     <w:p>
       <w:pPr>
@@ -17171,21 +16264,7 @@
         <w:rPr>
           <w:rFonts w:ascii="Arial" w:hAnsi="Arial" w:cs="Arial"/>
         </w:rPr>
-        <w:t xml:space="preserve"> </w:t>
-      </w:r>
-      <w:proofErr w:type="gramStart"/>
-      <w:r>
-        <w:rPr>
-          <w:rFonts w:ascii="Arial" w:hAnsi="Arial" w:cs="Arial"/>
-        </w:rPr>
-        <w:t>plan.</w:t>
-      </w:r>
-      <w:proofErr w:type="gramEnd"/>
-      <w:r>
-        <w:rPr>
-          <w:rFonts w:ascii="Arial" w:hAnsi="Arial" w:cs="Arial"/>
-        </w:rPr>
-        <w:t xml:space="preserve"> </w:t>
+        <w:t xml:space="preserve"> plan. </w:t>
       </w:r>
       <w:r>
         <w:rPr>
@@ -17916,478 +16995,880 @@
     </w:p>
     <w:p>
       <w:pPr>
-        <w:pStyle w:val="NormalWeb"/>
-        <w:spacing w:before="120" w:after="120"/>
-        <w:ind w:right="0"/>
-        <w:outlineLvl w:val="1"/>
-        <w:rPr>
-          <w:rFonts w:ascii="Arial" w:hAnsi="Arial" w:cs="Arial"/>
-        </w:rPr>
-      </w:pPr>
-      <w:r>
-        <w:rPr>
-          <w:rFonts w:ascii="Arial" w:hAnsi="Arial" w:cs="Arial"/>
-        </w:rPr>
-        <w:t>A balance sheet is one of the fundamental financial reports which any business needs for reporting and financial management.  A balance sheet shows what items of value are held by the company (Assets), and what its debts are (Liabilities).  When liabilities are subtracted from assets, the remainder is Owners’ Equity.</w:t>
-      </w:r>
-    </w:p>
-    <w:p>
-      <w:pPr>
-        <w:pStyle w:val="NormalWeb"/>
-        <w:spacing w:before="120" w:after="120"/>
-        <w:ind w:right="0"/>
-        <w:outlineLvl w:val="1"/>
-        <w:rPr>
-          <w:rFonts w:ascii="Arial" w:hAnsi="Arial" w:cs="Arial"/>
-        </w:rPr>
-      </w:pPr>
-      <w:r>
-        <w:rPr>
-          <w:rFonts w:ascii="Arial" w:hAnsi="Arial" w:cs="Arial"/>
-        </w:rPr>
-        <w:t xml:space="preserve">Use your </w:t>
-      </w:r>
-      <w:r>
-        <w:rPr>
-          <w:rFonts w:ascii="Arial" w:hAnsi="Arial" w:cs="Arial"/>
-          <w:i/>
-          <w:iCs/>
-        </w:rPr>
-        <w:t>Startup Expenses and Capitalization</w:t>
-      </w:r>
-      <w:r>
-        <w:rPr>
-          <w:rFonts w:ascii="Arial" w:hAnsi="Arial" w:cs="Arial"/>
-        </w:rPr>
-        <w:t xml:space="preserve"> spreadsheet as a guide to preparing a balance sheet as of opening day.</w:t>
-      </w:r>
-    </w:p>
-    <w:p>
-      <w:pPr>
-        <w:pStyle w:val="NormalWeb"/>
-        <w:spacing w:before="120" w:after="120"/>
-        <w:ind w:right="0"/>
-        <w:outlineLvl w:val="1"/>
-        <w:rPr>
-          <w:rFonts w:ascii="Arial" w:hAnsi="Arial" w:cs="Arial"/>
-        </w:rPr>
-      </w:pPr>
-      <w:r>
-        <w:rPr>
-          <w:rFonts w:ascii="Arial" w:hAnsi="Arial" w:cs="Arial"/>
-        </w:rPr>
-        <w:t xml:space="preserve">Please refer to the </w:t>
-      </w:r>
-      <w:hyperlink r:id="rId11" w:history="1">
-        <w:r>
-          <w:rPr>
-            <w:rStyle w:val="Hyperlink"/>
-            <w:i/>
-            <w:iCs/>
-          </w:rPr>
-          <w:t>Opening Day</w:t>
-        </w:r>
-        <w:r>
-          <w:rPr>
-            <w:rStyle w:val="Hyperlink"/>
-            <w:i/>
-            <w:iCs/>
-          </w:rPr>
-          <w:t xml:space="preserve"> Balance Sheet</w:t>
-        </w:r>
-      </w:hyperlink>
-      <w:r>
-        <w:rPr>
-          <w:rFonts w:ascii="Arial" w:hAnsi="Arial" w:cs="Arial"/>
-          <w:i/>
-          <w:iCs/>
-        </w:rPr>
-        <w:t xml:space="preserve"> </w:t>
-      </w:r>
-      <w:r>
-        <w:rPr>
-          <w:rFonts w:ascii="Arial" w:hAnsi="Arial" w:cs="Arial"/>
-        </w:rPr>
-        <w:t>Spreadsheet.</w:t>
-      </w:r>
-    </w:p>
-    <w:p>
-      <w:pPr>
-        <w:pStyle w:val="NormalWeb"/>
-        <w:spacing w:before="120" w:after="120"/>
-        <w:ind w:right="0"/>
-        <w:outlineLvl w:val="1"/>
-        <w:rPr>
-          <w:rFonts w:ascii="Arial" w:hAnsi="Arial" w:cs="Arial"/>
-        </w:rPr>
-      </w:pPr>
-      <w:r>
-        <w:rPr>
-          <w:rFonts w:ascii="Arial" w:hAnsi="Arial" w:cs="Arial"/>
-        </w:rPr>
-        <w:t xml:space="preserve">In this section of your business plan </w:t>
-      </w:r>
-      <w:r>
-        <w:rPr>
-          <w:rFonts w:ascii="Arial" w:hAnsi="Arial" w:cs="Arial"/>
-        </w:rPr>
-        <w:t xml:space="preserve">explain how you calculated the account balances </w:t>
-      </w:r>
-      <w:r>
-        <w:rPr>
-          <w:rFonts w:ascii="Arial" w:hAnsi="Arial" w:cs="Arial"/>
-        </w:rPr>
-        <w:t xml:space="preserve">on </w:t>
-      </w:r>
-      <w:r>
-        <w:rPr>
-          <w:rFonts w:ascii="Arial" w:hAnsi="Arial" w:cs="Arial"/>
-        </w:rPr>
-        <w:t xml:space="preserve">your </w:t>
-      </w:r>
-      <w:r>
-        <w:rPr>
-          <w:rFonts w:ascii="Arial" w:hAnsi="Arial" w:cs="Arial"/>
-          <w:i/>
-          <w:iCs/>
-        </w:rPr>
-        <w:t>Opening Day Balance Sheet</w:t>
-      </w:r>
-      <w:r>
-        <w:rPr>
-          <w:rFonts w:ascii="Arial" w:hAnsi="Arial" w:cs="Arial"/>
-        </w:rPr>
-        <w:t>.</w:t>
-      </w:r>
-    </w:p>
-    <w:p>
-      <w:pPr>
-        <w:pStyle w:val="NormalWeb"/>
-        <w:spacing w:before="120" w:after="120"/>
-        <w:ind w:right="0"/>
-        <w:outlineLvl w:val="1"/>
-        <w:rPr>
-          <w:rFonts w:ascii="Arial" w:hAnsi="Arial" w:cs="Arial"/>
-          <w:i/>
-          <w:iCs/>
-        </w:rPr>
-      </w:pPr>
-      <w:r>
-        <w:rPr>
-          <w:rFonts w:ascii="Arial" w:hAnsi="Arial" w:cs="Arial"/>
-        </w:rPr>
-        <w:t xml:space="preserve">OPTIONAL: Some people want to add a projected balance sheet showing the estimated financial position of the company at the end of the first year.  This is especially useful when selling your proposal to investors.  If you want to do this, use the </w:t>
-      </w:r>
-      <w:hyperlink r:id="rId12" w:history="1">
-        <w:r>
-          <w:rPr>
-            <w:rStyle w:val="Hyperlink"/>
-            <w:i/>
-            <w:iCs/>
-          </w:rPr>
-          <w:t>Projected Balance Sheet</w:t>
-        </w:r>
-      </w:hyperlink>
-      <w:r>
-        <w:rPr>
-          <w:rFonts w:ascii="Arial" w:hAnsi="Arial" w:cs="Arial"/>
-        </w:rPr>
-        <w:t xml:space="preserve"> spreadsheet templat</w:t>
-      </w:r>
-      <w:r>
-        <w:rPr>
-          <w:rFonts w:ascii="Arial" w:hAnsi="Arial" w:cs="Arial"/>
-        </w:rPr>
-        <w:t>e</w:t>
-      </w:r>
-    </w:p>
-    <w:p>
-      <w:pPr>
         <w:pStyle w:val="Heading2"/>
         <w:spacing w:before="240" w:after="120"/>
         <w:rPr>
           <w:rFonts w:ascii="Arial" w:hAnsi="Arial" w:cs="Arial"/>
-        </w:rPr>
-      </w:pPr>
-      <w:r>
-        <w:rPr>
-          <w:rFonts w:ascii="Arial" w:hAnsi="Arial" w:cs="Arial"/>
-        </w:rPr>
+          <w:b w:val="0"/>
+          <w:bCs w:val="0"/>
+          <w:sz w:val="24"/>
+          <w:szCs w:val="24"/>
+        </w:rPr>
+      </w:pPr>
+      <w:r>
+        <w:rPr>
+          <w:rFonts w:ascii="Arial" w:hAnsi="Arial" w:cs="Arial"/>
+          <w:b w:val="0"/>
+          <w:bCs w:val="0"/>
+          <w:sz w:val="24"/>
+          <w:szCs w:val="24"/>
+        </w:rPr>
+        <w:t>In the Breakeven analysis there are fixed costs and variable expenses.</w:t>
+      </w:r>
+      <w:r>
+        <w:rPr>
+          <w:rFonts w:ascii="Arial" w:hAnsi="Arial" w:cs="Arial"/>
+          <w:b w:val="0"/>
+          <w:bCs w:val="0"/>
+          <w:sz w:val="24"/>
+          <w:szCs w:val="24"/>
+        </w:rPr>
+        <w:t xml:space="preserve"> Based on the guidelines present in the balance sheet, fixed</w:t>
+      </w:r>
+      <w:r>
+        <w:rPr>
+          <w:rFonts w:ascii="Arial" w:hAnsi="Arial" w:cs="Arial"/>
+          <w:b w:val="0"/>
+          <w:bCs w:val="0"/>
+          <w:sz w:val="24"/>
+          <w:szCs w:val="24"/>
+        </w:rPr>
+        <w:t xml:space="preserve"> costs are those that remain the same</w:t>
+      </w:r>
+      <w:r>
+        <w:rPr>
+          <w:rFonts w:ascii="Arial" w:hAnsi="Arial" w:cs="Arial"/>
+          <w:b w:val="0"/>
+          <w:bCs w:val="0"/>
+          <w:sz w:val="24"/>
+          <w:szCs w:val="24"/>
+        </w:rPr>
+        <w:t xml:space="preserve"> </w:t>
+      </w:r>
+      <w:r>
+        <w:rPr>
+          <w:rFonts w:ascii="Arial" w:hAnsi="Arial" w:cs="Arial"/>
+          <w:b w:val="0"/>
+          <w:bCs w:val="0"/>
+          <w:sz w:val="24"/>
+          <w:szCs w:val="24"/>
+        </w:rPr>
+        <w:t xml:space="preserve">regardless of the sales volume. So </w:t>
+      </w:r>
+      <w:r>
+        <w:rPr>
+          <w:rFonts w:ascii="Arial" w:hAnsi="Arial" w:cs="Arial"/>
+          <w:b w:val="0"/>
+          <w:bCs w:val="0"/>
+          <w:sz w:val="24"/>
+          <w:szCs w:val="24"/>
+        </w:rPr>
+        <w:t>to accomplish the spreadsheet, we</w:t>
+      </w:r>
+      <w:r>
+        <w:rPr>
+          <w:rFonts w:ascii="Arial" w:hAnsi="Arial" w:cs="Arial"/>
+          <w:b w:val="0"/>
+          <w:bCs w:val="0"/>
+          <w:sz w:val="24"/>
+          <w:szCs w:val="24"/>
+        </w:rPr>
+        <w:t xml:space="preserve"> populated the Fixed </w:t>
+      </w:r>
+      <w:r>
+        <w:rPr>
+          <w:rFonts w:ascii="Arial" w:hAnsi="Arial" w:cs="Arial"/>
+          <w:b w:val="0"/>
+          <w:bCs w:val="0"/>
+          <w:sz w:val="24"/>
+          <w:szCs w:val="24"/>
+        </w:rPr>
+        <w:t>C</w:t>
+      </w:r>
+      <w:r>
+        <w:rPr>
+          <w:rFonts w:ascii="Arial" w:hAnsi="Arial" w:cs="Arial"/>
+          <w:b w:val="0"/>
+          <w:bCs w:val="0"/>
+          <w:sz w:val="24"/>
+          <w:szCs w:val="24"/>
+        </w:rPr>
+        <w:t>osts using our Profit and Loss Projection Expenses</w:t>
+      </w:r>
+      <w:r>
+        <w:rPr>
+          <w:rFonts w:ascii="Arial" w:hAnsi="Arial" w:cs="Arial"/>
+          <w:b w:val="0"/>
+          <w:bCs w:val="0"/>
+          <w:sz w:val="24"/>
+          <w:szCs w:val="24"/>
+        </w:rPr>
+        <w:t xml:space="preserve"> as a basis</w:t>
+      </w:r>
+      <w:r>
+        <w:rPr>
+          <w:rFonts w:ascii="Arial" w:hAnsi="Arial" w:cs="Arial"/>
+          <w:b w:val="0"/>
+          <w:bCs w:val="0"/>
+          <w:sz w:val="24"/>
+          <w:szCs w:val="24"/>
+        </w:rPr>
+        <w:t xml:space="preserve">. </w:t>
+      </w:r>
+      <w:r>
+        <w:rPr>
+          <w:rFonts w:ascii="Arial" w:hAnsi="Arial" w:cs="Arial"/>
+          <w:b w:val="0"/>
+          <w:bCs w:val="0"/>
+          <w:sz w:val="24"/>
+          <w:szCs w:val="24"/>
+        </w:rPr>
+        <w:t xml:space="preserve">The following values are those which we assumed </w:t>
+      </w:r>
+      <w:r>
+        <w:rPr>
+          <w:rFonts w:ascii="Arial" w:hAnsi="Arial" w:cs="Arial"/>
+          <w:b w:val="0"/>
+          <w:bCs w:val="0"/>
+          <w:sz w:val="24"/>
+          <w:szCs w:val="24"/>
+        </w:rPr>
+        <w:t>that</w:t>
+      </w:r>
+      <w:r>
+        <w:rPr>
+          <w:rFonts w:ascii="Arial" w:hAnsi="Arial" w:cs="Arial"/>
+          <w:b w:val="0"/>
+          <w:bCs w:val="0"/>
+          <w:sz w:val="24"/>
+          <w:szCs w:val="24"/>
+        </w:rPr>
+        <w:t xml:space="preserve"> are</w:t>
+      </w:r>
+      <w:r>
+        <w:rPr>
+          <w:rFonts w:ascii="Arial" w:hAnsi="Arial" w:cs="Arial"/>
+          <w:b w:val="0"/>
+          <w:bCs w:val="0"/>
+          <w:sz w:val="24"/>
+          <w:szCs w:val="24"/>
+        </w:rPr>
+        <w:t xml:space="preserve"> initially</w:t>
+      </w:r>
+      <w:r>
+        <w:rPr>
+          <w:rFonts w:ascii="Arial" w:hAnsi="Arial" w:cs="Arial"/>
+          <w:b w:val="0"/>
+          <w:bCs w:val="0"/>
+          <w:sz w:val="24"/>
+          <w:szCs w:val="24"/>
+        </w:rPr>
+        <w:t xml:space="preserve"> considered as items with</w:t>
+      </w:r>
+      <w:r>
+        <w:rPr>
+          <w:rFonts w:ascii="Arial" w:hAnsi="Arial" w:cs="Arial"/>
+          <w:b w:val="0"/>
+          <w:bCs w:val="0"/>
+          <w:sz w:val="24"/>
+          <w:szCs w:val="24"/>
+        </w:rPr>
+        <w:t xml:space="preserve"> fixed costs:</w:t>
+      </w:r>
+    </w:p>
+    <w:p>
+      <w:pPr>
+        <w:pStyle w:val="NoSpacing"/>
+        <w:numPr>
+          <w:ilvl w:val="0"/>
+          <w:numId w:val="30"/>
+        </w:numPr>
+        <w:rPr>
+          <w:rFonts w:ascii="Arial" w:hAnsi="Arial" w:cs="Arial"/>
+        </w:rPr>
+      </w:pPr>
+      <w:r>
+        <w:rPr>
+          <w:rFonts w:ascii="Arial" w:hAnsi="Arial" w:cs="Arial"/>
+        </w:rPr>
+        <w:t>Salaries</w:t>
+      </w:r>
+    </w:p>
+    <w:p>
+      <w:pPr>
+        <w:pStyle w:val="NoSpacing"/>
+        <w:numPr>
+          <w:ilvl w:val="0"/>
+          <w:numId w:val="30"/>
+        </w:numPr>
+        <w:rPr>
+          <w:rFonts w:ascii="Arial" w:hAnsi="Arial" w:cs="Arial"/>
+        </w:rPr>
+      </w:pPr>
+      <w:r>
+        <w:rPr>
+          <w:rFonts w:ascii="Arial" w:hAnsi="Arial" w:cs="Arial"/>
+        </w:rPr>
+        <w:t>Supplies</w:t>
+      </w:r>
+    </w:p>
+    <w:p>
+      <w:pPr>
+        <w:pStyle w:val="NoSpacing"/>
+        <w:numPr>
+          <w:ilvl w:val="0"/>
+          <w:numId w:val="30"/>
+        </w:numPr>
+        <w:rPr>
+          <w:rFonts w:ascii="Arial" w:hAnsi="Arial" w:cs="Arial"/>
+        </w:rPr>
+      </w:pPr>
+      <w:r>
+        <w:rPr>
+          <w:rFonts w:ascii="Arial" w:hAnsi="Arial" w:cs="Arial"/>
+        </w:rPr>
+        <w:t>Repairs and Maintenance</w:t>
+      </w:r>
+    </w:p>
+    <w:p>
+      <w:pPr>
+        <w:pStyle w:val="NoSpacing"/>
+        <w:numPr>
+          <w:ilvl w:val="0"/>
+          <w:numId w:val="30"/>
+        </w:numPr>
+        <w:rPr>
+          <w:rFonts w:ascii="Arial" w:hAnsi="Arial" w:cs="Arial"/>
+        </w:rPr>
+      </w:pPr>
+      <w:r>
+        <w:rPr>
+          <w:rFonts w:ascii="Arial" w:hAnsi="Arial" w:cs="Arial"/>
+        </w:rPr>
+        <w:t>Advertising and Promotion,</w:t>
+      </w:r>
+    </w:p>
+    <w:p>
+      <w:pPr>
+        <w:pStyle w:val="NoSpacing"/>
+        <w:numPr>
+          <w:ilvl w:val="0"/>
+          <w:numId w:val="30"/>
+        </w:numPr>
+        <w:rPr>
+          <w:rFonts w:ascii="Arial" w:hAnsi="Arial" w:cs="Arial"/>
+        </w:rPr>
+      </w:pPr>
+      <w:r>
+        <w:rPr>
+          <w:rFonts w:ascii="Arial" w:hAnsi="Arial" w:cs="Arial"/>
+        </w:rPr>
+        <w:t>Car, delivery and travel</w:t>
+      </w:r>
+    </w:p>
+    <w:p>
+      <w:pPr>
+        <w:pStyle w:val="NoSpacing"/>
+        <w:numPr>
+          <w:ilvl w:val="0"/>
+          <w:numId w:val="30"/>
+        </w:numPr>
+        <w:rPr>
+          <w:rFonts w:ascii="Arial" w:hAnsi="Arial" w:cs="Arial"/>
+        </w:rPr>
+      </w:pPr>
+      <w:r>
+        <w:rPr>
+          <w:rFonts w:ascii="Arial" w:hAnsi="Arial" w:cs="Arial"/>
+        </w:rPr>
+        <w:t>Accounting and legal</w:t>
+      </w:r>
+    </w:p>
+    <w:p>
+      <w:pPr>
+        <w:pStyle w:val="NoSpacing"/>
+        <w:numPr>
+          <w:ilvl w:val="0"/>
+          <w:numId w:val="30"/>
+        </w:numPr>
+        <w:rPr>
+          <w:rFonts w:ascii="Arial" w:hAnsi="Arial" w:cs="Arial"/>
+        </w:rPr>
+      </w:pPr>
+      <w:r>
+        <w:rPr>
+          <w:rFonts w:ascii="Arial" w:hAnsi="Arial" w:cs="Arial"/>
+        </w:rPr>
+        <w:t>Rent</w:t>
+      </w:r>
+    </w:p>
+    <w:p>
+      <w:pPr>
+        <w:pStyle w:val="NoSpacing"/>
+        <w:numPr>
+          <w:ilvl w:val="0"/>
+          <w:numId w:val="30"/>
+        </w:numPr>
+        <w:rPr>
+          <w:rFonts w:ascii="Arial" w:hAnsi="Arial" w:cs="Arial"/>
+        </w:rPr>
+      </w:pPr>
+      <w:r>
+        <w:rPr>
+          <w:rFonts w:ascii="Arial" w:hAnsi="Arial" w:cs="Arial"/>
+        </w:rPr>
+        <w:t>Internet w/telephone</w:t>
+      </w:r>
+    </w:p>
+    <w:p>
+      <w:pPr>
+        <w:pStyle w:val="NoSpacing"/>
+        <w:numPr>
+          <w:ilvl w:val="0"/>
+          <w:numId w:val="30"/>
+        </w:numPr>
+        <w:rPr>
+          <w:rFonts w:ascii="Arial" w:hAnsi="Arial" w:cs="Arial"/>
+        </w:rPr>
+      </w:pPr>
+      <w:r>
+        <w:rPr>
+          <w:rFonts w:ascii="Arial" w:hAnsi="Arial" w:cs="Arial"/>
+        </w:rPr>
+        <w:t>Utilities</w:t>
+      </w:r>
+    </w:p>
+    <w:p>
+      <w:pPr>
+        <w:pStyle w:val="NoSpacing"/>
+        <w:numPr>
+          <w:ilvl w:val="0"/>
+          <w:numId w:val="30"/>
+        </w:numPr>
+        <w:rPr>
+          <w:rFonts w:ascii="Arial" w:hAnsi="Arial" w:cs="Arial"/>
+        </w:rPr>
+      </w:pPr>
+      <w:r>
+        <w:rPr>
+          <w:rFonts w:ascii="Arial" w:hAnsi="Arial" w:cs="Arial"/>
+        </w:rPr>
+        <w:t>Interest</w:t>
+      </w:r>
+    </w:p>
+    <w:p>
+      <w:pPr>
+        <w:pStyle w:val="NoSpacing"/>
+        <w:numPr>
+          <w:ilvl w:val="0"/>
+          <w:numId w:val="30"/>
+        </w:numPr>
+        <w:rPr>
+          <w:b/>
+          <w:bCs/>
+        </w:rPr>
+      </w:pPr>
+      <w:r>
+        <w:rPr>
+          <w:rFonts w:ascii="Arial" w:hAnsi="Arial" w:cs="Arial"/>
+        </w:rPr>
+        <w:t>Depreciation.</w:t>
+      </w:r>
+      <w:r>
+        <w:t xml:space="preserve"> </w:t>
+      </w:r>
+    </w:p>
+    <w:p>
+      <w:pPr>
+        <w:pStyle w:val="NoSpacing"/>
+        <w:rPr>
+          <w:b/>
+          <w:bCs/>
+        </w:rPr>
+      </w:pPr>
+    </w:p>
+    <w:p>
+      <w:pPr>
+        <w:pStyle w:val="NoSpacing"/>
+        <w:rPr>
+          <w:rFonts w:ascii="Arial" w:hAnsi="Arial" w:cs="Arial"/>
+        </w:rPr>
+      </w:pPr>
+      <w:r>
+        <w:rPr>
+          <w:rFonts w:ascii="Arial" w:hAnsi="Arial" w:cs="Arial"/>
+        </w:rPr>
+        <w:t xml:space="preserve">Values for each </w:t>
+      </w:r>
+      <w:r>
+        <w:rPr>
+          <w:rFonts w:ascii="Arial" w:hAnsi="Arial" w:cs="Arial"/>
+        </w:rPr>
+        <w:t xml:space="preserve">designated value </w:t>
+      </w:r>
+      <w:r>
+        <w:rPr>
+          <w:rFonts w:ascii="Arial" w:hAnsi="Arial" w:cs="Arial"/>
+        </w:rPr>
+        <w:t>are</w:t>
+      </w:r>
+      <w:r>
+        <w:rPr>
+          <w:rFonts w:ascii="Arial" w:hAnsi="Arial" w:cs="Arial"/>
+        </w:rPr>
+        <w:t xml:space="preserve"> all</w:t>
+      </w:r>
+      <w:r>
+        <w:rPr>
+          <w:rFonts w:ascii="Arial" w:hAnsi="Arial" w:cs="Arial"/>
+        </w:rPr>
+        <w:t xml:space="preserve"> annual based. </w:t>
+      </w:r>
+    </w:p>
+    <w:p>
+      <w:pPr>
+        <w:pStyle w:val="Heading2"/>
+        <w:spacing w:before="240" w:after="120"/>
+        <w:rPr>
+          <w:rFonts w:ascii="Arial" w:hAnsi="Arial" w:cs="Arial"/>
+        </w:rPr>
+      </w:pPr>
+      <w:r>
+        <w:rPr>
+          <w:rFonts w:ascii="Arial" w:hAnsi="Arial" w:cs="Arial"/>
+        </w:rPr>
+        <w:lastRenderedPageBreak/>
         <w:t>Breakeven Analysis</w:t>
       </w:r>
     </w:p>
     <w:p>
       <w:pPr>
-        <w:pStyle w:val="NormalWeb"/>
-        <w:spacing w:before="120" w:after="120"/>
-        <w:ind w:right="0"/>
-        <w:outlineLvl w:val="1"/>
-        <w:rPr>
-          <w:rFonts w:ascii="Arial" w:hAnsi="Arial" w:cs="Arial"/>
-        </w:rPr>
-      </w:pPr>
-      <w:r>
-        <w:rPr>
-          <w:rFonts w:ascii="Arial" w:hAnsi="Arial" w:cs="Arial"/>
-        </w:rPr>
-        <w:t>A breakeven predicts the sales volume, at a given price, required to recover</w:t>
-      </w:r>
-      <w:r>
-        <w:rPr>
-          <w:rFonts w:ascii="Arial" w:hAnsi="Arial" w:cs="Arial"/>
-        </w:rPr>
-        <w:t xml:space="preserve"> total costs. In other words, it’s the sales level </w:t>
-      </w:r>
-      <w:r>
-        <w:rPr>
-          <w:rFonts w:ascii="Arial" w:hAnsi="Arial" w:cs="Arial"/>
-        </w:rPr>
-        <w:t>that is the dividing line between operating at a</w:t>
-      </w:r>
-      <w:r>
-        <w:rPr>
-          <w:rFonts w:ascii="Arial" w:hAnsi="Arial" w:cs="Arial"/>
-        </w:rPr>
-        <w:t xml:space="preserve"> loss and operating at a profit</w:t>
-      </w:r>
-      <w:r>
-        <w:rPr>
-          <w:rFonts w:ascii="Arial" w:hAnsi="Arial" w:cs="Arial"/>
+        <w:pStyle w:val="Heading3"/>
+        <w:rPr>
+          <w:b w:val="0"/>
+          <w:bCs w:val="0"/>
+          <w:i w:val="0"/>
+          <w:iCs w:val="0"/>
+        </w:rPr>
+      </w:pPr>
+      <w:bookmarkStart w:id="29" w:name="_Appendices"/>
+      <w:bookmarkEnd w:id="29"/>
+      <w:r>
+        <w:rPr>
+          <w:b w:val="0"/>
+          <w:bCs w:val="0"/>
+          <w:i w:val="0"/>
+          <w:iCs w:val="0"/>
+        </w:rPr>
+        <w:t>To be able to populate the data in t</w:t>
+      </w:r>
+      <w:r>
+        <w:rPr>
+          <w:b w:val="0"/>
+          <w:bCs w:val="0"/>
+          <w:i w:val="0"/>
+          <w:iCs w:val="0"/>
+        </w:rPr>
+        <w:t xml:space="preserve">he Opening Day Balance Sheet, </w:t>
+      </w:r>
+      <w:r>
+        <w:rPr>
+          <w:b w:val="0"/>
+          <w:bCs w:val="0"/>
+          <w:i w:val="0"/>
+          <w:iCs w:val="0"/>
+        </w:rPr>
+        <w:t xml:space="preserve">the team </w:t>
+      </w:r>
+      <w:r>
+        <w:rPr>
+          <w:b w:val="0"/>
+          <w:bCs w:val="0"/>
+          <w:i w:val="0"/>
+          <w:iCs w:val="0"/>
+        </w:rPr>
+        <w:t>needed</w:t>
+      </w:r>
+      <w:r>
+        <w:rPr>
+          <w:b w:val="0"/>
+          <w:bCs w:val="0"/>
+          <w:i w:val="0"/>
+          <w:iCs w:val="0"/>
+        </w:rPr>
+        <w:t xml:space="preserve"> </w:t>
+      </w:r>
+      <w:r>
+        <w:rPr>
+          <w:b w:val="0"/>
+          <w:bCs w:val="0"/>
+          <w:i w:val="0"/>
+          <w:iCs w:val="0"/>
+        </w:rPr>
+        <w:t xml:space="preserve">to look at </w:t>
+      </w:r>
+      <w:r>
+        <w:rPr>
+          <w:b w:val="0"/>
+          <w:bCs w:val="0"/>
+          <w:i w:val="0"/>
+          <w:iCs w:val="0"/>
+        </w:rPr>
+        <w:t>the initially recorded</w:t>
+      </w:r>
+      <w:r>
+        <w:rPr>
+          <w:b w:val="0"/>
+          <w:bCs w:val="0"/>
+          <w:i w:val="0"/>
+          <w:iCs w:val="0"/>
+        </w:rPr>
+        <w:t xml:space="preserve"> Startup Expenses and </w:t>
+      </w:r>
+      <w:r>
+        <w:rPr>
+          <w:b w:val="0"/>
+          <w:bCs w:val="0"/>
+          <w:i w:val="0"/>
+          <w:iCs w:val="0"/>
+        </w:rPr>
+        <w:t>obtain</w:t>
+      </w:r>
+      <w:r>
+        <w:rPr>
+          <w:b w:val="0"/>
+          <w:bCs w:val="0"/>
+          <w:i w:val="0"/>
+          <w:iCs w:val="0"/>
+        </w:rPr>
+        <w:t xml:space="preserve"> the necessary </w:t>
+      </w:r>
+      <w:r>
+        <w:rPr>
+          <w:b w:val="0"/>
+          <w:bCs w:val="0"/>
+          <w:i w:val="0"/>
+          <w:iCs w:val="0"/>
+        </w:rPr>
+        <w:t>data present in the said spreadsheet</w:t>
+      </w:r>
+      <w:r>
+        <w:rPr>
+          <w:b w:val="0"/>
+          <w:bCs w:val="0"/>
+          <w:i w:val="0"/>
+          <w:iCs w:val="0"/>
+        </w:rPr>
+        <w:t xml:space="preserve">. </w:t>
+      </w:r>
+      <w:r>
+        <w:rPr>
+          <w:b w:val="0"/>
+          <w:bCs w:val="0"/>
+          <w:i w:val="0"/>
+          <w:iCs w:val="0"/>
+        </w:rPr>
+        <w:t>The team searched fo</w:t>
+      </w:r>
+      <w:r>
+        <w:rPr>
+          <w:b w:val="0"/>
+          <w:bCs w:val="0"/>
+          <w:i w:val="0"/>
+          <w:iCs w:val="0"/>
+        </w:rPr>
+        <w:t xml:space="preserve">r matching Assets, Investments, </w:t>
+      </w:r>
+      <w:r>
+        <w:rPr>
+          <w:b w:val="0"/>
+          <w:bCs w:val="0"/>
+          <w:i w:val="0"/>
+          <w:iCs w:val="0"/>
+        </w:rPr>
+        <w:t xml:space="preserve">and </w:t>
+      </w:r>
+      <w:r>
+        <w:rPr>
+          <w:b w:val="0"/>
+          <w:bCs w:val="0"/>
+          <w:i w:val="0"/>
+          <w:iCs w:val="0"/>
+        </w:rPr>
+        <w:t>Bank Loans</w:t>
+      </w:r>
+      <w:r>
+        <w:rPr>
+          <w:b w:val="0"/>
+          <w:bCs w:val="0"/>
+          <w:i w:val="0"/>
+          <w:iCs w:val="0"/>
         </w:rPr>
         <w:t>.</w:t>
       </w:r>
-    </w:p>
-    <w:p>
-      <w:pPr>
-        <w:pStyle w:val="NormalWeb"/>
-        <w:spacing w:before="120" w:after="240"/>
-        <w:ind w:right="0"/>
-        <w:outlineLvl w:val="1"/>
-        <w:rPr>
-          <w:rFonts w:ascii="Arial" w:hAnsi="Arial" w:cs="Arial"/>
-        </w:rPr>
-      </w:pPr>
-      <w:r>
-        <w:rPr>
-          <w:rFonts w:ascii="Arial" w:hAnsi="Arial" w:cs="Arial"/>
-        </w:rPr>
-        <w:lastRenderedPageBreak/>
-        <w:t>Expressed as a formula, breakeven is:</w:t>
-      </w:r>
-    </w:p>
-    <w:tbl>
-      <w:tblPr>
-        <w:tblW w:w="0" w:type="auto"/>
-        <w:jc w:val="center"/>
-        <w:tblLook w:val="01E0" w:firstRow="1" w:lastRow="1" w:firstColumn="1" w:lastColumn="1" w:noHBand="0" w:noVBand="0"/>
-      </w:tblPr>
-      <w:tblGrid>
-        <w:gridCol w:w="2808"/>
-        <w:gridCol w:w="236"/>
-        <w:gridCol w:w="1998"/>
-      </w:tblGrid>
-      <w:tr>
-        <w:trPr>
-          <w:trHeight w:val="135"/>
-          <w:jc w:val="center"/>
-        </w:trPr>
-        <w:tc>
-          <w:tcPr>
-            <w:tcW w:w="2808" w:type="dxa"/>
-            <w:vMerge w:val="restart"/>
-          </w:tcPr>
-          <w:p>
-            <w:pPr>
-              <w:pStyle w:val="NormalWeb"/>
-              <w:jc w:val="center"/>
-              <w:outlineLvl w:val="1"/>
-              <w:rPr>
-                <w:rFonts w:ascii="Arial" w:hAnsi="Arial" w:cs="Arial"/>
-              </w:rPr>
-            </w:pPr>
-            <w:r>
-              <w:rPr>
-                <w:rFonts w:ascii="Arial" w:hAnsi="Arial" w:cs="Arial"/>
-              </w:rPr>
-              <w:t>Breakeven Sales     =</w:t>
-            </w:r>
-          </w:p>
-        </w:tc>
-        <w:tc>
-          <w:tcPr>
-            <w:tcW w:w="236" w:type="dxa"/>
-          </w:tcPr>
-          <w:p>
-            <w:pPr>
-              <w:pStyle w:val="NormalWeb"/>
-              <w:jc w:val="center"/>
-              <w:outlineLvl w:val="1"/>
-              <w:rPr>
-                <w:rFonts w:ascii="Arial" w:hAnsi="Arial" w:cs="Arial"/>
-              </w:rPr>
-            </w:pPr>
-          </w:p>
-        </w:tc>
-        <w:tc>
-          <w:tcPr>
-            <w:tcW w:w="1998" w:type="dxa"/>
-            <w:tcBorders>
-              <w:bottom w:val="single" w:sz="4" w:space="0" w:color="auto"/>
-            </w:tcBorders>
-          </w:tcPr>
-          <w:p>
-            <w:pPr>
-              <w:pStyle w:val="NormalWeb"/>
-              <w:jc w:val="center"/>
-              <w:outlineLvl w:val="1"/>
-              <w:rPr>
-                <w:rFonts w:ascii="Arial" w:hAnsi="Arial" w:cs="Arial"/>
-              </w:rPr>
-            </w:pPr>
-            <w:r>
-              <w:rPr>
-                <w:rFonts w:ascii="Arial" w:hAnsi="Arial" w:cs="Arial"/>
-              </w:rPr>
-              <w:t>Fixed Costs</w:t>
-            </w:r>
-          </w:p>
-        </w:tc>
-      </w:tr>
-      <w:tr>
-        <w:trPr>
-          <w:trHeight w:val="135"/>
-          <w:jc w:val="center"/>
-        </w:trPr>
-        <w:tc>
-          <w:tcPr>
-            <w:tcW w:w="2808" w:type="dxa"/>
-            <w:vMerge/>
-          </w:tcPr>
-          <w:p>
-            <w:pPr>
-              <w:pStyle w:val="NormalWeb"/>
-              <w:jc w:val="center"/>
-              <w:outlineLvl w:val="1"/>
-              <w:rPr>
-                <w:rFonts w:ascii="Arial" w:hAnsi="Arial" w:cs="Arial"/>
-              </w:rPr>
-            </w:pPr>
-          </w:p>
-        </w:tc>
-        <w:tc>
-          <w:tcPr>
-            <w:tcW w:w="236" w:type="dxa"/>
-          </w:tcPr>
-          <w:p>
-            <w:pPr>
-              <w:pStyle w:val="NormalWeb"/>
-              <w:jc w:val="center"/>
-              <w:outlineLvl w:val="1"/>
-              <w:rPr>
-                <w:rFonts w:ascii="Arial" w:hAnsi="Arial" w:cs="Arial"/>
-              </w:rPr>
-            </w:pPr>
-          </w:p>
-        </w:tc>
-        <w:tc>
-          <w:tcPr>
-            <w:tcW w:w="1998" w:type="dxa"/>
-            <w:tcBorders>
-              <w:top w:val="single" w:sz="4" w:space="0" w:color="auto"/>
-            </w:tcBorders>
-          </w:tcPr>
-          <w:p>
-            <w:pPr>
-              <w:pStyle w:val="NormalWeb"/>
-              <w:jc w:val="center"/>
-              <w:outlineLvl w:val="1"/>
-              <w:rPr>
-                <w:rFonts w:ascii="Arial" w:hAnsi="Arial" w:cs="Arial"/>
-              </w:rPr>
-            </w:pPr>
-            <w:r>
-              <w:rPr>
-                <w:rFonts w:ascii="Arial" w:hAnsi="Arial" w:cs="Arial"/>
-              </w:rPr>
-              <w:t>1- Variable Costs</w:t>
-            </w:r>
-          </w:p>
-        </w:tc>
-      </w:tr>
-    </w:tbl>
-    <w:p>
-      <w:pPr>
-        <w:pStyle w:val="NormalWeb"/>
-        <w:spacing w:before="120" w:after="120"/>
-        <w:ind w:right="0"/>
-        <w:outlineLvl w:val="1"/>
-        <w:rPr>
-          <w:rFonts w:ascii="Arial" w:hAnsi="Arial" w:cs="Arial"/>
-        </w:rPr>
-      </w:pPr>
-      <w:r>
-        <w:rPr>
-          <w:rFonts w:ascii="Arial" w:hAnsi="Arial" w:cs="Arial"/>
-        </w:rPr>
-        <w:t>(Where fixed costs are expressed in dollars, but variable costs are expressed as a percent of total sales.)</w:t>
-      </w:r>
-    </w:p>
-    <w:p>
-      <w:pPr>
-        <w:pStyle w:val="NormalWeb"/>
-        <w:spacing w:before="120" w:after="120"/>
-        <w:ind w:right="0"/>
-        <w:outlineLvl w:val="1"/>
-        <w:rPr>
-          <w:rFonts w:ascii="Arial" w:hAnsi="Arial" w:cs="Arial"/>
-        </w:rPr>
-      </w:pPr>
-      <w:r>
-        <w:rPr>
-          <w:rFonts w:ascii="Arial" w:hAnsi="Arial" w:cs="Arial"/>
-        </w:rPr>
-        <w:t xml:space="preserve">Please refer to the </w:t>
-      </w:r>
-      <w:hyperlink r:id="rId13" w:history="1">
-        <w:r>
-          <w:rPr>
-            <w:rStyle w:val="Hyperlink"/>
-            <w:i/>
-            <w:iCs/>
-          </w:rPr>
-          <w:t>Breakeven Analysis</w:t>
-        </w:r>
-      </w:hyperlink>
-      <w:r>
-        <w:rPr>
-          <w:rFonts w:ascii="Arial" w:hAnsi="Arial" w:cs="Arial"/>
-        </w:rPr>
-        <w:t xml:space="preserve"> Spreadsheet.</w:t>
-      </w:r>
-    </w:p>
-    <w:p>
-      <w:pPr>
-        <w:pStyle w:val="NormalWeb"/>
-        <w:spacing w:before="120" w:after="120"/>
-        <w:ind w:right="0"/>
-        <w:outlineLvl w:val="1"/>
-        <w:rPr>
-          <w:rFonts w:ascii="Arial" w:hAnsi="Arial" w:cs="Arial"/>
-        </w:rPr>
-      </w:pPr>
-      <w:r>
-        <w:rPr>
-          <w:rFonts w:ascii="Arial" w:hAnsi="Arial" w:cs="Arial"/>
-        </w:rPr>
-        <w:t>Include all assumptions upon which your breakeven calculation is based.</w:t>
-      </w:r>
-    </w:p>
-    <w:p>
-      <w:pPr>
-        <w:pStyle w:val="Heading3"/>
-      </w:pPr>
-      <w:bookmarkStart w:id="30" w:name="_Appendices"/>
+      <w:r>
+        <w:rPr>
+          <w:b w:val="0"/>
+          <w:bCs w:val="0"/>
+          <w:i w:val="0"/>
+          <w:iCs w:val="0"/>
+        </w:rPr>
+        <w:t xml:space="preserve"> </w:t>
+      </w:r>
+      <w:r>
+        <w:rPr>
+          <w:b w:val="0"/>
+          <w:bCs w:val="0"/>
+          <w:i w:val="0"/>
+          <w:iCs w:val="0"/>
+        </w:rPr>
+        <w:t>The</w:t>
+      </w:r>
+      <w:r>
+        <w:rPr>
+          <w:b w:val="0"/>
+          <w:bCs w:val="0"/>
+          <w:i w:val="0"/>
+          <w:iCs w:val="0"/>
+        </w:rPr>
+        <w:t xml:space="preserve"> data that we obtained </w:t>
+      </w:r>
+      <w:r>
+        <w:rPr>
+          <w:b w:val="0"/>
+          <w:bCs w:val="0"/>
+          <w:i w:val="0"/>
+          <w:iCs w:val="0"/>
+        </w:rPr>
+        <w:t>including</w:t>
+      </w:r>
+      <w:r>
+        <w:rPr>
+          <w:b w:val="0"/>
+          <w:bCs w:val="0"/>
+          <w:i w:val="0"/>
+          <w:iCs w:val="0"/>
+        </w:rPr>
+        <w:t xml:space="preserve"> those of</w:t>
+      </w:r>
+      <w:r>
+        <w:rPr>
+          <w:b w:val="0"/>
+          <w:bCs w:val="0"/>
+          <w:i w:val="0"/>
+          <w:iCs w:val="0"/>
+        </w:rPr>
+        <w:t xml:space="preserve"> the Machinery &amp; </w:t>
+      </w:r>
+      <w:r>
+        <w:rPr>
+          <w:b w:val="0"/>
+          <w:bCs w:val="0"/>
+          <w:i w:val="0"/>
+          <w:iCs w:val="0"/>
+        </w:rPr>
+        <w:t>Equipment</w:t>
+      </w:r>
+      <w:r>
+        <w:rPr>
+          <w:b w:val="0"/>
+          <w:bCs w:val="0"/>
+          <w:i w:val="0"/>
+          <w:iCs w:val="0"/>
+        </w:rPr>
+        <w:t xml:space="preserve">, Furniture and Fixtures, and Leasehold </w:t>
+      </w:r>
+      <w:r>
+        <w:rPr>
+          <w:b w:val="0"/>
+          <w:bCs w:val="0"/>
+          <w:i w:val="0"/>
+          <w:iCs w:val="0"/>
+        </w:rPr>
+        <w:t>Improvements</w:t>
+      </w:r>
+      <w:r>
+        <w:rPr>
+          <w:b w:val="0"/>
+          <w:bCs w:val="0"/>
+          <w:i w:val="0"/>
+          <w:iCs w:val="0"/>
+        </w:rPr>
+        <w:t xml:space="preserve"> are </w:t>
+      </w:r>
+      <w:r>
+        <w:rPr>
+          <w:b w:val="0"/>
+          <w:bCs w:val="0"/>
+          <w:i w:val="0"/>
+          <w:iCs w:val="0"/>
+        </w:rPr>
+        <w:t xml:space="preserve">considered as </w:t>
+      </w:r>
+      <w:r>
+        <w:rPr>
+          <w:b w:val="0"/>
+          <w:bCs w:val="0"/>
+          <w:i w:val="0"/>
+          <w:iCs w:val="0"/>
+        </w:rPr>
+        <w:t xml:space="preserve">our fixed assets. </w:t>
+      </w:r>
+      <w:r>
+        <w:rPr>
+          <w:b w:val="0"/>
+          <w:bCs w:val="0"/>
+          <w:i w:val="0"/>
+          <w:iCs w:val="0"/>
+        </w:rPr>
+        <w:t xml:space="preserve">We also included the cash (investments) as assets. </w:t>
+      </w:r>
+      <w:r>
+        <w:rPr>
+          <w:b w:val="0"/>
+          <w:bCs w:val="0"/>
+          <w:i w:val="0"/>
+          <w:iCs w:val="0"/>
+        </w:rPr>
+        <w:t>Since we applied</w:t>
+      </w:r>
+      <w:r>
+        <w:rPr>
+          <w:b w:val="0"/>
+          <w:bCs w:val="0"/>
+          <w:i w:val="0"/>
+          <w:iCs w:val="0"/>
+        </w:rPr>
+        <w:t xml:space="preserve"> for a loan of 2 years in BDO and </w:t>
+      </w:r>
+      <w:r>
+        <w:rPr>
+          <w:b w:val="0"/>
+          <w:bCs w:val="0"/>
+          <w:i w:val="0"/>
+          <w:iCs w:val="0"/>
+        </w:rPr>
+        <w:t xml:space="preserve">the bank policy includes that of </w:t>
+      </w:r>
+      <w:r>
+        <w:rPr>
+          <w:b w:val="0"/>
+          <w:bCs w:val="0"/>
+          <w:i w:val="0"/>
+          <w:iCs w:val="0"/>
+        </w:rPr>
+        <w:t>our bank loan being payable</w:t>
+      </w:r>
+      <w:r>
+        <w:rPr>
+          <w:b w:val="0"/>
+          <w:bCs w:val="0"/>
+          <w:i w:val="0"/>
+          <w:iCs w:val="0"/>
+        </w:rPr>
+        <w:t xml:space="preserve"> </w:t>
+      </w:r>
+      <w:r>
+        <w:rPr>
+          <w:b w:val="0"/>
+          <w:bCs w:val="0"/>
+          <w:i w:val="0"/>
+          <w:iCs w:val="0"/>
+        </w:rPr>
+        <w:t>for</w:t>
+      </w:r>
+      <w:r>
+        <w:rPr>
+          <w:b w:val="0"/>
+          <w:bCs w:val="0"/>
+          <w:i w:val="0"/>
+          <w:iCs w:val="0"/>
+        </w:rPr>
+        <w:t xml:space="preserve"> 2 years</w:t>
+      </w:r>
+      <w:r>
+        <w:rPr>
+          <w:b w:val="0"/>
+          <w:bCs w:val="0"/>
+          <w:i w:val="0"/>
+          <w:iCs w:val="0"/>
+        </w:rPr>
+        <w:t>,</w:t>
+      </w:r>
+      <w:r>
+        <w:rPr>
+          <w:b w:val="0"/>
+          <w:bCs w:val="0"/>
+          <w:i w:val="0"/>
+          <w:iCs w:val="0"/>
+        </w:rPr>
+        <w:t xml:space="preserve"> </w:t>
+      </w:r>
+      <w:r>
+        <w:rPr>
+          <w:b w:val="0"/>
+          <w:bCs w:val="0"/>
+          <w:i w:val="0"/>
+          <w:iCs w:val="0"/>
+        </w:rPr>
+        <w:t>the team has</w:t>
+      </w:r>
+      <w:r>
+        <w:rPr>
+          <w:b w:val="0"/>
+          <w:bCs w:val="0"/>
+          <w:i w:val="0"/>
+          <w:iCs w:val="0"/>
+        </w:rPr>
+        <w:t xml:space="preserve"> included</w:t>
+      </w:r>
+      <w:r>
+        <w:rPr>
+          <w:b w:val="0"/>
+          <w:bCs w:val="0"/>
+          <w:i w:val="0"/>
+          <w:iCs w:val="0"/>
+        </w:rPr>
+        <w:t xml:space="preserve"> </w:t>
+      </w:r>
+      <w:r>
+        <w:rPr>
+          <w:b w:val="0"/>
+          <w:bCs w:val="0"/>
+          <w:i w:val="0"/>
+          <w:iCs w:val="0"/>
+        </w:rPr>
+        <w:t xml:space="preserve">it in the Long-term </w:t>
+      </w:r>
+      <w:r>
+        <w:rPr>
+          <w:b w:val="0"/>
+          <w:bCs w:val="0"/>
+          <w:i w:val="0"/>
+          <w:iCs w:val="0"/>
+        </w:rPr>
+        <w:t>l</w:t>
+      </w:r>
+      <w:r>
+        <w:rPr>
+          <w:b w:val="0"/>
+          <w:bCs w:val="0"/>
+          <w:i w:val="0"/>
+          <w:iCs w:val="0"/>
+        </w:rPr>
+        <w:t>iabilities</w:t>
+      </w:r>
+      <w:bookmarkStart w:id="30" w:name="_GoBack"/>
       <w:bookmarkEnd w:id="30"/>
+      <w:r>
+        <w:rPr>
+          <w:b w:val="0"/>
+          <w:bCs w:val="0"/>
+          <w:i w:val="0"/>
+          <w:iCs w:val="0"/>
+        </w:rPr>
+        <w:t>.</w:t>
+      </w:r>
       <w:r>
         <w:br w:type="page"/>
       </w:r>
@@ -18395,8 +17876,8 @@
         <w:lastRenderedPageBreak/>
         <w:t>Appendices</w:t>
       </w:r>
+      <w:bookmarkEnd w:id="27"/>
       <w:bookmarkEnd w:id="28"/>
-      <w:bookmarkEnd w:id="29"/>
     </w:p>
     <w:p>
       <w:pPr>
@@ -18560,7 +18041,7 @@
                 <w:rFonts w:ascii="Arial" w:hAnsi="Arial" w:cs="Arial"/>
               </w:rPr>
             </w:pPr>
-            <w:hyperlink r:id="rId14" w:history="1">
+            <w:hyperlink r:id="rId11" w:history="1">
               <w:r>
                 <w:rPr>
                   <w:rStyle w:val="Hyperlink"/>
@@ -18609,7 +18090,7 @@
                 <w:rFonts w:ascii="Arial" w:hAnsi="Arial" w:cs="Arial"/>
               </w:rPr>
             </w:pPr>
-            <w:hyperlink r:id="rId15" w:history="1">
+            <w:hyperlink r:id="rId12" w:history="1">
               <w:r>
                 <w:rPr>
                   <w:rStyle w:val="Hyperlink"/>
@@ -18658,7 +18139,7 @@
                 <w:rFonts w:ascii="Arial" w:hAnsi="Arial" w:cs="Arial"/>
               </w:rPr>
             </w:pPr>
-            <w:hyperlink r:id="rId16" w:history="1">
+            <w:hyperlink r:id="rId13" w:history="1">
               <w:r>
                 <w:rPr>
                   <w:rStyle w:val="Hyperlink"/>
@@ -18707,7 +18188,7 @@
                 <w:rFonts w:ascii="Arial" w:hAnsi="Arial" w:cs="Arial"/>
               </w:rPr>
             </w:pPr>
-            <w:hyperlink r:id="rId17" w:history="1">
+            <w:hyperlink r:id="rId14" w:history="1">
               <w:r>
                 <w:rPr>
                   <w:rStyle w:val="Hyperlink"/>
@@ -18756,7 +18237,7 @@
                 <w:rFonts w:ascii="Arial" w:hAnsi="Arial" w:cs="Arial"/>
               </w:rPr>
             </w:pPr>
-            <w:hyperlink r:id="rId18" w:history="1">
+            <w:hyperlink r:id="rId15" w:history="1">
               <w:r>
                 <w:rPr>
                   <w:rStyle w:val="Hyperlink"/>
@@ -18805,7 +18286,7 @@
                 <w:rFonts w:ascii="Arial" w:hAnsi="Arial" w:cs="Arial"/>
               </w:rPr>
             </w:pPr>
-            <w:hyperlink r:id="rId19" w:history="1">
+            <w:hyperlink r:id="rId16" w:history="1">
               <w:r>
                 <w:rPr>
                   <w:rStyle w:val="Hyperlink"/>
@@ -18854,7 +18335,7 @@
                 <w:rFonts w:ascii="Arial" w:hAnsi="Arial" w:cs="Arial"/>
               </w:rPr>
             </w:pPr>
-            <w:hyperlink r:id="rId20" w:history="1">
+            <w:hyperlink r:id="rId17" w:history="1">
               <w:r>
                 <w:rPr>
                   <w:rStyle w:val="Hyperlink"/>
@@ -18903,7 +18384,7 @@
                 <w:rFonts w:ascii="Arial" w:hAnsi="Arial" w:cs="Arial"/>
               </w:rPr>
             </w:pPr>
-            <w:hyperlink r:id="rId21" w:history="1">
+            <w:hyperlink r:id="rId18" w:history="1">
               <w:r>
                 <w:rPr>
                   <w:rStyle w:val="Hyperlink"/>
@@ -19210,7 +18691,7 @@
           <w:rFonts w:ascii="Arial" w:hAnsi="Arial" w:cs="Arial"/>
         </w:rPr>
       </w:pPr>
-      <w:hyperlink r:id="rId22" w:history="1">
+      <w:hyperlink r:id="rId19" w:history="1">
         <w:r>
           <w:rPr>
             <w:rStyle w:val="Hyperlink"/>
@@ -19233,7 +18714,7 @@
           <w:rFonts w:ascii="Arial" w:hAnsi="Arial" w:cs="Arial"/>
         </w:rPr>
       </w:pPr>
-      <w:hyperlink r:id="rId23" w:history="1">
+      <w:hyperlink r:id="rId20" w:history="1">
         <w:r>
           <w:rPr>
             <w:rStyle w:val="Hyperlink"/>
@@ -19262,7 +18743,7 @@
           <w:rFonts w:ascii="Arial" w:hAnsi="Arial" w:cs="Arial"/>
         </w:rPr>
       </w:pPr>
-      <w:hyperlink r:id="rId24" w:history="1">
+      <w:hyperlink r:id="rId21" w:history="1">
         <w:r>
           <w:rPr>
             <w:rStyle w:val="Hyperlink"/>
@@ -19291,7 +18772,7 @@
           <w:rFonts w:ascii="Arial" w:hAnsi="Arial" w:cs="Arial"/>
         </w:rPr>
       </w:pPr>
-      <w:hyperlink r:id="rId25" w:history="1">
+      <w:hyperlink r:id="rId22" w:history="1">
         <w:r>
           <w:rPr>
             <w:rStyle w:val="Hyperlink"/>
@@ -19320,7 +18801,7 @@
           <w:rFonts w:ascii="Arial" w:hAnsi="Arial" w:cs="Arial"/>
         </w:rPr>
       </w:pPr>
-      <w:hyperlink r:id="rId26" w:history="1">
+      <w:hyperlink r:id="rId23" w:history="1">
         <w:r>
           <w:rPr>
             <w:rStyle w:val="Hyperlink"/>
@@ -19349,7 +18830,7 @@
           <w:rFonts w:ascii="Arial" w:hAnsi="Arial" w:cs="Arial"/>
         </w:rPr>
       </w:pPr>
-      <w:hyperlink r:id="rId27" w:history="1">
+      <w:hyperlink r:id="rId24" w:history="1">
         <w:r>
           <w:rPr>
             <w:rStyle w:val="Hyperlink"/>
@@ -19378,7 +18859,7 @@
           <w:rFonts w:ascii="Arial" w:hAnsi="Arial" w:cs="Arial"/>
         </w:rPr>
       </w:pPr>
-      <w:hyperlink r:id="rId28" w:history="1">
+      <w:hyperlink r:id="rId25" w:history="1">
         <w:r>
           <w:rPr>
             <w:rStyle w:val="Hyperlink"/>
@@ -19431,7 +18912,7 @@
           <w:rFonts w:ascii="Arial" w:hAnsi="Arial" w:cs="Arial"/>
         </w:rPr>
       </w:pPr>
-      <w:hyperlink r:id="rId29" w:history="1">
+      <w:hyperlink r:id="rId26" w:history="1">
         <w:r>
           <w:rPr>
             <w:rStyle w:val="Hyperlink"/>
@@ -19472,7 +18953,7 @@
           <w:rFonts w:ascii="Arial" w:hAnsi="Arial" w:cs="Arial"/>
         </w:rPr>
       </w:pPr>
-      <w:hyperlink r:id="rId30" w:history="1">
+      <w:hyperlink r:id="rId27" w:history="1">
         <w:r>
           <w:rPr>
             <w:rStyle w:val="Hyperlink"/>
@@ -19488,7 +18969,7 @@
       </w:r>
     </w:p>
     <w:sectPr>
-      <w:headerReference w:type="default" r:id="rId31"/>
+      <w:headerReference w:type="default" r:id="rId28"/>
       <w:pgSz w:w="12240" w:h="15840" w:code="1"/>
       <w:pgMar w:top="1440" w:right="1440" w:bottom="1440" w:left="1440" w:header="720" w:footer="720" w:gutter="720"/>
       <w:cols w:space="720"/>
@@ -19559,7 +19040,7 @@
       <w:rPr>
         <w:noProof/>
       </w:rPr>
-      <w:t>31</w:t>
+      <w:t>30</w:t>
     </w:r>
     <w:r>
       <w:fldChar w:fldCharType="end"/>
@@ -19846,6 +19327,119 @@
     </w:lvl>
   </w:abstractNum>
   <w:abstractNum w:abstractNumId="2">
+    <w:nsid w:val="02ED6A4C"/>
+    <w:multiLevelType w:val="hybridMultilevel"/>
+    <w:tmpl w:val="86F00A4A"/>
+    <w:lvl w:ilvl="0" w:tplc="34090001">
+      <w:start w:val="1"/>
+      <w:numFmt w:val="bullet"/>
+      <w:lvlText w:val=""/>
+      <w:lvlJc w:val="left"/>
+      <w:pPr>
+        <w:ind w:left="720" w:hanging="360"/>
+      </w:pPr>
+      <w:rPr>
+        <w:rFonts w:ascii="Symbol" w:hAnsi="Symbol" w:hint="default"/>
+      </w:rPr>
+    </w:lvl>
+    <w:lvl w:ilvl="1" w:tplc="34090003" w:tentative="1">
+      <w:start w:val="1"/>
+      <w:numFmt w:val="bullet"/>
+      <w:lvlText w:val="o"/>
+      <w:lvlJc w:val="left"/>
+      <w:pPr>
+        <w:ind w:left="1440" w:hanging="360"/>
+      </w:pPr>
+      <w:rPr>
+        <w:rFonts w:ascii="Courier New" w:hAnsi="Courier New" w:cs="Courier New" w:hint="default"/>
+      </w:rPr>
+    </w:lvl>
+    <w:lvl w:ilvl="2" w:tplc="34090005" w:tentative="1">
+      <w:start w:val="1"/>
+      <w:numFmt w:val="bullet"/>
+      <w:lvlText w:val=""/>
+      <w:lvlJc w:val="left"/>
+      <w:pPr>
+        <w:ind w:left="2160" w:hanging="360"/>
+      </w:pPr>
+      <w:rPr>
+        <w:rFonts w:ascii="Wingdings" w:hAnsi="Wingdings" w:hint="default"/>
+      </w:rPr>
+    </w:lvl>
+    <w:lvl w:ilvl="3" w:tplc="34090001" w:tentative="1">
+      <w:start w:val="1"/>
+      <w:numFmt w:val="bullet"/>
+      <w:lvlText w:val=""/>
+      <w:lvlJc w:val="left"/>
+      <w:pPr>
+        <w:ind w:left="2880" w:hanging="360"/>
+      </w:pPr>
+      <w:rPr>
+        <w:rFonts w:ascii="Symbol" w:hAnsi="Symbol" w:hint="default"/>
+      </w:rPr>
+    </w:lvl>
+    <w:lvl w:ilvl="4" w:tplc="34090003" w:tentative="1">
+      <w:start w:val="1"/>
+      <w:numFmt w:val="bullet"/>
+      <w:lvlText w:val="o"/>
+      <w:lvlJc w:val="left"/>
+      <w:pPr>
+        <w:ind w:left="3600" w:hanging="360"/>
+      </w:pPr>
+      <w:rPr>
+        <w:rFonts w:ascii="Courier New" w:hAnsi="Courier New" w:cs="Courier New" w:hint="default"/>
+      </w:rPr>
+    </w:lvl>
+    <w:lvl w:ilvl="5" w:tplc="34090005" w:tentative="1">
+      <w:start w:val="1"/>
+      <w:numFmt w:val="bullet"/>
+      <w:lvlText w:val=""/>
+      <w:lvlJc w:val="left"/>
+      <w:pPr>
+        <w:ind w:left="4320" w:hanging="360"/>
+      </w:pPr>
+      <w:rPr>
+        <w:rFonts w:ascii="Wingdings" w:hAnsi="Wingdings" w:hint="default"/>
+      </w:rPr>
+    </w:lvl>
+    <w:lvl w:ilvl="6" w:tplc="34090001" w:tentative="1">
+      <w:start w:val="1"/>
+      <w:numFmt w:val="bullet"/>
+      <w:lvlText w:val=""/>
+      <w:lvlJc w:val="left"/>
+      <w:pPr>
+        <w:ind w:left="5040" w:hanging="360"/>
+      </w:pPr>
+      <w:rPr>
+        <w:rFonts w:ascii="Symbol" w:hAnsi="Symbol" w:hint="default"/>
+      </w:rPr>
+    </w:lvl>
+    <w:lvl w:ilvl="7" w:tplc="34090003" w:tentative="1">
+      <w:start w:val="1"/>
+      <w:numFmt w:val="bullet"/>
+      <w:lvlText w:val="o"/>
+      <w:lvlJc w:val="left"/>
+      <w:pPr>
+        <w:ind w:left="5760" w:hanging="360"/>
+      </w:pPr>
+      <w:rPr>
+        <w:rFonts w:ascii="Courier New" w:hAnsi="Courier New" w:cs="Courier New" w:hint="default"/>
+      </w:rPr>
+    </w:lvl>
+    <w:lvl w:ilvl="8" w:tplc="34090005" w:tentative="1">
+      <w:start w:val="1"/>
+      <w:numFmt w:val="bullet"/>
+      <w:lvlText w:val=""/>
+      <w:lvlJc w:val="left"/>
+      <w:pPr>
+        <w:ind w:left="6480" w:hanging="360"/>
+      </w:pPr>
+      <w:rPr>
+        <w:rFonts w:ascii="Wingdings" w:hAnsi="Wingdings" w:hint="default"/>
+      </w:rPr>
+    </w:lvl>
+  </w:abstractNum>
+  <w:abstractNum w:abstractNumId="3">
     <w:nsid w:val="047F2BCC"/>
     <w:multiLevelType w:val="hybridMultilevel"/>
     <w:tmpl w:val="C9903B1A"/>
@@ -19958,7 +19552,7 @@
       </w:rPr>
     </w:lvl>
   </w:abstractNum>
-  <w:abstractNum w:abstractNumId="3">
+  <w:abstractNum w:abstractNumId="4">
     <w:nsid w:val="089D2B65"/>
     <w:multiLevelType w:val="hybridMultilevel"/>
     <w:tmpl w:val="00FE8510"/>
@@ -20071,7 +19665,7 @@
       </w:rPr>
     </w:lvl>
   </w:abstractNum>
-  <w:abstractNum w:abstractNumId="4">
+  <w:abstractNum w:abstractNumId="5">
     <w:nsid w:val="0D3016EF"/>
     <w:multiLevelType w:val="hybridMultilevel"/>
     <w:tmpl w:val="F4FC1FB0"/>
@@ -20157,7 +19751,7 @@
       </w:pPr>
     </w:lvl>
   </w:abstractNum>
-  <w:abstractNum w:abstractNumId="5">
+  <w:abstractNum w:abstractNumId="6">
     <w:nsid w:val="16B609C0"/>
     <w:multiLevelType w:val="hybridMultilevel"/>
     <w:tmpl w:val="966E5E70"/>
@@ -20270,7 +19864,7 @@
       </w:rPr>
     </w:lvl>
   </w:abstractNum>
-  <w:abstractNum w:abstractNumId="6">
+  <w:abstractNum w:abstractNumId="7">
     <w:nsid w:val="170847C1"/>
     <w:multiLevelType w:val="hybridMultilevel"/>
     <w:tmpl w:val="D9149212"/>
@@ -20383,7 +19977,120 @@
       </w:rPr>
     </w:lvl>
   </w:abstractNum>
-  <w:abstractNum w:abstractNumId="7">
+  <w:abstractNum w:abstractNumId="8">
+    <w:nsid w:val="186929D4"/>
+    <w:multiLevelType w:val="hybridMultilevel"/>
+    <w:tmpl w:val="E884D814"/>
+    <w:lvl w:ilvl="0" w:tplc="34090001">
+      <w:start w:val="1"/>
+      <w:numFmt w:val="bullet"/>
+      <w:lvlText w:val=""/>
+      <w:lvlJc w:val="left"/>
+      <w:pPr>
+        <w:ind w:left="720" w:hanging="360"/>
+      </w:pPr>
+      <w:rPr>
+        <w:rFonts w:ascii="Symbol" w:hAnsi="Symbol" w:hint="default"/>
+      </w:rPr>
+    </w:lvl>
+    <w:lvl w:ilvl="1" w:tplc="34090003" w:tentative="1">
+      <w:start w:val="1"/>
+      <w:numFmt w:val="bullet"/>
+      <w:lvlText w:val="o"/>
+      <w:lvlJc w:val="left"/>
+      <w:pPr>
+        <w:ind w:left="1440" w:hanging="360"/>
+      </w:pPr>
+      <w:rPr>
+        <w:rFonts w:ascii="Courier New" w:hAnsi="Courier New" w:cs="Courier New" w:hint="default"/>
+      </w:rPr>
+    </w:lvl>
+    <w:lvl w:ilvl="2" w:tplc="34090005" w:tentative="1">
+      <w:start w:val="1"/>
+      <w:numFmt w:val="bullet"/>
+      <w:lvlText w:val=""/>
+      <w:lvlJc w:val="left"/>
+      <w:pPr>
+        <w:ind w:left="2160" w:hanging="360"/>
+      </w:pPr>
+      <w:rPr>
+        <w:rFonts w:ascii="Wingdings" w:hAnsi="Wingdings" w:hint="default"/>
+      </w:rPr>
+    </w:lvl>
+    <w:lvl w:ilvl="3" w:tplc="34090001" w:tentative="1">
+      <w:start w:val="1"/>
+      <w:numFmt w:val="bullet"/>
+      <w:lvlText w:val=""/>
+      <w:lvlJc w:val="left"/>
+      <w:pPr>
+        <w:ind w:left="2880" w:hanging="360"/>
+      </w:pPr>
+      <w:rPr>
+        <w:rFonts w:ascii="Symbol" w:hAnsi="Symbol" w:hint="default"/>
+      </w:rPr>
+    </w:lvl>
+    <w:lvl w:ilvl="4" w:tplc="34090003" w:tentative="1">
+      <w:start w:val="1"/>
+      <w:numFmt w:val="bullet"/>
+      <w:lvlText w:val="o"/>
+      <w:lvlJc w:val="left"/>
+      <w:pPr>
+        <w:ind w:left="3600" w:hanging="360"/>
+      </w:pPr>
+      <w:rPr>
+        <w:rFonts w:ascii="Courier New" w:hAnsi="Courier New" w:cs="Courier New" w:hint="default"/>
+      </w:rPr>
+    </w:lvl>
+    <w:lvl w:ilvl="5" w:tplc="34090005" w:tentative="1">
+      <w:start w:val="1"/>
+      <w:numFmt w:val="bullet"/>
+      <w:lvlText w:val=""/>
+      <w:lvlJc w:val="left"/>
+      <w:pPr>
+        <w:ind w:left="4320" w:hanging="360"/>
+      </w:pPr>
+      <w:rPr>
+        <w:rFonts w:ascii="Wingdings" w:hAnsi="Wingdings" w:hint="default"/>
+      </w:rPr>
+    </w:lvl>
+    <w:lvl w:ilvl="6" w:tplc="34090001" w:tentative="1">
+      <w:start w:val="1"/>
+      <w:numFmt w:val="bullet"/>
+      <w:lvlText w:val=""/>
+      <w:lvlJc w:val="left"/>
+      <w:pPr>
+        <w:ind w:left="5040" w:hanging="360"/>
+      </w:pPr>
+      <w:rPr>
+        <w:rFonts w:ascii="Symbol" w:hAnsi="Symbol" w:hint="default"/>
+      </w:rPr>
+    </w:lvl>
+    <w:lvl w:ilvl="7" w:tplc="34090003" w:tentative="1">
+      <w:start w:val="1"/>
+      <w:numFmt w:val="bullet"/>
+      <w:lvlText w:val="o"/>
+      <w:lvlJc w:val="left"/>
+      <w:pPr>
+        <w:ind w:left="5760" w:hanging="360"/>
+      </w:pPr>
+      <w:rPr>
+        <w:rFonts w:ascii="Courier New" w:hAnsi="Courier New" w:cs="Courier New" w:hint="default"/>
+      </w:rPr>
+    </w:lvl>
+    <w:lvl w:ilvl="8" w:tplc="34090005" w:tentative="1">
+      <w:start w:val="1"/>
+      <w:numFmt w:val="bullet"/>
+      <w:lvlText w:val=""/>
+      <w:lvlJc w:val="left"/>
+      <w:pPr>
+        <w:ind w:left="6480" w:hanging="360"/>
+      </w:pPr>
+      <w:rPr>
+        <w:rFonts w:ascii="Wingdings" w:hAnsi="Wingdings" w:hint="default"/>
+      </w:rPr>
+    </w:lvl>
+  </w:abstractNum>
+  <w:abstractNum w:abstractNumId="9">
     <w:nsid w:val="1BAB1B88"/>
     <w:multiLevelType w:val="hybridMultilevel"/>
     <w:tmpl w:val="DEE0B41E"/>
@@ -20523,7 +20230,7 @@
       </w:rPr>
     </w:lvl>
   </w:abstractNum>
-  <w:abstractNum w:abstractNumId="8">
+  <w:abstractNum w:abstractNumId="10">
     <w:nsid w:val="1C7D2FDD"/>
     <w:multiLevelType w:val="hybridMultilevel"/>
     <w:tmpl w:val="FBB25FC2"/>
@@ -20636,7 +20343,7 @@
       </w:rPr>
     </w:lvl>
   </w:abstractNum>
-  <w:abstractNum w:abstractNumId="9">
+  <w:abstractNum w:abstractNumId="11">
     <w:nsid w:val="24580452"/>
     <w:multiLevelType w:val="hybridMultilevel"/>
     <w:tmpl w:val="ADCE5342"/>
@@ -20749,7 +20456,7 @@
       </w:rPr>
     </w:lvl>
   </w:abstractNum>
-  <w:abstractNum w:abstractNumId="10">
+  <w:abstractNum w:abstractNumId="12">
     <w:nsid w:val="297E02C7"/>
     <w:multiLevelType w:val="hybridMultilevel"/>
     <w:tmpl w:val="652A6ACC"/>
@@ -20889,7 +20596,7 @@
       </w:rPr>
     </w:lvl>
   </w:abstractNum>
-  <w:abstractNum w:abstractNumId="11">
+  <w:abstractNum w:abstractNumId="13">
     <w:nsid w:val="36021C22"/>
     <w:multiLevelType w:val="hybridMultilevel"/>
     <w:tmpl w:val="D01C39A8"/>
@@ -21029,7 +20736,7 @@
       </w:rPr>
     </w:lvl>
   </w:abstractNum>
-  <w:abstractNum w:abstractNumId="12">
+  <w:abstractNum w:abstractNumId="14">
     <w:nsid w:val="3ED5308E"/>
     <w:multiLevelType w:val="hybridMultilevel"/>
     <w:tmpl w:val="C48A70D2"/>
@@ -21142,7 +20849,7 @@
       </w:rPr>
     </w:lvl>
   </w:abstractNum>
-  <w:abstractNum w:abstractNumId="13">
+  <w:abstractNum w:abstractNumId="15">
     <w:nsid w:val="4B873DA4"/>
     <w:multiLevelType w:val="hybridMultilevel"/>
     <w:tmpl w:val="EFE2304A"/>
@@ -21255,7 +20962,7 @@
       </w:rPr>
     </w:lvl>
   </w:abstractNum>
-  <w:abstractNum w:abstractNumId="14">
+  <w:abstractNum w:abstractNumId="16">
     <w:nsid w:val="4C6D27B1"/>
     <w:multiLevelType w:val="hybridMultilevel"/>
     <w:tmpl w:val="E2A2EDF4"/>
@@ -21341,7 +21048,7 @@
       </w:pPr>
     </w:lvl>
   </w:abstractNum>
-  <w:abstractNum w:abstractNumId="15">
+  <w:abstractNum w:abstractNumId="17">
     <w:nsid w:val="4D667BB5"/>
     <w:multiLevelType w:val="hybridMultilevel"/>
     <w:tmpl w:val="5992B156"/>
@@ -21481,7 +21188,7 @@
       </w:rPr>
     </w:lvl>
   </w:abstractNum>
-  <w:abstractNum w:abstractNumId="16">
+  <w:abstractNum w:abstractNumId="18">
     <w:nsid w:val="4E5843D4"/>
     <w:multiLevelType w:val="hybridMultilevel"/>
     <w:tmpl w:val="AFA24CF2"/>
@@ -21621,7 +21328,7 @@
       </w:rPr>
     </w:lvl>
   </w:abstractNum>
-  <w:abstractNum w:abstractNumId="17">
+  <w:abstractNum w:abstractNumId="19">
     <w:nsid w:val="4F874357"/>
     <w:multiLevelType w:val="hybridMultilevel"/>
     <w:tmpl w:val="2E1416B0"/>
@@ -21734,7 +21441,7 @@
       </w:rPr>
     </w:lvl>
   </w:abstractNum>
-  <w:abstractNum w:abstractNumId="18">
+  <w:abstractNum w:abstractNumId="20">
     <w:nsid w:val="56082C5A"/>
     <w:multiLevelType w:val="hybridMultilevel"/>
     <w:tmpl w:val="47389316"/>
@@ -21847,7 +21554,7 @@
       </w:rPr>
     </w:lvl>
   </w:abstractNum>
-  <w:abstractNum w:abstractNumId="19">
+  <w:abstractNum w:abstractNumId="21">
     <w:nsid w:val="565D7810"/>
     <w:multiLevelType w:val="hybridMultilevel"/>
     <w:tmpl w:val="B1B03F2A"/>
@@ -21960,7 +21667,7 @@
       </w:rPr>
     </w:lvl>
   </w:abstractNum>
-  <w:abstractNum w:abstractNumId="20">
+  <w:abstractNum w:abstractNumId="22">
     <w:nsid w:val="5BDC4B6A"/>
     <w:multiLevelType w:val="hybridMultilevel"/>
     <w:tmpl w:val="0CF46B52"/>
@@ -22073,7 +21780,7 @@
       </w:rPr>
     </w:lvl>
   </w:abstractNum>
-  <w:abstractNum w:abstractNumId="21">
+  <w:abstractNum w:abstractNumId="23">
     <w:nsid w:val="5C403D62"/>
     <w:multiLevelType w:val="hybridMultilevel"/>
     <w:tmpl w:val="525E4CB0"/>
@@ -22186,7 +21893,7 @@
       </w:rPr>
     </w:lvl>
   </w:abstractNum>
-  <w:abstractNum w:abstractNumId="22">
+  <w:abstractNum w:abstractNumId="24">
     <w:nsid w:val="5DA000C5"/>
     <w:multiLevelType w:val="hybridMultilevel"/>
     <w:tmpl w:val="45680B40"/>
@@ -22299,7 +22006,7 @@
       </w:rPr>
     </w:lvl>
   </w:abstractNum>
-  <w:abstractNum w:abstractNumId="23">
+  <w:abstractNum w:abstractNumId="25">
     <w:nsid w:val="5E9546CD"/>
     <w:multiLevelType w:val="hybridMultilevel"/>
     <w:tmpl w:val="B24CA22C"/>
@@ -22385,7 +22092,7 @@
       </w:pPr>
     </w:lvl>
   </w:abstractNum>
-  <w:abstractNum w:abstractNumId="24">
+  <w:abstractNum w:abstractNumId="26">
     <w:nsid w:val="60ED3A2F"/>
     <w:multiLevelType w:val="hybridMultilevel"/>
     <w:tmpl w:val="C0B8DC36"/>
@@ -22525,7 +22232,7 @@
       </w:rPr>
     </w:lvl>
   </w:abstractNum>
-  <w:abstractNum w:abstractNumId="25">
+  <w:abstractNum w:abstractNumId="27">
     <w:nsid w:val="7DEC13E4"/>
     <w:multiLevelType w:val="hybridMultilevel"/>
     <w:tmpl w:val="ADE0E3E6"/>
@@ -22665,7 +22372,120 @@
       </w:rPr>
     </w:lvl>
   </w:abstractNum>
-  <w:abstractNum w:abstractNumId="26">
+  <w:abstractNum w:abstractNumId="28">
+    <w:nsid w:val="7F1177A6"/>
+    <w:multiLevelType w:val="hybridMultilevel"/>
+    <w:tmpl w:val="B89A846C"/>
+    <w:lvl w:ilvl="0" w:tplc="34090001">
+      <w:start w:val="1"/>
+      <w:numFmt w:val="bullet"/>
+      <w:lvlText w:val=""/>
+      <w:lvlJc w:val="left"/>
+      <w:pPr>
+        <w:ind w:left="720" w:hanging="360"/>
+      </w:pPr>
+      <w:rPr>
+        <w:rFonts w:ascii="Symbol" w:hAnsi="Symbol" w:hint="default"/>
+      </w:rPr>
+    </w:lvl>
+    <w:lvl w:ilvl="1" w:tplc="34090003" w:tentative="1">
+      <w:start w:val="1"/>
+      <w:numFmt w:val="bullet"/>
+      <w:lvlText w:val="o"/>
+      <w:lvlJc w:val="left"/>
+      <w:pPr>
+        <w:ind w:left="1440" w:hanging="360"/>
+      </w:pPr>
+      <w:rPr>
+        <w:rFonts w:ascii="Courier New" w:hAnsi="Courier New" w:cs="Courier New" w:hint="default"/>
+      </w:rPr>
+    </w:lvl>
+    <w:lvl w:ilvl="2" w:tplc="34090005" w:tentative="1">
+      <w:start w:val="1"/>
+      <w:numFmt w:val="bullet"/>
+      <w:lvlText w:val=""/>
+      <w:lvlJc w:val="left"/>
+      <w:pPr>
+        <w:ind w:left="2160" w:hanging="360"/>
+      </w:pPr>
+      <w:rPr>
+        <w:rFonts w:ascii="Wingdings" w:hAnsi="Wingdings" w:hint="default"/>
+      </w:rPr>
+    </w:lvl>
+    <w:lvl w:ilvl="3" w:tplc="34090001" w:tentative="1">
+      <w:start w:val="1"/>
+      <w:numFmt w:val="bullet"/>
+      <w:lvlText w:val=""/>
+      <w:lvlJc w:val="left"/>
+      <w:pPr>
+        <w:ind w:left="2880" w:hanging="360"/>
+      </w:pPr>
+      <w:rPr>
+        <w:rFonts w:ascii="Symbol" w:hAnsi="Symbol" w:hint="default"/>
+      </w:rPr>
+    </w:lvl>
+    <w:lvl w:ilvl="4" w:tplc="34090003" w:tentative="1">
+      <w:start w:val="1"/>
+      <w:numFmt w:val="bullet"/>
+      <w:lvlText w:val="o"/>
+      <w:lvlJc w:val="left"/>
+      <w:pPr>
+        <w:ind w:left="3600" w:hanging="360"/>
+      </w:pPr>
+      <w:rPr>
+        <w:rFonts w:ascii="Courier New" w:hAnsi="Courier New" w:cs="Courier New" w:hint="default"/>
+      </w:rPr>
+    </w:lvl>
+    <w:lvl w:ilvl="5" w:tplc="34090005" w:tentative="1">
+      <w:start w:val="1"/>
+      <w:numFmt w:val="bullet"/>
+      <w:lvlText w:val=""/>
+      <w:lvlJc w:val="left"/>
+      <w:pPr>
+        <w:ind w:left="4320" w:hanging="360"/>
+      </w:pPr>
+      <w:rPr>
+        <w:rFonts w:ascii="Wingdings" w:hAnsi="Wingdings" w:hint="default"/>
+      </w:rPr>
+    </w:lvl>
+    <w:lvl w:ilvl="6" w:tplc="34090001" w:tentative="1">
+      <w:start w:val="1"/>
+      <w:numFmt w:val="bullet"/>
+      <w:lvlText w:val=""/>
+      <w:lvlJc w:val="left"/>
+      <w:pPr>
+        <w:ind w:left="5040" w:hanging="360"/>
+      </w:pPr>
+      <w:rPr>
+        <w:rFonts w:ascii="Symbol" w:hAnsi="Symbol" w:hint="default"/>
+      </w:rPr>
+    </w:lvl>
+    <w:lvl w:ilvl="7" w:tplc="34090003" w:tentative="1">
+      <w:start w:val="1"/>
+      <w:numFmt w:val="bullet"/>
+      <w:lvlText w:val="o"/>
+      <w:lvlJc w:val="left"/>
+      <w:pPr>
+        <w:ind w:left="5760" w:hanging="360"/>
+      </w:pPr>
+      <w:rPr>
+        <w:rFonts w:ascii="Courier New" w:hAnsi="Courier New" w:cs="Courier New" w:hint="default"/>
+      </w:rPr>
+    </w:lvl>
+    <w:lvl w:ilvl="8" w:tplc="34090005" w:tentative="1">
+      <w:start w:val="1"/>
+      <w:numFmt w:val="bullet"/>
+      <w:lvlText w:val=""/>
+      <w:lvlJc w:val="left"/>
+      <w:pPr>
+        <w:ind w:left="6480" w:hanging="360"/>
+      </w:pPr>
+      <w:rPr>
+        <w:rFonts w:ascii="Wingdings" w:hAnsi="Wingdings" w:hint="default"/>
+      </w:rPr>
+    </w:lvl>
+  </w:abstractNum>
+  <w:abstractNum w:abstractNumId="29">
     <w:nsid w:val="7F511923"/>
     <w:multiLevelType w:val="hybridMultilevel"/>
     <w:tmpl w:val="EFC4B4AE"/>
@@ -22779,85 +22599,94 @@
     </w:lvl>
   </w:abstractNum>
   <w:num w:numId="1">
-    <w:abstractNumId w:val="7"/>
+    <w:abstractNumId w:val="9"/>
   </w:num>
   <w:num w:numId="2">
-    <w:abstractNumId w:val="10"/>
+    <w:abstractNumId w:val="12"/>
   </w:num>
   <w:num w:numId="3">
-    <w:abstractNumId w:val="15"/>
+    <w:abstractNumId w:val="17"/>
   </w:num>
   <w:num w:numId="4">
-    <w:abstractNumId w:val="24"/>
+    <w:abstractNumId w:val="26"/>
   </w:num>
   <w:num w:numId="5">
-    <w:abstractNumId w:val="16"/>
+    <w:abstractNumId w:val="18"/>
   </w:num>
   <w:num w:numId="6">
-    <w:abstractNumId w:val="11"/>
+    <w:abstractNumId w:val="13"/>
   </w:num>
   <w:num w:numId="7">
-    <w:abstractNumId w:val="25"/>
+    <w:abstractNumId w:val="27"/>
   </w:num>
   <w:num w:numId="8">
     <w:abstractNumId w:val="0"/>
   </w:num>
   <w:num w:numId="9">
-    <w:abstractNumId w:val="13"/>
+    <w:abstractNumId w:val="15"/>
   </w:num>
   <w:num w:numId="10">
-    <w:abstractNumId w:val="26"/>
+    <w:abstractNumId w:val="29"/>
   </w:num>
   <w:num w:numId="11">
+    <w:abstractNumId w:val="5"/>
+  </w:num>
+  <w:num w:numId="12">
+    <w:abstractNumId w:val="20"/>
+  </w:num>
+  <w:num w:numId="13">
     <w:abstractNumId w:val="4"/>
   </w:num>
-  <w:num w:numId="12">
-    <w:abstractNumId w:val="18"/>
-  </w:num>
-  <w:num w:numId="13">
-    <w:abstractNumId w:val="3"/>
-  </w:num>
   <w:num w:numId="14">
-    <w:abstractNumId w:val="12"/>
+    <w:abstractNumId w:val="14"/>
   </w:num>
   <w:num w:numId="15">
-    <w:abstractNumId w:val="9"/>
+    <w:abstractNumId w:val="11"/>
   </w:num>
   <w:num w:numId="16">
-    <w:abstractNumId w:val="14"/>
+    <w:abstractNumId w:val="16"/>
   </w:num>
   <w:num w:numId="17">
-    <w:abstractNumId w:val="21"/>
+    <w:abstractNumId w:val="23"/>
   </w:num>
   <w:num w:numId="18">
     <w:abstractNumId w:val="1"/>
   </w:num>
   <w:num w:numId="19">
+    <w:abstractNumId w:val="3"/>
+  </w:num>
+  <w:num w:numId="20">
+    <w:abstractNumId w:val="7"/>
+  </w:num>
+  <w:num w:numId="21">
+    <w:abstractNumId w:val="21"/>
+  </w:num>
+  <w:num w:numId="22">
+    <w:abstractNumId w:val="24"/>
+  </w:num>
+  <w:num w:numId="23">
+    <w:abstractNumId w:val="10"/>
+  </w:num>
+  <w:num w:numId="24">
+    <w:abstractNumId w:val="6"/>
+  </w:num>
+  <w:num w:numId="25">
+    <w:abstractNumId w:val="22"/>
+  </w:num>
+  <w:num w:numId="26">
+    <w:abstractNumId w:val="19"/>
+  </w:num>
+  <w:num w:numId="27">
+    <w:abstractNumId w:val="25"/>
+  </w:num>
+  <w:num w:numId="28">
     <w:abstractNumId w:val="2"/>
   </w:num>
-  <w:num w:numId="20">
-    <w:abstractNumId w:val="6"/>
+  <w:num w:numId="29">
+    <w:abstractNumId w:val="28"/>
   </w:num>
-  <w:num w:numId="21">
-    <w:abstractNumId w:val="19"/>
-  </w:num>
-  <w:num w:numId="22">
-    <w:abstractNumId w:val="22"/>
-  </w:num>
-  <w:num w:numId="23">
+  <w:num w:numId="30">
     <w:abstractNumId w:val="8"/>
-  </w:num>
-  <w:num w:numId="24">
-    <w:abstractNumId w:val="5"/>
-  </w:num>
-  <w:num w:numId="25">
-    <w:abstractNumId w:val="20"/>
-  </w:num>
-  <w:num w:numId="26">
-    <w:abstractNumId w:val="17"/>
-  </w:num>
-  <w:num w:numId="27">
-    <w:abstractNumId w:val="23"/>
   </w:num>
   <w:numIdMacAtCleanup w:val="13"/>
 </w:numbering>
@@ -24229,6 +24058,20 @@
       </w:tblBorders>
     </w:tblPr>
   </w:style>
+  <w:style w:type="paragraph" w:styleId="NoSpacing">
+    <w:name w:val="No Spacing"/>
+    <w:uiPriority w:val="1"/>
+    <w:qFormat/>
+    <w:rsid w:val="007B3663"/>
+    <w:pPr>
+      <w:spacing w:after="0" w:line="240" w:lineRule="auto"/>
+    </w:pPr>
+    <w:rPr>
+      <w:sz w:val="24"/>
+      <w:szCs w:val="24"/>
+      <w:lang w:val="en-US" w:eastAsia="en-US"/>
+    </w:rPr>
+  </w:style>
 </w:styles>
 </file>
 

</xml_diff>

<commit_message>
Updated YPS Business Plan.docx and YPS Personal Financial Statement.xlsx
</commit_message>
<xml_diff>
--- a/Business Plan Documents/YPS Business Plan.docx
+++ b/Business Plan Documents/YPS Business Plan.docx
@@ -116,7 +116,21 @@
         <w:rPr>
           <w:rFonts w:ascii="Arial" w:hAnsi="Arial" w:cs="Arial"/>
         </w:rPr>
-        <w:t>Bridge Mobile Phils. Inc.</w:t>
+        <w:t xml:space="preserve">Bridge Mobile </w:t>
+      </w:r>
+      <w:proofErr w:type="spellStart"/>
+      <w:r>
+        <w:rPr>
+          <w:rFonts w:ascii="Arial" w:hAnsi="Arial" w:cs="Arial"/>
+        </w:rPr>
+        <w:t>Phils</w:t>
+      </w:r>
+      <w:proofErr w:type="spellEnd"/>
+      <w:r>
+        <w:rPr>
+          <w:rFonts w:ascii="Arial" w:hAnsi="Arial" w:cs="Arial"/>
+        </w:rPr>
+        <w:t>. Inc.</w:t>
       </w:r>
       <w:r>
         <w:rPr>
@@ -175,7 +189,21 @@
         <w:rPr>
           <w:rFonts w:ascii="Arial" w:hAnsi="Arial" w:cs="Arial"/>
         </w:rPr>
-        <w:t>ivision, Sucat Road</w:t>
+        <w:t xml:space="preserve">ivision, </w:t>
+      </w:r>
+      <w:proofErr w:type="spellStart"/>
+      <w:r>
+        <w:rPr>
+          <w:rFonts w:ascii="Arial" w:hAnsi="Arial" w:cs="Arial"/>
+        </w:rPr>
+        <w:t>Sucat</w:t>
+      </w:r>
+      <w:proofErr w:type="spellEnd"/>
+      <w:r>
+        <w:rPr>
+          <w:rFonts w:ascii="Arial" w:hAnsi="Arial" w:cs="Arial"/>
+        </w:rPr>
+        <w:t xml:space="preserve"> Road</w:t>
       </w:r>
     </w:p>
     <w:p>
@@ -186,11 +214,19 @@
           <w:rFonts w:ascii="Arial" w:hAnsi="Arial" w:cs="Arial"/>
         </w:rPr>
       </w:pPr>
-      <w:r>
-        <w:rPr>
-          <w:rFonts w:ascii="Arial" w:hAnsi="Arial" w:cs="Arial"/>
-        </w:rPr>
-        <w:t>Parañaque City</w:t>
+      <w:proofErr w:type="spellStart"/>
+      <w:r>
+        <w:rPr>
+          <w:rFonts w:ascii="Arial" w:hAnsi="Arial" w:cs="Arial"/>
+        </w:rPr>
+        <w:t>Parañaque</w:t>
+      </w:r>
+      <w:proofErr w:type="spellEnd"/>
+      <w:r>
+        <w:rPr>
+          <w:rFonts w:ascii="Arial" w:hAnsi="Arial" w:cs="Arial"/>
+        </w:rPr>
+        <w:t xml:space="preserve"> City</w:t>
       </w:r>
       <w:r>
         <w:rPr>
@@ -1209,7 +1245,23 @@
           <w:rFonts w:ascii="Arial" w:hAnsi="Arial" w:cs="Arial"/>
           <w:b/>
         </w:rPr>
-        <w:t xml:space="preserve">Bridge Mobile Phils, Inc., </w:t>
+        <w:t xml:space="preserve">Bridge Mobile </w:t>
+      </w:r>
+      <w:proofErr w:type="spellStart"/>
+      <w:r>
+        <w:rPr>
+          <w:rFonts w:ascii="Arial" w:hAnsi="Arial" w:cs="Arial"/>
+          <w:b/>
+        </w:rPr>
+        <w:t>Phils</w:t>
+      </w:r>
+      <w:proofErr w:type="spellEnd"/>
+      <w:r>
+        <w:rPr>
+          <w:rFonts w:ascii="Arial" w:hAnsi="Arial" w:cs="Arial"/>
+          <w:b/>
+        </w:rPr>
+        <w:t xml:space="preserve">, Inc., </w:t>
       </w:r>
       <w:r>
         <w:rPr>
@@ -1284,7 +1336,21 @@
         <w:rPr>
           <w:rFonts w:ascii="Arial" w:hAnsi="Arial" w:cs="Arial"/>
         </w:rPr>
-        <w:t xml:space="preserve">Bridge Mobile Phils, Inc. or </w:t>
+        <w:t xml:space="preserve">Bridge Mobile </w:t>
+      </w:r>
+      <w:proofErr w:type="spellStart"/>
+      <w:r>
+        <w:rPr>
+          <w:rFonts w:ascii="Arial" w:hAnsi="Arial" w:cs="Arial"/>
+        </w:rPr>
+        <w:t>Phils</w:t>
+      </w:r>
+      <w:proofErr w:type="spellEnd"/>
+      <w:r>
+        <w:rPr>
+          <w:rFonts w:ascii="Arial" w:hAnsi="Arial" w:cs="Arial"/>
+        </w:rPr>
+        <w:t xml:space="preserve">, Inc. or </w:t>
       </w:r>
       <w:r>
         <w:rPr>
@@ -1936,7 +2002,23 @@
           <w:rFonts w:ascii="Arial" w:hAnsi="Arial" w:cs="Arial"/>
           <w:i/>
         </w:rPr>
-        <w:t>Maslow’s Heirarchy of Needs</w:t>
+        <w:t xml:space="preserve">Maslow’s </w:t>
+      </w:r>
+      <w:proofErr w:type="spellStart"/>
+      <w:r>
+        <w:rPr>
+          <w:rFonts w:ascii="Arial" w:hAnsi="Arial" w:cs="Arial"/>
+          <w:i/>
+        </w:rPr>
+        <w:t>Heirarchy</w:t>
+      </w:r>
+      <w:proofErr w:type="spellEnd"/>
+      <w:r>
+        <w:rPr>
+          <w:rFonts w:ascii="Arial" w:hAnsi="Arial" w:cs="Arial"/>
+          <w:i/>
+        </w:rPr>
+        <w:t xml:space="preserve"> of Needs</w:t>
       </w:r>
       <w:r>
         <w:rPr>
@@ -2233,7 +2315,23 @@
           <w:rFonts w:ascii="Arial" w:hAnsi="Arial" w:cs="Arial"/>
           <w:b/>
         </w:rPr>
-        <w:t xml:space="preserve">Bridge Mobile Phils, Inc., </w:t>
+        <w:t xml:space="preserve">Bridge Mobile </w:t>
+      </w:r>
+      <w:proofErr w:type="spellStart"/>
+      <w:r>
+        <w:rPr>
+          <w:rFonts w:ascii="Arial" w:hAnsi="Arial" w:cs="Arial"/>
+          <w:b/>
+        </w:rPr>
+        <w:t>Phils</w:t>
+      </w:r>
+      <w:proofErr w:type="spellEnd"/>
+      <w:r>
+        <w:rPr>
+          <w:rFonts w:ascii="Arial" w:hAnsi="Arial" w:cs="Arial"/>
+          <w:b/>
+        </w:rPr>
+        <w:t xml:space="preserve">, Inc., </w:t>
       </w:r>
       <w:r>
         <w:rPr>
@@ -2404,7 +2502,25 @@
           <w:i/>
           <w:lang w:val="en-PH"/>
         </w:rPr>
-        <w:t>Bench, Penshoppe, Oxygen, etc.</w:t>
+        <w:t xml:space="preserve">Bench, </w:t>
+      </w:r>
+      <w:proofErr w:type="spellStart"/>
+      <w:r>
+        <w:rPr>
+          <w:rFonts w:ascii="Arial" w:hAnsi="Arial" w:cs="Arial"/>
+          <w:i/>
+          <w:lang w:val="en-PH"/>
+        </w:rPr>
+        <w:t>Penshoppe</w:t>
+      </w:r>
+      <w:proofErr w:type="spellEnd"/>
+      <w:r>
+        <w:rPr>
+          <w:rFonts w:ascii="Arial" w:hAnsi="Arial" w:cs="Arial"/>
+          <w:i/>
+          <w:lang w:val="en-PH"/>
+        </w:rPr>
+        <w:t>, Oxygen, etc.</w:t>
       </w:r>
       <w:r>
         <w:rPr>
@@ -2672,7 +2788,21 @@
         <w:rPr>
           <w:rFonts w:ascii="Arial" w:hAnsi="Arial" w:cs="Arial"/>
         </w:rPr>
-        <w:t>The pricing of Php 100.00</w:t>
+        <w:t xml:space="preserve">The pricing of </w:t>
+      </w:r>
+      <w:proofErr w:type="spellStart"/>
+      <w:r>
+        <w:rPr>
+          <w:rFonts w:ascii="Arial" w:hAnsi="Arial" w:cs="Arial"/>
+        </w:rPr>
+        <w:t>Php</w:t>
+      </w:r>
+      <w:proofErr w:type="spellEnd"/>
+      <w:r>
+        <w:rPr>
+          <w:rFonts w:ascii="Arial" w:hAnsi="Arial" w:cs="Arial"/>
+        </w:rPr>
+        <w:t xml:space="preserve"> 100.00</w:t>
       </w:r>
       <w:r>
         <w:rPr>
@@ -3065,12 +3195,21 @@
         </w:rPr>
         <w:t xml:space="preserve">competitors, </w:t>
       </w:r>
+      <w:proofErr w:type="spellStart"/>
       <w:r>
         <w:rPr>
           <w:rFonts w:ascii="Arial" w:hAnsi="Arial" w:cs="Arial"/>
           <w:i/>
         </w:rPr>
-        <w:t>Zalora,</w:t>
+        <w:t>Zalora</w:t>
+      </w:r>
+      <w:proofErr w:type="spellEnd"/>
+      <w:r>
+        <w:rPr>
+          <w:rFonts w:ascii="Arial" w:hAnsi="Arial" w:cs="Arial"/>
+          <w:i/>
+        </w:rPr>
+        <w:t>,</w:t>
       </w:r>
       <w:r>
         <w:rPr>
@@ -3105,7 +3244,21 @@
         <w:rPr>
           <w:rFonts w:ascii="Arial" w:hAnsi="Arial" w:cs="Arial"/>
         </w:rPr>
-        <w:t>To be able to assess our space in the market, we cannot directly say that we will take away the customers that Zalora, and other fashion, online shop apps, presently have.</w:t>
+        <w:t xml:space="preserve">To be able to assess our space in the market, we cannot directly say that we will take away the customers that </w:t>
+      </w:r>
+      <w:proofErr w:type="spellStart"/>
+      <w:r>
+        <w:rPr>
+          <w:rFonts w:ascii="Arial" w:hAnsi="Arial" w:cs="Arial"/>
+        </w:rPr>
+        <w:t>Zalora</w:t>
+      </w:r>
+      <w:proofErr w:type="spellEnd"/>
+      <w:r>
+        <w:rPr>
+          <w:rFonts w:ascii="Arial" w:hAnsi="Arial" w:cs="Arial"/>
+        </w:rPr>
+        <w:t>, and other fashion, online shop apps, presently have.</w:t>
       </w:r>
       <w:r>
         <w:rPr>
@@ -3129,7 +3282,21 @@
           <w:rFonts w:ascii="Arial" w:hAnsi="Arial" w:cs="Arial"/>
         </w:rPr>
         <w:lastRenderedPageBreak/>
-        <w:t xml:space="preserve">In line with the current demand from the target market, the data of 5 Million downloads for Zalora, and an average of 40,000 customer reviews, we believe that the current demand for side apps that have fashion services are high. </w:t>
+        <w:t xml:space="preserve">In line with the current demand from the target market, the data of 5 Million downloads for </w:t>
+      </w:r>
+      <w:proofErr w:type="spellStart"/>
+      <w:r>
+        <w:rPr>
+          <w:rFonts w:ascii="Arial" w:hAnsi="Arial" w:cs="Arial"/>
+        </w:rPr>
+        <w:t>Zalora</w:t>
+      </w:r>
+      <w:proofErr w:type="spellEnd"/>
+      <w:r>
+        <w:rPr>
+          <w:rFonts w:ascii="Arial" w:hAnsi="Arial" w:cs="Arial"/>
+        </w:rPr>
+        <w:t xml:space="preserve">, and an average of 40,000 customer reviews, we believe that the current demand for side apps that have fashion services are high. </w:t>
       </w:r>
       <w:r>
         <w:rPr>
@@ -3859,8 +4026,17 @@
           <w:rFonts w:ascii="Arial" w:hAnsi="Arial" w:cs="Arial"/>
           <w:lang w:val="en-PH"/>
         </w:rPr>
-        <w:t>Can choose between the following payment options: Credit card/debit card, paypal</w:t>
-      </w:r>
+        <w:t xml:space="preserve">Can choose between the following payment options: Credit card/debit card, </w:t>
+      </w:r>
+      <w:proofErr w:type="spellStart"/>
+      <w:r>
+        <w:rPr>
+          <w:rFonts w:ascii="Arial" w:hAnsi="Arial" w:cs="Arial"/>
+          <w:lang w:val="en-PH"/>
+        </w:rPr>
+        <w:t>paypal</w:t>
+      </w:r>
+      <w:proofErr w:type="spellEnd"/>
     </w:p>
     <w:p>
       <w:pPr>
@@ -4073,8 +4249,17 @@
           <w:rFonts w:ascii="Arial" w:hAnsi="Arial" w:cs="Arial"/>
           <w:lang w:val="en-PH"/>
         </w:rPr>
-        <w:t>Can choose between the following payment options: Cash On Delivery, Credit/Debit Card, paypal</w:t>
-      </w:r>
+        <w:t xml:space="preserve">Can choose between the following payment options: Cash On Delivery, Credit/Debit Card, </w:t>
+      </w:r>
+      <w:proofErr w:type="spellStart"/>
+      <w:r>
+        <w:rPr>
+          <w:rFonts w:ascii="Arial" w:hAnsi="Arial" w:cs="Arial"/>
+          <w:lang w:val="en-PH"/>
+        </w:rPr>
+        <w:t>paypal</w:t>
+      </w:r>
+      <w:proofErr w:type="spellEnd"/>
     </w:p>
     <w:p>
       <w:pPr>
@@ -4162,7 +4347,23 @@
           <w:rFonts w:ascii="Arial" w:hAnsi="Arial" w:cs="Arial"/>
           <w:lang w:val="en-PH"/>
         </w:rPr>
-        <w:t>Can specify their color preferences for more precise selection of clothing</w:t>
+        <w:t xml:space="preserve">Can specify their </w:t>
+      </w:r>
+      <w:proofErr w:type="spellStart"/>
+      <w:r>
+        <w:rPr>
+          <w:rFonts w:ascii="Arial" w:hAnsi="Arial" w:cs="Arial"/>
+          <w:lang w:val="en-PH"/>
+        </w:rPr>
+        <w:t>color</w:t>
+      </w:r>
+      <w:proofErr w:type="spellEnd"/>
+      <w:r>
+        <w:rPr>
+          <w:rFonts w:ascii="Arial" w:hAnsi="Arial" w:cs="Arial"/>
+          <w:lang w:val="en-PH"/>
+        </w:rPr>
+        <w:t xml:space="preserve"> preferences for more precise selection of clothing</w:t>
       </w:r>
     </w:p>
     <w:p>
@@ -5066,7 +5267,25 @@
                 <w:sz w:val="24"/>
                 <w:szCs w:val="24"/>
               </w:rPr>
-              <w:t>Can specify their color preferences for more precise selection of clothing</w:t>
+              <w:t xml:space="preserve">Can specify their </w:t>
+            </w:r>
+            <w:proofErr w:type="spellStart"/>
+            <w:r>
+              <w:rPr>
+                <w:rFonts w:ascii="Arial" w:hAnsi="Arial" w:cs="Arial"/>
+                <w:sz w:val="24"/>
+                <w:szCs w:val="24"/>
+              </w:rPr>
+              <w:t>color</w:t>
+            </w:r>
+            <w:proofErr w:type="spellEnd"/>
+            <w:r>
+              <w:rPr>
+                <w:rFonts w:ascii="Arial" w:hAnsi="Arial" w:cs="Arial"/>
+                <w:sz w:val="24"/>
+                <w:szCs w:val="24"/>
+              </w:rPr>
+              <w:t xml:space="preserve"> preferences for more precise selection of clothing</w:t>
             </w:r>
           </w:p>
         </w:tc>
@@ -5398,8 +5617,18 @@
                 <w:sz w:val="24"/>
                 <w:szCs w:val="24"/>
               </w:rPr>
-              <w:t>Can choose between the following payment options: Credit card/debit card, paypal</w:t>
-            </w:r>
+              <w:t xml:space="preserve">Can choose between the following payment options: Credit card/debit card, </w:t>
+            </w:r>
+            <w:proofErr w:type="spellStart"/>
+            <w:r>
+              <w:rPr>
+                <w:rFonts w:ascii="Arial" w:hAnsi="Arial" w:cs="Arial"/>
+                <w:sz w:val="24"/>
+                <w:szCs w:val="24"/>
+              </w:rPr>
+              <w:t>paypal</w:t>
+            </w:r>
+            <w:proofErr w:type="spellEnd"/>
           </w:p>
         </w:tc>
         <w:tc>
@@ -5501,8 +5730,18 @@
                 <w:sz w:val="24"/>
                 <w:szCs w:val="24"/>
               </w:rPr>
-              <w:t>Can choose between the following payment options: Cash On Delivery, Credit/Debit Card, paypal</w:t>
-            </w:r>
+              <w:t xml:space="preserve">Can choose between the following payment options: Cash On Delivery, Credit/Debit Card, </w:t>
+            </w:r>
+            <w:proofErr w:type="spellStart"/>
+            <w:r>
+              <w:rPr>
+                <w:rFonts w:ascii="Arial" w:hAnsi="Arial" w:cs="Arial"/>
+                <w:sz w:val="24"/>
+                <w:szCs w:val="24"/>
+              </w:rPr>
+              <w:t>paypal</w:t>
+            </w:r>
+            <w:proofErr w:type="spellEnd"/>
           </w:p>
         </w:tc>
         <w:tc>
@@ -7000,7 +7239,35 @@
               <w:rPr>
                 <w:rFonts w:ascii="Arial" w:hAnsi="Arial" w:cs="Arial"/>
               </w:rPr>
-              <w:t>Income level of Php 15,000 – Php 30,000 / month</w:t>
+              <w:t xml:space="preserve">Income level of </w:t>
+            </w:r>
+            <w:proofErr w:type="spellStart"/>
+            <w:r>
+              <w:rPr>
+                <w:rFonts w:ascii="Arial" w:hAnsi="Arial" w:cs="Arial"/>
+              </w:rPr>
+              <w:t>Php</w:t>
+            </w:r>
+            <w:proofErr w:type="spellEnd"/>
+            <w:r>
+              <w:rPr>
+                <w:rFonts w:ascii="Arial" w:hAnsi="Arial" w:cs="Arial"/>
+              </w:rPr>
+              <w:t xml:space="preserve"> 15,000 – </w:t>
+            </w:r>
+            <w:proofErr w:type="spellStart"/>
+            <w:r>
+              <w:rPr>
+                <w:rFonts w:ascii="Arial" w:hAnsi="Arial" w:cs="Arial"/>
+              </w:rPr>
+              <w:t>Php</w:t>
+            </w:r>
+            <w:proofErr w:type="spellEnd"/>
+            <w:r>
+              <w:rPr>
+                <w:rFonts w:ascii="Arial" w:hAnsi="Arial" w:cs="Arial"/>
+              </w:rPr>
+              <w:t xml:space="preserve"> 30,000 / month</w:t>
             </w:r>
           </w:p>
         </w:tc>
@@ -7020,7 +7287,21 @@
               <w:rPr>
                 <w:rFonts w:ascii="Arial" w:hAnsi="Arial" w:cs="Arial"/>
               </w:rPr>
-              <w:t>Income level of Php 30,000 - above</w:t>
+              <w:t xml:space="preserve">Income level of </w:t>
+            </w:r>
+            <w:proofErr w:type="spellStart"/>
+            <w:r>
+              <w:rPr>
+                <w:rFonts w:ascii="Arial" w:hAnsi="Arial" w:cs="Arial"/>
+              </w:rPr>
+              <w:t>Php</w:t>
+            </w:r>
+            <w:proofErr w:type="spellEnd"/>
+            <w:r>
+              <w:rPr>
+                <w:rFonts w:ascii="Arial" w:hAnsi="Arial" w:cs="Arial"/>
+              </w:rPr>
+              <w:t xml:space="preserve"> 30,000 - above</w:t>
             </w:r>
           </w:p>
         </w:tc>
@@ -7203,7 +7484,21 @@
               <w:rPr>
                 <w:rFonts w:ascii="Arial" w:hAnsi="Arial" w:cs="Arial"/>
               </w:rPr>
-              <w:t xml:space="preserve"> / Masteral / Doctorate</w:t>
+              <w:t xml:space="preserve"> / </w:t>
+            </w:r>
+            <w:proofErr w:type="spellStart"/>
+            <w:r>
+              <w:rPr>
+                <w:rFonts w:ascii="Arial" w:hAnsi="Arial" w:cs="Arial"/>
+              </w:rPr>
+              <w:t>Masteral</w:t>
+            </w:r>
+            <w:proofErr w:type="spellEnd"/>
+            <w:r>
+              <w:rPr>
+                <w:rFonts w:ascii="Arial" w:hAnsi="Arial" w:cs="Arial"/>
+              </w:rPr>
+              <w:t xml:space="preserve"> / Doctorate</w:t>
             </w:r>
           </w:p>
         </w:tc>
@@ -7529,6 +7824,7 @@
         </w:rPr>
         <w:t xml:space="preserve">Some of our major competitors include </w:t>
       </w:r>
+      <w:proofErr w:type="spellStart"/>
       <w:r>
         <w:rPr>
           <w:rFonts w:ascii="Arial" w:hAnsi="Arial" w:cs="Arial"/>
@@ -7536,12 +7832,14 @@
         </w:rPr>
         <w:t>Zalora</w:t>
       </w:r>
+      <w:proofErr w:type="spellEnd"/>
       <w:r>
         <w:rPr>
           <w:rFonts w:ascii="Arial" w:hAnsi="Arial" w:cs="Arial"/>
         </w:rPr>
         <w:t xml:space="preserve"> and </w:t>
       </w:r>
+      <w:proofErr w:type="spellStart"/>
       <w:r>
         <w:rPr>
           <w:rFonts w:ascii="Arial" w:hAnsi="Arial" w:cs="Arial"/>
@@ -7549,6 +7847,7 @@
         </w:rPr>
         <w:t>Lazada</w:t>
       </w:r>
+      <w:proofErr w:type="spellEnd"/>
       <w:r>
         <w:rPr>
           <w:rFonts w:ascii="Arial" w:hAnsi="Arial" w:cs="Arial"/>
@@ -7587,11 +7886,19 @@
           <w:rFonts w:ascii="Arial" w:hAnsi="Arial" w:cs="Arial"/>
         </w:rPr>
       </w:pPr>
-      <w:r>
-        <w:rPr>
-          <w:rFonts w:ascii="Arial" w:hAnsi="Arial" w:cs="Arial"/>
-        </w:rPr>
-        <w:t>Zalora (</w:t>
+      <w:proofErr w:type="spellStart"/>
+      <w:r>
+        <w:rPr>
+          <w:rFonts w:ascii="Arial" w:hAnsi="Arial" w:cs="Arial"/>
+        </w:rPr>
+        <w:t>Zalora</w:t>
+      </w:r>
+      <w:proofErr w:type="spellEnd"/>
+      <w:r>
+        <w:rPr>
+          <w:rFonts w:ascii="Arial" w:hAnsi="Arial" w:cs="Arial"/>
+        </w:rPr>
+        <w:t xml:space="preserve"> (</w:t>
       </w:r>
       <w:r>
         <w:rPr>
@@ -7620,17 +7927,47 @@
           <w:rFonts w:ascii="Arial" w:hAnsi="Arial" w:cs="Arial"/>
         </w:rPr>
       </w:pPr>
-      <w:r>
-        <w:rPr>
-          <w:rFonts w:ascii="Arial" w:hAnsi="Arial" w:cs="Arial"/>
-        </w:rPr>
-        <w:t>Lazada (</w:t>
-      </w:r>
-      <w:r>
-        <w:rPr>
-          <w:rFonts w:ascii="Arial" w:hAnsi="Arial" w:cs="Arial"/>
-        </w:rPr>
-        <w:t>Salustiana D. Ty Tower, 104 Paseo de Roxas, Makati, 1229 Metro Manil</w:t>
+      <w:proofErr w:type="spellStart"/>
+      <w:r>
+        <w:rPr>
+          <w:rFonts w:ascii="Arial" w:hAnsi="Arial" w:cs="Arial"/>
+        </w:rPr>
+        <w:t>Lazada</w:t>
+      </w:r>
+      <w:proofErr w:type="spellEnd"/>
+      <w:r>
+        <w:rPr>
+          <w:rFonts w:ascii="Arial" w:hAnsi="Arial" w:cs="Arial"/>
+        </w:rPr>
+        <w:t xml:space="preserve"> (</w:t>
+      </w:r>
+      <w:proofErr w:type="spellStart"/>
+      <w:r>
+        <w:rPr>
+          <w:rFonts w:ascii="Arial" w:hAnsi="Arial" w:cs="Arial"/>
+        </w:rPr>
+        <w:t>Salustiana</w:t>
+      </w:r>
+      <w:proofErr w:type="spellEnd"/>
+      <w:r>
+        <w:rPr>
+          <w:rFonts w:ascii="Arial" w:hAnsi="Arial" w:cs="Arial"/>
+        </w:rPr>
+        <w:t xml:space="preserve"> D. Ty Tower, 104 Paseo de </w:t>
+      </w:r>
+      <w:proofErr w:type="spellStart"/>
+      <w:r>
+        <w:rPr>
+          <w:rFonts w:ascii="Arial" w:hAnsi="Arial" w:cs="Arial"/>
+        </w:rPr>
+        <w:t>Roxas</w:t>
+      </w:r>
+      <w:proofErr w:type="spellEnd"/>
+      <w:r>
+        <w:rPr>
+          <w:rFonts w:ascii="Arial" w:hAnsi="Arial" w:cs="Arial"/>
+        </w:rPr>
+        <w:t>, Makati, 1229 Metro Manil</w:t>
       </w:r>
       <w:r>
         <w:rPr>
@@ -7653,7 +7990,49 @@
         <w:rPr>
           <w:rFonts w:ascii="Arial" w:hAnsi="Arial" w:cs="Arial"/>
         </w:rPr>
-        <w:t>We may consider Zalora as a direct competitor because they operate under terms similar to ours, Lazada on the other hand, is leaning more on to devices, and other miscellaneous items being sold online. Therefore, Zalora, as a fashion / clothing distributor is one of our direct competitors.</w:t>
+        <w:t xml:space="preserve">We may consider </w:t>
+      </w:r>
+      <w:proofErr w:type="spellStart"/>
+      <w:r>
+        <w:rPr>
+          <w:rFonts w:ascii="Arial" w:hAnsi="Arial" w:cs="Arial"/>
+        </w:rPr>
+        <w:t>Zalora</w:t>
+      </w:r>
+      <w:proofErr w:type="spellEnd"/>
+      <w:r>
+        <w:rPr>
+          <w:rFonts w:ascii="Arial" w:hAnsi="Arial" w:cs="Arial"/>
+        </w:rPr>
+        <w:t xml:space="preserve"> as a direct competitor because they operate under terms similar to ours, </w:t>
+      </w:r>
+      <w:proofErr w:type="spellStart"/>
+      <w:r>
+        <w:rPr>
+          <w:rFonts w:ascii="Arial" w:hAnsi="Arial" w:cs="Arial"/>
+        </w:rPr>
+        <w:t>Lazada</w:t>
+      </w:r>
+      <w:proofErr w:type="spellEnd"/>
+      <w:r>
+        <w:rPr>
+          <w:rFonts w:ascii="Arial" w:hAnsi="Arial" w:cs="Arial"/>
+        </w:rPr>
+        <w:t xml:space="preserve"> on the other hand, is leaning more on to devices, and other miscellaneous items being sold online. Therefore, </w:t>
+      </w:r>
+      <w:proofErr w:type="spellStart"/>
+      <w:r>
+        <w:rPr>
+          <w:rFonts w:ascii="Arial" w:hAnsi="Arial" w:cs="Arial"/>
+        </w:rPr>
+        <w:t>Zalora</w:t>
+      </w:r>
+      <w:proofErr w:type="spellEnd"/>
+      <w:r>
+        <w:rPr>
+          <w:rFonts w:ascii="Arial" w:hAnsi="Arial" w:cs="Arial"/>
+        </w:rPr>
+        <w:t>, as a fashion / clothing distributor is one of our direct competitors.</w:t>
       </w:r>
     </w:p>
     <w:p>
@@ -7680,7 +8059,23 @@
           <w:rFonts w:ascii="Arial" w:hAnsi="Arial" w:cs="Arial"/>
           <w:b/>
         </w:rPr>
-        <w:t>Bridge Mobile Phils. Inc.</w:t>
+        <w:t xml:space="preserve">Bridge Mobile </w:t>
+      </w:r>
+      <w:proofErr w:type="spellStart"/>
+      <w:r>
+        <w:rPr>
+          <w:rFonts w:ascii="Arial" w:hAnsi="Arial" w:cs="Arial"/>
+          <w:b/>
+        </w:rPr>
+        <w:t>Phils</w:t>
+      </w:r>
+      <w:proofErr w:type="spellEnd"/>
+      <w:r>
+        <w:rPr>
+          <w:rFonts w:ascii="Arial" w:hAnsi="Arial" w:cs="Arial"/>
+          <w:b/>
+        </w:rPr>
+        <w:t>. Inc.</w:t>
       </w:r>
       <w:r>
         <w:rPr>
@@ -7925,6 +8320,7 @@
                 <w:szCs w:val="22"/>
               </w:rPr>
             </w:pPr>
+            <w:proofErr w:type="spellStart"/>
             <w:r>
               <w:rPr>
                 <w:rFonts w:ascii="Arial" w:hAnsi="Arial" w:cs="Arial"/>
@@ -7935,6 +8331,7 @@
               </w:rPr>
               <w:t>Zalora</w:t>
             </w:r>
+            <w:proofErr w:type="spellEnd"/>
           </w:p>
         </w:tc>
         <w:tc>
@@ -7959,6 +8356,7 @@
                 <w:szCs w:val="22"/>
               </w:rPr>
             </w:pPr>
+            <w:proofErr w:type="spellStart"/>
             <w:r>
               <w:rPr>
                 <w:rFonts w:ascii="Arial" w:hAnsi="Arial" w:cs="Arial"/>
@@ -7969,6 +8367,7 @@
               </w:rPr>
               <w:t>Lazada</w:t>
             </w:r>
+            <w:proofErr w:type="spellEnd"/>
           </w:p>
         </w:tc>
         <w:tc>
@@ -9430,7 +9829,23 @@
           <w:rFonts w:ascii="Arial" w:hAnsi="Arial" w:cs="Arial"/>
           <w:i/>
         </w:rPr>
-        <w:t xml:space="preserve">Jon Loomer, </w:t>
+        <w:t xml:space="preserve">Jon </w:t>
+      </w:r>
+      <w:proofErr w:type="spellStart"/>
+      <w:r>
+        <w:rPr>
+          <w:rFonts w:ascii="Arial" w:hAnsi="Arial" w:cs="Arial"/>
+          <w:i/>
+        </w:rPr>
+        <w:t>Loomer</w:t>
+      </w:r>
+      <w:proofErr w:type="spellEnd"/>
+      <w:r>
+        <w:rPr>
+          <w:rFonts w:ascii="Arial" w:hAnsi="Arial" w:cs="Arial"/>
+          <w:i/>
+        </w:rPr>
+        <w:t xml:space="preserve">, </w:t>
       </w:r>
       <w:r>
         <w:rPr>
@@ -9809,7 +10224,21 @@
         <w:rPr>
           <w:rFonts w:ascii="Arial" w:hAnsi="Arial" w:cs="Arial"/>
         </w:rPr>
-        <w:t xml:space="preserve"> Php 27,500.00 for the first quart</w:t>
+        <w:t xml:space="preserve"> </w:t>
+      </w:r>
+      <w:proofErr w:type="spellStart"/>
+      <w:r>
+        <w:rPr>
+          <w:rFonts w:ascii="Arial" w:hAnsi="Arial" w:cs="Arial"/>
+        </w:rPr>
+        <w:t>Php</w:t>
+      </w:r>
+      <w:proofErr w:type="spellEnd"/>
+      <w:r>
+        <w:rPr>
+          <w:rFonts w:ascii="Arial" w:hAnsi="Arial" w:cs="Arial"/>
+        </w:rPr>
+        <w:t xml:space="preserve"> 27,500.00 for the first quart</w:t>
       </w:r>
       <w:r>
         <w:rPr>
@@ -9848,7 +10277,21 @@
         <w:rPr>
           <w:rFonts w:ascii="Arial" w:hAnsi="Arial" w:cs="Arial"/>
         </w:rPr>
-        <w:t>Advertising: Php 10,000.00</w:t>
+        <w:t xml:space="preserve">Advertising: </w:t>
+      </w:r>
+      <w:proofErr w:type="spellStart"/>
+      <w:r>
+        <w:rPr>
+          <w:rFonts w:ascii="Arial" w:hAnsi="Arial" w:cs="Arial"/>
+        </w:rPr>
+        <w:t>Php</w:t>
+      </w:r>
+      <w:proofErr w:type="spellEnd"/>
+      <w:r>
+        <w:rPr>
+          <w:rFonts w:ascii="Arial" w:hAnsi="Arial" w:cs="Arial"/>
+        </w:rPr>
+        <w:t xml:space="preserve"> 10,000.00</w:t>
       </w:r>
     </w:p>
     <w:p>
@@ -9869,7 +10312,21 @@
         <w:rPr>
           <w:rFonts w:ascii="Arial" w:hAnsi="Arial" w:cs="Arial"/>
         </w:rPr>
-        <w:t>Signage: Php 5,000.00</w:t>
+        <w:t xml:space="preserve">Signage: </w:t>
+      </w:r>
+      <w:proofErr w:type="spellStart"/>
+      <w:r>
+        <w:rPr>
+          <w:rFonts w:ascii="Arial" w:hAnsi="Arial" w:cs="Arial"/>
+        </w:rPr>
+        <w:t>Php</w:t>
+      </w:r>
+      <w:proofErr w:type="spellEnd"/>
+      <w:r>
+        <w:rPr>
+          <w:rFonts w:ascii="Arial" w:hAnsi="Arial" w:cs="Arial"/>
+        </w:rPr>
+        <w:t xml:space="preserve"> 5,000.00</w:t>
       </w:r>
     </w:p>
     <w:p>
@@ -9890,7 +10347,21 @@
         <w:rPr>
           <w:rFonts w:ascii="Arial" w:hAnsi="Arial" w:cs="Arial"/>
         </w:rPr>
-        <w:t>Miscellaneous Categories: Php 5,000.00</w:t>
+        <w:t xml:space="preserve">Miscellaneous Categories: </w:t>
+      </w:r>
+      <w:proofErr w:type="spellStart"/>
+      <w:r>
+        <w:rPr>
+          <w:rFonts w:ascii="Arial" w:hAnsi="Arial" w:cs="Arial"/>
+        </w:rPr>
+        <w:t>Php</w:t>
+      </w:r>
+      <w:proofErr w:type="spellEnd"/>
+      <w:r>
+        <w:rPr>
+          <w:rFonts w:ascii="Arial" w:hAnsi="Arial" w:cs="Arial"/>
+        </w:rPr>
+        <w:t xml:space="preserve"> 5,000.00</w:t>
       </w:r>
     </w:p>
     <w:p>
@@ -9925,7 +10396,21 @@
         <w:rPr>
           <w:rFonts w:ascii="Arial" w:hAnsi="Arial" w:cs="Arial"/>
         </w:rPr>
-        <w:t xml:space="preserve">or Php6,750.00 </w:t>
+        <w:t>or Php6</w:t>
+      </w:r>
+      <w:proofErr w:type="gramStart"/>
+      <w:r>
+        <w:rPr>
+          <w:rFonts w:ascii="Arial" w:hAnsi="Arial" w:cs="Arial"/>
+        </w:rPr>
+        <w:t>,750.00</w:t>
+      </w:r>
+      <w:proofErr w:type="gramEnd"/>
+      <w:r>
+        <w:rPr>
+          <w:rFonts w:ascii="Arial" w:hAnsi="Arial" w:cs="Arial"/>
+        </w:rPr>
+        <w:t xml:space="preserve"> </w:t>
       </w:r>
       <w:r>
         <w:rPr>
@@ -9956,13 +10441,41 @@
         <w:rPr>
           <w:rFonts w:ascii="Arial" w:hAnsi="Arial" w:cs="Arial"/>
         </w:rPr>
-        <w:t xml:space="preserve"> (Php 3,240.00)</w:t>
-      </w:r>
-      <w:r>
-        <w:rPr>
-          <w:rFonts w:ascii="Arial" w:hAnsi="Arial" w:cs="Arial"/>
-        </w:rPr>
-        <w:t xml:space="preserve"> for maintenance of the Facebook, and other social media advertisements. All in all, this amounts to Php 10,000.00. </w:t>
+        <w:t xml:space="preserve"> (</w:t>
+      </w:r>
+      <w:proofErr w:type="spellStart"/>
+      <w:r>
+        <w:rPr>
+          <w:rFonts w:ascii="Arial" w:hAnsi="Arial" w:cs="Arial"/>
+        </w:rPr>
+        <w:t>Php</w:t>
+      </w:r>
+      <w:proofErr w:type="spellEnd"/>
+      <w:r>
+        <w:rPr>
+          <w:rFonts w:ascii="Arial" w:hAnsi="Arial" w:cs="Arial"/>
+        </w:rPr>
+        <w:t xml:space="preserve"> 3,240.00)</w:t>
+      </w:r>
+      <w:r>
+        <w:rPr>
+          <w:rFonts w:ascii="Arial" w:hAnsi="Arial" w:cs="Arial"/>
+        </w:rPr>
+        <w:t xml:space="preserve"> for maintenance of the Facebook, and other social media advertisements. All in all, this amounts to </w:t>
+      </w:r>
+      <w:proofErr w:type="spellStart"/>
+      <w:r>
+        <w:rPr>
+          <w:rFonts w:ascii="Arial" w:hAnsi="Arial" w:cs="Arial"/>
+        </w:rPr>
+        <w:t>Php</w:t>
+      </w:r>
+      <w:proofErr w:type="spellEnd"/>
+      <w:r>
+        <w:rPr>
+          <w:rFonts w:ascii="Arial" w:hAnsi="Arial" w:cs="Arial"/>
+        </w:rPr>
+        <w:t xml:space="preserve"> 10,000.00. </w:t>
       </w:r>
       <w:r>
         <w:rPr>
@@ -9980,7 +10493,21 @@
         <w:rPr>
           <w:rFonts w:ascii="Arial" w:hAnsi="Arial" w:cs="Arial"/>
         </w:rPr>
-        <w:t xml:space="preserve"> (Php900.00 – Php4,500.00)</w:t>
+        <w:t xml:space="preserve"> (Php900.00 – Php4</w:t>
+      </w:r>
+      <w:proofErr w:type="gramStart"/>
+      <w:r>
+        <w:rPr>
+          <w:rFonts w:ascii="Arial" w:hAnsi="Arial" w:cs="Arial"/>
+        </w:rPr>
+        <w:t>,500.00</w:t>
+      </w:r>
+      <w:proofErr w:type="gramEnd"/>
+      <w:r>
+        <w:rPr>
+          <w:rFonts w:ascii="Arial" w:hAnsi="Arial" w:cs="Arial"/>
+        </w:rPr>
+        <w:t>)</w:t>
       </w:r>
       <w:r>
         <w:rPr>
@@ -10053,7 +10580,21 @@
         <w:rPr>
           <w:rFonts w:ascii="Arial" w:hAnsi="Arial" w:cs="Arial"/>
         </w:rPr>
-        <w:t>The pricing mechanism that the company has used for pricing the application’s premium version with Php 100.00, was based on a survey</w:t>
+        <w:t xml:space="preserve">The pricing mechanism that the company has used for pricing the application’s premium version with </w:t>
+      </w:r>
+      <w:proofErr w:type="spellStart"/>
+      <w:r>
+        <w:rPr>
+          <w:rFonts w:ascii="Arial" w:hAnsi="Arial" w:cs="Arial"/>
+        </w:rPr>
+        <w:t>Php</w:t>
+      </w:r>
+      <w:proofErr w:type="spellEnd"/>
+      <w:r>
+        <w:rPr>
+          <w:rFonts w:ascii="Arial" w:hAnsi="Arial" w:cs="Arial"/>
+        </w:rPr>
+        <w:t xml:space="preserve"> 100.00, was based on a survey</w:t>
       </w:r>
       <w:r>
         <w:rPr>
@@ -10071,7 +10612,21 @@
         <w:rPr>
           <w:rFonts w:ascii="Arial" w:hAnsi="Arial" w:cs="Arial"/>
         </w:rPr>
-        <w:t xml:space="preserve"> The results were somehow conclusive, most individuals responded that they could purchase the app within the range of Php 85 – 100.</w:t>
+        <w:t xml:space="preserve"> The results were somehow conclusive, most individuals responded that they could purchase the app within the range of </w:t>
+      </w:r>
+      <w:proofErr w:type="spellStart"/>
+      <w:r>
+        <w:rPr>
+          <w:rFonts w:ascii="Arial" w:hAnsi="Arial" w:cs="Arial"/>
+        </w:rPr>
+        <w:t>Php</w:t>
+      </w:r>
+      <w:proofErr w:type="spellEnd"/>
+      <w:r>
+        <w:rPr>
+          <w:rFonts w:ascii="Arial" w:hAnsi="Arial" w:cs="Arial"/>
+        </w:rPr>
+        <w:t xml:space="preserve"> 85 – 100.</w:t>
       </w:r>
       <w:r>
         <w:rPr>
@@ -10165,7 +10720,35 @@
         <w:rPr>
           <w:rFonts w:ascii="Arial" w:hAnsi="Arial" w:cs="Arial"/>
         </w:rPr>
-        <w:t>The prices of Zalora and Lazada’s app are incomparably set, since they do n</w:t>
+        <w:t xml:space="preserve">The prices of </w:t>
+      </w:r>
+      <w:proofErr w:type="spellStart"/>
+      <w:r>
+        <w:rPr>
+          <w:rFonts w:ascii="Arial" w:hAnsi="Arial" w:cs="Arial"/>
+        </w:rPr>
+        <w:t>Zalora</w:t>
+      </w:r>
+      <w:proofErr w:type="spellEnd"/>
+      <w:r>
+        <w:rPr>
+          <w:rFonts w:ascii="Arial" w:hAnsi="Arial" w:cs="Arial"/>
+        </w:rPr>
+        <w:t xml:space="preserve"> and </w:t>
+      </w:r>
+      <w:proofErr w:type="spellStart"/>
+      <w:r>
+        <w:rPr>
+          <w:rFonts w:ascii="Arial" w:hAnsi="Arial" w:cs="Arial"/>
+        </w:rPr>
+        <w:t>Lazada’s</w:t>
+      </w:r>
+      <w:proofErr w:type="spellEnd"/>
+      <w:r>
+        <w:rPr>
+          <w:rFonts w:ascii="Arial" w:hAnsi="Arial" w:cs="Arial"/>
+        </w:rPr>
+        <w:t xml:space="preserve"> app are incomparably set, since they do n</w:t>
       </w:r>
       <w:r>
         <w:rPr>
@@ -10229,7 +10812,21 @@
         <w:rPr>
           <w:rFonts w:ascii="Arial" w:hAnsi="Arial" w:cs="Arial"/>
         </w:rPr>
-        <w:t>Customer service and credit policies are all defined in the google developer’s agreement data. Specified dates and periods of payment will be given to the customer to purchase the app, and a period of time will be allotted for the request to be processed, of course, the App store will be the body to provide the information as to how the policy / mode of payment to the business will be. Transactions are to be flattened out during the uploading of the app.</w:t>
+        <w:t xml:space="preserve">Customer service and credit policies are all defined in the </w:t>
+      </w:r>
+      <w:proofErr w:type="spellStart"/>
+      <w:r>
+        <w:rPr>
+          <w:rFonts w:ascii="Arial" w:hAnsi="Arial" w:cs="Arial"/>
+        </w:rPr>
+        <w:t>google</w:t>
+      </w:r>
+      <w:proofErr w:type="spellEnd"/>
+      <w:r>
+        <w:rPr>
+          <w:rFonts w:ascii="Arial" w:hAnsi="Arial" w:cs="Arial"/>
+        </w:rPr>
+        <w:t xml:space="preserve"> developer’s agreement data. Specified dates and periods of payment will be given to the customer to purchase the app, and a period of time will be allotted for the request to be processed, of course, the App store will be the body to provide the information as to how the policy / mode of payment to the business will be. Transactions are to be flattened out during the uploading of the app.</w:t>
       </w:r>
     </w:p>
     <w:p>
@@ -10257,7 +10854,35 @@
         <w:rPr>
           <w:rFonts w:ascii="Arial" w:hAnsi="Arial" w:cs="Arial"/>
         </w:rPr>
-        <w:t>Tentatively, the proposed location for the business is one of the houses of the partners. Currently it is the Dimapilis’ residence located in Parañaque City.</w:t>
+        <w:t xml:space="preserve">Tentatively, the proposed location for the business is one of the houses of the partners. Currently it is the </w:t>
+      </w:r>
+      <w:proofErr w:type="spellStart"/>
+      <w:r>
+        <w:rPr>
+          <w:rFonts w:ascii="Arial" w:hAnsi="Arial" w:cs="Arial"/>
+        </w:rPr>
+        <w:t>Dimapilis</w:t>
+      </w:r>
+      <w:proofErr w:type="spellEnd"/>
+      <w:r>
+        <w:rPr>
+          <w:rFonts w:ascii="Arial" w:hAnsi="Arial" w:cs="Arial"/>
+        </w:rPr>
+        <w:t xml:space="preserve">’ residence located in </w:t>
+      </w:r>
+      <w:proofErr w:type="spellStart"/>
+      <w:r>
+        <w:rPr>
+          <w:rFonts w:ascii="Arial" w:hAnsi="Arial" w:cs="Arial"/>
+        </w:rPr>
+        <w:t>Parañaque</w:t>
+      </w:r>
+      <w:proofErr w:type="spellEnd"/>
+      <w:r>
+        <w:rPr>
+          <w:rFonts w:ascii="Arial" w:hAnsi="Arial" w:cs="Arial"/>
+        </w:rPr>
+        <w:t xml:space="preserve"> City.</w:t>
       </w:r>
     </w:p>
     <w:p>
@@ -10333,14 +10958,37 @@
         <w:rPr>
           <w:rFonts w:ascii="Arial" w:hAnsi="Arial" w:cs="Arial"/>
         </w:rPr>
-        <w:t xml:space="preserve"> is $25.00 or Php1,125.00. In line with this, we will also be selling our application – so </w:t>
-      </w:r>
+        <w:t xml:space="preserve"> is $25.00 or Php1</w:t>
+      </w:r>
+      <w:proofErr w:type="gramStart"/>
+      <w:r>
+        <w:rPr>
+          <w:rFonts w:ascii="Arial" w:hAnsi="Arial" w:cs="Arial"/>
+        </w:rPr>
+        <w:t>,125.00</w:t>
+      </w:r>
+      <w:proofErr w:type="gramEnd"/>
+      <w:r>
+        <w:rPr>
+          <w:rFonts w:ascii="Arial" w:hAnsi="Arial" w:cs="Arial"/>
+        </w:rPr>
+        <w:t xml:space="preserve">. In line with this, we will also be selling our application – so </w:t>
+      </w:r>
+      <w:proofErr w:type="spellStart"/>
       <w:r>
         <w:rPr>
           <w:rFonts w:ascii="Arial" w:hAnsi="Arial" w:cs="Arial"/>
           <w:i/>
         </w:rPr>
-        <w:t>Andromo Support</w:t>
+        <w:t>Andromo</w:t>
+      </w:r>
+      <w:proofErr w:type="spellEnd"/>
+      <w:r>
+        <w:rPr>
+          <w:rFonts w:ascii="Arial" w:hAnsi="Arial" w:cs="Arial"/>
+          <w:i/>
+        </w:rPr>
+        <w:t xml:space="preserve"> Support</w:t>
       </w:r>
       <w:r>
         <w:rPr>
@@ -10504,17 +11152,39 @@
         </w:rPr>
         <w:t xml:space="preserve">Price for Premium version is </w:t>
       </w:r>
-      <w:r>
-        <w:rPr>
-          <w:rFonts w:ascii="Arial" w:hAnsi="Arial" w:cs="Arial"/>
-        </w:rPr>
-        <w:t>Php 100.00</w:t>
-      </w:r>
-      <w:r>
-        <w:rPr>
-          <w:rFonts w:ascii="Arial" w:hAnsi="Arial" w:cs="Arial"/>
-        </w:rPr>
-        <w:t>, in – app purchases cost Php 2</w:t>
+      <w:proofErr w:type="spellStart"/>
+      <w:r>
+        <w:rPr>
+          <w:rFonts w:ascii="Arial" w:hAnsi="Arial" w:cs="Arial"/>
+        </w:rPr>
+        <w:t>Php</w:t>
+      </w:r>
+      <w:proofErr w:type="spellEnd"/>
+      <w:r>
+        <w:rPr>
+          <w:rFonts w:ascii="Arial" w:hAnsi="Arial" w:cs="Arial"/>
+        </w:rPr>
+        <w:t xml:space="preserve"> 100.00</w:t>
+      </w:r>
+      <w:r>
+        <w:rPr>
+          <w:rFonts w:ascii="Arial" w:hAnsi="Arial" w:cs="Arial"/>
+        </w:rPr>
+        <w:t xml:space="preserve">, in – app purchases cost </w:t>
+      </w:r>
+      <w:proofErr w:type="spellStart"/>
+      <w:r>
+        <w:rPr>
+          <w:rFonts w:ascii="Arial" w:hAnsi="Arial" w:cs="Arial"/>
+        </w:rPr>
+        <w:t>Php</w:t>
+      </w:r>
+      <w:proofErr w:type="spellEnd"/>
+      <w:r>
+        <w:rPr>
+          <w:rFonts w:ascii="Arial" w:hAnsi="Arial" w:cs="Arial"/>
+        </w:rPr>
+        <w:t xml:space="preserve"> 2</w:t>
       </w:r>
       <w:r>
         <w:rPr>
@@ -10784,7 +11454,21 @@
         <w:rPr>
           <w:rFonts w:ascii="Arial" w:hAnsi="Arial" w:cs="Arial"/>
         </w:rPr>
-        <w:t>The basis for the results we hypothesized above are derived mainly from Zalora’s # of downloads and a distribution scale within each year, which is summarized in the table below.</w:t>
+        <w:t xml:space="preserve">The basis for the results we hypothesized above are derived mainly from </w:t>
+      </w:r>
+      <w:proofErr w:type="spellStart"/>
+      <w:r>
+        <w:rPr>
+          <w:rFonts w:ascii="Arial" w:hAnsi="Arial" w:cs="Arial"/>
+        </w:rPr>
+        <w:t>Zalora’s</w:t>
+      </w:r>
+      <w:proofErr w:type="spellEnd"/>
+      <w:r>
+        <w:rPr>
+          <w:rFonts w:ascii="Arial" w:hAnsi="Arial" w:cs="Arial"/>
+        </w:rPr>
+        <w:t xml:space="preserve"> # of downloads and a distribution scale within each year, which is summarized in the table below.</w:t>
       </w:r>
     </w:p>
     <w:p>
@@ -10880,7 +11564,23 @@
                 <w:rFonts w:ascii="Arial" w:hAnsi="Arial" w:cs="Arial"/>
                 <w:sz w:val="22"/>
               </w:rPr>
-              <w:t>YPS Year Estimates using Zalora Records</w:t>
+              <w:t xml:space="preserve">YPS Year Estimates using </w:t>
+            </w:r>
+            <w:proofErr w:type="spellStart"/>
+            <w:r>
+              <w:rPr>
+                <w:rFonts w:ascii="Arial" w:hAnsi="Arial" w:cs="Arial"/>
+                <w:sz w:val="22"/>
+              </w:rPr>
+              <w:t>Zalora</w:t>
+            </w:r>
+            <w:proofErr w:type="spellEnd"/>
+            <w:r>
+              <w:rPr>
+                <w:rFonts w:ascii="Arial" w:hAnsi="Arial" w:cs="Arial"/>
+                <w:sz w:val="22"/>
+              </w:rPr>
+              <w:t xml:space="preserve"> Records</w:t>
             </w:r>
           </w:p>
         </w:tc>
@@ -12682,7 +13382,21 @@
         <w:rPr>
           <w:rFonts w:ascii="Arial" w:hAnsi="Arial" w:cs="Arial"/>
         </w:rPr>
-        <w:t>Presumably, the cost allotment we provided for all of these physical requirements is Php 80,000.00, under the assumption that all goes well within the deployment, this amount will be used to further improve the office space / rental space that the proponents / the company rented.</w:t>
+        <w:t xml:space="preserve">Presumably, the cost allotment we provided for all of these physical requirements is </w:t>
+      </w:r>
+      <w:proofErr w:type="spellStart"/>
+      <w:r>
+        <w:rPr>
+          <w:rFonts w:ascii="Arial" w:hAnsi="Arial" w:cs="Arial"/>
+        </w:rPr>
+        <w:t>Php</w:t>
+      </w:r>
+      <w:proofErr w:type="spellEnd"/>
+      <w:r>
+        <w:rPr>
+          <w:rFonts w:ascii="Arial" w:hAnsi="Arial" w:cs="Arial"/>
+        </w:rPr>
+        <w:t xml:space="preserve"> 80,000.00, under the assumption that all goes well within the deployment, this amount will be used to further improve the office space / rental space that the proponents / the company rented.</w:t>
       </w:r>
     </w:p>
     <w:p>
@@ -12717,8 +13431,16 @@
         <w:rPr>
           <w:rFonts w:ascii="Arial" w:hAnsi="Arial" w:cs="Arial"/>
         </w:rPr>
-        <w:t>Studio Type Apartment in Mandaluyong</w:t>
-      </w:r>
+        <w:t xml:space="preserve">Studio Type Apartment in </w:t>
+      </w:r>
+      <w:proofErr w:type="spellStart"/>
+      <w:r>
+        <w:rPr>
+          <w:rFonts w:ascii="Arial" w:hAnsi="Arial" w:cs="Arial"/>
+        </w:rPr>
+        <w:t>Mandaluyong</w:t>
+      </w:r>
+      <w:proofErr w:type="spellEnd"/>
       <w:r>
         <w:rPr>
           <w:rFonts w:ascii="Arial" w:hAnsi="Arial" w:cs="Arial"/>
@@ -12729,25 +13451,81 @@
         <w:rPr>
           <w:rFonts w:ascii="Arial" w:hAnsi="Arial" w:cs="Arial"/>
         </w:rPr>
-        <w:t>479 M</w:t>
-      </w:r>
-      <w:r>
-        <w:rPr>
-          <w:rFonts w:ascii="Arial" w:hAnsi="Arial" w:cs="Arial"/>
-        </w:rPr>
-        <w:t>aysilo Circle Mandaluyong City.</w:t>
-      </w:r>
-      <w:r>
-        <w:rPr>
-          <w:rFonts w:ascii="Arial" w:hAnsi="Arial" w:cs="Arial"/>
-        </w:rPr>
-        <w:t xml:space="preserve">Near Tapa King, </w:t>
-      </w:r>
-      <w:r>
-        <w:rPr>
-          <w:rFonts w:ascii="Arial" w:hAnsi="Arial" w:cs="Arial"/>
-        </w:rPr>
-        <w:t>LBC and Chooks-to-Go in Maysilo)</w:t>
+        <w:t xml:space="preserve">479 </w:t>
+      </w:r>
+      <w:proofErr w:type="spellStart"/>
+      <w:r>
+        <w:rPr>
+          <w:rFonts w:ascii="Arial" w:hAnsi="Arial" w:cs="Arial"/>
+        </w:rPr>
+        <w:t>M</w:t>
+      </w:r>
+      <w:r>
+        <w:rPr>
+          <w:rFonts w:ascii="Arial" w:hAnsi="Arial" w:cs="Arial"/>
+        </w:rPr>
+        <w:t>aysilo</w:t>
+      </w:r>
+      <w:proofErr w:type="spellEnd"/>
+      <w:r>
+        <w:rPr>
+          <w:rFonts w:ascii="Arial" w:hAnsi="Arial" w:cs="Arial"/>
+        </w:rPr>
+        <w:t xml:space="preserve"> Circle </w:t>
+      </w:r>
+      <w:proofErr w:type="spellStart"/>
+      <w:r>
+        <w:rPr>
+          <w:rFonts w:ascii="Arial" w:hAnsi="Arial" w:cs="Arial"/>
+        </w:rPr>
+        <w:t>Mandaluyong</w:t>
+      </w:r>
+      <w:proofErr w:type="spellEnd"/>
+      <w:r>
+        <w:rPr>
+          <w:rFonts w:ascii="Arial" w:hAnsi="Arial" w:cs="Arial"/>
+        </w:rPr>
+        <w:t xml:space="preserve"> </w:t>
+      </w:r>
+      <w:proofErr w:type="spellStart"/>
+      <w:r>
+        <w:rPr>
+          <w:rFonts w:ascii="Arial" w:hAnsi="Arial" w:cs="Arial"/>
+        </w:rPr>
+        <w:t>City.</w:t>
+      </w:r>
+      <w:r>
+        <w:rPr>
+          <w:rFonts w:ascii="Arial" w:hAnsi="Arial" w:cs="Arial"/>
+        </w:rPr>
+        <w:t>Near</w:t>
+      </w:r>
+      <w:proofErr w:type="spellEnd"/>
+      <w:r>
+        <w:rPr>
+          <w:rFonts w:ascii="Arial" w:hAnsi="Arial" w:cs="Arial"/>
+        </w:rPr>
+        <w:t xml:space="preserve"> Tapa King, </w:t>
+      </w:r>
+      <w:r>
+        <w:rPr>
+          <w:rFonts w:ascii="Arial" w:hAnsi="Arial" w:cs="Arial"/>
+        </w:rPr>
+        <w:t xml:space="preserve">LBC and Chooks-to-Go in </w:t>
+      </w:r>
+      <w:proofErr w:type="spellStart"/>
+      <w:r>
+        <w:rPr>
+          <w:rFonts w:ascii="Arial" w:hAnsi="Arial" w:cs="Arial"/>
+        </w:rPr>
+        <w:t>Maysilo</w:t>
+      </w:r>
+      <w:proofErr w:type="spellEnd"/>
+      <w:r>
+        <w:rPr>
+          <w:rFonts w:ascii="Arial" w:hAnsi="Arial" w:cs="Arial"/>
+        </w:rPr>
+        <w:t>)</w:t>
       </w:r>
     </w:p>
     <w:p>
@@ -13028,18 +13806,27 @@
         </w:rPr>
         <w:t xml:space="preserve">All in all, the total cost is </w:t>
       </w:r>
+      <w:proofErr w:type="spellStart"/>
       <w:r>
         <w:rPr>
           <w:rFonts w:ascii="Arial" w:hAnsi="Arial" w:cs="Arial"/>
           <w:b/>
         </w:rPr>
-        <w:t>Php 5,155.00</w:t>
-      </w:r>
+        <w:t>Php</w:t>
+      </w:r>
+      <w:proofErr w:type="spellEnd"/>
       <w:r>
         <w:rPr>
           <w:rFonts w:ascii="Arial" w:hAnsi="Arial" w:cs="Arial"/>
           <w:b/>
         </w:rPr>
+        <w:t xml:space="preserve"> 5,155.00</w:t>
+      </w:r>
+      <w:r>
+        <w:rPr>
+          <w:rFonts w:ascii="Arial" w:hAnsi="Arial" w:cs="Arial"/>
+          <w:b/>
+        </w:rPr>
         <w:t xml:space="preserve">, </w:t>
       </w:r>
       <w:r>
@@ -13059,8 +13846,17 @@
           <w:rFonts w:ascii="Arial" w:hAnsi="Arial" w:cs="Arial"/>
           <w:b/>
         </w:rPr>
-        <w:t>Php25,000.00</w:t>
-      </w:r>
+        <w:t>Php25</w:t>
+      </w:r>
+      <w:proofErr w:type="gramStart"/>
+      <w:r>
+        <w:rPr>
+          <w:rFonts w:ascii="Arial" w:hAnsi="Arial" w:cs="Arial"/>
+          <w:b/>
+        </w:rPr>
+        <w:t>,000.00</w:t>
+      </w:r>
+      <w:proofErr w:type="gramEnd"/>
       <w:r>
         <w:rPr>
           <w:rFonts w:ascii="Arial" w:hAnsi="Arial" w:cs="Arial"/>
@@ -14778,6 +15574,7 @@
         <w:rPr>
           <w:rFonts w:ascii="Arial" w:hAnsi="Arial" w:cs="Arial"/>
         </w:rPr>
+        <w:lastRenderedPageBreak/>
         <w:t>Credit Policies</w:t>
       </w:r>
     </w:p>
@@ -14902,7 +15699,6 @@
         <w:rPr>
           <w:rFonts w:ascii="Arial" w:hAnsi="Arial" w:cs="Arial"/>
         </w:rPr>
-        <w:lastRenderedPageBreak/>
         <w:t>YPS Clothing Brand Membership</w:t>
       </w:r>
     </w:p>
@@ -14945,6 +15741,7 @@
         <w:rPr>
           <w:rFonts w:ascii="Arial" w:hAnsi="Arial" w:cs="Arial"/>
         </w:rPr>
+        <w:lastRenderedPageBreak/>
         <w:t>Free Version of YPS application (In – app purchases)</w:t>
       </w:r>
     </w:p>
@@ -15024,7 +15821,21 @@
         <w:rPr>
           <w:rFonts w:ascii="Arial" w:hAnsi="Arial" w:cs="Arial"/>
         </w:rPr>
-        <w:t xml:space="preserve"> As of now, the credit policies of google include the sending of the application’s revenue through the </w:t>
+        <w:t xml:space="preserve"> As of now, the credit policies of </w:t>
+      </w:r>
+      <w:proofErr w:type="spellStart"/>
+      <w:r>
+        <w:rPr>
+          <w:rFonts w:ascii="Arial" w:hAnsi="Arial" w:cs="Arial"/>
+        </w:rPr>
+        <w:t>google</w:t>
+      </w:r>
+      <w:proofErr w:type="spellEnd"/>
+      <w:r>
+        <w:rPr>
+          <w:rFonts w:ascii="Arial" w:hAnsi="Arial" w:cs="Arial"/>
+        </w:rPr>
+        <w:t xml:space="preserve"> include the sending of the application’s revenue through the </w:t>
       </w:r>
       <w:r>
         <w:rPr>
@@ -15325,7 +16136,6 @@
       </w:pPr>
       <w:bookmarkStart w:id="17" w:name="_Toc415245100"/>
       <w:r>
-        <w:lastRenderedPageBreak/>
         <w:t xml:space="preserve">Management and </w:t>
       </w:r>
       <w:r>
@@ -15352,7 +16162,14 @@
         <w:rPr>
           <w:rFonts w:ascii="Arial" w:hAnsi="Arial" w:cs="Arial"/>
         </w:rPr>
-        <w:t>In this partnership, various responsibilities have been set for each pioneer. The succeeding segments will illustrate the proper roles that each member of the partnership should perform. Included in this segment are the Board of Trustees responsible for Professional and Advisory support</w:t>
+        <w:t xml:space="preserve">In this partnership, various responsibilities have been set for each pioneer. The succeeding segments will illustrate the proper roles that each member of the </w:t>
+      </w:r>
+      <w:r>
+        <w:rPr>
+          <w:rFonts w:ascii="Arial" w:hAnsi="Arial" w:cs="Arial"/>
+        </w:rPr>
+        <w:lastRenderedPageBreak/>
+        <w:t>partnership should perform. Included in this segment are the Board of Trustees responsible for Professional and Advisory support</w:t>
       </w:r>
     </w:p>
     <w:p>
@@ -15684,12 +16501,28 @@
                 <w:rFonts w:ascii="Arial" w:hAnsi="Arial" w:cs="Arial"/>
               </w:rPr>
             </w:pPr>
-            <w:r>
-              <w:rPr>
-                <w:rFonts w:ascii="Arial" w:hAnsi="Arial" w:cs="Arial"/>
-              </w:rPr>
-              <w:t>Trixia Marie Urquiza</w:t>
-            </w:r>
+            <w:proofErr w:type="spellStart"/>
+            <w:r>
+              <w:rPr>
+                <w:rFonts w:ascii="Arial" w:hAnsi="Arial" w:cs="Arial"/>
+              </w:rPr>
+              <w:t>Trixia</w:t>
+            </w:r>
+            <w:proofErr w:type="spellEnd"/>
+            <w:r>
+              <w:rPr>
+                <w:rFonts w:ascii="Arial" w:hAnsi="Arial" w:cs="Arial"/>
+              </w:rPr>
+              <w:t xml:space="preserve"> Marie </w:t>
+            </w:r>
+            <w:proofErr w:type="spellStart"/>
+            <w:r>
+              <w:rPr>
+                <w:rFonts w:ascii="Arial" w:hAnsi="Arial" w:cs="Arial"/>
+              </w:rPr>
+              <w:t>Urquiza</w:t>
+            </w:r>
+            <w:proofErr w:type="spellEnd"/>
           </w:p>
         </w:tc>
       </w:tr>
@@ -15789,8 +16622,16 @@
               <w:rPr>
                 <w:rFonts w:ascii="Arial" w:hAnsi="Arial" w:cs="Arial"/>
               </w:rPr>
-              <w:t>Joshua Dimapilis</w:t>
-            </w:r>
+              <w:t xml:space="preserve">Joshua </w:t>
+            </w:r>
+            <w:proofErr w:type="spellStart"/>
+            <w:r>
+              <w:rPr>
+                <w:rFonts w:ascii="Arial" w:hAnsi="Arial" w:cs="Arial"/>
+              </w:rPr>
+              <w:t>Dimapilis</w:t>
+            </w:r>
+            <w:proofErr w:type="spellEnd"/>
           </w:p>
         </w:tc>
       </w:tr>
@@ -15834,12 +16675,28 @@
                 <w:rFonts w:ascii="Arial" w:hAnsi="Arial" w:cs="Arial"/>
               </w:rPr>
             </w:pPr>
-            <w:r>
-              <w:rPr>
-                <w:rFonts w:ascii="Arial" w:hAnsi="Arial" w:cs="Arial"/>
-              </w:rPr>
-              <w:t>Renon Dadulla</w:t>
-            </w:r>
+            <w:proofErr w:type="spellStart"/>
+            <w:r>
+              <w:rPr>
+                <w:rFonts w:ascii="Arial" w:hAnsi="Arial" w:cs="Arial"/>
+              </w:rPr>
+              <w:t>Renon</w:t>
+            </w:r>
+            <w:proofErr w:type="spellEnd"/>
+            <w:r>
+              <w:rPr>
+                <w:rFonts w:ascii="Arial" w:hAnsi="Arial" w:cs="Arial"/>
+              </w:rPr>
+              <w:t xml:space="preserve"> </w:t>
+            </w:r>
+            <w:proofErr w:type="spellStart"/>
+            <w:r>
+              <w:rPr>
+                <w:rFonts w:ascii="Arial" w:hAnsi="Arial" w:cs="Arial"/>
+              </w:rPr>
+              <w:t>Dadulla</w:t>
+            </w:r>
+            <w:proofErr w:type="spellEnd"/>
           </w:p>
         </w:tc>
       </w:tr>
@@ -15890,7 +16747,6 @@
         <w:rPr>
           <w:rFonts w:ascii="Arial" w:hAnsi="Arial" w:cs="Arial"/>
         </w:rPr>
-        <w:lastRenderedPageBreak/>
         <w:t>Designers – For graphical support, design and logo - making</w:t>
       </w:r>
     </w:p>
@@ -15981,6 +16837,7 @@
         <w:rPr>
           <w:rFonts w:ascii="Arial" w:hAnsi="Arial" w:cs="Arial"/>
         </w:rPr>
+        <w:lastRenderedPageBreak/>
         <w:t>Accountant</w:t>
       </w:r>
       <w:r>
@@ -16310,8 +17167,17 @@
                 <w:rFonts w:ascii="Arial" w:hAnsi="Arial" w:cs="Arial"/>
                 <w:b/>
               </w:rPr>
-              <w:t>Judge Francis Rafil</w:t>
-            </w:r>
+              <w:t xml:space="preserve">Judge Francis </w:t>
+            </w:r>
+            <w:proofErr w:type="spellStart"/>
+            <w:r>
+              <w:rPr>
+                <w:rFonts w:ascii="Arial" w:hAnsi="Arial" w:cs="Arial"/>
+                <w:b/>
+              </w:rPr>
+              <w:t>Rafil</w:t>
+            </w:r>
+            <w:proofErr w:type="spellEnd"/>
           </w:p>
         </w:tc>
       </w:tr>
@@ -16360,7 +17226,23 @@
                 <w:rFonts w:ascii="Arial" w:hAnsi="Arial" w:cs="Arial"/>
                 <w:b/>
               </w:rPr>
-              <w:t>Ms. Mariveth Elizondo</w:t>
+              <w:t xml:space="preserve">Ms. </w:t>
+            </w:r>
+            <w:proofErr w:type="spellStart"/>
+            <w:r>
+              <w:rPr>
+                <w:rFonts w:ascii="Arial" w:hAnsi="Arial" w:cs="Arial"/>
+                <w:b/>
+              </w:rPr>
+              <w:t>Mariveth</w:t>
+            </w:r>
+            <w:proofErr w:type="spellEnd"/>
+            <w:r>
+              <w:rPr>
+                <w:rFonts w:ascii="Arial" w:hAnsi="Arial" w:cs="Arial"/>
+                <w:b/>
+              </w:rPr>
+              <w:t xml:space="preserve"> Elizondo</w:t>
             </w:r>
           </w:p>
         </w:tc>
@@ -16413,8 +17295,17 @@
                 <w:rFonts w:ascii="Arial" w:hAnsi="Arial" w:cs="Arial"/>
                 <w:b/>
               </w:rPr>
-              <w:t>Ms. Eva Perocho</w:t>
-            </w:r>
+              <w:t xml:space="preserve">Ms. Eva </w:t>
+            </w:r>
+            <w:proofErr w:type="spellStart"/>
+            <w:r>
+              <w:rPr>
+                <w:rFonts w:ascii="Arial" w:hAnsi="Arial" w:cs="Arial"/>
+                <w:b/>
+              </w:rPr>
+              <w:t>Perocho</w:t>
+            </w:r>
+            <w:proofErr w:type="spellEnd"/>
           </w:p>
         </w:tc>
       </w:tr>
@@ -16463,8 +17354,17 @@
                 <w:rFonts w:ascii="Arial" w:hAnsi="Arial" w:cs="Arial"/>
                 <w:b/>
               </w:rPr>
-              <w:t>Mr. Clarence Noveloso</w:t>
-            </w:r>
+              <w:t xml:space="preserve">Mr. Clarence </w:t>
+            </w:r>
+            <w:proofErr w:type="spellStart"/>
+            <w:r>
+              <w:rPr>
+                <w:rFonts w:ascii="Arial" w:hAnsi="Arial" w:cs="Arial"/>
+                <w:b/>
+              </w:rPr>
+              <w:t>Noveloso</w:t>
+            </w:r>
+            <w:proofErr w:type="spellEnd"/>
           </w:p>
         </w:tc>
       </w:tr>
@@ -16513,6 +17413,847 @@
     </w:p>
     <w:p>
       <w:pPr>
+        <w:contextualSpacing/>
+        <w:jc w:val="both"/>
+        <w:rPr>
+          <w:rFonts w:ascii="Arial" w:hAnsi="Arial" w:cs="Arial"/>
+        </w:rPr>
+      </w:pPr>
+      <w:bookmarkStart w:id="21" w:name="_Toc504472918"/>
+      <w:bookmarkStart w:id="22" w:name="_Toc504556003"/>
+      <w:r>
+        <w:rPr>
+          <w:rFonts w:ascii="Arial" w:hAnsi="Arial" w:cs="Arial"/>
+        </w:rPr>
+        <w:t>The brief description of each proponent’s Personal Financial Statements is described below.</w:t>
+      </w:r>
+    </w:p>
+    <w:p>
+      <w:pPr>
+        <w:contextualSpacing/>
+        <w:jc w:val="both"/>
+        <w:rPr>
+          <w:rFonts w:ascii="Arial" w:hAnsi="Arial" w:cs="Arial"/>
+        </w:rPr>
+      </w:pPr>
+    </w:p>
+    <w:p>
+      <w:pPr>
+        <w:contextualSpacing/>
+        <w:jc w:val="both"/>
+        <w:rPr>
+          <w:rFonts w:ascii="Arial" w:hAnsi="Arial" w:cs="Arial"/>
+        </w:rPr>
+      </w:pPr>
+      <w:r>
+        <w:rPr>
+          <w:rFonts w:ascii="Arial" w:hAnsi="Arial" w:cs="Arial"/>
+        </w:rPr>
+        <w:t xml:space="preserve">Proponent </w:t>
+      </w:r>
+      <w:bookmarkStart w:id="23" w:name="_GoBack"/>
+      <w:proofErr w:type="spellStart"/>
+      <w:r>
+        <w:rPr>
+          <w:rFonts w:ascii="Arial" w:hAnsi="Arial" w:cs="Arial"/>
+          <w:b/>
+        </w:rPr>
+        <w:t>Renon</w:t>
+      </w:r>
+      <w:proofErr w:type="spellEnd"/>
+      <w:r>
+        <w:rPr>
+          <w:rFonts w:ascii="Arial" w:hAnsi="Arial" w:cs="Arial"/>
+          <w:b/>
+        </w:rPr>
+        <w:t xml:space="preserve"> </w:t>
+      </w:r>
+      <w:proofErr w:type="spellStart"/>
+      <w:r>
+        <w:rPr>
+          <w:rFonts w:ascii="Arial" w:hAnsi="Arial" w:cs="Arial"/>
+          <w:b/>
+        </w:rPr>
+        <w:t>Dadulla</w:t>
+      </w:r>
+      <w:bookmarkEnd w:id="23"/>
+      <w:proofErr w:type="spellEnd"/>
+      <w:r>
+        <w:rPr>
+          <w:rFonts w:ascii="Arial" w:hAnsi="Arial" w:cs="Arial"/>
+        </w:rPr>
+        <w:t xml:space="preserve"> owns a Cash Checking Account that contains </w:t>
+      </w:r>
+      <w:proofErr w:type="spellStart"/>
+      <w:r>
+        <w:rPr>
+          <w:rFonts w:ascii="Arial" w:hAnsi="Arial" w:cs="Arial"/>
+        </w:rPr>
+        <w:t>Php</w:t>
+      </w:r>
+      <w:proofErr w:type="spellEnd"/>
+      <w:r>
+        <w:rPr>
+          <w:rFonts w:ascii="Arial" w:hAnsi="Arial" w:cs="Arial"/>
+        </w:rPr>
+        <w:t xml:space="preserve"> 40,000 and two Cash Savings Account, one in </w:t>
+      </w:r>
+      <w:proofErr w:type="spellStart"/>
+      <w:r>
+        <w:rPr>
+          <w:rFonts w:ascii="Arial" w:hAnsi="Arial" w:cs="Arial"/>
+        </w:rPr>
+        <w:t>Banco</w:t>
+      </w:r>
+      <w:proofErr w:type="spellEnd"/>
+      <w:r>
+        <w:rPr>
+          <w:rFonts w:ascii="Arial" w:hAnsi="Arial" w:cs="Arial"/>
+        </w:rPr>
+        <w:t xml:space="preserve"> de Oro (BDO) that contains </w:t>
+      </w:r>
+      <w:proofErr w:type="spellStart"/>
+      <w:r>
+        <w:rPr>
+          <w:rFonts w:ascii="Arial" w:hAnsi="Arial" w:cs="Arial"/>
+        </w:rPr>
+        <w:t>Php</w:t>
+      </w:r>
+      <w:proofErr w:type="spellEnd"/>
+      <w:r>
+        <w:rPr>
+          <w:rFonts w:ascii="Arial" w:hAnsi="Arial" w:cs="Arial"/>
+        </w:rPr>
+        <w:t xml:space="preserve"> 50,000 and one in Bank of the Philippine Islands (BPI) that contains another </w:t>
+      </w:r>
+      <w:proofErr w:type="spellStart"/>
+      <w:r>
+        <w:rPr>
+          <w:rFonts w:ascii="Arial" w:hAnsi="Arial" w:cs="Arial"/>
+        </w:rPr>
+        <w:t>Php</w:t>
+      </w:r>
+      <w:proofErr w:type="spellEnd"/>
+      <w:r>
+        <w:rPr>
+          <w:rFonts w:ascii="Arial" w:hAnsi="Arial" w:cs="Arial"/>
+        </w:rPr>
+        <w:t xml:space="preserve"> 50,000. He owns a laptop, a desktop, a mobile phone and other items of interests amounting to </w:t>
+      </w:r>
+      <w:proofErr w:type="spellStart"/>
+      <w:r>
+        <w:rPr>
+          <w:rFonts w:ascii="Arial" w:hAnsi="Arial" w:cs="Arial"/>
+        </w:rPr>
+        <w:t>Php</w:t>
+      </w:r>
+      <w:proofErr w:type="spellEnd"/>
+      <w:r>
+        <w:rPr>
+          <w:rFonts w:ascii="Arial" w:hAnsi="Arial" w:cs="Arial"/>
+        </w:rPr>
+        <w:t xml:space="preserve"> 80,000 all in all. He also has a life insurance that has a </w:t>
+      </w:r>
+      <w:proofErr w:type="spellStart"/>
+      <w:r>
+        <w:rPr>
+          <w:rFonts w:ascii="Arial" w:hAnsi="Arial" w:cs="Arial"/>
+        </w:rPr>
+        <w:t>Php</w:t>
+      </w:r>
+      <w:proofErr w:type="spellEnd"/>
+      <w:r>
+        <w:rPr>
+          <w:rFonts w:ascii="Arial" w:hAnsi="Arial" w:cs="Arial"/>
+        </w:rPr>
+        <w:t xml:space="preserve"> 70,000 value. To sum it up, the total value of his assets is </w:t>
+      </w:r>
+      <w:proofErr w:type="spellStart"/>
+      <w:r>
+        <w:rPr>
+          <w:rFonts w:ascii="Arial" w:hAnsi="Arial" w:cs="Arial"/>
+        </w:rPr>
+        <w:t>Php</w:t>
+      </w:r>
+      <w:proofErr w:type="spellEnd"/>
+      <w:r>
+        <w:rPr>
+          <w:rFonts w:ascii="Arial" w:hAnsi="Arial" w:cs="Arial"/>
+        </w:rPr>
+        <w:t xml:space="preserve"> 290,000. He has no credit cards or any other pending liabilities.</w:t>
+      </w:r>
+    </w:p>
+    <w:p>
+      <w:pPr>
+        <w:contextualSpacing/>
+        <w:jc w:val="both"/>
+        <w:rPr>
+          <w:rFonts w:ascii="Arial" w:hAnsi="Arial" w:cs="Arial"/>
+        </w:rPr>
+      </w:pPr>
+    </w:p>
+    <w:p>
+      <w:pPr>
+        <w:contextualSpacing/>
+        <w:jc w:val="both"/>
+        <w:rPr>
+          <w:rFonts w:ascii="Arial" w:hAnsi="Arial" w:cs="Arial"/>
+        </w:rPr>
+      </w:pPr>
+      <w:r>
+        <w:rPr>
+          <w:rFonts w:ascii="Arial" w:hAnsi="Arial" w:cs="Arial"/>
+        </w:rPr>
+        <w:t xml:space="preserve">Proponent </w:t>
+      </w:r>
+      <w:r>
+        <w:rPr>
+          <w:rFonts w:ascii="Arial" w:hAnsi="Arial" w:cs="Arial"/>
+          <w:b/>
+        </w:rPr>
+        <w:t xml:space="preserve">Joshua </w:t>
+      </w:r>
+      <w:proofErr w:type="spellStart"/>
+      <w:r>
+        <w:rPr>
+          <w:rFonts w:ascii="Arial" w:hAnsi="Arial" w:cs="Arial"/>
+          <w:b/>
+        </w:rPr>
+        <w:t>Dimapilis</w:t>
+      </w:r>
+      <w:proofErr w:type="spellEnd"/>
+      <w:r>
+        <w:rPr>
+          <w:rFonts w:ascii="Arial" w:hAnsi="Arial" w:cs="Arial"/>
+        </w:rPr>
+        <w:t xml:space="preserve"> owns a Cash Checking Account that contains </w:t>
+      </w:r>
+      <w:proofErr w:type="spellStart"/>
+      <w:r>
+        <w:rPr>
+          <w:rFonts w:ascii="Arial" w:hAnsi="Arial" w:cs="Arial"/>
+        </w:rPr>
+        <w:t>Php</w:t>
+      </w:r>
+      <w:proofErr w:type="spellEnd"/>
+      <w:r>
+        <w:rPr>
+          <w:rFonts w:ascii="Arial" w:hAnsi="Arial" w:cs="Arial"/>
+        </w:rPr>
+        <w:t xml:space="preserve"> 50,000 and also two Cash Savings Accounts, the one in BDO contains an amount of </w:t>
+      </w:r>
+      <w:proofErr w:type="spellStart"/>
+      <w:r>
+        <w:rPr>
+          <w:rFonts w:ascii="Arial" w:hAnsi="Arial" w:cs="Arial"/>
+        </w:rPr>
+        <w:t>Php</w:t>
+      </w:r>
+      <w:proofErr w:type="spellEnd"/>
+      <w:r>
+        <w:rPr>
+          <w:rFonts w:ascii="Arial" w:hAnsi="Arial" w:cs="Arial"/>
+        </w:rPr>
+        <w:t xml:space="preserve"> 30,000 and the one in BPI contains an estimated amount of </w:t>
+      </w:r>
+      <w:proofErr w:type="spellStart"/>
+      <w:r>
+        <w:rPr>
+          <w:rFonts w:ascii="Arial" w:hAnsi="Arial" w:cs="Arial"/>
+        </w:rPr>
+        <w:t>Php</w:t>
+      </w:r>
+      <w:proofErr w:type="spellEnd"/>
+      <w:r>
+        <w:rPr>
+          <w:rFonts w:ascii="Arial" w:hAnsi="Arial" w:cs="Arial"/>
+        </w:rPr>
+        <w:t xml:space="preserve"> 40,000. He owns a laptop, a mobile phone and other items of interests such as watches, amounting to </w:t>
+      </w:r>
+      <w:proofErr w:type="spellStart"/>
+      <w:r>
+        <w:rPr>
+          <w:rFonts w:ascii="Arial" w:hAnsi="Arial" w:cs="Arial"/>
+        </w:rPr>
+        <w:t>Php</w:t>
+      </w:r>
+      <w:proofErr w:type="spellEnd"/>
+      <w:r>
+        <w:rPr>
+          <w:rFonts w:ascii="Arial" w:hAnsi="Arial" w:cs="Arial"/>
+        </w:rPr>
+        <w:t xml:space="preserve"> 60,000 all in all. A life insurance under his name </w:t>
+      </w:r>
+      <w:proofErr w:type="gramStart"/>
+      <w:r>
+        <w:rPr>
+          <w:rFonts w:ascii="Arial" w:hAnsi="Arial" w:cs="Arial"/>
+        </w:rPr>
+        <w:t>has</w:t>
+      </w:r>
+      <w:proofErr w:type="gramEnd"/>
+      <w:r>
+        <w:rPr>
+          <w:rFonts w:ascii="Arial" w:hAnsi="Arial" w:cs="Arial"/>
+        </w:rPr>
+        <w:t xml:space="preserve"> an amount value of </w:t>
+      </w:r>
+      <w:proofErr w:type="spellStart"/>
+      <w:r>
+        <w:rPr>
+          <w:rFonts w:ascii="Arial" w:hAnsi="Arial" w:cs="Arial"/>
+        </w:rPr>
+        <w:t>Php</w:t>
+      </w:r>
+      <w:proofErr w:type="spellEnd"/>
+      <w:r>
+        <w:rPr>
+          <w:rFonts w:ascii="Arial" w:hAnsi="Arial" w:cs="Arial"/>
+        </w:rPr>
+        <w:t xml:space="preserve"> 100,000. The total value of all his assets is </w:t>
+      </w:r>
+      <w:proofErr w:type="spellStart"/>
+      <w:r>
+        <w:rPr>
+          <w:rFonts w:ascii="Arial" w:hAnsi="Arial" w:cs="Arial"/>
+        </w:rPr>
+        <w:t>Php</w:t>
+      </w:r>
+      <w:proofErr w:type="spellEnd"/>
+      <w:r>
+        <w:rPr>
+          <w:rFonts w:ascii="Arial" w:hAnsi="Arial" w:cs="Arial"/>
+        </w:rPr>
+        <w:t xml:space="preserve"> 280,000. He do not own any credit card or any other pending liabilities.</w:t>
+      </w:r>
+    </w:p>
+    <w:p>
+      <w:pPr>
+        <w:contextualSpacing/>
+        <w:jc w:val="both"/>
+        <w:rPr>
+          <w:rFonts w:ascii="Arial" w:hAnsi="Arial" w:cs="Arial"/>
+        </w:rPr>
+      </w:pPr>
+    </w:p>
+    <w:p>
+      <w:pPr>
+        <w:contextualSpacing/>
+        <w:jc w:val="both"/>
+        <w:rPr>
+          <w:rFonts w:ascii="Arial" w:hAnsi="Arial" w:cs="Arial"/>
+        </w:rPr>
+      </w:pPr>
+      <w:r>
+        <w:rPr>
+          <w:rFonts w:ascii="Arial" w:hAnsi="Arial" w:cs="Arial"/>
+        </w:rPr>
+        <w:t xml:space="preserve">Proponent </w:t>
+      </w:r>
+      <w:r>
+        <w:rPr>
+          <w:rFonts w:ascii="Arial" w:hAnsi="Arial" w:cs="Arial"/>
+          <w:b/>
+        </w:rPr>
+        <w:t>Kimberly Elizondo</w:t>
+      </w:r>
+      <w:r>
+        <w:rPr>
+          <w:rFonts w:ascii="Arial" w:hAnsi="Arial" w:cs="Arial"/>
+        </w:rPr>
+        <w:t xml:space="preserve"> owns a Cash Checking Account that contains an amount of </w:t>
+      </w:r>
+      <w:proofErr w:type="spellStart"/>
+      <w:r>
+        <w:rPr>
+          <w:rFonts w:ascii="Arial" w:hAnsi="Arial" w:cs="Arial"/>
+        </w:rPr>
+        <w:t>Php</w:t>
+      </w:r>
+      <w:proofErr w:type="spellEnd"/>
+      <w:r>
+        <w:rPr>
+          <w:rFonts w:ascii="Arial" w:hAnsi="Arial" w:cs="Arial"/>
+        </w:rPr>
+        <w:t xml:space="preserve"> 50,000 and two Cash Saving Accounts, one BDO account amounting to </w:t>
+      </w:r>
+      <w:proofErr w:type="spellStart"/>
+      <w:r>
+        <w:rPr>
+          <w:rFonts w:ascii="Arial" w:hAnsi="Arial" w:cs="Arial"/>
+        </w:rPr>
+        <w:t>Php</w:t>
+      </w:r>
+      <w:proofErr w:type="spellEnd"/>
+      <w:r>
+        <w:rPr>
+          <w:rFonts w:ascii="Arial" w:hAnsi="Arial" w:cs="Arial"/>
+        </w:rPr>
+        <w:t xml:space="preserve"> 45,000 and one BPI account amounting to </w:t>
+      </w:r>
+      <w:proofErr w:type="spellStart"/>
+      <w:r>
+        <w:rPr>
+          <w:rFonts w:ascii="Arial" w:hAnsi="Arial" w:cs="Arial"/>
+        </w:rPr>
+        <w:t>Php</w:t>
+      </w:r>
+      <w:proofErr w:type="spellEnd"/>
+      <w:r>
+        <w:rPr>
+          <w:rFonts w:ascii="Arial" w:hAnsi="Arial" w:cs="Arial"/>
+        </w:rPr>
+        <w:t xml:space="preserve"> 30,000. She owns a laptop, a mobile phone and other items of interests, all in all amounting to </w:t>
+      </w:r>
+      <w:proofErr w:type="spellStart"/>
+      <w:r>
+        <w:rPr>
+          <w:rFonts w:ascii="Arial" w:hAnsi="Arial" w:cs="Arial"/>
+        </w:rPr>
+        <w:t>Php</w:t>
+      </w:r>
+      <w:proofErr w:type="spellEnd"/>
+      <w:r>
+        <w:rPr>
+          <w:rFonts w:ascii="Arial" w:hAnsi="Arial" w:cs="Arial"/>
+        </w:rPr>
+        <w:t xml:space="preserve"> 80,000. Adding it all, the total value of all her assets is </w:t>
+      </w:r>
+      <w:proofErr w:type="spellStart"/>
+      <w:r>
+        <w:rPr>
+          <w:rFonts w:ascii="Arial" w:hAnsi="Arial" w:cs="Arial"/>
+        </w:rPr>
+        <w:t>Php</w:t>
+      </w:r>
+      <w:proofErr w:type="spellEnd"/>
+      <w:r>
+        <w:rPr>
+          <w:rFonts w:ascii="Arial" w:hAnsi="Arial" w:cs="Arial"/>
+        </w:rPr>
+        <w:t xml:space="preserve"> 205,000. She has no credit cards or nay pending liabilities.</w:t>
+      </w:r>
+    </w:p>
+    <w:p>
+      <w:pPr>
+        <w:contextualSpacing/>
+        <w:jc w:val="both"/>
+        <w:rPr>
+          <w:rFonts w:ascii="Arial" w:hAnsi="Arial" w:cs="Arial"/>
+        </w:rPr>
+      </w:pPr>
+    </w:p>
+    <w:p>
+      <w:pPr>
+        <w:contextualSpacing/>
+        <w:jc w:val="both"/>
+        <w:rPr>
+          <w:rFonts w:ascii="Arial" w:hAnsi="Arial" w:cs="Arial"/>
+        </w:rPr>
+      </w:pPr>
+      <w:r>
+        <w:rPr>
+          <w:rFonts w:ascii="Arial" w:hAnsi="Arial" w:cs="Arial"/>
+        </w:rPr>
+        <w:t xml:space="preserve">Proponent </w:t>
+      </w:r>
+      <w:proofErr w:type="spellStart"/>
+      <w:r>
+        <w:rPr>
+          <w:rFonts w:ascii="Arial" w:hAnsi="Arial" w:cs="Arial"/>
+          <w:b/>
+        </w:rPr>
+        <w:t>Trixia</w:t>
+      </w:r>
+      <w:proofErr w:type="spellEnd"/>
+      <w:r>
+        <w:rPr>
+          <w:rFonts w:ascii="Arial" w:hAnsi="Arial" w:cs="Arial"/>
+          <w:b/>
+        </w:rPr>
+        <w:t xml:space="preserve"> </w:t>
+      </w:r>
+      <w:proofErr w:type="spellStart"/>
+      <w:r>
+        <w:rPr>
+          <w:rFonts w:ascii="Arial" w:hAnsi="Arial" w:cs="Arial"/>
+          <w:b/>
+        </w:rPr>
+        <w:t>Urquiza</w:t>
+      </w:r>
+      <w:proofErr w:type="spellEnd"/>
+      <w:r>
+        <w:rPr>
+          <w:rFonts w:ascii="Arial" w:hAnsi="Arial" w:cs="Arial"/>
+        </w:rPr>
+        <w:t xml:space="preserve"> owns a Cash Checking Account that contains </w:t>
+      </w:r>
+      <w:proofErr w:type="spellStart"/>
+      <w:r>
+        <w:rPr>
+          <w:rFonts w:ascii="Arial" w:hAnsi="Arial" w:cs="Arial"/>
+        </w:rPr>
+        <w:t>Php</w:t>
+      </w:r>
+      <w:proofErr w:type="spellEnd"/>
+      <w:r>
+        <w:rPr>
+          <w:rFonts w:ascii="Arial" w:hAnsi="Arial" w:cs="Arial"/>
+        </w:rPr>
+        <w:t xml:space="preserve"> 60, 000. She has two Cash Saving Accounts, the one in BDO contains an amount of </w:t>
+      </w:r>
+      <w:proofErr w:type="spellStart"/>
+      <w:r>
+        <w:rPr>
+          <w:rFonts w:ascii="Arial" w:hAnsi="Arial" w:cs="Arial"/>
+        </w:rPr>
+        <w:t>Php</w:t>
+      </w:r>
+      <w:proofErr w:type="spellEnd"/>
+      <w:r>
+        <w:rPr>
+          <w:rFonts w:ascii="Arial" w:hAnsi="Arial" w:cs="Arial"/>
+        </w:rPr>
+        <w:t xml:space="preserve"> 50,000 and the one in BPI contains an amount of </w:t>
+      </w:r>
+      <w:proofErr w:type="spellStart"/>
+      <w:r>
+        <w:rPr>
+          <w:rFonts w:ascii="Arial" w:hAnsi="Arial" w:cs="Arial"/>
+        </w:rPr>
+        <w:t>Php</w:t>
+      </w:r>
+      <w:proofErr w:type="spellEnd"/>
+      <w:r>
+        <w:rPr>
+          <w:rFonts w:ascii="Arial" w:hAnsi="Arial" w:cs="Arial"/>
+        </w:rPr>
+        <w:t xml:space="preserve"> 40,000. A life insurance under her name has a monetary value of </w:t>
+      </w:r>
+      <w:proofErr w:type="spellStart"/>
+      <w:r>
+        <w:rPr>
+          <w:rFonts w:ascii="Arial" w:hAnsi="Arial" w:cs="Arial"/>
+        </w:rPr>
+        <w:t>Php</w:t>
+      </w:r>
+      <w:proofErr w:type="spellEnd"/>
+      <w:r>
+        <w:rPr>
+          <w:rFonts w:ascii="Arial" w:hAnsi="Arial" w:cs="Arial"/>
+        </w:rPr>
+        <w:t xml:space="preserve"> 100,000 and all her personal properties including a laptop, a mobile phone and other items of interests has a total monetary value of </w:t>
+      </w:r>
+      <w:proofErr w:type="spellStart"/>
+      <w:r>
+        <w:rPr>
+          <w:rFonts w:ascii="Arial" w:hAnsi="Arial" w:cs="Arial"/>
+        </w:rPr>
+        <w:t>Php</w:t>
+      </w:r>
+      <w:proofErr w:type="spellEnd"/>
+      <w:r>
+        <w:rPr>
+          <w:rFonts w:ascii="Arial" w:hAnsi="Arial" w:cs="Arial"/>
+        </w:rPr>
+        <w:t xml:space="preserve"> 70,000. The total amount of all her assets is </w:t>
+      </w:r>
+      <w:proofErr w:type="spellStart"/>
+      <w:r>
+        <w:rPr>
+          <w:rFonts w:ascii="Arial" w:hAnsi="Arial" w:cs="Arial"/>
+        </w:rPr>
+        <w:t>Php</w:t>
+      </w:r>
+      <w:proofErr w:type="spellEnd"/>
+      <w:r>
+        <w:rPr>
+          <w:rFonts w:ascii="Arial" w:hAnsi="Arial" w:cs="Arial"/>
+        </w:rPr>
+        <w:t xml:space="preserve"> 320,000. She does not own any credit cards or any other pending liabilities.</w:t>
+      </w:r>
+    </w:p>
+    <w:p>
+      <w:pPr>
+        <w:pStyle w:val="Heading1"/>
+      </w:pPr>
+      <w:r>
+        <w:br w:type="page"/>
+      </w:r>
+      <w:bookmarkStart w:id="24" w:name="_Toc415245102"/>
+      <w:r>
+        <w:lastRenderedPageBreak/>
+        <w:t>Startup Expenses and Capitalization</w:t>
+      </w:r>
+      <w:bookmarkEnd w:id="24"/>
+    </w:p>
+    <w:p>
+      <w:pPr>
+        <w:ind w:firstLine="720"/>
+        <w:jc w:val="both"/>
+        <w:rPr>
+          <w:rFonts w:ascii="Arial" w:hAnsi="Arial" w:cs="Arial"/>
+        </w:rPr>
+      </w:pPr>
+      <w:bookmarkStart w:id="25" w:name="_Toc504472919"/>
+      <w:bookmarkStart w:id="26" w:name="_Toc504556004"/>
+      <w:bookmarkEnd w:id="21"/>
+      <w:bookmarkEnd w:id="22"/>
+      <w:r>
+        <w:rPr>
+          <w:rFonts w:ascii="Arial" w:hAnsi="Arial" w:cs="Arial"/>
+        </w:rPr>
+        <w:t xml:space="preserve">Managing a start-up business is very hard specially when dealing with the start-up expenses and the capital the business demands before it even start earning money. As for the line of industry that our business is into we don’t have much reference from other companies since we are the first to have this kind of application. We based our start-up expenses from the original agreement that we have. </w:t>
+      </w:r>
+    </w:p>
+    <w:p>
+      <w:pPr>
+        <w:ind w:firstLine="720"/>
+        <w:jc w:val="both"/>
+        <w:rPr>
+          <w:rFonts w:ascii="Arial" w:hAnsi="Arial" w:cs="Arial"/>
+        </w:rPr>
+      </w:pPr>
+    </w:p>
+    <w:p>
+      <w:pPr>
+        <w:ind w:firstLine="720"/>
+        <w:jc w:val="both"/>
+        <w:rPr>
+          <w:rFonts w:ascii="Arial" w:hAnsi="Arial" w:cs="Arial"/>
+        </w:rPr>
+      </w:pPr>
+      <w:r>
+        <w:rPr>
+          <w:rFonts w:ascii="Arial" w:hAnsi="Arial" w:cs="Arial"/>
+        </w:rPr>
+        <w:t xml:space="preserve">We won’t be needing an entire building for us to start operating the business, instead we decided to rent an apartment that will serve as our office. It will incur budget for improving the place and as well as the furniture and fixtures that we will be needing. We estimated the rental which costs </w:t>
+      </w:r>
+      <w:proofErr w:type="spellStart"/>
+      <w:r>
+        <w:rPr>
+          <w:rFonts w:ascii="Arial" w:hAnsi="Arial" w:cs="Arial"/>
+        </w:rPr>
+        <w:t>Php</w:t>
+      </w:r>
+      <w:proofErr w:type="spellEnd"/>
+      <w:r>
+        <w:rPr>
+          <w:rFonts w:ascii="Arial" w:hAnsi="Arial" w:cs="Arial"/>
+        </w:rPr>
+        <w:t xml:space="preserve"> 24,000.00 for 3 months advance payment based on the – </w:t>
+      </w:r>
+      <w:r>
+        <w:rPr>
+          <w:rFonts w:ascii="Arial" w:hAnsi="Arial" w:cs="Arial"/>
+        </w:rPr>
+        <w:t xml:space="preserve">continue (research </w:t>
+      </w:r>
+      <w:proofErr w:type="spellStart"/>
+      <w:r>
+        <w:rPr>
+          <w:rFonts w:ascii="Arial" w:hAnsi="Arial" w:cs="Arial"/>
+        </w:rPr>
+        <w:t>muna</w:t>
+      </w:r>
+      <w:proofErr w:type="spellEnd"/>
+      <w:r>
+        <w:rPr>
+          <w:rFonts w:ascii="Arial" w:hAnsi="Arial" w:cs="Arial"/>
+        </w:rPr>
+        <w:t xml:space="preserve"> about the place)</w:t>
+      </w:r>
+    </w:p>
+    <w:p>
+      <w:pPr>
+        <w:ind w:firstLine="720"/>
+        <w:jc w:val="both"/>
+        <w:rPr>
+          <w:rFonts w:ascii="Arial" w:hAnsi="Arial" w:cs="Arial"/>
+        </w:rPr>
+      </w:pPr>
+    </w:p>
+    <w:p>
+      <w:pPr>
+        <w:ind w:firstLine="720"/>
+        <w:jc w:val="both"/>
+        <w:rPr>
+          <w:rFonts w:ascii="Arial" w:hAnsi="Arial" w:cs="Arial"/>
+        </w:rPr>
+      </w:pPr>
+      <w:r>
+        <w:rPr>
+          <w:rFonts w:ascii="Arial" w:hAnsi="Arial" w:cs="Arial"/>
+        </w:rPr>
+        <w:t xml:space="preserve">The most important part of the allocation of the start-up expenses are the machineries (laptop) that are essential in the development of the entire application which costs </w:t>
+      </w:r>
+      <w:proofErr w:type="spellStart"/>
+      <w:r>
+        <w:rPr>
+          <w:rFonts w:ascii="Arial" w:hAnsi="Arial" w:cs="Arial"/>
+        </w:rPr>
+        <w:t>Php</w:t>
+      </w:r>
+      <w:proofErr w:type="spellEnd"/>
+      <w:r>
+        <w:rPr>
+          <w:rFonts w:ascii="Arial" w:hAnsi="Arial" w:cs="Arial"/>
+        </w:rPr>
+        <w:t xml:space="preserve"> 160,000.00 for 3 laptops that has i5 processor and the pre-opening salaries for the developer, designer and QA which costs </w:t>
+      </w:r>
+      <w:proofErr w:type="spellStart"/>
+      <w:r>
+        <w:rPr>
+          <w:rFonts w:ascii="Arial" w:hAnsi="Arial" w:cs="Arial"/>
+        </w:rPr>
+        <w:t>Php</w:t>
+      </w:r>
+      <w:proofErr w:type="spellEnd"/>
+      <w:r>
+        <w:rPr>
+          <w:rFonts w:ascii="Arial" w:hAnsi="Arial" w:cs="Arial"/>
+        </w:rPr>
+        <w:t xml:space="preserve"> 670,000.00 for 3 months given that we will be hiring freelancers because we have limited budget to suffice the salary for professional designer, developers and QA. </w:t>
+      </w:r>
+      <w:r>
+        <w:rPr>
+          <w:rFonts w:ascii="Arial" w:hAnsi="Arial" w:cs="Arial"/>
+        </w:rPr>
+        <w:t xml:space="preserve">Other part of the expenses would be for the utilities (water, electricity, food, and internet fee), Legal and accounting fees for the legal documents that we will be needing to apply for the legal permits and liquidation of the cash flow of the business. Lastly, for the Advertising and Promotional expenses, we allotted </w:t>
+      </w:r>
+      <w:proofErr w:type="spellStart"/>
+      <w:r>
+        <w:rPr>
+          <w:rFonts w:ascii="Arial" w:hAnsi="Arial" w:cs="Arial"/>
+        </w:rPr>
+        <w:t>Php</w:t>
+      </w:r>
+      <w:proofErr w:type="spellEnd"/>
+      <w:r>
+        <w:rPr>
+          <w:rFonts w:ascii="Arial" w:hAnsi="Arial" w:cs="Arial"/>
+        </w:rPr>
+        <w:t xml:space="preserve"> 27,500.00 for advertising, signage, printing of the materials needed, and other expenses related to promoting the application. The total start-up expenses and capital that we need is </w:t>
+      </w:r>
+      <w:proofErr w:type="spellStart"/>
+      <w:r>
+        <w:rPr>
+          <w:rFonts w:ascii="Arial" w:hAnsi="Arial" w:cs="Arial"/>
+        </w:rPr>
+        <w:t>Php</w:t>
+      </w:r>
+      <w:proofErr w:type="spellEnd"/>
+      <w:r>
+        <w:rPr>
+          <w:rFonts w:ascii="Arial" w:hAnsi="Arial" w:cs="Arial"/>
+        </w:rPr>
+        <w:t xml:space="preserve"> 1,147,000.00 based on our Startup expenses spreadsheet.</w:t>
+      </w:r>
+    </w:p>
+    <w:p>
+      <w:pPr>
+        <w:ind w:firstLine="720"/>
+        <w:jc w:val="both"/>
+        <w:rPr>
+          <w:rFonts w:ascii="Arial" w:hAnsi="Arial" w:cs="Arial"/>
+        </w:rPr>
+      </w:pPr>
+    </w:p>
+    <w:p>
+      <w:pPr>
+        <w:jc w:val="both"/>
+        <w:rPr>
+          <w:rFonts w:ascii="Arial" w:hAnsi="Arial" w:cs="Arial"/>
+        </w:rPr>
+      </w:pPr>
+      <w:r>
+        <w:rPr>
+          <w:rFonts w:ascii="Arial" w:hAnsi="Arial" w:cs="Arial"/>
+        </w:rPr>
+        <w:tab/>
+        <w:t xml:space="preserve">The money that we will be spending for the said expenses will be coming from our own money and loan from the bank. Each four of us will be giving </w:t>
+      </w:r>
+      <w:proofErr w:type="spellStart"/>
+      <w:r>
+        <w:rPr>
+          <w:rFonts w:ascii="Arial" w:hAnsi="Arial" w:cs="Arial"/>
+        </w:rPr>
+        <w:t>Php</w:t>
+      </w:r>
+      <w:proofErr w:type="spellEnd"/>
+      <w:r>
+        <w:rPr>
+          <w:rFonts w:ascii="Arial" w:hAnsi="Arial" w:cs="Arial"/>
+        </w:rPr>
+        <w:t xml:space="preserve"> 150,000.00 which sums up to </w:t>
+      </w:r>
+      <w:proofErr w:type="spellStart"/>
+      <w:r>
+        <w:rPr>
+          <w:rFonts w:ascii="Arial" w:hAnsi="Arial" w:cs="Arial"/>
+        </w:rPr>
+        <w:t>Php</w:t>
+      </w:r>
+      <w:proofErr w:type="spellEnd"/>
+      <w:r>
+        <w:rPr>
+          <w:rFonts w:ascii="Arial" w:hAnsi="Arial" w:cs="Arial"/>
+        </w:rPr>
+        <w:t xml:space="preserve"> 600,000.00 and we will be applying for a loan worth </w:t>
+      </w:r>
+      <w:proofErr w:type="spellStart"/>
+      <w:r>
+        <w:rPr>
+          <w:rFonts w:ascii="Arial" w:hAnsi="Arial" w:cs="Arial"/>
+        </w:rPr>
+        <w:t>Php</w:t>
+      </w:r>
+      <w:proofErr w:type="spellEnd"/>
+      <w:r>
+        <w:rPr>
+          <w:rFonts w:ascii="Arial" w:hAnsi="Arial" w:cs="Arial"/>
+        </w:rPr>
+        <w:t xml:space="preserve"> 800,000.00 which gives us a total money on hand, </w:t>
+      </w:r>
+      <w:proofErr w:type="spellStart"/>
+      <w:r>
+        <w:rPr>
+          <w:rFonts w:ascii="Arial" w:hAnsi="Arial" w:cs="Arial"/>
+        </w:rPr>
+        <w:t>Php</w:t>
+      </w:r>
+      <w:proofErr w:type="spellEnd"/>
+      <w:r>
+        <w:rPr>
+          <w:rFonts w:ascii="Arial" w:hAnsi="Arial" w:cs="Arial"/>
+        </w:rPr>
+        <w:t xml:space="preserve"> 1,400,000.00. Since we’ll only be needing </w:t>
+      </w:r>
+      <w:proofErr w:type="spellStart"/>
+      <w:r>
+        <w:rPr>
+          <w:rFonts w:ascii="Arial" w:hAnsi="Arial" w:cs="Arial"/>
+        </w:rPr>
+        <w:t>Php</w:t>
+      </w:r>
+      <w:proofErr w:type="spellEnd"/>
+      <w:r>
+        <w:rPr>
+          <w:rFonts w:ascii="Arial" w:hAnsi="Arial" w:cs="Arial"/>
+        </w:rPr>
+        <w:t xml:space="preserve"> 1,147,000.00 the remaining money will be used for contingencies and other emergency needs of the business.</w:t>
+      </w:r>
+    </w:p>
+    <w:p>
+      <w:pPr>
+        <w:jc w:val="both"/>
+        <w:rPr>
+          <w:rFonts w:ascii="Arial" w:hAnsi="Arial" w:cs="Arial"/>
+        </w:rPr>
+      </w:pPr>
+    </w:p>
+    <w:p>
+      <w:pPr>
         <w:pStyle w:val="NormalWeb"/>
         <w:spacing w:before="120" w:after="120"/>
         <w:ind w:right="0"/>
@@ -16525,200 +18266,9 @@
         <w:rPr>
           <w:rFonts w:ascii="Arial" w:hAnsi="Arial" w:cs="Arial"/>
         </w:rPr>
-        <w:t>Include personal financial statements for each owner and major stockholder, showing assets and liabilities held outside the business and personal net worth. Owners will often have to draw on personal assets to finance the business, and these statements will show what is available. Bankers and investors usually want this information as well.</w:t>
-      </w:r>
-    </w:p>
-    <w:p>
-      <w:pPr>
-        <w:pStyle w:val="NormalWeb"/>
-        <w:spacing w:before="120" w:after="120"/>
-        <w:ind w:right="0"/>
-        <w:outlineLvl w:val="1"/>
-        <w:rPr>
-          <w:rFonts w:ascii="Arial" w:hAnsi="Arial" w:cs="Arial"/>
-        </w:rPr>
-      </w:pPr>
-      <w:bookmarkStart w:id="21" w:name="_Toc504472918"/>
-      <w:bookmarkStart w:id="22" w:name="_Toc504556003"/>
-      <w:r>
-        <w:rPr>
-          <w:rFonts w:ascii="Arial" w:hAnsi="Arial" w:cs="Arial"/>
-        </w:rPr>
-        <w:t>Please refer to the</w:t>
-      </w:r>
-      <w:r>
-        <w:rPr>
-          <w:rFonts w:ascii="Arial" w:hAnsi="Arial" w:cs="Arial"/>
-        </w:rPr>
-        <w:t xml:space="preserve"> </w:t>
+        <w:t xml:space="preserve">Please refer to the </w:t>
       </w:r>
       <w:hyperlink r:id="rId7" w:history="1">
-        <w:r>
-          <w:rPr>
-            <w:rStyle w:val="Hyperlink"/>
-            <w:i/>
-            <w:iCs/>
-          </w:rPr>
-          <w:t>Personal Financial</w:t>
-        </w:r>
-        <w:r>
-          <w:rPr>
-            <w:rStyle w:val="Hyperlink"/>
-            <w:i/>
-            <w:iCs/>
-          </w:rPr>
-          <w:t xml:space="preserve"> Statement</w:t>
-        </w:r>
-      </w:hyperlink>
-      <w:r>
-        <w:rPr>
-          <w:rFonts w:ascii="Arial" w:hAnsi="Arial" w:cs="Arial"/>
-        </w:rPr>
-        <w:t xml:space="preserve"> Spreadsheet.</w:t>
-      </w:r>
-    </w:p>
-    <w:p>
-      <w:pPr>
-        <w:pStyle w:val="Heading1"/>
-      </w:pPr>
-      <w:r>
-        <w:br w:type="page"/>
-      </w:r>
-      <w:bookmarkStart w:id="23" w:name="_Toc415245102"/>
-      <w:r>
-        <w:lastRenderedPageBreak/>
-        <w:t>Startup Expenses and Capitalization</w:t>
-      </w:r>
-      <w:bookmarkEnd w:id="23"/>
-    </w:p>
-    <w:p>
-      <w:pPr>
-        <w:ind w:firstLine="720"/>
-        <w:jc w:val="both"/>
-        <w:rPr>
-          <w:rFonts w:ascii="Arial" w:hAnsi="Arial" w:cs="Arial"/>
-        </w:rPr>
-      </w:pPr>
-      <w:bookmarkStart w:id="24" w:name="_Toc504472919"/>
-      <w:bookmarkStart w:id="25" w:name="_Toc504556004"/>
-      <w:bookmarkEnd w:id="21"/>
-      <w:bookmarkEnd w:id="22"/>
-      <w:r>
-        <w:rPr>
-          <w:rFonts w:ascii="Arial" w:hAnsi="Arial" w:cs="Arial"/>
-        </w:rPr>
-        <w:t xml:space="preserve">Managing a start-up business is very hard specially when dealing with the start-up expenses and the capital the business demands before it even start earning money. As for the line of industry that our business is into we don’t have much reference from other companies since we are the first to have this kind of application. We based our start-up expenses from the original agreement that we have. </w:t>
-      </w:r>
-    </w:p>
-    <w:p>
-      <w:pPr>
-        <w:ind w:firstLine="720"/>
-        <w:jc w:val="both"/>
-        <w:rPr>
-          <w:rFonts w:ascii="Arial" w:hAnsi="Arial" w:cs="Arial"/>
-        </w:rPr>
-      </w:pPr>
-    </w:p>
-    <w:p>
-      <w:pPr>
-        <w:ind w:firstLine="720"/>
-        <w:jc w:val="both"/>
-        <w:rPr>
-          <w:rFonts w:ascii="Arial" w:hAnsi="Arial" w:cs="Arial"/>
-        </w:rPr>
-      </w:pPr>
-      <w:r>
-        <w:rPr>
-          <w:rFonts w:ascii="Arial" w:hAnsi="Arial" w:cs="Arial"/>
-        </w:rPr>
-        <w:t xml:space="preserve">We won’t be needing an entire building for us to start operating the business, instead we decided to rent an apartment that will serve as our office. It will incur budget for improving the place and as well as the furniture and fixtures that we will be needing. We estimated the rental which costs Php 24,000.00 for 3 months advance payment based on the – </w:t>
-      </w:r>
-      <w:r>
-        <w:rPr>
-          <w:rFonts w:ascii="Arial" w:hAnsi="Arial" w:cs="Arial"/>
-        </w:rPr>
-        <w:t>continue (research muna about the place)</w:t>
-      </w:r>
-    </w:p>
-    <w:p>
-      <w:pPr>
-        <w:ind w:firstLine="720"/>
-        <w:jc w:val="both"/>
-        <w:rPr>
-          <w:rFonts w:ascii="Arial" w:hAnsi="Arial" w:cs="Arial"/>
-        </w:rPr>
-      </w:pPr>
-    </w:p>
-    <w:p>
-      <w:pPr>
-        <w:ind w:firstLine="720"/>
-        <w:jc w:val="both"/>
-        <w:rPr>
-          <w:rFonts w:ascii="Arial" w:hAnsi="Arial" w:cs="Arial"/>
-        </w:rPr>
-      </w:pPr>
-      <w:r>
-        <w:rPr>
-          <w:rFonts w:ascii="Arial" w:hAnsi="Arial" w:cs="Arial"/>
-        </w:rPr>
-        <w:t xml:space="preserve">The most important part of the allocation of the start-up expenses are the machineries (laptop) that are essential in the development of the entire application which costs Php 160,000.00 for 3 laptops that has i5 processor and the pre-opening salaries for the developer, designer and QA which costs Php 670,000.00 for 3 months given that we will be hiring freelancers because we have limited budget to suffice the salary for professional designer, developers and QA. </w:t>
-      </w:r>
-      <w:r>
-        <w:rPr>
-          <w:rFonts w:ascii="Arial" w:hAnsi="Arial" w:cs="Arial"/>
-        </w:rPr>
-        <w:t>Other part of the expenses would be for the utilities (water, electricity, food, and internet fee), Legal and accounting fees for the legal documents that we will be needing to apply for the legal permits and liquidation of the cash flow of the business. Lastly, for the Advertising and Promotional expenses, we allotted Php 27,500.00 for advertising, signage, printing of the materials needed, and other expenses related to promoting the application. The total start-up expenses and capital that we need is Php 1,147,000.00 based on our Startup expenses spreadsheet.</w:t>
-      </w:r>
-    </w:p>
-    <w:p>
-      <w:pPr>
-        <w:ind w:firstLine="720"/>
-        <w:jc w:val="both"/>
-        <w:rPr>
-          <w:rFonts w:ascii="Arial" w:hAnsi="Arial" w:cs="Arial"/>
-        </w:rPr>
-      </w:pPr>
-    </w:p>
-    <w:p>
-      <w:pPr>
-        <w:jc w:val="both"/>
-        <w:rPr>
-          <w:rFonts w:ascii="Arial" w:hAnsi="Arial" w:cs="Arial"/>
-        </w:rPr>
-      </w:pPr>
-      <w:r>
-        <w:rPr>
-          <w:rFonts w:ascii="Arial" w:hAnsi="Arial" w:cs="Arial"/>
-        </w:rPr>
-        <w:tab/>
-        <w:t>The money that we will be spending for the said expenses will be coming from our own money and loan from the bank. Each four of us will be giving Php 150,000.00 which sums up to Php 600,000.00 and we will be applying for a loan worth Php 800,000.00 which gives us a total money on hand, Php 1,400,000.00. Since we’ll only be needing Php 1,147,000.00 the remaining money will be used for contingencies and other emergency needs of the business.</w:t>
-      </w:r>
-    </w:p>
-    <w:p>
-      <w:pPr>
-        <w:jc w:val="both"/>
-        <w:rPr>
-          <w:rFonts w:ascii="Arial" w:hAnsi="Arial" w:cs="Arial"/>
-        </w:rPr>
-      </w:pPr>
-    </w:p>
-    <w:p>
-      <w:pPr>
-        <w:pStyle w:val="NormalWeb"/>
-        <w:spacing w:before="120" w:after="120"/>
-        <w:ind w:right="0"/>
-        <w:outlineLvl w:val="1"/>
-        <w:rPr>
-          <w:rFonts w:ascii="Arial" w:hAnsi="Arial" w:cs="Arial"/>
-        </w:rPr>
-      </w:pPr>
-      <w:r>
-        <w:rPr>
-          <w:rFonts w:ascii="Arial" w:hAnsi="Arial" w:cs="Arial"/>
-        </w:rPr>
-        <w:t xml:space="preserve">Please refer to the </w:t>
-      </w:r>
-      <w:hyperlink r:id="rId8" w:history="1">
         <w:r>
           <w:rPr>
             <w:rStyle w:val="Hyperlink"/>
@@ -16758,7 +18308,7 @@
         </w:rPr>
         <w:br w:type="page"/>
       </w:r>
-      <w:bookmarkStart w:id="26" w:name="_Toc415245103"/>
+      <w:bookmarkStart w:id="27" w:name="_Toc415245103"/>
       <w:r>
         <w:lastRenderedPageBreak/>
         <w:t xml:space="preserve">Financial </w:t>
@@ -16769,11 +18319,11 @@
       <w:r>
         <w:t>lan</w:t>
       </w:r>
-      <w:bookmarkStart w:id="27" w:name="_Toc504472920"/>
-      <w:bookmarkStart w:id="28" w:name="_Toc504556005"/>
-      <w:bookmarkEnd w:id="24"/>
+      <w:bookmarkStart w:id="28" w:name="_Toc504472920"/>
+      <w:bookmarkStart w:id="29" w:name="_Toc504556005"/>
       <w:bookmarkEnd w:id="25"/>
       <w:bookmarkEnd w:id="26"/>
+      <w:bookmarkEnd w:id="27"/>
     </w:p>
     <w:p>
       <w:pPr>
@@ -17548,8 +19098,6 @@
         </w:rPr>
         <w:t>.</w:t>
       </w:r>
-      <w:bookmarkStart w:id="29" w:name="_GoBack"/>
-      <w:bookmarkEnd w:id="29"/>
     </w:p>
     <w:p>
       <w:pPr>
@@ -17979,8 +19527,8 @@
         <w:lastRenderedPageBreak/>
         <w:t>Appendices</w:t>
       </w:r>
-      <w:bookmarkEnd w:id="27"/>
       <w:bookmarkEnd w:id="28"/>
+      <w:bookmarkEnd w:id="29"/>
     </w:p>
     <w:p>
       <w:pPr>
@@ -18138,7 +19686,7 @@
                 <w:rFonts w:ascii="Arial" w:hAnsi="Arial" w:cs="Arial"/>
               </w:rPr>
             </w:pPr>
-            <w:hyperlink r:id="rId9" w:history="1">
+            <w:hyperlink r:id="rId8" w:history="1">
               <w:r>
                 <w:rPr>
                   <w:rStyle w:val="Hyperlink"/>
@@ -18186,7 +19734,7 @@
                 <w:rFonts w:ascii="Arial" w:hAnsi="Arial" w:cs="Arial"/>
               </w:rPr>
             </w:pPr>
-            <w:hyperlink r:id="rId10" w:history="1">
+            <w:hyperlink r:id="rId9" w:history="1">
               <w:r>
                 <w:rPr>
                   <w:rStyle w:val="Hyperlink"/>
@@ -18237,7 +19785,7 @@
                 <w:rFonts w:ascii="Arial" w:hAnsi="Arial" w:cs="Arial"/>
               </w:rPr>
             </w:pPr>
-            <w:hyperlink r:id="rId11" w:history="1">
+            <w:hyperlink r:id="rId10" w:history="1">
               <w:r>
                 <w:rPr>
                   <w:rStyle w:val="Hyperlink"/>
@@ -18285,7 +19833,7 @@
                 <w:rFonts w:ascii="Arial" w:hAnsi="Arial" w:cs="Arial"/>
               </w:rPr>
             </w:pPr>
-            <w:hyperlink r:id="rId12" w:history="1">
+            <w:hyperlink r:id="rId11" w:history="1">
               <w:r>
                 <w:rPr>
                   <w:rStyle w:val="Hyperlink"/>
@@ -18336,7 +19884,7 @@
                 <w:rFonts w:ascii="Arial" w:hAnsi="Arial" w:cs="Arial"/>
               </w:rPr>
             </w:pPr>
-            <w:hyperlink r:id="rId13" w:history="1">
+            <w:hyperlink r:id="rId12" w:history="1">
               <w:r>
                 <w:rPr>
                   <w:rStyle w:val="Hyperlink"/>
@@ -18384,7 +19932,7 @@
                 <w:rFonts w:ascii="Arial" w:hAnsi="Arial" w:cs="Arial"/>
               </w:rPr>
             </w:pPr>
-            <w:hyperlink r:id="rId14" w:history="1">
+            <w:hyperlink r:id="rId13" w:history="1">
               <w:r>
                 <w:rPr>
                   <w:rStyle w:val="Hyperlink"/>
@@ -18435,7 +19983,7 @@
                 <w:rFonts w:ascii="Arial" w:hAnsi="Arial" w:cs="Arial"/>
               </w:rPr>
             </w:pPr>
-            <w:hyperlink r:id="rId15" w:history="1">
+            <w:hyperlink r:id="rId14" w:history="1">
               <w:r>
                 <w:rPr>
                   <w:rStyle w:val="Hyperlink"/>
@@ -18486,7 +20034,7 @@
                 <w:rFonts w:ascii="Arial" w:hAnsi="Arial" w:cs="Arial"/>
               </w:rPr>
             </w:pPr>
-            <w:hyperlink r:id="rId16" w:history="1">
+            <w:hyperlink r:id="rId15" w:history="1">
               <w:r>
                 <w:rPr>
                   <w:rStyle w:val="Hyperlink"/>
@@ -18561,6 +20109,69 @@
                 <pic:pic xmlns:pic="http://schemas.openxmlformats.org/drawingml/2006/picture">
                   <pic:nvPicPr>
                     <pic:cNvPr id="0" name="Picture 3" descr="D:\Z MINSYST - TENTREP\tentrep-yps\Business Plan Documents\Posters\YPS Poster 1.jpg"/>
+                    <pic:cNvPicPr>
+                      <a:picLocks noChangeAspect="1" noChangeArrowheads="1"/>
+                    </pic:cNvPicPr>
+                  </pic:nvPicPr>
+                  <pic:blipFill>
+                    <a:blip r:embed="rId16">
+                      <a:extLst>
+                        <a:ext uri="{28A0092B-C50C-407E-A947-70E740481C1C}">
+                          <a14:useLocalDpi xmlns:a14="http://schemas.microsoft.com/office/drawing/2010/main" val="0"/>
+                        </a:ext>
+                      </a:extLst>
+                    </a:blip>
+                    <a:srcRect/>
+                    <a:stretch>
+                      <a:fillRect/>
+                    </a:stretch>
+                  </pic:blipFill>
+                  <pic:spPr bwMode="auto">
+                    <a:xfrm>
+                      <a:off x="0" y="0"/>
+                      <a:ext cx="1851660" cy="2468880"/>
+                    </a:xfrm>
+                    <a:prstGeom prst="rect">
+                      <a:avLst/>
+                    </a:prstGeom>
+                    <a:noFill/>
+                    <a:ln>
+                      <a:noFill/>
+                    </a:ln>
+                  </pic:spPr>
+                </pic:pic>
+              </a:graphicData>
+            </a:graphic>
+          </wp:inline>
+        </w:drawing>
+      </w:r>
+      <w:r>
+        <w:rPr>
+          <w:rFonts w:ascii="Arial" w:hAnsi="Arial" w:cs="Arial"/>
+          <w:noProof/>
+          <w:lang w:val="en-PH" w:eastAsia="en-PH"/>
+        </w:rPr>
+        <w:t xml:space="preserve">  </w:t>
+      </w:r>
+      <w:r>
+        <w:rPr>
+          <w:rFonts w:ascii="Arial" w:hAnsi="Arial" w:cs="Arial"/>
+          <w:noProof/>
+          <w:lang w:val="en-PH" w:eastAsia="en-PH"/>
+        </w:rPr>
+        <w:drawing>
+          <wp:inline distT="0" distB="0" distL="0" distR="0" wp14:anchorId="34021F3C" wp14:editId="50751B76">
+            <wp:extent cx="1851660" cy="2468880"/>
+            <wp:effectExtent l="0" t="0" r="0" b="7620"/>
+            <wp:docPr id="1" name="Picture 1" descr="D:\Z MINSYST - TENTREP\tentrep-yps\Business Plan Documents\Posters\YPS Poster 2.jpg"/>
+            <wp:cNvGraphicFramePr>
+              <a:graphicFrameLocks xmlns:a="http://schemas.openxmlformats.org/drawingml/2006/main" noChangeAspect="1"/>
+            </wp:cNvGraphicFramePr>
+            <a:graphic xmlns:a="http://schemas.openxmlformats.org/drawingml/2006/main">
+              <a:graphicData uri="http://schemas.openxmlformats.org/drawingml/2006/picture">
+                <pic:pic xmlns:pic="http://schemas.openxmlformats.org/drawingml/2006/picture">
+                  <pic:nvPicPr>
+                    <pic:cNvPr id="0" name="Picture 1" descr="D:\Z MINSYST - TENTREP\tentrep-yps\Business Plan Documents\Posters\YPS Poster 2.jpg"/>
                     <pic:cNvPicPr>
                       <a:picLocks noChangeAspect="1" noChangeArrowheads="1"/>
                     </pic:cNvPicPr>
@@ -18612,10 +20223,10 @@
           <w:lang w:val="en-PH" w:eastAsia="en-PH"/>
         </w:rPr>
         <w:drawing>
-          <wp:inline distT="0" distB="0" distL="0" distR="0" wp14:anchorId="34021F3C" wp14:editId="50751B76">
+          <wp:inline distT="0" distB="0" distL="0" distR="0" wp14:anchorId="37AB4F77" wp14:editId="42145AA7">
             <wp:extent cx="1851660" cy="2468880"/>
             <wp:effectExtent l="0" t="0" r="0" b="7620"/>
-            <wp:docPr id="1" name="Picture 1" descr="D:\Z MINSYST - TENTREP\tentrep-yps\Business Plan Documents\Posters\YPS Poster 2.jpg"/>
+            <wp:docPr id="2" name="Picture 2" descr="D:\Z MINSYST - TENTREP\tentrep-yps\Business Plan Documents\Posters\YPS Poster 3.jpg"/>
             <wp:cNvGraphicFramePr>
               <a:graphicFrameLocks xmlns:a="http://schemas.openxmlformats.org/drawingml/2006/main" noChangeAspect="1"/>
             </wp:cNvGraphicFramePr>
@@ -18623,7 +20234,7 @@
               <a:graphicData uri="http://schemas.openxmlformats.org/drawingml/2006/picture">
                 <pic:pic xmlns:pic="http://schemas.openxmlformats.org/drawingml/2006/picture">
                   <pic:nvPicPr>
-                    <pic:cNvPr id="0" name="Picture 1" descr="D:\Z MINSYST - TENTREP\tentrep-yps\Business Plan Documents\Posters\YPS Poster 2.jpg"/>
+                    <pic:cNvPr id="0" name="Picture 2" descr="D:\Z MINSYST - TENTREP\tentrep-yps\Business Plan Documents\Posters\YPS Poster 3.jpg"/>
                     <pic:cNvPicPr>
                       <a:picLocks noChangeAspect="1" noChangeArrowheads="1"/>
                     </pic:cNvPicPr>
@@ -18660,14 +20271,90 @@
           </wp:inline>
         </w:drawing>
       </w:r>
+    </w:p>
+    <w:p>
+      <w:pPr>
+        <w:pStyle w:val="NormalWeb"/>
+        <w:spacing w:before="120" w:after="120"/>
+        <w:ind w:right="0"/>
+        <w:jc w:val="center"/>
+        <w:outlineLvl w:val="1"/>
+        <w:rPr>
+          <w:rFonts w:ascii="Arial" w:hAnsi="Arial" w:cs="Arial"/>
+        </w:rPr>
+      </w:pPr>
       <w:r>
         <w:rPr>
           <w:rFonts w:ascii="Arial" w:hAnsi="Arial" w:cs="Arial"/>
           <w:noProof/>
           <w:lang w:val="en-PH" w:eastAsia="en-PH"/>
         </w:rPr>
-        <w:t xml:space="preserve">  </w:t>
-      </w:r>
+        <w:t>Initial Advertising Posters for the YPS Application</w:t>
+      </w:r>
+    </w:p>
+    <w:p>
+      <w:pPr>
+        <w:pStyle w:val="NormalWeb"/>
+        <w:spacing w:before="120" w:after="120"/>
+        <w:ind w:right="0"/>
+        <w:outlineLvl w:val="1"/>
+        <w:rPr>
+          <w:rFonts w:ascii="Arial" w:hAnsi="Arial" w:cs="Arial"/>
+        </w:rPr>
+      </w:pPr>
+    </w:p>
+    <w:p>
+      <w:pPr>
+        <w:pStyle w:val="NormalWeb"/>
+        <w:spacing w:before="120" w:after="120"/>
+        <w:ind w:right="0"/>
+        <w:outlineLvl w:val="1"/>
+        <w:rPr>
+          <w:rFonts w:ascii="Arial" w:hAnsi="Arial" w:cs="Arial"/>
+        </w:rPr>
+      </w:pPr>
+    </w:p>
+    <w:p>
+      <w:pPr>
+        <w:pStyle w:val="NormalWeb"/>
+        <w:spacing w:before="120" w:after="120"/>
+        <w:ind w:right="0"/>
+        <w:outlineLvl w:val="1"/>
+        <w:rPr>
+          <w:rFonts w:ascii="Arial" w:hAnsi="Arial" w:cs="Arial"/>
+        </w:rPr>
+      </w:pPr>
+    </w:p>
+    <w:p>
+      <w:pPr>
+        <w:pStyle w:val="NoSpacing"/>
+        <w:jc w:val="center"/>
+        <w:rPr>
+          <w:rFonts w:ascii="Arial" w:hAnsi="Arial" w:cs="Arial"/>
+        </w:rPr>
+      </w:pPr>
+      <w:r>
+        <w:rPr>
+          <w:rFonts w:ascii="Arial" w:hAnsi="Arial" w:cs="Arial"/>
+        </w:rPr>
+        <w:lastRenderedPageBreak/>
+        <w:t>Blueprints</w:t>
+      </w:r>
+      <w:r>
+        <w:rPr>
+          <w:rFonts w:ascii="Arial" w:hAnsi="Arial" w:cs="Arial"/>
+        </w:rPr>
+        <w:t xml:space="preserve"> &amp; plans</w:t>
+      </w:r>
+    </w:p>
+    <w:p>
+      <w:pPr>
+        <w:pStyle w:val="NoSpacing"/>
+        <w:jc w:val="center"/>
+        <w:rPr>
+          <w:rFonts w:ascii="Arial" w:hAnsi="Arial" w:cs="Arial"/>
+        </w:rPr>
+      </w:pPr>
       <w:r>
         <w:rPr>
           <w:rFonts w:ascii="Arial" w:hAnsi="Arial" w:cs="Arial"/>
@@ -18675,10 +20362,10 @@
           <w:lang w:val="en-PH" w:eastAsia="en-PH"/>
         </w:rPr>
         <w:drawing>
-          <wp:inline distT="0" distB="0" distL="0" distR="0" wp14:anchorId="37AB4F77" wp14:editId="42145AA7">
-            <wp:extent cx="1851660" cy="2468880"/>
-            <wp:effectExtent l="0" t="0" r="0" b="7620"/>
-            <wp:docPr id="2" name="Picture 2" descr="D:\Z MINSYST - TENTREP\tentrep-yps\Business Plan Documents\Posters\YPS Poster 3.jpg"/>
+          <wp:inline distT="0" distB="0" distL="0" distR="0">
+            <wp:extent cx="3767667" cy="2286000"/>
+            <wp:effectExtent l="0" t="0" r="0" b="0"/>
+            <wp:docPr id="4" name="Picture 4" descr="D:\Z MINSYST - TENTREP\tentrep-yps\YPS Page 1.png"/>
             <wp:cNvGraphicFramePr>
               <a:graphicFrameLocks xmlns:a="http://schemas.openxmlformats.org/drawingml/2006/main" noChangeAspect="1"/>
             </wp:cNvGraphicFramePr>
@@ -18686,7 +20373,7 @@
               <a:graphicData uri="http://schemas.openxmlformats.org/drawingml/2006/picture">
                 <pic:pic xmlns:pic="http://schemas.openxmlformats.org/drawingml/2006/picture">
                   <pic:nvPicPr>
-                    <pic:cNvPr id="0" name="Picture 2" descr="D:\Z MINSYST - TENTREP\tentrep-yps\Business Plan Documents\Posters\YPS Poster 3.jpg"/>
+                    <pic:cNvPr id="0" name="Picture 4" descr="D:\Z MINSYST - TENTREP\tentrep-yps\YPS Page 1.png"/>
                     <pic:cNvPicPr>
                       <a:picLocks noChangeAspect="1" noChangeArrowheads="1"/>
                     </pic:cNvPicPr>
@@ -18707,7 +20394,7 @@
                   <pic:spPr bwMode="auto">
                     <a:xfrm>
                       <a:off x="0" y="0"/>
-                      <a:ext cx="1851660" cy="2468880"/>
+                      <a:ext cx="3767667" cy="2286000"/>
                     </a:xfrm>
                     <a:prstGeom prst="rect">
                       <a:avLst/>
@@ -18726,11 +20413,8 @@
     </w:p>
     <w:p>
       <w:pPr>
-        <w:pStyle w:val="NormalWeb"/>
-        <w:spacing w:before="120" w:after="120"/>
-        <w:ind w:right="0"/>
+        <w:pStyle w:val="NoSpacing"/>
         <w:jc w:val="center"/>
-        <w:outlineLvl w:val="1"/>
         <w:rPr>
           <w:rFonts w:ascii="Arial" w:hAnsi="Arial" w:cs="Arial"/>
         </w:rPr>
@@ -18741,62 +20425,7 @@
           <w:noProof/>
           <w:lang w:val="en-PH" w:eastAsia="en-PH"/>
         </w:rPr>
-        <w:t>Initial Advertising Posters for the YPS Application</w:t>
-      </w:r>
-    </w:p>
-    <w:p>
-      <w:pPr>
-        <w:pStyle w:val="NormalWeb"/>
-        <w:spacing w:before="120" w:after="120"/>
-        <w:ind w:right="0"/>
-        <w:outlineLvl w:val="1"/>
-        <w:rPr>
-          <w:rFonts w:ascii="Arial" w:hAnsi="Arial" w:cs="Arial"/>
-        </w:rPr>
-      </w:pPr>
-    </w:p>
-    <w:p>
-      <w:pPr>
-        <w:pStyle w:val="NormalWeb"/>
-        <w:spacing w:before="120" w:after="120"/>
-        <w:ind w:right="0"/>
-        <w:outlineLvl w:val="1"/>
-        <w:rPr>
-          <w:rFonts w:ascii="Arial" w:hAnsi="Arial" w:cs="Arial"/>
-        </w:rPr>
-      </w:pPr>
-    </w:p>
-    <w:p>
-      <w:pPr>
-        <w:pStyle w:val="NormalWeb"/>
-        <w:spacing w:before="120" w:after="120"/>
-        <w:ind w:right="0"/>
-        <w:outlineLvl w:val="1"/>
-        <w:rPr>
-          <w:rFonts w:ascii="Arial" w:hAnsi="Arial" w:cs="Arial"/>
-        </w:rPr>
-      </w:pPr>
-    </w:p>
-    <w:p>
-      <w:pPr>
-        <w:pStyle w:val="NoSpacing"/>
-        <w:jc w:val="center"/>
-        <w:rPr>
-          <w:rFonts w:ascii="Arial" w:hAnsi="Arial" w:cs="Arial"/>
-        </w:rPr>
-      </w:pPr>
-      <w:r>
-        <w:rPr>
-          <w:rFonts w:ascii="Arial" w:hAnsi="Arial" w:cs="Arial"/>
-        </w:rPr>
-        <w:lastRenderedPageBreak/>
-        <w:t>Blueprints</w:t>
-      </w:r>
-      <w:r>
-        <w:rPr>
-          <w:rFonts w:ascii="Arial" w:hAnsi="Arial" w:cs="Arial"/>
-        </w:rPr>
-        <w:t xml:space="preserve"> &amp; plans</w:t>
+        <w:t>UI Mockups for Main Screen, Splash Screen and Home Screen</w:t>
       </w:r>
     </w:p>
     <w:p>
@@ -18817,7 +20446,7 @@
           <wp:inline distT="0" distB="0" distL="0" distR="0">
             <wp:extent cx="3767667" cy="2286000"/>
             <wp:effectExtent l="0" t="0" r="0" b="0"/>
-            <wp:docPr id="4" name="Picture 4" descr="D:\Z MINSYST - TENTREP\tentrep-yps\YPS Page 1.png"/>
+            <wp:docPr id="5" name="Picture 5" descr="D:\Z MINSYST - TENTREP\tentrep-yps\YPS Page 2.png"/>
             <wp:cNvGraphicFramePr>
               <a:graphicFrameLocks xmlns:a="http://schemas.openxmlformats.org/drawingml/2006/main" noChangeAspect="1"/>
             </wp:cNvGraphicFramePr>
@@ -18825,7 +20454,7 @@
               <a:graphicData uri="http://schemas.openxmlformats.org/drawingml/2006/picture">
                 <pic:pic xmlns:pic="http://schemas.openxmlformats.org/drawingml/2006/picture">
                   <pic:nvPicPr>
-                    <pic:cNvPr id="0" name="Picture 4" descr="D:\Z MINSYST - TENTREP\tentrep-yps\YPS Page 1.png"/>
+                    <pic:cNvPr id="0" name="Picture 5" descr="D:\Z MINSYST - TENTREP\tentrep-yps\YPS Page 2.png"/>
                     <pic:cNvPicPr>
                       <a:picLocks noChangeAspect="1" noChangeArrowheads="1"/>
                     </pic:cNvPicPr>
@@ -18874,10 +20503,8 @@
       <w:r>
         <w:rPr>
           <w:rFonts w:ascii="Arial" w:hAnsi="Arial" w:cs="Arial"/>
-          <w:noProof/>
-          <w:lang w:val="en-PH" w:eastAsia="en-PH"/>
-        </w:rPr>
-        <w:t>UI Mockups for Main Screen, Splash Screen and Home Screen</w:t>
+        </w:rPr>
+        <w:t>UI Mockups for Calendar, Entry of Vital Statistics, and Virtual Closet</w:t>
       </w:r>
     </w:p>
     <w:p>
@@ -18898,7 +20525,7 @@
           <wp:inline distT="0" distB="0" distL="0" distR="0">
             <wp:extent cx="3767667" cy="2286000"/>
             <wp:effectExtent l="0" t="0" r="0" b="0"/>
-            <wp:docPr id="5" name="Picture 5" descr="D:\Z MINSYST - TENTREP\tentrep-yps\YPS Page 2.png"/>
+            <wp:docPr id="6" name="Picture 6" descr="D:\Z MINSYST - TENTREP\tentrep-yps\YPS Page 3.png"/>
             <wp:cNvGraphicFramePr>
               <a:graphicFrameLocks xmlns:a="http://schemas.openxmlformats.org/drawingml/2006/main" noChangeAspect="1"/>
             </wp:cNvGraphicFramePr>
@@ -18906,7 +20533,7 @@
               <a:graphicData uri="http://schemas.openxmlformats.org/drawingml/2006/picture">
                 <pic:pic xmlns:pic="http://schemas.openxmlformats.org/drawingml/2006/picture">
                   <pic:nvPicPr>
-                    <pic:cNvPr id="0" name="Picture 5" descr="D:\Z MINSYST - TENTREP\tentrep-yps\YPS Page 2.png"/>
+                    <pic:cNvPr id="0" name="Picture 6" descr="D:\Z MINSYST - TENTREP\tentrep-yps\YPS Page 3.png"/>
                     <pic:cNvPicPr>
                       <a:picLocks noChangeAspect="1" noChangeArrowheads="1"/>
                     </pic:cNvPicPr>
@@ -18946,38 +20573,188 @@
     </w:p>
     <w:p>
       <w:pPr>
-        <w:pStyle w:val="NoSpacing"/>
+        <w:pStyle w:val="NormalWeb"/>
+        <w:spacing w:before="120" w:after="120"/>
+        <w:ind w:right="0"/>
         <w:jc w:val="center"/>
-        <w:rPr>
-          <w:rFonts w:ascii="Arial" w:hAnsi="Arial" w:cs="Arial"/>
-        </w:rPr>
-      </w:pPr>
-      <w:r>
-        <w:rPr>
-          <w:rFonts w:ascii="Arial" w:hAnsi="Arial" w:cs="Arial"/>
-        </w:rPr>
-        <w:t>UI Mockups for Calendar, Entry of Vital Statistics, and Virtual Closet</w:t>
-      </w:r>
-    </w:p>
-    <w:p>
-      <w:pPr>
-        <w:pStyle w:val="NoSpacing"/>
+        <w:outlineLvl w:val="1"/>
+        <w:rPr>
+          <w:rFonts w:ascii="Arial" w:hAnsi="Arial" w:cs="Arial"/>
+        </w:rPr>
+      </w:pPr>
+      <w:r>
+        <w:rPr>
+          <w:rFonts w:ascii="Arial" w:hAnsi="Arial" w:cs="Arial"/>
+        </w:rPr>
+        <w:t>UI Mockups for News Feed, Shopping List and Membership Form</w:t>
+      </w:r>
+    </w:p>
+    <w:p>
+      <w:pPr>
+        <w:pStyle w:val="NormalWeb"/>
+        <w:spacing w:before="120" w:after="120"/>
+        <w:ind w:right="0"/>
+        <w:outlineLvl w:val="1"/>
+        <w:rPr>
+          <w:rFonts w:ascii="Arial" w:hAnsi="Arial" w:cs="Arial"/>
+        </w:rPr>
+      </w:pPr>
+      <w:r>
+        <w:rPr>
+          <w:rFonts w:ascii="Arial" w:hAnsi="Arial" w:cs="Arial"/>
+        </w:rPr>
+        <w:lastRenderedPageBreak/>
+        <w:t>Maps</w:t>
+      </w:r>
+      <w:r>
+        <w:rPr>
+          <w:rFonts w:ascii="Arial" w:hAnsi="Arial" w:cs="Arial"/>
+        </w:rPr>
+        <w:t xml:space="preserve"> &amp; photos of location</w:t>
+      </w:r>
+    </w:p>
+    <w:p>
+      <w:pPr>
+        <w:pStyle w:val="NormalWeb"/>
+        <w:spacing w:before="120" w:after="120"/>
+        <w:ind w:left="1080" w:right="0"/>
+        <w:outlineLvl w:val="1"/>
+        <w:rPr>
+          <w:rFonts w:ascii="Arial" w:hAnsi="Arial" w:cs="Arial"/>
+          <w:b/>
+        </w:rPr>
+      </w:pPr>
+      <w:r>
+        <w:rPr>
+          <w:rFonts w:ascii="Arial" w:hAnsi="Arial" w:cs="Arial"/>
+          <w:b/>
+        </w:rPr>
+        <w:t xml:space="preserve">Studio Type Apartment in </w:t>
+      </w:r>
+      <w:proofErr w:type="spellStart"/>
+      <w:r>
+        <w:rPr>
+          <w:rFonts w:ascii="Arial" w:hAnsi="Arial" w:cs="Arial"/>
+          <w:b/>
+        </w:rPr>
+        <w:t>Mandaluyong</w:t>
+      </w:r>
+      <w:proofErr w:type="spellEnd"/>
+    </w:p>
+    <w:p>
+      <w:pPr>
+        <w:pStyle w:val="NormalWeb"/>
+        <w:spacing w:before="120" w:after="120"/>
+        <w:ind w:left="1080" w:right="0"/>
+        <w:outlineLvl w:val="1"/>
+        <w:rPr>
+          <w:rFonts w:ascii="Arial" w:hAnsi="Arial" w:cs="Arial"/>
+        </w:rPr>
+      </w:pPr>
+      <w:r>
+        <w:rPr>
+          <w:rFonts w:ascii="Arial" w:hAnsi="Arial" w:cs="Arial"/>
+        </w:rPr>
+        <w:t xml:space="preserve">Address: 479 </w:t>
+      </w:r>
+      <w:proofErr w:type="spellStart"/>
+      <w:r>
+        <w:rPr>
+          <w:rFonts w:ascii="Arial" w:hAnsi="Arial" w:cs="Arial"/>
+        </w:rPr>
+        <w:t>Maysilo</w:t>
+      </w:r>
+      <w:proofErr w:type="spellEnd"/>
+      <w:r>
+        <w:rPr>
+          <w:rFonts w:ascii="Arial" w:hAnsi="Arial" w:cs="Arial"/>
+        </w:rPr>
+        <w:t xml:space="preserve"> Circle </w:t>
+      </w:r>
+      <w:proofErr w:type="spellStart"/>
+      <w:r>
+        <w:rPr>
+          <w:rFonts w:ascii="Arial" w:hAnsi="Arial" w:cs="Arial"/>
+        </w:rPr>
+        <w:t>Mandaluyong</w:t>
+      </w:r>
+      <w:proofErr w:type="spellEnd"/>
+      <w:r>
+        <w:rPr>
+          <w:rFonts w:ascii="Arial" w:hAnsi="Arial" w:cs="Arial"/>
+        </w:rPr>
+        <w:t xml:space="preserve"> City. </w:t>
+      </w:r>
+    </w:p>
+    <w:p>
+      <w:pPr>
+        <w:pStyle w:val="NormalWeb"/>
+        <w:spacing w:before="120" w:after="120"/>
+        <w:ind w:left="1080" w:right="0"/>
+        <w:outlineLvl w:val="1"/>
+        <w:rPr>
+          <w:rFonts w:ascii="Arial" w:hAnsi="Arial" w:cs="Arial"/>
+        </w:rPr>
+      </w:pPr>
+      <w:r>
+        <w:rPr>
+          <w:rFonts w:ascii="Arial" w:hAnsi="Arial" w:cs="Arial"/>
+        </w:rPr>
+        <w:t xml:space="preserve">Near Tapa King, LBC and Chooks-to-Go in </w:t>
+      </w:r>
+      <w:proofErr w:type="spellStart"/>
+      <w:r>
+        <w:rPr>
+          <w:rFonts w:ascii="Arial" w:hAnsi="Arial" w:cs="Arial"/>
+        </w:rPr>
+        <w:t>Maysilo</w:t>
+      </w:r>
+      <w:proofErr w:type="spellEnd"/>
+      <w:r>
+        <w:rPr>
+          <w:rFonts w:ascii="Arial" w:hAnsi="Arial" w:cs="Arial"/>
+        </w:rPr>
+        <w:t xml:space="preserve"> </w:t>
+      </w:r>
+    </w:p>
+    <w:p>
+      <w:pPr>
+        <w:pStyle w:val="NormalWeb"/>
+        <w:spacing w:before="120" w:after="120"/>
+        <w:ind w:left="1080" w:right="0"/>
+        <w:outlineLvl w:val="1"/>
+        <w:rPr>
+          <w:rFonts w:ascii="Arial" w:hAnsi="Arial" w:cs="Arial"/>
+        </w:rPr>
+      </w:pPr>
+      <w:r>
+        <w:rPr>
+          <w:rFonts w:ascii="Arial" w:hAnsi="Arial" w:cs="Arial"/>
+        </w:rPr>
+        <w:t>29 sq. meters</w:t>
+      </w:r>
+    </w:p>
+    <w:p>
+      <w:pPr>
+        <w:pStyle w:val="NormalWeb"/>
+        <w:spacing w:before="120" w:after="120"/>
+        <w:ind w:right="0"/>
         <w:jc w:val="center"/>
-        <w:rPr>
-          <w:rFonts w:ascii="Arial" w:hAnsi="Arial" w:cs="Arial"/>
-        </w:rPr>
-      </w:pPr>
-      <w:r>
-        <w:rPr>
-          <w:rFonts w:ascii="Arial" w:hAnsi="Arial" w:cs="Arial"/>
+        <w:outlineLvl w:val="1"/>
+        <w:rPr>
+          <w:rFonts w:ascii="Arial" w:hAnsi="Arial" w:cs="Arial"/>
+        </w:rPr>
+      </w:pPr>
+      <w:r>
+        <w:rPr>
           <w:noProof/>
           <w:lang w:val="en-PH" w:eastAsia="en-PH"/>
         </w:rPr>
         <w:drawing>
           <wp:inline distT="0" distB="0" distL="0" distR="0">
-            <wp:extent cx="3767667" cy="2286000"/>
+            <wp:extent cx="2804160" cy="2103120"/>
             <wp:effectExtent l="0" t="0" r="0" b="0"/>
-            <wp:docPr id="6" name="Picture 6" descr="D:\Z MINSYST - TENTREP\tentrep-yps\YPS Page 3.png"/>
+            <wp:docPr id="7" name="Picture 7" descr="http://static-ph.lamudi.com/p/no-name-9163-327281-1-zoom.jpg"/>
             <wp:cNvGraphicFramePr>
               <a:graphicFrameLocks xmlns:a="http://schemas.openxmlformats.org/drawingml/2006/main" noChangeAspect="1"/>
             </wp:cNvGraphicFramePr>
@@ -18985,7 +20762,7 @@
               <a:graphicData uri="http://schemas.openxmlformats.org/drawingml/2006/picture">
                 <pic:pic xmlns:pic="http://schemas.openxmlformats.org/drawingml/2006/picture">
                   <pic:nvPicPr>
-                    <pic:cNvPr id="0" name="Picture 6" descr="D:\Z MINSYST - TENTREP\tentrep-yps\YPS Page 3.png"/>
+                    <pic:cNvPr id="0" name="Picture 7" descr="http://static-ph.lamudi.com/p/no-name-9163-327281-1-zoom.jpg"/>
                     <pic:cNvPicPr>
                       <a:picLocks noChangeAspect="1" noChangeArrowheads="1"/>
                     </pic:cNvPicPr>
@@ -19006,7 +20783,7 @@
                   <pic:spPr bwMode="auto">
                     <a:xfrm>
                       <a:off x="0" y="0"/>
-                      <a:ext cx="3767667" cy="2286000"/>
+                      <a:ext cx="2804160" cy="2103120"/>
                     </a:xfrm>
                     <a:prstGeom prst="rect">
                       <a:avLst/>
@@ -19022,130 +20799,9 @@
           </wp:inline>
         </w:drawing>
       </w:r>
-    </w:p>
-    <w:p>
-      <w:pPr>
-        <w:pStyle w:val="NormalWeb"/>
-        <w:spacing w:before="120" w:after="120"/>
-        <w:ind w:right="0"/>
-        <w:jc w:val="center"/>
-        <w:outlineLvl w:val="1"/>
-        <w:rPr>
-          <w:rFonts w:ascii="Arial" w:hAnsi="Arial" w:cs="Arial"/>
-        </w:rPr>
-      </w:pPr>
-      <w:r>
-        <w:rPr>
-          <w:rFonts w:ascii="Arial" w:hAnsi="Arial" w:cs="Arial"/>
-        </w:rPr>
-        <w:t>UI Mockups for News Feed, Shopping List and Membership Form</w:t>
-      </w:r>
-    </w:p>
-    <w:p>
-      <w:pPr>
-        <w:pStyle w:val="NormalWeb"/>
-        <w:spacing w:before="120" w:after="120"/>
-        <w:ind w:right="0"/>
-        <w:outlineLvl w:val="1"/>
-        <w:rPr>
-          <w:rFonts w:ascii="Arial" w:hAnsi="Arial" w:cs="Arial"/>
-        </w:rPr>
-      </w:pPr>
-      <w:r>
-        <w:rPr>
-          <w:rFonts w:ascii="Arial" w:hAnsi="Arial" w:cs="Arial"/>
-        </w:rPr>
-        <w:lastRenderedPageBreak/>
-        <w:t>Maps</w:t>
-      </w:r>
-      <w:r>
-        <w:rPr>
-          <w:rFonts w:ascii="Arial" w:hAnsi="Arial" w:cs="Arial"/>
-        </w:rPr>
-        <w:t xml:space="preserve"> &amp; photos of location</w:t>
-      </w:r>
-    </w:p>
-    <w:p>
-      <w:pPr>
-        <w:pStyle w:val="NormalWeb"/>
-        <w:spacing w:before="120" w:after="120"/>
-        <w:ind w:left="1080" w:right="0"/>
-        <w:outlineLvl w:val="1"/>
-        <w:rPr>
-          <w:rFonts w:ascii="Arial" w:hAnsi="Arial" w:cs="Arial"/>
-          <w:b/>
-        </w:rPr>
-      </w:pPr>
-      <w:r>
-        <w:rPr>
-          <w:rFonts w:ascii="Arial" w:hAnsi="Arial" w:cs="Arial"/>
-          <w:b/>
-        </w:rPr>
-        <w:t>Studio Type Apartment in Mandaluyong</w:t>
-      </w:r>
-    </w:p>
-    <w:p>
-      <w:pPr>
-        <w:pStyle w:val="NormalWeb"/>
-        <w:spacing w:before="120" w:after="120"/>
-        <w:ind w:left="1080" w:right="0"/>
-        <w:outlineLvl w:val="1"/>
-        <w:rPr>
-          <w:rFonts w:ascii="Arial" w:hAnsi="Arial" w:cs="Arial"/>
-        </w:rPr>
-      </w:pPr>
-      <w:r>
-        <w:rPr>
-          <w:rFonts w:ascii="Arial" w:hAnsi="Arial" w:cs="Arial"/>
-        </w:rPr>
-        <w:t xml:space="preserve">Address: 479 Maysilo Circle Mandaluyong City. </w:t>
-      </w:r>
-    </w:p>
-    <w:p>
-      <w:pPr>
-        <w:pStyle w:val="NormalWeb"/>
-        <w:spacing w:before="120" w:after="120"/>
-        <w:ind w:left="1080" w:right="0"/>
-        <w:outlineLvl w:val="1"/>
-        <w:rPr>
-          <w:rFonts w:ascii="Arial" w:hAnsi="Arial" w:cs="Arial"/>
-        </w:rPr>
-      </w:pPr>
-      <w:r>
-        <w:rPr>
-          <w:rFonts w:ascii="Arial" w:hAnsi="Arial" w:cs="Arial"/>
-        </w:rPr>
-        <w:t xml:space="preserve">Near Tapa King, LBC and Chooks-to-Go in Maysilo </w:t>
-      </w:r>
-    </w:p>
-    <w:p>
-      <w:pPr>
-        <w:pStyle w:val="NormalWeb"/>
-        <w:spacing w:before="120" w:after="120"/>
-        <w:ind w:left="1080" w:right="0"/>
-        <w:outlineLvl w:val="1"/>
-        <w:rPr>
-          <w:rFonts w:ascii="Arial" w:hAnsi="Arial" w:cs="Arial"/>
-        </w:rPr>
-      </w:pPr>
-      <w:r>
-        <w:rPr>
-          <w:rFonts w:ascii="Arial" w:hAnsi="Arial" w:cs="Arial"/>
-        </w:rPr>
-        <w:t>29 sq. meters</w:t>
-      </w:r>
-    </w:p>
-    <w:p>
-      <w:pPr>
-        <w:pStyle w:val="NormalWeb"/>
-        <w:spacing w:before="120" w:after="120"/>
-        <w:ind w:right="0"/>
-        <w:jc w:val="center"/>
-        <w:outlineLvl w:val="1"/>
-        <w:rPr>
-          <w:rFonts w:ascii="Arial" w:hAnsi="Arial" w:cs="Arial"/>
-        </w:rPr>
-      </w:pPr>
+      <w:r>
+        <w:t xml:space="preserve">   </w:t>
+      </w:r>
       <w:r>
         <w:rPr>
           <w:noProof/>
@@ -19155,7 +20811,7 @@
           <wp:inline distT="0" distB="0" distL="0" distR="0">
             <wp:extent cx="2804160" cy="2103120"/>
             <wp:effectExtent l="0" t="0" r="0" b="0"/>
-            <wp:docPr id="7" name="Picture 7" descr="http://static-ph.lamudi.com/p/no-name-9163-327281-1-zoom.jpg"/>
+            <wp:docPr id="8" name="Picture 8" descr="http://static-ph.lamudi.com/p/no-name-9163-327281-2-zoom.jpg"/>
             <wp:cNvGraphicFramePr>
               <a:graphicFrameLocks xmlns:a="http://schemas.openxmlformats.org/drawingml/2006/main" noChangeAspect="1"/>
             </wp:cNvGraphicFramePr>
@@ -19163,7 +20819,7 @@
               <a:graphicData uri="http://schemas.openxmlformats.org/drawingml/2006/picture">
                 <pic:pic xmlns:pic="http://schemas.openxmlformats.org/drawingml/2006/picture">
                   <pic:nvPicPr>
-                    <pic:cNvPr id="0" name="Picture 7" descr="http://static-ph.lamudi.com/p/no-name-9163-327281-1-zoom.jpg"/>
+                    <pic:cNvPr id="0" name="Picture 9" descr="http://static-ph.lamudi.com/p/no-name-9163-327281-2-zoom.jpg"/>
                     <pic:cNvPicPr>
                       <a:picLocks noChangeAspect="1" noChangeArrowheads="1"/>
                     </pic:cNvPicPr>
@@ -19201,63 +20857,6 @@
         </w:drawing>
       </w:r>
       <w:r>
-        <w:t xml:space="preserve">   </w:t>
-      </w:r>
-      <w:r>
-        <w:rPr>
-          <w:noProof/>
-          <w:lang w:val="en-PH" w:eastAsia="en-PH"/>
-        </w:rPr>
-        <w:drawing>
-          <wp:inline distT="0" distB="0" distL="0" distR="0">
-            <wp:extent cx="2804160" cy="2103120"/>
-            <wp:effectExtent l="0" t="0" r="0" b="0"/>
-            <wp:docPr id="8" name="Picture 8" descr="http://static-ph.lamudi.com/p/no-name-9163-327281-2-zoom.jpg"/>
-            <wp:cNvGraphicFramePr>
-              <a:graphicFrameLocks xmlns:a="http://schemas.openxmlformats.org/drawingml/2006/main" noChangeAspect="1"/>
-            </wp:cNvGraphicFramePr>
-            <a:graphic xmlns:a="http://schemas.openxmlformats.org/drawingml/2006/main">
-              <a:graphicData uri="http://schemas.openxmlformats.org/drawingml/2006/picture">
-                <pic:pic xmlns:pic="http://schemas.openxmlformats.org/drawingml/2006/picture">
-                  <pic:nvPicPr>
-                    <pic:cNvPr id="0" name="Picture 9" descr="http://static-ph.lamudi.com/p/no-name-9163-327281-2-zoom.jpg"/>
-                    <pic:cNvPicPr>
-                      <a:picLocks noChangeAspect="1" noChangeArrowheads="1"/>
-                    </pic:cNvPicPr>
-                  </pic:nvPicPr>
-                  <pic:blipFill>
-                    <a:blip r:embed="rId24">
-                      <a:extLst>
-                        <a:ext uri="{28A0092B-C50C-407E-A947-70E740481C1C}">
-                          <a14:useLocalDpi xmlns:a14="http://schemas.microsoft.com/office/drawing/2010/main" val="0"/>
-                        </a:ext>
-                      </a:extLst>
-                    </a:blip>
-                    <a:srcRect/>
-                    <a:stretch>
-                      <a:fillRect/>
-                    </a:stretch>
-                  </pic:blipFill>
-                  <pic:spPr bwMode="auto">
-                    <a:xfrm>
-                      <a:off x="0" y="0"/>
-                      <a:ext cx="2804160" cy="2103120"/>
-                    </a:xfrm>
-                    <a:prstGeom prst="rect">
-                      <a:avLst/>
-                    </a:prstGeom>
-                    <a:noFill/>
-                    <a:ln>
-                      <a:noFill/>
-                    </a:ln>
-                  </pic:spPr>
-                </pic:pic>
-              </a:graphicData>
-            </a:graphic>
-          </wp:inline>
-        </w:drawing>
-      </w:r>
-      <w:r>
         <w:t xml:space="preserve"> </w:t>
       </w:r>
       <w:r>
@@ -19283,7 +20882,7 @@
                     </pic:cNvPicPr>
                   </pic:nvPicPr>
                   <pic:blipFill>
-                    <a:blip r:embed="rId25">
+                    <a:blip r:embed="rId24">
                       <a:extLst>
                         <a:ext uri="{28A0092B-C50C-407E-A947-70E740481C1C}">
                           <a14:useLocalDpi xmlns:a14="http://schemas.microsoft.com/office/drawing/2010/main" val="0"/>
@@ -19336,8 +20935,16 @@
         <w:rPr>
           <w:rFonts w:ascii="Arial" w:hAnsi="Arial" w:cs="Arial"/>
         </w:rPr>
-        <w:t>ures of the Unit in Mandaluyong</w:t>
-      </w:r>
+        <w:t xml:space="preserve">ures of the Unit in </w:t>
+      </w:r>
+      <w:proofErr w:type="spellStart"/>
+      <w:r>
+        <w:rPr>
+          <w:rFonts w:ascii="Arial" w:hAnsi="Arial" w:cs="Arial"/>
+        </w:rPr>
+        <w:t>Mandaluyong</w:t>
+      </w:r>
+      <w:proofErr w:type="spellEnd"/>
     </w:p>
     <w:p>
       <w:pPr>
@@ -19563,12 +21170,28 @@
                 <w:rFonts w:ascii="Arial" w:hAnsi="Arial" w:cs="Arial"/>
               </w:rPr>
             </w:pPr>
-            <w:r>
-              <w:rPr>
-                <w:rFonts w:ascii="Arial" w:hAnsi="Arial" w:cs="Arial"/>
-              </w:rPr>
-              <w:t>Dimapilis Residence, Fourth Estate, Parañaque</w:t>
-            </w:r>
+            <w:proofErr w:type="spellStart"/>
+            <w:r>
+              <w:rPr>
+                <w:rFonts w:ascii="Arial" w:hAnsi="Arial" w:cs="Arial"/>
+              </w:rPr>
+              <w:t>Dimapilis</w:t>
+            </w:r>
+            <w:proofErr w:type="spellEnd"/>
+            <w:r>
+              <w:rPr>
+                <w:rFonts w:ascii="Arial" w:hAnsi="Arial" w:cs="Arial"/>
+              </w:rPr>
+              <w:t xml:space="preserve"> Residence, Fourth Estate, </w:t>
+            </w:r>
+            <w:proofErr w:type="spellStart"/>
+            <w:r>
+              <w:rPr>
+                <w:rFonts w:ascii="Arial" w:hAnsi="Arial" w:cs="Arial"/>
+              </w:rPr>
+              <w:t>Parañaque</w:t>
+            </w:r>
+            <w:proofErr w:type="spellEnd"/>
           </w:p>
         </w:tc>
       </w:tr>
@@ -19656,11 +21279,47 @@
                 <w:rFonts w:ascii="Arial" w:hAnsi="Arial" w:cs="Arial"/>
               </w:rPr>
             </w:pPr>
-            <w:r>
-              <w:rPr>
-                <w:rFonts w:ascii="Arial" w:hAnsi="Arial" w:cs="Arial"/>
-              </w:rPr>
-              <w:t>Urquiza Residence, Western Bicutan, Taguig City</w:t>
+            <w:proofErr w:type="spellStart"/>
+            <w:r>
+              <w:rPr>
+                <w:rFonts w:ascii="Arial" w:hAnsi="Arial" w:cs="Arial"/>
+              </w:rPr>
+              <w:t>Urquiza</w:t>
+            </w:r>
+            <w:proofErr w:type="spellEnd"/>
+            <w:r>
+              <w:rPr>
+                <w:rFonts w:ascii="Arial" w:hAnsi="Arial" w:cs="Arial"/>
+              </w:rPr>
+              <w:t xml:space="preserve"> Residence, Western </w:t>
+            </w:r>
+            <w:proofErr w:type="spellStart"/>
+            <w:r>
+              <w:rPr>
+                <w:rFonts w:ascii="Arial" w:hAnsi="Arial" w:cs="Arial"/>
+              </w:rPr>
+              <w:t>Bicutan</w:t>
+            </w:r>
+            <w:proofErr w:type="spellEnd"/>
+            <w:r>
+              <w:rPr>
+                <w:rFonts w:ascii="Arial" w:hAnsi="Arial" w:cs="Arial"/>
+              </w:rPr>
+              <w:t xml:space="preserve">, </w:t>
+            </w:r>
+            <w:proofErr w:type="spellStart"/>
+            <w:r>
+              <w:rPr>
+                <w:rFonts w:ascii="Arial" w:hAnsi="Arial" w:cs="Arial"/>
+              </w:rPr>
+              <w:t>Taguig</w:t>
+            </w:r>
+            <w:proofErr w:type="spellEnd"/>
+            <w:r>
+              <w:rPr>
+                <w:rFonts w:ascii="Arial" w:hAnsi="Arial" w:cs="Arial"/>
+              </w:rPr>
+              <w:t xml:space="preserve"> City</w:t>
             </w:r>
           </w:p>
         </w:tc>
@@ -19832,7 +21491,7 @@
                 <w:rFonts w:ascii="Arial" w:hAnsi="Arial" w:cs="Arial"/>
               </w:rPr>
             </w:pPr>
-            <w:hyperlink r:id="rId26" w:history="1">
+            <w:hyperlink r:id="rId25" w:history="1">
               <w:r>
                 <w:rPr>
                   <w:rStyle w:val="Hyperlink"/>
@@ -19883,7 +21542,7 @@
                 <w:rFonts w:ascii="Arial" w:hAnsi="Arial" w:cs="Arial"/>
               </w:rPr>
             </w:pPr>
-            <w:hyperlink r:id="rId27" w:history="1">
+            <w:hyperlink r:id="rId26" w:history="1">
               <w:r>
                 <w:rPr>
                   <w:rStyle w:val="Hyperlink"/>
@@ -19943,7 +21602,7 @@
                 <w:rFonts w:ascii="Arial" w:hAnsi="Arial" w:cs="Arial"/>
               </w:rPr>
             </w:pPr>
-            <w:hyperlink r:id="rId28" w:history="1">
+            <w:hyperlink r:id="rId27" w:history="1">
               <w:r>
                 <w:rPr>
                   <w:rStyle w:val="Hyperlink"/>
@@ -20000,7 +21659,7 @@
                 <w:rFonts w:ascii="Arial" w:hAnsi="Arial" w:cs="Arial"/>
               </w:rPr>
             </w:pPr>
-            <w:hyperlink r:id="rId29" w:history="1">
+            <w:hyperlink r:id="rId28" w:history="1">
               <w:r>
                 <w:rPr>
                   <w:rStyle w:val="Hyperlink"/>
@@ -20060,7 +21719,7 @@
                 <w:rFonts w:ascii="Arial" w:hAnsi="Arial" w:cs="Arial"/>
               </w:rPr>
             </w:pPr>
-            <w:hyperlink r:id="rId30" w:history="1">
+            <w:hyperlink r:id="rId29" w:history="1">
               <w:r>
                 <w:rPr>
                   <w:rStyle w:val="Hyperlink"/>
@@ -20117,7 +21776,7 @@
                 <w:rFonts w:ascii="Arial" w:hAnsi="Arial" w:cs="Arial"/>
               </w:rPr>
             </w:pPr>
-            <w:hyperlink r:id="rId31" w:history="1">
+            <w:hyperlink r:id="rId30" w:history="1">
               <w:r>
                 <w:rPr>
                   <w:rStyle w:val="Hyperlink"/>
@@ -20177,7 +21836,7 @@
                 <w:rFonts w:ascii="Arial" w:hAnsi="Arial" w:cs="Arial"/>
               </w:rPr>
             </w:pPr>
-            <w:hyperlink r:id="rId32" w:history="1">
+            <w:hyperlink r:id="rId31" w:history="1">
               <w:r>
                 <w:rPr>
                   <w:rStyle w:val="Hyperlink"/>
@@ -20234,7 +21893,7 @@
                 <w:rFonts w:ascii="Arial" w:hAnsi="Arial" w:cs="Arial"/>
               </w:rPr>
             </w:pPr>
-            <w:hyperlink r:id="rId33" w:history="1">
+            <w:hyperlink r:id="rId32" w:history="1">
               <w:r>
                 <w:rPr>
                   <w:rStyle w:val="Hyperlink"/>
@@ -20294,7 +21953,7 @@
                 <w:rFonts w:ascii="Arial" w:hAnsi="Arial" w:cs="Arial"/>
               </w:rPr>
             </w:pPr>
-            <w:hyperlink r:id="rId34" w:history="1">
+            <w:hyperlink r:id="rId33" w:history="1">
               <w:r>
                 <w:rPr>
                   <w:rStyle w:val="Hyperlink"/>
@@ -20371,7 +22030,7 @@
       </w:pPr>
     </w:p>
     <w:sectPr>
-      <w:headerReference w:type="default" r:id="rId35"/>
+      <w:headerReference w:type="default" r:id="rId34"/>
       <w:pgSz w:w="12240" w:h="15840" w:code="1"/>
       <w:pgMar w:top="1440" w:right="1440" w:bottom="1440" w:left="1440" w:header="720" w:footer="720" w:gutter="720"/>
       <w:cols w:space="720"/>
@@ -20442,7 +22101,7 @@
       <w:rPr>
         <w:noProof/>
       </w:rPr>
-      <w:t>30</w:t>
+      <w:t>34</w:t>
     </w:r>
     <w:r>
       <w:fldChar w:fldCharType="end"/>
@@ -24835,6 +26494,7 @@
   <w:style w:type="character" w:default="1" w:styleId="DefaultParagraphFont">
     <w:name w:val="Default Paragraph Font"/>
     <w:uiPriority w:val="1"/>
+    <w:semiHidden/>
     <w:unhideWhenUsed/>
   </w:style>
   <w:style w:type="table" w:default="1" w:styleId="TableNormal">
@@ -25454,6 +27114,7 @@
     <w:tblPr>
       <w:tblStyleRowBandSize w:val="1"/>
       <w:tblStyleColBandSize w:val="1"/>
+      <w:tblInd w:w="0" w:type="dxa"/>
       <w:tblBorders>
         <w:top w:val="single" w:sz="4" w:space="0" w:color="A8D08D" w:themeColor="accent6" w:themeTint="99"/>
         <w:left w:val="single" w:sz="4" w:space="0" w:color="A8D08D" w:themeColor="accent6" w:themeTint="99"/>
@@ -25462,6 +27123,12 @@
         <w:insideH w:val="single" w:sz="4" w:space="0" w:color="A8D08D" w:themeColor="accent6" w:themeTint="99"/>
         <w:insideV w:val="single" w:sz="4" w:space="0" w:color="A8D08D" w:themeColor="accent6" w:themeTint="99"/>
       </w:tblBorders>
+      <w:tblCellMar>
+        <w:top w:w="0" w:type="dxa"/>
+        <w:left w:w="108" w:type="dxa"/>
+        <w:bottom w:w="0" w:type="dxa"/>
+        <w:right w:w="108" w:type="dxa"/>
+      </w:tblCellMar>
     </w:tblPr>
     <w:tblStylePr w:type="firstRow">
       <w:rPr>
@@ -25548,6 +27215,7 @@
     <w:tblPr>
       <w:tblStyleRowBandSize w:val="1"/>
       <w:tblStyleColBandSize w:val="1"/>
+      <w:tblInd w:w="0" w:type="dxa"/>
       <w:tblBorders>
         <w:top w:val="single" w:sz="4" w:space="0" w:color="A8D08D" w:themeColor="accent6" w:themeTint="99"/>
         <w:left w:val="single" w:sz="4" w:space="0" w:color="A8D08D" w:themeColor="accent6" w:themeTint="99"/>
@@ -25556,6 +27224,12 @@
         <w:insideH w:val="single" w:sz="4" w:space="0" w:color="A8D08D" w:themeColor="accent6" w:themeTint="99"/>
         <w:insideV w:val="single" w:sz="4" w:space="0" w:color="A8D08D" w:themeColor="accent6" w:themeTint="99"/>
       </w:tblBorders>
+      <w:tblCellMar>
+        <w:top w:w="0" w:type="dxa"/>
+        <w:left w:w="108" w:type="dxa"/>
+        <w:bottom w:w="0" w:type="dxa"/>
+        <w:right w:w="108" w:type="dxa"/>
+      </w:tblCellMar>
     </w:tblPr>
     <w:tblStylePr w:type="firstRow">
       <w:rPr>
@@ -25682,6 +27356,7 @@
       <w:spacing w:after="0" w:line="240" w:lineRule="auto"/>
     </w:pPr>
     <w:tblPr>
+      <w:tblInd w:w="0" w:type="dxa"/>
       <w:tblBorders>
         <w:top w:val="single" w:sz="4" w:space="0" w:color="auto"/>
         <w:left w:val="single" w:sz="4" w:space="0" w:color="auto"/>
@@ -25690,6 +27365,12 @@
         <w:insideH w:val="single" w:sz="4" w:space="0" w:color="auto"/>
         <w:insideV w:val="single" w:sz="4" w:space="0" w:color="auto"/>
       </w:tblBorders>
+      <w:tblCellMar>
+        <w:top w:w="0" w:type="dxa"/>
+        <w:left w:w="108" w:type="dxa"/>
+        <w:bottom w:w="0" w:type="dxa"/>
+        <w:right w:w="108" w:type="dxa"/>
+      </w:tblCellMar>
     </w:tblPr>
   </w:style>
   <w:style w:type="paragraph" w:styleId="NoSpacing">
@@ -25717,6 +27398,7 @@
     <w:tblPr>
       <w:tblStyleRowBandSize w:val="1"/>
       <w:tblStyleColBandSize w:val="1"/>
+      <w:tblInd w:w="0" w:type="dxa"/>
       <w:tblBorders>
         <w:top w:val="single" w:sz="4" w:space="0" w:color="FFFFFF" w:themeColor="background1"/>
         <w:left w:val="single" w:sz="4" w:space="0" w:color="FFFFFF" w:themeColor="background1"/>
@@ -25725,6 +27407,12 @@
         <w:insideH w:val="single" w:sz="4" w:space="0" w:color="FFFFFF" w:themeColor="background1"/>
         <w:insideV w:val="single" w:sz="4" w:space="0" w:color="FFFFFF" w:themeColor="background1"/>
       </w:tblBorders>
+      <w:tblCellMar>
+        <w:top w:w="0" w:type="dxa"/>
+        <w:left w:w="108" w:type="dxa"/>
+        <w:bottom w:w="0" w:type="dxa"/>
+        <w:right w:w="108" w:type="dxa"/>
+      </w:tblCellMar>
     </w:tblPr>
     <w:tcPr>
       <w:shd w:val="clear" w:color="auto" w:fill="E2EFD9" w:themeFill="accent6" w:themeFillTint="33"/>

</xml_diff>

<commit_message>
Modified Business Plan Documents/YPS Business Plan.docx for startup and capitalization
</commit_message>
<xml_diff>
--- a/Business Plan Documents/YPS Business Plan.docx
+++ b/Business Plan Documents/YPS Business Plan.docx
@@ -116,7 +116,21 @@
         <w:rPr>
           <w:rFonts w:ascii="Arial" w:hAnsi="Arial" w:cs="Arial"/>
         </w:rPr>
-        <w:t>Bridge Mobile Phils. Inc.</w:t>
+        <w:t xml:space="preserve">Bridge Mobile </w:t>
+      </w:r>
+      <w:proofErr w:type="spellStart"/>
+      <w:r>
+        <w:rPr>
+          <w:rFonts w:ascii="Arial" w:hAnsi="Arial" w:cs="Arial"/>
+        </w:rPr>
+        <w:t>Phils</w:t>
+      </w:r>
+      <w:proofErr w:type="spellEnd"/>
+      <w:r>
+        <w:rPr>
+          <w:rFonts w:ascii="Arial" w:hAnsi="Arial" w:cs="Arial"/>
+        </w:rPr>
+        <w:t>. Inc.</w:t>
       </w:r>
       <w:r>
         <w:rPr>
@@ -175,7 +189,21 @@
         <w:rPr>
           <w:rFonts w:ascii="Arial" w:hAnsi="Arial" w:cs="Arial"/>
         </w:rPr>
-        <w:t>ivision, Sucat Road</w:t>
+        <w:t xml:space="preserve">ivision, </w:t>
+      </w:r>
+      <w:proofErr w:type="spellStart"/>
+      <w:r>
+        <w:rPr>
+          <w:rFonts w:ascii="Arial" w:hAnsi="Arial" w:cs="Arial"/>
+        </w:rPr>
+        <w:t>Sucat</w:t>
+      </w:r>
+      <w:proofErr w:type="spellEnd"/>
+      <w:r>
+        <w:rPr>
+          <w:rFonts w:ascii="Arial" w:hAnsi="Arial" w:cs="Arial"/>
+        </w:rPr>
+        <w:t xml:space="preserve"> Road</w:t>
       </w:r>
     </w:p>
     <w:p>
@@ -186,11 +214,19 @@
           <w:rFonts w:ascii="Arial" w:hAnsi="Arial" w:cs="Arial"/>
         </w:rPr>
       </w:pPr>
-      <w:r>
-        <w:rPr>
-          <w:rFonts w:ascii="Arial" w:hAnsi="Arial" w:cs="Arial"/>
-        </w:rPr>
-        <w:t>Parañaque City</w:t>
+      <w:proofErr w:type="spellStart"/>
+      <w:r>
+        <w:rPr>
+          <w:rFonts w:ascii="Arial" w:hAnsi="Arial" w:cs="Arial"/>
+        </w:rPr>
+        <w:t>Parañaque</w:t>
+      </w:r>
+      <w:proofErr w:type="spellEnd"/>
+      <w:r>
+        <w:rPr>
+          <w:rFonts w:ascii="Arial" w:hAnsi="Arial" w:cs="Arial"/>
+        </w:rPr>
+        <w:t xml:space="preserve"> City</w:t>
       </w:r>
       <w:r>
         <w:rPr>
@@ -1171,6 +1207,18 @@
     <w:p>
       <w:pPr>
         <w:pStyle w:val="Heading1"/>
+        <w:tabs>
+          <w:tab w:val="left" w:pos="930"/>
+        </w:tabs>
+        <w:jc w:val="left"/>
+      </w:pPr>
+      <w:r>
+        <w:tab/>
+      </w:r>
+    </w:p>
+    <w:p>
+      <w:pPr>
+        <w:pStyle w:val="Heading1"/>
       </w:pPr>
       <w:r>
         <w:br w:type="page"/>
@@ -1187,6 +1235,7 @@
         <w:pStyle w:val="NormalWeb"/>
         <w:spacing w:before="120" w:after="120"/>
         <w:ind w:right="0"/>
+        <w:jc w:val="both"/>
         <w:outlineLvl w:val="1"/>
         <w:rPr>
           <w:rFonts w:ascii="Arial" w:hAnsi="Arial" w:cs="Arial"/>
@@ -1209,7 +1258,23 @@
           <w:rFonts w:ascii="Arial" w:hAnsi="Arial" w:cs="Arial"/>
           <w:b/>
         </w:rPr>
-        <w:t xml:space="preserve">Bridge Mobile Phils, Inc., </w:t>
+        <w:t xml:space="preserve">Bridge Mobile </w:t>
+      </w:r>
+      <w:proofErr w:type="spellStart"/>
+      <w:r>
+        <w:rPr>
+          <w:rFonts w:ascii="Arial" w:hAnsi="Arial" w:cs="Arial"/>
+          <w:b/>
+        </w:rPr>
+        <w:t>Phils</w:t>
+      </w:r>
+      <w:proofErr w:type="spellEnd"/>
+      <w:r>
+        <w:rPr>
+          <w:rFonts w:ascii="Arial" w:hAnsi="Arial" w:cs="Arial"/>
+          <w:b/>
+        </w:rPr>
+        <w:t xml:space="preserve">, Inc., </w:t>
       </w:r>
       <w:r>
         <w:rPr>
@@ -1275,6 +1340,7 @@
         <w:pStyle w:val="NormalWeb"/>
         <w:spacing w:before="120" w:after="120"/>
         <w:ind w:right="0"/>
+        <w:jc w:val="both"/>
         <w:outlineLvl w:val="1"/>
         <w:rPr>
           <w:rFonts w:ascii="Arial" w:hAnsi="Arial" w:cs="Arial"/>
@@ -1284,7 +1350,21 @@
         <w:rPr>
           <w:rFonts w:ascii="Arial" w:hAnsi="Arial" w:cs="Arial"/>
         </w:rPr>
-        <w:t xml:space="preserve">Bridge Mobile Phils, Inc. or </w:t>
+        <w:t xml:space="preserve">Bridge Mobile </w:t>
+      </w:r>
+      <w:proofErr w:type="spellStart"/>
+      <w:r>
+        <w:rPr>
+          <w:rFonts w:ascii="Arial" w:hAnsi="Arial" w:cs="Arial"/>
+        </w:rPr>
+        <w:t>Phils</w:t>
+      </w:r>
+      <w:proofErr w:type="spellEnd"/>
+      <w:r>
+        <w:rPr>
+          <w:rFonts w:ascii="Arial" w:hAnsi="Arial" w:cs="Arial"/>
+        </w:rPr>
+        <w:t xml:space="preserve">, Inc. or </w:t>
       </w:r>
       <w:r>
         <w:rPr>
@@ -1424,6 +1504,7 @@
         <w:pStyle w:val="NormalWeb"/>
         <w:spacing w:before="120" w:after="120"/>
         <w:ind w:right="0"/>
+        <w:jc w:val="both"/>
         <w:outlineLvl w:val="1"/>
         <w:rPr>
           <w:rFonts w:ascii="Arial" w:hAnsi="Arial" w:cs="Arial"/>
@@ -1526,6 +1607,7 @@
         <w:pStyle w:val="NormalWeb"/>
         <w:spacing w:before="120" w:after="120"/>
         <w:ind w:right="0"/>
+        <w:jc w:val="both"/>
         <w:outlineLvl w:val="1"/>
         <w:rPr>
           <w:rFonts w:ascii="Arial" w:hAnsi="Arial" w:cs="Arial"/>
@@ -1595,6 +1677,7 @@
         <w:pStyle w:val="NormalWeb"/>
         <w:spacing w:before="120" w:after="120"/>
         <w:ind w:right="0"/>
+        <w:jc w:val="both"/>
         <w:outlineLvl w:val="1"/>
         <w:rPr>
           <w:rFonts w:ascii="Arial" w:hAnsi="Arial" w:cs="Arial"/>
@@ -1681,6 +1764,7 @@
         <w:pStyle w:val="NormalWeb"/>
         <w:spacing w:before="120" w:after="120"/>
         <w:ind w:right="0"/>
+        <w:jc w:val="both"/>
         <w:outlineLvl w:val="1"/>
         <w:rPr>
           <w:rFonts w:ascii="Arial" w:hAnsi="Arial" w:cs="Arial"/>
@@ -1723,6 +1807,7 @@
         <w:pStyle w:val="NormalWeb"/>
         <w:spacing w:before="120" w:after="120"/>
         <w:ind w:right="0"/>
+        <w:jc w:val="both"/>
         <w:outlineLvl w:val="1"/>
         <w:rPr>
           <w:rFonts w:ascii="Arial" w:hAnsi="Arial" w:cs="Arial"/>
@@ -1732,71 +1817,77 @@
         <w:rPr>
           <w:rFonts w:ascii="Arial" w:hAnsi="Arial" w:cs="Arial"/>
         </w:rPr>
+        <w:t>The</w:t>
+      </w:r>
+      <w:r>
+        <w:rPr>
+          <w:rFonts w:ascii="Arial" w:hAnsi="Arial" w:cs="Arial"/>
+        </w:rPr>
+        <w:t xml:space="preserve"> </w:t>
+      </w:r>
+      <w:r>
+        <w:rPr>
+          <w:rFonts w:ascii="Arial" w:hAnsi="Arial" w:cs="Arial"/>
+        </w:rPr>
+        <w:t xml:space="preserve">business </w:t>
+      </w:r>
+      <w:r>
+        <w:rPr>
+          <w:rFonts w:ascii="Arial" w:hAnsi="Arial" w:cs="Arial"/>
+        </w:rPr>
+        <w:t>enters the playing field of</w:t>
+      </w:r>
+      <w:r>
+        <w:rPr>
+          <w:rFonts w:ascii="Arial" w:hAnsi="Arial" w:cs="Arial"/>
+        </w:rPr>
+        <w:t xml:space="preserve"> the </w:t>
+      </w:r>
+      <w:r>
+        <w:rPr>
+          <w:rFonts w:ascii="Arial" w:hAnsi="Arial" w:cs="Arial"/>
+          <w:b/>
+        </w:rPr>
+        <w:t>clothing</w:t>
+      </w:r>
+      <w:r>
+        <w:rPr>
+          <w:rFonts w:ascii="Arial" w:hAnsi="Arial" w:cs="Arial"/>
+        </w:rPr>
+        <w:t xml:space="preserve"> </w:t>
+      </w:r>
+      <w:r>
+        <w:rPr>
+          <w:rFonts w:ascii="Arial" w:hAnsi="Arial" w:cs="Arial"/>
+          <w:b/>
+        </w:rPr>
+        <w:t>industry</w:t>
+      </w:r>
+      <w:r>
+        <w:rPr>
+          <w:rFonts w:ascii="Arial" w:hAnsi="Arial" w:cs="Arial"/>
+        </w:rPr>
+        <w:t xml:space="preserve">, and it engages in the form of a third – party application designed to </w:t>
+      </w:r>
+      <w:r>
+        <w:rPr>
+          <w:rFonts w:ascii="Arial" w:hAnsi="Arial" w:cs="Arial"/>
+          <w:b/>
+        </w:rPr>
+        <w:t>support the needs of the customer</w:t>
+      </w:r>
+      <w:r>
+        <w:rPr>
+          <w:rFonts w:ascii="Arial" w:hAnsi="Arial" w:cs="Arial"/>
+        </w:rPr>
+        <w:t xml:space="preserve"> in terms </w:t>
+      </w:r>
+      <w:r>
+        <w:rPr>
+          <w:rFonts w:ascii="Arial" w:hAnsi="Arial" w:cs="Arial"/>
+        </w:rPr>
         <w:lastRenderedPageBreak/>
-        <w:t>The</w:t>
-      </w:r>
-      <w:r>
-        <w:rPr>
-          <w:rFonts w:ascii="Arial" w:hAnsi="Arial" w:cs="Arial"/>
-        </w:rPr>
-        <w:t xml:space="preserve"> </w:t>
-      </w:r>
-      <w:r>
-        <w:rPr>
-          <w:rFonts w:ascii="Arial" w:hAnsi="Arial" w:cs="Arial"/>
-        </w:rPr>
-        <w:t xml:space="preserve">business </w:t>
-      </w:r>
-      <w:r>
-        <w:rPr>
-          <w:rFonts w:ascii="Arial" w:hAnsi="Arial" w:cs="Arial"/>
-        </w:rPr>
-        <w:t>enters the playing field of</w:t>
-      </w:r>
-      <w:r>
-        <w:rPr>
-          <w:rFonts w:ascii="Arial" w:hAnsi="Arial" w:cs="Arial"/>
-        </w:rPr>
-        <w:t xml:space="preserve"> the </w:t>
-      </w:r>
-      <w:r>
-        <w:rPr>
-          <w:rFonts w:ascii="Arial" w:hAnsi="Arial" w:cs="Arial"/>
-          <w:b/>
-        </w:rPr>
-        <w:t>clothing</w:t>
-      </w:r>
-      <w:r>
-        <w:rPr>
-          <w:rFonts w:ascii="Arial" w:hAnsi="Arial" w:cs="Arial"/>
-        </w:rPr>
-        <w:t xml:space="preserve"> </w:t>
-      </w:r>
-      <w:r>
-        <w:rPr>
-          <w:rFonts w:ascii="Arial" w:hAnsi="Arial" w:cs="Arial"/>
-          <w:b/>
-        </w:rPr>
-        <w:t>industry</w:t>
-      </w:r>
-      <w:r>
-        <w:rPr>
-          <w:rFonts w:ascii="Arial" w:hAnsi="Arial" w:cs="Arial"/>
-        </w:rPr>
-        <w:t xml:space="preserve">, and it engages in the form of a third – party application designed to </w:t>
-      </w:r>
-      <w:r>
-        <w:rPr>
-          <w:rFonts w:ascii="Arial" w:hAnsi="Arial" w:cs="Arial"/>
-          <w:b/>
-        </w:rPr>
-        <w:t>support the needs of the customer</w:t>
-      </w:r>
-      <w:r>
-        <w:rPr>
-          <w:rFonts w:ascii="Arial" w:hAnsi="Arial" w:cs="Arial"/>
-        </w:rPr>
-        <w:t xml:space="preserve"> in terms of </w:t>
+        <w:t xml:space="preserve">of </w:t>
       </w:r>
       <w:r>
         <w:rPr>
@@ -1863,6 +1954,7 @@
         <w:pStyle w:val="NormalWeb"/>
         <w:spacing w:before="120" w:after="120"/>
         <w:ind w:right="0"/>
+        <w:jc w:val="both"/>
         <w:outlineLvl w:val="1"/>
         <w:rPr>
           <w:rFonts w:ascii="Arial" w:hAnsi="Arial" w:cs="Arial"/>
@@ -1936,7 +2028,23 @@
           <w:rFonts w:ascii="Arial" w:hAnsi="Arial" w:cs="Arial"/>
           <w:i/>
         </w:rPr>
-        <w:t>Maslow’s Heirarchy of Needs</w:t>
+        <w:t xml:space="preserve">Maslow’s </w:t>
+      </w:r>
+      <w:proofErr w:type="spellStart"/>
+      <w:r>
+        <w:rPr>
+          <w:rFonts w:ascii="Arial" w:hAnsi="Arial" w:cs="Arial"/>
+          <w:i/>
+        </w:rPr>
+        <w:t>Heirarchy</w:t>
+      </w:r>
+      <w:proofErr w:type="spellEnd"/>
+      <w:r>
+        <w:rPr>
+          <w:rFonts w:ascii="Arial" w:hAnsi="Arial" w:cs="Arial"/>
+          <w:i/>
+        </w:rPr>
+        <w:t xml:space="preserve"> of Needs</w:t>
       </w:r>
       <w:r>
         <w:rPr>
@@ -2013,6 +2121,7 @@
         <w:pStyle w:val="NormalWeb"/>
         <w:spacing w:before="120" w:after="120"/>
         <w:ind w:right="0"/>
+        <w:jc w:val="both"/>
         <w:outlineLvl w:val="1"/>
         <w:rPr>
           <w:rFonts w:ascii="Arial" w:hAnsi="Arial" w:cs="Arial"/>
@@ -2188,6 +2297,7 @@
         <w:pStyle w:val="NormalWeb"/>
         <w:spacing w:before="120" w:after="120"/>
         <w:ind w:right="0"/>
+        <w:jc w:val="both"/>
         <w:outlineLvl w:val="1"/>
         <w:rPr>
           <w:rFonts w:ascii="Arial" w:hAnsi="Arial" w:cs="Arial"/>
@@ -2217,6 +2327,7 @@
         <w:pStyle w:val="NormalWeb"/>
         <w:spacing w:before="120" w:after="120"/>
         <w:ind w:right="0"/>
+        <w:jc w:val="both"/>
         <w:outlineLvl w:val="1"/>
         <w:rPr>
           <w:rFonts w:ascii="Arial" w:hAnsi="Arial" w:cs="Arial"/>
@@ -2233,7 +2344,23 @@
           <w:rFonts w:ascii="Arial" w:hAnsi="Arial" w:cs="Arial"/>
           <w:b/>
         </w:rPr>
-        <w:t xml:space="preserve">Bridge Mobile Phils, Inc., </w:t>
+        <w:t xml:space="preserve">Bridge Mobile </w:t>
+      </w:r>
+      <w:proofErr w:type="spellStart"/>
+      <w:r>
+        <w:rPr>
+          <w:rFonts w:ascii="Arial" w:hAnsi="Arial" w:cs="Arial"/>
+          <w:b/>
+        </w:rPr>
+        <w:t>Phils</w:t>
+      </w:r>
+      <w:proofErr w:type="spellEnd"/>
+      <w:r>
+        <w:rPr>
+          <w:rFonts w:ascii="Arial" w:hAnsi="Arial" w:cs="Arial"/>
+          <w:b/>
+        </w:rPr>
+        <w:t xml:space="preserve">, Inc., </w:t>
       </w:r>
       <w:r>
         <w:rPr>
@@ -2273,6 +2400,7 @@
         <w:pStyle w:val="NormalWeb"/>
         <w:spacing w:before="120" w:after="120"/>
         <w:ind w:right="0"/>
+        <w:jc w:val="both"/>
         <w:outlineLvl w:val="1"/>
         <w:rPr>
           <w:rFonts w:ascii="Arial" w:hAnsi="Arial" w:cs="Arial"/>
@@ -2314,6 +2442,7 @@
         <w:pStyle w:val="NormalWeb"/>
         <w:spacing w:before="120" w:after="120"/>
         <w:ind w:left="-180"/>
+        <w:jc w:val="both"/>
         <w:outlineLvl w:val="1"/>
         <w:rPr>
           <w:rFonts w:ascii="Arial" w:hAnsi="Arial" w:cs="Arial"/>
@@ -2340,6 +2469,7 @@
       <w:pPr>
         <w:pStyle w:val="NormalWeb"/>
         <w:spacing w:before="120" w:after="120"/>
+        <w:jc w:val="both"/>
         <w:outlineLvl w:val="1"/>
         <w:rPr>
           <w:rFonts w:ascii="Arial" w:hAnsi="Arial" w:cs="Arial"/>
@@ -2404,7 +2534,25 @@
           <w:i/>
           <w:lang w:val="en-PH"/>
         </w:rPr>
-        <w:t>Bench, Penshoppe, Oxygen, etc.</w:t>
+        <w:t xml:space="preserve">Bench, </w:t>
+      </w:r>
+      <w:proofErr w:type="spellStart"/>
+      <w:r>
+        <w:rPr>
+          <w:rFonts w:ascii="Arial" w:hAnsi="Arial" w:cs="Arial"/>
+          <w:i/>
+          <w:lang w:val="en-PH"/>
+        </w:rPr>
+        <w:t>Penshoppe</w:t>
+      </w:r>
+      <w:proofErr w:type="spellEnd"/>
+      <w:r>
+        <w:rPr>
+          <w:rFonts w:ascii="Arial" w:hAnsi="Arial" w:cs="Arial"/>
+          <w:i/>
+          <w:lang w:val="en-PH"/>
+        </w:rPr>
+        <w:t>, Oxygen, etc.</w:t>
       </w:r>
       <w:r>
         <w:rPr>
@@ -2475,6 +2623,7 @@
         <w:pStyle w:val="NormalWeb"/>
         <w:spacing w:before="120" w:after="120"/>
         <w:ind w:right="0"/>
+        <w:jc w:val="both"/>
         <w:outlineLvl w:val="1"/>
         <w:rPr>
           <w:rFonts w:ascii="Arial" w:hAnsi="Arial" w:cs="Arial"/>
@@ -2496,6 +2645,7 @@
         </w:numPr>
         <w:spacing w:before="120" w:after="120"/>
         <w:ind w:right="0"/>
+        <w:jc w:val="both"/>
         <w:outlineLvl w:val="1"/>
         <w:rPr>
           <w:rFonts w:ascii="Arial" w:hAnsi="Arial" w:cs="Arial"/>
@@ -2558,6 +2708,7 @@
         </w:numPr>
         <w:spacing w:before="120" w:after="120"/>
         <w:ind w:right="0"/>
+        <w:jc w:val="both"/>
         <w:outlineLvl w:val="1"/>
         <w:rPr>
           <w:rFonts w:ascii="Arial" w:hAnsi="Arial" w:cs="Arial"/>
@@ -2600,6 +2751,7 @@
         </w:numPr>
         <w:spacing w:before="120" w:after="120"/>
         <w:ind w:right="0"/>
+        <w:jc w:val="both"/>
         <w:outlineLvl w:val="1"/>
         <w:rPr>
           <w:rFonts w:ascii="Arial" w:hAnsi="Arial" w:cs="Arial"/>
@@ -2663,6 +2815,7 @@
         <w:pStyle w:val="NormalWeb"/>
         <w:spacing w:before="120" w:after="120"/>
         <w:ind w:right="0"/>
+        <w:jc w:val="both"/>
         <w:outlineLvl w:val="1"/>
         <w:rPr>
           <w:rFonts w:ascii="Arial" w:hAnsi="Arial" w:cs="Arial"/>
@@ -2672,7 +2825,21 @@
         <w:rPr>
           <w:rFonts w:ascii="Arial" w:hAnsi="Arial" w:cs="Arial"/>
         </w:rPr>
-        <w:t>The pricing of Php 100.00</w:t>
+        <w:t xml:space="preserve">The pricing of </w:t>
+      </w:r>
+      <w:proofErr w:type="spellStart"/>
+      <w:r>
+        <w:rPr>
+          <w:rFonts w:ascii="Arial" w:hAnsi="Arial" w:cs="Arial"/>
+        </w:rPr>
+        <w:t>Php</w:t>
+      </w:r>
+      <w:proofErr w:type="spellEnd"/>
+      <w:r>
+        <w:rPr>
+          <w:rFonts w:ascii="Arial" w:hAnsi="Arial" w:cs="Arial"/>
+        </w:rPr>
+        <w:t xml:space="preserve"> 100.00</w:t>
       </w:r>
       <w:r>
         <w:rPr>
@@ -2734,6 +2901,7 @@
         <w:pStyle w:val="NormalWeb"/>
         <w:spacing w:before="120" w:after="120"/>
         <w:ind w:right="0"/>
+        <w:jc w:val="both"/>
         <w:outlineLvl w:val="1"/>
         <w:rPr>
           <w:rFonts w:ascii="Arial" w:hAnsi="Arial" w:cs="Arial"/>
@@ -2796,6 +2964,7 @@
         <w:pStyle w:val="NormalWeb"/>
         <w:spacing w:before="120" w:after="120"/>
         <w:ind w:right="0"/>
+        <w:jc w:val="both"/>
         <w:outlineLvl w:val="1"/>
         <w:rPr>
           <w:rFonts w:ascii="Arial" w:hAnsi="Arial" w:cs="Arial"/>
@@ -2813,6 +2982,7 @@
         <w:pStyle w:val="NormalWeb"/>
         <w:spacing w:before="120" w:after="120"/>
         <w:ind w:right="0"/>
+        <w:jc w:val="both"/>
         <w:outlineLvl w:val="1"/>
         <w:rPr>
           <w:rFonts w:ascii="Arial" w:hAnsi="Arial" w:cs="Arial"/>
@@ -2830,6 +3000,7 @@
         <w:pStyle w:val="NormalWeb"/>
         <w:spacing w:before="120" w:after="120"/>
         <w:ind w:right="0"/>
+        <w:jc w:val="both"/>
         <w:outlineLvl w:val="1"/>
         <w:rPr>
           <w:rFonts w:ascii="Arial" w:hAnsi="Arial" w:cs="Arial"/>
@@ -2851,6 +3022,7 @@
         </w:numPr>
         <w:spacing w:before="120" w:after="120"/>
         <w:ind w:right="0"/>
+        <w:jc w:val="both"/>
         <w:outlineLvl w:val="1"/>
         <w:rPr>
           <w:rFonts w:ascii="Arial" w:hAnsi="Arial" w:cs="Arial"/>
@@ -2878,6 +3050,7 @@
         </w:numPr>
         <w:spacing w:before="120" w:after="120"/>
         <w:ind w:right="0"/>
+        <w:jc w:val="both"/>
         <w:outlineLvl w:val="1"/>
         <w:rPr>
           <w:rFonts w:ascii="Arial" w:hAnsi="Arial" w:cs="Arial"/>
@@ -2905,6 +3078,7 @@
         </w:numPr>
         <w:spacing w:before="120" w:after="120"/>
         <w:ind w:right="0"/>
+        <w:jc w:val="both"/>
         <w:outlineLvl w:val="1"/>
         <w:rPr>
           <w:rFonts w:ascii="Arial" w:hAnsi="Arial" w:cs="Arial"/>
@@ -2922,6 +3096,7 @@
         <w:pStyle w:val="NormalWeb"/>
         <w:spacing w:before="120" w:after="120"/>
         <w:ind w:right="0"/>
+        <w:jc w:val="both"/>
         <w:outlineLvl w:val="1"/>
         <w:rPr>
           <w:rFonts w:ascii="Arial" w:hAnsi="Arial" w:cs="Arial"/>
@@ -2943,6 +3118,7 @@
         </w:numPr>
         <w:spacing w:before="120" w:after="120"/>
         <w:ind w:right="0"/>
+        <w:jc w:val="both"/>
         <w:outlineLvl w:val="1"/>
         <w:rPr>
           <w:rFonts w:ascii="Arial" w:hAnsi="Arial" w:cs="Arial"/>
@@ -2964,6 +3140,7 @@
         </w:numPr>
         <w:spacing w:before="120" w:after="120"/>
         <w:ind w:right="0"/>
+        <w:jc w:val="both"/>
         <w:outlineLvl w:val="1"/>
         <w:rPr>
           <w:rFonts w:ascii="Arial" w:hAnsi="Arial" w:cs="Arial"/>
@@ -2981,6 +3158,7 @@
         <w:pStyle w:val="NormalWeb"/>
         <w:spacing w:before="120" w:after="120"/>
         <w:ind w:right="0"/>
+        <w:jc w:val="both"/>
         <w:outlineLvl w:val="1"/>
         <w:rPr>
           <w:rFonts w:ascii="Arial" w:hAnsi="Arial" w:cs="Arial"/>
@@ -3025,6 +3203,7 @@
         <w:pStyle w:val="NormalWeb"/>
         <w:spacing w:before="120" w:after="120"/>
         <w:ind w:right="0"/>
+        <w:jc w:val="both"/>
         <w:outlineLvl w:val="1"/>
         <w:rPr>
           <w:rFonts w:ascii="Arial" w:hAnsi="Arial" w:cs="Arial"/>
@@ -3048,6 +3227,7 @@
         <w:pStyle w:val="NormalWeb"/>
         <w:spacing w:before="120" w:after="120"/>
         <w:ind w:right="0"/>
+        <w:jc w:val="both"/>
         <w:outlineLvl w:val="1"/>
         <w:rPr>
           <w:rFonts w:ascii="Arial" w:hAnsi="Arial" w:cs="Arial"/>
@@ -3065,12 +3245,21 @@
         </w:rPr>
         <w:t xml:space="preserve">competitors, </w:t>
       </w:r>
+      <w:proofErr w:type="spellStart"/>
       <w:r>
         <w:rPr>
           <w:rFonts w:ascii="Arial" w:hAnsi="Arial" w:cs="Arial"/>
           <w:i/>
         </w:rPr>
-        <w:t>Zalora,</w:t>
+        <w:t>Zalora</w:t>
+      </w:r>
+      <w:proofErr w:type="spellEnd"/>
+      <w:r>
+        <w:rPr>
+          <w:rFonts w:ascii="Arial" w:hAnsi="Arial" w:cs="Arial"/>
+          <w:i/>
+        </w:rPr>
+        <w:t>,</w:t>
       </w:r>
       <w:r>
         <w:rPr>
@@ -3096,6 +3285,7 @@
         <w:pStyle w:val="NormalWeb"/>
         <w:spacing w:before="120" w:after="120"/>
         <w:ind w:right="0"/>
+        <w:jc w:val="both"/>
         <w:outlineLvl w:val="1"/>
         <w:rPr>
           <w:rFonts w:ascii="Arial" w:hAnsi="Arial" w:cs="Arial"/>
@@ -3105,7 +3295,21 @@
         <w:rPr>
           <w:rFonts w:ascii="Arial" w:hAnsi="Arial" w:cs="Arial"/>
         </w:rPr>
-        <w:t>To be able to assess our space in the market, we cannot directly say that we will take away the customers that Zalora, and other fashion, online shop apps, presently have.</w:t>
+        <w:t xml:space="preserve">To be able to assess our space in the market, we cannot directly say that we will take away the customers that </w:t>
+      </w:r>
+      <w:proofErr w:type="spellStart"/>
+      <w:r>
+        <w:rPr>
+          <w:rFonts w:ascii="Arial" w:hAnsi="Arial" w:cs="Arial"/>
+        </w:rPr>
+        <w:t>Zalora</w:t>
+      </w:r>
+      <w:proofErr w:type="spellEnd"/>
+      <w:r>
+        <w:rPr>
+          <w:rFonts w:ascii="Arial" w:hAnsi="Arial" w:cs="Arial"/>
+        </w:rPr>
+        <w:t>, and other fashion, online shop apps, presently have.</w:t>
       </w:r>
       <w:r>
         <w:rPr>
@@ -3119,6 +3323,7 @@
         <w:pStyle w:val="NormalWeb"/>
         <w:spacing w:before="120" w:after="120"/>
         <w:ind w:right="0"/>
+        <w:jc w:val="both"/>
         <w:outlineLvl w:val="1"/>
         <w:rPr>
           <w:rFonts w:ascii="Arial" w:hAnsi="Arial" w:cs="Arial"/>
@@ -3129,7 +3334,21 @@
           <w:rFonts w:ascii="Arial" w:hAnsi="Arial" w:cs="Arial"/>
         </w:rPr>
         <w:lastRenderedPageBreak/>
-        <w:t xml:space="preserve">In line with the current demand from the target market, the data of 5 Million downloads for Zalora, and an average of 40,000 customer reviews, we believe that the current demand for side apps that have fashion services are high. </w:t>
+        <w:t xml:space="preserve">In line with the current demand from the target market, the data of 5 Million downloads for </w:t>
+      </w:r>
+      <w:proofErr w:type="spellStart"/>
+      <w:r>
+        <w:rPr>
+          <w:rFonts w:ascii="Arial" w:hAnsi="Arial" w:cs="Arial"/>
+        </w:rPr>
+        <w:t>Zalora</w:t>
+      </w:r>
+      <w:proofErr w:type="spellEnd"/>
+      <w:r>
+        <w:rPr>
+          <w:rFonts w:ascii="Arial" w:hAnsi="Arial" w:cs="Arial"/>
+        </w:rPr>
+        <w:t xml:space="preserve">, and an average of 40,000 customer reviews, we believe that the current demand for side apps that have fashion services are high. </w:t>
       </w:r>
       <w:r>
         <w:rPr>
@@ -3149,6 +3368,7 @@
         <w:pStyle w:val="NormalWeb"/>
         <w:spacing w:before="120" w:after="120"/>
         <w:ind w:right="0"/>
+        <w:jc w:val="both"/>
         <w:outlineLvl w:val="1"/>
         <w:rPr>
           <w:rFonts w:ascii="Arial" w:hAnsi="Arial" w:cs="Arial"/>
@@ -3170,6 +3390,7 @@
         </w:numPr>
         <w:spacing w:before="120"/>
         <w:ind w:right="0"/>
+        <w:jc w:val="both"/>
         <w:outlineLvl w:val="1"/>
         <w:rPr>
           <w:rFonts w:ascii="Arial" w:hAnsi="Arial" w:cs="Arial"/>
@@ -3209,6 +3430,7 @@
         </w:numPr>
         <w:spacing w:before="60"/>
         <w:ind w:right="0"/>
+        <w:jc w:val="both"/>
         <w:outlineLvl w:val="1"/>
         <w:rPr>
           <w:rFonts w:ascii="Arial" w:hAnsi="Arial" w:cs="Arial"/>
@@ -3256,6 +3478,7 @@
         <w:pStyle w:val="NormalWeb"/>
         <w:spacing w:before="120" w:after="120"/>
         <w:ind w:right="0"/>
+        <w:jc w:val="both"/>
         <w:outlineLvl w:val="1"/>
         <w:rPr>
           <w:rFonts w:ascii="Arial" w:hAnsi="Arial" w:cs="Arial"/>
@@ -3277,6 +3500,7 @@
         </w:numPr>
         <w:spacing w:before="120" w:after="120"/>
         <w:ind w:right="0"/>
+        <w:jc w:val="both"/>
         <w:outlineLvl w:val="1"/>
         <w:rPr>
           <w:rFonts w:ascii="Arial" w:hAnsi="Arial" w:cs="Arial"/>
@@ -3298,6 +3522,7 @@
         </w:numPr>
         <w:spacing w:before="120" w:after="120"/>
         <w:ind w:right="0"/>
+        <w:jc w:val="both"/>
         <w:outlineLvl w:val="1"/>
         <w:rPr>
           <w:rFonts w:ascii="Arial" w:hAnsi="Arial" w:cs="Arial"/>
@@ -3331,6 +3556,7 @@
         </w:numPr>
         <w:spacing w:before="120" w:after="120"/>
         <w:ind w:right="0"/>
+        <w:jc w:val="both"/>
         <w:outlineLvl w:val="1"/>
         <w:rPr>
           <w:rFonts w:ascii="Arial" w:hAnsi="Arial" w:cs="Arial"/>
@@ -3376,6 +3602,7 @@
         </w:numPr>
         <w:spacing w:before="120" w:after="120"/>
         <w:ind w:right="0"/>
+        <w:jc w:val="both"/>
         <w:outlineLvl w:val="1"/>
         <w:rPr>
           <w:rFonts w:ascii="Arial" w:hAnsi="Arial" w:cs="Arial"/>
@@ -3397,6 +3624,7 @@
         </w:numPr>
         <w:spacing w:before="120" w:after="120"/>
         <w:ind w:right="0"/>
+        <w:jc w:val="both"/>
         <w:outlineLvl w:val="1"/>
         <w:rPr>
           <w:rFonts w:ascii="Arial" w:hAnsi="Arial" w:cs="Arial"/>
@@ -3414,6 +3642,7 @@
         <w:pStyle w:val="NormalWeb"/>
         <w:spacing w:before="120" w:after="120"/>
         <w:ind w:right="0"/>
+        <w:jc w:val="both"/>
         <w:outlineLvl w:val="1"/>
         <w:rPr>
           <w:rFonts w:ascii="Arial" w:hAnsi="Arial" w:cs="Arial"/>
@@ -3447,6 +3676,7 @@
         </w:numPr>
         <w:spacing w:before="60"/>
         <w:ind w:right="0"/>
+        <w:jc w:val="both"/>
         <w:outlineLvl w:val="1"/>
         <w:rPr>
           <w:rFonts w:ascii="Arial" w:hAnsi="Arial" w:cs="Arial"/>
@@ -3468,6 +3698,7 @@
         </w:numPr>
         <w:spacing w:before="60"/>
         <w:ind w:right="0"/>
+        <w:jc w:val="both"/>
         <w:outlineLvl w:val="1"/>
         <w:rPr>
           <w:rFonts w:ascii="Arial" w:hAnsi="Arial" w:cs="Arial"/>
@@ -3489,6 +3720,7 @@
         </w:numPr>
         <w:spacing w:before="60"/>
         <w:ind w:right="0"/>
+        <w:jc w:val="both"/>
         <w:outlineLvl w:val="1"/>
         <w:rPr>
           <w:rFonts w:ascii="Arial" w:hAnsi="Arial" w:cs="Arial"/>
@@ -3510,6 +3742,7 @@
         </w:numPr>
         <w:spacing w:before="60"/>
         <w:ind w:right="0"/>
+        <w:jc w:val="both"/>
         <w:outlineLvl w:val="1"/>
         <w:rPr>
           <w:rFonts w:ascii="Arial" w:hAnsi="Arial" w:cs="Arial"/>
@@ -3531,6 +3764,7 @@
         </w:numPr>
         <w:spacing w:before="60"/>
         <w:ind w:right="0"/>
+        <w:jc w:val="both"/>
         <w:outlineLvl w:val="1"/>
         <w:rPr>
           <w:rFonts w:ascii="Arial" w:hAnsi="Arial" w:cs="Arial"/>
@@ -3552,6 +3786,7 @@
         </w:numPr>
         <w:spacing w:before="60"/>
         <w:ind w:right="0"/>
+        <w:jc w:val="both"/>
         <w:outlineLvl w:val="1"/>
         <w:rPr>
           <w:rFonts w:ascii="Arial" w:hAnsi="Arial" w:cs="Arial"/>
@@ -3859,8 +4094,17 @@
           <w:rFonts w:ascii="Arial" w:hAnsi="Arial" w:cs="Arial"/>
           <w:lang w:val="en-PH"/>
         </w:rPr>
-        <w:t>Can choose between the following payment options: Credit card/debit card, paypal</w:t>
-      </w:r>
+        <w:t xml:space="preserve">Can choose between the following payment options: Credit card/debit card, </w:t>
+      </w:r>
+      <w:proofErr w:type="spellStart"/>
+      <w:r>
+        <w:rPr>
+          <w:rFonts w:ascii="Arial" w:hAnsi="Arial" w:cs="Arial"/>
+          <w:lang w:val="en-PH"/>
+        </w:rPr>
+        <w:t>paypal</w:t>
+      </w:r>
+      <w:proofErr w:type="spellEnd"/>
     </w:p>
     <w:p>
       <w:pPr>
@@ -4073,8 +4317,17 @@
           <w:rFonts w:ascii="Arial" w:hAnsi="Arial" w:cs="Arial"/>
           <w:lang w:val="en-PH"/>
         </w:rPr>
-        <w:t>Can choose between the following payment options: Cash On Delivery, Credit/Debit Card, paypal</w:t>
-      </w:r>
+        <w:t xml:space="preserve">Can choose between the following payment options: Cash On Delivery, Credit/Debit Card, </w:t>
+      </w:r>
+      <w:proofErr w:type="spellStart"/>
+      <w:r>
+        <w:rPr>
+          <w:rFonts w:ascii="Arial" w:hAnsi="Arial" w:cs="Arial"/>
+          <w:lang w:val="en-PH"/>
+        </w:rPr>
+        <w:t>paypal</w:t>
+      </w:r>
+      <w:proofErr w:type="spellEnd"/>
     </w:p>
     <w:p>
       <w:pPr>
@@ -5398,8 +5651,18 @@
                 <w:sz w:val="24"/>
                 <w:szCs w:val="24"/>
               </w:rPr>
-              <w:t>Can choose between the following payment options: Credit card/debit card, paypal</w:t>
-            </w:r>
+              <w:t xml:space="preserve">Can choose between the following payment options: Credit card/debit card, </w:t>
+            </w:r>
+            <w:proofErr w:type="spellStart"/>
+            <w:r>
+              <w:rPr>
+                <w:rFonts w:ascii="Arial" w:hAnsi="Arial" w:cs="Arial"/>
+                <w:sz w:val="24"/>
+                <w:szCs w:val="24"/>
+              </w:rPr>
+              <w:t>paypal</w:t>
+            </w:r>
+            <w:proofErr w:type="spellEnd"/>
           </w:p>
         </w:tc>
         <w:tc>
@@ -5501,8 +5764,18 @@
                 <w:sz w:val="24"/>
                 <w:szCs w:val="24"/>
               </w:rPr>
-              <w:t>Can choose between the following payment options: Cash On Delivery, Credit/Debit Card, paypal</w:t>
-            </w:r>
+              <w:t xml:space="preserve">Can choose between the following payment options: Cash On Delivery, Credit/Debit Card, </w:t>
+            </w:r>
+            <w:proofErr w:type="spellStart"/>
+            <w:r>
+              <w:rPr>
+                <w:rFonts w:ascii="Arial" w:hAnsi="Arial" w:cs="Arial"/>
+                <w:sz w:val="24"/>
+                <w:szCs w:val="24"/>
+              </w:rPr>
+              <w:t>paypal</w:t>
+            </w:r>
+            <w:proofErr w:type="spellEnd"/>
           </w:p>
         </w:tc>
         <w:tc>
@@ -7000,7 +7273,35 @@
               <w:rPr>
                 <w:rFonts w:ascii="Arial" w:hAnsi="Arial" w:cs="Arial"/>
               </w:rPr>
-              <w:t>Income level of Php 15,000 – Php 30,000 / month</w:t>
+              <w:t xml:space="preserve">Income level of </w:t>
+            </w:r>
+            <w:proofErr w:type="spellStart"/>
+            <w:r>
+              <w:rPr>
+                <w:rFonts w:ascii="Arial" w:hAnsi="Arial" w:cs="Arial"/>
+              </w:rPr>
+              <w:t>Php</w:t>
+            </w:r>
+            <w:proofErr w:type="spellEnd"/>
+            <w:r>
+              <w:rPr>
+                <w:rFonts w:ascii="Arial" w:hAnsi="Arial" w:cs="Arial"/>
+              </w:rPr>
+              <w:t xml:space="preserve"> 15,000 – </w:t>
+            </w:r>
+            <w:proofErr w:type="spellStart"/>
+            <w:r>
+              <w:rPr>
+                <w:rFonts w:ascii="Arial" w:hAnsi="Arial" w:cs="Arial"/>
+              </w:rPr>
+              <w:t>Php</w:t>
+            </w:r>
+            <w:proofErr w:type="spellEnd"/>
+            <w:r>
+              <w:rPr>
+                <w:rFonts w:ascii="Arial" w:hAnsi="Arial" w:cs="Arial"/>
+              </w:rPr>
+              <w:t xml:space="preserve"> 30,000 / month</w:t>
             </w:r>
           </w:p>
         </w:tc>
@@ -7020,7 +7321,21 @@
               <w:rPr>
                 <w:rFonts w:ascii="Arial" w:hAnsi="Arial" w:cs="Arial"/>
               </w:rPr>
-              <w:t>Income level of Php 30,000 - above</w:t>
+              <w:t xml:space="preserve">Income level of </w:t>
+            </w:r>
+            <w:proofErr w:type="spellStart"/>
+            <w:r>
+              <w:rPr>
+                <w:rFonts w:ascii="Arial" w:hAnsi="Arial" w:cs="Arial"/>
+              </w:rPr>
+              <w:t>Php</w:t>
+            </w:r>
+            <w:proofErr w:type="spellEnd"/>
+            <w:r>
+              <w:rPr>
+                <w:rFonts w:ascii="Arial" w:hAnsi="Arial" w:cs="Arial"/>
+              </w:rPr>
+              <w:t xml:space="preserve"> 30,000 - above</w:t>
             </w:r>
           </w:p>
         </w:tc>
@@ -7203,7 +7518,21 @@
               <w:rPr>
                 <w:rFonts w:ascii="Arial" w:hAnsi="Arial" w:cs="Arial"/>
               </w:rPr>
-              <w:t xml:space="preserve"> / Masteral / Doctorate</w:t>
+              <w:t xml:space="preserve"> / </w:t>
+            </w:r>
+            <w:proofErr w:type="spellStart"/>
+            <w:r>
+              <w:rPr>
+                <w:rFonts w:ascii="Arial" w:hAnsi="Arial" w:cs="Arial"/>
+              </w:rPr>
+              <w:t>Masteral</w:t>
+            </w:r>
+            <w:proofErr w:type="spellEnd"/>
+            <w:r>
+              <w:rPr>
+                <w:rFonts w:ascii="Arial" w:hAnsi="Arial" w:cs="Arial"/>
+              </w:rPr>
+              <w:t xml:space="preserve"> / Doctorate</w:t>
             </w:r>
           </w:p>
         </w:tc>
@@ -7529,6 +7858,7 @@
         </w:rPr>
         <w:t xml:space="preserve">Some of our major competitors include </w:t>
       </w:r>
+      <w:proofErr w:type="spellStart"/>
       <w:r>
         <w:rPr>
           <w:rFonts w:ascii="Arial" w:hAnsi="Arial" w:cs="Arial"/>
@@ -7536,12 +7866,14 @@
         </w:rPr>
         <w:t>Zalora</w:t>
       </w:r>
+      <w:proofErr w:type="spellEnd"/>
       <w:r>
         <w:rPr>
           <w:rFonts w:ascii="Arial" w:hAnsi="Arial" w:cs="Arial"/>
         </w:rPr>
         <w:t xml:space="preserve"> and </w:t>
       </w:r>
+      <w:proofErr w:type="spellStart"/>
       <w:r>
         <w:rPr>
           <w:rFonts w:ascii="Arial" w:hAnsi="Arial" w:cs="Arial"/>
@@ -7549,6 +7881,7 @@
         </w:rPr>
         <w:t>Lazada</w:t>
       </w:r>
+      <w:proofErr w:type="spellEnd"/>
       <w:r>
         <w:rPr>
           <w:rFonts w:ascii="Arial" w:hAnsi="Arial" w:cs="Arial"/>
@@ -7587,11 +7920,19 @@
           <w:rFonts w:ascii="Arial" w:hAnsi="Arial" w:cs="Arial"/>
         </w:rPr>
       </w:pPr>
-      <w:r>
-        <w:rPr>
-          <w:rFonts w:ascii="Arial" w:hAnsi="Arial" w:cs="Arial"/>
-        </w:rPr>
-        <w:t>Zalora (</w:t>
+      <w:proofErr w:type="spellStart"/>
+      <w:r>
+        <w:rPr>
+          <w:rFonts w:ascii="Arial" w:hAnsi="Arial" w:cs="Arial"/>
+        </w:rPr>
+        <w:t>Zalora</w:t>
+      </w:r>
+      <w:proofErr w:type="spellEnd"/>
+      <w:r>
+        <w:rPr>
+          <w:rFonts w:ascii="Arial" w:hAnsi="Arial" w:cs="Arial"/>
+        </w:rPr>
+        <w:t xml:space="preserve"> (</w:t>
       </w:r>
       <w:r>
         <w:rPr>
@@ -7620,17 +7961,47 @@
           <w:rFonts w:ascii="Arial" w:hAnsi="Arial" w:cs="Arial"/>
         </w:rPr>
       </w:pPr>
-      <w:r>
-        <w:rPr>
-          <w:rFonts w:ascii="Arial" w:hAnsi="Arial" w:cs="Arial"/>
-        </w:rPr>
-        <w:t>Lazada (</w:t>
-      </w:r>
-      <w:r>
-        <w:rPr>
-          <w:rFonts w:ascii="Arial" w:hAnsi="Arial" w:cs="Arial"/>
-        </w:rPr>
-        <w:t>Salustiana D. Ty Tower, 104 Paseo de Roxas, Makati, 1229 Metro Manil</w:t>
+      <w:proofErr w:type="spellStart"/>
+      <w:r>
+        <w:rPr>
+          <w:rFonts w:ascii="Arial" w:hAnsi="Arial" w:cs="Arial"/>
+        </w:rPr>
+        <w:t>Lazada</w:t>
+      </w:r>
+      <w:proofErr w:type="spellEnd"/>
+      <w:r>
+        <w:rPr>
+          <w:rFonts w:ascii="Arial" w:hAnsi="Arial" w:cs="Arial"/>
+        </w:rPr>
+        <w:t xml:space="preserve"> (</w:t>
+      </w:r>
+      <w:proofErr w:type="spellStart"/>
+      <w:r>
+        <w:rPr>
+          <w:rFonts w:ascii="Arial" w:hAnsi="Arial" w:cs="Arial"/>
+        </w:rPr>
+        <w:t>Salustiana</w:t>
+      </w:r>
+      <w:proofErr w:type="spellEnd"/>
+      <w:r>
+        <w:rPr>
+          <w:rFonts w:ascii="Arial" w:hAnsi="Arial" w:cs="Arial"/>
+        </w:rPr>
+        <w:t xml:space="preserve"> D. Ty Tower, 104 Paseo de </w:t>
+      </w:r>
+      <w:proofErr w:type="spellStart"/>
+      <w:r>
+        <w:rPr>
+          <w:rFonts w:ascii="Arial" w:hAnsi="Arial" w:cs="Arial"/>
+        </w:rPr>
+        <w:t>Roxas</w:t>
+      </w:r>
+      <w:proofErr w:type="spellEnd"/>
+      <w:r>
+        <w:rPr>
+          <w:rFonts w:ascii="Arial" w:hAnsi="Arial" w:cs="Arial"/>
+        </w:rPr>
+        <w:t>, Makati, 1229 Metro Manil</w:t>
       </w:r>
       <w:r>
         <w:rPr>
@@ -7653,7 +8024,49 @@
         <w:rPr>
           <w:rFonts w:ascii="Arial" w:hAnsi="Arial" w:cs="Arial"/>
         </w:rPr>
-        <w:t>We may consider Zalora as a direct competitor because they operate under terms similar to ours, Lazada on the other hand, is leaning more on to devices, and other miscellaneous items being sold online. Therefore, Zalora, as a fashion / clothing distributor is one of our direct competitors.</w:t>
+        <w:t xml:space="preserve">We may consider </w:t>
+      </w:r>
+      <w:proofErr w:type="spellStart"/>
+      <w:r>
+        <w:rPr>
+          <w:rFonts w:ascii="Arial" w:hAnsi="Arial" w:cs="Arial"/>
+        </w:rPr>
+        <w:t>Zalora</w:t>
+      </w:r>
+      <w:proofErr w:type="spellEnd"/>
+      <w:r>
+        <w:rPr>
+          <w:rFonts w:ascii="Arial" w:hAnsi="Arial" w:cs="Arial"/>
+        </w:rPr>
+        <w:t xml:space="preserve"> as a direct competitor because they operate under terms similar to ours, </w:t>
+      </w:r>
+      <w:proofErr w:type="spellStart"/>
+      <w:r>
+        <w:rPr>
+          <w:rFonts w:ascii="Arial" w:hAnsi="Arial" w:cs="Arial"/>
+        </w:rPr>
+        <w:t>Lazada</w:t>
+      </w:r>
+      <w:proofErr w:type="spellEnd"/>
+      <w:r>
+        <w:rPr>
+          <w:rFonts w:ascii="Arial" w:hAnsi="Arial" w:cs="Arial"/>
+        </w:rPr>
+        <w:t xml:space="preserve"> on the other hand, is leaning more on to devices, and other miscellaneous items being sold online. Therefore, </w:t>
+      </w:r>
+      <w:proofErr w:type="spellStart"/>
+      <w:r>
+        <w:rPr>
+          <w:rFonts w:ascii="Arial" w:hAnsi="Arial" w:cs="Arial"/>
+        </w:rPr>
+        <w:t>Zalora</w:t>
+      </w:r>
+      <w:proofErr w:type="spellEnd"/>
+      <w:r>
+        <w:rPr>
+          <w:rFonts w:ascii="Arial" w:hAnsi="Arial" w:cs="Arial"/>
+        </w:rPr>
+        <w:t>, as a fashion / clothing distributor is one of our direct competitors.</w:t>
       </w:r>
     </w:p>
     <w:p>
@@ -7680,7 +8093,23 @@
           <w:rFonts w:ascii="Arial" w:hAnsi="Arial" w:cs="Arial"/>
           <w:b/>
         </w:rPr>
-        <w:t>Bridge Mobile Phils. Inc.</w:t>
+        <w:t xml:space="preserve">Bridge Mobile </w:t>
+      </w:r>
+      <w:proofErr w:type="spellStart"/>
+      <w:r>
+        <w:rPr>
+          <w:rFonts w:ascii="Arial" w:hAnsi="Arial" w:cs="Arial"/>
+          <w:b/>
+        </w:rPr>
+        <w:t>Phils</w:t>
+      </w:r>
+      <w:proofErr w:type="spellEnd"/>
+      <w:r>
+        <w:rPr>
+          <w:rFonts w:ascii="Arial" w:hAnsi="Arial" w:cs="Arial"/>
+          <w:b/>
+        </w:rPr>
+        <w:t>. Inc.</w:t>
       </w:r>
       <w:r>
         <w:rPr>
@@ -7925,6 +8354,7 @@
                 <w:szCs w:val="22"/>
               </w:rPr>
             </w:pPr>
+            <w:proofErr w:type="spellStart"/>
             <w:r>
               <w:rPr>
                 <w:rFonts w:ascii="Arial" w:hAnsi="Arial" w:cs="Arial"/>
@@ -7935,6 +8365,7 @@
               </w:rPr>
               <w:t>Zalora</w:t>
             </w:r>
+            <w:proofErr w:type="spellEnd"/>
           </w:p>
         </w:tc>
         <w:tc>
@@ -7959,6 +8390,7 @@
                 <w:szCs w:val="22"/>
               </w:rPr>
             </w:pPr>
+            <w:proofErr w:type="spellStart"/>
             <w:r>
               <w:rPr>
                 <w:rFonts w:ascii="Arial" w:hAnsi="Arial" w:cs="Arial"/>
@@ -7969,6 +8401,7 @@
               </w:rPr>
               <w:t>Lazada</w:t>
             </w:r>
+            <w:proofErr w:type="spellEnd"/>
           </w:p>
         </w:tc>
         <w:tc>
@@ -9430,7 +9863,23 @@
           <w:rFonts w:ascii="Arial" w:hAnsi="Arial" w:cs="Arial"/>
           <w:i/>
         </w:rPr>
-        <w:t xml:space="preserve">Jon Loomer, </w:t>
+        <w:t xml:space="preserve">Jon </w:t>
+      </w:r>
+      <w:proofErr w:type="spellStart"/>
+      <w:r>
+        <w:rPr>
+          <w:rFonts w:ascii="Arial" w:hAnsi="Arial" w:cs="Arial"/>
+          <w:i/>
+        </w:rPr>
+        <w:t>Loomer</w:t>
+      </w:r>
+      <w:proofErr w:type="spellEnd"/>
+      <w:r>
+        <w:rPr>
+          <w:rFonts w:ascii="Arial" w:hAnsi="Arial" w:cs="Arial"/>
+          <w:i/>
+        </w:rPr>
+        <w:t xml:space="preserve">, </w:t>
       </w:r>
       <w:r>
         <w:rPr>
@@ -9809,7 +10258,21 @@
         <w:rPr>
           <w:rFonts w:ascii="Arial" w:hAnsi="Arial" w:cs="Arial"/>
         </w:rPr>
-        <w:t xml:space="preserve"> Php 27,500.00 for the first quart</w:t>
+        <w:t xml:space="preserve"> </w:t>
+      </w:r>
+      <w:proofErr w:type="spellStart"/>
+      <w:r>
+        <w:rPr>
+          <w:rFonts w:ascii="Arial" w:hAnsi="Arial" w:cs="Arial"/>
+        </w:rPr>
+        <w:t>Php</w:t>
+      </w:r>
+      <w:proofErr w:type="spellEnd"/>
+      <w:r>
+        <w:rPr>
+          <w:rFonts w:ascii="Arial" w:hAnsi="Arial" w:cs="Arial"/>
+        </w:rPr>
+        <w:t xml:space="preserve"> 27,500.00 for the first quart</w:t>
       </w:r>
       <w:r>
         <w:rPr>
@@ -9848,7 +10311,21 @@
         <w:rPr>
           <w:rFonts w:ascii="Arial" w:hAnsi="Arial" w:cs="Arial"/>
         </w:rPr>
-        <w:t>Advertising: Php 10,000.00</w:t>
+        <w:t xml:space="preserve">Advertising: </w:t>
+      </w:r>
+      <w:proofErr w:type="spellStart"/>
+      <w:r>
+        <w:rPr>
+          <w:rFonts w:ascii="Arial" w:hAnsi="Arial" w:cs="Arial"/>
+        </w:rPr>
+        <w:t>Php</w:t>
+      </w:r>
+      <w:proofErr w:type="spellEnd"/>
+      <w:r>
+        <w:rPr>
+          <w:rFonts w:ascii="Arial" w:hAnsi="Arial" w:cs="Arial"/>
+        </w:rPr>
+        <w:t xml:space="preserve"> 10,000.00</w:t>
       </w:r>
     </w:p>
     <w:p>
@@ -9869,7 +10346,21 @@
         <w:rPr>
           <w:rFonts w:ascii="Arial" w:hAnsi="Arial" w:cs="Arial"/>
         </w:rPr>
-        <w:t>Signage: Php 5,000.00</w:t>
+        <w:t xml:space="preserve">Signage: </w:t>
+      </w:r>
+      <w:proofErr w:type="spellStart"/>
+      <w:r>
+        <w:rPr>
+          <w:rFonts w:ascii="Arial" w:hAnsi="Arial" w:cs="Arial"/>
+        </w:rPr>
+        <w:t>Php</w:t>
+      </w:r>
+      <w:proofErr w:type="spellEnd"/>
+      <w:r>
+        <w:rPr>
+          <w:rFonts w:ascii="Arial" w:hAnsi="Arial" w:cs="Arial"/>
+        </w:rPr>
+        <w:t xml:space="preserve"> 5,000.00</w:t>
       </w:r>
     </w:p>
     <w:p>
@@ -9890,7 +10381,21 @@
         <w:rPr>
           <w:rFonts w:ascii="Arial" w:hAnsi="Arial" w:cs="Arial"/>
         </w:rPr>
-        <w:t>Miscellaneous Categories: Php 5,000.00</w:t>
+        <w:t xml:space="preserve">Miscellaneous Categories: </w:t>
+      </w:r>
+      <w:proofErr w:type="spellStart"/>
+      <w:r>
+        <w:rPr>
+          <w:rFonts w:ascii="Arial" w:hAnsi="Arial" w:cs="Arial"/>
+        </w:rPr>
+        <w:t>Php</w:t>
+      </w:r>
+      <w:proofErr w:type="spellEnd"/>
+      <w:r>
+        <w:rPr>
+          <w:rFonts w:ascii="Arial" w:hAnsi="Arial" w:cs="Arial"/>
+        </w:rPr>
+        <w:t xml:space="preserve"> 5,000.00</w:t>
       </w:r>
     </w:p>
     <w:p>
@@ -9925,7 +10430,21 @@
         <w:rPr>
           <w:rFonts w:ascii="Arial" w:hAnsi="Arial" w:cs="Arial"/>
         </w:rPr>
-        <w:t xml:space="preserve">or Php6,750.00 </w:t>
+        <w:t>or Php6</w:t>
+      </w:r>
+      <w:proofErr w:type="gramStart"/>
+      <w:r>
+        <w:rPr>
+          <w:rFonts w:ascii="Arial" w:hAnsi="Arial" w:cs="Arial"/>
+        </w:rPr>
+        <w:t>,750.00</w:t>
+      </w:r>
+      <w:proofErr w:type="gramEnd"/>
+      <w:r>
+        <w:rPr>
+          <w:rFonts w:ascii="Arial" w:hAnsi="Arial" w:cs="Arial"/>
+        </w:rPr>
+        <w:t xml:space="preserve"> </w:t>
       </w:r>
       <w:r>
         <w:rPr>
@@ -9956,13 +10475,41 @@
         <w:rPr>
           <w:rFonts w:ascii="Arial" w:hAnsi="Arial" w:cs="Arial"/>
         </w:rPr>
-        <w:t xml:space="preserve"> (Php 3,240.00)</w:t>
-      </w:r>
-      <w:r>
-        <w:rPr>
-          <w:rFonts w:ascii="Arial" w:hAnsi="Arial" w:cs="Arial"/>
-        </w:rPr>
-        <w:t xml:space="preserve"> for maintenance of the Facebook, and other social media advertisements. All in all, this amounts to Php 10,000.00. </w:t>
+        <w:t xml:space="preserve"> (</w:t>
+      </w:r>
+      <w:proofErr w:type="spellStart"/>
+      <w:r>
+        <w:rPr>
+          <w:rFonts w:ascii="Arial" w:hAnsi="Arial" w:cs="Arial"/>
+        </w:rPr>
+        <w:t>Php</w:t>
+      </w:r>
+      <w:proofErr w:type="spellEnd"/>
+      <w:r>
+        <w:rPr>
+          <w:rFonts w:ascii="Arial" w:hAnsi="Arial" w:cs="Arial"/>
+        </w:rPr>
+        <w:t xml:space="preserve"> 3,240.00)</w:t>
+      </w:r>
+      <w:r>
+        <w:rPr>
+          <w:rFonts w:ascii="Arial" w:hAnsi="Arial" w:cs="Arial"/>
+        </w:rPr>
+        <w:t xml:space="preserve"> for maintenance of the Facebook, and other social media advertisements. All in all, this amounts to </w:t>
+      </w:r>
+      <w:proofErr w:type="spellStart"/>
+      <w:r>
+        <w:rPr>
+          <w:rFonts w:ascii="Arial" w:hAnsi="Arial" w:cs="Arial"/>
+        </w:rPr>
+        <w:t>Php</w:t>
+      </w:r>
+      <w:proofErr w:type="spellEnd"/>
+      <w:r>
+        <w:rPr>
+          <w:rFonts w:ascii="Arial" w:hAnsi="Arial" w:cs="Arial"/>
+        </w:rPr>
+        <w:t xml:space="preserve"> 10,000.00. </w:t>
       </w:r>
       <w:r>
         <w:rPr>
@@ -9980,7 +10527,21 @@
         <w:rPr>
           <w:rFonts w:ascii="Arial" w:hAnsi="Arial" w:cs="Arial"/>
         </w:rPr>
-        <w:t xml:space="preserve"> (Php900.00 – Php4,500.00)</w:t>
+        <w:t xml:space="preserve"> (Php900.00 – Php4</w:t>
+      </w:r>
+      <w:proofErr w:type="gramStart"/>
+      <w:r>
+        <w:rPr>
+          <w:rFonts w:ascii="Arial" w:hAnsi="Arial" w:cs="Arial"/>
+        </w:rPr>
+        <w:t>,500.00</w:t>
+      </w:r>
+      <w:proofErr w:type="gramEnd"/>
+      <w:r>
+        <w:rPr>
+          <w:rFonts w:ascii="Arial" w:hAnsi="Arial" w:cs="Arial"/>
+        </w:rPr>
+        <w:t>)</w:t>
       </w:r>
       <w:r>
         <w:rPr>
@@ -10053,7 +10614,21 @@
         <w:rPr>
           <w:rFonts w:ascii="Arial" w:hAnsi="Arial" w:cs="Arial"/>
         </w:rPr>
-        <w:t>The pricing mechanism that the company has used for pricing the application’s premium version with Php 100.00, was based on a survey</w:t>
+        <w:t xml:space="preserve">The pricing mechanism that the company has used for pricing the application’s premium version with </w:t>
+      </w:r>
+      <w:proofErr w:type="spellStart"/>
+      <w:r>
+        <w:rPr>
+          <w:rFonts w:ascii="Arial" w:hAnsi="Arial" w:cs="Arial"/>
+        </w:rPr>
+        <w:t>Php</w:t>
+      </w:r>
+      <w:proofErr w:type="spellEnd"/>
+      <w:r>
+        <w:rPr>
+          <w:rFonts w:ascii="Arial" w:hAnsi="Arial" w:cs="Arial"/>
+        </w:rPr>
+        <w:t xml:space="preserve"> 100.00, was based on a survey</w:t>
       </w:r>
       <w:r>
         <w:rPr>
@@ -10071,7 +10646,21 @@
         <w:rPr>
           <w:rFonts w:ascii="Arial" w:hAnsi="Arial" w:cs="Arial"/>
         </w:rPr>
-        <w:t xml:space="preserve"> The results were somehow conclusive, most individuals responded that they could purchase the app within the range of Php 85 – 100.</w:t>
+        <w:t xml:space="preserve"> The results were somehow conclusive, most individuals responded that they could purchase the app within the range of </w:t>
+      </w:r>
+      <w:proofErr w:type="spellStart"/>
+      <w:r>
+        <w:rPr>
+          <w:rFonts w:ascii="Arial" w:hAnsi="Arial" w:cs="Arial"/>
+        </w:rPr>
+        <w:t>Php</w:t>
+      </w:r>
+      <w:proofErr w:type="spellEnd"/>
+      <w:r>
+        <w:rPr>
+          <w:rFonts w:ascii="Arial" w:hAnsi="Arial" w:cs="Arial"/>
+        </w:rPr>
+        <w:t xml:space="preserve"> 85 – 100.</w:t>
       </w:r>
       <w:r>
         <w:rPr>
@@ -10165,7 +10754,35 @@
         <w:rPr>
           <w:rFonts w:ascii="Arial" w:hAnsi="Arial" w:cs="Arial"/>
         </w:rPr>
-        <w:t>The prices of Zalora and Lazada’s app are incomparably set, since they do n</w:t>
+        <w:t xml:space="preserve">The prices of </w:t>
+      </w:r>
+      <w:proofErr w:type="spellStart"/>
+      <w:r>
+        <w:rPr>
+          <w:rFonts w:ascii="Arial" w:hAnsi="Arial" w:cs="Arial"/>
+        </w:rPr>
+        <w:t>Zalora</w:t>
+      </w:r>
+      <w:proofErr w:type="spellEnd"/>
+      <w:r>
+        <w:rPr>
+          <w:rFonts w:ascii="Arial" w:hAnsi="Arial" w:cs="Arial"/>
+        </w:rPr>
+        <w:t xml:space="preserve"> and </w:t>
+      </w:r>
+      <w:proofErr w:type="spellStart"/>
+      <w:r>
+        <w:rPr>
+          <w:rFonts w:ascii="Arial" w:hAnsi="Arial" w:cs="Arial"/>
+        </w:rPr>
+        <w:t>Lazada’s</w:t>
+      </w:r>
+      <w:proofErr w:type="spellEnd"/>
+      <w:r>
+        <w:rPr>
+          <w:rFonts w:ascii="Arial" w:hAnsi="Arial" w:cs="Arial"/>
+        </w:rPr>
+        <w:t xml:space="preserve"> app are incomparably set, since they do n</w:t>
       </w:r>
       <w:r>
         <w:rPr>
@@ -10257,7 +10874,35 @@
         <w:rPr>
           <w:rFonts w:ascii="Arial" w:hAnsi="Arial" w:cs="Arial"/>
         </w:rPr>
-        <w:t>Tentatively, the proposed location for the business is one of the houses of the partners. Currently it is the Dimapilis’ residence located in Parañaque City.</w:t>
+        <w:t xml:space="preserve">Tentatively, the proposed location for the business is one of the houses of the partners. Currently it is the </w:t>
+      </w:r>
+      <w:proofErr w:type="spellStart"/>
+      <w:r>
+        <w:rPr>
+          <w:rFonts w:ascii="Arial" w:hAnsi="Arial" w:cs="Arial"/>
+        </w:rPr>
+        <w:t>Dimapilis</w:t>
+      </w:r>
+      <w:proofErr w:type="spellEnd"/>
+      <w:r>
+        <w:rPr>
+          <w:rFonts w:ascii="Arial" w:hAnsi="Arial" w:cs="Arial"/>
+        </w:rPr>
+        <w:t xml:space="preserve">’ residence located in </w:t>
+      </w:r>
+      <w:proofErr w:type="spellStart"/>
+      <w:r>
+        <w:rPr>
+          <w:rFonts w:ascii="Arial" w:hAnsi="Arial" w:cs="Arial"/>
+        </w:rPr>
+        <w:t>Parañaque</w:t>
+      </w:r>
+      <w:proofErr w:type="spellEnd"/>
+      <w:r>
+        <w:rPr>
+          <w:rFonts w:ascii="Arial" w:hAnsi="Arial" w:cs="Arial"/>
+        </w:rPr>
+        <w:t xml:space="preserve"> City.</w:t>
       </w:r>
     </w:p>
     <w:p>
@@ -10333,14 +10978,37 @@
         <w:rPr>
           <w:rFonts w:ascii="Arial" w:hAnsi="Arial" w:cs="Arial"/>
         </w:rPr>
-        <w:t xml:space="preserve"> is $25.00 or Php1,125.00. In line with this, we will also be selling our application – so </w:t>
-      </w:r>
+        <w:t xml:space="preserve"> is $25.00 or Php1</w:t>
+      </w:r>
+      <w:proofErr w:type="gramStart"/>
+      <w:r>
+        <w:rPr>
+          <w:rFonts w:ascii="Arial" w:hAnsi="Arial" w:cs="Arial"/>
+        </w:rPr>
+        <w:t>,125.00</w:t>
+      </w:r>
+      <w:proofErr w:type="gramEnd"/>
+      <w:r>
+        <w:rPr>
+          <w:rFonts w:ascii="Arial" w:hAnsi="Arial" w:cs="Arial"/>
+        </w:rPr>
+        <w:t xml:space="preserve">. In line with this, we will also be selling our application – so </w:t>
+      </w:r>
+      <w:proofErr w:type="spellStart"/>
       <w:r>
         <w:rPr>
           <w:rFonts w:ascii="Arial" w:hAnsi="Arial" w:cs="Arial"/>
           <w:i/>
         </w:rPr>
-        <w:t>Andromo Support</w:t>
+        <w:t>Andromo</w:t>
+      </w:r>
+      <w:proofErr w:type="spellEnd"/>
+      <w:r>
+        <w:rPr>
+          <w:rFonts w:ascii="Arial" w:hAnsi="Arial" w:cs="Arial"/>
+          <w:i/>
+        </w:rPr>
+        <w:t xml:space="preserve"> Support</w:t>
       </w:r>
       <w:r>
         <w:rPr>
@@ -10504,17 +11172,39 @@
         </w:rPr>
         <w:t xml:space="preserve">Price for Premium version is </w:t>
       </w:r>
-      <w:r>
-        <w:rPr>
-          <w:rFonts w:ascii="Arial" w:hAnsi="Arial" w:cs="Arial"/>
-        </w:rPr>
-        <w:t>Php 100.00</w:t>
-      </w:r>
-      <w:r>
-        <w:rPr>
-          <w:rFonts w:ascii="Arial" w:hAnsi="Arial" w:cs="Arial"/>
-        </w:rPr>
-        <w:t>, in – app purchases cost Php 2</w:t>
+      <w:proofErr w:type="spellStart"/>
+      <w:r>
+        <w:rPr>
+          <w:rFonts w:ascii="Arial" w:hAnsi="Arial" w:cs="Arial"/>
+        </w:rPr>
+        <w:t>Php</w:t>
+      </w:r>
+      <w:proofErr w:type="spellEnd"/>
+      <w:r>
+        <w:rPr>
+          <w:rFonts w:ascii="Arial" w:hAnsi="Arial" w:cs="Arial"/>
+        </w:rPr>
+        <w:t xml:space="preserve"> 100.00</w:t>
+      </w:r>
+      <w:r>
+        <w:rPr>
+          <w:rFonts w:ascii="Arial" w:hAnsi="Arial" w:cs="Arial"/>
+        </w:rPr>
+        <w:t xml:space="preserve">, in – app purchases cost </w:t>
+      </w:r>
+      <w:proofErr w:type="spellStart"/>
+      <w:r>
+        <w:rPr>
+          <w:rFonts w:ascii="Arial" w:hAnsi="Arial" w:cs="Arial"/>
+        </w:rPr>
+        <w:t>Php</w:t>
+      </w:r>
+      <w:proofErr w:type="spellEnd"/>
+      <w:r>
+        <w:rPr>
+          <w:rFonts w:ascii="Arial" w:hAnsi="Arial" w:cs="Arial"/>
+        </w:rPr>
+        <w:t xml:space="preserve"> 2</w:t>
       </w:r>
       <w:r>
         <w:rPr>
@@ -10784,7 +11474,21 @@
         <w:rPr>
           <w:rFonts w:ascii="Arial" w:hAnsi="Arial" w:cs="Arial"/>
         </w:rPr>
-        <w:t>The basis for the results we hypothesized above are derived mainly from Zalora’s # of downloads and a distribution scale within each year, which is summarized in the table below.</w:t>
+        <w:t xml:space="preserve">The basis for the results we hypothesized above are derived mainly from </w:t>
+      </w:r>
+      <w:proofErr w:type="spellStart"/>
+      <w:r>
+        <w:rPr>
+          <w:rFonts w:ascii="Arial" w:hAnsi="Arial" w:cs="Arial"/>
+        </w:rPr>
+        <w:t>Zalora’s</w:t>
+      </w:r>
+      <w:proofErr w:type="spellEnd"/>
+      <w:r>
+        <w:rPr>
+          <w:rFonts w:ascii="Arial" w:hAnsi="Arial" w:cs="Arial"/>
+        </w:rPr>
+        <w:t xml:space="preserve"> # of downloads and a distribution scale within each year, which is summarized in the table below.</w:t>
       </w:r>
     </w:p>
     <w:p>
@@ -10880,7 +11584,23 @@
                 <w:rFonts w:ascii="Arial" w:hAnsi="Arial" w:cs="Arial"/>
                 <w:sz w:val="22"/>
               </w:rPr>
-              <w:t>YPS Year Estimates using Zalora Records</w:t>
+              <w:t xml:space="preserve">YPS Year Estimates using </w:t>
+            </w:r>
+            <w:proofErr w:type="spellStart"/>
+            <w:r>
+              <w:rPr>
+                <w:rFonts w:ascii="Arial" w:hAnsi="Arial" w:cs="Arial"/>
+                <w:sz w:val="22"/>
+              </w:rPr>
+              <w:t>Zalora</w:t>
+            </w:r>
+            <w:proofErr w:type="spellEnd"/>
+            <w:r>
+              <w:rPr>
+                <w:rFonts w:ascii="Arial" w:hAnsi="Arial" w:cs="Arial"/>
+                <w:sz w:val="22"/>
+              </w:rPr>
+              <w:t xml:space="preserve"> Records</w:t>
             </w:r>
           </w:p>
         </w:tc>
@@ -12034,6 +12754,7 @@
         <w:pStyle w:val="NormalWeb"/>
         <w:spacing w:before="120" w:after="120"/>
         <w:ind w:right="0"/>
+        <w:jc w:val="both"/>
         <w:outlineLvl w:val="1"/>
         <w:rPr>
           <w:rFonts w:ascii="Arial" w:hAnsi="Arial" w:cs="Arial"/>
@@ -12076,6 +12797,7 @@
         <w:pStyle w:val="NormalWeb"/>
         <w:spacing w:before="120" w:after="120"/>
         <w:ind w:right="0"/>
+        <w:jc w:val="both"/>
         <w:outlineLvl w:val="1"/>
         <w:rPr>
           <w:rFonts w:ascii="Arial" w:hAnsi="Arial" w:cs="Arial"/>
@@ -12093,6 +12815,7 @@
         <w:pStyle w:val="NormalWeb"/>
         <w:spacing w:before="120" w:after="120"/>
         <w:ind w:right="0"/>
+        <w:jc w:val="both"/>
         <w:outlineLvl w:val="1"/>
         <w:rPr>
           <w:rFonts w:ascii="Arial" w:hAnsi="Arial" w:cs="Arial"/>
@@ -12140,6 +12863,7 @@
         <w:pStyle w:val="NormalWeb"/>
         <w:spacing w:before="120" w:after="120"/>
         <w:ind w:right="0"/>
+        <w:jc w:val="both"/>
         <w:outlineLvl w:val="1"/>
         <w:rPr>
           <w:rFonts w:ascii="Arial" w:hAnsi="Arial" w:cs="Arial"/>
@@ -12149,6 +12873,7 @@
     <w:p>
       <w:pPr>
         <w:pStyle w:val="Heading3"/>
+        <w:jc w:val="both"/>
       </w:pPr>
       <w:r>
         <w:br w:type="page"/>
@@ -12682,7 +13407,21 @@
         <w:rPr>
           <w:rFonts w:ascii="Arial" w:hAnsi="Arial" w:cs="Arial"/>
         </w:rPr>
-        <w:t>Presumably, the cost allotment we provided for all of these physical requirements is Php 80,000.00, under the assumption that all goes well within the deployment, this amount will be used to further improve the office space / rental space that the proponents / the company rented.</w:t>
+        <w:t xml:space="preserve">Presumably, the cost allotment we provided for all of these physical requirements is </w:t>
+      </w:r>
+      <w:proofErr w:type="spellStart"/>
+      <w:r>
+        <w:rPr>
+          <w:rFonts w:ascii="Arial" w:hAnsi="Arial" w:cs="Arial"/>
+        </w:rPr>
+        <w:t>Php</w:t>
+      </w:r>
+      <w:proofErr w:type="spellEnd"/>
+      <w:r>
+        <w:rPr>
+          <w:rFonts w:ascii="Arial" w:hAnsi="Arial" w:cs="Arial"/>
+        </w:rPr>
+        <w:t xml:space="preserve"> 80,000.00, under the assumption that all goes well within the deployment, this amount will be used to further improve the office space / rental space that the proponents / the company rented.</w:t>
       </w:r>
     </w:p>
     <w:p>
@@ -12717,8 +13456,16 @@
         <w:rPr>
           <w:rFonts w:ascii="Arial" w:hAnsi="Arial" w:cs="Arial"/>
         </w:rPr>
-        <w:t>Studio Type Apartment in Mandaluyong</w:t>
-      </w:r>
+        <w:t xml:space="preserve">Studio Type Apartment in </w:t>
+      </w:r>
+      <w:proofErr w:type="spellStart"/>
+      <w:r>
+        <w:rPr>
+          <w:rFonts w:ascii="Arial" w:hAnsi="Arial" w:cs="Arial"/>
+        </w:rPr>
+        <w:t>Mandaluyong</w:t>
+      </w:r>
+      <w:proofErr w:type="spellEnd"/>
       <w:r>
         <w:rPr>
           <w:rFonts w:ascii="Arial" w:hAnsi="Arial" w:cs="Arial"/>
@@ -12729,25 +13476,81 @@
         <w:rPr>
           <w:rFonts w:ascii="Arial" w:hAnsi="Arial" w:cs="Arial"/>
         </w:rPr>
-        <w:t>479 M</w:t>
-      </w:r>
-      <w:r>
-        <w:rPr>
-          <w:rFonts w:ascii="Arial" w:hAnsi="Arial" w:cs="Arial"/>
-        </w:rPr>
-        <w:t>aysilo Circle Mandaluyong City.</w:t>
-      </w:r>
-      <w:r>
-        <w:rPr>
-          <w:rFonts w:ascii="Arial" w:hAnsi="Arial" w:cs="Arial"/>
-        </w:rPr>
-        <w:t xml:space="preserve">Near Tapa King, </w:t>
-      </w:r>
-      <w:r>
-        <w:rPr>
-          <w:rFonts w:ascii="Arial" w:hAnsi="Arial" w:cs="Arial"/>
-        </w:rPr>
-        <w:t>LBC and Chooks-to-Go in Maysilo)</w:t>
+        <w:t xml:space="preserve">479 </w:t>
+      </w:r>
+      <w:proofErr w:type="spellStart"/>
+      <w:r>
+        <w:rPr>
+          <w:rFonts w:ascii="Arial" w:hAnsi="Arial" w:cs="Arial"/>
+        </w:rPr>
+        <w:t>M</w:t>
+      </w:r>
+      <w:r>
+        <w:rPr>
+          <w:rFonts w:ascii="Arial" w:hAnsi="Arial" w:cs="Arial"/>
+        </w:rPr>
+        <w:t>aysilo</w:t>
+      </w:r>
+      <w:proofErr w:type="spellEnd"/>
+      <w:r>
+        <w:rPr>
+          <w:rFonts w:ascii="Arial" w:hAnsi="Arial" w:cs="Arial"/>
+        </w:rPr>
+        <w:t xml:space="preserve"> Circle </w:t>
+      </w:r>
+      <w:proofErr w:type="spellStart"/>
+      <w:r>
+        <w:rPr>
+          <w:rFonts w:ascii="Arial" w:hAnsi="Arial" w:cs="Arial"/>
+        </w:rPr>
+        <w:t>Mandaluyong</w:t>
+      </w:r>
+      <w:proofErr w:type="spellEnd"/>
+      <w:r>
+        <w:rPr>
+          <w:rFonts w:ascii="Arial" w:hAnsi="Arial" w:cs="Arial"/>
+        </w:rPr>
+        <w:t xml:space="preserve"> </w:t>
+      </w:r>
+      <w:proofErr w:type="spellStart"/>
+      <w:r>
+        <w:rPr>
+          <w:rFonts w:ascii="Arial" w:hAnsi="Arial" w:cs="Arial"/>
+        </w:rPr>
+        <w:t>City.</w:t>
+      </w:r>
+      <w:r>
+        <w:rPr>
+          <w:rFonts w:ascii="Arial" w:hAnsi="Arial" w:cs="Arial"/>
+        </w:rPr>
+        <w:t>Near</w:t>
+      </w:r>
+      <w:proofErr w:type="spellEnd"/>
+      <w:r>
+        <w:rPr>
+          <w:rFonts w:ascii="Arial" w:hAnsi="Arial" w:cs="Arial"/>
+        </w:rPr>
+        <w:t xml:space="preserve"> Tapa King, </w:t>
+      </w:r>
+      <w:r>
+        <w:rPr>
+          <w:rFonts w:ascii="Arial" w:hAnsi="Arial" w:cs="Arial"/>
+        </w:rPr>
+        <w:t xml:space="preserve">LBC and Chooks-to-Go in </w:t>
+      </w:r>
+      <w:proofErr w:type="spellStart"/>
+      <w:r>
+        <w:rPr>
+          <w:rFonts w:ascii="Arial" w:hAnsi="Arial" w:cs="Arial"/>
+        </w:rPr>
+        <w:t>Maysilo</w:t>
+      </w:r>
+      <w:proofErr w:type="spellEnd"/>
+      <w:r>
+        <w:rPr>
+          <w:rFonts w:ascii="Arial" w:hAnsi="Arial" w:cs="Arial"/>
+        </w:rPr>
+        <w:t>)</w:t>
       </w:r>
     </w:p>
     <w:p>
@@ -13028,18 +13831,27 @@
         </w:rPr>
         <w:t xml:space="preserve">All in all, the total cost is </w:t>
       </w:r>
+      <w:proofErr w:type="spellStart"/>
       <w:r>
         <w:rPr>
           <w:rFonts w:ascii="Arial" w:hAnsi="Arial" w:cs="Arial"/>
           <w:b/>
         </w:rPr>
-        <w:t>Php 5,155.00</w:t>
-      </w:r>
+        <w:t>Php</w:t>
+      </w:r>
+      <w:proofErr w:type="spellEnd"/>
       <w:r>
         <w:rPr>
           <w:rFonts w:ascii="Arial" w:hAnsi="Arial" w:cs="Arial"/>
           <w:b/>
         </w:rPr>
+        <w:t xml:space="preserve"> 5,155.00</w:t>
+      </w:r>
+      <w:r>
+        <w:rPr>
+          <w:rFonts w:ascii="Arial" w:hAnsi="Arial" w:cs="Arial"/>
+          <w:b/>
+        </w:rPr>
         <w:t xml:space="preserve">, </w:t>
       </w:r>
       <w:r>
@@ -13059,8 +13871,17 @@
           <w:rFonts w:ascii="Arial" w:hAnsi="Arial" w:cs="Arial"/>
           <w:b/>
         </w:rPr>
-        <w:t>Php25,000.00</w:t>
-      </w:r>
+        <w:t>Php25</w:t>
+      </w:r>
+      <w:proofErr w:type="gramStart"/>
+      <w:r>
+        <w:rPr>
+          <w:rFonts w:ascii="Arial" w:hAnsi="Arial" w:cs="Arial"/>
+          <w:b/>
+        </w:rPr>
+        <w:t>,000.00</w:t>
+      </w:r>
+      <w:proofErr w:type="gramEnd"/>
       <w:r>
         <w:rPr>
           <w:rFonts w:ascii="Arial" w:hAnsi="Arial" w:cs="Arial"/>
@@ -15789,8 +16610,16 @@
               <w:rPr>
                 <w:rFonts w:ascii="Arial" w:hAnsi="Arial" w:cs="Arial"/>
               </w:rPr>
-              <w:t>Joshua Dimapilis</w:t>
-            </w:r>
+              <w:t xml:space="preserve">Joshua </w:t>
+            </w:r>
+            <w:proofErr w:type="spellStart"/>
+            <w:r>
+              <w:rPr>
+                <w:rFonts w:ascii="Arial" w:hAnsi="Arial" w:cs="Arial"/>
+              </w:rPr>
+              <w:t>Dimapilis</w:t>
+            </w:r>
+            <w:proofErr w:type="spellEnd"/>
           </w:p>
         </w:tc>
       </w:tr>
@@ -15834,12 +16663,28 @@
                 <w:rFonts w:ascii="Arial" w:hAnsi="Arial" w:cs="Arial"/>
               </w:rPr>
             </w:pPr>
-            <w:r>
-              <w:rPr>
-                <w:rFonts w:ascii="Arial" w:hAnsi="Arial" w:cs="Arial"/>
-              </w:rPr>
-              <w:t>Renon Dadulla</w:t>
-            </w:r>
+            <w:proofErr w:type="spellStart"/>
+            <w:r>
+              <w:rPr>
+                <w:rFonts w:ascii="Arial" w:hAnsi="Arial" w:cs="Arial"/>
+              </w:rPr>
+              <w:t>Renon</w:t>
+            </w:r>
+            <w:proofErr w:type="spellEnd"/>
+            <w:r>
+              <w:rPr>
+                <w:rFonts w:ascii="Arial" w:hAnsi="Arial" w:cs="Arial"/>
+              </w:rPr>
+              <w:t xml:space="preserve"> </w:t>
+            </w:r>
+            <w:proofErr w:type="spellStart"/>
+            <w:r>
+              <w:rPr>
+                <w:rFonts w:ascii="Arial" w:hAnsi="Arial" w:cs="Arial"/>
+              </w:rPr>
+              <w:t>Dadulla</w:t>
+            </w:r>
+            <w:proofErr w:type="spellEnd"/>
           </w:p>
         </w:tc>
       </w:tr>
@@ -16310,8 +17155,17 @@
                 <w:rFonts w:ascii="Arial" w:hAnsi="Arial" w:cs="Arial"/>
                 <w:b/>
               </w:rPr>
-              <w:t>Judge Francis Rafil</w:t>
-            </w:r>
+              <w:t xml:space="preserve">Judge Francis </w:t>
+            </w:r>
+            <w:proofErr w:type="spellStart"/>
+            <w:r>
+              <w:rPr>
+                <w:rFonts w:ascii="Arial" w:hAnsi="Arial" w:cs="Arial"/>
+                <w:b/>
+              </w:rPr>
+              <w:t>Rafil</w:t>
+            </w:r>
+            <w:proofErr w:type="spellEnd"/>
           </w:p>
         </w:tc>
       </w:tr>
@@ -16360,7 +17214,23 @@
                 <w:rFonts w:ascii="Arial" w:hAnsi="Arial" w:cs="Arial"/>
                 <w:b/>
               </w:rPr>
-              <w:t>Ms. Mariveth Elizondo</w:t>
+              <w:t xml:space="preserve">Ms. </w:t>
+            </w:r>
+            <w:proofErr w:type="spellStart"/>
+            <w:r>
+              <w:rPr>
+                <w:rFonts w:ascii="Arial" w:hAnsi="Arial" w:cs="Arial"/>
+                <w:b/>
+              </w:rPr>
+              <w:t>Mariveth</w:t>
+            </w:r>
+            <w:proofErr w:type="spellEnd"/>
+            <w:r>
+              <w:rPr>
+                <w:rFonts w:ascii="Arial" w:hAnsi="Arial" w:cs="Arial"/>
+                <w:b/>
+              </w:rPr>
+              <w:t xml:space="preserve"> Elizondo</w:t>
             </w:r>
           </w:p>
         </w:tc>
@@ -16413,8 +17283,17 @@
                 <w:rFonts w:ascii="Arial" w:hAnsi="Arial" w:cs="Arial"/>
                 <w:b/>
               </w:rPr>
-              <w:t>Ms. Eva Perocho</w:t>
-            </w:r>
+              <w:t xml:space="preserve">Ms. Eva </w:t>
+            </w:r>
+            <w:proofErr w:type="spellStart"/>
+            <w:r>
+              <w:rPr>
+                <w:rFonts w:ascii="Arial" w:hAnsi="Arial" w:cs="Arial"/>
+                <w:b/>
+              </w:rPr>
+              <w:t>Perocho</w:t>
+            </w:r>
+            <w:proofErr w:type="spellEnd"/>
           </w:p>
         </w:tc>
       </w:tr>
@@ -16463,8 +17342,17 @@
                 <w:rFonts w:ascii="Arial" w:hAnsi="Arial" w:cs="Arial"/>
                 <w:b/>
               </w:rPr>
-              <w:t>Mr. Clarence Noveloso</w:t>
-            </w:r>
+              <w:t xml:space="preserve">Mr. Clarence </w:t>
+            </w:r>
+            <w:proofErr w:type="spellStart"/>
+            <w:r>
+              <w:rPr>
+                <w:rFonts w:ascii="Arial" w:hAnsi="Arial" w:cs="Arial"/>
+                <w:b/>
+              </w:rPr>
+              <w:t>Noveloso</w:t>
+            </w:r>
+            <w:proofErr w:type="spellEnd"/>
           </w:p>
         </w:tc>
       </w:tr>
@@ -16581,15 +17469,17 @@
       <w:pPr>
         <w:pStyle w:val="Heading1"/>
       </w:pPr>
+      <w:bookmarkStart w:id="23" w:name="_GoBack"/>
+      <w:bookmarkEnd w:id="23"/>
       <w:r>
         <w:br w:type="page"/>
       </w:r>
-      <w:bookmarkStart w:id="23" w:name="_Toc415245102"/>
+      <w:bookmarkStart w:id="24" w:name="_Toc415245102"/>
       <w:r>
         <w:lastRenderedPageBreak/>
         <w:t>Startup Expenses and Capitalization</w:t>
       </w:r>
-      <w:bookmarkEnd w:id="23"/>
+      <w:bookmarkEnd w:id="24"/>
     </w:p>
     <w:p>
       <w:pPr>
@@ -16599,8 +17489,8 @@
           <w:rFonts w:ascii="Arial" w:hAnsi="Arial" w:cs="Arial"/>
         </w:rPr>
       </w:pPr>
-      <w:bookmarkStart w:id="24" w:name="_Toc504472919"/>
-      <w:bookmarkStart w:id="25" w:name="_Toc504556004"/>
+      <w:bookmarkStart w:id="25" w:name="_Toc504472919"/>
+      <w:bookmarkStart w:id="26" w:name="_Toc504556004"/>
       <w:bookmarkEnd w:id="21"/>
       <w:bookmarkEnd w:id="22"/>
       <w:r>
@@ -16631,13 +17521,79 @@
         <w:rPr>
           <w:rFonts w:ascii="Arial" w:hAnsi="Arial" w:cs="Arial"/>
         </w:rPr>
-        <w:t xml:space="preserve">We won’t be needing an entire building for us to start operating the business, instead we decided to rent an apartment that will serve as our office. It will incur budget for improving the place and as well as the furniture and fixtures that we will be needing. We estimated the rental which costs Php 24,000.00 for 3 months advance payment based on the – </w:t>
-      </w:r>
-      <w:r>
-        <w:rPr>
-          <w:rFonts w:ascii="Arial" w:hAnsi="Arial" w:cs="Arial"/>
-        </w:rPr>
-        <w:t>continue (research muna about the place)</w:t>
+        <w:t>We won’t be needing an entire building for us to start operating the business, instead we decided to rent an apartment that will serve as our office. It will incur budget for improving the place and as well as the furniture and fi</w:t>
+      </w:r>
+      <w:r>
+        <w:rPr>
+          <w:rFonts w:ascii="Arial" w:hAnsi="Arial" w:cs="Arial"/>
+        </w:rPr>
+        <w:t xml:space="preserve">xtures that we will be needing. </w:t>
+      </w:r>
+      <w:r>
+        <w:rPr>
+          <w:rFonts w:ascii="Arial" w:hAnsi="Arial" w:cs="Arial"/>
+        </w:rPr>
+        <w:t xml:space="preserve">We estimated the rental </w:t>
+      </w:r>
+      <w:r>
+        <w:rPr>
+          <w:rFonts w:ascii="Arial" w:hAnsi="Arial" w:cs="Arial"/>
+        </w:rPr>
+        <w:t xml:space="preserve">fee </w:t>
+      </w:r>
+      <w:r>
+        <w:rPr>
+          <w:rFonts w:ascii="Arial" w:hAnsi="Arial" w:cs="Arial"/>
+        </w:rPr>
+        <w:t xml:space="preserve">which costs </w:t>
+      </w:r>
+      <w:proofErr w:type="spellStart"/>
+      <w:r>
+        <w:rPr>
+          <w:rFonts w:ascii="Arial" w:hAnsi="Arial" w:cs="Arial"/>
+        </w:rPr>
+        <w:t>Php</w:t>
+      </w:r>
+      <w:proofErr w:type="spellEnd"/>
+      <w:r>
+        <w:rPr>
+          <w:rFonts w:ascii="Arial" w:hAnsi="Arial" w:cs="Arial"/>
+        </w:rPr>
+        <w:t xml:space="preserve"> 24,000.00 for 3 months</w:t>
+      </w:r>
+      <w:r>
+        <w:rPr>
+          <w:rFonts w:ascii="Arial" w:hAnsi="Arial" w:cs="Arial"/>
+        </w:rPr>
+        <w:t xml:space="preserve"> advance payment based on the monthly rental fee of the place that is a Studio type apartment in </w:t>
+      </w:r>
+      <w:proofErr w:type="spellStart"/>
+      <w:r>
+        <w:rPr>
+          <w:rFonts w:ascii="Arial" w:hAnsi="Arial" w:cs="Arial"/>
+        </w:rPr>
+        <w:t>Mandaluyong</w:t>
+      </w:r>
+      <w:proofErr w:type="spellEnd"/>
+      <w:r>
+        <w:rPr>
+          <w:rFonts w:ascii="Arial" w:hAnsi="Arial" w:cs="Arial"/>
+        </w:rPr>
+        <w:t xml:space="preserve"> for </w:t>
+      </w:r>
+      <w:proofErr w:type="spellStart"/>
+      <w:r>
+        <w:rPr>
+          <w:rFonts w:ascii="Arial" w:hAnsi="Arial" w:cs="Arial"/>
+        </w:rPr>
+        <w:t>Php</w:t>
+      </w:r>
+      <w:proofErr w:type="spellEnd"/>
+      <w:r>
+        <w:rPr>
+          <w:rFonts w:ascii="Arial" w:hAnsi="Arial" w:cs="Arial"/>
+        </w:rPr>
+        <w:t xml:space="preserve"> 7,000.00 per month.</w:t>
       </w:r>
     </w:p>
     <w:p>
@@ -16661,13 +17617,69 @@
         <w:rPr>
           <w:rFonts w:ascii="Arial" w:hAnsi="Arial" w:cs="Arial"/>
         </w:rPr>
-        <w:t xml:space="preserve">The most important part of the allocation of the start-up expenses are the machineries (laptop) that are essential in the development of the entire application which costs Php 160,000.00 for 3 laptops that has i5 processor and the pre-opening salaries for the developer, designer and QA which costs Php 670,000.00 for 3 months given that we will be hiring freelancers because we have limited budget to suffice the salary for professional designer, developers and QA. </w:t>
-      </w:r>
-      <w:r>
-        <w:rPr>
-          <w:rFonts w:ascii="Arial" w:hAnsi="Arial" w:cs="Arial"/>
-        </w:rPr>
-        <w:t>Other part of the expenses would be for the utilities (water, electricity, food, and internet fee), Legal and accounting fees for the legal documents that we will be needing to apply for the legal permits and liquidation of the cash flow of the business. Lastly, for the Advertising and Promotional expenses, we allotted Php 27,500.00 for advertising, signage, printing of the materials needed, and other expenses related to promoting the application. The total start-up expenses and capital that we need is Php 1,147,000.00 based on our Startup expenses spreadsheet.</w:t>
+        <w:t xml:space="preserve">The most important part of the allocation of the start-up expenses are the machineries (laptop) that are essential in the development of the entire application which costs </w:t>
+      </w:r>
+      <w:proofErr w:type="spellStart"/>
+      <w:r>
+        <w:rPr>
+          <w:rFonts w:ascii="Arial" w:hAnsi="Arial" w:cs="Arial"/>
+        </w:rPr>
+        <w:t>Php</w:t>
+      </w:r>
+      <w:proofErr w:type="spellEnd"/>
+      <w:r>
+        <w:rPr>
+          <w:rFonts w:ascii="Arial" w:hAnsi="Arial" w:cs="Arial"/>
+        </w:rPr>
+        <w:t xml:space="preserve"> 160,000.00 for 3 laptops that has i5 processor and the pre-opening salaries for the developer, designer and QA which costs </w:t>
+      </w:r>
+      <w:proofErr w:type="spellStart"/>
+      <w:r>
+        <w:rPr>
+          <w:rFonts w:ascii="Arial" w:hAnsi="Arial" w:cs="Arial"/>
+        </w:rPr>
+        <w:t>Php</w:t>
+      </w:r>
+      <w:proofErr w:type="spellEnd"/>
+      <w:r>
+        <w:rPr>
+          <w:rFonts w:ascii="Arial" w:hAnsi="Arial" w:cs="Arial"/>
+        </w:rPr>
+        <w:t xml:space="preserve"> 670,000.00 for 3 months given that we will be hiring freelancers because we have limited budget to suffice the salary for professional designer, developers and QA. </w:t>
+      </w:r>
+      <w:r>
+        <w:rPr>
+          <w:rFonts w:ascii="Arial" w:hAnsi="Arial" w:cs="Arial"/>
+        </w:rPr>
+        <w:t xml:space="preserve">Other part of the expenses would be for the utilities (water, electricity, food, and internet fee), Legal and accounting fees for the legal documents that we will be needing to apply for the legal permits and liquidation of the cash flow of the business. Lastly, for the Advertising and Promotional expenses, we allotted </w:t>
+      </w:r>
+      <w:proofErr w:type="spellStart"/>
+      <w:r>
+        <w:rPr>
+          <w:rFonts w:ascii="Arial" w:hAnsi="Arial" w:cs="Arial"/>
+        </w:rPr>
+        <w:t>Php</w:t>
+      </w:r>
+      <w:proofErr w:type="spellEnd"/>
+      <w:r>
+        <w:rPr>
+          <w:rFonts w:ascii="Arial" w:hAnsi="Arial" w:cs="Arial"/>
+        </w:rPr>
+        <w:t xml:space="preserve"> 27,500.00 for advertising, signage, printing of the materials needed, and other expenses related to promoting the application. The total start-up expenses and capital that we need is </w:t>
+      </w:r>
+      <w:proofErr w:type="spellStart"/>
+      <w:r>
+        <w:rPr>
+          <w:rFonts w:ascii="Arial" w:hAnsi="Arial" w:cs="Arial"/>
+        </w:rPr>
+        <w:t>Php</w:t>
+      </w:r>
+      <w:proofErr w:type="spellEnd"/>
+      <w:r>
+        <w:rPr>
+          <w:rFonts w:ascii="Arial" w:hAnsi="Arial" w:cs="Arial"/>
+        </w:rPr>
+        <w:t xml:space="preserve"> 1,147,000.00 based on our Startup expenses spreadsheet.</w:t>
       </w:r>
     </w:p>
     <w:p>
@@ -16691,7 +17703,77 @@
           <w:rFonts w:ascii="Arial" w:hAnsi="Arial" w:cs="Arial"/>
         </w:rPr>
         <w:tab/>
-        <w:t>The money that we will be spending for the said expenses will be coming from our own money and loan from the bank. Each four of us will be giving Php 150,000.00 which sums up to Php 600,000.00 and we will be applying for a loan worth Php 800,000.00 which gives us a total money on hand, Php 1,400,000.00. Since we’ll only be needing Php 1,147,000.00 the remaining money will be used for contingencies and other emergency needs of the business.</w:t>
+        <w:t xml:space="preserve">The money that we will be spending for the said expenses will be coming from our own money and loan from the bank. Each four of us will be giving </w:t>
+      </w:r>
+      <w:proofErr w:type="spellStart"/>
+      <w:r>
+        <w:rPr>
+          <w:rFonts w:ascii="Arial" w:hAnsi="Arial" w:cs="Arial"/>
+        </w:rPr>
+        <w:t>Php</w:t>
+      </w:r>
+      <w:proofErr w:type="spellEnd"/>
+      <w:r>
+        <w:rPr>
+          <w:rFonts w:ascii="Arial" w:hAnsi="Arial" w:cs="Arial"/>
+        </w:rPr>
+        <w:t xml:space="preserve"> 150,000.00 which sums up to </w:t>
+      </w:r>
+      <w:proofErr w:type="spellStart"/>
+      <w:r>
+        <w:rPr>
+          <w:rFonts w:ascii="Arial" w:hAnsi="Arial" w:cs="Arial"/>
+        </w:rPr>
+        <w:t>Php</w:t>
+      </w:r>
+      <w:proofErr w:type="spellEnd"/>
+      <w:r>
+        <w:rPr>
+          <w:rFonts w:ascii="Arial" w:hAnsi="Arial" w:cs="Arial"/>
+        </w:rPr>
+        <w:t xml:space="preserve"> 600,000.00 and we will be applying for a loan worth </w:t>
+      </w:r>
+      <w:proofErr w:type="spellStart"/>
+      <w:r>
+        <w:rPr>
+          <w:rFonts w:ascii="Arial" w:hAnsi="Arial" w:cs="Arial"/>
+        </w:rPr>
+        <w:t>Php</w:t>
+      </w:r>
+      <w:proofErr w:type="spellEnd"/>
+      <w:r>
+        <w:rPr>
+          <w:rFonts w:ascii="Arial" w:hAnsi="Arial" w:cs="Arial"/>
+        </w:rPr>
+        <w:t xml:space="preserve"> 800,000.00 which gives us a total money on hand, </w:t>
+      </w:r>
+      <w:proofErr w:type="spellStart"/>
+      <w:r>
+        <w:rPr>
+          <w:rFonts w:ascii="Arial" w:hAnsi="Arial" w:cs="Arial"/>
+        </w:rPr>
+        <w:t>Php</w:t>
+      </w:r>
+      <w:proofErr w:type="spellEnd"/>
+      <w:r>
+        <w:rPr>
+          <w:rFonts w:ascii="Arial" w:hAnsi="Arial" w:cs="Arial"/>
+        </w:rPr>
+        <w:t xml:space="preserve"> 1,400,000.00. Since we’ll only be needing </w:t>
+      </w:r>
+      <w:proofErr w:type="spellStart"/>
+      <w:r>
+        <w:rPr>
+          <w:rFonts w:ascii="Arial" w:hAnsi="Arial" w:cs="Arial"/>
+        </w:rPr>
+        <w:t>Php</w:t>
+      </w:r>
+      <w:proofErr w:type="spellEnd"/>
+      <w:r>
+        <w:rPr>
+          <w:rFonts w:ascii="Arial" w:hAnsi="Arial" w:cs="Arial"/>
+        </w:rPr>
+        <w:t xml:space="preserve"> 1,147,000.00 the remaining money will be used for contingencies and other emergency needs of the business.</w:t>
       </w:r>
     </w:p>
     <w:p>
@@ -16758,7 +17840,7 @@
         </w:rPr>
         <w:br w:type="page"/>
       </w:r>
-      <w:bookmarkStart w:id="26" w:name="_Toc415245103"/>
+      <w:bookmarkStart w:id="27" w:name="_Toc415245103"/>
       <w:r>
         <w:lastRenderedPageBreak/>
         <w:t xml:space="preserve">Financial </w:t>
@@ -16769,11 +17851,11 @@
       <w:r>
         <w:t>lan</w:t>
       </w:r>
-      <w:bookmarkStart w:id="27" w:name="_Toc504472920"/>
-      <w:bookmarkStart w:id="28" w:name="_Toc504556005"/>
-      <w:bookmarkEnd w:id="24"/>
+      <w:bookmarkStart w:id="28" w:name="_Toc504472920"/>
+      <w:bookmarkStart w:id="29" w:name="_Toc504556005"/>
       <w:bookmarkEnd w:id="25"/>
       <w:bookmarkEnd w:id="26"/>
+      <w:bookmarkEnd w:id="27"/>
     </w:p>
     <w:p>
       <w:pPr>
@@ -17548,8 +18630,6 @@
         </w:rPr>
         <w:t>.</w:t>
       </w:r>
-      <w:bookmarkStart w:id="29" w:name="_GoBack"/>
-      <w:bookmarkEnd w:id="29"/>
     </w:p>
     <w:p>
       <w:pPr>
@@ -17979,8 +19059,8 @@
         <w:lastRenderedPageBreak/>
         <w:t>Appendices</w:t>
       </w:r>
-      <w:bookmarkEnd w:id="27"/>
       <w:bookmarkEnd w:id="28"/>
+      <w:bookmarkEnd w:id="29"/>
     </w:p>
     <w:p>
       <w:pPr>
@@ -18546,7 +19626,7 @@
         <w:rPr>
           <w:rFonts w:ascii="Arial" w:hAnsi="Arial" w:cs="Arial"/>
           <w:noProof/>
-          <w:lang w:val="en-PH" w:eastAsia="en-PH"/>
+          <w:lang w:val="en-SG" w:eastAsia="en-SG"/>
         </w:rPr>
         <w:drawing>
           <wp:inline distT="0" distB="0" distL="0" distR="0" wp14:anchorId="6802F447" wp14:editId="54624689">
@@ -18609,7 +19689,7 @@
         <w:rPr>
           <w:rFonts w:ascii="Arial" w:hAnsi="Arial" w:cs="Arial"/>
           <w:noProof/>
-          <w:lang w:val="en-PH" w:eastAsia="en-PH"/>
+          <w:lang w:val="en-SG" w:eastAsia="en-SG"/>
         </w:rPr>
         <w:drawing>
           <wp:inline distT="0" distB="0" distL="0" distR="0" wp14:anchorId="34021F3C" wp14:editId="50751B76">
@@ -18672,7 +19752,7 @@
         <w:rPr>
           <w:rFonts w:ascii="Arial" w:hAnsi="Arial" w:cs="Arial"/>
           <w:noProof/>
-          <w:lang w:val="en-PH" w:eastAsia="en-PH"/>
+          <w:lang w:val="en-SG" w:eastAsia="en-SG"/>
         </w:rPr>
         <w:drawing>
           <wp:inline distT="0" distB="0" distL="0" distR="0" wp14:anchorId="37AB4F77" wp14:editId="42145AA7">
@@ -18811,7 +19891,7 @@
         <w:rPr>
           <w:rFonts w:ascii="Arial" w:hAnsi="Arial" w:cs="Arial"/>
           <w:noProof/>
-          <w:lang w:val="en-PH" w:eastAsia="en-PH"/>
+          <w:lang w:val="en-SG" w:eastAsia="en-SG"/>
         </w:rPr>
         <w:drawing>
           <wp:inline distT="0" distB="0" distL="0" distR="0">
@@ -18892,7 +19972,7 @@
         <w:rPr>
           <w:rFonts w:ascii="Arial" w:hAnsi="Arial" w:cs="Arial"/>
           <w:noProof/>
-          <w:lang w:val="en-PH" w:eastAsia="en-PH"/>
+          <w:lang w:val="en-SG" w:eastAsia="en-SG"/>
         </w:rPr>
         <w:drawing>
           <wp:inline distT="0" distB="0" distL="0" distR="0">
@@ -18971,7 +20051,7 @@
         <w:rPr>
           <w:rFonts w:ascii="Arial" w:hAnsi="Arial" w:cs="Arial"/>
           <w:noProof/>
-          <w:lang w:val="en-PH" w:eastAsia="en-PH"/>
+          <w:lang w:val="en-SG" w:eastAsia="en-SG"/>
         </w:rPr>
         <w:drawing>
           <wp:inline distT="0" distB="0" distL="0" distR="0">
@@ -19081,8 +20161,17 @@
           <w:rFonts w:ascii="Arial" w:hAnsi="Arial" w:cs="Arial"/>
           <w:b/>
         </w:rPr>
-        <w:t>Studio Type Apartment in Mandaluyong</w:t>
-      </w:r>
+        <w:t xml:space="preserve">Studio Type Apartment in </w:t>
+      </w:r>
+      <w:proofErr w:type="spellStart"/>
+      <w:r>
+        <w:rPr>
+          <w:rFonts w:ascii="Arial" w:hAnsi="Arial" w:cs="Arial"/>
+          <w:b/>
+        </w:rPr>
+        <w:t>Mandaluyong</w:t>
+      </w:r>
+      <w:proofErr w:type="spellEnd"/>
     </w:p>
     <w:p>
       <w:pPr>
@@ -19098,7 +20187,35 @@
         <w:rPr>
           <w:rFonts w:ascii="Arial" w:hAnsi="Arial" w:cs="Arial"/>
         </w:rPr>
-        <w:t xml:space="preserve">Address: 479 Maysilo Circle Mandaluyong City. </w:t>
+        <w:t xml:space="preserve">Address: 479 </w:t>
+      </w:r>
+      <w:proofErr w:type="spellStart"/>
+      <w:r>
+        <w:rPr>
+          <w:rFonts w:ascii="Arial" w:hAnsi="Arial" w:cs="Arial"/>
+        </w:rPr>
+        <w:t>Maysilo</w:t>
+      </w:r>
+      <w:proofErr w:type="spellEnd"/>
+      <w:r>
+        <w:rPr>
+          <w:rFonts w:ascii="Arial" w:hAnsi="Arial" w:cs="Arial"/>
+        </w:rPr>
+        <w:t xml:space="preserve"> Circle </w:t>
+      </w:r>
+      <w:proofErr w:type="spellStart"/>
+      <w:r>
+        <w:rPr>
+          <w:rFonts w:ascii="Arial" w:hAnsi="Arial" w:cs="Arial"/>
+        </w:rPr>
+        <w:t>Mandaluyong</w:t>
+      </w:r>
+      <w:proofErr w:type="spellEnd"/>
+      <w:r>
+        <w:rPr>
+          <w:rFonts w:ascii="Arial" w:hAnsi="Arial" w:cs="Arial"/>
+        </w:rPr>
+        <w:t xml:space="preserve"> City. </w:t>
       </w:r>
     </w:p>
     <w:p>
@@ -19115,7 +20232,21 @@
         <w:rPr>
           <w:rFonts w:ascii="Arial" w:hAnsi="Arial" w:cs="Arial"/>
         </w:rPr>
-        <w:t xml:space="preserve">Near Tapa King, LBC and Chooks-to-Go in Maysilo </w:t>
+        <w:t xml:space="preserve">Near Tapa King, LBC and Chooks-to-Go in </w:t>
+      </w:r>
+      <w:proofErr w:type="spellStart"/>
+      <w:r>
+        <w:rPr>
+          <w:rFonts w:ascii="Arial" w:hAnsi="Arial" w:cs="Arial"/>
+        </w:rPr>
+        <w:t>Maysilo</w:t>
+      </w:r>
+      <w:proofErr w:type="spellEnd"/>
+      <w:r>
+        <w:rPr>
+          <w:rFonts w:ascii="Arial" w:hAnsi="Arial" w:cs="Arial"/>
+        </w:rPr>
+        <w:t xml:space="preserve"> </w:t>
       </w:r>
     </w:p>
     <w:p>
@@ -19149,7 +20280,7 @@
       <w:r>
         <w:rPr>
           <w:noProof/>
-          <w:lang w:val="en-PH" w:eastAsia="en-PH"/>
+          <w:lang w:val="en-SG" w:eastAsia="en-SG"/>
         </w:rPr>
         <w:drawing>
           <wp:inline distT="0" distB="0" distL="0" distR="0">
@@ -19206,7 +20337,7 @@
       <w:r>
         <w:rPr>
           <w:noProof/>
-          <w:lang w:val="en-PH" w:eastAsia="en-PH"/>
+          <w:lang w:val="en-SG" w:eastAsia="en-SG"/>
         </w:rPr>
         <w:drawing>
           <wp:inline distT="0" distB="0" distL="0" distR="0">
@@ -19263,7 +20394,7 @@
       <w:r>
         <w:rPr>
           <w:noProof/>
-          <w:lang w:val="en-PH" w:eastAsia="en-PH"/>
+          <w:lang w:val="en-SG" w:eastAsia="en-SG"/>
         </w:rPr>
         <w:drawing>
           <wp:inline distT="0" distB="0" distL="0" distR="0">
@@ -19336,8 +20467,16 @@
         <w:rPr>
           <w:rFonts w:ascii="Arial" w:hAnsi="Arial" w:cs="Arial"/>
         </w:rPr>
-        <w:t>ures of the Unit in Mandaluyong</w:t>
-      </w:r>
+        <w:t xml:space="preserve">ures of the Unit in </w:t>
+      </w:r>
+      <w:proofErr w:type="spellStart"/>
+      <w:r>
+        <w:rPr>
+          <w:rFonts w:ascii="Arial" w:hAnsi="Arial" w:cs="Arial"/>
+        </w:rPr>
+        <w:t>Mandaluyong</w:t>
+      </w:r>
+      <w:proofErr w:type="spellEnd"/>
     </w:p>
     <w:p>
       <w:pPr>
@@ -19563,12 +20702,28 @@
                 <w:rFonts w:ascii="Arial" w:hAnsi="Arial" w:cs="Arial"/>
               </w:rPr>
             </w:pPr>
-            <w:r>
-              <w:rPr>
-                <w:rFonts w:ascii="Arial" w:hAnsi="Arial" w:cs="Arial"/>
-              </w:rPr>
-              <w:t>Dimapilis Residence, Fourth Estate, Parañaque</w:t>
-            </w:r>
+            <w:proofErr w:type="spellStart"/>
+            <w:r>
+              <w:rPr>
+                <w:rFonts w:ascii="Arial" w:hAnsi="Arial" w:cs="Arial"/>
+              </w:rPr>
+              <w:t>Dimapilis</w:t>
+            </w:r>
+            <w:proofErr w:type="spellEnd"/>
+            <w:r>
+              <w:rPr>
+                <w:rFonts w:ascii="Arial" w:hAnsi="Arial" w:cs="Arial"/>
+              </w:rPr>
+              <w:t xml:space="preserve"> Residence, Fourth Estate, </w:t>
+            </w:r>
+            <w:proofErr w:type="spellStart"/>
+            <w:r>
+              <w:rPr>
+                <w:rFonts w:ascii="Arial" w:hAnsi="Arial" w:cs="Arial"/>
+              </w:rPr>
+              <w:t>Parañaque</w:t>
+            </w:r>
+            <w:proofErr w:type="spellEnd"/>
           </w:p>
         </w:tc>
       </w:tr>
@@ -19660,7 +20815,21 @@
               <w:rPr>
                 <w:rFonts w:ascii="Arial" w:hAnsi="Arial" w:cs="Arial"/>
               </w:rPr>
-              <w:t>Urquiza Residence, Western Bicutan, Taguig City</w:t>
+              <w:t xml:space="preserve">Urquiza Residence, Western </w:t>
+            </w:r>
+            <w:proofErr w:type="spellStart"/>
+            <w:r>
+              <w:rPr>
+                <w:rFonts w:ascii="Arial" w:hAnsi="Arial" w:cs="Arial"/>
+              </w:rPr>
+              <w:t>Bicutan</w:t>
+            </w:r>
+            <w:proofErr w:type="spellEnd"/>
+            <w:r>
+              <w:rPr>
+                <w:rFonts w:ascii="Arial" w:hAnsi="Arial" w:cs="Arial"/>
+              </w:rPr>
+              <w:t>, Taguig City</w:t>
             </w:r>
           </w:p>
         </w:tc>
@@ -20442,7 +21611,7 @@
       <w:rPr>
         <w:noProof/>
       </w:rPr>
-      <w:t>30</w:t>
+      <w:t>29</w:t>
     </w:r>
     <w:r>
       <w:fldChar w:fldCharType="end"/>
@@ -24835,6 +26004,7 @@
   <w:style w:type="character" w:default="1" w:styleId="DefaultParagraphFont">
     <w:name w:val="Default Paragraph Font"/>
     <w:uiPriority w:val="1"/>
+    <w:semiHidden/>
     <w:unhideWhenUsed/>
   </w:style>
   <w:style w:type="table" w:default="1" w:styleId="TableNormal">

</xml_diff>